<commit_message>
Update to EMC Publications list
</commit_message>
<xml_diff>
--- a/emc/docs/EMC_Pubs_List.docx
+++ b/emc/docs/EMC_Pubs_List.docx
@@ -55,21 +55,25 @@
           <w:sz w:val="36"/>
           <w:szCs w:val="36"/>
         </w:rPr>
-        <w:t>2020</w:t>
-      </w:r>
-    </w:p>
-    <w:p>
-      <w:pPr>
-        <w:rPr>
-          <w:rFonts w:ascii="Arial" w:hAnsi="Arial" w:cs="Arial"/>
-          <w:sz w:val="24"/>
-          <w:szCs w:val="24"/>
-        </w:rPr>
-      </w:pPr>
+        <w:t>2021</w:t>
+      </w:r>
     </w:p>
     <w:p>
       <w:pPr>
         <w:pStyle w:val="NormalWeb"/>
+        <w:spacing w:before="0" w:beforeAutospacing="0" w:after="0" w:afterAutospacing="0"/>
+        <w:jc w:val="center"/>
+        <w:rPr>
+          <w:rFonts w:ascii="Arial" w:hAnsi="Arial" w:cs="Arial"/>
+          <w:sz w:val="36"/>
+          <w:szCs w:val="36"/>
+        </w:rPr>
+      </w:pPr>
+    </w:p>
+    <w:p>
+      <w:pPr>
+        <w:pStyle w:val="NormalWeb"/>
+        <w:spacing w:before="0" w:beforeAutospacing="0" w:after="0" w:afterAutospacing="0"/>
         <w:rPr>
           <w:rFonts w:ascii="Arial" w:hAnsi="Arial" w:cs="Arial"/>
         </w:rPr>
@@ -104,7 +108,7 @@
         <w:rPr>
           <w:rFonts w:ascii="Arial" w:hAnsi="Arial" w:cs="Arial"/>
         </w:rPr>
-        <w:t xml:space="preserve">., Roland, A., </w:t>
+        <w:t xml:space="preserve">., </w:t>
       </w:r>
       <w:r>
         <w:rPr>
@@ -130,73 +134,77 @@
           <w:b/>
           <w:bCs/>
         </w:rPr>
+        <w:t>,</w:t>
+      </w:r>
+      <w:r>
+        <w:rPr>
+          <w:rFonts w:ascii="Arial" w:hAnsi="Arial" w:cs="Arial"/>
+          <w:b/>
+          <w:bCs/>
+        </w:rPr>
+        <w:t xml:space="preserve"> A., Ma, Z., </w:t>
+      </w:r>
+      <w:proofErr w:type="spellStart"/>
+      <w:r>
+        <w:rPr>
+          <w:rFonts w:ascii="Arial" w:hAnsi="Arial" w:cs="Arial"/>
+          <w:b/>
+          <w:bCs/>
+        </w:rPr>
+        <w:t>Mehra</w:t>
+      </w:r>
+      <w:proofErr w:type="spellEnd"/>
+      <w:r>
+        <w:rPr>
+          <w:rFonts w:ascii="Arial" w:hAnsi="Arial" w:cs="Arial"/>
+          <w:b/>
+          <w:bCs/>
+        </w:rPr>
         <w:t xml:space="preserve">, A., </w:t>
       </w:r>
-      <w:proofErr w:type="spellStart"/>
-      <w:r>
-        <w:rPr>
-          <w:rFonts w:ascii="Arial" w:hAnsi="Arial" w:cs="Arial"/>
-          <w:b/>
-          <w:bCs/>
-        </w:rPr>
-        <w:t>Meixner</w:t>
-      </w:r>
-      <w:proofErr w:type="spellEnd"/>
-      <w:r>
-        <w:rPr>
-          <w:rFonts w:ascii="Arial" w:hAnsi="Arial" w:cs="Arial"/>
-          <w:b/>
-          <w:bCs/>
-        </w:rPr>
-        <w:t>, J., Chawla, A</w:t>
-      </w:r>
-      <w:r>
-        <w:rPr>
-          <w:rFonts w:ascii="Arial" w:hAnsi="Arial" w:cs="Arial"/>
-        </w:rPr>
-        <w:t xml:space="preserve">., </w:t>
-      </w:r>
-      <w:proofErr w:type="spellStart"/>
-      <w:r>
-        <w:rPr>
-          <w:rFonts w:ascii="Arial" w:hAnsi="Arial" w:cs="Arial"/>
-        </w:rPr>
-        <w:t>Hesser</w:t>
-      </w:r>
-      <w:proofErr w:type="spellEnd"/>
-      <w:r>
-        <w:rPr>
-          <w:rFonts w:ascii="Arial" w:hAnsi="Arial" w:cs="Arial"/>
-        </w:rPr>
-        <w:t xml:space="preserve">, T., Smith, J.M. and M. </w:t>
-      </w:r>
-      <w:proofErr w:type="spellStart"/>
-      <w:r>
-        <w:rPr>
-          <w:rFonts w:ascii="Arial" w:hAnsi="Arial" w:cs="Arial"/>
-        </w:rPr>
-        <w:t>Dutour</w:t>
-      </w:r>
-      <w:proofErr w:type="spellEnd"/>
-      <w:r>
-        <w:rPr>
-          <w:rFonts w:ascii="Arial" w:hAnsi="Arial" w:cs="Arial"/>
-        </w:rPr>
-        <w:t xml:space="preserve"> </w:t>
-      </w:r>
-      <w:proofErr w:type="spellStart"/>
-      <w:r>
-        <w:rPr>
-          <w:rFonts w:ascii="Arial" w:hAnsi="Arial" w:cs="Arial"/>
-        </w:rPr>
-        <w:t>Sikiric</w:t>
-      </w:r>
-      <w:proofErr w:type="spellEnd"/>
-      <w:r>
-        <w:rPr>
-          <w:rFonts w:ascii="Arial" w:hAnsi="Arial" w:cs="Arial"/>
-        </w:rPr>
-        <w:t xml:space="preserve"> (2020), Large-scale Hurricane Modeling Using Domain Decomposition Parallelization and Implicit Scheme Implemented in WAVEWATCH III Wave Model, </w:t>
+      <w:r>
+        <w:rPr>
+          <w:rFonts w:ascii="Arial" w:hAnsi="Arial" w:cs="Arial"/>
+        </w:rPr>
+        <w:t xml:space="preserve">Roland, A., and </w:t>
+      </w:r>
+      <w:proofErr w:type="spellStart"/>
+      <w:r>
+        <w:rPr>
+          <w:rFonts w:ascii="Arial" w:hAnsi="Arial" w:cs="Arial"/>
+        </w:rPr>
+        <w:t>Moghimi</w:t>
+      </w:r>
+      <w:proofErr w:type="spellEnd"/>
+      <w:r>
+        <w:rPr>
+          <w:rFonts w:ascii="Arial" w:hAnsi="Arial" w:cs="Arial"/>
+        </w:rPr>
+        <w:t>, S., 202</w:t>
+      </w:r>
+      <w:r>
+        <w:rPr>
+          <w:rFonts w:ascii="Arial" w:hAnsi="Arial" w:cs="Arial"/>
+        </w:rPr>
+        <w:t>1</w:t>
+      </w:r>
+      <w:r>
+        <w:rPr>
+          <w:rFonts w:ascii="Arial" w:hAnsi="Arial" w:cs="Arial"/>
+        </w:rPr>
+        <w:t xml:space="preserve">: </w:t>
+      </w:r>
+      <w:r>
+        <w:rPr>
+          <w:rFonts w:ascii="Arial" w:hAnsi="Arial" w:cs="Arial"/>
+        </w:rPr>
+        <w:t>Evaluating the accuracy and uncertainty of atmospheric and wave model hindcasts during severe events using model ensembles</w:t>
+      </w:r>
+      <w:r>
+        <w:rPr>
+          <w:rFonts w:ascii="Arial" w:hAnsi="Arial" w:cs="Arial"/>
+        </w:rPr>
+        <w:t xml:space="preserve">. </w:t>
       </w:r>
       <w:r>
         <w:rPr>
@@ -204,6 +212,269 @@
           <w:i/>
           <w:iCs/>
         </w:rPr>
+        <w:t>Ocean Dynamics</w:t>
+      </w:r>
+      <w:r>
+        <w:rPr>
+          <w:rFonts w:ascii="Arial" w:hAnsi="Arial" w:cs="Arial"/>
+        </w:rPr>
+        <w:t xml:space="preserve">, </w:t>
+      </w:r>
+      <w:r>
+        <w:rPr>
+          <w:rFonts w:ascii="Arial" w:hAnsi="Arial" w:cs="Arial"/>
+          <w:b/>
+          <w:bCs/>
+        </w:rPr>
+        <w:t>71</w:t>
+      </w:r>
+      <w:r>
+        <w:rPr>
+          <w:rFonts w:ascii="Arial" w:hAnsi="Arial" w:cs="Arial"/>
+        </w:rPr>
+        <w:t xml:space="preserve">, 19 pp. </w:t>
+      </w:r>
+      <w:hyperlink r:id="rId5" w:tgtFrame="_blank" w:history="1">
+        <w:r>
+          <w:rPr>
+            <w:rFonts w:ascii="Arial" w:eastAsiaTheme="minorHAnsi" w:hAnsi="Arial" w:cs="Arial"/>
+            <w:color w:val="1155CC"/>
+            <w:sz w:val="22"/>
+            <w:szCs w:val="22"/>
+            <w:u w:val="single"/>
+            <w:shd w:val="clear" w:color="auto" w:fill="FFFFFF"/>
+          </w:rPr>
+          <w:t>https://doi.org/10.1007/s10236-020-01426-9</w:t>
+        </w:r>
+      </w:hyperlink>
+      <w:r>
+        <w:rPr>
+          <w:rFonts w:asciiTheme="minorHAnsi" w:eastAsiaTheme="minorHAnsi" w:hAnsiTheme="minorHAnsi" w:cstheme="minorBidi"/>
+          <w:sz w:val="22"/>
+          <w:szCs w:val="22"/>
+        </w:rPr>
+        <w:t xml:space="preserve"> or </w:t>
+      </w:r>
+      <w:hyperlink r:id="rId6" w:tgtFrame="_blank" w:history="1">
+        <w:r>
+          <w:rPr>
+            <w:rFonts w:ascii="Arial" w:eastAsiaTheme="minorHAnsi" w:hAnsi="Arial" w:cs="Arial"/>
+            <w:color w:val="1155CC"/>
+            <w:sz w:val="22"/>
+            <w:szCs w:val="22"/>
+            <w:u w:val="single"/>
+            <w:shd w:val="clear" w:color="auto" w:fill="FFFFFF"/>
+          </w:rPr>
+          <w:t>https://rdcu.be/cdfjB</w:t>
+        </w:r>
+      </w:hyperlink>
+    </w:p>
+    <w:p>
+      <w:pPr>
+        <w:pStyle w:val="NormalWeb"/>
+        <w:spacing w:before="0" w:beforeAutospacing="0" w:after="0" w:afterAutospacing="0"/>
+        <w:jc w:val="center"/>
+        <w:rPr>
+          <w:rFonts w:ascii="Arial" w:hAnsi="Arial" w:cs="Arial"/>
+          <w:sz w:val="36"/>
+          <w:szCs w:val="36"/>
+        </w:rPr>
+      </w:pPr>
+    </w:p>
+    <w:p>
+      <w:pPr>
+        <w:pStyle w:val="NormalWeb"/>
+        <w:spacing w:before="0" w:beforeAutospacing="0" w:after="0" w:afterAutospacing="0"/>
+        <w:jc w:val="center"/>
+        <w:rPr>
+          <w:rFonts w:ascii="Arial" w:hAnsi="Arial" w:cs="Arial"/>
+          <w:sz w:val="36"/>
+          <w:szCs w:val="36"/>
+        </w:rPr>
+      </w:pPr>
+      <w:r>
+        <w:rPr>
+          <w:rFonts w:ascii="Arial" w:hAnsi="Arial" w:cs="Arial"/>
+          <w:sz w:val="36"/>
+          <w:szCs w:val="36"/>
+        </w:rPr>
+        <w:t>2020</w:t>
+      </w:r>
+    </w:p>
+    <w:p>
+      <w:pPr>
+        <w:rPr>
+          <w:rFonts w:ascii="Arial" w:hAnsi="Arial" w:cs="Arial"/>
+          <w:sz w:val="24"/>
+          <w:szCs w:val="24"/>
+        </w:rPr>
+      </w:pPr>
+    </w:p>
+    <w:p>
+      <w:pPr>
+        <w:pStyle w:val="NormalWeb"/>
+        <w:rPr>
+          <w:rFonts w:ascii="Arial" w:hAnsi="Arial" w:cs="Arial"/>
+        </w:rPr>
+      </w:pPr>
+      <w:bookmarkStart w:id="0" w:name="_Hlk61011920"/>
+      <w:proofErr w:type="spellStart"/>
+      <w:r>
+        <w:rPr>
+          <w:rFonts w:ascii="Arial" w:hAnsi="Arial" w:cs="Arial"/>
+          <w:b/>
+          <w:bCs/>
+        </w:rPr>
+        <w:t>Abdolali</w:t>
+      </w:r>
+      <w:proofErr w:type="spellEnd"/>
+      <w:r>
+        <w:rPr>
+          <w:rFonts w:ascii="Arial" w:hAnsi="Arial" w:cs="Arial"/>
+          <w:b/>
+          <w:bCs/>
+        </w:rPr>
+        <w:t>,</w:t>
+      </w:r>
+      <w:r>
+        <w:rPr>
+          <w:rFonts w:ascii="Arial" w:hAnsi="Arial" w:cs="Arial"/>
+          <w:b/>
+          <w:bCs/>
+        </w:rPr>
+        <w:t xml:space="preserve"> A</w:t>
+      </w:r>
+      <w:r>
+        <w:rPr>
+          <w:rFonts w:ascii="Arial" w:hAnsi="Arial" w:cs="Arial"/>
+        </w:rPr>
+        <w:t xml:space="preserve">., Roland, A., </w:t>
+      </w:r>
+      <w:r>
+        <w:rPr>
+          <w:rFonts w:ascii="Arial" w:hAnsi="Arial" w:cs="Arial"/>
+          <w:b/>
+          <w:bCs/>
+        </w:rPr>
+        <w:t xml:space="preserve">Van Der </w:t>
+      </w:r>
+      <w:proofErr w:type="spellStart"/>
+      <w:r>
+        <w:rPr>
+          <w:rFonts w:ascii="Arial" w:hAnsi="Arial" w:cs="Arial"/>
+          <w:b/>
+          <w:bCs/>
+        </w:rPr>
+        <w:t>Westhuysen</w:t>
+      </w:r>
+      <w:proofErr w:type="spellEnd"/>
+      <w:r>
+        <w:rPr>
+          <w:rFonts w:ascii="Arial" w:hAnsi="Arial" w:cs="Arial"/>
+          <w:b/>
+          <w:bCs/>
+        </w:rPr>
+        <w:t xml:space="preserve">, </w:t>
+      </w:r>
+      <w:bookmarkEnd w:id="0"/>
+      <w:r>
+        <w:rPr>
+          <w:rFonts w:ascii="Arial" w:hAnsi="Arial" w:cs="Arial"/>
+          <w:b/>
+          <w:bCs/>
+        </w:rPr>
+        <w:t xml:space="preserve">A., </w:t>
+      </w:r>
+      <w:proofErr w:type="spellStart"/>
+      <w:r>
+        <w:rPr>
+          <w:rFonts w:ascii="Arial" w:hAnsi="Arial" w:cs="Arial"/>
+          <w:b/>
+          <w:bCs/>
+        </w:rPr>
+        <w:t>Meixner</w:t>
+      </w:r>
+      <w:proofErr w:type="spellEnd"/>
+      <w:r>
+        <w:rPr>
+          <w:rFonts w:ascii="Arial" w:hAnsi="Arial" w:cs="Arial"/>
+          <w:b/>
+          <w:bCs/>
+        </w:rPr>
+        <w:t>, J., Chawla, A</w:t>
+      </w:r>
+      <w:r>
+        <w:rPr>
+          <w:rFonts w:ascii="Arial" w:hAnsi="Arial" w:cs="Arial"/>
+        </w:rPr>
+        <w:t xml:space="preserve">., </w:t>
+      </w:r>
+      <w:proofErr w:type="spellStart"/>
+      <w:r>
+        <w:rPr>
+          <w:rFonts w:ascii="Arial" w:hAnsi="Arial" w:cs="Arial"/>
+        </w:rPr>
+        <w:t>Hesser</w:t>
+      </w:r>
+      <w:proofErr w:type="spellEnd"/>
+      <w:r>
+        <w:rPr>
+          <w:rFonts w:ascii="Arial" w:hAnsi="Arial" w:cs="Arial"/>
+        </w:rPr>
+        <w:t xml:space="preserve">, T., Smith, J.M. and M. </w:t>
+      </w:r>
+      <w:proofErr w:type="spellStart"/>
+      <w:r>
+        <w:rPr>
+          <w:rFonts w:ascii="Arial" w:hAnsi="Arial" w:cs="Arial"/>
+        </w:rPr>
+        <w:t>Dutour</w:t>
+      </w:r>
+      <w:proofErr w:type="spellEnd"/>
+      <w:r>
+        <w:rPr>
+          <w:rFonts w:ascii="Arial" w:hAnsi="Arial" w:cs="Arial"/>
+        </w:rPr>
+        <w:t xml:space="preserve"> </w:t>
+      </w:r>
+      <w:proofErr w:type="spellStart"/>
+      <w:r>
+        <w:rPr>
+          <w:rFonts w:ascii="Arial" w:hAnsi="Arial" w:cs="Arial"/>
+        </w:rPr>
+        <w:t>Sikiric</w:t>
+      </w:r>
+      <w:proofErr w:type="spellEnd"/>
+      <w:r>
+        <w:rPr>
+          <w:rFonts w:ascii="Arial" w:hAnsi="Arial" w:cs="Arial"/>
+        </w:rPr>
+        <w:t>,</w:t>
+      </w:r>
+      <w:r>
+        <w:rPr>
+          <w:rFonts w:ascii="Arial" w:hAnsi="Arial" w:cs="Arial"/>
+        </w:rPr>
+        <w:t xml:space="preserve"> </w:t>
+      </w:r>
+      <w:r>
+        <w:rPr>
+          <w:rFonts w:ascii="Arial" w:hAnsi="Arial" w:cs="Arial"/>
+        </w:rPr>
+        <w:t>2</w:t>
+      </w:r>
+      <w:r>
+        <w:rPr>
+          <w:rFonts w:ascii="Arial" w:hAnsi="Arial" w:cs="Arial"/>
+        </w:rPr>
+        <w:t xml:space="preserve">020, Large-scale Hurricane Modeling Using Domain Decomposition Parallelization and Implicit Scheme Implemented in WAVEWATCH III Wave Model, </w:t>
+      </w:r>
+      <w:r>
+        <w:rPr>
+          <w:rFonts w:ascii="Arial" w:hAnsi="Arial" w:cs="Arial"/>
+          <w:i/>
+          <w:iCs/>
+        </w:rPr>
         <w:t>Coastal Engineering</w:t>
       </w:r>
       <w:r>
@@ -226,7 +497,7 @@
         </w:rPr>
         <w:t xml:space="preserve">, 103656, </w:t>
       </w:r>
-      <w:hyperlink r:id="rId5" w:history="1">
+      <w:hyperlink r:id="rId7" w:history="1">
         <w:r>
           <w:rPr>
             <w:rStyle w:val="Hyperlink"/>
@@ -378,7 +649,7 @@
         </w:rPr>
         <w:t xml:space="preserve">, 22 pp. </w:t>
       </w:r>
-      <w:hyperlink r:id="rId6" w:history="1">
+      <w:hyperlink r:id="rId8" w:history="1">
         <w:r>
           <w:rPr>
             <w:rStyle w:val="Hyperlink"/>
@@ -546,7 +817,7 @@
         </w:rPr>
         <w:t xml:space="preserve">, </w:t>
       </w:r>
-      <w:hyperlink r:id="rId7" w:history="1">
+      <w:hyperlink r:id="rId9" w:history="1">
         <w:r>
           <w:rPr>
             <w:rStyle w:val="Hyperlink"/>
@@ -603,7 +874,7 @@
         </w:rPr>
         <w:t xml:space="preserve">, 2020: A documentation of the NMMB’s nesting capabilities and mechanisms. NOAA/NCEP Office Note 503.  </w:t>
       </w:r>
-      <w:hyperlink r:id="rId8" w:history="1">
+      <w:hyperlink r:id="rId10" w:history="1">
         <w:r>
           <w:rPr>
             <w:rStyle w:val="Hyperlink"/>
@@ -712,7 +983,7 @@
         </w:rPr>
         <w:t>,  </w:t>
       </w:r>
-      <w:hyperlink r:id="rId9" w:tgtFrame="_blank" w:history="1">
+      <w:hyperlink r:id="rId11" w:tgtFrame="_blank" w:history="1">
         <w:r>
           <w:rPr>
             <w:rStyle w:val="Hyperlink"/>
@@ -842,7 +1113,7 @@
         </w:rPr>
         <w:t xml:space="preserve">, X. Zhang, S. Gopalakrishnan, F. Marks, 2020: The Evaluation of Real-Time Hurricane Analysis and Forecast System (HAFS) Stand-Alone Regional (SAR) Model Performance for the 2019 Atlantic Hurricane Season. Atmosphere 2020, 11, 617. </w:t>
       </w:r>
-      <w:hyperlink r:id="rId10" w:history="1">
+      <w:hyperlink r:id="rId12" w:history="1">
         <w:r>
           <w:rPr>
             <w:rStyle w:val="Hyperlink"/>
@@ -944,7 +1215,7 @@
         </w:rPr>
         <w:t>, </w:t>
       </w:r>
-      <w:hyperlink r:id="rId11" w:tgtFrame="_blank" w:history="1">
+      <w:hyperlink r:id="rId13" w:tgtFrame="_blank" w:history="1">
         <w:r>
           <w:rPr>
             <w:rStyle w:val="Hyperlink"/>
@@ -1067,7 +1338,7 @@
         </w:rPr>
         <w:t xml:space="preserve"> </w:t>
       </w:r>
-      <w:hyperlink r:id="rId12" w:history="1">
+      <w:hyperlink r:id="rId14" w:history="1">
         <w:r>
           <w:rPr>
             <w:rStyle w:val="Hyperlink"/>
@@ -1359,7 +1630,6 @@
         <w:rPr>
           <w:rFonts w:ascii="Arial" w:hAnsi="Arial" w:cs="Arial"/>
         </w:rPr>
-        <w:lastRenderedPageBreak/>
         <w:t>Kurkowski</w:t>
       </w:r>
       <w:proofErr w:type="spellEnd"/>
@@ -1421,7 +1691,7 @@
         </w:rPr>
         <w:t xml:space="preserve">, </w:t>
       </w:r>
-      <w:hyperlink r:id="rId13" w:history="1">
+      <w:hyperlink r:id="rId15" w:history="1">
         <w:r>
           <w:rPr>
             <w:rStyle w:val="Hyperlink"/>
@@ -1568,7 +1838,7 @@
         </w:rPr>
         <w:t xml:space="preserve">, N. (2020), Development of an ESMF Based Flexible Coupling Application of ADCIRC and WAVEWATCH III for High Fidelity Coastal Inundation Studies. J. Mar. Sci. Eng. 2020, 8, 308. </w:t>
       </w:r>
-      <w:hyperlink r:id="rId14" w:history="1">
+      <w:hyperlink r:id="rId16" w:history="1">
         <w:r>
           <w:rPr>
             <w:rStyle w:val="Hyperlink"/>
@@ -1672,7 +1942,7 @@
         </w:rPr>
         <w:t>, 977–996, </w:t>
       </w:r>
-      <w:hyperlink r:id="rId15" w:tgtFrame="_blank" w:history="1">
+      <w:hyperlink r:id="rId17" w:tgtFrame="_blank" w:history="1">
         <w:r>
           <w:rPr>
             <w:rStyle w:val="Hyperlink"/>
@@ -1859,7 +2129,7 @@
         </w:rPr>
         <w:t>, 1395–1416, </w:t>
       </w:r>
-      <w:hyperlink r:id="rId16" w:tgtFrame="_blank" w:history="1">
+      <w:hyperlink r:id="rId18" w:tgtFrame="_blank" w:history="1">
         <w:r>
           <w:rPr>
             <w:rStyle w:val="Hyperlink"/>
@@ -1963,7 +2233,7 @@
         </w:rPr>
         <w:t>, 2567–2590, </w:t>
       </w:r>
-      <w:hyperlink r:id="rId17" w:tgtFrame="_blank" w:history="1">
+      <w:hyperlink r:id="rId19" w:tgtFrame="_blank" w:history="1">
         <w:r>
           <w:rPr>
             <w:rStyle w:val="Hyperlink"/>
@@ -2023,7 +2293,7 @@
         </w:rPr>
         <w:t xml:space="preserve">, 2020: Description and some formal properties of beta filters; compact support quasi-Gaussian convolution operators with applications to the construction of spatial covariances. NOAA/NCEP Office Note 498.  </w:t>
       </w:r>
-      <w:hyperlink r:id="rId18" w:history="1">
+      <w:hyperlink r:id="rId20" w:history="1">
         <w:r>
           <w:rPr>
             <w:rStyle w:val="Hyperlink"/>
@@ -2071,7 +2341,7 @@
         </w:rPr>
         <w:t xml:space="preserve"> 2020: A formulation of the hexad algorithm using the geometry of the Fano projective plane. NOAA/NCEP Office Note 499. </w:t>
       </w:r>
-      <w:hyperlink r:id="rId19" w:history="1">
+      <w:hyperlink r:id="rId21" w:history="1">
         <w:r>
           <w:rPr>
             <w:rStyle w:val="Hyperlink"/>
@@ -2155,7 +2425,7 @@
         </w:rPr>
         <w:t xml:space="preserve">16). NOAA/NCEP Office Note 500. </w:t>
       </w:r>
-      <w:hyperlink r:id="rId20" w:history="1">
+      <w:hyperlink r:id="rId22" w:history="1">
         <w:r>
           <w:rPr>
             <w:rStyle w:val="Hyperlink"/>
@@ -2204,7 +2474,7 @@
         </w:rPr>
         <w:t xml:space="preserve">., 2020: Solving the Laplace equation in a right-angled bicorn and constructing smooth functions for conformal overset grids. NOAA/NCEP Office Note 501. </w:t>
       </w:r>
-      <w:hyperlink r:id="rId21" w:history="1">
+      <w:hyperlink r:id="rId23" w:history="1">
         <w:r>
           <w:rPr>
             <w:rStyle w:val="Hyperlink"/>
@@ -2276,7 +2546,7 @@
       <w:r>
         <w:t xml:space="preserve"> </w:t>
       </w:r>
-      <w:hyperlink r:id="rId22" w:history="1">
+      <w:hyperlink r:id="rId24" w:history="1">
         <w:r>
           <w:rPr>
             <w:rStyle w:val="Hyperlink"/>
@@ -2310,7 +2580,6 @@
           <w:sz w:val="24"/>
           <w:szCs w:val="24"/>
         </w:rPr>
-        <w:lastRenderedPageBreak/>
         <w:t xml:space="preserve">Zhang, B., </w:t>
       </w:r>
       <w:r>
@@ -2367,7 +2636,7 @@
         </w:rPr>
         <w:t xml:space="preserve">, </w:t>
       </w:r>
-      <w:hyperlink r:id="rId23" w:history="1">
+      <w:hyperlink r:id="rId25" w:history="1">
         <w:r>
           <w:rPr>
             <w:rStyle w:val="Hyperlink"/>
@@ -2554,7 +2823,7 @@
         </w:rPr>
         <w:t xml:space="preserve">20 pp. </w:t>
       </w:r>
-      <w:hyperlink r:id="rId24" w:tgtFrame="_blank" w:history="1">
+      <w:hyperlink r:id="rId26" w:tgtFrame="_blank" w:history="1">
         <w:r>
           <w:rPr>
             <w:rStyle w:val="Hyperlink"/>
@@ -2656,7 +2925,7 @@
         </w:rPr>
         <w:t xml:space="preserve">, </w:t>
       </w:r>
-      <w:hyperlink r:id="rId25" w:history="1">
+      <w:hyperlink r:id="rId27" w:history="1">
         <w:r>
           <w:rPr>
             <w:rStyle w:val="Hyperlink"/>
@@ -2792,7 +3061,7 @@
         </w:rPr>
         <w:t xml:space="preserve">, </w:t>
       </w:r>
-      <w:hyperlink r:id="rId26" w:history="1">
+      <w:hyperlink r:id="rId28" w:history="1">
         <w:r>
           <w:rPr>
             <w:rStyle w:val="Hyperlink"/>
@@ -2938,7 +3207,7 @@
         </w:rPr>
         <w:t xml:space="preserve"> 22 pp. </w:t>
       </w:r>
-      <w:hyperlink r:id="rId27" w:history="1">
+      <w:hyperlink r:id="rId29" w:history="1">
         <w:r>
           <w:rPr>
             <w:rStyle w:val="Hyperlink"/>
@@ -3071,7 +3340,7 @@
         </w:rPr>
         <w:t xml:space="preserve"> </w:t>
       </w:r>
-      <w:hyperlink r:id="rId28" w:history="1">
+      <w:hyperlink r:id="rId30" w:history="1">
         <w:r>
           <w:rPr>
             <w:rStyle w:val="Hyperlink"/>
@@ -3463,7 +3732,7 @@
         </w:rPr>
         <w:t xml:space="preserve"> </w:t>
       </w:r>
-      <w:hyperlink r:id="rId29" w:history="1">
+      <w:hyperlink r:id="rId31" w:history="1">
         <w:r>
           <w:rPr>
             <w:rStyle w:val="Hyperlink"/>
@@ -3578,7 +3847,7 @@
         </w:rPr>
         <w:t>, 603–615, </w:t>
       </w:r>
-      <w:hyperlink r:id="rId30" w:tgtFrame="_blank" w:history="1">
+      <w:hyperlink r:id="rId32" w:tgtFrame="_blank" w:history="1">
         <w:r>
           <w:rPr>
             <w:rStyle w:val="Hyperlink"/>
@@ -3629,7 +3898,6 @@
           <w:rFonts w:ascii="Arial" w:hAnsi="Arial" w:cs="Arial"/>
           <w:color w:val="1A1A1A"/>
         </w:rPr>
-        <w:lastRenderedPageBreak/>
         <w:t>Duda</w:t>
       </w:r>
       <w:proofErr w:type="spellEnd"/>
@@ -3713,7 +3981,7 @@
           <w:color w:val="1A1A1A"/>
         </w:rPr>
       </w:pPr>
-      <w:hyperlink r:id="rId31" w:history="1">
+      <w:hyperlink r:id="rId33" w:history="1">
         <w:r>
           <w:rPr>
             <w:rStyle w:val="Hyperlink"/>
@@ -4010,7 +4278,7 @@
         </w:rPr>
         <w:t xml:space="preserve">, 361-376. </w:t>
       </w:r>
-      <w:hyperlink r:id="rId32" w:history="1">
+      <w:hyperlink r:id="rId34" w:history="1">
         <w:r>
           <w:rPr>
             <w:rStyle w:val="Hyperlink"/>
@@ -4177,7 +4445,7 @@
         </w:rPr>
         <w:t>, 3609–3632, </w:t>
       </w:r>
-      <w:hyperlink r:id="rId33" w:tgtFrame="_blank" w:history="1">
+      <w:hyperlink r:id="rId35" w:tgtFrame="_blank" w:history="1">
         <w:r>
           <w:rPr>
             <w:rStyle w:val="Hyperlink"/>
@@ -4296,7 +4564,7 @@
       <w:r>
         <w:t xml:space="preserve"> </w:t>
       </w:r>
-      <w:hyperlink r:id="rId34" w:history="1">
+      <w:hyperlink r:id="rId36" w:history="1">
         <w:r>
           <w:rPr>
             <w:rStyle w:val="Hyperlink"/>
@@ -4331,7 +4599,7 @@
           <w:szCs w:val="24"/>
         </w:rPr>
       </w:pPr>
-      <w:bookmarkStart w:id="0" w:name="_Hlk48567836"/>
+      <w:bookmarkStart w:id="1" w:name="_Hlk48567836"/>
       <w:r>
         <w:rPr>
           <w:rFonts w:ascii="Arial" w:eastAsia="Times New Roman" w:hAnsi="Arial" w:cs="Arial"/>
@@ -4392,7 +4660,7 @@
         </w:rPr>
         <w:t xml:space="preserve">, 3-13.  </w:t>
       </w:r>
-      <w:hyperlink r:id="rId35" w:history="1">
+      <w:hyperlink r:id="rId37" w:history="1">
         <w:r>
           <w:rPr>
             <w:rStyle w:val="Hyperlink"/>
@@ -4635,7 +4903,7 @@
         </w:rPr>
         <w:t>, </w:t>
       </w:r>
-      <w:hyperlink r:id="rId36" w:tgtFrame="_blank" w:history="1">
+      <w:hyperlink r:id="rId38" w:tgtFrame="_blank" w:history="1">
         <w:r>
           <w:rPr>
             <w:rStyle w:val="Hyperlink"/>
@@ -4859,7 +5127,7 @@
         </w:rPr>
         <w:t xml:space="preserve"> </w:t>
       </w:r>
-      <w:hyperlink r:id="rId37" w:history="1">
+      <w:hyperlink r:id="rId39" w:history="1">
         <w:r>
           <w:rPr>
             <w:rStyle w:val="Hyperlink"/>
@@ -4933,25 +5201,7 @@
           <w:sz w:val="24"/>
           <w:szCs w:val="24"/>
         </w:rPr>
-        <w:t xml:space="preserve"> Forecast</w:t>
-      </w:r>
-      <w:r>
-        <w:rPr>
-          <w:rFonts w:ascii="Roboto" w:eastAsia="Roboto" w:hAnsi="Roboto" w:cs="Roboto"/>
-          <w:color w:val="212529"/>
-          <w:sz w:val="24"/>
-          <w:szCs w:val="24"/>
-        </w:rPr>
-        <w:t>s</w:t>
-      </w:r>
-      <w:r>
-        <w:rPr>
-          <w:rFonts w:ascii="Roboto" w:eastAsia="Roboto" w:hAnsi="Roboto" w:cs="Roboto"/>
-          <w:color w:val="212529"/>
-          <w:sz w:val="24"/>
-          <w:szCs w:val="24"/>
-        </w:rPr>
-        <w:t xml:space="preserve">. </w:t>
+        <w:t xml:space="preserve"> Forecasts. </w:t>
       </w:r>
       <w:r>
         <w:rPr>
@@ -5009,34 +5259,7 @@
           <w:sz w:val="24"/>
           <w:szCs w:val="24"/>
         </w:rPr>
-        <w:t>.</w:t>
-      </w:r>
-      <w:r>
-        <w:rPr>
-          <w:rFonts w:ascii="Roboto" w:eastAsia="Roboto" w:hAnsi="Roboto" w:cs="Roboto"/>
-          <w:color w:val="212529"/>
-          <w:sz w:val="24"/>
-          <w:szCs w:val="24"/>
-        </w:rPr>
-        <w:t xml:space="preserve"> Springer Atmospheric Science</w:t>
-      </w:r>
-      <w:r>
-        <w:rPr>
-          <w:rFonts w:ascii="Roboto" w:eastAsia="Roboto" w:hAnsi="Roboto" w:cs="Roboto"/>
-          <w:color w:val="212529"/>
-          <w:sz w:val="24"/>
-          <w:szCs w:val="24"/>
-        </w:rPr>
-        <w:t>s</w:t>
-      </w:r>
-      <w:r>
-        <w:rPr>
-          <w:rFonts w:ascii="Roboto" w:eastAsia="Roboto" w:hAnsi="Roboto" w:cs="Roboto"/>
-          <w:color w:val="212529"/>
-          <w:sz w:val="24"/>
-          <w:szCs w:val="24"/>
-        </w:rPr>
-        <w:t>, 317-328</w:t>
+        <w:t>. Springer Atmospheric Sciences, 317-328</w:t>
       </w:r>
     </w:p>
     <w:p>
@@ -5051,7 +5274,7 @@
         </w:rPr>
       </w:pPr>
     </w:p>
-    <w:bookmarkEnd w:id="0"/>
+    <w:bookmarkEnd w:id="1"/>
     <w:p>
       <w:pPr>
         <w:shd w:val="clear" w:color="auto" w:fill="FFFFFF"/>
@@ -5105,7 +5328,6 @@
           <w:sz w:val="24"/>
           <w:szCs w:val="24"/>
         </w:rPr>
-        <w:lastRenderedPageBreak/>
         <w:t>Abdolali</w:t>
       </w:r>
       <w:proofErr w:type="spellEnd"/>
@@ -5203,7 +5425,7 @@
         </w:rPr>
         <w:t xml:space="preserve"> </w:t>
       </w:r>
-      <w:hyperlink r:id="rId38" w:history="1">
+      <w:hyperlink r:id="rId40" w:history="1">
         <w:r>
           <w:rPr>
             <w:rStyle w:val="Hyperlink"/>
@@ -5297,7 +5519,7 @@
         </w:rPr>
         <w:t xml:space="preserve">, 4115-4153. </w:t>
       </w:r>
-      <w:hyperlink r:id="rId39" w:history="1">
+      <w:hyperlink r:id="rId41" w:history="1">
         <w:r>
           <w:rPr>
             <w:rStyle w:val="Hyperlink"/>
@@ -5366,7 +5588,7 @@
         </w:rPr>
         <w:t xml:space="preserve">, 2018: Major operational ensemble prediction systems (EPS) and the future of EPS. Handbook of Hydrometeorological Ensemble Forecasting (edited by Q. Duan et al.), Springer, Berlin, Heidelberg, pp 1-43, </w:t>
       </w:r>
-      <w:hyperlink r:id="rId40" w:tgtFrame="_blank" w:history="1">
+      <w:hyperlink r:id="rId42" w:tgtFrame="_blank" w:history="1">
         <w:r>
           <w:rPr>
             <w:rStyle w:val="Hyperlink"/>
@@ -5484,7 +5706,7 @@
         </w:rPr>
         <w:t xml:space="preserve"> </w:t>
       </w:r>
-      <w:hyperlink r:id="rId41" w:history="1">
+      <w:hyperlink r:id="rId43" w:history="1">
         <w:r>
           <w:rPr>
             <w:rStyle w:val="Hyperlink"/>
@@ -5825,7 +6047,7 @@
         </w:rPr>
         <w:t>, 2018: Ensemble methods for meteorological predictions. Handbook of Hydrometeorological Ensemble Forecasting (edited by Q. Duan et al.), Springer, Berlin, Heidelberg, pp 1-52, </w:t>
       </w:r>
-      <w:hyperlink r:id="rId42" w:history="1">
+      <w:hyperlink r:id="rId44" w:history="1">
         <w:r>
           <w:rPr>
             <w:rStyle w:val="Hyperlink"/>
@@ -5975,7 +6197,7 @@
         </w:rPr>
         <w:t xml:space="preserve"> </w:t>
       </w:r>
-      <w:hyperlink r:id="rId43" w:history="1">
+      <w:hyperlink r:id="rId45" w:history="1">
         <w:r>
           <w:rPr>
             <w:rStyle w:val="Hyperlink"/>
@@ -6092,7 +6314,7 @@
         </w:rPr>
         <w:t xml:space="preserve"> </w:t>
       </w:r>
-      <w:hyperlink r:id="rId44" w:history="1">
+      <w:hyperlink r:id="rId46" w:history="1">
         <w:r>
           <w:rPr>
             <w:rStyle w:val="Hyperlink"/>
@@ -6375,7 +6597,7 @@
         </w:rPr>
         <w:t xml:space="preserve">, 4923–4936. </w:t>
       </w:r>
-      <w:hyperlink r:id="rId45" w:history="1">
+      <w:hyperlink r:id="rId47" w:history="1">
         <w:r>
           <w:rPr>
             <w:rStyle w:val="Hyperlink"/>
@@ -6811,7 +7033,7 @@
         </w:rPr>
         <w:t>, 203-213</w:t>
       </w:r>
-      <w:hyperlink r:id="rId46" w:history="1">
+      <w:hyperlink r:id="rId48" w:history="1">
         <w:r>
           <w:rPr>
             <w:rStyle w:val="Hyperlink"/>
@@ -6853,7 +7075,6 @@
           <w:sz w:val="24"/>
           <w:szCs w:val="24"/>
         </w:rPr>
-        <w:lastRenderedPageBreak/>
         <w:t xml:space="preserve">Wang, J., J. Chen, </w:t>
       </w:r>
       <w:r>
@@ -7015,7 +7236,7 @@
         </w:rPr>
         <w:t>, 781–796, </w:t>
       </w:r>
-      <w:hyperlink r:id="rId47" w:tgtFrame="_blank" w:history="1">
+      <w:hyperlink r:id="rId49" w:tgtFrame="_blank" w:history="1">
         <w:r>
           <w:rPr>
             <w:rStyle w:val="Hyperlink"/>
@@ -7241,7 +7462,7 @@
         </w:rPr>
         <w:t>, 887–898, </w:t>
       </w:r>
-      <w:hyperlink r:id="rId48" w:tgtFrame="_blank" w:history="1">
+      <w:hyperlink r:id="rId50" w:tgtFrame="_blank" w:history="1">
         <w:r>
           <w:rPr>
             <w:rFonts w:ascii="Arial" w:hAnsi="Arial" w:cs="Arial"/>
@@ -7427,7 +7648,7 @@
         </w:rPr>
         <w:t xml:space="preserve"> </w:t>
       </w:r>
-      <w:hyperlink r:id="rId49" w:history="1">
+      <w:hyperlink r:id="rId51" w:history="1">
         <w:r>
           <w:rPr>
             <w:rStyle w:val="Hyperlink"/>
@@ -7634,7 +7855,7 @@
         </w:rPr>
         <w:t xml:space="preserve">. </w:t>
       </w:r>
-      <w:hyperlink r:id="rId50" w:history="1">
+      <w:hyperlink r:id="rId52" w:history="1">
         <w:r>
           <w:rPr>
             <w:rStyle w:val="Hyperlink"/>
@@ -7865,7 +8086,7 @@
         </w:rPr>
         <w:t xml:space="preserve">. </w:t>
       </w:r>
-      <w:hyperlink r:id="rId51" w:history="1">
+      <w:hyperlink r:id="rId53" w:history="1">
         <w:r>
           <w:rPr>
             <w:rStyle w:val="Hyperlink"/>
@@ -7873,25 +8094,7 @@
             <w:sz w:val="24"/>
             <w:szCs w:val="24"/>
           </w:rPr>
-          <w:t>ht</w:t>
-        </w:r>
-        <w:r>
-          <w:rPr>
-            <w:rStyle w:val="Hyperlink"/>
-            <w:rFonts w:ascii="Roboto" w:eastAsia="Roboto" w:hAnsi="Roboto" w:cs="Roboto"/>
-            <w:sz w:val="24"/>
-            <w:szCs w:val="24"/>
-          </w:rPr>
-          <w:t>t</w:t>
-        </w:r>
-        <w:r>
-          <w:rPr>
-            <w:rStyle w:val="Hyperlink"/>
-            <w:rFonts w:ascii="Roboto" w:eastAsia="Roboto" w:hAnsi="Roboto" w:cs="Roboto"/>
-            <w:sz w:val="24"/>
-            <w:szCs w:val="24"/>
-          </w:rPr>
-          <w:t>ps://doi.org/10.1029/2018JD028506</w:t>
+          <w:t>https://doi.org/10.1029/2018JD028506</w:t>
         </w:r>
       </w:hyperlink>
       <w:r>
@@ -7996,7 +8199,7 @@
         </w:rPr>
         <w:t xml:space="preserve">. </w:t>
       </w:r>
-      <w:hyperlink r:id="rId52" w:history="1">
+      <w:hyperlink r:id="rId54" w:history="1">
         <w:r>
           <w:rPr>
             <w:rStyle w:val="Hyperlink"/>
@@ -8147,7 +8350,7 @@
         </w:rPr>
         <w:t xml:space="preserve">. </w:t>
       </w:r>
-      <w:hyperlink r:id="rId53" w:history="1">
+      <w:hyperlink r:id="rId55" w:history="1">
         <w:r>
           <w:rPr>
             <w:rStyle w:val="Hyperlink"/>
@@ -8216,7 +8419,7 @@
         </w:rPr>
         <w:t xml:space="preserve"> and C. E. Dorman). Springer, 477–509, doi: </w:t>
       </w:r>
-      <w:hyperlink r:id="rId54" w:tgtFrame="_blank" w:history="1">
+      <w:hyperlink r:id="rId56" w:tgtFrame="_blank" w:history="1">
         <w:r>
           <w:rPr>
             <w:rStyle w:val="Hyperlink"/>
@@ -8462,7 +8665,7 @@
         </w:rPr>
         <w:t xml:space="preserve"> </w:t>
       </w:r>
-      <w:hyperlink r:id="rId55" w:history="1">
+      <w:hyperlink r:id="rId57" w:history="1">
         <w:r>
           <w:rPr>
             <w:rStyle w:val="Hyperlink"/>
@@ -8573,7 +8776,7 @@
         </w:rPr>
         <w:t xml:space="preserve">, 470-491. </w:t>
       </w:r>
-      <w:hyperlink r:id="rId56" w:history="1">
+      <w:hyperlink r:id="rId58" w:history="1">
         <w:r>
           <w:rPr>
             <w:rStyle w:val="Hyperlink"/>
@@ -8653,14 +8856,7 @@
         <w:rPr>
           <w:rFonts w:ascii="Arial" w:hAnsi="Arial" w:cs="Arial"/>
         </w:rPr>
-        <w:t xml:space="preserve"> ocean </w:t>
-      </w:r>
-      <w:r>
-        <w:rPr>
-          <w:rFonts w:ascii="Arial" w:hAnsi="Arial" w:cs="Arial"/>
-        </w:rPr>
-        <w:lastRenderedPageBreak/>
-        <w:t xml:space="preserve">surveys to improve coupled tropical cyclone prediction. </w:t>
+        <w:t xml:space="preserve"> ocean surveys to improve coupled tropical cyclone prediction. </w:t>
       </w:r>
       <w:r>
         <w:rPr>
@@ -8708,7 +8904,7 @@
         </w:rPr>
         <w:t xml:space="preserve">, </w:t>
       </w:r>
-      <w:hyperlink r:id="rId57" w:history="1">
+      <w:hyperlink r:id="rId59" w:history="1">
         <w:r>
           <w:rPr>
             <w:rStyle w:val="Hyperlink"/>
@@ -8825,7 +9021,7 @@
         </w:rPr>
         <w:t xml:space="preserve">, 1879-1896. </w:t>
       </w:r>
-      <w:hyperlink r:id="rId58" w:tgtFrame="_blank" w:history="1">
+      <w:hyperlink r:id="rId60" w:tgtFrame="_blank" w:history="1">
         <w:r>
           <w:rPr>
             <w:rFonts w:ascii="Arial" w:eastAsia="Times New Roman" w:hAnsi="Arial" w:cs="Arial"/>
@@ -9019,7 +9215,7 @@
         </w:rPr>
         <w:t xml:space="preserve">, 2005–2017. </w:t>
       </w:r>
-      <w:hyperlink r:id="rId59">
+      <w:hyperlink r:id="rId61">
         <w:r>
           <w:rPr>
             <w:rFonts w:ascii="Roboto" w:eastAsia="Roboto" w:hAnsi="Roboto" w:cs="Roboto"/>
@@ -9281,25 +9477,7 @@
           <w:sz w:val="24"/>
           <w:szCs w:val="24"/>
         </w:rPr>
-        <w:t xml:space="preserve">, and L. D. Monache, </w:t>
-      </w:r>
-      <w:r>
-        <w:rPr>
-          <w:rFonts w:ascii="Roboto" w:eastAsia="Roboto" w:hAnsi="Roboto" w:cs="Roboto"/>
-          <w:color w:val="212529"/>
-          <w:sz w:val="24"/>
-          <w:szCs w:val="24"/>
-        </w:rPr>
-        <w:t>2017:</w:t>
-      </w:r>
-      <w:r>
-        <w:rPr>
-          <w:rFonts w:ascii="Roboto" w:eastAsia="Roboto" w:hAnsi="Roboto" w:cs="Roboto"/>
-          <w:color w:val="212529"/>
-          <w:sz w:val="24"/>
-          <w:szCs w:val="24"/>
-        </w:rPr>
-        <w:t xml:space="preserve"> </w:t>
+        <w:t xml:space="preserve">, and L. D. Monache, 2017: </w:t>
       </w:r>
       <w:r>
         <w:rPr>
@@ -9338,7 +9516,7 @@
         </w:rPr>
         <w:t xml:space="preserve">. Wea. Forecasting, 32 (2), 407-421. </w:t>
       </w:r>
-      <w:hyperlink r:id="rId60" w:history="1">
+      <w:hyperlink r:id="rId62" w:history="1">
         <w:r>
           <w:rPr>
             <w:rStyle w:val="Hyperlink"/>
@@ -9446,7 +9624,7 @@
         </w:rPr>
         <w:t xml:space="preserve">, 8941–8965. </w:t>
       </w:r>
-      <w:hyperlink r:id="rId61" w:history="1">
+      <w:hyperlink r:id="rId63" w:history="1">
         <w:r>
           <w:rPr>
             <w:rStyle w:val="Hyperlink"/>
@@ -9568,7 +9746,7 @@
         </w:rPr>
         <w:t xml:space="preserve"> </w:t>
       </w:r>
-      <w:hyperlink r:id="rId62" w:history="1">
+      <w:hyperlink r:id="rId64" w:history="1">
         <w:r>
           <w:rPr>
             <w:rStyle w:val="Hyperlink"/>
@@ -9641,7 +9819,7 @@
         </w:rPr>
         <w:t xml:space="preserve">, 83-96. </w:t>
       </w:r>
-      <w:hyperlink r:id="rId63" w:history="1">
+      <w:hyperlink r:id="rId65" w:history="1">
         <w:r>
           <w:rPr>
             <w:rStyle w:val="Hyperlink"/>
@@ -9800,7 +9978,7 @@
         </w:rPr>
         <w:t xml:space="preserve">, 625-649. </w:t>
       </w:r>
-      <w:hyperlink r:id="rId64" w:tgtFrame="_blank" w:history="1">
+      <w:hyperlink r:id="rId66" w:tgtFrame="_blank" w:history="1">
         <w:r>
           <w:rPr>
             <w:rFonts w:ascii="Arial" w:eastAsia="Times New Roman" w:hAnsi="Arial" w:cs="Arial"/>
@@ -9921,18 +10099,7 @@
           <w:sz w:val="24"/>
           <w:szCs w:val="24"/>
         </w:rPr>
-        <w:t>Wea. F</w:t>
-      </w:r>
-      <w:r>
-        <w:rPr>
-          <w:rFonts w:ascii="Roboto" w:eastAsia="Roboto" w:hAnsi="Roboto" w:cs="Roboto"/>
-          <w:i/>
-          <w:iCs/>
-          <w:color w:val="212529"/>
-          <w:sz w:val="24"/>
-          <w:szCs w:val="24"/>
-        </w:rPr>
-        <w:t>orecasting</w:t>
+        <w:t>Wea. Forecasting</w:t>
       </w:r>
       <w:r>
         <w:rPr>
@@ -9966,7 +10133,7 @@
       <w:r>
         <w:t xml:space="preserve"> </w:t>
       </w:r>
-      <w:hyperlink r:id="rId65" w:history="1">
+      <w:hyperlink r:id="rId67" w:history="1">
         <w:r>
           <w:rPr>
             <w:rStyle w:val="Hyperlink"/>
@@ -10105,18 +10272,9 @@
           <w:sz w:val="24"/>
           <w:szCs w:val="24"/>
         </w:rPr>
-        <w:t>, 2159-217</w:t>
-      </w:r>
-      <w:r>
-        <w:rPr>
-          <w:rFonts w:ascii="Roboto" w:eastAsia="Roboto" w:hAnsi="Roboto" w:cs="Roboto"/>
-          <w:color w:val="212529"/>
-          <w:sz w:val="24"/>
-          <w:szCs w:val="24"/>
-        </w:rPr>
-        <w:t xml:space="preserve">3. </w:t>
-      </w:r>
-      <w:hyperlink r:id="rId66" w:history="1">
+        <w:t xml:space="preserve">, 2159-2173. </w:t>
+      </w:r>
+      <w:hyperlink r:id="rId68" w:history="1">
         <w:r>
           <w:rPr>
             <w:rStyle w:val="Hyperlink"/>
@@ -10251,27 +10409,9 @@
           <w:sz w:val="24"/>
           <w:szCs w:val="24"/>
         </w:rPr>
-        <w:t xml:space="preserve"> (6)</w:t>
-      </w:r>
-      <w:r>
-        <w:rPr>
-          <w:rFonts w:ascii="Roboto" w:eastAsia="Roboto" w:hAnsi="Roboto" w:cs="Roboto"/>
-          <w:color w:val="212529"/>
-          <w:sz w:val="24"/>
-          <w:szCs w:val="24"/>
-        </w:rPr>
-        <w:t>, 2058-2074</w:t>
-      </w:r>
-      <w:r>
-        <w:rPr>
-          <w:rFonts w:ascii="Roboto" w:eastAsia="Roboto" w:hAnsi="Roboto" w:cs="Roboto"/>
-          <w:color w:val="212529"/>
-          <w:sz w:val="24"/>
-          <w:szCs w:val="24"/>
-        </w:rPr>
-        <w:t xml:space="preserve">. </w:t>
-      </w:r>
-      <w:hyperlink r:id="rId67" w:history="1">
+        <w:t xml:space="preserve"> (6), 2058-2074. </w:t>
+      </w:r>
+      <w:hyperlink r:id="rId69" w:history="1">
         <w:r>
           <w:rPr>
             <w:rStyle w:val="Hyperlink"/>

</xml_diff>

<commit_message>
Update EMC Publications list
</commit_message>
<xml_diff>
--- a/emc/docs/EMC_Pubs_List.docx
+++ b/emc/docs/EMC_Pubs_List.docx
@@ -75,7 +75,12 @@
         <w:pStyle w:val="NormalWeb"/>
         <w:spacing w:before="0" w:beforeAutospacing="0" w:after="0" w:afterAutospacing="0"/>
         <w:rPr>
-          <w:rFonts w:ascii="Arial" w:hAnsi="Arial" w:cs="Arial"/>
+          <w:rFonts w:ascii="Arial" w:eastAsiaTheme="minorHAnsi" w:hAnsi="Arial" w:cs="Arial"/>
+          <w:color w:val="1155CC"/>
+          <w:sz w:val="22"/>
+          <w:szCs w:val="22"/>
+          <w:u w:val="single"/>
+          <w:shd w:val="clear" w:color="auto" w:fill="FFFFFF"/>
         </w:rPr>
       </w:pPr>
       <w:proofErr w:type="spellStart"/>
@@ -108,7 +113,19 @@
         <w:rPr>
           <w:rFonts w:ascii="Arial" w:hAnsi="Arial" w:cs="Arial"/>
         </w:rPr>
-        <w:t xml:space="preserve">., </w:t>
+        <w:t>.</w:t>
+      </w:r>
+      <w:r>
+        <w:rPr>
+          <w:rFonts w:ascii="Arial" w:hAnsi="Arial" w:cs="Arial"/>
+        </w:rPr>
+        <w:t>,</w:t>
+      </w:r>
+      <w:r>
+        <w:rPr>
+          <w:rFonts w:ascii="Arial" w:hAnsi="Arial" w:cs="Arial"/>
+        </w:rPr>
+        <w:t xml:space="preserve"> </w:t>
       </w:r>
       <w:r>
         <w:rPr>
@@ -273,13 +290,119 @@
       <w:pPr>
         <w:pStyle w:val="NormalWeb"/>
         <w:spacing w:before="0" w:beforeAutospacing="0" w:after="0" w:afterAutospacing="0"/>
-        <w:jc w:val="center"/>
-        <w:rPr>
-          <w:rFonts w:ascii="Arial" w:hAnsi="Arial" w:cs="Arial"/>
-          <w:sz w:val="36"/>
-          <w:szCs w:val="36"/>
-        </w:rPr>
-      </w:pPr>
+        <w:rPr>
+          <w:rFonts w:ascii="Arial" w:eastAsiaTheme="minorHAnsi" w:hAnsi="Arial" w:cs="Arial"/>
+          <w:color w:val="1155CC"/>
+          <w:sz w:val="22"/>
+          <w:szCs w:val="22"/>
+          <w:u w:val="single"/>
+          <w:shd w:val="clear" w:color="auto" w:fill="FFFFFF"/>
+        </w:rPr>
+      </w:pPr>
+    </w:p>
+    <w:p>
+      <w:pPr>
+        <w:pStyle w:val="NormalWeb"/>
+        <w:spacing w:before="0" w:beforeAutospacing="0" w:after="0" w:afterAutospacing="0"/>
+        <w:rPr>
+          <w:rFonts w:ascii="Arial" w:hAnsi="Arial" w:cs="Arial"/>
+        </w:rPr>
+      </w:pPr>
+      <w:r>
+        <w:rPr>
+          <w:rFonts w:ascii="Arial" w:hAnsi="Arial" w:cs="Arial"/>
+        </w:rPr>
+        <w:t>Qian</w:t>
+      </w:r>
+      <w:r>
+        <w:rPr>
+          <w:rFonts w:ascii="Arial" w:hAnsi="Arial" w:cs="Arial"/>
+        </w:rPr>
+        <w:t>,</w:t>
+      </w:r>
+      <w:r>
+        <w:rPr>
+          <w:rFonts w:ascii="Arial" w:hAnsi="Arial" w:cs="Arial"/>
+        </w:rPr>
+        <w:t xml:space="preserve"> W.H., </w:t>
+      </w:r>
+      <w:r>
+        <w:rPr>
+          <w:rFonts w:ascii="Arial" w:hAnsi="Arial" w:cs="Arial"/>
+          <w:b/>
+          <w:bCs/>
+        </w:rPr>
+        <w:t>J. Du</w:t>
+      </w:r>
+      <w:r>
+        <w:rPr>
+          <w:rFonts w:ascii="Arial" w:hAnsi="Arial" w:cs="Arial"/>
+        </w:rPr>
+        <w:t>, and Y. Ai, 2021: A Review: anomaly-based versus full-field</w:t>
+      </w:r>
+      <w:r>
+        <w:rPr>
+          <w:rFonts w:ascii="Arial" w:hAnsi="Arial" w:cs="Arial"/>
+        </w:rPr>
+        <w:t xml:space="preserve"> </w:t>
+      </w:r>
+      <w:r>
+        <w:rPr>
+          <w:rFonts w:ascii="Arial" w:hAnsi="Arial" w:cs="Arial"/>
+        </w:rPr>
+        <w:t xml:space="preserve">based weather analysis and forecasting. </w:t>
+      </w:r>
+      <w:r>
+        <w:rPr>
+          <w:rFonts w:ascii="Arial" w:hAnsi="Arial" w:cs="Arial"/>
+          <w:i/>
+          <w:iCs/>
+        </w:rPr>
+        <w:t>B</w:t>
+      </w:r>
+      <w:r>
+        <w:rPr>
+          <w:rFonts w:ascii="Arial" w:hAnsi="Arial" w:cs="Arial"/>
+          <w:i/>
+          <w:iCs/>
+        </w:rPr>
+        <w:t>ull. Amer. Meteor. Soc</w:t>
+      </w:r>
+      <w:r>
+        <w:rPr>
+          <w:rFonts w:ascii="Arial" w:hAnsi="Arial" w:cs="Arial"/>
+        </w:rPr>
+        <w:t xml:space="preserve">, </w:t>
+      </w:r>
+      <w:r>
+        <w:rPr>
+          <w:rFonts w:ascii="Arial" w:hAnsi="Arial" w:cs="Arial"/>
+          <w:b/>
+          <w:bCs/>
+        </w:rPr>
+        <w:t>102</w:t>
+      </w:r>
+      <w:r>
+        <w:rPr>
+          <w:rFonts w:ascii="Arial" w:hAnsi="Arial" w:cs="Arial"/>
+        </w:rPr>
+        <w:t xml:space="preserve">, </w:t>
+      </w:r>
+      <w:r>
+        <w:rPr>
+          <w:rFonts w:ascii="Arial" w:hAnsi="Arial" w:cs="Arial"/>
+        </w:rPr>
+        <w:t>DOI: </w:t>
+      </w:r>
+      <w:hyperlink r:id="rId7" w:tgtFrame="_blank" w:history="1">
+        <w:r>
+          <w:rPr>
+            <w:rStyle w:val="Hyperlink"/>
+            <w:rFonts w:ascii="Arial" w:hAnsi="Arial" w:cs="Arial"/>
+          </w:rPr>
+          <w:t>https://doi.org/10.1175/BAMS-D-19-0297.1</w:t>
+        </w:r>
+      </w:hyperlink>
     </w:p>
     <w:p>
       <w:pPr>
@@ -292,12 +415,24 @@
           <w:szCs w:val="36"/>
         </w:rPr>
       </w:pPr>
-      <w:r>
+    </w:p>
+    <w:p>
+      <w:pPr>
+        <w:pStyle w:val="NormalWeb"/>
+        <w:spacing w:before="0" w:beforeAutospacing="0" w:after="0" w:afterAutospacing="0"/>
+        <w:jc w:val="center"/>
         <w:rPr>
           <w:rFonts w:ascii="Arial" w:hAnsi="Arial" w:cs="Arial"/>
           <w:sz w:val="36"/>
           <w:szCs w:val="36"/>
         </w:rPr>
+      </w:pPr>
+      <w:r>
+        <w:rPr>
+          <w:rFonts w:ascii="Arial" w:hAnsi="Arial" w:cs="Arial"/>
+          <w:sz w:val="36"/>
+          <w:szCs w:val="36"/>
+        </w:rPr>
         <w:t>2020</w:t>
       </w:r>
     </w:p>
@@ -497,7 +632,7 @@
         </w:rPr>
         <w:t xml:space="preserve">, 103656, </w:t>
       </w:r>
-      <w:hyperlink r:id="rId7" w:history="1">
+      <w:hyperlink r:id="rId8" w:history="1">
         <w:r>
           <w:rPr>
             <w:rStyle w:val="Hyperlink"/>
@@ -649,7 +784,7 @@
         </w:rPr>
         <w:t xml:space="preserve">, 22 pp. </w:t>
       </w:r>
-      <w:hyperlink r:id="rId8" w:history="1">
+      <w:hyperlink r:id="rId9" w:history="1">
         <w:r>
           <w:rPr>
             <w:rStyle w:val="Hyperlink"/>
@@ -817,7 +952,7 @@
         </w:rPr>
         <w:t xml:space="preserve">, </w:t>
       </w:r>
-      <w:hyperlink r:id="rId9" w:history="1">
+      <w:hyperlink r:id="rId10" w:history="1">
         <w:r>
           <w:rPr>
             <w:rStyle w:val="Hyperlink"/>
@@ -874,7 +1009,7 @@
         </w:rPr>
         <w:t xml:space="preserve">, 2020: A documentation of the NMMB’s nesting capabilities and mechanisms. NOAA/NCEP Office Note 503.  </w:t>
       </w:r>
-      <w:hyperlink r:id="rId10" w:history="1">
+      <w:hyperlink r:id="rId11" w:history="1">
         <w:r>
           <w:rPr>
             <w:rStyle w:val="Hyperlink"/>
@@ -983,7 +1118,7 @@
         </w:rPr>
         <w:t>,  </w:t>
       </w:r>
-      <w:hyperlink r:id="rId11" w:tgtFrame="_blank" w:history="1">
+      <w:hyperlink r:id="rId12" w:tgtFrame="_blank" w:history="1">
         <w:r>
           <w:rPr>
             <w:rStyle w:val="Hyperlink"/>
@@ -1113,7 +1248,7 @@
         </w:rPr>
         <w:t xml:space="preserve">, X. Zhang, S. Gopalakrishnan, F. Marks, 2020: The Evaluation of Real-Time Hurricane Analysis and Forecast System (HAFS) Stand-Alone Regional (SAR) Model Performance for the 2019 Atlantic Hurricane Season. Atmosphere 2020, 11, 617. </w:t>
       </w:r>
-      <w:hyperlink r:id="rId12" w:history="1">
+      <w:hyperlink r:id="rId13" w:history="1">
         <w:r>
           <w:rPr>
             <w:rStyle w:val="Hyperlink"/>
@@ -1215,7 +1350,7 @@
         </w:rPr>
         <w:t>, </w:t>
       </w:r>
-      <w:hyperlink r:id="rId13" w:tgtFrame="_blank" w:history="1">
+      <w:hyperlink r:id="rId14" w:tgtFrame="_blank" w:history="1">
         <w:r>
           <w:rPr>
             <w:rStyle w:val="Hyperlink"/>
@@ -1338,7 +1473,7 @@
         </w:rPr>
         <w:t xml:space="preserve"> </w:t>
       </w:r>
-      <w:hyperlink r:id="rId14" w:history="1">
+      <w:hyperlink r:id="rId15" w:history="1">
         <w:r>
           <w:rPr>
             <w:rStyle w:val="Hyperlink"/>
@@ -1691,7 +1826,7 @@
         </w:rPr>
         <w:t xml:space="preserve">, </w:t>
       </w:r>
-      <w:hyperlink r:id="rId15" w:history="1">
+      <w:hyperlink r:id="rId16" w:history="1">
         <w:r>
           <w:rPr>
             <w:rStyle w:val="Hyperlink"/>
@@ -1838,7 +1973,7 @@
         </w:rPr>
         <w:t xml:space="preserve">, N. (2020), Development of an ESMF Based Flexible Coupling Application of ADCIRC and WAVEWATCH III for High Fidelity Coastal Inundation Studies. J. Mar. Sci. Eng. 2020, 8, 308. </w:t>
       </w:r>
-      <w:hyperlink r:id="rId16" w:history="1">
+      <w:hyperlink r:id="rId17" w:history="1">
         <w:r>
           <w:rPr>
             <w:rStyle w:val="Hyperlink"/>
@@ -1942,7 +2077,7 @@
         </w:rPr>
         <w:t>, 977–996, </w:t>
       </w:r>
-      <w:hyperlink r:id="rId17" w:tgtFrame="_blank" w:history="1">
+      <w:hyperlink r:id="rId18" w:tgtFrame="_blank" w:history="1">
         <w:r>
           <w:rPr>
             <w:rStyle w:val="Hyperlink"/>
@@ -2129,7 +2264,7 @@
         </w:rPr>
         <w:t>, 1395–1416, </w:t>
       </w:r>
-      <w:hyperlink r:id="rId18" w:tgtFrame="_blank" w:history="1">
+      <w:hyperlink r:id="rId19" w:tgtFrame="_blank" w:history="1">
         <w:r>
           <w:rPr>
             <w:rStyle w:val="Hyperlink"/>
@@ -2233,7 +2368,7 @@
         </w:rPr>
         <w:t>, 2567–2590, </w:t>
       </w:r>
-      <w:hyperlink r:id="rId19" w:tgtFrame="_blank" w:history="1">
+      <w:hyperlink r:id="rId20" w:tgtFrame="_blank" w:history="1">
         <w:r>
           <w:rPr>
             <w:rStyle w:val="Hyperlink"/>
@@ -2293,7 +2428,7 @@
         </w:rPr>
         <w:t xml:space="preserve">, 2020: Description and some formal properties of beta filters; compact support quasi-Gaussian convolution operators with applications to the construction of spatial covariances. NOAA/NCEP Office Note 498.  </w:t>
       </w:r>
-      <w:hyperlink r:id="rId20" w:history="1">
+      <w:hyperlink r:id="rId21" w:history="1">
         <w:r>
           <w:rPr>
             <w:rStyle w:val="Hyperlink"/>
@@ -2341,7 +2476,7 @@
         </w:rPr>
         <w:t xml:space="preserve"> 2020: A formulation of the hexad algorithm using the geometry of the Fano projective plane. NOAA/NCEP Office Note 499. </w:t>
       </w:r>
-      <w:hyperlink r:id="rId21" w:history="1">
+      <w:hyperlink r:id="rId22" w:history="1">
         <w:r>
           <w:rPr>
             <w:rStyle w:val="Hyperlink"/>
@@ -2425,7 +2560,7 @@
         </w:rPr>
         <w:t xml:space="preserve">16). NOAA/NCEP Office Note 500. </w:t>
       </w:r>
-      <w:hyperlink r:id="rId22" w:history="1">
+      <w:hyperlink r:id="rId23" w:history="1">
         <w:r>
           <w:rPr>
             <w:rStyle w:val="Hyperlink"/>
@@ -2474,7 +2609,7 @@
         </w:rPr>
         <w:t xml:space="preserve">., 2020: Solving the Laplace equation in a right-angled bicorn and constructing smooth functions for conformal overset grids. NOAA/NCEP Office Note 501. </w:t>
       </w:r>
-      <w:hyperlink r:id="rId23" w:history="1">
+      <w:hyperlink r:id="rId24" w:history="1">
         <w:r>
           <w:rPr>
             <w:rStyle w:val="Hyperlink"/>
@@ -2546,7 +2681,7 @@
       <w:r>
         <w:t xml:space="preserve"> </w:t>
       </w:r>
-      <w:hyperlink r:id="rId24" w:history="1">
+      <w:hyperlink r:id="rId25" w:history="1">
         <w:r>
           <w:rPr>
             <w:rStyle w:val="Hyperlink"/>
@@ -2636,7 +2771,7 @@
         </w:rPr>
         <w:t xml:space="preserve">, </w:t>
       </w:r>
-      <w:hyperlink r:id="rId25" w:history="1">
+      <w:hyperlink r:id="rId26" w:history="1">
         <w:r>
           <w:rPr>
             <w:rStyle w:val="Hyperlink"/>
@@ -2823,7 +2958,7 @@
         </w:rPr>
         <w:t xml:space="preserve">20 pp. </w:t>
       </w:r>
-      <w:hyperlink r:id="rId26" w:tgtFrame="_blank" w:history="1">
+      <w:hyperlink r:id="rId27" w:tgtFrame="_blank" w:history="1">
         <w:r>
           <w:rPr>
             <w:rStyle w:val="Hyperlink"/>
@@ -2925,7 +3060,7 @@
         </w:rPr>
         <w:t xml:space="preserve">, </w:t>
       </w:r>
-      <w:hyperlink r:id="rId27" w:history="1">
+      <w:hyperlink r:id="rId28" w:history="1">
         <w:r>
           <w:rPr>
             <w:rStyle w:val="Hyperlink"/>
@@ -3061,7 +3196,7 @@
         </w:rPr>
         <w:t xml:space="preserve">, </w:t>
       </w:r>
-      <w:hyperlink r:id="rId28" w:history="1">
+      <w:hyperlink r:id="rId29" w:history="1">
         <w:r>
           <w:rPr>
             <w:rStyle w:val="Hyperlink"/>
@@ -3207,7 +3342,7 @@
         </w:rPr>
         <w:t xml:space="preserve"> 22 pp. </w:t>
       </w:r>
-      <w:hyperlink r:id="rId29" w:history="1">
+      <w:hyperlink r:id="rId30" w:history="1">
         <w:r>
           <w:rPr>
             <w:rStyle w:val="Hyperlink"/>
@@ -3340,7 +3475,7 @@
         </w:rPr>
         <w:t xml:space="preserve"> </w:t>
       </w:r>
-      <w:hyperlink r:id="rId30" w:history="1">
+      <w:hyperlink r:id="rId31" w:history="1">
         <w:r>
           <w:rPr>
             <w:rStyle w:val="Hyperlink"/>
@@ -3732,7 +3867,7 @@
         </w:rPr>
         <w:t xml:space="preserve"> </w:t>
       </w:r>
-      <w:hyperlink r:id="rId31" w:history="1">
+      <w:hyperlink r:id="rId32" w:history="1">
         <w:r>
           <w:rPr>
             <w:rStyle w:val="Hyperlink"/>
@@ -3847,7 +3982,7 @@
         </w:rPr>
         <w:t>, 603–615, </w:t>
       </w:r>
-      <w:hyperlink r:id="rId32" w:tgtFrame="_blank" w:history="1">
+      <w:hyperlink r:id="rId33" w:tgtFrame="_blank" w:history="1">
         <w:r>
           <w:rPr>
             <w:rStyle w:val="Hyperlink"/>
@@ -3981,7 +4116,7 @@
           <w:color w:val="1A1A1A"/>
         </w:rPr>
       </w:pPr>
-      <w:hyperlink r:id="rId33" w:history="1">
+      <w:hyperlink r:id="rId34" w:history="1">
         <w:r>
           <w:rPr>
             <w:rStyle w:val="Hyperlink"/>
@@ -4278,7 +4413,7 @@
         </w:rPr>
         <w:t xml:space="preserve">, 361-376. </w:t>
       </w:r>
-      <w:hyperlink r:id="rId34" w:history="1">
+      <w:hyperlink r:id="rId35" w:history="1">
         <w:r>
           <w:rPr>
             <w:rStyle w:val="Hyperlink"/>
@@ -4445,7 +4580,7 @@
         </w:rPr>
         <w:t>, 3609–3632, </w:t>
       </w:r>
-      <w:hyperlink r:id="rId35" w:tgtFrame="_blank" w:history="1">
+      <w:hyperlink r:id="rId36" w:tgtFrame="_blank" w:history="1">
         <w:r>
           <w:rPr>
             <w:rStyle w:val="Hyperlink"/>
@@ -4564,7 +4699,7 @@
       <w:r>
         <w:t xml:space="preserve"> </w:t>
       </w:r>
-      <w:hyperlink r:id="rId36" w:history="1">
+      <w:hyperlink r:id="rId37" w:history="1">
         <w:r>
           <w:rPr>
             <w:rStyle w:val="Hyperlink"/>
@@ -4609,7 +4744,29 @@
           <w:sz w:val="24"/>
           <w:szCs w:val="24"/>
         </w:rPr>
-        <w:t>Pyle, M.E.</w:t>
+        <w:t>Pyle, M.</w:t>
+      </w:r>
+      <w:r>
+        <w:rPr>
+          <w:rFonts w:ascii="Arial" w:eastAsia="Times New Roman" w:hAnsi="Arial" w:cs="Arial"/>
+          <w:b/>
+          <w:bCs/>
+          <w:color w:val="1A1A1A"/>
+          <w:sz w:val="24"/>
+          <w:szCs w:val="24"/>
+        </w:rPr>
+        <w:t xml:space="preserve"> </w:t>
+      </w:r>
+      <w:r>
+        <w:rPr>
+          <w:rFonts w:ascii="Arial" w:eastAsia="Times New Roman" w:hAnsi="Arial" w:cs="Arial"/>
+          <w:b/>
+          <w:bCs/>
+          <w:color w:val="1A1A1A"/>
+          <w:sz w:val="24"/>
+          <w:szCs w:val="24"/>
+        </w:rPr>
+        <w:t>E.</w:t>
       </w:r>
       <w:r>
         <w:rPr>
@@ -4660,7 +4817,7 @@
         </w:rPr>
         <w:t xml:space="preserve">, 3-13.  </w:t>
       </w:r>
-      <w:hyperlink r:id="rId37" w:history="1">
+      <w:hyperlink r:id="rId38" w:history="1">
         <w:r>
           <w:rPr>
             <w:rStyle w:val="Hyperlink"/>
@@ -4698,44 +4855,51 @@
       <w:r>
         <w:rPr>
           <w:rFonts w:ascii="Arial" w:eastAsia="Times New Roman" w:hAnsi="Arial" w:cs="Arial"/>
-          <w:b/>
-          <w:bCs/>
-          <w:color w:val="1A1A1A"/>
-          <w:sz w:val="24"/>
-          <w:szCs w:val="24"/>
-        </w:rPr>
-        <w:t>Xia,</w:t>
-      </w:r>
-      <w:r>
-        <w:rPr>
-          <w:rFonts w:ascii="Arial" w:eastAsia="Times New Roman" w:hAnsi="Arial" w:cs="Arial"/>
-          <w:b/>
-          <w:bCs/>
-          <w:color w:val="1A1A1A"/>
-          <w:sz w:val="24"/>
-          <w:szCs w:val="24"/>
-        </w:rPr>
-        <w:t xml:space="preserve"> </w:t>
-      </w:r>
-      <w:r>
-        <w:rPr>
-          <w:rFonts w:ascii="Arial" w:eastAsia="Times New Roman" w:hAnsi="Arial" w:cs="Arial"/>
-          <w:b/>
-          <w:bCs/>
-          <w:color w:val="1A1A1A"/>
-          <w:sz w:val="24"/>
-          <w:szCs w:val="24"/>
-        </w:rPr>
-        <w:t>Y.,</w:t>
-      </w:r>
-      <w:r>
-        <w:rPr>
-          <w:rFonts w:ascii="Arial" w:eastAsia="Times New Roman" w:hAnsi="Arial" w:cs="Arial"/>
-          <w:color w:val="1A1A1A"/>
-          <w:sz w:val="24"/>
-          <w:szCs w:val="24"/>
-        </w:rPr>
-        <w:t> Z. Hao, C. Shi, Y. Li, J. Meng, T. Xu, Y. Wu, and B. Zhang, 2019:  Regional and Global Land Data Assimilation Systems: Innovations, Challenges, and Prospects.  </w:t>
+          <w:color w:val="1A1A1A"/>
+          <w:sz w:val="24"/>
+          <w:szCs w:val="24"/>
+        </w:rPr>
+        <w:t>Xu, T, Z. Guo. </w:t>
+      </w:r>
+      <w:r>
+        <w:rPr>
+          <w:rFonts w:ascii="Arial" w:eastAsia="Times New Roman" w:hAnsi="Arial" w:cs="Arial"/>
+          <w:b/>
+          <w:bCs/>
+          <w:color w:val="1A1A1A"/>
+          <w:sz w:val="24"/>
+          <w:szCs w:val="24"/>
+        </w:rPr>
+        <w:t>Y. Xia</w:t>
+      </w:r>
+      <w:r>
+        <w:rPr>
+          <w:rFonts w:ascii="Arial" w:eastAsia="Times New Roman" w:hAnsi="Arial" w:cs="Arial"/>
+          <w:color w:val="1A1A1A"/>
+          <w:sz w:val="24"/>
+          <w:szCs w:val="24"/>
+        </w:rPr>
+        <w:t xml:space="preserve">, V.J. </w:t>
+      </w:r>
+      <w:proofErr w:type="spellStart"/>
+      <w:r>
+        <w:rPr>
+          <w:rFonts w:ascii="Arial" w:eastAsia="Times New Roman" w:hAnsi="Arial" w:cs="Arial"/>
+          <w:color w:val="1A1A1A"/>
+          <w:sz w:val="24"/>
+          <w:szCs w:val="24"/>
+        </w:rPr>
+        <w:t>Ferriera</w:t>
+      </w:r>
+      <w:proofErr w:type="spellEnd"/>
+      <w:r>
+        <w:rPr>
+          <w:rFonts w:ascii="Arial" w:eastAsia="Times New Roman" w:hAnsi="Arial" w:cs="Arial"/>
+          <w:color w:val="1A1A1A"/>
+          <w:sz w:val="24"/>
+          <w:szCs w:val="24"/>
+        </w:rPr>
+        <w:t>, S. Liu, K. Wang, Y. Yao, X. Zhang, and C. Zhao, 2019: Evaluation of twelve evapotranspiration products from machine learning, remote sensing and land surface models over conterminous United States, </w:t>
       </w:r>
       <w:r>
         <w:rPr>
@@ -4746,110 +4910,9 @@
           <w:sz w:val="24"/>
           <w:szCs w:val="24"/>
         </w:rPr>
-        <w:t>J. Meteorological Research</w:t>
-      </w:r>
-      <w:r>
-        <w:rPr>
-          <w:rFonts w:ascii="Arial" w:eastAsia="Times New Roman" w:hAnsi="Arial" w:cs="Arial"/>
-          <w:color w:val="1A1A1A"/>
-          <w:sz w:val="24"/>
-          <w:szCs w:val="24"/>
-        </w:rPr>
-        <w:t>, </w:t>
-      </w:r>
-      <w:r>
-        <w:rPr>
-          <w:rFonts w:ascii="Arial" w:eastAsia="Times New Roman" w:hAnsi="Arial" w:cs="Arial"/>
-          <w:b/>
-          <w:bCs/>
-          <w:color w:val="1A1A1A"/>
-          <w:sz w:val="24"/>
-          <w:szCs w:val="24"/>
-        </w:rPr>
-        <w:t>33</w:t>
-      </w:r>
-      <w:r>
-        <w:rPr>
-          <w:rFonts w:ascii="Arial" w:eastAsia="Times New Roman" w:hAnsi="Arial" w:cs="Arial"/>
-          <w:color w:val="1A1A1A"/>
-          <w:sz w:val="24"/>
-          <w:szCs w:val="24"/>
-        </w:rPr>
-        <w:t>, 159-189.</w:t>
-      </w:r>
-    </w:p>
-    <w:p>
-      <w:pPr>
-        <w:shd w:val="clear" w:color="auto" w:fill="FFFFFF"/>
-        <w:spacing w:after="0" w:line="240" w:lineRule="auto"/>
-        <w:rPr>
-          <w:rFonts w:ascii="Arial" w:eastAsia="Times New Roman" w:hAnsi="Arial" w:cs="Arial"/>
-          <w:color w:val="1A1A1A"/>
-          <w:sz w:val="24"/>
-          <w:szCs w:val="24"/>
-        </w:rPr>
-      </w:pPr>
-    </w:p>
-    <w:p>
-      <w:pPr>
-        <w:shd w:val="clear" w:color="auto" w:fill="FFFFFF"/>
-        <w:spacing w:after="0" w:line="240" w:lineRule="auto"/>
-        <w:rPr>
-          <w:rFonts w:ascii="Arial" w:eastAsia="Times New Roman" w:hAnsi="Arial" w:cs="Arial"/>
-          <w:color w:val="1A1A1A"/>
-          <w:sz w:val="24"/>
-          <w:szCs w:val="24"/>
-        </w:rPr>
-      </w:pPr>
-      <w:r>
-        <w:rPr>
-          <w:rFonts w:ascii="Arial" w:eastAsia="Times New Roman" w:hAnsi="Arial" w:cs="Arial"/>
-          <w:color w:val="1A1A1A"/>
-          <w:sz w:val="24"/>
-          <w:szCs w:val="24"/>
-        </w:rPr>
-        <w:t>Xu, T, Z. Guo. </w:t>
-      </w:r>
-      <w:r>
-        <w:rPr>
-          <w:rFonts w:ascii="Arial" w:eastAsia="Times New Roman" w:hAnsi="Arial" w:cs="Arial"/>
-          <w:b/>
-          <w:bCs/>
-          <w:color w:val="1A1A1A"/>
-          <w:sz w:val="24"/>
-          <w:szCs w:val="24"/>
-        </w:rPr>
-        <w:t>Y. Xia</w:t>
-      </w:r>
-      <w:r>
-        <w:rPr>
-          <w:rFonts w:ascii="Arial" w:eastAsia="Times New Roman" w:hAnsi="Arial" w:cs="Arial"/>
-          <w:color w:val="1A1A1A"/>
-          <w:sz w:val="24"/>
-          <w:szCs w:val="24"/>
-        </w:rPr>
-        <w:t xml:space="preserve">, V.J. </w:t>
-      </w:r>
-      <w:proofErr w:type="spellStart"/>
-      <w:r>
-        <w:rPr>
-          <w:rFonts w:ascii="Arial" w:eastAsia="Times New Roman" w:hAnsi="Arial" w:cs="Arial"/>
-          <w:color w:val="1A1A1A"/>
-          <w:sz w:val="24"/>
-          <w:szCs w:val="24"/>
-        </w:rPr>
-        <w:t>Ferriera</w:t>
-      </w:r>
-      <w:proofErr w:type="spellEnd"/>
-      <w:r>
-        <w:rPr>
-          <w:rFonts w:ascii="Arial" w:eastAsia="Times New Roman" w:hAnsi="Arial" w:cs="Arial"/>
-          <w:color w:val="1A1A1A"/>
-          <w:sz w:val="24"/>
-          <w:szCs w:val="24"/>
-        </w:rPr>
-        <w:t>, S. Liu, K. Wang, Y. Yao, X. Zhang, and C. Zhao, 2019: Evaluation of twelve evapotranspiration products from machine learning, remote sensing and land surface models over conterminous United States, </w:t>
-      </w:r>
+        <w:t xml:space="preserve">J. </w:t>
+      </w:r>
+      <w:proofErr w:type="spellStart"/>
       <w:r>
         <w:rPr>
           <w:rFonts w:ascii="Arial" w:eastAsia="Times New Roman" w:hAnsi="Arial" w:cs="Arial"/>
@@ -4859,18 +4922,6 @@
           <w:sz w:val="24"/>
           <w:szCs w:val="24"/>
         </w:rPr>
-        <w:t xml:space="preserve">J. </w:t>
-      </w:r>
-      <w:proofErr w:type="spellStart"/>
-      <w:r>
-        <w:rPr>
-          <w:rFonts w:ascii="Arial" w:eastAsia="Times New Roman" w:hAnsi="Arial" w:cs="Arial"/>
-          <w:i/>
-          <w:iCs/>
-          <w:color w:val="1A1A1A"/>
-          <w:sz w:val="24"/>
-          <w:szCs w:val="24"/>
-        </w:rPr>
         <w:t>Hydrol</w:t>
       </w:r>
       <w:proofErr w:type="spellEnd"/>
@@ -4903,7 +4954,7 @@
         </w:rPr>
         <w:t>, </w:t>
       </w:r>
-      <w:hyperlink r:id="rId38" w:tgtFrame="_blank" w:history="1">
+      <w:hyperlink r:id="rId39" w:tgtFrame="_blank" w:history="1">
         <w:r>
           <w:rPr>
             <w:rStyle w:val="Hyperlink"/>
@@ -4941,118 +4992,31 @@
         <w:shd w:val="clear" w:color="auto" w:fill="FFFFFF"/>
         <w:spacing w:after="0" w:line="240" w:lineRule="auto"/>
         <w:rPr>
-          <w:rStyle w:val="Hyperlink"/>
-          <w:rFonts w:ascii="Arial" w:eastAsia="Times New Roman" w:hAnsi="Arial" w:cs="Arial"/>
-          <w:sz w:val="24"/>
-          <w:szCs w:val="24"/>
-        </w:rPr>
-      </w:pPr>
-      <w:r>
-        <w:rPr>
-          <w:rFonts w:ascii="Arial" w:eastAsia="Times New Roman" w:hAnsi="Arial" w:cs="Arial"/>
-          <w:color w:val="1A1A1A"/>
-          <w:sz w:val="24"/>
-          <w:szCs w:val="24"/>
-        </w:rPr>
-        <w:t>Zhang, B., </w:t>
-      </w:r>
-      <w:r>
-        <w:rPr>
-          <w:rFonts w:ascii="Arial" w:eastAsia="Times New Roman" w:hAnsi="Arial" w:cs="Arial"/>
-          <w:b/>
-          <w:bCs/>
-          <w:color w:val="1A1A1A"/>
-          <w:sz w:val="24"/>
-          <w:szCs w:val="24"/>
-        </w:rPr>
-        <w:t>Y.</w:t>
-      </w:r>
-      <w:r>
-        <w:rPr>
-          <w:rFonts w:ascii="Arial" w:eastAsia="Times New Roman" w:hAnsi="Arial" w:cs="Arial"/>
-          <w:b/>
-          <w:bCs/>
-          <w:color w:val="1A1A1A"/>
-          <w:sz w:val="24"/>
-          <w:szCs w:val="24"/>
-        </w:rPr>
-        <w:t xml:space="preserve"> </w:t>
-      </w:r>
-      <w:r>
-        <w:rPr>
-          <w:rFonts w:ascii="Arial" w:eastAsia="Times New Roman" w:hAnsi="Arial" w:cs="Arial"/>
-          <w:b/>
-          <w:bCs/>
-          <w:color w:val="1A1A1A"/>
-          <w:sz w:val="24"/>
-          <w:szCs w:val="24"/>
-        </w:rPr>
-        <w:t>Xia</w:t>
-      </w:r>
-      <w:r>
-        <w:rPr>
-          <w:rFonts w:ascii="Arial" w:eastAsia="Times New Roman" w:hAnsi="Arial" w:cs="Arial"/>
-          <w:color w:val="1A1A1A"/>
-          <w:sz w:val="24"/>
-          <w:szCs w:val="24"/>
-        </w:rPr>
-        <w:t xml:space="preserve">, L.S. Hunting, G. Wei, G. Wang, and A. </w:t>
-      </w:r>
-      <w:proofErr w:type="spellStart"/>
-      <w:r>
-        <w:rPr>
-          <w:rFonts w:ascii="Arial" w:eastAsia="Times New Roman" w:hAnsi="Arial" w:cs="Arial"/>
-          <w:color w:val="1A1A1A"/>
-          <w:sz w:val="24"/>
-          <w:szCs w:val="24"/>
-        </w:rPr>
-        <w:t>Aghakouchak</w:t>
-      </w:r>
-      <w:proofErr w:type="spellEnd"/>
-      <w:r>
-        <w:rPr>
-          <w:rFonts w:ascii="Arial" w:eastAsia="Times New Roman" w:hAnsi="Arial" w:cs="Arial"/>
-          <w:color w:val="1A1A1A"/>
-          <w:sz w:val="24"/>
-          <w:szCs w:val="24"/>
-        </w:rPr>
-        <w:t>, 2019: A framework for global multi</w:t>
-      </w:r>
-      <w:r>
-        <w:rPr>
-          <w:rFonts w:ascii="Cambria Math" w:eastAsia="Times New Roman" w:hAnsi="Cambria Math" w:cs="Cambria Math"/>
-          <w:color w:val="1A1A1A"/>
-          <w:sz w:val="24"/>
-          <w:szCs w:val="24"/>
-        </w:rPr>
-        <w:t>‐</w:t>
-      </w:r>
-      <w:r>
-        <w:rPr>
-          <w:rFonts w:ascii="Arial" w:eastAsia="Times New Roman" w:hAnsi="Arial" w:cs="Arial"/>
-          <w:color w:val="1A1A1A"/>
-          <w:sz w:val="24"/>
-          <w:szCs w:val="24"/>
-        </w:rPr>
-        <w:t>category and multi</w:t>
-      </w:r>
-      <w:r>
-        <w:rPr>
-          <w:rFonts w:ascii="Cambria Math" w:eastAsia="Times New Roman" w:hAnsi="Cambria Math" w:cs="Cambria Math"/>
-          <w:color w:val="1A1A1A"/>
-          <w:sz w:val="24"/>
-          <w:szCs w:val="24"/>
-        </w:rPr>
-        <w:t>‐</w:t>
-      </w:r>
-      <w:r>
-        <w:rPr>
-          <w:rFonts w:ascii="Arial" w:eastAsia="Times New Roman" w:hAnsi="Arial" w:cs="Arial"/>
-          <w:color w:val="1A1A1A"/>
-          <w:sz w:val="24"/>
-          <w:szCs w:val="24"/>
-        </w:rPr>
-        <w:t>scalar drought characterization accounting for snow processes, </w:t>
+          <w:rFonts w:ascii="Arial" w:eastAsia="Times New Roman" w:hAnsi="Arial" w:cs="Arial"/>
+          <w:color w:val="1A1A1A"/>
+          <w:sz w:val="24"/>
+          <w:szCs w:val="24"/>
+        </w:rPr>
+      </w:pPr>
+      <w:r>
+        <w:rPr>
+          <w:rFonts w:ascii="Arial" w:eastAsia="Times New Roman" w:hAnsi="Arial" w:cs="Arial"/>
+          <w:b/>
+          <w:bCs/>
+          <w:color w:val="1A1A1A"/>
+          <w:sz w:val="24"/>
+          <w:szCs w:val="24"/>
+        </w:rPr>
+        <w:t>Xia, Y.,</w:t>
+      </w:r>
+      <w:r>
+        <w:rPr>
+          <w:rFonts w:ascii="Arial" w:eastAsia="Times New Roman" w:hAnsi="Arial" w:cs="Arial"/>
+          <w:color w:val="1A1A1A"/>
+          <w:sz w:val="24"/>
+          <w:szCs w:val="24"/>
+        </w:rPr>
+        <w:t> Z. Hao, C. Shi, Y. Li, J. Meng, T. Xu, Y. Wu, and B. Zhang, 2019:  Regional and Global Land Data Assimilation Systems: Innovations, Challenges, and Prospects.  </w:t>
       </w:r>
       <w:r>
         <w:rPr>
@@ -5063,9 +5027,128 @@
           <w:sz w:val="24"/>
           <w:szCs w:val="24"/>
         </w:rPr>
-        <w:t xml:space="preserve">Water </w:t>
-      </w:r>
-      <w:proofErr w:type="spellStart"/>
+        <w:t>J. Meteorological Research</w:t>
+      </w:r>
+      <w:r>
+        <w:rPr>
+          <w:rFonts w:ascii="Arial" w:eastAsia="Times New Roman" w:hAnsi="Arial" w:cs="Arial"/>
+          <w:color w:val="1A1A1A"/>
+          <w:sz w:val="24"/>
+          <w:szCs w:val="24"/>
+        </w:rPr>
+        <w:t>, </w:t>
+      </w:r>
+      <w:r>
+        <w:rPr>
+          <w:rFonts w:ascii="Arial" w:eastAsia="Times New Roman" w:hAnsi="Arial" w:cs="Arial"/>
+          <w:b/>
+          <w:bCs/>
+          <w:color w:val="1A1A1A"/>
+          <w:sz w:val="24"/>
+          <w:szCs w:val="24"/>
+        </w:rPr>
+        <w:t>33</w:t>
+      </w:r>
+      <w:r>
+        <w:rPr>
+          <w:rFonts w:ascii="Arial" w:eastAsia="Times New Roman" w:hAnsi="Arial" w:cs="Arial"/>
+          <w:color w:val="1A1A1A"/>
+          <w:sz w:val="24"/>
+          <w:szCs w:val="24"/>
+        </w:rPr>
+        <w:t>, 159-189.</w:t>
+      </w:r>
+    </w:p>
+    <w:p>
+      <w:pPr>
+        <w:shd w:val="clear" w:color="auto" w:fill="FFFFFF"/>
+        <w:spacing w:after="0" w:line="240" w:lineRule="auto"/>
+        <w:rPr>
+          <w:rFonts w:ascii="Arial" w:eastAsia="Times New Roman" w:hAnsi="Arial" w:cs="Arial"/>
+          <w:color w:val="1A1A1A"/>
+          <w:sz w:val="24"/>
+          <w:szCs w:val="24"/>
+        </w:rPr>
+      </w:pPr>
+    </w:p>
+    <w:p>
+      <w:pPr>
+        <w:shd w:val="clear" w:color="auto" w:fill="FFFFFF"/>
+        <w:spacing w:after="0" w:line="240" w:lineRule="auto"/>
+        <w:rPr>
+          <w:rFonts w:ascii="Arial" w:eastAsia="Times New Roman" w:hAnsi="Arial" w:cs="Arial"/>
+          <w:color w:val="1A1A1A"/>
+          <w:sz w:val="24"/>
+          <w:szCs w:val="24"/>
+        </w:rPr>
+      </w:pPr>
+      <w:r>
+        <w:rPr>
+          <w:rFonts w:ascii="Arial" w:eastAsia="Times New Roman" w:hAnsi="Arial" w:cs="Arial"/>
+          <w:color w:val="1A1A1A"/>
+          <w:sz w:val="24"/>
+          <w:szCs w:val="24"/>
+        </w:rPr>
+        <w:t xml:space="preserve">Xia, Y., J. Chen, </w:t>
+      </w:r>
+      <w:r>
+        <w:rPr>
+          <w:rFonts w:ascii="Arial" w:eastAsia="Times New Roman" w:hAnsi="Arial" w:cs="Arial"/>
+          <w:b/>
+          <w:bCs/>
+          <w:color w:val="1A1A1A"/>
+          <w:sz w:val="24"/>
+          <w:szCs w:val="24"/>
+        </w:rPr>
+        <w:t>J. Du</w:t>
+      </w:r>
+      <w:r>
+        <w:rPr>
+          <w:rFonts w:ascii="Arial" w:eastAsia="Times New Roman" w:hAnsi="Arial" w:cs="Arial"/>
+          <w:color w:val="1A1A1A"/>
+          <w:sz w:val="24"/>
+          <w:szCs w:val="24"/>
+        </w:rPr>
+        <w:t xml:space="preserve">, X. </w:t>
+      </w:r>
+      <w:proofErr w:type="spellStart"/>
+      <w:r>
+        <w:rPr>
+          <w:rFonts w:ascii="Arial" w:eastAsia="Times New Roman" w:hAnsi="Arial" w:cs="Arial"/>
+          <w:color w:val="1A1A1A"/>
+          <w:sz w:val="24"/>
+          <w:szCs w:val="24"/>
+        </w:rPr>
+        <w:t>Zhi</w:t>
+      </w:r>
+      <w:proofErr w:type="spellEnd"/>
+      <w:r>
+        <w:rPr>
+          <w:rFonts w:ascii="Arial" w:eastAsia="Times New Roman" w:hAnsi="Arial" w:cs="Arial"/>
+          <w:color w:val="1A1A1A"/>
+          <w:sz w:val="24"/>
+          <w:szCs w:val="24"/>
+        </w:rPr>
+        <w:t>, J. Wang, and X. Li, 2019: A unified</w:t>
+      </w:r>
+      <w:r>
+        <w:rPr>
+          <w:rFonts w:ascii="Arial" w:eastAsia="Times New Roman" w:hAnsi="Arial" w:cs="Arial"/>
+          <w:color w:val="1A1A1A"/>
+          <w:sz w:val="24"/>
+          <w:szCs w:val="24"/>
+        </w:rPr>
+        <w:t xml:space="preserve"> </w:t>
+      </w:r>
+      <w:r>
+        <w:rPr>
+          <w:rFonts w:ascii="Arial" w:eastAsia="Times New Roman" w:hAnsi="Arial" w:cs="Arial"/>
+          <w:color w:val="1A1A1A"/>
+          <w:sz w:val="24"/>
+          <w:szCs w:val="24"/>
+        </w:rPr>
+        <w:t xml:space="preserve">scheme of stochastic physics and bias correction in an ensemble model to reduce both random and systematic errors. </w:t>
+      </w:r>
       <w:r>
         <w:rPr>
           <w:rFonts w:ascii="Arial" w:eastAsia="Times New Roman" w:hAnsi="Arial" w:cs="Arial"/>
@@ -5075,9 +5158,188 @@
           <w:sz w:val="24"/>
           <w:szCs w:val="24"/>
         </w:rPr>
-        <w:t>Resour</w:t>
-      </w:r>
-      <w:proofErr w:type="spellEnd"/>
+        <w:t>Wea. Forecasting</w:t>
+      </w:r>
+      <w:r>
+        <w:rPr>
+          <w:rFonts w:ascii="Arial" w:eastAsia="Times New Roman" w:hAnsi="Arial" w:cs="Arial"/>
+          <w:color w:val="1A1A1A"/>
+          <w:sz w:val="24"/>
+          <w:szCs w:val="24"/>
+        </w:rPr>
+        <w:t xml:space="preserve">, </w:t>
+      </w:r>
+      <w:r>
+        <w:rPr>
+          <w:rFonts w:ascii="Arial" w:eastAsia="Times New Roman" w:hAnsi="Arial" w:cs="Arial"/>
+          <w:b/>
+          <w:bCs/>
+          <w:color w:val="1A1A1A"/>
+          <w:sz w:val="24"/>
+          <w:szCs w:val="24"/>
+        </w:rPr>
+        <w:t>34</w:t>
+      </w:r>
+      <w:r>
+        <w:rPr>
+          <w:rFonts w:ascii="Arial" w:eastAsia="Times New Roman" w:hAnsi="Arial" w:cs="Arial"/>
+          <w:color w:val="1A1A1A"/>
+          <w:sz w:val="24"/>
+          <w:szCs w:val="24"/>
+        </w:rPr>
+        <w:t>, 1675-1691,</w:t>
+      </w:r>
+      <w:r>
+        <w:rPr>
+          <w:rFonts w:ascii="Arial" w:eastAsia="Times New Roman" w:hAnsi="Arial" w:cs="Arial"/>
+          <w:color w:val="1A1A1A"/>
+          <w:sz w:val="24"/>
+          <w:szCs w:val="24"/>
+        </w:rPr>
+        <w:t xml:space="preserve"> </w:t>
+      </w:r>
+      <w:hyperlink r:id="rId40" w:tgtFrame="_blank" w:history="1">
+        <w:r>
+          <w:rPr>
+            <w:rStyle w:val="Hyperlink"/>
+            <w:rFonts w:ascii="Arial" w:eastAsia="Times New Roman" w:hAnsi="Arial" w:cs="Arial"/>
+            <w:sz w:val="24"/>
+            <w:szCs w:val="24"/>
+          </w:rPr>
+          <w:t>https://journals.ametsoc.org/doi/pdf/10.1175/WAF-D-19-0032.1</w:t>
+        </w:r>
+      </w:hyperlink>
+    </w:p>
+    <w:p>
+      <w:pPr>
+        <w:shd w:val="clear" w:color="auto" w:fill="FFFFFF"/>
+        <w:spacing w:after="0" w:line="240" w:lineRule="auto"/>
+        <w:rPr>
+          <w:rFonts w:ascii="Arial" w:eastAsia="Times New Roman" w:hAnsi="Arial" w:cs="Arial"/>
+          <w:color w:val="1A1A1A"/>
+          <w:sz w:val="24"/>
+          <w:szCs w:val="24"/>
+        </w:rPr>
+      </w:pPr>
+    </w:p>
+    <w:p>
+      <w:pPr>
+        <w:shd w:val="clear" w:color="auto" w:fill="FFFFFF"/>
+        <w:spacing w:after="0" w:line="240" w:lineRule="auto"/>
+        <w:rPr>
+          <w:rStyle w:val="Hyperlink"/>
+          <w:rFonts w:ascii="Arial" w:eastAsia="Times New Roman" w:hAnsi="Arial" w:cs="Arial"/>
+          <w:sz w:val="24"/>
+          <w:szCs w:val="24"/>
+        </w:rPr>
+      </w:pPr>
+      <w:r>
+        <w:rPr>
+          <w:rFonts w:ascii="Arial" w:eastAsia="Times New Roman" w:hAnsi="Arial" w:cs="Arial"/>
+          <w:color w:val="1A1A1A"/>
+          <w:sz w:val="24"/>
+          <w:szCs w:val="24"/>
+        </w:rPr>
+        <w:t>Zhang, B., </w:t>
+      </w:r>
+      <w:r>
+        <w:rPr>
+          <w:rFonts w:ascii="Arial" w:eastAsia="Times New Roman" w:hAnsi="Arial" w:cs="Arial"/>
+          <w:b/>
+          <w:bCs/>
+          <w:color w:val="1A1A1A"/>
+          <w:sz w:val="24"/>
+          <w:szCs w:val="24"/>
+        </w:rPr>
+        <w:t>Y.</w:t>
+      </w:r>
+      <w:r>
+        <w:rPr>
+          <w:rFonts w:ascii="Arial" w:eastAsia="Times New Roman" w:hAnsi="Arial" w:cs="Arial"/>
+          <w:b/>
+          <w:bCs/>
+          <w:color w:val="1A1A1A"/>
+          <w:sz w:val="24"/>
+          <w:szCs w:val="24"/>
+        </w:rPr>
+        <w:t xml:space="preserve"> </w:t>
+      </w:r>
+      <w:r>
+        <w:rPr>
+          <w:rFonts w:ascii="Arial" w:eastAsia="Times New Roman" w:hAnsi="Arial" w:cs="Arial"/>
+          <w:b/>
+          <w:bCs/>
+          <w:color w:val="1A1A1A"/>
+          <w:sz w:val="24"/>
+          <w:szCs w:val="24"/>
+        </w:rPr>
+        <w:t>Xia</w:t>
+      </w:r>
+      <w:r>
+        <w:rPr>
+          <w:rFonts w:ascii="Arial" w:eastAsia="Times New Roman" w:hAnsi="Arial" w:cs="Arial"/>
+          <w:color w:val="1A1A1A"/>
+          <w:sz w:val="24"/>
+          <w:szCs w:val="24"/>
+        </w:rPr>
+        <w:t xml:space="preserve">, L.S. Hunting, G. Wei, G. Wang, and A. </w:t>
+      </w:r>
+      <w:proofErr w:type="spellStart"/>
+      <w:r>
+        <w:rPr>
+          <w:rFonts w:ascii="Arial" w:eastAsia="Times New Roman" w:hAnsi="Arial" w:cs="Arial"/>
+          <w:color w:val="1A1A1A"/>
+          <w:sz w:val="24"/>
+          <w:szCs w:val="24"/>
+        </w:rPr>
+        <w:t>Aghakouchak</w:t>
+      </w:r>
+      <w:proofErr w:type="spellEnd"/>
+      <w:r>
+        <w:rPr>
+          <w:rFonts w:ascii="Arial" w:eastAsia="Times New Roman" w:hAnsi="Arial" w:cs="Arial"/>
+          <w:color w:val="1A1A1A"/>
+          <w:sz w:val="24"/>
+          <w:szCs w:val="24"/>
+        </w:rPr>
+        <w:t>, 2019: A framework for global multi</w:t>
+      </w:r>
+      <w:r>
+        <w:rPr>
+          <w:rFonts w:ascii="Cambria Math" w:eastAsia="Times New Roman" w:hAnsi="Cambria Math" w:cs="Cambria Math"/>
+          <w:color w:val="1A1A1A"/>
+          <w:sz w:val="24"/>
+          <w:szCs w:val="24"/>
+        </w:rPr>
+        <w:t>‐</w:t>
+      </w:r>
+      <w:r>
+        <w:rPr>
+          <w:rFonts w:ascii="Arial" w:eastAsia="Times New Roman" w:hAnsi="Arial" w:cs="Arial"/>
+          <w:color w:val="1A1A1A"/>
+          <w:sz w:val="24"/>
+          <w:szCs w:val="24"/>
+        </w:rPr>
+        <w:t>category and multi</w:t>
+      </w:r>
+      <w:r>
+        <w:rPr>
+          <w:rFonts w:ascii="Cambria Math" w:eastAsia="Times New Roman" w:hAnsi="Cambria Math" w:cs="Cambria Math"/>
+          <w:color w:val="1A1A1A"/>
+          <w:sz w:val="24"/>
+          <w:szCs w:val="24"/>
+        </w:rPr>
+        <w:t>‐</w:t>
+      </w:r>
+      <w:r>
+        <w:rPr>
+          <w:rFonts w:ascii="Arial" w:eastAsia="Times New Roman" w:hAnsi="Arial" w:cs="Arial"/>
+          <w:color w:val="1A1A1A"/>
+          <w:sz w:val="24"/>
+          <w:szCs w:val="24"/>
+        </w:rPr>
+        <w:t>scalar drought characterization accounting for snow processes, </w:t>
+      </w:r>
       <w:r>
         <w:rPr>
           <w:rFonts w:ascii="Arial" w:eastAsia="Times New Roman" w:hAnsi="Arial" w:cs="Arial"/>
@@ -5087,6 +5349,30 @@
           <w:sz w:val="24"/>
           <w:szCs w:val="24"/>
         </w:rPr>
+        <w:t xml:space="preserve">Water </w:t>
+      </w:r>
+      <w:proofErr w:type="spellStart"/>
+      <w:r>
+        <w:rPr>
+          <w:rFonts w:ascii="Arial" w:eastAsia="Times New Roman" w:hAnsi="Arial" w:cs="Arial"/>
+          <w:i/>
+          <w:iCs/>
+          <w:color w:val="1A1A1A"/>
+          <w:sz w:val="24"/>
+          <w:szCs w:val="24"/>
+        </w:rPr>
+        <w:t>Resour</w:t>
+      </w:r>
+      <w:proofErr w:type="spellEnd"/>
+      <w:r>
+        <w:rPr>
+          <w:rFonts w:ascii="Arial" w:eastAsia="Times New Roman" w:hAnsi="Arial" w:cs="Arial"/>
+          <w:i/>
+          <w:iCs/>
+          <w:color w:val="1A1A1A"/>
+          <w:sz w:val="24"/>
+          <w:szCs w:val="24"/>
+        </w:rPr>
         <w:t>. Res</w:t>
       </w:r>
       <w:r>
@@ -5127,7 +5413,7 @@
         </w:rPr>
         <w:t xml:space="preserve"> </w:t>
       </w:r>
-      <w:hyperlink r:id="rId39" w:history="1">
+      <w:hyperlink r:id="rId41" w:history="1">
         <w:r>
           <w:rPr>
             <w:rStyle w:val="Hyperlink"/>
@@ -5425,7 +5711,7 @@
         </w:rPr>
         <w:t xml:space="preserve"> </w:t>
       </w:r>
-      <w:hyperlink r:id="rId40" w:history="1">
+      <w:hyperlink r:id="rId42" w:history="1">
         <w:r>
           <w:rPr>
             <w:rStyle w:val="Hyperlink"/>
@@ -5519,7 +5805,7 @@
         </w:rPr>
         <w:t xml:space="preserve">, 4115-4153. </w:t>
       </w:r>
-      <w:hyperlink r:id="rId41" w:history="1">
+      <w:hyperlink r:id="rId43" w:history="1">
         <w:r>
           <w:rPr>
             <w:rStyle w:val="Hyperlink"/>
@@ -5588,7 +5874,7 @@
         </w:rPr>
         <w:t xml:space="preserve">, 2018: Major operational ensemble prediction systems (EPS) and the future of EPS. Handbook of Hydrometeorological Ensemble Forecasting (edited by Q. Duan et al.), Springer, Berlin, Heidelberg, pp 1-43, </w:t>
       </w:r>
-      <w:hyperlink r:id="rId42" w:tgtFrame="_blank" w:history="1">
+      <w:hyperlink r:id="rId44" w:tgtFrame="_blank" w:history="1">
         <w:r>
           <w:rPr>
             <w:rStyle w:val="Hyperlink"/>
@@ -5706,7 +5992,7 @@
         </w:rPr>
         <w:t xml:space="preserve"> </w:t>
       </w:r>
-      <w:hyperlink r:id="rId43" w:history="1">
+      <w:hyperlink r:id="rId45" w:history="1">
         <w:r>
           <w:rPr>
             <w:rStyle w:val="Hyperlink"/>
@@ -6047,7 +6333,7 @@
         </w:rPr>
         <w:t>, 2018: Ensemble methods for meteorological predictions. Handbook of Hydrometeorological Ensemble Forecasting (edited by Q. Duan et al.), Springer, Berlin, Heidelberg, pp 1-52, </w:t>
       </w:r>
-      <w:hyperlink r:id="rId44" w:history="1">
+      <w:hyperlink r:id="rId46" w:history="1">
         <w:r>
           <w:rPr>
             <w:rStyle w:val="Hyperlink"/>
@@ -6197,7 +6483,7 @@
         </w:rPr>
         <w:t xml:space="preserve"> </w:t>
       </w:r>
-      <w:hyperlink r:id="rId45" w:history="1">
+      <w:hyperlink r:id="rId47" w:history="1">
         <w:r>
           <w:rPr>
             <w:rStyle w:val="Hyperlink"/>
@@ -6314,7 +6600,7 @@
         </w:rPr>
         <w:t xml:space="preserve"> </w:t>
       </w:r>
-      <w:hyperlink r:id="rId46" w:history="1">
+      <w:hyperlink r:id="rId48" w:history="1">
         <w:r>
           <w:rPr>
             <w:rStyle w:val="Hyperlink"/>
@@ -6597,7 +6883,7 @@
         </w:rPr>
         <w:t xml:space="preserve">, 4923–4936. </w:t>
       </w:r>
-      <w:hyperlink r:id="rId47" w:history="1">
+      <w:hyperlink r:id="rId49" w:history="1">
         <w:r>
           <w:rPr>
             <w:rStyle w:val="Hyperlink"/>
@@ -7033,7 +7319,7 @@
         </w:rPr>
         <w:t>, 203-213</w:t>
       </w:r>
-      <w:hyperlink r:id="rId48" w:history="1">
+      <w:hyperlink r:id="rId50" w:history="1">
         <w:r>
           <w:rPr>
             <w:rStyle w:val="Hyperlink"/>
@@ -7236,7 +7522,7 @@
         </w:rPr>
         <w:t>, 781–796, </w:t>
       </w:r>
-      <w:hyperlink r:id="rId49" w:tgtFrame="_blank" w:history="1">
+      <w:hyperlink r:id="rId51" w:tgtFrame="_blank" w:history="1">
         <w:r>
           <w:rPr>
             <w:rStyle w:val="Hyperlink"/>
@@ -7462,7 +7748,7 @@
         </w:rPr>
         <w:t>, 887–898, </w:t>
       </w:r>
-      <w:hyperlink r:id="rId50" w:tgtFrame="_blank" w:history="1">
+      <w:hyperlink r:id="rId52" w:tgtFrame="_blank" w:history="1">
         <w:r>
           <w:rPr>
             <w:rFonts w:ascii="Arial" w:hAnsi="Arial" w:cs="Arial"/>
@@ -7648,7 +7934,7 @@
         </w:rPr>
         <w:t xml:space="preserve"> </w:t>
       </w:r>
-      <w:hyperlink r:id="rId51" w:history="1">
+      <w:hyperlink r:id="rId53" w:history="1">
         <w:r>
           <w:rPr>
             <w:rStyle w:val="Hyperlink"/>
@@ -7855,7 +8141,7 @@
         </w:rPr>
         <w:t xml:space="preserve">. </w:t>
       </w:r>
-      <w:hyperlink r:id="rId52" w:history="1">
+      <w:hyperlink r:id="rId54" w:history="1">
         <w:r>
           <w:rPr>
             <w:rStyle w:val="Hyperlink"/>
@@ -8086,7 +8372,7 @@
         </w:rPr>
         <w:t xml:space="preserve">. </w:t>
       </w:r>
-      <w:hyperlink r:id="rId53" w:history="1">
+      <w:hyperlink r:id="rId55" w:history="1">
         <w:r>
           <w:rPr>
             <w:rStyle w:val="Hyperlink"/>
@@ -8199,7 +8485,7 @@
         </w:rPr>
         <w:t xml:space="preserve">. </w:t>
       </w:r>
-      <w:hyperlink r:id="rId54" w:history="1">
+      <w:hyperlink r:id="rId56" w:history="1">
         <w:r>
           <w:rPr>
             <w:rStyle w:val="Hyperlink"/>
@@ -8350,7 +8636,7 @@
         </w:rPr>
         <w:t xml:space="preserve">. </w:t>
       </w:r>
-      <w:hyperlink r:id="rId55" w:history="1">
+      <w:hyperlink r:id="rId57" w:history="1">
         <w:r>
           <w:rPr>
             <w:rStyle w:val="Hyperlink"/>
@@ -8419,7 +8705,7 @@
         </w:rPr>
         <w:t xml:space="preserve"> and C. E. Dorman). Springer, 477–509, doi: </w:t>
       </w:r>
-      <w:hyperlink r:id="rId56" w:tgtFrame="_blank" w:history="1">
+      <w:hyperlink r:id="rId58" w:tgtFrame="_blank" w:history="1">
         <w:r>
           <w:rPr>
             <w:rStyle w:val="Hyperlink"/>
@@ -8665,7 +8951,7 @@
         </w:rPr>
         <w:t xml:space="preserve"> </w:t>
       </w:r>
-      <w:hyperlink r:id="rId57" w:history="1">
+      <w:hyperlink r:id="rId59" w:history="1">
         <w:r>
           <w:rPr>
             <w:rStyle w:val="Hyperlink"/>
@@ -8776,7 +9062,7 @@
         </w:rPr>
         <w:t xml:space="preserve">, 470-491. </w:t>
       </w:r>
-      <w:hyperlink r:id="rId58" w:history="1">
+      <w:hyperlink r:id="rId60" w:history="1">
         <w:r>
           <w:rPr>
             <w:rStyle w:val="Hyperlink"/>
@@ -8904,7 +9190,7 @@
         </w:rPr>
         <w:t xml:space="preserve">, </w:t>
       </w:r>
-      <w:hyperlink r:id="rId59" w:history="1">
+      <w:hyperlink r:id="rId61" w:history="1">
         <w:r>
           <w:rPr>
             <w:rStyle w:val="Hyperlink"/>
@@ -9021,7 +9307,7 @@
         </w:rPr>
         <w:t xml:space="preserve">, 1879-1896. </w:t>
       </w:r>
-      <w:hyperlink r:id="rId60" w:tgtFrame="_blank" w:history="1">
+      <w:hyperlink r:id="rId62" w:tgtFrame="_blank" w:history="1">
         <w:r>
           <w:rPr>
             <w:rFonts w:ascii="Arial" w:eastAsia="Times New Roman" w:hAnsi="Arial" w:cs="Arial"/>
@@ -9215,7 +9501,7 @@
         </w:rPr>
         <w:t xml:space="preserve">, 2005–2017. </w:t>
       </w:r>
-      <w:hyperlink r:id="rId61">
+      <w:hyperlink r:id="rId63">
         <w:r>
           <w:rPr>
             <w:rFonts w:ascii="Roboto" w:eastAsia="Roboto" w:hAnsi="Roboto" w:cs="Roboto"/>
@@ -9516,7 +9802,7 @@
         </w:rPr>
         <w:t xml:space="preserve">. Wea. Forecasting, 32 (2), 407-421. </w:t>
       </w:r>
-      <w:hyperlink r:id="rId62" w:history="1">
+      <w:hyperlink r:id="rId64" w:history="1">
         <w:r>
           <w:rPr>
             <w:rStyle w:val="Hyperlink"/>
@@ -9624,7 +9910,7 @@
         </w:rPr>
         <w:t xml:space="preserve">, 8941–8965. </w:t>
       </w:r>
-      <w:hyperlink r:id="rId63" w:history="1">
+      <w:hyperlink r:id="rId65" w:history="1">
         <w:r>
           <w:rPr>
             <w:rStyle w:val="Hyperlink"/>
@@ -9746,7 +10032,7 @@
         </w:rPr>
         <w:t xml:space="preserve"> </w:t>
       </w:r>
-      <w:hyperlink r:id="rId64" w:history="1">
+      <w:hyperlink r:id="rId66" w:history="1">
         <w:r>
           <w:rPr>
             <w:rStyle w:val="Hyperlink"/>
@@ -9819,7 +10105,7 @@
         </w:rPr>
         <w:t xml:space="preserve">, 83-96. </w:t>
       </w:r>
-      <w:hyperlink r:id="rId65" w:history="1">
+      <w:hyperlink r:id="rId67" w:history="1">
         <w:r>
           <w:rPr>
             <w:rStyle w:val="Hyperlink"/>
@@ -9978,7 +10264,7 @@
         </w:rPr>
         <w:t xml:space="preserve">, 625-649. </w:t>
       </w:r>
-      <w:hyperlink r:id="rId66" w:tgtFrame="_blank" w:history="1">
+      <w:hyperlink r:id="rId68" w:tgtFrame="_blank" w:history="1">
         <w:r>
           <w:rPr>
             <w:rFonts w:ascii="Arial" w:eastAsia="Times New Roman" w:hAnsi="Arial" w:cs="Arial"/>
@@ -10133,7 +10419,7 @@
       <w:r>
         <w:t xml:space="preserve"> </w:t>
       </w:r>
-      <w:hyperlink r:id="rId67" w:history="1">
+      <w:hyperlink r:id="rId69" w:history="1">
         <w:r>
           <w:rPr>
             <w:rStyle w:val="Hyperlink"/>
@@ -10274,7 +10560,7 @@
         </w:rPr>
         <w:t xml:space="preserve">, 2159-2173. </w:t>
       </w:r>
-      <w:hyperlink r:id="rId68" w:history="1">
+      <w:hyperlink r:id="rId70" w:history="1">
         <w:r>
           <w:rPr>
             <w:rStyle w:val="Hyperlink"/>
@@ -10411,7 +10697,7 @@
         </w:rPr>
         <w:t xml:space="preserve"> (6), 2058-2074. </w:t>
       </w:r>
-      <w:hyperlink r:id="rId69" w:history="1">
+      <w:hyperlink r:id="rId71" w:history="1">
         <w:r>
           <w:rPr>
             <w:rStyle w:val="Hyperlink"/>
@@ -10857,7 +11143,6 @@
   <w:style w:type="character" w:default="1" w:styleId="DefaultParagraphFont">
     <w:name w:val="Default Paragraph Font"/>
     <w:uiPriority w:val="1"/>
-    <w:semiHidden/>
     <w:unhideWhenUsed/>
   </w:style>
   <w:style w:type="table" w:default="1" w:styleId="TableNormal">

</xml_diff>

<commit_message>
Update Awards page (remove Internal Awards) and Publications page (minor tweaks)
</commit_message>
<xml_diff>
--- a/emc/docs/EMC_Pubs_List.docx
+++ b/emc/docs/EMC_Pubs_List.docx
@@ -103,7 +103,23 @@
           <w:sz w:val="36"/>
           <w:szCs w:val="36"/>
         </w:rPr>
-        <w:t xml:space="preserve"> EMC Contractor authors in red boldface)</w:t>
+        <w:t xml:space="preserve"> EMC Contractor authors in red boldface</w:t>
+      </w:r>
+      <w:r>
+        <w:rPr>
+          <w:rFonts w:ascii="Arial" w:hAnsi="Arial" w:cs="Arial"/>
+          <w:sz w:val="36"/>
+          <w:szCs w:val="36"/>
+        </w:rPr>
+        <w:t>; full author affiliations listed in the articles</w:t>
+      </w:r>
+      <w:r>
+        <w:rPr>
+          <w:rFonts w:ascii="Arial" w:hAnsi="Arial" w:cs="Arial"/>
+          <w:sz w:val="36"/>
+          <w:szCs w:val="36"/>
+        </w:rPr>
+        <w:t>)</w:t>
       </w:r>
     </w:p>
     <w:p>
@@ -1234,25 +1250,7 @@
             <w:sz w:val="24"/>
             <w:szCs w:val="24"/>
           </w:rPr>
-          <w:t>https://www.mdpi.com/2073-44</w:t>
-        </w:r>
-        <w:r>
-          <w:rPr>
-            <w:rStyle w:val="Hyperlink"/>
-            <w:rFonts w:ascii="Arial" w:hAnsi="Arial" w:cs="Arial"/>
-            <w:sz w:val="24"/>
-            <w:szCs w:val="24"/>
-          </w:rPr>
-          <w:t>3</w:t>
-        </w:r>
-        <w:r>
-          <w:rPr>
-            <w:rStyle w:val="Hyperlink"/>
-            <w:rFonts w:ascii="Arial" w:hAnsi="Arial" w:cs="Arial"/>
-            <w:sz w:val="24"/>
-            <w:szCs w:val="24"/>
-          </w:rPr>
-          <w:t>3/11/8/869/pdf</w:t>
+          <w:t>https://www.mdpi.com/2073-4433/11/8/869/pdf</w:t>
         </w:r>
       </w:hyperlink>
       <w:r>
@@ -2258,33 +2256,17 @@
         </w:rPr>
         <w:t xml:space="preserve">, 617. </w:t>
       </w:r>
-      <w:r>
-        <w:fldChar w:fldCharType="begin"/>
-      </w:r>
-      <w:r>
-        <w:instrText xml:space="preserve"> HYPERLINK "https://doi.org/10.3390/atmos11060617" </w:instrText>
-      </w:r>
-      <w:r>
-        <w:fldChar w:fldCharType="separate"/>
-      </w:r>
-      <w:r>
-        <w:rPr>
-          <w:rStyle w:val="Hyperlink"/>
-          <w:rFonts w:ascii="Arial" w:hAnsi="Arial" w:cs="Arial"/>
-          <w:sz w:val="24"/>
-          <w:szCs w:val="24"/>
-        </w:rPr>
-        <w:t>https://doi.org/10.3390/atmos11060617</w:t>
-      </w:r>
-      <w:r>
-        <w:rPr>
-          <w:rStyle w:val="Hyperlink"/>
-          <w:rFonts w:ascii="Arial" w:hAnsi="Arial" w:cs="Arial"/>
-          <w:sz w:val="24"/>
-          <w:szCs w:val="24"/>
-        </w:rPr>
-        <w:fldChar w:fldCharType="end"/>
-      </w:r>
+      <w:hyperlink r:id="rId17" w:history="1">
+        <w:r>
+          <w:rPr>
+            <w:rStyle w:val="Hyperlink"/>
+            <w:rFonts w:ascii="Arial" w:hAnsi="Arial" w:cs="Arial"/>
+            <w:sz w:val="24"/>
+            <w:szCs w:val="24"/>
+          </w:rPr>
+          <w:t>https://doi.org/10.3390/atmos11060617</w:t>
+        </w:r>
+      </w:hyperlink>
       <w:r>
         <w:rPr>
           <w:rFonts w:ascii="Arial" w:hAnsi="Arial" w:cs="Arial"/>
@@ -2377,7 +2359,7 @@
         </w:rPr>
         <w:t>, </w:t>
       </w:r>
-      <w:hyperlink r:id="rId17" w:tgtFrame="_blank" w:history="1">
+      <w:hyperlink r:id="rId18" w:tgtFrame="_blank" w:history="1">
         <w:r>
           <w:rPr>
             <w:rStyle w:val="Hyperlink"/>
@@ -2502,7 +2484,7 @@
         </w:rPr>
         <w:t xml:space="preserve"> </w:t>
       </w:r>
-      <w:hyperlink r:id="rId18" w:history="1">
+      <w:hyperlink r:id="rId19" w:history="1">
         <w:r>
           <w:rPr>
             <w:rStyle w:val="Hyperlink"/>
@@ -3674,7 +3656,7 @@
         </w:rPr>
         <w:t xml:space="preserve">, E1718-E1742. </w:t>
       </w:r>
-      <w:hyperlink r:id="rId19" w:tgtFrame="_blank" w:history="1">
+      <w:hyperlink r:id="rId20" w:tgtFrame="_blank" w:history="1">
         <w:r>
           <w:rPr>
             <w:rStyle w:val="Hyperlink"/>
@@ -3963,7 +3945,7 @@
         </w:rPr>
         <w:t xml:space="preserve">, 1447-1458. </w:t>
       </w:r>
-      <w:hyperlink r:id="rId20" w:tgtFrame="_blank" w:history="1">
+      <w:hyperlink r:id="rId21" w:tgtFrame="_blank" w:history="1">
         <w:r>
           <w:rPr>
             <w:rStyle w:val="Hyperlink"/>
@@ -4228,7 +4210,7 @@
         </w:rPr>
         <w:t>. Atmosphere, 11(9</w:t>
       </w:r>
-      <w:hyperlink r:id="rId21" w:history="1">
+      <w:hyperlink r:id="rId22" w:history="1">
         <w:r>
           <w:rPr>
             <w:rStyle w:val="Hyperlink"/>
@@ -4599,7 +4581,7 @@
         </w:rPr>
         <w:t xml:space="preserve">, </w:t>
       </w:r>
-      <w:hyperlink r:id="rId22" w:history="1">
+      <w:hyperlink r:id="rId23" w:history="1">
         <w:r>
           <w:rPr>
             <w:rStyle w:val="Hyperlink"/>
@@ -4797,7 +4779,7 @@
         </w:rPr>
         <w:t xml:space="preserve">. 2020, 8, 308. </w:t>
       </w:r>
-      <w:hyperlink r:id="rId23" w:history="1">
+      <w:hyperlink r:id="rId24" w:history="1">
         <w:r>
           <w:rPr>
             <w:rStyle w:val="Hyperlink"/>
@@ -4935,7 +4917,7 @@
         </w:rPr>
         <w:t>, 977–996, </w:t>
       </w:r>
-      <w:hyperlink r:id="rId24" w:tgtFrame="_blank" w:history="1">
+      <w:hyperlink r:id="rId25" w:tgtFrame="_blank" w:history="1">
         <w:r>
           <w:rPr>
             <w:rStyle w:val="Hyperlink"/>
@@ -5124,7 +5106,7 @@
         </w:rPr>
         <w:t>, 1395–1416, </w:t>
       </w:r>
-      <w:hyperlink r:id="rId25" w:tgtFrame="_blank" w:history="1">
+      <w:hyperlink r:id="rId26" w:tgtFrame="_blank" w:history="1">
         <w:r>
           <w:rPr>
             <w:rStyle w:val="Hyperlink"/>
@@ -5228,7 +5210,7 @@
         </w:rPr>
         <w:t>, 2567–2590, </w:t>
       </w:r>
-      <w:hyperlink r:id="rId26" w:tgtFrame="_blank" w:history="1">
+      <w:hyperlink r:id="rId27" w:tgtFrame="_blank" w:history="1">
         <w:r>
           <w:rPr>
             <w:rStyle w:val="Hyperlink"/>
@@ -5289,7 +5271,7 @@
         </w:rPr>
         <w:t xml:space="preserve">, 2020: Description and some formal properties of beta filters; compact support quasi-Gaussian convolution operators with applications to the construction of spatial covariances. NOAA/NCEP Office Note 498.  </w:t>
       </w:r>
-      <w:hyperlink r:id="rId27" w:history="1">
+      <w:hyperlink r:id="rId28" w:history="1">
         <w:r>
           <w:rPr>
             <w:rStyle w:val="Hyperlink"/>
@@ -5338,7 +5320,7 @@
         </w:rPr>
         <w:t xml:space="preserve"> 2020: A formulation of the hexad algorithm using the geometry of the Fano projective plane. NOAA/NCEP Office Note 499. </w:t>
       </w:r>
-      <w:hyperlink r:id="rId28" w:history="1">
+      <w:hyperlink r:id="rId29" w:history="1">
         <w:r>
           <w:rPr>
             <w:rStyle w:val="Hyperlink"/>
@@ -5413,7 +5395,7 @@
         </w:rPr>
         <w:t xml:space="preserve">16). NOAA/NCEP Office Note 500. </w:t>
       </w:r>
-      <w:hyperlink r:id="rId29" w:history="1">
+      <w:hyperlink r:id="rId30" w:history="1">
         <w:r>
           <w:rPr>
             <w:rStyle w:val="Hyperlink"/>
@@ -5482,7 +5464,7 @@
         </w:rPr>
         <w:t xml:space="preserve">, 2020: Solving the Laplace equation in a right-angled bicorn and constructing smooth functions for conformal overset grids. NOAA/NCEP Office Note 501. </w:t>
       </w:r>
-      <w:hyperlink r:id="rId30" w:history="1">
+      <w:hyperlink r:id="rId31" w:history="1">
         <w:r>
           <w:rPr>
             <w:rStyle w:val="Hyperlink"/>
@@ -6202,7 +6184,7 @@
         </w:rPr>
         <w:t xml:space="preserve">. </w:t>
       </w:r>
-      <w:hyperlink r:id="rId31" w:tgtFrame="_blank" w:history="1">
+      <w:hyperlink r:id="rId32" w:tgtFrame="_blank" w:history="1">
         <w:r>
           <w:rPr>
             <w:rStyle w:val="Hyperlink"/>
@@ -6474,7 +6456,7 @@
         </w:rPr>
         <w:t xml:space="preserve">, 11, 601, </w:t>
       </w:r>
-      <w:hyperlink r:id="rId32" w:history="1">
+      <w:hyperlink r:id="rId33" w:history="1">
         <w:r>
           <w:rPr>
             <w:rStyle w:val="Hyperlink"/>
@@ -6718,7 +6700,7 @@
         </w:rPr>
         <w:t xml:space="preserve">, 2971-2995. </w:t>
       </w:r>
-      <w:hyperlink r:id="rId33" w:tgtFrame="_blank" w:history="1">
+      <w:hyperlink r:id="rId34" w:tgtFrame="_blank" w:history="1">
         <w:r>
           <w:rPr>
             <w:rStyle w:val="Hyperlink"/>
@@ -7260,7 +7242,7 @@
         </w:rPr>
         <w:t xml:space="preserve">, E968-E987. </w:t>
       </w:r>
-      <w:hyperlink r:id="rId34" w:tgtFrame="_blank" w:history="1">
+      <w:hyperlink r:id="rId35" w:tgtFrame="_blank" w:history="1">
         <w:r>
           <w:rPr>
             <w:rStyle w:val="Hyperlink"/>
@@ -7396,7 +7378,7 @@
       <w:r>
         <w:t xml:space="preserve"> </w:t>
       </w:r>
-      <w:hyperlink r:id="rId35" w:history="1">
+      <w:hyperlink r:id="rId36" w:history="1">
         <w:r>
           <w:rPr>
             <w:rStyle w:val="Hyperlink"/>
@@ -7487,7 +7469,7 @@
         </w:rPr>
         <w:t xml:space="preserve">, </w:t>
       </w:r>
-      <w:hyperlink r:id="rId36" w:history="1">
+      <w:hyperlink r:id="rId37" w:history="1">
         <w:r>
           <w:rPr>
             <w:rStyle w:val="Hyperlink"/>
@@ -7722,7 +7704,7 @@
         </w:rPr>
         <w:t xml:space="preserve">20 pp. </w:t>
       </w:r>
-      <w:hyperlink r:id="rId37" w:tgtFrame="_blank" w:history="1">
+      <w:hyperlink r:id="rId38" w:tgtFrame="_blank" w:history="1">
         <w:r>
           <w:rPr>
             <w:rStyle w:val="Hyperlink"/>
@@ -7833,7 +7815,7 @@
         </w:rPr>
         <w:t xml:space="preserve">, </w:t>
       </w:r>
-      <w:hyperlink r:id="rId38" w:history="1">
+      <w:hyperlink r:id="rId39" w:history="1">
         <w:r>
           <w:rPr>
             <w:rStyle w:val="Hyperlink"/>
@@ -8052,7 +8034,7 @@
         </w:rPr>
         <w:t xml:space="preserve">, 1889-1908. </w:t>
       </w:r>
-      <w:hyperlink r:id="rId39" w:tgtFrame="_blank" w:history="1">
+      <w:hyperlink r:id="rId40" w:tgtFrame="_blank" w:history="1">
         <w:r>
           <w:rPr>
             <w:rStyle w:val="Hyperlink"/>
@@ -8188,7 +8170,7 @@
         </w:rPr>
         <w:t xml:space="preserve">, </w:t>
       </w:r>
-      <w:hyperlink r:id="rId40" w:history="1">
+      <w:hyperlink r:id="rId41" w:history="1">
         <w:r>
           <w:rPr>
             <w:rStyle w:val="Hyperlink"/>
@@ -8444,7 +8426,7 @@
         </w:rPr>
         <w:t xml:space="preserve">, ES473-ES491. </w:t>
       </w:r>
-      <w:hyperlink r:id="rId41" w:tgtFrame="_blank" w:history="1">
+      <w:hyperlink r:id="rId42" w:tgtFrame="_blank" w:history="1">
         <w:r>
           <w:rPr>
             <w:rStyle w:val="Hyperlink"/>
@@ -8931,7 +8913,7 @@
         </w:rPr>
         <w:t xml:space="preserve">, 113-127. </w:t>
       </w:r>
-      <w:hyperlink r:id="rId42" w:tgtFrame="_blank" w:history="1">
+      <w:hyperlink r:id="rId43" w:tgtFrame="_blank" w:history="1">
         <w:r>
           <w:rPr>
             <w:rStyle w:val="Hyperlink"/>
@@ -9077,7 +9059,7 @@
         </w:rPr>
         <w:t xml:space="preserve"> 22 pp. </w:t>
       </w:r>
-      <w:hyperlink r:id="rId43" w:history="1">
+      <w:hyperlink r:id="rId44" w:history="1">
         <w:r>
           <w:rPr>
             <w:rStyle w:val="Hyperlink"/>
@@ -9210,7 +9192,7 @@
         </w:rPr>
         <w:t xml:space="preserve"> </w:t>
       </w:r>
-      <w:hyperlink r:id="rId44" w:history="1">
+      <w:hyperlink r:id="rId45" w:history="1">
         <w:r>
           <w:rPr>
             <w:rStyle w:val="Hyperlink"/>
@@ -9488,7 +9470,7 @@
         </w:rPr>
         <w:t xml:space="preserve">. </w:t>
       </w:r>
-      <w:hyperlink r:id="rId45" w:history="1">
+      <w:hyperlink r:id="rId46" w:history="1">
         <w:r>
           <w:rPr>
             <w:rStyle w:val="Hyperlink"/>
@@ -9880,7 +9862,7 @@
         </w:rPr>
         <w:t xml:space="preserve"> </w:t>
       </w:r>
-      <w:hyperlink r:id="rId46" w:history="1">
+      <w:hyperlink r:id="rId47" w:history="1">
         <w:r>
           <w:rPr>
             <w:rStyle w:val="Hyperlink"/>
@@ -10019,7 +10001,7 @@
         </w:rPr>
         <w:t>, 603–615, </w:t>
       </w:r>
-      <w:hyperlink r:id="rId47" w:tgtFrame="_blank" w:history="1">
+      <w:hyperlink r:id="rId48" w:tgtFrame="_blank" w:history="1">
         <w:r>
           <w:rPr>
             <w:rStyle w:val="Hyperlink"/>
@@ -10153,7 +10135,7 @@
           <w:color w:val="1A1A1A"/>
         </w:rPr>
       </w:pPr>
-      <w:hyperlink r:id="rId48" w:history="1">
+      <w:hyperlink r:id="rId49" w:history="1">
         <w:r>
           <w:rPr>
             <w:rStyle w:val="Hyperlink"/>
@@ -10350,7 +10332,7 @@
         </w:rPr>
         <w:t xml:space="preserve">, 1319-1340. </w:t>
       </w:r>
-      <w:hyperlink r:id="rId49" w:tgtFrame="_blank" w:history="1">
+      <w:hyperlink r:id="rId50" w:tgtFrame="_blank" w:history="1">
         <w:r>
           <w:rPr>
             <w:rStyle w:val="Hyperlink"/>
@@ -10730,7 +10712,7 @@
         </w:rPr>
         <w:t xml:space="preserve">, 361-376. </w:t>
       </w:r>
-      <w:hyperlink r:id="rId50" w:history="1">
+      <w:hyperlink r:id="rId51" w:history="1">
         <w:r>
           <w:rPr>
             <w:rStyle w:val="Hyperlink"/>
@@ -10908,7 +10890,7 @@
       <w:r>
         <w:t xml:space="preserve"> </w:t>
       </w:r>
-      <w:hyperlink r:id="rId51" w:tgtFrame="_blank" w:history="1">
+      <w:hyperlink r:id="rId52" w:tgtFrame="_blank" w:history="1">
         <w:r>
           <w:rPr>
             <w:rStyle w:val="Hyperlink"/>
@@ -11187,7 +11169,7 @@
         </w:rPr>
         <w:t xml:space="preserve">3773–3789 (2019). </w:t>
       </w:r>
-      <w:hyperlink r:id="rId52" w:history="1">
+      <w:hyperlink r:id="rId53" w:history="1">
         <w:r>
           <w:rPr>
             <w:rStyle w:val="Hyperlink"/>
@@ -11254,7 +11236,7 @@
         </w:rPr>
         <w:t xml:space="preserve">., 2019: The Surface Layer Parameterization in the NMM Models. </w:t>
       </w:r>
-      <w:hyperlink r:id="rId53" w:history="1">
+      <w:hyperlink r:id="rId54" w:history="1">
         <w:r>
           <w:rPr>
             <w:rStyle w:val="Hyperlink"/>
@@ -11566,7 +11548,7 @@
         </w:rPr>
         <w:t xml:space="preserve">, 4923–4936. </w:t>
       </w:r>
-      <w:hyperlink r:id="rId54" w:history="1">
+      <w:hyperlink r:id="rId55" w:history="1">
         <w:r>
           <w:rPr>
             <w:rStyle w:val="Hyperlink"/>
@@ -11972,7 +11954,7 @@
         </w:rPr>
         <w:t xml:space="preserve">, 177-198. </w:t>
       </w:r>
-      <w:hyperlink r:id="rId55" w:tgtFrame="_blank" w:history="1">
+      <w:hyperlink r:id="rId56" w:tgtFrame="_blank" w:history="1">
         <w:r>
           <w:rPr>
             <w:rStyle w:val="Hyperlink"/>
@@ -12055,7 +12037,7 @@
         </w:rPr>
         <w:t>, 3609–3632, </w:t>
       </w:r>
-      <w:hyperlink r:id="rId56" w:tgtFrame="_blank" w:history="1">
+      <w:hyperlink r:id="rId57" w:tgtFrame="_blank" w:history="1">
         <w:r>
           <w:rPr>
             <w:rStyle w:val="Hyperlink"/>
@@ -12175,7 +12157,7 @@
       <w:r>
         <w:t xml:space="preserve"> </w:t>
       </w:r>
-      <w:hyperlink r:id="rId57" w:history="1">
+      <w:hyperlink r:id="rId58" w:history="1">
         <w:r>
           <w:rPr>
             <w:rStyle w:val="Hyperlink"/>
@@ -13320,7 +13302,7 @@
         </w:rPr>
         <w:t xml:space="preserve">, 2043-2060. </w:t>
       </w:r>
-      <w:hyperlink r:id="rId58" w:tgtFrame="_blank" w:history="1">
+      <w:hyperlink r:id="rId59" w:tgtFrame="_blank" w:history="1">
         <w:r>
           <w:rPr>
             <w:rStyle w:val="Hyperlink"/>
@@ -13861,7 +13843,7 @@
         </w:rPr>
         <w:t xml:space="preserve">, 1395-1416. </w:t>
       </w:r>
-      <w:hyperlink r:id="rId59" w:tgtFrame="_blank" w:history="1">
+      <w:hyperlink r:id="rId60" w:tgtFrame="_blank" w:history="1">
         <w:r>
           <w:rPr>
             <w:rStyle w:val="Hyperlink"/>
@@ -14108,7 +14090,7 @@
         </w:rPr>
         <w:t xml:space="preserve">, 175-198. </w:t>
       </w:r>
-      <w:hyperlink r:id="rId60" w:tgtFrame="_blank" w:history="1">
+      <w:hyperlink r:id="rId61" w:tgtFrame="_blank" w:history="1">
         <w:r>
           <w:rPr>
             <w:rStyle w:val="Hyperlink"/>
@@ -14244,7 +14226,7 @@
         </w:rPr>
         <w:t xml:space="preserve">, 3-13.  </w:t>
       </w:r>
-      <w:hyperlink r:id="rId61" w:history="1">
+      <w:hyperlink r:id="rId62" w:history="1">
         <w:r>
           <w:rPr>
             <w:rStyle w:val="Hyperlink"/>
@@ -14530,7 +14512,7 @@
         </w:rPr>
         <w:t xml:space="preserve">-2449. </w:t>
       </w:r>
-      <w:hyperlink r:id="rId62" w:tgtFrame="_blank" w:history="1">
+      <w:hyperlink r:id="rId63" w:tgtFrame="_blank" w:history="1">
         <w:r>
           <w:rPr>
             <w:rStyle w:val="Hyperlink"/>
@@ -14667,7 +14649,7 @@
         </w:rPr>
         <w:t>, </w:t>
       </w:r>
-      <w:hyperlink r:id="rId63" w:tgtFrame="_blank" w:history="1">
+      <w:hyperlink r:id="rId64" w:tgtFrame="_blank" w:history="1">
         <w:r>
           <w:rPr>
             <w:rStyle w:val="Hyperlink"/>
@@ -14922,7 +14904,7 @@
         </w:rPr>
         <w:t xml:space="preserve"> </w:t>
       </w:r>
-      <w:hyperlink r:id="rId64" w:tgtFrame="_blank" w:history="1">
+      <w:hyperlink r:id="rId65" w:tgtFrame="_blank" w:history="1">
         <w:r>
           <w:rPr>
             <w:rStyle w:val="Hyperlink"/>
@@ -15137,7 +15119,7 @@
         </w:rPr>
         <w:t xml:space="preserve"> </w:t>
       </w:r>
-      <w:hyperlink r:id="rId65" w:history="1">
+      <w:hyperlink r:id="rId66" w:history="1">
         <w:r>
           <w:rPr>
             <w:rStyle w:val="Hyperlink"/>
@@ -15336,7 +15318,7 @@
         </w:rPr>
         <w:t xml:space="preserve">. </w:t>
       </w:r>
-      <w:hyperlink r:id="rId66" w:tgtFrame="_blank" w:history="1">
+      <w:hyperlink r:id="rId67" w:tgtFrame="_blank" w:history="1">
         <w:r>
           <w:rPr>
             <w:rStyle w:val="Hyperlink"/>
@@ -15562,7 +15544,7 @@
         </w:rPr>
         <w:t xml:space="preserve">, 2603-2620. </w:t>
       </w:r>
-      <w:hyperlink r:id="rId67" w:tgtFrame="_blank" w:history="1">
+      <w:hyperlink r:id="rId68" w:tgtFrame="_blank" w:history="1">
         <w:r>
           <w:rPr>
             <w:rStyle w:val="Hyperlink"/>
@@ -15925,7 +15907,7 @@
         </w:rPr>
         <w:t xml:space="preserve"> </w:t>
       </w:r>
-      <w:hyperlink r:id="rId68" w:history="1">
+      <w:hyperlink r:id="rId69" w:history="1">
         <w:r>
           <w:rPr>
             <w:rStyle w:val="Hyperlink"/>
@@ -16063,773 +16045,7 @@
         </w:rPr>
         <w:t xml:space="preserve">, 4115-4153. </w:t>
       </w:r>
-      <w:r>
-        <w:fldChar w:fldCharType="begin"/>
-      </w:r>
-      <w:r>
-        <w:instrText xml:space="preserve"> HYPERLINK "https://doi.org/10.1175/MWR-D-17-0277.1" </w:instrText>
-      </w:r>
-      <w:r>
-        <w:fldChar w:fldCharType="separate"/>
-      </w:r>
-      <w:r>
-        <w:rPr>
-          <w:rStyle w:val="Hyperlink"/>
-          <w:rFonts w:ascii="Arial" w:eastAsia="Times New Roman" w:hAnsi="Arial" w:cs="Arial"/>
-          <w:sz w:val="24"/>
-          <w:szCs w:val="24"/>
-        </w:rPr>
-        <w:t>https://doi.org/10.1175/MWR-D-17-0277.1</w:t>
-      </w:r>
-      <w:r>
-        <w:rPr>
-          <w:rStyle w:val="Hyperlink"/>
-          <w:rFonts w:ascii="Arial" w:eastAsia="Times New Roman" w:hAnsi="Arial" w:cs="Arial"/>
-          <w:sz w:val="24"/>
-          <w:szCs w:val="24"/>
-        </w:rPr>
-        <w:fldChar w:fldCharType="end"/>
-      </w:r>
-    </w:p>
-    <w:p>
-      <w:pPr>
-        <w:rPr>
-          <w:rStyle w:val="Hyperlink"/>
-          <w:rFonts w:ascii="Arial" w:eastAsia="Times New Roman" w:hAnsi="Arial" w:cs="Arial"/>
-          <w:sz w:val="24"/>
-          <w:szCs w:val="24"/>
-        </w:rPr>
-      </w:pPr>
-      <w:r>
-        <w:rPr>
-          <w:rStyle w:val="Hyperlink"/>
-          <w:rFonts w:ascii="Arial" w:eastAsia="Times New Roman" w:hAnsi="Arial" w:cs="Arial"/>
-          <w:color w:val="auto"/>
-          <w:sz w:val="24"/>
-          <w:szCs w:val="24"/>
-          <w:u w:val="none"/>
-        </w:rPr>
-        <w:t xml:space="preserve">Banta, </w:t>
-      </w:r>
-      <w:r>
-        <w:rPr>
-          <w:rStyle w:val="Hyperlink"/>
-          <w:rFonts w:ascii="Arial" w:eastAsia="Times New Roman" w:hAnsi="Arial" w:cs="Arial"/>
-          <w:color w:val="auto"/>
-          <w:sz w:val="24"/>
-          <w:szCs w:val="24"/>
-          <w:u w:val="none"/>
-        </w:rPr>
-        <w:t xml:space="preserve">R. M, </w:t>
-      </w:r>
-      <w:r>
-        <w:rPr>
-          <w:rStyle w:val="Hyperlink"/>
-          <w:rFonts w:ascii="Arial" w:eastAsia="Times New Roman" w:hAnsi="Arial" w:cs="Arial"/>
-          <w:color w:val="auto"/>
-          <w:sz w:val="24"/>
-          <w:szCs w:val="24"/>
-          <w:u w:val="none"/>
-        </w:rPr>
-        <w:t>Y</w:t>
-      </w:r>
-      <w:r>
-        <w:rPr>
-          <w:rStyle w:val="Hyperlink"/>
-          <w:rFonts w:ascii="Arial" w:eastAsia="Times New Roman" w:hAnsi="Arial" w:cs="Arial"/>
-          <w:color w:val="auto"/>
-          <w:sz w:val="24"/>
-          <w:szCs w:val="24"/>
-          <w:u w:val="none"/>
-        </w:rPr>
-        <w:t>.</w:t>
-      </w:r>
-      <w:r>
-        <w:rPr>
-          <w:rStyle w:val="Hyperlink"/>
-          <w:rFonts w:ascii="Arial" w:eastAsia="Times New Roman" w:hAnsi="Arial" w:cs="Arial"/>
-          <w:color w:val="auto"/>
-          <w:sz w:val="24"/>
-          <w:szCs w:val="24"/>
-          <w:u w:val="none"/>
-        </w:rPr>
-        <w:t xml:space="preserve"> L. </w:t>
-      </w:r>
-      <w:proofErr w:type="spellStart"/>
-      <w:r>
-        <w:rPr>
-          <w:rStyle w:val="Hyperlink"/>
-          <w:rFonts w:ascii="Arial" w:eastAsia="Times New Roman" w:hAnsi="Arial" w:cs="Arial"/>
-          <w:color w:val="auto"/>
-          <w:sz w:val="24"/>
-          <w:szCs w:val="24"/>
-          <w:u w:val="none"/>
-        </w:rPr>
-        <w:t>Pichugina</w:t>
-      </w:r>
-      <w:proofErr w:type="spellEnd"/>
-      <w:r>
-        <w:rPr>
-          <w:rStyle w:val="Hyperlink"/>
-          <w:rFonts w:ascii="Arial" w:eastAsia="Times New Roman" w:hAnsi="Arial" w:cs="Arial"/>
-          <w:color w:val="auto"/>
-          <w:sz w:val="24"/>
-          <w:szCs w:val="24"/>
-          <w:u w:val="none"/>
-        </w:rPr>
-        <w:t>, W. A</w:t>
-      </w:r>
-      <w:r>
-        <w:rPr>
-          <w:rStyle w:val="Hyperlink"/>
-          <w:rFonts w:ascii="Arial" w:eastAsia="Times New Roman" w:hAnsi="Arial" w:cs="Arial"/>
-          <w:color w:val="auto"/>
-          <w:sz w:val="24"/>
-          <w:szCs w:val="24"/>
-          <w:u w:val="none"/>
-        </w:rPr>
-        <w:t xml:space="preserve">. </w:t>
-      </w:r>
-      <w:r>
-        <w:rPr>
-          <w:rStyle w:val="Hyperlink"/>
-          <w:rFonts w:ascii="Arial" w:eastAsia="Times New Roman" w:hAnsi="Arial" w:cs="Arial"/>
-          <w:color w:val="auto"/>
-          <w:sz w:val="24"/>
-          <w:szCs w:val="24"/>
-          <w:u w:val="none"/>
-        </w:rPr>
-        <w:t>Brewer, E</w:t>
-      </w:r>
-      <w:r>
-        <w:rPr>
-          <w:rStyle w:val="Hyperlink"/>
-          <w:rFonts w:ascii="Arial" w:eastAsia="Times New Roman" w:hAnsi="Arial" w:cs="Arial"/>
-          <w:color w:val="auto"/>
-          <w:sz w:val="24"/>
-          <w:szCs w:val="24"/>
-          <w:u w:val="none"/>
-        </w:rPr>
-        <w:t>.</w:t>
-      </w:r>
-      <w:r>
-        <w:rPr>
-          <w:rStyle w:val="Hyperlink"/>
-          <w:rFonts w:ascii="Arial" w:eastAsia="Times New Roman" w:hAnsi="Arial" w:cs="Arial"/>
-          <w:color w:val="auto"/>
-          <w:sz w:val="24"/>
-          <w:szCs w:val="24"/>
-          <w:u w:val="none"/>
-        </w:rPr>
-        <w:t xml:space="preserve"> P. James, J</w:t>
-      </w:r>
-      <w:r>
-        <w:rPr>
-          <w:rStyle w:val="Hyperlink"/>
-          <w:rFonts w:ascii="Arial" w:eastAsia="Times New Roman" w:hAnsi="Arial" w:cs="Arial"/>
-          <w:color w:val="auto"/>
-          <w:sz w:val="24"/>
-          <w:szCs w:val="24"/>
-          <w:u w:val="none"/>
-        </w:rPr>
-        <w:t>.</w:t>
-      </w:r>
-      <w:r>
-        <w:rPr>
-          <w:rStyle w:val="Hyperlink"/>
-          <w:rFonts w:ascii="Arial" w:eastAsia="Times New Roman" w:hAnsi="Arial" w:cs="Arial"/>
-          <w:color w:val="auto"/>
-          <w:sz w:val="24"/>
-          <w:szCs w:val="24"/>
-          <w:u w:val="none"/>
-        </w:rPr>
-        <w:t xml:space="preserve"> B. Olson, S</w:t>
-      </w:r>
-      <w:r>
-        <w:rPr>
-          <w:rStyle w:val="Hyperlink"/>
-          <w:rFonts w:ascii="Arial" w:eastAsia="Times New Roman" w:hAnsi="Arial" w:cs="Arial"/>
-          <w:color w:val="auto"/>
-          <w:sz w:val="24"/>
-          <w:szCs w:val="24"/>
-          <w:u w:val="none"/>
-        </w:rPr>
-        <w:t>.</w:t>
-      </w:r>
-      <w:r>
-        <w:rPr>
-          <w:rStyle w:val="Hyperlink"/>
-          <w:rFonts w:ascii="Arial" w:eastAsia="Times New Roman" w:hAnsi="Arial" w:cs="Arial"/>
-          <w:color w:val="auto"/>
-          <w:sz w:val="24"/>
-          <w:szCs w:val="24"/>
-          <w:u w:val="none"/>
-        </w:rPr>
-        <w:t xml:space="preserve"> G. Benjamin, </w:t>
-      </w:r>
-      <w:r>
-        <w:rPr>
-          <w:rStyle w:val="Hyperlink"/>
-          <w:rFonts w:ascii="Arial" w:eastAsia="Times New Roman" w:hAnsi="Arial" w:cs="Arial"/>
-          <w:b/>
-          <w:bCs/>
-          <w:color w:val="C00000"/>
-          <w:sz w:val="24"/>
-          <w:szCs w:val="24"/>
-          <w:u w:val="none"/>
-        </w:rPr>
-        <w:t>J. R. Carley</w:t>
-      </w:r>
-      <w:r>
-        <w:rPr>
-          <w:rStyle w:val="Hyperlink"/>
-          <w:rFonts w:ascii="Arial" w:eastAsia="Times New Roman" w:hAnsi="Arial" w:cs="Arial"/>
-          <w:color w:val="auto"/>
-          <w:sz w:val="24"/>
-          <w:szCs w:val="24"/>
-          <w:u w:val="none"/>
-        </w:rPr>
-        <w:t>, L</w:t>
-      </w:r>
-      <w:r>
-        <w:rPr>
-          <w:rStyle w:val="Hyperlink"/>
-          <w:rFonts w:ascii="Arial" w:eastAsia="Times New Roman" w:hAnsi="Arial" w:cs="Arial"/>
-          <w:color w:val="auto"/>
-          <w:sz w:val="24"/>
-          <w:szCs w:val="24"/>
-          <w:u w:val="none"/>
-        </w:rPr>
-        <w:t>.</w:t>
-      </w:r>
-      <w:r>
-        <w:rPr>
-          <w:rStyle w:val="Hyperlink"/>
-          <w:rFonts w:ascii="Arial" w:eastAsia="Times New Roman" w:hAnsi="Arial" w:cs="Arial"/>
-          <w:color w:val="auto"/>
-          <w:sz w:val="24"/>
-          <w:szCs w:val="24"/>
-          <w:u w:val="none"/>
-        </w:rPr>
-        <w:t xml:space="preserve"> Bianco, I</w:t>
-      </w:r>
-      <w:r>
-        <w:rPr>
-          <w:rStyle w:val="Hyperlink"/>
-          <w:rFonts w:ascii="Arial" w:eastAsia="Times New Roman" w:hAnsi="Arial" w:cs="Arial"/>
-          <w:color w:val="auto"/>
-          <w:sz w:val="24"/>
-          <w:szCs w:val="24"/>
-          <w:u w:val="none"/>
-        </w:rPr>
-        <w:t>.</w:t>
-      </w:r>
-      <w:r>
-        <w:rPr>
-          <w:rStyle w:val="Hyperlink"/>
-          <w:rFonts w:ascii="Arial" w:eastAsia="Times New Roman" w:hAnsi="Arial" w:cs="Arial"/>
-          <w:color w:val="auto"/>
-          <w:sz w:val="24"/>
-          <w:szCs w:val="24"/>
-          <w:u w:val="none"/>
-        </w:rPr>
-        <w:t xml:space="preserve"> V. </w:t>
-      </w:r>
-      <w:proofErr w:type="spellStart"/>
-      <w:r>
-        <w:rPr>
-          <w:rStyle w:val="Hyperlink"/>
-          <w:rFonts w:ascii="Arial" w:eastAsia="Times New Roman" w:hAnsi="Arial" w:cs="Arial"/>
-          <w:color w:val="auto"/>
-          <w:sz w:val="24"/>
-          <w:szCs w:val="24"/>
-          <w:u w:val="none"/>
-        </w:rPr>
-        <w:t>Djalalova</w:t>
-      </w:r>
-      <w:proofErr w:type="spellEnd"/>
-      <w:r>
-        <w:rPr>
-          <w:rStyle w:val="Hyperlink"/>
-          <w:rFonts w:ascii="Arial" w:eastAsia="Times New Roman" w:hAnsi="Arial" w:cs="Arial"/>
-          <w:color w:val="auto"/>
-          <w:sz w:val="24"/>
-          <w:szCs w:val="24"/>
-          <w:u w:val="none"/>
-        </w:rPr>
-        <w:t>, J</w:t>
-      </w:r>
-      <w:r>
-        <w:rPr>
-          <w:rStyle w:val="Hyperlink"/>
-          <w:rFonts w:ascii="Arial" w:eastAsia="Times New Roman" w:hAnsi="Arial" w:cs="Arial"/>
-          <w:color w:val="auto"/>
-          <w:sz w:val="24"/>
-          <w:szCs w:val="24"/>
-          <w:u w:val="none"/>
-        </w:rPr>
-        <w:t xml:space="preserve">. </w:t>
-      </w:r>
-      <w:r>
-        <w:rPr>
-          <w:rStyle w:val="Hyperlink"/>
-          <w:rFonts w:ascii="Arial" w:eastAsia="Times New Roman" w:hAnsi="Arial" w:cs="Arial"/>
-          <w:color w:val="auto"/>
-          <w:sz w:val="24"/>
-          <w:szCs w:val="24"/>
-          <w:u w:val="none"/>
-        </w:rPr>
-        <w:t xml:space="preserve">M. </w:t>
-      </w:r>
-      <w:proofErr w:type="spellStart"/>
-      <w:r>
-        <w:rPr>
-          <w:rStyle w:val="Hyperlink"/>
-          <w:rFonts w:ascii="Arial" w:eastAsia="Times New Roman" w:hAnsi="Arial" w:cs="Arial"/>
-          <w:color w:val="auto"/>
-          <w:sz w:val="24"/>
-          <w:szCs w:val="24"/>
-          <w:u w:val="none"/>
-        </w:rPr>
-        <w:t>Wilczak</w:t>
-      </w:r>
-      <w:proofErr w:type="spellEnd"/>
-      <w:r>
-        <w:rPr>
-          <w:rStyle w:val="Hyperlink"/>
-          <w:rFonts w:ascii="Arial" w:eastAsia="Times New Roman" w:hAnsi="Arial" w:cs="Arial"/>
-          <w:color w:val="auto"/>
-          <w:sz w:val="24"/>
-          <w:szCs w:val="24"/>
-          <w:u w:val="none"/>
-        </w:rPr>
-        <w:t>, R. M</w:t>
-      </w:r>
-      <w:r>
-        <w:rPr>
-          <w:rStyle w:val="Hyperlink"/>
-          <w:rFonts w:ascii="Arial" w:eastAsia="Times New Roman" w:hAnsi="Arial" w:cs="Arial"/>
-          <w:color w:val="auto"/>
-          <w:sz w:val="24"/>
-          <w:szCs w:val="24"/>
-          <w:u w:val="none"/>
-        </w:rPr>
-        <w:t>.</w:t>
-      </w:r>
-      <w:r>
-        <w:rPr>
-          <w:rStyle w:val="Hyperlink"/>
-          <w:rFonts w:ascii="Arial" w:eastAsia="Times New Roman" w:hAnsi="Arial" w:cs="Arial"/>
-          <w:color w:val="auto"/>
-          <w:sz w:val="24"/>
-          <w:szCs w:val="24"/>
-          <w:u w:val="none"/>
-        </w:rPr>
-        <w:t xml:space="preserve"> Hardesty, J</w:t>
-      </w:r>
-      <w:r>
-        <w:rPr>
-          <w:rStyle w:val="Hyperlink"/>
-          <w:rFonts w:ascii="Arial" w:eastAsia="Times New Roman" w:hAnsi="Arial" w:cs="Arial"/>
-          <w:color w:val="auto"/>
-          <w:sz w:val="24"/>
-          <w:szCs w:val="24"/>
-          <w:u w:val="none"/>
-        </w:rPr>
-        <w:t>.</w:t>
-      </w:r>
-      <w:r>
-        <w:rPr>
-          <w:rStyle w:val="Hyperlink"/>
-          <w:rFonts w:ascii="Arial" w:eastAsia="Times New Roman" w:hAnsi="Arial" w:cs="Arial"/>
-          <w:color w:val="auto"/>
-          <w:sz w:val="24"/>
-          <w:szCs w:val="24"/>
-          <w:u w:val="none"/>
-        </w:rPr>
-        <w:t xml:space="preserve"> Cline, and M</w:t>
-      </w:r>
-      <w:r>
-        <w:rPr>
-          <w:rStyle w:val="Hyperlink"/>
-          <w:rFonts w:ascii="Arial" w:eastAsia="Times New Roman" w:hAnsi="Arial" w:cs="Arial"/>
-          <w:color w:val="auto"/>
-          <w:sz w:val="24"/>
-          <w:szCs w:val="24"/>
-          <w:u w:val="none"/>
-        </w:rPr>
-        <w:t>.</w:t>
-      </w:r>
-      <w:r>
-        <w:rPr>
-          <w:rStyle w:val="Hyperlink"/>
-          <w:rFonts w:ascii="Arial" w:eastAsia="Times New Roman" w:hAnsi="Arial" w:cs="Arial"/>
-          <w:color w:val="auto"/>
-          <w:sz w:val="24"/>
-          <w:szCs w:val="24"/>
-          <w:u w:val="none"/>
-        </w:rPr>
-        <w:t xml:space="preserve"> C. Marquis</w:t>
-      </w:r>
-      <w:r>
-        <w:rPr>
-          <w:rStyle w:val="Hyperlink"/>
-          <w:rFonts w:ascii="Arial" w:eastAsia="Times New Roman" w:hAnsi="Arial" w:cs="Arial"/>
-          <w:color w:val="auto"/>
-          <w:sz w:val="24"/>
-          <w:szCs w:val="24"/>
-          <w:u w:val="none"/>
-        </w:rPr>
-        <w:t xml:space="preserve">, 2018: </w:t>
-      </w:r>
-      <w:r>
-        <w:rPr>
-          <w:rStyle w:val="Hyperlink"/>
-          <w:rFonts w:ascii="Arial" w:eastAsia="Times New Roman" w:hAnsi="Arial" w:cs="Arial"/>
-          <w:color w:val="auto"/>
-          <w:sz w:val="24"/>
-          <w:szCs w:val="24"/>
-          <w:u w:val="none"/>
-        </w:rPr>
-        <w:t>Evaluating and Improving NWP Forecast Models for the Future: How the Needs of Offshore Wind Energy Can Point the Way</w:t>
-      </w:r>
-      <w:r>
-        <w:rPr>
-          <w:rStyle w:val="Hyperlink"/>
-          <w:rFonts w:ascii="Arial" w:eastAsia="Times New Roman" w:hAnsi="Arial" w:cs="Arial"/>
-          <w:color w:val="auto"/>
-          <w:sz w:val="24"/>
-          <w:szCs w:val="24"/>
-          <w:u w:val="none"/>
-        </w:rPr>
-        <w:t xml:space="preserve">. </w:t>
-      </w:r>
-      <w:r>
-        <w:rPr>
-          <w:rStyle w:val="Hyperlink"/>
-          <w:rFonts w:ascii="Arial" w:eastAsia="Times New Roman" w:hAnsi="Arial" w:cs="Arial"/>
-          <w:i/>
-          <w:iCs/>
-          <w:color w:val="auto"/>
-          <w:sz w:val="24"/>
-          <w:szCs w:val="24"/>
-          <w:u w:val="none"/>
-        </w:rPr>
-        <w:t>Bull. Amer. Meteor. Soc</w:t>
-      </w:r>
-      <w:r>
-        <w:rPr>
-          <w:rStyle w:val="Hyperlink"/>
-          <w:rFonts w:ascii="Arial" w:eastAsia="Times New Roman" w:hAnsi="Arial" w:cs="Arial"/>
-          <w:color w:val="auto"/>
-          <w:sz w:val="24"/>
-          <w:szCs w:val="24"/>
-          <w:u w:val="none"/>
-        </w:rPr>
-        <w:t xml:space="preserve">, </w:t>
-      </w:r>
-      <w:r>
-        <w:rPr>
-          <w:rStyle w:val="Hyperlink"/>
-          <w:rFonts w:ascii="Arial" w:eastAsia="Times New Roman" w:hAnsi="Arial" w:cs="Arial"/>
-          <w:b/>
-          <w:bCs/>
-          <w:color w:val="auto"/>
-          <w:sz w:val="24"/>
-          <w:szCs w:val="24"/>
-          <w:u w:val="none"/>
-        </w:rPr>
-        <w:t>99</w:t>
-      </w:r>
-      <w:r>
-        <w:rPr>
-          <w:rStyle w:val="Hyperlink"/>
-          <w:rFonts w:ascii="Arial" w:eastAsia="Times New Roman" w:hAnsi="Arial" w:cs="Arial"/>
-          <w:color w:val="auto"/>
-          <w:sz w:val="24"/>
-          <w:szCs w:val="24"/>
-          <w:u w:val="none"/>
-        </w:rPr>
-        <w:t xml:space="preserve">, 1155-1176. </w:t>
-      </w:r>
-      <w:r>
-        <w:fldChar w:fldCharType="begin"/>
-      </w:r>
-      <w:r>
-        <w:instrText xml:space="preserve"> HYPERLINK "https://doi.org/10.1175/BAMS-D-16-0310.1" \t "_blank" </w:instrText>
-      </w:r>
-      <w:r>
-        <w:fldChar w:fldCharType="separate"/>
-      </w:r>
-      <w:r>
-        <w:rPr>
-          <w:rStyle w:val="Hyperlink"/>
-          <w:rFonts w:ascii="Arial" w:eastAsia="Times New Roman" w:hAnsi="Arial" w:cs="Arial"/>
-          <w:sz w:val="24"/>
-          <w:szCs w:val="24"/>
-        </w:rPr>
-        <w:t>https://doi.org/10.1175/BAMS-D-16-0310.1</w:t>
-      </w:r>
-      <w:r>
-        <w:rPr>
-          <w:rStyle w:val="Hyperlink"/>
-          <w:rFonts w:ascii="Arial" w:eastAsia="Times New Roman" w:hAnsi="Arial" w:cs="Arial"/>
-          <w:sz w:val="24"/>
-          <w:szCs w:val="24"/>
-        </w:rPr>
-        <w:fldChar w:fldCharType="end"/>
-      </w:r>
-    </w:p>
-    <w:p>
-      <w:pPr>
-        <w:rPr>
-          <w:rStyle w:val="Hyperlink"/>
-          <w:rFonts w:ascii="Arial" w:eastAsia="Times New Roman" w:hAnsi="Arial" w:cs="Arial"/>
-          <w:color w:val="auto"/>
-          <w:sz w:val="24"/>
-          <w:szCs w:val="24"/>
-          <w:u w:val="none"/>
-        </w:rPr>
-      </w:pPr>
-      <w:r>
-        <w:rPr>
-          <w:rStyle w:val="Hyperlink"/>
-          <w:rFonts w:ascii="Arial" w:eastAsia="Times New Roman" w:hAnsi="Arial" w:cs="Arial"/>
-          <w:b/>
-          <w:bCs/>
-          <w:color w:val="C00000"/>
-          <w:sz w:val="24"/>
-          <w:szCs w:val="24"/>
-          <w:u w:val="none"/>
-        </w:rPr>
-        <w:t>Bhattacharjee, P. S.</w:t>
-      </w:r>
-      <w:r>
-        <w:rPr>
-          <w:rStyle w:val="Hyperlink"/>
-          <w:rFonts w:ascii="Arial" w:eastAsia="Times New Roman" w:hAnsi="Arial" w:cs="Arial"/>
-          <w:b/>
-          <w:bCs/>
-          <w:color w:val="auto"/>
-          <w:sz w:val="24"/>
-          <w:szCs w:val="24"/>
-          <w:u w:val="none"/>
-        </w:rPr>
-        <w:t>, J. Wang</w:t>
-      </w:r>
-      <w:r>
-        <w:rPr>
-          <w:rStyle w:val="Hyperlink"/>
-          <w:rFonts w:ascii="Arial" w:eastAsia="Times New Roman" w:hAnsi="Arial" w:cs="Arial"/>
-          <w:color w:val="auto"/>
-          <w:sz w:val="24"/>
-          <w:szCs w:val="24"/>
-          <w:u w:val="none"/>
-        </w:rPr>
-        <w:t>, C</w:t>
-      </w:r>
-      <w:r>
-        <w:rPr>
-          <w:rStyle w:val="Hyperlink"/>
-          <w:rFonts w:ascii="Arial" w:eastAsia="Times New Roman" w:hAnsi="Arial" w:cs="Arial"/>
-          <w:color w:val="auto"/>
-          <w:sz w:val="24"/>
-          <w:szCs w:val="24"/>
-          <w:u w:val="none"/>
-        </w:rPr>
-        <w:t>.</w:t>
-      </w:r>
-      <w:r>
-        <w:rPr>
-          <w:rStyle w:val="Hyperlink"/>
-          <w:rFonts w:ascii="Arial" w:eastAsia="Times New Roman" w:hAnsi="Arial" w:cs="Arial"/>
-          <w:color w:val="auto"/>
-          <w:sz w:val="24"/>
-          <w:szCs w:val="24"/>
-          <w:u w:val="none"/>
-        </w:rPr>
-        <w:t>-H</w:t>
-      </w:r>
-      <w:r>
-        <w:rPr>
-          <w:rStyle w:val="Hyperlink"/>
-          <w:rFonts w:ascii="Arial" w:eastAsia="Times New Roman" w:hAnsi="Arial" w:cs="Arial"/>
-          <w:color w:val="auto"/>
-          <w:sz w:val="24"/>
-          <w:szCs w:val="24"/>
-          <w:u w:val="none"/>
-        </w:rPr>
-        <w:t>.</w:t>
-      </w:r>
-      <w:r>
-        <w:rPr>
-          <w:rStyle w:val="Hyperlink"/>
-          <w:rFonts w:ascii="Arial" w:eastAsia="Times New Roman" w:hAnsi="Arial" w:cs="Arial"/>
-          <w:color w:val="auto"/>
-          <w:sz w:val="24"/>
-          <w:szCs w:val="24"/>
-          <w:u w:val="none"/>
-        </w:rPr>
-        <w:t xml:space="preserve"> Lu,</w:t>
-      </w:r>
-      <w:r>
-        <w:rPr>
-          <w:rStyle w:val="Hyperlink"/>
-          <w:rFonts w:ascii="Arial" w:eastAsia="Times New Roman" w:hAnsi="Arial" w:cs="Arial"/>
-          <w:color w:val="auto"/>
-          <w:sz w:val="24"/>
-          <w:szCs w:val="24"/>
-          <w:u w:val="none"/>
-        </w:rPr>
-        <w:t xml:space="preserve"> and</w:t>
-      </w:r>
-      <w:r>
-        <w:rPr>
-          <w:rStyle w:val="Hyperlink"/>
-          <w:rFonts w:ascii="Arial" w:eastAsia="Times New Roman" w:hAnsi="Arial" w:cs="Arial"/>
-          <w:color w:val="auto"/>
-          <w:sz w:val="24"/>
-          <w:szCs w:val="24"/>
-          <w:u w:val="none"/>
-        </w:rPr>
-        <w:t xml:space="preserve"> </w:t>
-      </w:r>
-      <w:r>
-        <w:rPr>
-          <w:rStyle w:val="Hyperlink"/>
-          <w:rFonts w:ascii="Arial" w:eastAsia="Times New Roman" w:hAnsi="Arial" w:cs="Arial"/>
-          <w:b/>
-          <w:bCs/>
-          <w:color w:val="auto"/>
-          <w:sz w:val="24"/>
-          <w:szCs w:val="24"/>
-          <w:u w:val="none"/>
-        </w:rPr>
-        <w:t xml:space="preserve">V. </w:t>
-      </w:r>
-      <w:proofErr w:type="spellStart"/>
-      <w:r>
-        <w:rPr>
-          <w:rStyle w:val="Hyperlink"/>
-          <w:rFonts w:ascii="Arial" w:eastAsia="Times New Roman" w:hAnsi="Arial" w:cs="Arial"/>
-          <w:b/>
-          <w:bCs/>
-          <w:color w:val="auto"/>
-          <w:sz w:val="24"/>
-          <w:szCs w:val="24"/>
-          <w:u w:val="none"/>
-        </w:rPr>
-        <w:t>Tallapragada</w:t>
-      </w:r>
-      <w:proofErr w:type="spellEnd"/>
-      <w:r>
-        <w:rPr>
-          <w:rStyle w:val="Hyperlink"/>
-          <w:rFonts w:ascii="Arial" w:eastAsia="Times New Roman" w:hAnsi="Arial" w:cs="Arial"/>
-          <w:color w:val="auto"/>
-          <w:sz w:val="24"/>
-          <w:szCs w:val="24"/>
-          <w:u w:val="none"/>
-        </w:rPr>
-        <w:t xml:space="preserve">, 2018: </w:t>
-      </w:r>
-      <w:r>
-        <w:rPr>
-          <w:rStyle w:val="Hyperlink"/>
-          <w:rFonts w:ascii="Arial" w:eastAsia="Times New Roman" w:hAnsi="Arial" w:cs="Arial"/>
-          <w:color w:val="auto"/>
-          <w:sz w:val="24"/>
-          <w:szCs w:val="24"/>
-          <w:u w:val="none"/>
-        </w:rPr>
-        <w:t>The implementation of NEMS GFS Aerosol Component (NGAC) Version 2.0 for global multispecies forecasting at NOAA/NCEP-Part 2: Evaluation of aerosol optical thickness</w:t>
-      </w:r>
-      <w:r>
-        <w:rPr>
-          <w:rStyle w:val="Hyperlink"/>
-          <w:rFonts w:ascii="Arial" w:eastAsia="Times New Roman" w:hAnsi="Arial" w:cs="Arial"/>
-          <w:color w:val="auto"/>
-          <w:sz w:val="24"/>
-          <w:szCs w:val="24"/>
-          <w:u w:val="none"/>
-        </w:rPr>
-        <w:t xml:space="preserve">. </w:t>
-      </w:r>
-      <w:proofErr w:type="spellStart"/>
-      <w:r>
-        <w:rPr>
-          <w:rStyle w:val="Hyperlink"/>
-          <w:rFonts w:ascii="Arial" w:eastAsia="Times New Roman" w:hAnsi="Arial" w:cs="Arial"/>
-          <w:i/>
-          <w:iCs/>
-          <w:color w:val="auto"/>
-          <w:sz w:val="24"/>
-          <w:szCs w:val="24"/>
-          <w:u w:val="none"/>
-        </w:rPr>
-        <w:t>Geosci</w:t>
-      </w:r>
-      <w:proofErr w:type="spellEnd"/>
-      <w:r>
-        <w:rPr>
-          <w:rStyle w:val="Hyperlink"/>
-          <w:rFonts w:ascii="Arial" w:eastAsia="Times New Roman" w:hAnsi="Arial" w:cs="Arial"/>
-          <w:i/>
-          <w:iCs/>
-          <w:color w:val="auto"/>
-          <w:sz w:val="24"/>
-          <w:szCs w:val="24"/>
-          <w:u w:val="none"/>
-        </w:rPr>
-        <w:t>. Model Dev.</w:t>
-      </w:r>
-      <w:r>
-        <w:rPr>
-          <w:rStyle w:val="Hyperlink"/>
-          <w:rFonts w:ascii="Arial" w:eastAsia="Times New Roman" w:hAnsi="Arial" w:cs="Arial"/>
-          <w:color w:val="auto"/>
-          <w:sz w:val="24"/>
-          <w:szCs w:val="24"/>
-          <w:u w:val="none"/>
-        </w:rPr>
-        <w:t xml:space="preserve">, </w:t>
-      </w:r>
-      <w:r>
-        <w:rPr>
-          <w:rStyle w:val="Hyperlink"/>
-          <w:rFonts w:ascii="Arial" w:eastAsia="Times New Roman" w:hAnsi="Arial" w:cs="Arial"/>
-          <w:b/>
-          <w:bCs/>
-          <w:color w:val="auto"/>
-          <w:sz w:val="24"/>
-          <w:szCs w:val="24"/>
-          <w:u w:val="none"/>
-        </w:rPr>
-        <w:t>11</w:t>
-      </w:r>
-      <w:r>
-        <w:rPr>
-          <w:rStyle w:val="Hyperlink"/>
-          <w:rFonts w:ascii="Arial" w:eastAsia="Times New Roman" w:hAnsi="Arial" w:cs="Arial"/>
-          <w:color w:val="auto"/>
-          <w:sz w:val="24"/>
-          <w:szCs w:val="24"/>
-          <w:u w:val="none"/>
-        </w:rPr>
-        <w:t>, 2333–2351, 2018</w:t>
-      </w:r>
-      <w:r>
-        <w:rPr>
-          <w:rStyle w:val="Hyperlink"/>
-          <w:rFonts w:ascii="Arial" w:eastAsia="Times New Roman" w:hAnsi="Arial" w:cs="Arial"/>
-          <w:color w:val="auto"/>
-          <w:sz w:val="24"/>
-          <w:szCs w:val="24"/>
-          <w:u w:val="none"/>
-        </w:rPr>
-        <w:t xml:space="preserve">. </w:t>
-      </w:r>
-      <w:hyperlink r:id="rId69" w:history="1">
+      <w:hyperlink r:id="rId70" w:history="1">
         <w:r>
           <w:rPr>
             <w:rStyle w:val="Hyperlink"/>
@@ -16837,8 +16053,472 @@
             <w:sz w:val="24"/>
             <w:szCs w:val="24"/>
           </w:rPr>
-          <w:t>http</w:t>
+          <w:t>https://doi.org/10.1175/MWR-D-17-0277.1</w:t>
         </w:r>
+      </w:hyperlink>
+    </w:p>
+    <w:p>
+      <w:pPr>
+        <w:rPr>
+          <w:rStyle w:val="Hyperlink"/>
+          <w:rFonts w:ascii="Arial" w:eastAsia="Times New Roman" w:hAnsi="Arial" w:cs="Arial"/>
+          <w:sz w:val="24"/>
+          <w:szCs w:val="24"/>
+        </w:rPr>
+      </w:pPr>
+      <w:r>
+        <w:rPr>
+          <w:rStyle w:val="Hyperlink"/>
+          <w:rFonts w:ascii="Arial" w:eastAsia="Times New Roman" w:hAnsi="Arial" w:cs="Arial"/>
+          <w:color w:val="auto"/>
+          <w:sz w:val="24"/>
+          <w:szCs w:val="24"/>
+          <w:u w:val="none"/>
+        </w:rPr>
+        <w:t xml:space="preserve">Banta, </w:t>
+      </w:r>
+      <w:r>
+        <w:rPr>
+          <w:rStyle w:val="Hyperlink"/>
+          <w:rFonts w:ascii="Arial" w:eastAsia="Times New Roman" w:hAnsi="Arial" w:cs="Arial"/>
+          <w:color w:val="auto"/>
+          <w:sz w:val="24"/>
+          <w:szCs w:val="24"/>
+          <w:u w:val="none"/>
+        </w:rPr>
+        <w:t xml:space="preserve">R. M, </w:t>
+      </w:r>
+      <w:r>
+        <w:rPr>
+          <w:rStyle w:val="Hyperlink"/>
+          <w:rFonts w:ascii="Arial" w:eastAsia="Times New Roman" w:hAnsi="Arial" w:cs="Arial"/>
+          <w:color w:val="auto"/>
+          <w:sz w:val="24"/>
+          <w:szCs w:val="24"/>
+          <w:u w:val="none"/>
+        </w:rPr>
+        <w:t>Y</w:t>
+      </w:r>
+      <w:r>
+        <w:rPr>
+          <w:rStyle w:val="Hyperlink"/>
+          <w:rFonts w:ascii="Arial" w:eastAsia="Times New Roman" w:hAnsi="Arial" w:cs="Arial"/>
+          <w:color w:val="auto"/>
+          <w:sz w:val="24"/>
+          <w:szCs w:val="24"/>
+          <w:u w:val="none"/>
+        </w:rPr>
+        <w:t>.</w:t>
+      </w:r>
+      <w:r>
+        <w:rPr>
+          <w:rStyle w:val="Hyperlink"/>
+          <w:rFonts w:ascii="Arial" w:eastAsia="Times New Roman" w:hAnsi="Arial" w:cs="Arial"/>
+          <w:color w:val="auto"/>
+          <w:sz w:val="24"/>
+          <w:szCs w:val="24"/>
+          <w:u w:val="none"/>
+        </w:rPr>
+        <w:t xml:space="preserve"> L. </w:t>
+      </w:r>
+      <w:proofErr w:type="spellStart"/>
+      <w:r>
+        <w:rPr>
+          <w:rStyle w:val="Hyperlink"/>
+          <w:rFonts w:ascii="Arial" w:eastAsia="Times New Roman" w:hAnsi="Arial" w:cs="Arial"/>
+          <w:color w:val="auto"/>
+          <w:sz w:val="24"/>
+          <w:szCs w:val="24"/>
+          <w:u w:val="none"/>
+        </w:rPr>
+        <w:t>Pichugina</w:t>
+      </w:r>
+      <w:proofErr w:type="spellEnd"/>
+      <w:r>
+        <w:rPr>
+          <w:rStyle w:val="Hyperlink"/>
+          <w:rFonts w:ascii="Arial" w:eastAsia="Times New Roman" w:hAnsi="Arial" w:cs="Arial"/>
+          <w:color w:val="auto"/>
+          <w:sz w:val="24"/>
+          <w:szCs w:val="24"/>
+          <w:u w:val="none"/>
+        </w:rPr>
+        <w:t>, W. A</w:t>
+      </w:r>
+      <w:r>
+        <w:rPr>
+          <w:rStyle w:val="Hyperlink"/>
+          <w:rFonts w:ascii="Arial" w:eastAsia="Times New Roman" w:hAnsi="Arial" w:cs="Arial"/>
+          <w:color w:val="auto"/>
+          <w:sz w:val="24"/>
+          <w:szCs w:val="24"/>
+          <w:u w:val="none"/>
+        </w:rPr>
+        <w:t xml:space="preserve">. </w:t>
+      </w:r>
+      <w:r>
+        <w:rPr>
+          <w:rStyle w:val="Hyperlink"/>
+          <w:rFonts w:ascii="Arial" w:eastAsia="Times New Roman" w:hAnsi="Arial" w:cs="Arial"/>
+          <w:color w:val="auto"/>
+          <w:sz w:val="24"/>
+          <w:szCs w:val="24"/>
+          <w:u w:val="none"/>
+        </w:rPr>
+        <w:t>Brewer, E</w:t>
+      </w:r>
+      <w:r>
+        <w:rPr>
+          <w:rStyle w:val="Hyperlink"/>
+          <w:rFonts w:ascii="Arial" w:eastAsia="Times New Roman" w:hAnsi="Arial" w:cs="Arial"/>
+          <w:color w:val="auto"/>
+          <w:sz w:val="24"/>
+          <w:szCs w:val="24"/>
+          <w:u w:val="none"/>
+        </w:rPr>
+        <w:t>.</w:t>
+      </w:r>
+      <w:r>
+        <w:rPr>
+          <w:rStyle w:val="Hyperlink"/>
+          <w:rFonts w:ascii="Arial" w:eastAsia="Times New Roman" w:hAnsi="Arial" w:cs="Arial"/>
+          <w:color w:val="auto"/>
+          <w:sz w:val="24"/>
+          <w:szCs w:val="24"/>
+          <w:u w:val="none"/>
+        </w:rPr>
+        <w:t xml:space="preserve"> P. James, J</w:t>
+      </w:r>
+      <w:r>
+        <w:rPr>
+          <w:rStyle w:val="Hyperlink"/>
+          <w:rFonts w:ascii="Arial" w:eastAsia="Times New Roman" w:hAnsi="Arial" w:cs="Arial"/>
+          <w:color w:val="auto"/>
+          <w:sz w:val="24"/>
+          <w:szCs w:val="24"/>
+          <w:u w:val="none"/>
+        </w:rPr>
+        <w:t>.</w:t>
+      </w:r>
+      <w:r>
+        <w:rPr>
+          <w:rStyle w:val="Hyperlink"/>
+          <w:rFonts w:ascii="Arial" w:eastAsia="Times New Roman" w:hAnsi="Arial" w:cs="Arial"/>
+          <w:color w:val="auto"/>
+          <w:sz w:val="24"/>
+          <w:szCs w:val="24"/>
+          <w:u w:val="none"/>
+        </w:rPr>
+        <w:t xml:space="preserve"> B. Olson, S</w:t>
+      </w:r>
+      <w:r>
+        <w:rPr>
+          <w:rStyle w:val="Hyperlink"/>
+          <w:rFonts w:ascii="Arial" w:eastAsia="Times New Roman" w:hAnsi="Arial" w:cs="Arial"/>
+          <w:color w:val="auto"/>
+          <w:sz w:val="24"/>
+          <w:szCs w:val="24"/>
+          <w:u w:val="none"/>
+        </w:rPr>
+        <w:t>.</w:t>
+      </w:r>
+      <w:r>
+        <w:rPr>
+          <w:rStyle w:val="Hyperlink"/>
+          <w:rFonts w:ascii="Arial" w:eastAsia="Times New Roman" w:hAnsi="Arial" w:cs="Arial"/>
+          <w:color w:val="auto"/>
+          <w:sz w:val="24"/>
+          <w:szCs w:val="24"/>
+          <w:u w:val="none"/>
+        </w:rPr>
+        <w:t xml:space="preserve"> G. Benjamin, </w:t>
+      </w:r>
+      <w:r>
+        <w:rPr>
+          <w:rStyle w:val="Hyperlink"/>
+          <w:rFonts w:ascii="Arial" w:eastAsia="Times New Roman" w:hAnsi="Arial" w:cs="Arial"/>
+          <w:b/>
+          <w:bCs/>
+          <w:color w:val="C00000"/>
+          <w:sz w:val="24"/>
+          <w:szCs w:val="24"/>
+          <w:u w:val="none"/>
+        </w:rPr>
+        <w:t>J. R. Carley</w:t>
+      </w:r>
+      <w:r>
+        <w:rPr>
+          <w:rStyle w:val="Hyperlink"/>
+          <w:rFonts w:ascii="Arial" w:eastAsia="Times New Roman" w:hAnsi="Arial" w:cs="Arial"/>
+          <w:color w:val="auto"/>
+          <w:sz w:val="24"/>
+          <w:szCs w:val="24"/>
+          <w:u w:val="none"/>
+        </w:rPr>
+        <w:t>, L</w:t>
+      </w:r>
+      <w:r>
+        <w:rPr>
+          <w:rStyle w:val="Hyperlink"/>
+          <w:rFonts w:ascii="Arial" w:eastAsia="Times New Roman" w:hAnsi="Arial" w:cs="Arial"/>
+          <w:color w:val="auto"/>
+          <w:sz w:val="24"/>
+          <w:szCs w:val="24"/>
+          <w:u w:val="none"/>
+        </w:rPr>
+        <w:t>.</w:t>
+      </w:r>
+      <w:r>
+        <w:rPr>
+          <w:rStyle w:val="Hyperlink"/>
+          <w:rFonts w:ascii="Arial" w:eastAsia="Times New Roman" w:hAnsi="Arial" w:cs="Arial"/>
+          <w:color w:val="auto"/>
+          <w:sz w:val="24"/>
+          <w:szCs w:val="24"/>
+          <w:u w:val="none"/>
+        </w:rPr>
+        <w:t xml:space="preserve"> Bianco, I</w:t>
+      </w:r>
+      <w:r>
+        <w:rPr>
+          <w:rStyle w:val="Hyperlink"/>
+          <w:rFonts w:ascii="Arial" w:eastAsia="Times New Roman" w:hAnsi="Arial" w:cs="Arial"/>
+          <w:color w:val="auto"/>
+          <w:sz w:val="24"/>
+          <w:szCs w:val="24"/>
+          <w:u w:val="none"/>
+        </w:rPr>
+        <w:t>.</w:t>
+      </w:r>
+      <w:r>
+        <w:rPr>
+          <w:rStyle w:val="Hyperlink"/>
+          <w:rFonts w:ascii="Arial" w:eastAsia="Times New Roman" w:hAnsi="Arial" w:cs="Arial"/>
+          <w:color w:val="auto"/>
+          <w:sz w:val="24"/>
+          <w:szCs w:val="24"/>
+          <w:u w:val="none"/>
+        </w:rPr>
+        <w:t xml:space="preserve"> V. </w:t>
+      </w:r>
+      <w:proofErr w:type="spellStart"/>
+      <w:r>
+        <w:rPr>
+          <w:rStyle w:val="Hyperlink"/>
+          <w:rFonts w:ascii="Arial" w:eastAsia="Times New Roman" w:hAnsi="Arial" w:cs="Arial"/>
+          <w:color w:val="auto"/>
+          <w:sz w:val="24"/>
+          <w:szCs w:val="24"/>
+          <w:u w:val="none"/>
+        </w:rPr>
+        <w:t>Djalalova</w:t>
+      </w:r>
+      <w:proofErr w:type="spellEnd"/>
+      <w:r>
+        <w:rPr>
+          <w:rStyle w:val="Hyperlink"/>
+          <w:rFonts w:ascii="Arial" w:eastAsia="Times New Roman" w:hAnsi="Arial" w:cs="Arial"/>
+          <w:color w:val="auto"/>
+          <w:sz w:val="24"/>
+          <w:szCs w:val="24"/>
+          <w:u w:val="none"/>
+        </w:rPr>
+        <w:t>, J</w:t>
+      </w:r>
+      <w:r>
+        <w:rPr>
+          <w:rStyle w:val="Hyperlink"/>
+          <w:rFonts w:ascii="Arial" w:eastAsia="Times New Roman" w:hAnsi="Arial" w:cs="Arial"/>
+          <w:color w:val="auto"/>
+          <w:sz w:val="24"/>
+          <w:szCs w:val="24"/>
+          <w:u w:val="none"/>
+        </w:rPr>
+        <w:t xml:space="preserve">. </w:t>
+      </w:r>
+      <w:r>
+        <w:rPr>
+          <w:rStyle w:val="Hyperlink"/>
+          <w:rFonts w:ascii="Arial" w:eastAsia="Times New Roman" w:hAnsi="Arial" w:cs="Arial"/>
+          <w:color w:val="auto"/>
+          <w:sz w:val="24"/>
+          <w:szCs w:val="24"/>
+          <w:u w:val="none"/>
+        </w:rPr>
+        <w:t xml:space="preserve">M. </w:t>
+      </w:r>
+      <w:proofErr w:type="spellStart"/>
+      <w:r>
+        <w:rPr>
+          <w:rStyle w:val="Hyperlink"/>
+          <w:rFonts w:ascii="Arial" w:eastAsia="Times New Roman" w:hAnsi="Arial" w:cs="Arial"/>
+          <w:color w:val="auto"/>
+          <w:sz w:val="24"/>
+          <w:szCs w:val="24"/>
+          <w:u w:val="none"/>
+        </w:rPr>
+        <w:t>Wilczak</w:t>
+      </w:r>
+      <w:proofErr w:type="spellEnd"/>
+      <w:r>
+        <w:rPr>
+          <w:rStyle w:val="Hyperlink"/>
+          <w:rFonts w:ascii="Arial" w:eastAsia="Times New Roman" w:hAnsi="Arial" w:cs="Arial"/>
+          <w:color w:val="auto"/>
+          <w:sz w:val="24"/>
+          <w:szCs w:val="24"/>
+          <w:u w:val="none"/>
+        </w:rPr>
+        <w:t>, R. M</w:t>
+      </w:r>
+      <w:r>
+        <w:rPr>
+          <w:rStyle w:val="Hyperlink"/>
+          <w:rFonts w:ascii="Arial" w:eastAsia="Times New Roman" w:hAnsi="Arial" w:cs="Arial"/>
+          <w:color w:val="auto"/>
+          <w:sz w:val="24"/>
+          <w:szCs w:val="24"/>
+          <w:u w:val="none"/>
+        </w:rPr>
+        <w:t>.</w:t>
+      </w:r>
+      <w:r>
+        <w:rPr>
+          <w:rStyle w:val="Hyperlink"/>
+          <w:rFonts w:ascii="Arial" w:eastAsia="Times New Roman" w:hAnsi="Arial" w:cs="Arial"/>
+          <w:color w:val="auto"/>
+          <w:sz w:val="24"/>
+          <w:szCs w:val="24"/>
+          <w:u w:val="none"/>
+        </w:rPr>
+        <w:t xml:space="preserve"> Hardesty, J</w:t>
+      </w:r>
+      <w:r>
+        <w:rPr>
+          <w:rStyle w:val="Hyperlink"/>
+          <w:rFonts w:ascii="Arial" w:eastAsia="Times New Roman" w:hAnsi="Arial" w:cs="Arial"/>
+          <w:color w:val="auto"/>
+          <w:sz w:val="24"/>
+          <w:szCs w:val="24"/>
+          <w:u w:val="none"/>
+        </w:rPr>
+        <w:t>.</w:t>
+      </w:r>
+      <w:r>
+        <w:rPr>
+          <w:rStyle w:val="Hyperlink"/>
+          <w:rFonts w:ascii="Arial" w:eastAsia="Times New Roman" w:hAnsi="Arial" w:cs="Arial"/>
+          <w:color w:val="auto"/>
+          <w:sz w:val="24"/>
+          <w:szCs w:val="24"/>
+          <w:u w:val="none"/>
+        </w:rPr>
+        <w:t xml:space="preserve"> Cline, and M</w:t>
+      </w:r>
+      <w:r>
+        <w:rPr>
+          <w:rStyle w:val="Hyperlink"/>
+          <w:rFonts w:ascii="Arial" w:eastAsia="Times New Roman" w:hAnsi="Arial" w:cs="Arial"/>
+          <w:color w:val="auto"/>
+          <w:sz w:val="24"/>
+          <w:szCs w:val="24"/>
+          <w:u w:val="none"/>
+        </w:rPr>
+        <w:t>.</w:t>
+      </w:r>
+      <w:r>
+        <w:rPr>
+          <w:rStyle w:val="Hyperlink"/>
+          <w:rFonts w:ascii="Arial" w:eastAsia="Times New Roman" w:hAnsi="Arial" w:cs="Arial"/>
+          <w:color w:val="auto"/>
+          <w:sz w:val="24"/>
+          <w:szCs w:val="24"/>
+          <w:u w:val="none"/>
+        </w:rPr>
+        <w:t xml:space="preserve"> C. Marquis</w:t>
+      </w:r>
+      <w:r>
+        <w:rPr>
+          <w:rStyle w:val="Hyperlink"/>
+          <w:rFonts w:ascii="Arial" w:eastAsia="Times New Roman" w:hAnsi="Arial" w:cs="Arial"/>
+          <w:color w:val="auto"/>
+          <w:sz w:val="24"/>
+          <w:szCs w:val="24"/>
+          <w:u w:val="none"/>
+        </w:rPr>
+        <w:t xml:space="preserve">, 2018: </w:t>
+      </w:r>
+      <w:r>
+        <w:rPr>
+          <w:rStyle w:val="Hyperlink"/>
+          <w:rFonts w:ascii="Arial" w:eastAsia="Times New Roman" w:hAnsi="Arial" w:cs="Arial"/>
+          <w:color w:val="auto"/>
+          <w:sz w:val="24"/>
+          <w:szCs w:val="24"/>
+          <w:u w:val="none"/>
+        </w:rPr>
+        <w:t>Evaluating and Improving NWP Forecast Models for the Future: How the Needs of Offshore Wind Energy Can Point the Way</w:t>
+      </w:r>
+      <w:r>
+        <w:rPr>
+          <w:rStyle w:val="Hyperlink"/>
+          <w:rFonts w:ascii="Arial" w:eastAsia="Times New Roman" w:hAnsi="Arial" w:cs="Arial"/>
+          <w:color w:val="auto"/>
+          <w:sz w:val="24"/>
+          <w:szCs w:val="24"/>
+          <w:u w:val="none"/>
+        </w:rPr>
+        <w:t xml:space="preserve">. </w:t>
+      </w:r>
+      <w:r>
+        <w:rPr>
+          <w:rStyle w:val="Hyperlink"/>
+          <w:rFonts w:ascii="Arial" w:eastAsia="Times New Roman" w:hAnsi="Arial" w:cs="Arial"/>
+          <w:i/>
+          <w:iCs/>
+          <w:color w:val="auto"/>
+          <w:sz w:val="24"/>
+          <w:szCs w:val="24"/>
+          <w:u w:val="none"/>
+        </w:rPr>
+        <w:t>Bull. Amer. Meteor. Soc</w:t>
+      </w:r>
+      <w:r>
+        <w:rPr>
+          <w:rStyle w:val="Hyperlink"/>
+          <w:rFonts w:ascii="Arial" w:eastAsia="Times New Roman" w:hAnsi="Arial" w:cs="Arial"/>
+          <w:color w:val="auto"/>
+          <w:sz w:val="24"/>
+          <w:szCs w:val="24"/>
+          <w:u w:val="none"/>
+        </w:rPr>
+        <w:t xml:space="preserve">, </w:t>
+      </w:r>
+      <w:r>
+        <w:rPr>
+          <w:rStyle w:val="Hyperlink"/>
+          <w:rFonts w:ascii="Arial" w:eastAsia="Times New Roman" w:hAnsi="Arial" w:cs="Arial"/>
+          <w:b/>
+          <w:bCs/>
+          <w:color w:val="auto"/>
+          <w:sz w:val="24"/>
+          <w:szCs w:val="24"/>
+          <w:u w:val="none"/>
+        </w:rPr>
+        <w:t>99</w:t>
+      </w:r>
+      <w:r>
+        <w:rPr>
+          <w:rStyle w:val="Hyperlink"/>
+          <w:rFonts w:ascii="Arial" w:eastAsia="Times New Roman" w:hAnsi="Arial" w:cs="Arial"/>
+          <w:color w:val="auto"/>
+          <w:sz w:val="24"/>
+          <w:szCs w:val="24"/>
+          <w:u w:val="none"/>
+        </w:rPr>
+        <w:t xml:space="preserve">, 1155-1176. </w:t>
+      </w:r>
+      <w:hyperlink r:id="rId71" w:tgtFrame="_blank" w:history="1">
         <w:r>
           <w:rPr>
             <w:rStyle w:val="Hyperlink"/>
@@ -16846,7 +16526,268 @@
             <w:sz w:val="24"/>
             <w:szCs w:val="24"/>
           </w:rPr>
-          <w:t>s://doi.org/10.5194/gmd-11-2333-2018</w:t>
+          <w:t>https://doi.org/10.1175/BAMS-D-16-0310.1</w:t>
+        </w:r>
+      </w:hyperlink>
+    </w:p>
+    <w:p>
+      <w:pPr>
+        <w:rPr>
+          <w:rStyle w:val="Hyperlink"/>
+          <w:rFonts w:ascii="Arial" w:eastAsia="Times New Roman" w:hAnsi="Arial" w:cs="Arial"/>
+          <w:color w:val="auto"/>
+          <w:sz w:val="24"/>
+          <w:szCs w:val="24"/>
+          <w:u w:val="none"/>
+        </w:rPr>
+      </w:pPr>
+      <w:r>
+        <w:rPr>
+          <w:rStyle w:val="Hyperlink"/>
+          <w:rFonts w:ascii="Arial" w:eastAsia="Times New Roman" w:hAnsi="Arial" w:cs="Arial"/>
+          <w:b/>
+          <w:bCs/>
+          <w:color w:val="C00000"/>
+          <w:sz w:val="24"/>
+          <w:szCs w:val="24"/>
+          <w:u w:val="none"/>
+        </w:rPr>
+        <w:t>Bhattacharjee, P. S.</w:t>
+      </w:r>
+      <w:r>
+        <w:rPr>
+          <w:rStyle w:val="Hyperlink"/>
+          <w:rFonts w:ascii="Arial" w:eastAsia="Times New Roman" w:hAnsi="Arial" w:cs="Arial"/>
+          <w:b/>
+          <w:bCs/>
+          <w:color w:val="auto"/>
+          <w:sz w:val="24"/>
+          <w:szCs w:val="24"/>
+          <w:u w:val="none"/>
+        </w:rPr>
+        <w:t>, J. Wang</w:t>
+      </w:r>
+      <w:r>
+        <w:rPr>
+          <w:rStyle w:val="Hyperlink"/>
+          <w:rFonts w:ascii="Arial" w:eastAsia="Times New Roman" w:hAnsi="Arial" w:cs="Arial"/>
+          <w:color w:val="auto"/>
+          <w:sz w:val="24"/>
+          <w:szCs w:val="24"/>
+          <w:u w:val="none"/>
+        </w:rPr>
+        <w:t>, C</w:t>
+      </w:r>
+      <w:r>
+        <w:rPr>
+          <w:rStyle w:val="Hyperlink"/>
+          <w:rFonts w:ascii="Arial" w:eastAsia="Times New Roman" w:hAnsi="Arial" w:cs="Arial"/>
+          <w:color w:val="auto"/>
+          <w:sz w:val="24"/>
+          <w:szCs w:val="24"/>
+          <w:u w:val="none"/>
+        </w:rPr>
+        <w:t>.</w:t>
+      </w:r>
+      <w:r>
+        <w:rPr>
+          <w:rStyle w:val="Hyperlink"/>
+          <w:rFonts w:ascii="Arial" w:eastAsia="Times New Roman" w:hAnsi="Arial" w:cs="Arial"/>
+          <w:color w:val="auto"/>
+          <w:sz w:val="24"/>
+          <w:szCs w:val="24"/>
+          <w:u w:val="none"/>
+        </w:rPr>
+        <w:t>-H</w:t>
+      </w:r>
+      <w:r>
+        <w:rPr>
+          <w:rStyle w:val="Hyperlink"/>
+          <w:rFonts w:ascii="Arial" w:eastAsia="Times New Roman" w:hAnsi="Arial" w:cs="Arial"/>
+          <w:color w:val="auto"/>
+          <w:sz w:val="24"/>
+          <w:szCs w:val="24"/>
+          <w:u w:val="none"/>
+        </w:rPr>
+        <w:t>.</w:t>
+      </w:r>
+      <w:r>
+        <w:rPr>
+          <w:rStyle w:val="Hyperlink"/>
+          <w:rFonts w:ascii="Arial" w:eastAsia="Times New Roman" w:hAnsi="Arial" w:cs="Arial"/>
+          <w:color w:val="auto"/>
+          <w:sz w:val="24"/>
+          <w:szCs w:val="24"/>
+          <w:u w:val="none"/>
+        </w:rPr>
+        <w:t xml:space="preserve"> Lu,</w:t>
+      </w:r>
+      <w:r>
+        <w:rPr>
+          <w:rStyle w:val="Hyperlink"/>
+          <w:rFonts w:ascii="Arial" w:eastAsia="Times New Roman" w:hAnsi="Arial" w:cs="Arial"/>
+          <w:color w:val="auto"/>
+          <w:sz w:val="24"/>
+          <w:szCs w:val="24"/>
+          <w:u w:val="none"/>
+        </w:rPr>
+        <w:t xml:space="preserve"> and</w:t>
+      </w:r>
+      <w:r>
+        <w:rPr>
+          <w:rStyle w:val="Hyperlink"/>
+          <w:rFonts w:ascii="Arial" w:eastAsia="Times New Roman" w:hAnsi="Arial" w:cs="Arial"/>
+          <w:color w:val="auto"/>
+          <w:sz w:val="24"/>
+          <w:szCs w:val="24"/>
+          <w:u w:val="none"/>
+        </w:rPr>
+        <w:t xml:space="preserve"> </w:t>
+      </w:r>
+      <w:r>
+        <w:rPr>
+          <w:rStyle w:val="Hyperlink"/>
+          <w:rFonts w:ascii="Arial" w:eastAsia="Times New Roman" w:hAnsi="Arial" w:cs="Arial"/>
+          <w:b/>
+          <w:bCs/>
+          <w:color w:val="auto"/>
+          <w:sz w:val="24"/>
+          <w:szCs w:val="24"/>
+          <w:u w:val="none"/>
+        </w:rPr>
+        <w:t xml:space="preserve">V. </w:t>
+      </w:r>
+      <w:proofErr w:type="spellStart"/>
+      <w:r>
+        <w:rPr>
+          <w:rStyle w:val="Hyperlink"/>
+          <w:rFonts w:ascii="Arial" w:eastAsia="Times New Roman" w:hAnsi="Arial" w:cs="Arial"/>
+          <w:b/>
+          <w:bCs/>
+          <w:color w:val="auto"/>
+          <w:sz w:val="24"/>
+          <w:szCs w:val="24"/>
+          <w:u w:val="none"/>
+        </w:rPr>
+        <w:t>Tallapragada</w:t>
+      </w:r>
+      <w:proofErr w:type="spellEnd"/>
+      <w:r>
+        <w:rPr>
+          <w:rStyle w:val="Hyperlink"/>
+          <w:rFonts w:ascii="Arial" w:eastAsia="Times New Roman" w:hAnsi="Arial" w:cs="Arial"/>
+          <w:color w:val="auto"/>
+          <w:sz w:val="24"/>
+          <w:szCs w:val="24"/>
+          <w:u w:val="none"/>
+        </w:rPr>
+        <w:t xml:space="preserve">, 2018: </w:t>
+      </w:r>
+      <w:r>
+        <w:rPr>
+          <w:rStyle w:val="Hyperlink"/>
+          <w:rFonts w:ascii="Arial" w:eastAsia="Times New Roman" w:hAnsi="Arial" w:cs="Arial"/>
+          <w:color w:val="auto"/>
+          <w:sz w:val="24"/>
+          <w:szCs w:val="24"/>
+          <w:u w:val="none"/>
+        </w:rPr>
+        <w:t>The implementation of NEMS GFS Aerosol Component (NGAC) Version 2.0 for global multispecies forecasting at NOAA/NCEP-Part 2: Evaluation of aerosol optical thickness</w:t>
+      </w:r>
+      <w:r>
+        <w:rPr>
+          <w:rStyle w:val="Hyperlink"/>
+          <w:rFonts w:ascii="Arial" w:eastAsia="Times New Roman" w:hAnsi="Arial" w:cs="Arial"/>
+          <w:color w:val="auto"/>
+          <w:sz w:val="24"/>
+          <w:szCs w:val="24"/>
+          <w:u w:val="none"/>
+        </w:rPr>
+        <w:t xml:space="preserve">. </w:t>
+      </w:r>
+      <w:proofErr w:type="spellStart"/>
+      <w:r>
+        <w:rPr>
+          <w:rStyle w:val="Hyperlink"/>
+          <w:rFonts w:ascii="Arial" w:eastAsia="Times New Roman" w:hAnsi="Arial" w:cs="Arial"/>
+          <w:i/>
+          <w:iCs/>
+          <w:color w:val="auto"/>
+          <w:sz w:val="24"/>
+          <w:szCs w:val="24"/>
+          <w:u w:val="none"/>
+        </w:rPr>
+        <w:t>Geosci</w:t>
+      </w:r>
+      <w:proofErr w:type="spellEnd"/>
+      <w:r>
+        <w:rPr>
+          <w:rStyle w:val="Hyperlink"/>
+          <w:rFonts w:ascii="Arial" w:eastAsia="Times New Roman" w:hAnsi="Arial" w:cs="Arial"/>
+          <w:i/>
+          <w:iCs/>
+          <w:color w:val="auto"/>
+          <w:sz w:val="24"/>
+          <w:szCs w:val="24"/>
+          <w:u w:val="none"/>
+        </w:rPr>
+        <w:t>. Model Dev.</w:t>
+      </w:r>
+      <w:r>
+        <w:rPr>
+          <w:rStyle w:val="Hyperlink"/>
+          <w:rFonts w:ascii="Arial" w:eastAsia="Times New Roman" w:hAnsi="Arial" w:cs="Arial"/>
+          <w:color w:val="auto"/>
+          <w:sz w:val="24"/>
+          <w:szCs w:val="24"/>
+          <w:u w:val="none"/>
+        </w:rPr>
+        <w:t xml:space="preserve">, </w:t>
+      </w:r>
+      <w:r>
+        <w:rPr>
+          <w:rStyle w:val="Hyperlink"/>
+          <w:rFonts w:ascii="Arial" w:eastAsia="Times New Roman" w:hAnsi="Arial" w:cs="Arial"/>
+          <w:b/>
+          <w:bCs/>
+          <w:color w:val="auto"/>
+          <w:sz w:val="24"/>
+          <w:szCs w:val="24"/>
+          <w:u w:val="none"/>
+        </w:rPr>
+        <w:t>11</w:t>
+      </w:r>
+      <w:r>
+        <w:rPr>
+          <w:rStyle w:val="Hyperlink"/>
+          <w:rFonts w:ascii="Arial" w:eastAsia="Times New Roman" w:hAnsi="Arial" w:cs="Arial"/>
+          <w:color w:val="auto"/>
+          <w:sz w:val="24"/>
+          <w:szCs w:val="24"/>
+          <w:u w:val="none"/>
+        </w:rPr>
+        <w:t>, 2333–2351, 2018</w:t>
+      </w:r>
+      <w:r>
+        <w:rPr>
+          <w:rStyle w:val="Hyperlink"/>
+          <w:rFonts w:ascii="Arial" w:eastAsia="Times New Roman" w:hAnsi="Arial" w:cs="Arial"/>
+          <w:color w:val="auto"/>
+          <w:sz w:val="24"/>
+          <w:szCs w:val="24"/>
+          <w:u w:val="none"/>
+        </w:rPr>
+        <w:t xml:space="preserve">. </w:t>
+      </w:r>
+      <w:hyperlink r:id="rId72" w:history="1">
+        <w:r>
+          <w:rPr>
+            <w:rStyle w:val="Hyperlink"/>
+            <w:rFonts w:ascii="Arial" w:eastAsia="Times New Roman" w:hAnsi="Arial" w:cs="Arial"/>
+            <w:sz w:val="24"/>
+            <w:szCs w:val="24"/>
+          </w:rPr>
+          <w:t>https://doi.org/10.5194/gmd-11-2333-2018</w:t>
         </w:r>
       </w:hyperlink>
     </w:p>
@@ -16908,7 +16849,7 @@
         </w:rPr>
         <w:t xml:space="preserve">, 2018: Major operational ensemble prediction systems (EPS) and the future of EPS. Handbook of Hydrometeorological Ensemble Forecasting (edited by Q. Duan et al.), Springer, Berlin, Heidelberg, pp 1-43, </w:t>
       </w:r>
-      <w:hyperlink r:id="rId70" w:tgtFrame="_blank" w:history="1">
+      <w:hyperlink r:id="rId73" w:tgtFrame="_blank" w:history="1">
         <w:r>
           <w:rPr>
             <w:rStyle w:val="Hyperlink"/>
@@ -17052,7 +16993,7 @@
         </w:rPr>
         <w:t xml:space="preserve">, 1533-1546. </w:t>
       </w:r>
-      <w:hyperlink r:id="rId71" w:tgtFrame="_blank" w:history="1">
+      <w:hyperlink r:id="rId74" w:tgtFrame="_blank" w:history="1">
         <w:r>
           <w:rPr>
             <w:rStyle w:val="Hyperlink"/>
@@ -17193,7 +17134,7 @@
         </w:rPr>
         <w:t xml:space="preserve">. </w:t>
       </w:r>
-      <w:hyperlink r:id="rId72" w:tgtFrame="_blank" w:tooltip="Persistent link using digital object identifier" w:history="1">
+      <w:hyperlink r:id="rId75" w:tgtFrame="_blank" w:tooltip="Persistent link using digital object identifier" w:history="1">
         <w:r>
           <w:rPr>
             <w:rStyle w:val="Hyperlink"/>
@@ -17782,7 +17723,7 @@
         </w:rPr>
         <w:t xml:space="preserve">, 1433-1448. </w:t>
       </w:r>
-      <w:hyperlink r:id="rId73" w:tgtFrame="_blank" w:history="1">
+      <w:hyperlink r:id="rId76" w:tgtFrame="_blank" w:history="1">
         <w:r>
           <w:rPr>
             <w:rStyle w:val="Hyperlink"/>
@@ -17908,7 +17849,7 @@
         </w:rPr>
         <w:t xml:space="preserve"> </w:t>
       </w:r>
-      <w:hyperlink r:id="rId74" w:history="1">
+      <w:hyperlink r:id="rId77" w:history="1">
         <w:r>
           <w:rPr>
             <w:rStyle w:val="Hyperlink"/>
@@ -18096,7 +18037,7 @@
         </w:rPr>
         <w:t xml:space="preserve">(2019). </w:t>
       </w:r>
-      <w:hyperlink r:id="rId75" w:history="1">
+      <w:hyperlink r:id="rId78" w:history="1">
         <w:r>
           <w:rPr>
             <w:rStyle w:val="Hyperlink"/>
@@ -18603,7 +18544,7 @@
         </w:rPr>
         <w:t xml:space="preserve">, 375-392. </w:t>
       </w:r>
-      <w:hyperlink r:id="rId76" w:tgtFrame="_blank" w:history="1">
+      <w:hyperlink r:id="rId79" w:tgtFrame="_blank" w:history="1">
         <w:r>
           <w:rPr>
             <w:rStyle w:val="Hyperlink"/>
@@ -18838,7 +18779,7 @@
         </w:rPr>
         <w:t>, 2018: Ensemble methods for meteorological predictions. Handbook of Hydrometeorological Ensemble Forecasting (edited by Q. Duan et al.), Springer, Berlin, Heidelberg, pp 1-52, </w:t>
       </w:r>
-      <w:hyperlink r:id="rId77" w:history="1">
+      <w:hyperlink r:id="rId80" w:history="1">
         <w:r>
           <w:rPr>
             <w:rStyle w:val="Hyperlink"/>
@@ -19395,7 +19336,7 @@
         </w:rPr>
         <w:t xml:space="preserve">. </w:t>
       </w:r>
-      <w:hyperlink r:id="rId78" w:history="1">
+      <w:hyperlink r:id="rId81" w:history="1">
         <w:r>
           <w:rPr>
             <w:rStyle w:val="Hyperlink"/>
@@ -19523,7 +19464,7 @@
         </w:rPr>
         <w:t xml:space="preserve"> </w:t>
       </w:r>
-      <w:hyperlink r:id="rId79" w:history="1">
+      <w:hyperlink r:id="rId82" w:history="1">
         <w:r>
           <w:rPr>
             <w:rStyle w:val="Hyperlink"/>
@@ -19651,7 +19592,7 @@
         </w:rPr>
         <w:t xml:space="preserve"> </w:t>
       </w:r>
-      <w:hyperlink r:id="rId80" w:history="1">
+      <w:hyperlink r:id="rId83" w:history="1">
         <w:r>
           <w:rPr>
             <w:rStyle w:val="Hyperlink"/>
@@ -20040,7 +19981,7 @@
         </w:rPr>
         <w:t xml:space="preserve">285–301 (2018). </w:t>
       </w:r>
-      <w:hyperlink r:id="rId81" w:history="1">
+      <w:hyperlink r:id="rId84" w:history="1">
         <w:r>
           <w:rPr>
             <w:rStyle w:val="Hyperlink"/>
@@ -20258,7 +20199,7 @@
         </w:rPr>
         <w:t xml:space="preserve">, 1661-1679. </w:t>
       </w:r>
-      <w:hyperlink r:id="rId82" w:tgtFrame="_blank" w:history="1">
+      <w:hyperlink r:id="rId85" w:tgtFrame="_blank" w:history="1">
         <w:r>
           <w:rPr>
             <w:rStyle w:val="Hyperlink"/>
@@ -20266,16 +20207,7 @@
             <w:sz w:val="24"/>
             <w:szCs w:val="24"/>
           </w:rPr>
-          <w:t>https://doi.org/10.1</w:t>
-        </w:r>
-        <w:r>
-          <w:rPr>
-            <w:rStyle w:val="Hyperlink"/>
-            <w:rFonts w:ascii="Arial" w:eastAsia="Times New Roman" w:hAnsi="Arial" w:cs="Arial"/>
-            <w:sz w:val="24"/>
-            <w:szCs w:val="24"/>
-          </w:rPr>
-          <w:t>175/WAF-D-18-0117.1</w:t>
+          <w:t>https://doi.org/10.1175/WAF-D-18-0117.1</w:t>
         </w:r>
       </w:hyperlink>
     </w:p>
@@ -20738,7 +20670,7 @@
         </w:rPr>
         <w:t xml:space="preserve">. </w:t>
       </w:r>
-      <w:hyperlink r:id="rId83" w:history="1">
+      <w:hyperlink r:id="rId86" w:history="1">
         <w:r>
           <w:rPr>
             <w:rStyle w:val="Hyperlink"/>
@@ -21068,7 +21000,7 @@
         </w:rPr>
         <w:t xml:space="preserve">. </w:t>
       </w:r>
-      <w:hyperlink r:id="rId84" w:history="1">
+      <w:hyperlink r:id="rId87" w:history="1">
         <w:r>
           <w:rPr>
             <w:rStyle w:val="Hyperlink"/>
@@ -21326,7 +21258,7 @@
         </w:rPr>
         <w:t xml:space="preserve">. </w:t>
       </w:r>
-      <w:hyperlink r:id="rId85" w:tgtFrame="_blank" w:history="1">
+      <w:hyperlink r:id="rId88" w:tgtFrame="_blank" w:history="1">
         <w:r>
           <w:rPr>
             <w:rStyle w:val="Hyperlink"/>
@@ -21792,7 +21724,7 @@
         </w:rPr>
         <w:t xml:space="preserve">701–717 (2018). </w:t>
       </w:r>
-      <w:hyperlink r:id="rId86" w:history="1">
+      <w:hyperlink r:id="rId89" w:history="1">
         <w:r>
           <w:rPr>
             <w:rStyle w:val="Hyperlink"/>
@@ -22174,7 +22106,7 @@
         </w:rPr>
         <w:t xml:space="preserve">. </w:t>
       </w:r>
-      <w:hyperlink r:id="rId87" w:history="1">
+      <w:hyperlink r:id="rId90" w:history="1">
         <w:r>
           <w:rPr>
             <w:rStyle w:val="Hyperlink"/>
@@ -22260,7 +22192,7 @@
         </w:rPr>
         <w:t xml:space="preserve">. </w:t>
       </w:r>
-      <w:hyperlink r:id="rId88" w:history="1">
+      <w:hyperlink r:id="rId91" w:history="1">
         <w:r>
           <w:rPr>
             <w:rStyle w:val="Hyperlink"/>
@@ -22333,7 +22265,7 @@
         </w:rPr>
         <w:t xml:space="preserve">. </w:t>
       </w:r>
-      <w:hyperlink r:id="rId89" w:history="1">
+      <w:hyperlink r:id="rId92" w:history="1">
         <w:r>
           <w:rPr>
             <w:rStyle w:val="Hyperlink"/>
@@ -22924,7 +22856,7 @@
         </w:rPr>
         <w:t xml:space="preserve">. </w:t>
       </w:r>
-      <w:hyperlink r:id="rId90" w:tgtFrame="_blank" w:history="1">
+      <w:hyperlink r:id="rId93" w:tgtFrame="_blank" w:history="1">
         <w:r>
           <w:rPr>
             <w:rStyle w:val="Hyperlink"/>
@@ -23623,7 +23555,7 @@
         </w:rPr>
         <w:t xml:space="preserve">. </w:t>
       </w:r>
-      <w:hyperlink r:id="rId91" w:history="1">
+      <w:hyperlink r:id="rId94" w:history="1">
         <w:r>
           <w:rPr>
             <w:rStyle w:val="Hyperlink"/>
@@ -23829,7 +23761,7 @@
         </w:rPr>
         <w:t>: </w:t>
       </w:r>
-      <w:hyperlink r:id="rId92" w:tgtFrame="_blank" w:history="1">
+      <w:hyperlink r:id="rId95" w:tgtFrame="_blank" w:history="1">
         <w:r>
           <w:rPr>
             <w:rStyle w:val="Hyperlink"/>
@@ -23973,7 +23905,7 @@
         </w:rPr>
         <w:t>, 203-213</w:t>
       </w:r>
-      <w:hyperlink r:id="rId93" w:history="1">
+      <w:hyperlink r:id="rId96" w:history="1">
         <w:r>
           <w:rPr>
             <w:rStyle w:val="Hyperlink"/>
@@ -24274,7 +24206,7 @@
         </w:rPr>
         <w:t xml:space="preserve">. Mon. Wea. Rev., 146, 4155-4177. </w:t>
       </w:r>
-      <w:hyperlink r:id="rId94" w:tgtFrame="_blank" w:history="1">
+      <w:hyperlink r:id="rId97" w:tgtFrame="_blank" w:history="1">
         <w:r>
           <w:rPr>
             <w:rStyle w:val="Hyperlink"/>
@@ -24559,7 +24491,7 @@
         </w:rPr>
         <w:t xml:space="preserve">. </w:t>
       </w:r>
-      <w:hyperlink r:id="rId95" w:history="1">
+      <w:hyperlink r:id="rId98" w:history="1">
         <w:r>
           <w:rPr>
             <w:rStyle w:val="Hyperlink"/>
@@ -24780,7 +24712,7 @@
         </w:rPr>
         <w:t>96, </w:t>
       </w:r>
-      <w:hyperlink r:id="rId96" w:tgtFrame="_blank" w:history="1">
+      <w:hyperlink r:id="rId99" w:tgtFrame="_blank" w:history="1">
         <w:r>
           <w:rPr>
             <w:rStyle w:val="Hyperlink"/>
@@ -25301,7 +25233,7 @@
         </w:rPr>
         <w:t xml:space="preserve">. </w:t>
       </w:r>
-      <w:hyperlink r:id="rId97" w:history="1">
+      <w:hyperlink r:id="rId100" w:history="1">
         <w:r>
           <w:rPr>
             <w:rStyle w:val="Hyperlink"/>
@@ -25309,16 +25241,7 @@
             <w:sz w:val="24"/>
             <w:szCs w:val="24"/>
           </w:rPr>
-          <w:t>https://doi.org/10.5194/g</w:t>
-        </w:r>
-        <w:r>
-          <w:rPr>
-            <w:rStyle w:val="Hyperlink"/>
-            <w:rFonts w:ascii="Arial" w:eastAsia="Times New Roman" w:hAnsi="Arial" w:cs="Arial"/>
-            <w:sz w:val="24"/>
-            <w:szCs w:val="24"/>
-          </w:rPr>
-          <w:t>md-11-2315-2018</w:t>
+          <w:t>https://doi.org/10.5194/gmd-11-2315-2018</w:t>
         </w:r>
       </w:hyperlink>
     </w:p>
@@ -25540,7 +25463,7 @@
         </w:rPr>
         <w:t>, 887–898, </w:t>
       </w:r>
-      <w:hyperlink r:id="rId98" w:tgtFrame="_blank" w:history="1">
+      <w:hyperlink r:id="rId101" w:tgtFrame="_blank" w:history="1">
         <w:r>
           <w:rPr>
             <w:rFonts w:ascii="Arial" w:hAnsi="Arial" w:cs="Arial"/>
@@ -25737,7 +25660,7 @@
         </w:rPr>
         <w:t xml:space="preserve"> </w:t>
       </w:r>
-      <w:hyperlink r:id="rId99" w:history="1">
+      <w:hyperlink r:id="rId102" w:history="1">
         <w:r>
           <w:rPr>
             <w:rStyle w:val="Hyperlink"/>
@@ -25966,7 +25889,7 @@
         </w:rPr>
         <w:t xml:space="preserve">. </w:t>
       </w:r>
-      <w:hyperlink r:id="rId100" w:history="1">
+      <w:hyperlink r:id="rId103" w:history="1">
         <w:r>
           <w:rPr>
             <w:rStyle w:val="Hyperlink"/>
@@ -26365,7 +26288,7 @@
         </w:rPr>
         <w:t xml:space="preserve">. </w:t>
       </w:r>
-      <w:hyperlink r:id="rId101" w:history="1">
+      <w:hyperlink r:id="rId104" w:history="1">
         <w:r>
           <w:rPr>
             <w:rStyle w:val="Hyperlink"/>
@@ -26617,7 +26540,7 @@
         </w:rPr>
         <w:t xml:space="preserve">, 317-329. </w:t>
       </w:r>
-      <w:hyperlink r:id="rId102" w:tgtFrame="_blank" w:history="1">
+      <w:hyperlink r:id="rId105" w:tgtFrame="_blank" w:history="1">
         <w:r>
           <w:rPr>
             <w:rStyle w:val="Hyperlink"/>
@@ -26731,7 +26654,7 @@
         </w:rPr>
         <w:t>, vol. 2018, Article ID 7363194, 12 pages, 2018. </w:t>
       </w:r>
-      <w:hyperlink r:id="rId103" w:history="1">
+      <w:hyperlink r:id="rId106" w:history="1">
         <w:r>
           <w:rPr>
             <w:rStyle w:val="Hyperlink"/>
@@ -27030,7 +26953,7 @@
         </w:rPr>
         <w:t xml:space="preserve">. </w:t>
       </w:r>
-      <w:hyperlink r:id="rId104" w:history="1">
+      <w:hyperlink r:id="rId107" w:history="1">
         <w:r>
           <w:rPr>
             <w:rStyle w:val="Hyperlink"/>
@@ -27170,7 +27093,7 @@
         </w:rPr>
         <w:t xml:space="preserve">. </w:t>
       </w:r>
-      <w:hyperlink r:id="rId105" w:history="1">
+      <w:hyperlink r:id="rId108" w:history="1">
         <w:r>
           <w:rPr>
             <w:rStyle w:val="Hyperlink"/>
@@ -27339,7 +27262,7 @@
         </w:rPr>
         <w:t xml:space="preserve">. </w:t>
       </w:r>
-      <w:hyperlink r:id="rId106" w:history="1">
+      <w:hyperlink r:id="rId109" w:history="1">
         <w:r>
           <w:rPr>
             <w:rStyle w:val="Hyperlink"/>
@@ -27757,7 +27680,7 @@
         </w:rPr>
         <w:t xml:space="preserve">. </w:t>
       </w:r>
-      <w:hyperlink r:id="rId107" w:history="1">
+      <w:hyperlink r:id="rId110" w:history="1">
         <w:r>
           <w:rPr>
             <w:rStyle w:val="Hyperlink"/>
@@ -28208,20 +28131,13 @@
         </w:rPr>
         <w:t xml:space="preserve">. </w:t>
       </w:r>
-      <w:hyperlink r:id="rId108" w:history="1">
+      <w:hyperlink r:id="rId111" w:history="1">
         <w:r>
           <w:rPr>
             <w:rStyle w:val="Hyperlink"/>
             <w:rFonts w:ascii="Arial" w:hAnsi="Arial" w:cs="Arial"/>
           </w:rPr>
-          <w:t>https://doi.org/10.1007/s1</w:t>
-        </w:r>
-        <w:r>
-          <w:rPr>
-            <w:rStyle w:val="Hyperlink"/>
-            <w:rFonts w:ascii="Arial" w:hAnsi="Arial" w:cs="Arial"/>
-          </w:rPr>
-          <w:t>0236-016-1025-0</w:t>
+          <w:t>https://doi.org/10.1007/s10236-016-1025-0</w:t>
         </w:r>
       </w:hyperlink>
     </w:p>
@@ -28392,7 +28308,7 @@
         </w:rPr>
         <w:t xml:space="preserve">, 899-904. </w:t>
       </w:r>
-      <w:hyperlink r:id="rId109" w:tgtFrame="_blank" w:history="1">
+      <w:hyperlink r:id="rId112" w:tgtFrame="_blank" w:history="1">
         <w:r>
           <w:rPr>
             <w:rStyle w:val="Hyperlink"/>
@@ -28460,7 +28376,7 @@
         </w:rPr>
         <w:t xml:space="preserve">, and S. Penny, 2017: Improving NCEP's Probabilistic Wave Height Forecasts Using Neural Networks: A Pilot Study Using Buoy Data. </w:t>
       </w:r>
-      <w:hyperlink r:id="rId110" w:history="1">
+      <w:hyperlink r:id="rId113" w:history="1">
         <w:r>
           <w:rPr>
             <w:rStyle w:val="Hyperlink"/>
@@ -28621,7 +28537,7 @@
         </w:rPr>
         <w:t xml:space="preserve">797-819. </w:t>
       </w:r>
-      <w:hyperlink r:id="rId111" w:tgtFrame="_blank" w:history="1">
+      <w:hyperlink r:id="rId114" w:tgtFrame="_blank" w:history="1">
         <w:r>
           <w:rPr>
             <w:rStyle w:val="Hyperlink"/>
@@ -28786,7 +28702,7 @@
         </w:rPr>
         <w:t xml:space="preserve">, 925-947. </w:t>
       </w:r>
-      <w:hyperlink r:id="rId112" w:tgtFrame="_blank" w:history="1">
+      <w:hyperlink r:id="rId115" w:tgtFrame="_blank" w:history="1">
         <w:r>
           <w:rPr>
             <w:rStyle w:val="Hyperlink"/>
@@ -28948,7 +28864,7 @@
         </w:rPr>
         <w:t xml:space="preserve">. </w:t>
       </w:r>
-      <w:hyperlink r:id="rId113" w:history="1">
+      <w:hyperlink r:id="rId116" w:history="1">
         <w:r>
           <w:rPr>
             <w:rStyle w:val="Hyperlink"/>
@@ -29027,7 +28943,7 @@
         </w:rPr>
         <w:t xml:space="preserve"> and C. E. Dorman). Springer, 477–509, doi: </w:t>
       </w:r>
-      <w:hyperlink r:id="rId114" w:tgtFrame="_blank" w:history="1">
+      <w:hyperlink r:id="rId117" w:tgtFrame="_blank" w:history="1">
         <w:r>
           <w:rPr>
             <w:rStyle w:val="Hyperlink"/>
@@ -29276,7 +29192,7 @@
         </w:rPr>
         <w:t xml:space="preserve"> </w:t>
       </w:r>
-      <w:hyperlink r:id="rId115" w:history="1">
+      <w:hyperlink r:id="rId118" w:history="1">
         <w:r>
           <w:rPr>
             <w:rStyle w:val="Hyperlink"/>
@@ -29403,7 +29319,7 @@
         </w:rPr>
         <w:t xml:space="preserve">, 470-491. </w:t>
       </w:r>
-      <w:hyperlink r:id="rId116" w:history="1">
+      <w:hyperlink r:id="rId119" w:history="1">
         <w:r>
           <w:rPr>
             <w:rStyle w:val="Hyperlink"/>
@@ -29541,7 +29457,7 @@
         </w:rPr>
         <w:t xml:space="preserve">, </w:t>
       </w:r>
-      <w:hyperlink r:id="rId117" w:history="1">
+      <w:hyperlink r:id="rId120" w:history="1">
         <w:r>
           <w:rPr>
             <w:rStyle w:val="Hyperlink"/>
@@ -29659,7 +29575,7 @@
         </w:rPr>
         <w:t xml:space="preserve">, 1879-1896. </w:t>
       </w:r>
-      <w:hyperlink r:id="rId118" w:tgtFrame="_blank" w:history="1">
+      <w:hyperlink r:id="rId121" w:tgtFrame="_blank" w:history="1">
         <w:r>
           <w:rPr>
             <w:rFonts w:ascii="Arial" w:eastAsia="Times New Roman" w:hAnsi="Arial" w:cs="Arial"/>
@@ -29871,7 +29787,7 @@
         </w:rPr>
         <w:t xml:space="preserve">, 2005–2017. </w:t>
       </w:r>
-      <w:hyperlink r:id="rId119">
+      <w:hyperlink r:id="rId122">
         <w:r>
           <w:rPr>
             <w:rFonts w:ascii="Roboto" w:eastAsia="Roboto" w:hAnsi="Roboto" w:cs="Roboto"/>
@@ -29880,17 +29796,7 @@
             <w:szCs w:val="24"/>
             <w:u w:val="single"/>
           </w:rPr>
-          <w:t>https://doi.org/10.1175/W</w:t>
-        </w:r>
-        <w:r>
-          <w:rPr>
-            <w:rFonts w:ascii="Roboto" w:eastAsia="Roboto" w:hAnsi="Roboto" w:cs="Roboto"/>
-            <w:color w:val="1155CC"/>
-            <w:sz w:val="24"/>
-            <w:szCs w:val="24"/>
-            <w:u w:val="single"/>
-          </w:rPr>
-          <w:t>AF-D-17-0046.1</w:t>
+          <w:t>https://doi.org/10.1175/WAF-D-17-0046.1</w:t>
         </w:r>
       </w:hyperlink>
       <w:r>
@@ -30222,7 +30128,7 @@
         </w:rPr>
         <w:t xml:space="preserve">, 407-421. </w:t>
       </w:r>
-      <w:hyperlink r:id="rId120" w:history="1">
+      <w:hyperlink r:id="rId123" w:history="1">
         <w:r>
           <w:rPr>
             <w:rStyle w:val="Hyperlink"/>
@@ -30490,7 +30396,7 @@
         </w:rPr>
         <w:t xml:space="preserve">. </w:t>
       </w:r>
-      <w:hyperlink r:id="rId121" w:history="1">
+      <w:hyperlink r:id="rId124" w:history="1">
         <w:r>
           <w:rPr>
             <w:rStyle w:val="Hyperlink"/>
@@ -30572,7 +30478,7 @@
         </w:rPr>
         <w:t xml:space="preserve">. </w:t>
       </w:r>
-      <w:hyperlink r:id="rId122" w:history="1">
+      <w:hyperlink r:id="rId125" w:history="1">
         <w:r>
           <w:rPr>
             <w:rStyle w:val="Hyperlink"/>
@@ -30767,7 +30673,7 @@
         </w:rPr>
         <w:t xml:space="preserve">. </w:t>
       </w:r>
-      <w:hyperlink r:id="rId123" w:history="1">
+      <w:hyperlink r:id="rId126" w:history="1">
         <w:r>
           <w:rPr>
             <w:rStyle w:val="Hyperlink"/>
@@ -30919,7 +30825,7 @@
         </w:rPr>
         <w:t xml:space="preserve">, 8941–8965. </w:t>
       </w:r>
-      <w:hyperlink r:id="rId124" w:history="1">
+      <w:hyperlink r:id="rId127" w:history="1">
         <w:r>
           <w:rPr>
             <w:rStyle w:val="Hyperlink"/>
@@ -31325,7 +31231,7 @@
         </w:rPr>
         <w:t xml:space="preserve">, 343-360. </w:t>
       </w:r>
-      <w:hyperlink r:id="rId125" w:tgtFrame="_blank" w:history="1">
+      <w:hyperlink r:id="rId128" w:tgtFrame="_blank" w:history="1">
         <w:r>
           <w:rPr>
             <w:rStyle w:val="Hyperlink"/>
@@ -31526,7 +31432,7 @@
         </w:rPr>
         <w:t xml:space="preserve">, 78-91. </w:t>
       </w:r>
-      <w:hyperlink r:id="rId126" w:tgtFrame="_blank" w:tooltip="Persistent link using digital object identifier" w:history="1">
+      <w:hyperlink r:id="rId129" w:tgtFrame="_blank" w:tooltip="Persistent link using digital object identifier" w:history="1">
         <w:r>
           <w:rPr>
             <w:rStyle w:val="Hyperlink"/>
@@ -31652,7 +31558,7 @@
         </w:rPr>
         <w:t xml:space="preserve">, 4877-4898. </w:t>
       </w:r>
-      <w:hyperlink r:id="rId127" w:tgtFrame="_blank" w:history="1">
+      <w:hyperlink r:id="rId130" w:tgtFrame="_blank" w:history="1">
         <w:r>
           <w:rPr>
             <w:rStyle w:val="Hyperlink"/>
@@ -32219,7 +32125,7 @@
         </w:rPr>
         <w:t xml:space="preserve">, 999-1013. </w:t>
       </w:r>
-      <w:hyperlink r:id="rId128" w:tgtFrame="_blank" w:history="1">
+      <w:hyperlink r:id="rId131" w:tgtFrame="_blank" w:history="1">
         <w:r>
           <w:rPr>
             <w:rStyle w:val="Hyperlink"/>
@@ -32356,7 +32262,7 @@
         </w:rPr>
         <w:t xml:space="preserve"> </w:t>
       </w:r>
-      <w:hyperlink r:id="rId129" w:history="1">
+      <w:hyperlink r:id="rId132" w:history="1">
         <w:r>
           <w:rPr>
             <w:rStyle w:val="Hyperlink"/>
@@ -32580,7 +32486,7 @@
         </w:rPr>
         <w:t xml:space="preserve">. </w:t>
       </w:r>
-      <w:hyperlink r:id="rId130" w:history="1">
+      <w:hyperlink r:id="rId133" w:history="1">
         <w:r>
           <w:rPr>
             <w:rStyle w:val="Hyperlink"/>
@@ -32827,7 +32733,7 @@
         </w:rPr>
         <w:t xml:space="preserve">, 8, 15 pp. </w:t>
       </w:r>
-      <w:hyperlink r:id="rId131" w:history="1">
+      <w:hyperlink r:id="rId134" w:history="1">
         <w:r>
           <w:rPr>
             <w:rStyle w:val="Hyperlink"/>
@@ -33557,7 +33463,7 @@
         </w:rPr>
         <w:t xml:space="preserve">, 1717-1737. </w:t>
       </w:r>
-      <w:hyperlink r:id="rId132" w:tgtFrame="_blank" w:history="1">
+      <w:hyperlink r:id="rId135" w:tgtFrame="_blank" w:history="1">
         <w:r>
           <w:rPr>
             <w:rStyle w:val="Hyperlink"/>
@@ -33646,7 +33552,7 @@
         </w:rPr>
         <w:t xml:space="preserve">. </w:t>
       </w:r>
-      <w:hyperlink r:id="rId133" w:history="1">
+      <w:hyperlink r:id="rId136" w:history="1">
         <w:r>
           <w:rPr>
             <w:rStyle w:val="Hyperlink"/>
@@ -33695,7 +33601,7 @@
         </w:rPr>
         <w:t xml:space="preserve">. </w:t>
       </w:r>
-      <w:hyperlink r:id="rId134" w:history="1">
+      <w:hyperlink r:id="rId137" w:history="1">
         <w:r>
           <w:rPr>
             <w:rStyle w:val="Hyperlink"/>
@@ -33871,7 +33777,7 @@
         </w:rPr>
         <w:t xml:space="preserve">, 1083-1105. </w:t>
       </w:r>
-      <w:hyperlink r:id="rId135" w:tgtFrame="_blank" w:history="1">
+      <w:hyperlink r:id="rId138" w:tgtFrame="_blank" w:history="1">
         <w:r>
           <w:rPr>
             <w:rStyle w:val="Hyperlink"/>
@@ -34306,7 +34212,7 @@
         </w:rPr>
         <w:t xml:space="preserve">. </w:t>
       </w:r>
-      <w:hyperlink r:id="rId136" w:history="1">
+      <w:hyperlink r:id="rId139" w:history="1">
         <w:r>
           <w:rPr>
             <w:rStyle w:val="Hyperlink"/>
@@ -34444,7 +34350,7 @@
         </w:rPr>
         <w:t xml:space="preserve">. </w:t>
       </w:r>
-      <w:hyperlink r:id="rId137" w:history="1">
+      <w:hyperlink r:id="rId140" w:history="1">
         <w:r>
           <w:rPr>
             <w:rStyle w:val="Hyperlink"/>
@@ -34517,7 +34423,7 @@
         </w:rPr>
         <w:t xml:space="preserve">, 83-96. </w:t>
       </w:r>
-      <w:hyperlink r:id="rId138" w:history="1">
+      <w:hyperlink r:id="rId141" w:history="1">
         <w:r>
           <w:rPr>
             <w:rStyle w:val="Hyperlink"/>
@@ -34748,7 +34654,7 @@
         </w:rPr>
         <w:t xml:space="preserve">, 625-649. </w:t>
       </w:r>
-      <w:hyperlink r:id="rId139" w:tgtFrame="_blank" w:history="1">
+      <w:hyperlink r:id="rId142" w:tgtFrame="_blank" w:history="1">
         <w:r>
           <w:rPr>
             <w:rFonts w:ascii="Arial" w:eastAsia="Times New Roman" w:hAnsi="Arial" w:cs="Arial"/>
@@ -34926,7 +34832,7 @@
         </w:rPr>
         <w:t xml:space="preserve">, 1413-1426. </w:t>
       </w:r>
-      <w:hyperlink r:id="rId140" w:tgtFrame="_blank" w:history="1">
+      <w:hyperlink r:id="rId143" w:tgtFrame="_blank" w:history="1">
         <w:r>
           <w:rPr>
             <w:rStyle w:val="Hyperlink"/>
@@ -35116,7 +35022,7 @@
         </w:rPr>
         <w:t xml:space="preserve">, 881-903. </w:t>
       </w:r>
-      <w:hyperlink r:id="rId141" w:tgtFrame="_blank" w:history="1">
+      <w:hyperlink r:id="rId144" w:tgtFrame="_blank" w:history="1">
         <w:r>
           <w:rPr>
             <w:rStyle w:val="Hyperlink"/>
@@ -35319,7 +35225,7 @@
         </w:rPr>
         <w:t xml:space="preserve">, 3969-3987. </w:t>
       </w:r>
-      <w:hyperlink r:id="rId142" w:tgtFrame="_blank" w:history="1">
+      <w:hyperlink r:id="rId145" w:tgtFrame="_blank" w:history="1">
         <w:r>
           <w:rPr>
             <w:rStyle w:val="Hyperlink"/>
@@ -35552,7 +35458,7 @@
       <w:r>
         <w:t xml:space="preserve"> </w:t>
       </w:r>
-      <w:hyperlink r:id="rId143" w:history="1">
+      <w:hyperlink r:id="rId146" w:history="1">
         <w:r>
           <w:rPr>
             <w:rStyle w:val="Hyperlink"/>
@@ -35750,7 +35656,7 @@
         </w:rPr>
         <w:t xml:space="preserve">, 2159-2173. </w:t>
       </w:r>
-      <w:hyperlink r:id="rId144" w:history="1">
+      <w:hyperlink r:id="rId147" w:history="1">
         <w:r>
           <w:rPr>
             <w:rStyle w:val="Hyperlink"/>
@@ -36035,7 +35941,7 @@
         </w:rPr>
         <w:t xml:space="preserve">, 47 pp. </w:t>
       </w:r>
-      <w:hyperlink r:id="rId145" w:history="1">
+      <w:hyperlink r:id="rId148" w:history="1">
         <w:r>
           <w:rPr>
             <w:rStyle w:val="Hyperlink"/>
@@ -36340,7 +36246,7 @@
         </w:rPr>
         <w:t xml:space="preserve">, 1669-1694. </w:t>
       </w:r>
-      <w:hyperlink r:id="rId146" w:tgtFrame="_blank" w:history="1">
+      <w:hyperlink r:id="rId149" w:tgtFrame="_blank" w:history="1">
         <w:r>
           <w:rPr>
             <w:rStyle w:val="Hyperlink"/>
@@ -36567,7 +36473,7 @@
         </w:rPr>
         <w:t xml:space="preserve">, 353-360. </w:t>
       </w:r>
-      <w:hyperlink r:id="rId147" w:tgtFrame="_blank" w:history="1">
+      <w:hyperlink r:id="rId150" w:tgtFrame="_blank" w:history="1">
         <w:r>
           <w:rPr>
             <w:rStyle w:val="Hyperlink"/>
@@ -37024,7 +36930,7 @@
         </w:rPr>
         <w:t xml:space="preserve">. </w:t>
       </w:r>
-      <w:hyperlink r:id="rId148" w:tgtFrame="_blank" w:history="1">
+      <w:hyperlink r:id="rId151" w:tgtFrame="_blank" w:history="1">
         <w:r>
           <w:rPr>
             <w:rStyle w:val="Hyperlink"/>
@@ -37712,7 +37618,7 @@
         </w:rPr>
         <w:t xml:space="preserve">, 2358-2378. </w:t>
       </w:r>
-      <w:hyperlink r:id="rId149" w:tgtFrame="_blank" w:history="1">
+      <w:hyperlink r:id="rId152" w:tgtFrame="_blank" w:history="1">
         <w:r>
           <w:rPr>
             <w:rStyle w:val="Hyperlink"/>
@@ -37908,7 +37814,7 @@
         </w:rPr>
         <w:t xml:space="preserve">, 1475-1489. </w:t>
       </w:r>
-      <w:hyperlink r:id="rId150" w:history="1">
+      <w:hyperlink r:id="rId153" w:history="1">
         <w:r>
           <w:rPr>
             <w:rStyle w:val="Hyperlink"/>
@@ -38183,7 +38089,7 @@
         </w:rPr>
         <w:t xml:space="preserve">, 1049-1067. </w:t>
       </w:r>
-      <w:hyperlink r:id="rId151" w:tgtFrame="_blank" w:history="1">
+      <w:hyperlink r:id="rId154" w:tgtFrame="_blank" w:history="1">
         <w:r>
           <w:rPr>
             <w:rStyle w:val="Hyperlink"/>
@@ -38334,7 +38240,7 @@
         </w:rPr>
         <w:t xml:space="preserve">, 553-579. </w:t>
       </w:r>
-      <w:hyperlink r:id="rId152" w:tgtFrame="_blank" w:history="1">
+      <w:hyperlink r:id="rId155" w:tgtFrame="_blank" w:history="1">
         <w:r>
           <w:rPr>
             <w:rStyle w:val="Hyperlink"/>
@@ -38472,7 +38378,7 @@
         </w:rPr>
         <w:t xml:space="preserve">, 2125-2135. </w:t>
       </w:r>
-      <w:hyperlink r:id="rId153" w:tgtFrame="_blank" w:history="1">
+      <w:hyperlink r:id="rId156" w:tgtFrame="_blank" w:history="1">
         <w:r>
           <w:rPr>
             <w:rStyle w:val="Hyperlink"/>
@@ -38658,7 +38564,7 @@
         </w:rPr>
         <w:t xml:space="preserve">, 341-352. </w:t>
       </w:r>
-      <w:hyperlink r:id="rId154" w:tgtFrame="_blank" w:history="1">
+      <w:hyperlink r:id="rId157" w:tgtFrame="_blank" w:history="1">
         <w:r>
           <w:rPr>
             <w:rStyle w:val="Hyperlink"/>
@@ -39103,7 +39009,7 @@
         </w:rPr>
         <w:t xml:space="preserve">. </w:t>
       </w:r>
-      <w:hyperlink r:id="rId155" w:tgtFrame="_blank" w:history="1">
+      <w:hyperlink r:id="rId158" w:tgtFrame="_blank" w:history="1">
         <w:r>
           <w:rPr>
             <w:rStyle w:val="Hyperlink"/>
@@ -39425,20 +39331,13 @@
         </w:rPr>
         <w:t>, vol. 2016, Article ID 6156513, 9 pages, 2016. </w:t>
       </w:r>
-      <w:hyperlink r:id="rId156" w:history="1">
+      <w:hyperlink r:id="rId159" w:history="1">
         <w:r>
           <w:rPr>
             <w:rStyle w:val="Hyperlink"/>
             <w:rFonts w:ascii="Arial" w:hAnsi="Arial" w:cs="Arial"/>
           </w:rPr>
-          <w:t>https://doi</w:t>
-        </w:r>
-        <w:r>
-          <w:rPr>
-            <w:rStyle w:val="Hyperlink"/>
-            <w:rFonts w:ascii="Arial" w:hAnsi="Arial" w:cs="Arial"/>
-          </w:rPr>
-          <w:t>.org/10.1155/2016/6156513</w:t>
+          <w:t>https://doi.org/10.1155/2016/6156513</w:t>
         </w:r>
       </w:hyperlink>
     </w:p>
@@ -39587,7 +39486,7 @@
         </w:rPr>
         <w:t xml:space="preserve">. </w:t>
       </w:r>
-      <w:hyperlink r:id="rId157" w:tgtFrame="_blank" w:history="1">
+      <w:hyperlink r:id="rId160" w:tgtFrame="_blank" w:history="1">
         <w:r>
           <w:rPr>
             <w:rStyle w:val="Hyperlink"/>
@@ -39963,7 +39862,7 @@
         </w:rPr>
         <w:t xml:space="preserve">, 1951-1972. </w:t>
       </w:r>
-      <w:hyperlink r:id="rId158" w:tgtFrame="_blank" w:history="1">
+      <w:hyperlink r:id="rId161" w:tgtFrame="_blank" w:history="1">
         <w:r>
           <w:rPr>
             <w:rStyle w:val="Hyperlink"/>
@@ -40166,7 +40065,7 @@
         </w:rPr>
         <w:t xml:space="preserve">, 627-642. </w:t>
       </w:r>
-      <w:hyperlink r:id="rId159" w:tgtFrame="_blank" w:history="1">
+      <w:hyperlink r:id="rId162" w:tgtFrame="_blank" w:history="1">
         <w:r>
           <w:rPr>
             <w:rStyle w:val="Hyperlink"/>
@@ -40395,7 +40294,7 @@
         </w:rPr>
         <w:t xml:space="preserve">, 2047-2055. </w:t>
       </w:r>
-      <w:hyperlink r:id="rId160" w:tgtFrame="_blank" w:history="1">
+      <w:hyperlink r:id="rId163" w:tgtFrame="_blank" w:history="1">
         <w:r>
           <w:rPr>
             <w:rStyle w:val="Hyperlink"/>
@@ -40747,20 +40646,13 @@
         </w:rPr>
         <w:t xml:space="preserve">, 9(5), 1905-1919. </w:t>
       </w:r>
-      <w:hyperlink r:id="rId161" w:history="1">
+      <w:hyperlink r:id="rId164" w:history="1">
         <w:r>
           <w:rPr>
             <w:rStyle w:val="Hyperlink"/>
             <w:rFonts w:ascii="Arial" w:hAnsi="Arial" w:cs="Arial"/>
           </w:rPr>
-          <w:t>https://gmd.copernicus.org/articles/9/1905/2016/gmd-9-1905-20</w:t>
-        </w:r>
-        <w:r>
-          <w:rPr>
-            <w:rStyle w:val="Hyperlink"/>
-            <w:rFonts w:ascii="Arial" w:hAnsi="Arial" w:cs="Arial"/>
-          </w:rPr>
-          <w:t>16.pdf</w:t>
+          <w:t>https://gmd.copernicus.org/articles/9/1905/2016/gmd-9-1905-2016.pdf</w:t>
         </w:r>
       </w:hyperlink>
     </w:p>
@@ -40910,20 +40802,13 @@
         </w:rPr>
         <w:t xml:space="preserve">. </w:t>
       </w:r>
-      <w:hyperlink r:id="rId162" w:history="1">
+      <w:hyperlink r:id="rId165" w:history="1">
         <w:r>
           <w:rPr>
             <w:rStyle w:val="Hyperlink"/>
             <w:rFonts w:ascii="Arial" w:hAnsi="Arial" w:cs="Arial"/>
           </w:rPr>
-          <w:t>https://agupubs.online</w:t>
-        </w:r>
-        <w:r>
-          <w:rPr>
-            <w:rStyle w:val="Hyperlink"/>
-            <w:rFonts w:ascii="Arial" w:hAnsi="Arial" w:cs="Arial"/>
-          </w:rPr>
-          <w:t>library.wiley.com/doi/pdf/10.1002/2015JC011340</w:t>
+          <w:t>https://agupubs.onlinelibrary.wiley.com/doi/pdf/10.1002/2015JC011340</w:t>
         </w:r>
       </w:hyperlink>
     </w:p>
@@ -41133,7 +41018,7 @@
         </w:rPr>
         <w:t xml:space="preserve">, 745-759. </w:t>
       </w:r>
-      <w:hyperlink r:id="rId163" w:tgtFrame="_blank" w:history="1">
+      <w:hyperlink r:id="rId166" w:tgtFrame="_blank" w:history="1">
         <w:r>
           <w:rPr>
             <w:rStyle w:val="Hyperlink"/>
@@ -41350,7 +41235,7 @@
         </w:rPr>
         <w:t xml:space="preserve">. </w:t>
       </w:r>
-      <w:hyperlink r:id="rId164" w:history="1">
+      <w:hyperlink r:id="rId167" w:history="1">
         <w:r>
           <w:rPr>
             <w:rStyle w:val="Hyperlink"/>
@@ -41535,7 +41420,7 @@
         </w:rPr>
         <w:t xml:space="preserve">, 4911-4925. </w:t>
       </w:r>
-      <w:hyperlink r:id="rId165" w:tgtFrame="_blank" w:history="1">
+      <w:hyperlink r:id="rId168" w:tgtFrame="_blank" w:history="1">
         <w:r>
           <w:rPr>
             <w:rStyle w:val="Hyperlink"/>
@@ -41614,7 +41499,7 @@
         </w:rPr>
         <w:t xml:space="preserve">. </w:t>
       </w:r>
-      <w:hyperlink r:id="rId166" w:history="1">
+      <w:hyperlink r:id="rId169" w:history="1">
         <w:r>
           <w:rPr>
             <w:rStyle w:val="Hyperlink"/>
@@ -41709,7 +41594,7 @@
         </w:rPr>
         <w:t xml:space="preserve"> </w:t>
       </w:r>
-      <w:hyperlink r:id="rId167" w:tgtFrame="_blank" w:history="1">
+      <w:hyperlink r:id="rId170" w:tgtFrame="_blank" w:history="1">
         <w:r>
           <w:rPr>
             <w:rStyle w:val="Hyperlink"/>
@@ -41810,7 +41695,7 @@
         </w:rPr>
         <w:t xml:space="preserve"> </w:t>
       </w:r>
-      <w:hyperlink r:id="rId168" w:history="1">
+      <w:hyperlink r:id="rId171" w:history="1">
         <w:r>
           <w:rPr>
             <w:rStyle w:val="Hyperlink"/>
@@ -41919,7 +41804,7 @@
         </w:rPr>
         <w:t xml:space="preserve"> </w:t>
       </w:r>
-      <w:hyperlink r:id="rId169" w:tgtFrame="_blank" w:history="1">
+      <w:hyperlink r:id="rId172" w:tgtFrame="_blank" w:history="1">
         <w:r>
           <w:rPr>
             <w:rStyle w:val="Hyperlink"/>
@@ -42394,7 +42279,7 @@
         </w:rPr>
         <w:t xml:space="preserve"> </w:t>
       </w:r>
-      <w:hyperlink r:id="rId170" w:history="1">
+      <w:hyperlink r:id="rId173" w:history="1">
         <w:r>
           <w:rPr>
             <w:rStyle w:val="Hyperlink"/>
@@ -42643,7 +42528,7 @@
         </w:rPr>
         <w:t xml:space="preserve">, 1427-1440. </w:t>
       </w:r>
-      <w:hyperlink r:id="rId171" w:tgtFrame="_blank" w:history="1">
+      <w:hyperlink r:id="rId174" w:tgtFrame="_blank" w:history="1">
         <w:r>
           <w:rPr>
             <w:rStyle w:val="Hyperlink"/>
@@ -42741,7 +42626,7 @@
         </w:rPr>
         <w:t xml:space="preserve">. Springer, Dordrecht. </w:t>
       </w:r>
-      <w:hyperlink r:id="rId172" w:history="1">
+      <w:hyperlink r:id="rId175" w:history="1">
         <w:r>
           <w:rPr>
             <w:rStyle w:val="Hyperlink"/>
@@ -42934,7 +42819,7 @@
         </w:rPr>
         <w:t xml:space="preserve">, 877-894. </w:t>
       </w:r>
-      <w:hyperlink r:id="rId173" w:tgtFrame="_blank" w:history="1">
+      <w:hyperlink r:id="rId176" w:tgtFrame="_blank" w:history="1">
         <w:r>
           <w:rPr>
             <w:rStyle w:val="Hyperlink"/>
@@ -43199,7 +43084,7 @@
         </w:rPr>
         <w:t xml:space="preserve">, 1229-1247. </w:t>
       </w:r>
-      <w:hyperlink r:id="rId174" w:tgtFrame="_blank" w:history="1">
+      <w:hyperlink r:id="rId177" w:tgtFrame="_blank" w:history="1">
         <w:r>
           <w:rPr>
             <w:rStyle w:val="Hyperlink"/>
@@ -43410,7 +43295,7 @@
         </w:rPr>
         <w:t xml:space="preserve">, 2135-2147. </w:t>
       </w:r>
-      <w:hyperlink r:id="rId175" w:tgtFrame="_blank" w:history="1">
+      <w:hyperlink r:id="rId178" w:tgtFrame="_blank" w:history="1">
         <w:r>
           <w:rPr>
             <w:rStyle w:val="Hyperlink"/>
@@ -43754,7 +43639,7 @@
         </w:rPr>
         <w:t xml:space="preserve">. </w:t>
       </w:r>
-      <w:hyperlink r:id="rId176" w:history="1">
+      <w:hyperlink r:id="rId179" w:history="1">
         <w:r>
           <w:rPr>
             <w:rStyle w:val="Hyperlink"/>
@@ -44246,7 +44131,7 @@
         </w:rPr>
         <w:t xml:space="preserve">. </w:t>
       </w:r>
-      <w:hyperlink r:id="rId177" w:history="1">
+      <w:hyperlink r:id="rId180" w:history="1">
         <w:r>
           <w:rPr>
             <w:rStyle w:val="Hyperlink"/>
@@ -44482,7 +44367,7 @@
         </w:rPr>
         <w:t xml:space="preserve">). </w:t>
       </w:r>
-      <w:hyperlink r:id="rId178" w:history="1">
+      <w:hyperlink r:id="rId181" w:history="1">
         <w:r>
           <w:rPr>
             <w:rStyle w:val="Hyperlink"/>
@@ -44763,7 +44648,7 @@
         </w:rPr>
         <w:t xml:space="preserve">, 2019-2034. </w:t>
       </w:r>
-      <w:hyperlink r:id="rId179" w:tgtFrame="_blank" w:history="1">
+      <w:hyperlink r:id="rId182" w:tgtFrame="_blank" w:history="1">
         <w:r>
           <w:rPr>
             <w:rStyle w:val="Hyperlink"/>
@@ -44910,7 +44795,7 @@
         </w:rPr>
         <w:t xml:space="preserve"> (6), 2058-2074. </w:t>
       </w:r>
-      <w:hyperlink r:id="rId180" w:history="1">
+      <w:hyperlink r:id="rId183" w:history="1">
         <w:r>
           <w:rPr>
             <w:rStyle w:val="Hyperlink"/>
@@ -44918,8 +44803,225 @@
             <w:sz w:val="24"/>
             <w:szCs w:val="24"/>
           </w:rPr>
-          <w:t>https://d</w:t>
+          <w:t>https://doi.org/10.1175/WAF-D-16-0109.1</w:t>
         </w:r>
+      </w:hyperlink>
+    </w:p>
+    <w:p>
+      <w:pPr>
+        <w:shd w:val="clear" w:color="auto" w:fill="FFFFFF"/>
+        <w:spacing w:before="60" w:after="120"/>
+        <w:rPr>
+          <w:rFonts w:ascii="Roboto" w:eastAsia="Roboto" w:hAnsi="Roboto" w:cs="Roboto"/>
+          <w:color w:val="212529"/>
+          <w:sz w:val="24"/>
+          <w:szCs w:val="24"/>
+        </w:rPr>
+      </w:pPr>
+      <w:r>
+        <w:rPr>
+          <w:rFonts w:ascii="Roboto" w:eastAsia="Roboto" w:hAnsi="Roboto" w:cs="Roboto"/>
+          <w:b/>
+          <w:bCs/>
+          <w:color w:val="C00000"/>
+          <w:sz w:val="24"/>
+          <w:szCs w:val="24"/>
+        </w:rPr>
+        <w:t xml:space="preserve">Zhu, </w:t>
+      </w:r>
+      <w:proofErr w:type="spellStart"/>
+      <w:r>
+        <w:rPr>
+          <w:rFonts w:ascii="Roboto" w:eastAsia="Roboto" w:hAnsi="Roboto" w:cs="Roboto"/>
+          <w:b/>
+          <w:bCs/>
+          <w:color w:val="C00000"/>
+          <w:sz w:val="24"/>
+          <w:szCs w:val="24"/>
+        </w:rPr>
+        <w:t>Yanqiu</w:t>
+      </w:r>
+      <w:proofErr w:type="spellEnd"/>
+      <w:r>
+        <w:rPr>
+          <w:rFonts w:ascii="Roboto" w:eastAsia="Roboto" w:hAnsi="Roboto" w:cs="Roboto"/>
+          <w:b/>
+          <w:bCs/>
+          <w:color w:val="C00000"/>
+          <w:sz w:val="24"/>
+          <w:szCs w:val="24"/>
+        </w:rPr>
+        <w:t xml:space="preserve">, E. Liu, R. Mahajan, C. Thomas, D. Groff, P. Van </w:t>
+      </w:r>
+      <w:proofErr w:type="spellStart"/>
+      <w:r>
+        <w:rPr>
+          <w:rFonts w:ascii="Roboto" w:eastAsia="Roboto" w:hAnsi="Roboto" w:cs="Roboto"/>
+          <w:b/>
+          <w:bCs/>
+          <w:color w:val="C00000"/>
+          <w:sz w:val="24"/>
+          <w:szCs w:val="24"/>
+        </w:rPr>
+        <w:t>Delst</w:t>
+      </w:r>
+      <w:proofErr w:type="spellEnd"/>
+      <w:r>
+        <w:rPr>
+          <w:rFonts w:ascii="Roboto" w:eastAsia="Roboto" w:hAnsi="Roboto" w:cs="Roboto"/>
+          <w:b/>
+          <w:bCs/>
+          <w:color w:val="C00000"/>
+          <w:sz w:val="24"/>
+          <w:szCs w:val="24"/>
+        </w:rPr>
+        <w:t>, A. Collard</w:t>
+      </w:r>
+      <w:r>
+        <w:rPr>
+          <w:rFonts w:ascii="Roboto" w:eastAsia="Roboto" w:hAnsi="Roboto" w:cs="Roboto"/>
+          <w:b/>
+          <w:bCs/>
+          <w:color w:val="212529"/>
+          <w:sz w:val="24"/>
+          <w:szCs w:val="24"/>
+        </w:rPr>
+        <w:t xml:space="preserve">, </w:t>
+      </w:r>
+      <w:r>
+        <w:rPr>
+          <w:rFonts w:ascii="Roboto" w:eastAsia="Roboto" w:hAnsi="Roboto" w:cs="Roboto"/>
+          <w:color w:val="212529"/>
+          <w:sz w:val="24"/>
+          <w:szCs w:val="24"/>
+        </w:rPr>
+        <w:t>D. Kleist</w:t>
+      </w:r>
+      <w:r>
+        <w:rPr>
+          <w:rFonts w:ascii="Roboto" w:eastAsia="Roboto" w:hAnsi="Roboto" w:cs="Roboto"/>
+          <w:b/>
+          <w:bCs/>
+          <w:color w:val="212529"/>
+          <w:sz w:val="24"/>
+          <w:szCs w:val="24"/>
+        </w:rPr>
+        <w:t xml:space="preserve">, R. </w:t>
+      </w:r>
+      <w:proofErr w:type="spellStart"/>
+      <w:r>
+        <w:rPr>
+          <w:rFonts w:ascii="Roboto" w:eastAsia="Roboto" w:hAnsi="Roboto" w:cs="Roboto"/>
+          <w:b/>
+          <w:bCs/>
+          <w:color w:val="212529"/>
+          <w:sz w:val="24"/>
+          <w:szCs w:val="24"/>
+        </w:rPr>
+        <w:t>Treadon</w:t>
+      </w:r>
+      <w:proofErr w:type="spellEnd"/>
+      <w:r>
+        <w:rPr>
+          <w:rFonts w:ascii="Roboto" w:eastAsia="Roboto" w:hAnsi="Roboto" w:cs="Roboto"/>
+          <w:color w:val="212529"/>
+          <w:sz w:val="24"/>
+          <w:szCs w:val="24"/>
+        </w:rPr>
+        <w:t xml:space="preserve">, and </w:t>
+      </w:r>
+      <w:r>
+        <w:rPr>
+          <w:rFonts w:ascii="Roboto" w:eastAsia="Roboto" w:hAnsi="Roboto" w:cs="Roboto"/>
+          <w:b/>
+          <w:bCs/>
+          <w:color w:val="212529"/>
+          <w:sz w:val="24"/>
+          <w:szCs w:val="24"/>
+        </w:rPr>
+        <w:t xml:space="preserve">J. C. </w:t>
+      </w:r>
+      <w:proofErr w:type="spellStart"/>
+      <w:r>
+        <w:rPr>
+          <w:rFonts w:ascii="Roboto" w:eastAsia="Roboto" w:hAnsi="Roboto" w:cs="Roboto"/>
+          <w:b/>
+          <w:bCs/>
+          <w:color w:val="212529"/>
+          <w:sz w:val="24"/>
+          <w:szCs w:val="24"/>
+        </w:rPr>
+        <w:t>Derber</w:t>
+      </w:r>
+      <w:proofErr w:type="spellEnd"/>
+      <w:r>
+        <w:rPr>
+          <w:rFonts w:ascii="Roboto" w:eastAsia="Roboto" w:hAnsi="Roboto" w:cs="Roboto"/>
+          <w:color w:val="212529"/>
+          <w:sz w:val="24"/>
+          <w:szCs w:val="24"/>
+        </w:rPr>
+        <w:t xml:space="preserve">, 2016: </w:t>
+      </w:r>
+      <w:r>
+        <w:rPr>
+          <w:rFonts w:ascii="Roboto" w:eastAsia="Roboto" w:hAnsi="Roboto" w:cs="Roboto"/>
+          <w:color w:val="212529"/>
+          <w:sz w:val="24"/>
+          <w:szCs w:val="24"/>
+        </w:rPr>
+        <w:t>All-Sky Microwave Radiance Assimilation in NCEP’s GSI Analysis System</w:t>
+      </w:r>
+      <w:r>
+        <w:rPr>
+          <w:rFonts w:ascii="Roboto" w:eastAsia="Roboto" w:hAnsi="Roboto" w:cs="Roboto"/>
+          <w:color w:val="212529"/>
+          <w:sz w:val="24"/>
+          <w:szCs w:val="24"/>
+        </w:rPr>
+        <w:t xml:space="preserve">. </w:t>
+      </w:r>
+      <w:r>
+        <w:rPr>
+          <w:rFonts w:ascii="Roboto" w:eastAsia="Roboto" w:hAnsi="Roboto" w:cs="Roboto"/>
+          <w:i/>
+          <w:iCs/>
+          <w:color w:val="212529"/>
+          <w:sz w:val="24"/>
+          <w:szCs w:val="24"/>
+        </w:rPr>
+        <w:t>Mon. Wea. Rev</w:t>
+      </w:r>
+      <w:r>
+        <w:rPr>
+          <w:rFonts w:ascii="Roboto" w:eastAsia="Roboto" w:hAnsi="Roboto" w:cs="Roboto"/>
+          <w:color w:val="212529"/>
+          <w:sz w:val="24"/>
+          <w:szCs w:val="24"/>
+        </w:rPr>
+        <w:t xml:space="preserve">., </w:t>
+      </w:r>
+      <w:r>
+        <w:rPr>
+          <w:rFonts w:ascii="Roboto" w:eastAsia="Roboto" w:hAnsi="Roboto" w:cs="Roboto"/>
+          <w:b/>
+          <w:bCs/>
+          <w:color w:val="212529"/>
+          <w:sz w:val="24"/>
+          <w:szCs w:val="24"/>
+        </w:rPr>
+        <w:t>144</w:t>
+      </w:r>
+      <w:r>
+        <w:rPr>
+          <w:rFonts w:ascii="Roboto" w:eastAsia="Roboto" w:hAnsi="Roboto" w:cs="Roboto"/>
+          <w:color w:val="212529"/>
+          <w:sz w:val="24"/>
+          <w:szCs w:val="24"/>
+        </w:rPr>
+        <w:t xml:space="preserve">, 4709-4735. </w:t>
+      </w:r>
+      <w:hyperlink r:id="rId184" w:tgtFrame="_blank" w:history="1">
         <w:r>
           <w:rPr>
             <w:rStyle w:val="Hyperlink"/>
@@ -44927,242 +45029,7 @@
             <w:sz w:val="24"/>
             <w:szCs w:val="24"/>
           </w:rPr>
-          <w:t>oi.org/10.1175/WAF-D-16-0109.1</w:t>
-        </w:r>
-      </w:hyperlink>
-    </w:p>
-    <w:p>
-      <w:pPr>
-        <w:shd w:val="clear" w:color="auto" w:fill="FFFFFF"/>
-        <w:spacing w:before="60" w:after="120"/>
-        <w:rPr>
-          <w:rFonts w:ascii="Roboto" w:eastAsia="Roboto" w:hAnsi="Roboto" w:cs="Roboto"/>
-          <w:color w:val="212529"/>
-          <w:sz w:val="24"/>
-          <w:szCs w:val="24"/>
-        </w:rPr>
-      </w:pPr>
-      <w:r>
-        <w:rPr>
-          <w:rFonts w:ascii="Roboto" w:eastAsia="Roboto" w:hAnsi="Roboto" w:cs="Roboto"/>
-          <w:b/>
-          <w:bCs/>
-          <w:color w:val="C00000"/>
-          <w:sz w:val="24"/>
-          <w:szCs w:val="24"/>
-        </w:rPr>
-        <w:t xml:space="preserve">Zhu, </w:t>
-      </w:r>
-      <w:proofErr w:type="spellStart"/>
-      <w:r>
-        <w:rPr>
-          <w:rFonts w:ascii="Roboto" w:eastAsia="Roboto" w:hAnsi="Roboto" w:cs="Roboto"/>
-          <w:b/>
-          <w:bCs/>
-          <w:color w:val="C00000"/>
-          <w:sz w:val="24"/>
-          <w:szCs w:val="24"/>
-        </w:rPr>
-        <w:t>Yanqiu</w:t>
-      </w:r>
-      <w:proofErr w:type="spellEnd"/>
-      <w:r>
-        <w:rPr>
-          <w:rFonts w:ascii="Roboto" w:eastAsia="Roboto" w:hAnsi="Roboto" w:cs="Roboto"/>
-          <w:b/>
-          <w:bCs/>
-          <w:color w:val="C00000"/>
-          <w:sz w:val="24"/>
-          <w:szCs w:val="24"/>
-        </w:rPr>
-        <w:t xml:space="preserve">, E. Liu, R. Mahajan, C. Thomas, D. Groff, P. Van </w:t>
-      </w:r>
-      <w:proofErr w:type="spellStart"/>
-      <w:r>
-        <w:rPr>
-          <w:rFonts w:ascii="Roboto" w:eastAsia="Roboto" w:hAnsi="Roboto" w:cs="Roboto"/>
-          <w:b/>
-          <w:bCs/>
-          <w:color w:val="C00000"/>
-          <w:sz w:val="24"/>
-          <w:szCs w:val="24"/>
-        </w:rPr>
-        <w:t>Delst</w:t>
-      </w:r>
-      <w:proofErr w:type="spellEnd"/>
-      <w:r>
-        <w:rPr>
-          <w:rFonts w:ascii="Roboto" w:eastAsia="Roboto" w:hAnsi="Roboto" w:cs="Roboto"/>
-          <w:b/>
-          <w:bCs/>
-          <w:color w:val="C00000"/>
-          <w:sz w:val="24"/>
-          <w:szCs w:val="24"/>
-        </w:rPr>
-        <w:t>, A. Collard</w:t>
-      </w:r>
-      <w:r>
-        <w:rPr>
-          <w:rFonts w:ascii="Roboto" w:eastAsia="Roboto" w:hAnsi="Roboto" w:cs="Roboto"/>
-          <w:b/>
-          <w:bCs/>
-          <w:color w:val="212529"/>
-          <w:sz w:val="24"/>
-          <w:szCs w:val="24"/>
-        </w:rPr>
-        <w:t xml:space="preserve">, </w:t>
-      </w:r>
-      <w:r>
-        <w:rPr>
-          <w:rFonts w:ascii="Roboto" w:eastAsia="Roboto" w:hAnsi="Roboto" w:cs="Roboto"/>
-          <w:color w:val="212529"/>
-          <w:sz w:val="24"/>
-          <w:szCs w:val="24"/>
-        </w:rPr>
-        <w:t>D. Kleist</w:t>
-      </w:r>
-      <w:r>
-        <w:rPr>
-          <w:rFonts w:ascii="Roboto" w:eastAsia="Roboto" w:hAnsi="Roboto" w:cs="Roboto"/>
-          <w:b/>
-          <w:bCs/>
-          <w:color w:val="212529"/>
-          <w:sz w:val="24"/>
-          <w:szCs w:val="24"/>
-        </w:rPr>
-        <w:t xml:space="preserve">, R. </w:t>
-      </w:r>
-      <w:proofErr w:type="spellStart"/>
-      <w:r>
-        <w:rPr>
-          <w:rFonts w:ascii="Roboto" w:eastAsia="Roboto" w:hAnsi="Roboto" w:cs="Roboto"/>
-          <w:b/>
-          <w:bCs/>
-          <w:color w:val="212529"/>
-          <w:sz w:val="24"/>
-          <w:szCs w:val="24"/>
-        </w:rPr>
-        <w:t>Treadon</w:t>
-      </w:r>
-      <w:proofErr w:type="spellEnd"/>
-      <w:r>
-        <w:rPr>
-          <w:rFonts w:ascii="Roboto" w:eastAsia="Roboto" w:hAnsi="Roboto" w:cs="Roboto"/>
-          <w:color w:val="212529"/>
-          <w:sz w:val="24"/>
-          <w:szCs w:val="24"/>
-        </w:rPr>
-        <w:t xml:space="preserve">, and </w:t>
-      </w:r>
-      <w:r>
-        <w:rPr>
-          <w:rFonts w:ascii="Roboto" w:eastAsia="Roboto" w:hAnsi="Roboto" w:cs="Roboto"/>
-          <w:b/>
-          <w:bCs/>
-          <w:color w:val="212529"/>
-          <w:sz w:val="24"/>
-          <w:szCs w:val="24"/>
-        </w:rPr>
-        <w:t xml:space="preserve">J. C. </w:t>
-      </w:r>
-      <w:proofErr w:type="spellStart"/>
-      <w:r>
-        <w:rPr>
-          <w:rFonts w:ascii="Roboto" w:eastAsia="Roboto" w:hAnsi="Roboto" w:cs="Roboto"/>
-          <w:b/>
-          <w:bCs/>
-          <w:color w:val="212529"/>
-          <w:sz w:val="24"/>
-          <w:szCs w:val="24"/>
-        </w:rPr>
-        <w:t>Derber</w:t>
-      </w:r>
-      <w:proofErr w:type="spellEnd"/>
-      <w:r>
-        <w:rPr>
-          <w:rFonts w:ascii="Roboto" w:eastAsia="Roboto" w:hAnsi="Roboto" w:cs="Roboto"/>
-          <w:color w:val="212529"/>
-          <w:sz w:val="24"/>
-          <w:szCs w:val="24"/>
-        </w:rPr>
-        <w:t xml:space="preserve">, 2016: </w:t>
-      </w:r>
-      <w:r>
-        <w:rPr>
-          <w:rFonts w:ascii="Roboto" w:eastAsia="Roboto" w:hAnsi="Roboto" w:cs="Roboto"/>
-          <w:color w:val="212529"/>
-          <w:sz w:val="24"/>
-          <w:szCs w:val="24"/>
-        </w:rPr>
-        <w:t>All-Sky Microwave Radiance Assimilation in NCEP’s GSI Analysis System</w:t>
-      </w:r>
-      <w:r>
-        <w:rPr>
-          <w:rFonts w:ascii="Roboto" w:eastAsia="Roboto" w:hAnsi="Roboto" w:cs="Roboto"/>
-          <w:color w:val="212529"/>
-          <w:sz w:val="24"/>
-          <w:szCs w:val="24"/>
-        </w:rPr>
-        <w:t xml:space="preserve">. </w:t>
-      </w:r>
-      <w:r>
-        <w:rPr>
-          <w:rFonts w:ascii="Roboto" w:eastAsia="Roboto" w:hAnsi="Roboto" w:cs="Roboto"/>
-          <w:i/>
-          <w:iCs/>
-          <w:color w:val="212529"/>
-          <w:sz w:val="24"/>
-          <w:szCs w:val="24"/>
-        </w:rPr>
-        <w:t>Mon. Wea. Rev</w:t>
-      </w:r>
-      <w:r>
-        <w:rPr>
-          <w:rFonts w:ascii="Roboto" w:eastAsia="Roboto" w:hAnsi="Roboto" w:cs="Roboto"/>
-          <w:color w:val="212529"/>
-          <w:sz w:val="24"/>
-          <w:szCs w:val="24"/>
-        </w:rPr>
-        <w:t xml:space="preserve">., </w:t>
-      </w:r>
-      <w:r>
-        <w:rPr>
-          <w:rFonts w:ascii="Roboto" w:eastAsia="Roboto" w:hAnsi="Roboto" w:cs="Roboto"/>
-          <w:b/>
-          <w:bCs/>
-          <w:color w:val="212529"/>
-          <w:sz w:val="24"/>
-          <w:szCs w:val="24"/>
-        </w:rPr>
-        <w:t>144</w:t>
-      </w:r>
-      <w:r>
-        <w:rPr>
-          <w:rFonts w:ascii="Roboto" w:eastAsia="Roboto" w:hAnsi="Roboto" w:cs="Roboto"/>
-          <w:color w:val="212529"/>
-          <w:sz w:val="24"/>
-          <w:szCs w:val="24"/>
-        </w:rPr>
-        <w:t xml:space="preserve">, 4709-4735. </w:t>
-      </w:r>
-      <w:hyperlink r:id="rId181" w:tgtFrame="_blank" w:history="1">
-        <w:r>
-          <w:rPr>
-            <w:rStyle w:val="Hyperlink"/>
-            <w:rFonts w:ascii="Roboto" w:eastAsia="Roboto" w:hAnsi="Roboto" w:cs="Roboto"/>
-            <w:sz w:val="24"/>
-            <w:szCs w:val="24"/>
-          </w:rPr>
-          <w:t>https://doi.org/10.1175/MWR-</w:t>
-        </w:r>
-        <w:r>
-          <w:rPr>
-            <w:rStyle w:val="Hyperlink"/>
-            <w:rFonts w:ascii="Roboto" w:eastAsia="Roboto" w:hAnsi="Roboto" w:cs="Roboto"/>
-            <w:sz w:val="24"/>
-            <w:szCs w:val="24"/>
-          </w:rPr>
-          <w:t>D-15-0445.1</w:t>
+          <w:t>https://doi.org/10.1175/MWR-D-15-0445.1</w:t>
         </w:r>
       </w:hyperlink>
     </w:p>
@@ -45307,20 +45174,13 @@
         </w:rPr>
         <w:t xml:space="preserve">, 1687-1702. </w:t>
       </w:r>
-      <w:hyperlink r:id="rId182" w:tgtFrame="_blank" w:history="1">
+      <w:hyperlink r:id="rId185" w:tgtFrame="_blank" w:history="1">
         <w:r>
           <w:rPr>
             <w:rStyle w:val="Hyperlink"/>
             <w:rFonts w:ascii="Arial" w:hAnsi="Arial" w:cs="Arial"/>
           </w:rPr>
-          <w:t>https://doi.org/10.1175/MWR-D-14</w:t>
-        </w:r>
-        <w:r>
-          <w:rPr>
-            <w:rStyle w:val="Hyperlink"/>
-            <w:rFonts w:ascii="Arial" w:hAnsi="Arial" w:cs="Arial"/>
-          </w:rPr>
-          <w:t>-00143.1</w:t>
+          <w:t>https://doi.org/10.1175/MWR-D-14-00143.1</w:t>
         </w:r>
       </w:hyperlink>
     </w:p>
@@ -45425,7 +45285,7 @@
         </w:rPr>
         <w:t xml:space="preserve">, 149-160. </w:t>
       </w:r>
-      <w:hyperlink r:id="rId183" w:history="1">
+      <w:hyperlink r:id="rId186" w:history="1">
         <w:r>
           <w:rPr>
             <w:rStyle w:val="Hyperlink"/>
@@ -45661,7 +45521,7 @@
         </w:rPr>
         <w:t xml:space="preserve">, 953-960. </w:t>
       </w:r>
-      <w:hyperlink r:id="rId184" w:tgtFrame="_blank" w:history="1">
+      <w:hyperlink r:id="rId187" w:tgtFrame="_blank" w:history="1">
         <w:r>
           <w:rPr>
             <w:rStyle w:val="Hyperlink"/>
@@ -45986,7 +45846,7 @@
         </w:rPr>
         <w:t xml:space="preserve">. </w:t>
       </w:r>
-      <w:hyperlink r:id="rId185" w:tgtFrame="_blank" w:history="1">
+      <w:hyperlink r:id="rId188" w:tgtFrame="_blank" w:history="1">
         <w:r>
           <w:rPr>
             <w:rStyle w:val="Hyperlink"/>
@@ -46127,20 +45987,13 @@
         </w:rPr>
         <w:t xml:space="preserve">. </w:t>
       </w:r>
-      <w:hyperlink r:id="rId186" w:history="1">
+      <w:hyperlink r:id="rId189" w:history="1">
         <w:r>
           <w:rPr>
             <w:rStyle w:val="Hyperlink"/>
             <w:rFonts w:ascii="Arial" w:hAnsi="Arial" w:cs="Arial"/>
           </w:rPr>
-          <w:t>https://doi.org/10.1175/WAF-D</w:t>
-        </w:r>
-        <w:r>
-          <w:rPr>
-            <w:rStyle w:val="Hyperlink"/>
-            <w:rFonts w:ascii="Arial" w:hAnsi="Arial" w:cs="Arial"/>
-          </w:rPr>
-          <w:t>-15-0002.1</w:t>
+          <w:t>https://doi.org/10.1175/WAF-D-15-0002.1</w:t>
         </w:r>
       </w:hyperlink>
     </w:p>
@@ -46376,7 +46229,7 @@
         </w:rPr>
         <w:t xml:space="preserve">. </w:t>
       </w:r>
-      <w:hyperlink r:id="rId187" w:tgtFrame="_blank" w:history="1">
+      <w:hyperlink r:id="rId190" w:tgtFrame="_blank" w:history="1">
         <w:r>
           <w:rPr>
             <w:rStyle w:val="Hyperlink"/>
@@ -46453,7 +46306,7 @@
         </w:rPr>
         <w:t xml:space="preserve">, S. McKeen, E. J. Williams, and S. S. Brown, 2015: </w:t>
       </w:r>
-      <w:hyperlink r:id="rId188" w:history="1">
+      <w:hyperlink r:id="rId191" w:history="1">
         <w:r>
           <w:rPr>
             <w:rStyle w:val="Hyperlink"/>
@@ -46498,7 +46351,7 @@
         </w:rPr>
         <w:t xml:space="preserve">. </w:t>
       </w:r>
-      <w:hyperlink r:id="rId189" w:history="1">
+      <w:hyperlink r:id="rId192" w:history="1">
         <w:r>
           <w:rPr>
             <w:rStyle w:val="Hyperlink"/>
@@ -46675,7 +46528,7 @@
         </w:rPr>
         <w:t xml:space="preserve">1205–1221 (2015). </w:t>
       </w:r>
-      <w:hyperlink r:id="rId190" w:history="1">
+      <w:hyperlink r:id="rId193" w:history="1">
         <w:r>
           <w:rPr>
             <w:rStyle w:val="Hyperlink"/>
@@ -46916,7 +46769,7 @@
         </w:rPr>
         <w:t xml:space="preserve">. </w:t>
       </w:r>
-      <w:hyperlink r:id="rId191" w:history="1">
+      <w:hyperlink r:id="rId194" w:history="1">
         <w:r>
           <w:rPr>
             <w:rStyle w:val="Hyperlink"/>
@@ -47044,7 +46897,7 @@
         </w:rPr>
         <w:t xml:space="preserve">729. </w:t>
       </w:r>
-      <w:hyperlink r:id="rId192" w:tgtFrame="_blank" w:history="1">
+      <w:hyperlink r:id="rId195" w:tgtFrame="_blank" w:history="1">
         <w:r>
           <w:rPr>
             <w:rStyle w:val="Hyperlink"/>
@@ -47173,7 +47026,7 @@
         </w:rPr>
         <w:t xml:space="preserve">, 841-854. </w:t>
       </w:r>
-      <w:hyperlink r:id="rId193" w:tgtFrame="_blank" w:history="1">
+      <w:hyperlink r:id="rId196" w:tgtFrame="_blank" w:history="1">
         <w:r>
           <w:rPr>
             <w:rStyle w:val="Hyperlink"/>
@@ -47251,7 +47104,7 @@
         </w:rPr>
         <w:t xml:space="preserve">, 771-792. </w:t>
       </w:r>
-      <w:hyperlink r:id="rId194" w:tgtFrame="_blank" w:history="1">
+      <w:hyperlink r:id="rId197" w:tgtFrame="_blank" w:history="1">
         <w:r>
           <w:rPr>
             <w:rStyle w:val="Hyperlink"/>
@@ -47542,7 +47395,7 @@
         </w:rPr>
         <w:t xml:space="preserve">. </w:t>
       </w:r>
-      <w:hyperlink r:id="rId195" w:history="1">
+      <w:hyperlink r:id="rId198" w:history="1">
         <w:r>
           <w:rPr>
             <w:rStyle w:val="Hyperlink"/>
@@ -47711,7 +47564,7 @@
         </w:rPr>
         <w:t xml:space="preserve">, 3087-3018. </w:t>
       </w:r>
-      <w:hyperlink r:id="rId196" w:tgtFrame="_blank" w:history="1">
+      <w:hyperlink r:id="rId199" w:tgtFrame="_blank" w:history="1">
         <w:r>
           <w:rPr>
             <w:rStyle w:val="Hyperlink"/>
@@ -47833,20 +47686,13 @@
         </w:rPr>
         <w:t xml:space="preserve">, 3204-3213. </w:t>
       </w:r>
-      <w:hyperlink r:id="rId197" w:tgtFrame="_blank" w:history="1">
+      <w:hyperlink r:id="rId200" w:tgtFrame="_blank" w:history="1">
         <w:r>
           <w:rPr>
             <w:rStyle w:val="Hyperlink"/>
             <w:rFonts w:ascii="Arial" w:hAnsi="Arial" w:cs="Arial"/>
           </w:rPr>
-          <w:t>https://doi.org/10.1</w:t>
-        </w:r>
-        <w:r>
-          <w:rPr>
-            <w:rStyle w:val="Hyperlink"/>
-            <w:rFonts w:ascii="Arial" w:hAnsi="Arial" w:cs="Arial"/>
-          </w:rPr>
-          <w:t>175/MWR-D-15-0035.1</w:t>
+          <w:t>https://doi.org/10.1175/MWR-D-15-0035.1</w:t>
         </w:r>
       </w:hyperlink>
     </w:p>
@@ -47931,20 +47777,13 @@
         </w:rPr>
         <w:t xml:space="preserve">, 1689–1705. </w:t>
       </w:r>
-      <w:hyperlink r:id="rId198" w:tgtFrame="_blank" w:history="1">
+      <w:hyperlink r:id="rId201" w:tgtFrame="_blank" w:history="1">
         <w:r>
           <w:rPr>
             <w:rStyle w:val="Hyperlink"/>
             <w:rFonts w:ascii="Arial" w:hAnsi="Arial" w:cs="Arial"/>
           </w:rPr>
-          <w:t>https://doi.org/10.1175/JTECH-</w:t>
-        </w:r>
-        <w:r>
-          <w:rPr>
-            <w:rStyle w:val="Hyperlink"/>
-            <w:rFonts w:ascii="Arial" w:hAnsi="Arial" w:cs="Arial"/>
-          </w:rPr>
-          <w:t>D-15-0028.1</w:t>
+          <w:t>https://doi.org/10.1175/JTECH-D-15-0028.1</w:t>
         </w:r>
       </w:hyperlink>
     </w:p>
@@ -48133,7 +47972,7 @@
         </w:rPr>
         <w:t xml:space="preserve">. </w:t>
       </w:r>
-      <w:hyperlink r:id="rId199" w:tgtFrame="_blank" w:history="1">
+      <w:hyperlink r:id="rId202" w:tgtFrame="_blank" w:history="1">
         <w:r>
           <w:rPr>
             <w:rStyle w:val="Hyperlink"/>
@@ -48394,7 +48233,7 @@
         </w:rPr>
         <w:t xml:space="preserve">, 1-11. </w:t>
       </w:r>
-      <w:hyperlink r:id="rId200" w:tgtFrame="_blank" w:history="1">
+      <w:hyperlink r:id="rId203" w:tgtFrame="_blank" w:history="1">
         <w:r>
           <w:rPr>
             <w:rStyle w:val="Hyperlink"/>
@@ -48488,7 +48327,7 @@
         </w:rPr>
         <w:t xml:space="preserve">, 827-840. </w:t>
       </w:r>
-      <w:hyperlink r:id="rId201" w:tgtFrame="_blank" w:history="1">
+      <w:hyperlink r:id="rId204" w:tgtFrame="_blank" w:history="1">
         <w:r>
           <w:rPr>
             <w:rStyle w:val="Hyperlink"/>
@@ -48659,7 +48498,7 @@
         </w:rPr>
         <w:t xml:space="preserve"> </w:t>
       </w:r>
-      <w:hyperlink r:id="rId202" w:history="1">
+      <w:hyperlink r:id="rId205" w:history="1">
         <w:r>
           <w:rPr>
             <w:rStyle w:val="Hyperlink"/>
@@ -48733,7 +48572,7 @@
         </w:rPr>
         <w:t xml:space="preserve">. </w:t>
       </w:r>
-      <w:hyperlink r:id="rId203" w:history="1">
+      <w:hyperlink r:id="rId206" w:history="1">
         <w:r>
           <w:rPr>
             <w:rStyle w:val="Hyperlink"/>
@@ -48791,7 +48630,7 @@
         </w:rPr>
         <w:t xml:space="preserve"> </w:t>
       </w:r>
-      <w:hyperlink r:id="rId204" w:history="1">
+      <w:hyperlink r:id="rId207" w:history="1">
         <w:r>
           <w:rPr>
             <w:rStyle w:val="Hyperlink"/>
@@ -48863,7 +48702,7 @@
         </w:rPr>
         <w:t xml:space="preserve">, 1411-1428. </w:t>
       </w:r>
-      <w:hyperlink r:id="rId205" w:tgtFrame="_blank" w:history="1">
+      <w:hyperlink r:id="rId208" w:tgtFrame="_blank" w:history="1">
         <w:r>
           <w:rPr>
             <w:rStyle w:val="Hyperlink"/>
@@ -49506,7 +49345,7 @@
         </w:rPr>
         <w:t xml:space="preserve">. </w:t>
       </w:r>
-      <w:hyperlink r:id="rId206" w:history="1">
+      <w:hyperlink r:id="rId209" w:history="1">
         <w:r>
           <w:rPr>
             <w:rStyle w:val="Hyperlink"/>
@@ -49677,7 +49516,7 @@
         </w:rPr>
         <w:t xml:space="preserve">, 1355-1373. </w:t>
       </w:r>
-      <w:hyperlink r:id="rId207" w:tgtFrame="_blank" w:history="1">
+      <w:hyperlink r:id="rId210" w:tgtFrame="_blank" w:history="1">
         <w:r>
           <w:rPr>
             <w:rStyle w:val="Hyperlink"/>
@@ -49885,7 +49724,7 @@
         </w:rPr>
         <w:t xml:space="preserve"> 1962-1980. </w:t>
       </w:r>
-      <w:hyperlink r:id="rId208" w:tgtFrame="_blank" w:history="1">
+      <w:hyperlink r:id="rId211" w:tgtFrame="_blank" w:history="1">
         <w:r>
           <w:rPr>
             <w:rStyle w:val="Hyperlink"/>
@@ -50084,7 +49923,7 @@
         </w:rPr>
         <w:t xml:space="preserve"> 1981-2000. </w:t>
       </w:r>
-      <w:hyperlink r:id="rId209" w:tgtFrame="_blank" w:history="1">
+      <w:hyperlink r:id="rId212" w:tgtFrame="_blank" w:history="1">
         <w:r>
           <w:rPr>
             <w:rStyle w:val="Hyperlink"/>
@@ -50260,7 +50099,7 @@
         </w:rPr>
         <w:t xml:space="preserve"> </w:t>
       </w:r>
-      <w:hyperlink r:id="rId210" w:tgtFrame="_blank" w:history="1">
+      <w:hyperlink r:id="rId213" w:tgtFrame="_blank" w:history="1">
         <w:r>
           <w:rPr>
             <w:rStyle w:val="Hyperlink"/>
@@ -50465,7 +50304,7 @@
         </w:rPr>
         <w:t xml:space="preserve">. </w:t>
       </w:r>
-      <w:hyperlink r:id="rId211" w:tgtFrame="_blank" w:history="1">
+      <w:hyperlink r:id="rId214" w:tgtFrame="_blank" w:history="1">
         <w:r>
           <w:rPr>
             <w:rStyle w:val="Hyperlink"/>
@@ -50588,7 +50427,7 @@
         </w:rPr>
         <w:t xml:space="preserve">, 857-873. </w:t>
       </w:r>
-      <w:hyperlink r:id="rId212" w:tgtFrame="_blank" w:history="1">
+      <w:hyperlink r:id="rId215" w:tgtFrame="_blank" w:history="1">
         <w:r>
           <w:rPr>
             <w:rStyle w:val="Hyperlink"/>
@@ -50683,7 +50522,7 @@
         </w:rPr>
         <w:t xml:space="preserve">, 1575–1582 (2015). </w:t>
       </w:r>
-      <w:hyperlink r:id="rId213" w:history="1">
+      <w:hyperlink r:id="rId216" w:history="1">
         <w:r>
           <w:rPr>
             <w:rStyle w:val="Hyperlink"/>
@@ -50855,7 +50694,7 @@
         </w:rPr>
         <w:t xml:space="preserve">, 914-932. </w:t>
       </w:r>
-      <w:hyperlink r:id="rId214" w:tgtFrame="_blank" w:history="1">
+      <w:hyperlink r:id="rId217" w:tgtFrame="_blank" w:history="1">
         <w:r>
           <w:rPr>
             <w:rStyle w:val="Hyperlink"/>
@@ -51082,7 +50921,7 @@
         </w:rPr>
         <w:t xml:space="preserve">, </w:t>
       </w:r>
-      <w:hyperlink r:id="rId215" w:tgtFrame="_blank" w:history="1">
+      <w:hyperlink r:id="rId218" w:tgtFrame="_blank" w:history="1">
         <w:r>
           <w:rPr>
             <w:rStyle w:val="Hyperlink"/>
@@ -51386,7 +51225,7 @@
         </w:rPr>
         <w:t xml:space="preserve">. </w:t>
       </w:r>
-      <w:hyperlink r:id="rId216" w:history="1">
+      <w:hyperlink r:id="rId219" w:history="1">
         <w:r>
           <w:rPr>
             <w:rStyle w:val="Hyperlink"/>
@@ -51530,7 +51369,7 @@
         </w:rPr>
         <w:t xml:space="preserve">, 3774-3803. </w:t>
       </w:r>
-      <w:hyperlink r:id="rId217" w:tgtFrame="_blank" w:history="1">
+      <w:hyperlink r:id="rId220" w:tgtFrame="_blank" w:history="1">
         <w:r>
           <w:rPr>
             <w:rStyle w:val="Hyperlink"/>
@@ -51641,7 +51480,7 @@
         </w:rPr>
         <w:t xml:space="preserve"> 1109-1124. </w:t>
       </w:r>
-      <w:hyperlink r:id="rId218" w:tgtFrame="_blank" w:history="1">
+      <w:hyperlink r:id="rId221" w:tgtFrame="_blank" w:history="1">
         <w:r>
           <w:rPr>
             <w:rStyle w:val="Hyperlink"/>
@@ -51830,7 +51669,7 @@
         </w:rPr>
         <w:t xml:space="preserve">, 1–27 (2015). </w:t>
       </w:r>
-      <w:hyperlink r:id="rId219" w:history="1">
+      <w:hyperlink r:id="rId222" w:history="1">
         <w:r>
           <w:rPr>
             <w:rStyle w:val="Hyperlink"/>

</xml_diff>

<commit_message>
minor fixes to Publications list and Staff listing
</commit_message>
<xml_diff>
--- a/emc/docs/EMC_Pubs_List.docx
+++ b/emc/docs/EMC_Pubs_List.docx
@@ -4290,7 +4290,23 @@
           <w:b/>
           <w:bCs/>
         </w:rPr>
-        <w:t xml:space="preserve">, A.; </w:t>
+        <w:t>, A.</w:t>
+      </w:r>
+      <w:r>
+        <w:rPr>
+          <w:rFonts w:ascii="Arial" w:hAnsi="Arial" w:cs="Arial"/>
+          <w:b/>
+          <w:bCs/>
+        </w:rPr>
+        <w:t>,</w:t>
+      </w:r>
+      <w:r>
+        <w:rPr>
+          <w:rFonts w:ascii="Arial" w:hAnsi="Arial" w:cs="Arial"/>
+          <w:b/>
+          <w:bCs/>
+        </w:rPr>
+        <w:t xml:space="preserve"> </w:t>
       </w:r>
       <w:proofErr w:type="spellStart"/>
       <w:r>
@@ -9532,7 +9548,16 @@
           <w:sz w:val="24"/>
           <w:szCs w:val="24"/>
         </w:rPr>
-        <w:t xml:space="preserve"> Akira </w:t>
+        <w:t xml:space="preserve">, </w:t>
+      </w:r>
+      <w:r>
+        <w:rPr>
+          <w:rFonts w:ascii="Arial" w:eastAsia="Times New Roman" w:hAnsi="Arial" w:cs="Arial"/>
+          <w:color w:val="1A1A1A"/>
+          <w:sz w:val="24"/>
+          <w:szCs w:val="24"/>
+        </w:rPr>
+        <w:t xml:space="preserve">Akira </w:t>
       </w:r>
       <w:proofErr w:type="spellStart"/>
       <w:r>
@@ -10634,7 +10659,6 @@
         </w:rPr>
         <w:t xml:space="preserve">) </w:t>
       </w:r>
-      <w:proofErr w:type="gramStart"/>
       <w:r>
         <w:rPr>
           <w:rFonts w:ascii="Roboto" w:eastAsia="Roboto" w:hAnsi="Roboto" w:cs="Roboto"/>
@@ -10653,16 +10677,6 @@
         </w:rPr>
         <w:t>.</w:t>
       </w:r>
-      <w:r>
-        <w:rPr>
-          <w:rFonts w:ascii="Roboto" w:eastAsia="Roboto" w:hAnsi="Roboto" w:cs="Roboto"/>
-          <w:color w:val="212529"/>
-          <w:sz w:val="24"/>
-          <w:szCs w:val="24"/>
-        </w:rPr>
-        <w:t>.</w:t>
-      </w:r>
-      <w:proofErr w:type="gramEnd"/>
       <w:r>
         <w:rPr>
           <w:rFonts w:ascii="Roboto" w:eastAsia="Roboto" w:hAnsi="Roboto" w:cs="Roboto"/>
@@ -15983,7 +15997,27 @@
           <w:sz w:val="24"/>
           <w:szCs w:val="24"/>
         </w:rPr>
-        <w:t xml:space="preserve">, and </w:t>
+        <w:t xml:space="preserve">, </w:t>
+      </w:r>
+      <w:r>
+        <w:rPr>
+          <w:rFonts w:ascii="Arial" w:eastAsia="Times New Roman" w:hAnsi="Arial" w:cs="Arial"/>
+          <w:color w:val="000000"/>
+          <w:sz w:val="24"/>
+          <w:szCs w:val="24"/>
+        </w:rPr>
+        <w:t>and</w:t>
+      </w:r>
+      <w:r>
+        <w:rPr>
+          <w:rFonts w:ascii="Arial" w:eastAsia="Times New Roman" w:hAnsi="Arial" w:cs="Arial"/>
+          <w:b/>
+          <w:bCs/>
+          <w:color w:val="000000"/>
+          <w:sz w:val="24"/>
+          <w:szCs w:val="24"/>
+        </w:rPr>
+        <w:t xml:space="preserve"> </w:t>
       </w:r>
       <w:r>
         <w:rPr>
@@ -17903,7 +17937,27 @@
           <w:sz w:val="24"/>
           <w:szCs w:val="24"/>
         </w:rPr>
-        <w:t xml:space="preserve">, and </w:t>
+        <w:t xml:space="preserve">, </w:t>
+      </w:r>
+      <w:r>
+        <w:rPr>
+          <w:rFonts w:ascii="Arial" w:eastAsia="Times New Roman" w:hAnsi="Arial" w:cs="Arial"/>
+          <w:color w:val="000000"/>
+          <w:sz w:val="24"/>
+          <w:szCs w:val="24"/>
+        </w:rPr>
+        <w:t>and</w:t>
+      </w:r>
+      <w:r>
+        <w:rPr>
+          <w:rFonts w:ascii="Arial" w:eastAsia="Times New Roman" w:hAnsi="Arial" w:cs="Arial"/>
+          <w:b/>
+          <w:bCs/>
+          <w:color w:val="000000"/>
+          <w:sz w:val="24"/>
+          <w:szCs w:val="24"/>
+        </w:rPr>
+        <w:t xml:space="preserve"> </w:t>
       </w:r>
       <w:r>
         <w:rPr>
@@ -18697,9 +18751,6 @@
       <w:r>
         <w:rPr>
           <w:rFonts w:ascii="Arial" w:hAnsi="Arial" w:cs="Arial"/>
-          <w:b/>
-          <w:bCs/>
-          <w:color w:val="C00000"/>
         </w:rPr>
         <w:t xml:space="preserve">I. </w:t>
       </w:r>
@@ -18707,9 +18758,6 @@
       <w:r>
         <w:rPr>
           <w:rFonts w:ascii="Arial" w:hAnsi="Arial" w:cs="Arial"/>
-          <w:b/>
-          <w:bCs/>
-          <w:color w:val="C00000"/>
         </w:rPr>
         <w:t>Jankov</w:t>
       </w:r>
@@ -20221,7 +20269,6 @@
         </w:rPr>
       </w:pPr>
       <w:proofErr w:type="spellStart"/>
-      <w:proofErr w:type="gramStart"/>
       <w:r>
         <w:rPr>
           <w:rFonts w:ascii="Arial" w:eastAsia="Times New Roman" w:hAnsi="Arial" w:cs="Arial"/>
@@ -20243,9 +20290,19 @@
           <w:sz w:val="24"/>
           <w:szCs w:val="24"/>
         </w:rPr>
-        <w:t xml:space="preserve"> ,</w:t>
-      </w:r>
-      <w:proofErr w:type="gramEnd"/>
+        <w:t>,</w:t>
+      </w:r>
+      <w:r>
+        <w:rPr>
+          <w:rFonts w:ascii="Arial" w:eastAsia="Times New Roman" w:hAnsi="Arial" w:cs="Arial"/>
+          <w:b/>
+          <w:bCs/>
+          <w:color w:val="000000"/>
+          <w:sz w:val="24"/>
+          <w:szCs w:val="24"/>
+        </w:rPr>
+        <w:t xml:space="preserve"> </w:t>
+      </w:r>
       <w:r>
         <w:rPr>
           <w:rFonts w:ascii="Arial" w:eastAsia="Times New Roman" w:hAnsi="Arial" w:cs="Arial"/>
@@ -29716,7 +29773,16 @@
           <w:sz w:val="24"/>
           <w:szCs w:val="24"/>
         </w:rPr>
-        <w:t xml:space="preserve">., &amp; </w:t>
+        <w:t xml:space="preserve">., </w:t>
+      </w:r>
+      <w:r>
+        <w:rPr>
+          <w:rFonts w:ascii="Roboto" w:eastAsia="Roboto" w:hAnsi="Roboto" w:cs="Roboto"/>
+          <w:color w:val="212529"/>
+          <w:sz w:val="24"/>
+          <w:szCs w:val="24"/>
+        </w:rPr>
+        <w:t xml:space="preserve">and </w:t>
       </w:r>
       <w:r>
         <w:rPr>
@@ -43179,15 +43245,24 @@
           <w:bCs/>
           <w:color w:val="C00000"/>
         </w:rPr>
-        <w:t>, J. R. Carley, B. Ferrie</w:t>
-      </w:r>
-      <w:r>
-        <w:rPr>
-          <w:rFonts w:ascii="Arial" w:hAnsi="Arial" w:cs="Arial"/>
-          <w:b/>
-          <w:bCs/>
-        </w:rPr>
-        <w:t xml:space="preserve">r, G. </w:t>
+        <w:t xml:space="preserve">, J. R. Carley, </w:t>
+      </w:r>
+      <w:r>
+        <w:rPr>
+          <w:rFonts w:ascii="Arial" w:hAnsi="Arial" w:cs="Arial"/>
+          <w:b/>
+          <w:bCs/>
+          <w:color w:val="C00000"/>
+        </w:rPr>
+        <w:t>B. Ferrier</w:t>
+      </w:r>
+      <w:r>
+        <w:rPr>
+          <w:rFonts w:ascii="Arial" w:hAnsi="Arial" w:cs="Arial"/>
+          <w:b/>
+          <w:bCs/>
+        </w:rPr>
+        <w:t xml:space="preserve">, G. </w:t>
       </w:r>
       <w:proofErr w:type="spellStart"/>
       <w:r>
@@ -47740,6 +47815,7 @@
           <w:rFonts w:ascii="Arial" w:hAnsi="Arial" w:cs="Arial"/>
           <w:b/>
           <w:bCs/>
+          <w:color w:val="C00000"/>
         </w:rPr>
         <w:t>D. Iredell</w:t>
       </w:r>
@@ -49978,6 +50054,7 @@
           <w:rFonts w:ascii="Arial" w:hAnsi="Arial" w:cs="Arial"/>
           <w:b/>
           <w:bCs/>
+          <w:color w:val="C00000"/>
         </w:rPr>
         <w:t>Y. Wu</w:t>
       </w:r>

</xml_diff>

<commit_message>
Update Pubs list, Verification page, and fix typo on GEFS-Aero page
</commit_message>
<xml_diff>
--- a/emc/docs/EMC_Pubs_List.docx
+++ b/emc/docs/EMC_Pubs_List.docx
@@ -399,6 +399,181 @@
         <w:spacing w:before="0" w:beforeAutospacing="0" w:after="0" w:afterAutospacing="0"/>
         <w:rPr>
           <w:rFonts w:ascii="Arial" w:eastAsiaTheme="minorHAnsi" w:hAnsi="Arial" w:cs="Arial"/>
+          <w:color w:val="1155CC"/>
+          <w:u w:val="single"/>
+          <w:shd w:val="clear" w:color="auto" w:fill="FFFFFF"/>
+        </w:rPr>
+      </w:pPr>
+      <w:r>
+        <w:rPr>
+          <w:rFonts w:ascii="Arial" w:eastAsiaTheme="minorHAnsi" w:hAnsi="Arial" w:cs="Arial"/>
+          <w:b/>
+          <w:bCs/>
+          <w:color w:val="222222"/>
+          <w:shd w:val="clear" w:color="auto" w:fill="FFFFFF"/>
+        </w:rPr>
+        <w:t>Carley, J. R.</w:t>
+      </w:r>
+      <w:r>
+        <w:rPr>
+          <w:rFonts w:ascii="Arial" w:eastAsiaTheme="minorHAnsi" w:hAnsi="Arial" w:cs="Arial"/>
+          <w:color w:val="222222"/>
+          <w:shd w:val="clear" w:color="auto" w:fill="FFFFFF"/>
+        </w:rPr>
+        <w:t xml:space="preserve">, M. Matthews, </w:t>
+      </w:r>
+      <w:r>
+        <w:rPr>
+          <w:rFonts w:ascii="Arial" w:eastAsiaTheme="minorHAnsi" w:hAnsi="Arial" w:cs="Arial"/>
+          <w:b/>
+          <w:bCs/>
+          <w:color w:val="C00000"/>
+          <w:shd w:val="clear" w:color="auto" w:fill="FFFFFF"/>
+        </w:rPr>
+        <w:t>M. T. Morris</w:t>
+      </w:r>
+      <w:r>
+        <w:rPr>
+          <w:rFonts w:ascii="Arial" w:eastAsiaTheme="minorHAnsi" w:hAnsi="Arial" w:cs="Arial"/>
+          <w:color w:val="222222"/>
+          <w:shd w:val="clear" w:color="auto" w:fill="FFFFFF"/>
+        </w:rPr>
+        <w:t xml:space="preserve">, </w:t>
+      </w:r>
+      <w:r>
+        <w:rPr>
+          <w:rFonts w:ascii="Arial" w:eastAsiaTheme="minorHAnsi" w:hAnsi="Arial" w:cs="Arial"/>
+          <w:b/>
+          <w:bCs/>
+          <w:color w:val="C00000"/>
+          <w:shd w:val="clear" w:color="auto" w:fill="FFFFFF"/>
+        </w:rPr>
+        <w:t xml:space="preserve">M. S. F. V. De </w:t>
+      </w:r>
+      <w:proofErr w:type="spellStart"/>
+      <w:r>
+        <w:rPr>
+          <w:rFonts w:ascii="Arial" w:eastAsiaTheme="minorHAnsi" w:hAnsi="Arial" w:cs="Arial"/>
+          <w:b/>
+          <w:bCs/>
+          <w:color w:val="C00000"/>
+          <w:shd w:val="clear" w:color="auto" w:fill="FFFFFF"/>
+        </w:rPr>
+        <w:t>Pondeca</w:t>
+      </w:r>
+      <w:proofErr w:type="spellEnd"/>
+      <w:r>
+        <w:rPr>
+          <w:rFonts w:ascii="Arial" w:eastAsiaTheme="minorHAnsi" w:hAnsi="Arial" w:cs="Arial"/>
+          <w:color w:val="222222"/>
+          <w:shd w:val="clear" w:color="auto" w:fill="FFFFFF"/>
+        </w:rPr>
+        <w:t xml:space="preserve">, J. </w:t>
+      </w:r>
+      <w:proofErr w:type="spellStart"/>
+      <w:r>
+        <w:rPr>
+          <w:rFonts w:ascii="Arial" w:eastAsiaTheme="minorHAnsi" w:hAnsi="Arial" w:cs="Arial"/>
+          <w:color w:val="222222"/>
+          <w:shd w:val="clear" w:color="auto" w:fill="FFFFFF"/>
+        </w:rPr>
+        <w:t>Colavito</w:t>
+      </w:r>
+      <w:proofErr w:type="spellEnd"/>
+      <w:r>
+        <w:rPr>
+          <w:rFonts w:ascii="Arial" w:eastAsiaTheme="minorHAnsi" w:hAnsi="Arial" w:cs="Arial"/>
+          <w:color w:val="222222"/>
+          <w:shd w:val="clear" w:color="auto" w:fill="FFFFFF"/>
+        </w:rPr>
+        <w:t xml:space="preserve">, and </w:t>
+      </w:r>
+      <w:r>
+        <w:rPr>
+          <w:rFonts w:ascii="Arial" w:eastAsiaTheme="minorHAnsi" w:hAnsi="Arial" w:cs="Arial"/>
+          <w:b/>
+          <w:bCs/>
+          <w:color w:val="C00000"/>
+          <w:shd w:val="clear" w:color="auto" w:fill="FFFFFF"/>
+        </w:rPr>
+        <w:t>R. Yang</w:t>
+      </w:r>
+      <w:r>
+        <w:rPr>
+          <w:rFonts w:ascii="Arial" w:eastAsiaTheme="minorHAnsi" w:hAnsi="Arial" w:cs="Arial"/>
+          <w:color w:val="222222"/>
+          <w:shd w:val="clear" w:color="auto" w:fill="FFFFFF"/>
+        </w:rPr>
+        <w:t>, 2021: Variational assimilation of web camera-derived estimates of visibility for Alaska aviation. </w:t>
+      </w:r>
+      <w:r>
+        <w:rPr>
+          <w:rFonts w:ascii="Arial" w:eastAsiaTheme="minorHAnsi" w:hAnsi="Arial" w:cs="Arial"/>
+          <w:i/>
+          <w:iCs/>
+          <w:color w:val="222222"/>
+          <w:shd w:val="clear" w:color="auto" w:fill="FFFFFF"/>
+        </w:rPr>
+        <w:t>Experimental Results</w:t>
+      </w:r>
+      <w:r>
+        <w:rPr>
+          <w:rFonts w:ascii="Arial" w:eastAsiaTheme="minorHAnsi" w:hAnsi="Arial" w:cs="Arial"/>
+          <w:color w:val="222222"/>
+          <w:shd w:val="clear" w:color="auto" w:fill="FFFFFF"/>
+        </w:rPr>
+        <w:t>, </w:t>
+      </w:r>
+      <w:r>
+        <w:rPr>
+          <w:rFonts w:ascii="Arial" w:eastAsiaTheme="minorHAnsi" w:hAnsi="Arial" w:cs="Arial"/>
+          <w:b/>
+          <w:bCs/>
+          <w:color w:val="222222"/>
+          <w:shd w:val="clear" w:color="auto" w:fill="FFFFFF"/>
+        </w:rPr>
+        <w:t>2,</w:t>
+      </w:r>
+      <w:r>
+        <w:rPr>
+          <w:rFonts w:ascii="Arial" w:eastAsiaTheme="minorHAnsi" w:hAnsi="Arial" w:cs="Arial"/>
+          <w:color w:val="222222"/>
+          <w:shd w:val="clear" w:color="auto" w:fill="FFFFFF"/>
+        </w:rPr>
+        <w:t> e14. </w:t>
+      </w:r>
+      <w:hyperlink r:id="rId8" w:tgtFrame="_blank" w:history="1">
+        <w:r>
+          <w:rPr>
+            <w:rFonts w:ascii="Arial" w:eastAsiaTheme="minorHAnsi" w:hAnsi="Arial" w:cs="Arial"/>
+            <w:color w:val="1155CC"/>
+            <w:u w:val="single"/>
+            <w:shd w:val="clear" w:color="auto" w:fill="FFFFFF"/>
+          </w:rPr>
+          <w:t>http://dx.doi.org/10.1017/exp.2020.66</w:t>
+        </w:r>
+      </w:hyperlink>
+    </w:p>
+    <w:p>
+      <w:pPr>
+        <w:pStyle w:val="NormalWeb"/>
+        <w:spacing w:before="0" w:beforeAutospacing="0" w:after="0" w:afterAutospacing="0"/>
+        <w:rPr>
+          <w:rFonts w:ascii="Arial" w:eastAsiaTheme="minorHAnsi" w:hAnsi="Arial" w:cs="Arial"/>
+          <w:color w:val="1155CC"/>
+          <w:sz w:val="22"/>
+          <w:szCs w:val="22"/>
+          <w:u w:val="single"/>
+          <w:shd w:val="clear" w:color="auto" w:fill="FFFFFF"/>
+        </w:rPr>
+      </w:pPr>
+    </w:p>
+    <w:p>
+      <w:pPr>
+        <w:pStyle w:val="NormalWeb"/>
+        <w:spacing w:before="0" w:beforeAutospacing="0" w:after="0" w:afterAutospacing="0"/>
+        <w:rPr>
+          <w:rFonts w:ascii="Arial" w:eastAsiaTheme="minorHAnsi" w:hAnsi="Arial" w:cs="Arial"/>
           <w:shd w:val="clear" w:color="auto" w:fill="FFFFFF"/>
         </w:rPr>
       </w:pPr>
@@ -696,7 +871,7 @@
         </w:rPr>
         <w:t xml:space="preserve">, </w:t>
       </w:r>
-      <w:hyperlink r:id="rId8" w:tgtFrame="_blank" w:history="1">
+      <w:hyperlink r:id="rId9" w:tgtFrame="_blank" w:history="1">
         <w:r>
           <w:rPr>
             <w:rStyle w:val="Hyperlink"/>
@@ -808,7 +983,7 @@
         </w:rPr>
         <w:t>DOI: </w:t>
       </w:r>
-      <w:hyperlink r:id="rId9" w:tgtFrame="_blank" w:history="1">
+      <w:hyperlink r:id="rId10" w:tgtFrame="_blank" w:history="1">
         <w:r>
           <w:rPr>
             <w:rStyle w:val="Hyperlink"/>
@@ -843,52 +1018,7 @@
           <w:bCs/>
           <w:color w:val="C00000"/>
         </w:rPr>
-        <w:t>Wang, W.</w:t>
-      </w:r>
-      <w:r>
-        <w:rPr>
-          <w:rFonts w:ascii="Arial" w:hAnsi="Arial" w:cs="Arial"/>
-          <w:b/>
-          <w:bCs/>
-          <w:color w:val="C00000"/>
-        </w:rPr>
-        <w:t>, B</w:t>
-      </w:r>
-      <w:r>
-        <w:rPr>
-          <w:rFonts w:ascii="Arial" w:hAnsi="Arial" w:cs="Arial"/>
-          <w:b/>
-          <w:bCs/>
-          <w:color w:val="C00000"/>
-        </w:rPr>
-        <w:t>.</w:t>
-      </w:r>
-      <w:r>
-        <w:rPr>
-          <w:rFonts w:ascii="Arial" w:hAnsi="Arial" w:cs="Arial"/>
-          <w:b/>
-          <w:bCs/>
-          <w:color w:val="C00000"/>
-        </w:rPr>
-        <w:t xml:space="preserve"> Liu, L</w:t>
-      </w:r>
-      <w:r>
-        <w:rPr>
-          <w:rFonts w:ascii="Arial" w:hAnsi="Arial" w:cs="Arial"/>
-          <w:b/>
-          <w:bCs/>
-          <w:color w:val="C00000"/>
-        </w:rPr>
-        <w:t>.</w:t>
-      </w:r>
-      <w:r>
-        <w:rPr>
-          <w:rFonts w:ascii="Arial" w:hAnsi="Arial" w:cs="Arial"/>
-          <w:b/>
-          <w:bCs/>
-          <w:color w:val="C00000"/>
-        </w:rPr>
-        <w:t xml:space="preserve"> Zhu</w:t>
+        <w:t>Wang, W., B. Liu, L. Zhu</w:t>
       </w:r>
       <w:r>
         <w:rPr>
@@ -908,39 +1038,7 @@
           <w:b/>
           <w:bCs/>
         </w:rPr>
-        <w:t>Z</w:t>
-      </w:r>
-      <w:r>
-        <w:rPr>
-          <w:rFonts w:ascii="Arial" w:hAnsi="Arial" w:cs="Arial"/>
-          <w:b/>
-          <w:bCs/>
-        </w:rPr>
-        <w:t xml:space="preserve">. </w:t>
-      </w:r>
-      <w:r>
-        <w:rPr>
-          <w:rFonts w:ascii="Arial" w:hAnsi="Arial" w:cs="Arial"/>
-          <w:b/>
-          <w:bCs/>
-        </w:rPr>
-        <w:t>Zhang, A</w:t>
-      </w:r>
-      <w:r>
-        <w:rPr>
-          <w:rFonts w:ascii="Arial" w:hAnsi="Arial" w:cs="Arial"/>
-          <w:b/>
-          <w:bCs/>
-        </w:rPr>
-        <w:t>.</w:t>
-      </w:r>
-      <w:r>
-        <w:rPr>
-          <w:rFonts w:ascii="Arial" w:hAnsi="Arial" w:cs="Arial"/>
-          <w:b/>
-          <w:bCs/>
-        </w:rPr>
-        <w:t xml:space="preserve"> </w:t>
+        <w:t xml:space="preserve">Z. Zhang, A. </w:t>
       </w:r>
       <w:proofErr w:type="spellStart"/>
       <w:r>
@@ -964,23 +1062,7 @@
           <w:b/>
           <w:bCs/>
         </w:rPr>
-        <w:t>V</w:t>
-      </w:r>
-      <w:r>
-        <w:rPr>
-          <w:rFonts w:ascii="Arial" w:hAnsi="Arial" w:cs="Arial"/>
-          <w:b/>
-          <w:bCs/>
-        </w:rPr>
-        <w:t>.</w:t>
-      </w:r>
-      <w:r>
-        <w:rPr>
-          <w:rFonts w:ascii="Arial" w:hAnsi="Arial" w:cs="Arial"/>
-          <w:b/>
-          <w:bCs/>
-        </w:rPr>
-        <w:t xml:space="preserve"> </w:t>
+        <w:t xml:space="preserve">V. </w:t>
       </w:r>
       <w:proofErr w:type="spellStart"/>
       <w:r>
@@ -1038,7 +1120,7 @@
         </w:rPr>
         <w:t xml:space="preserve">, </w:t>
       </w:r>
-      <w:hyperlink r:id="rId10" w:tgtFrame="_blank" w:history="1">
+      <w:hyperlink r:id="rId11" w:tgtFrame="_blank" w:history="1">
         <w:r>
           <w:rPr>
             <w:rStyle w:val="Hyperlink"/>
@@ -1297,7 +1379,7 @@
         </w:rPr>
         <w:t xml:space="preserve">, 103656, </w:t>
       </w:r>
-      <w:hyperlink r:id="rId11" w:history="1">
+      <w:hyperlink r:id="rId12" w:history="1">
         <w:r>
           <w:rPr>
             <w:rStyle w:val="Hyperlink"/>
@@ -1473,7 +1555,7 @@
         </w:rPr>
         <w:t xml:space="preserve">, 22 pp. </w:t>
       </w:r>
-      <w:hyperlink r:id="rId12" w:history="1">
+      <w:hyperlink r:id="rId13" w:history="1">
         <w:r>
           <w:rPr>
             <w:rStyle w:val="Hyperlink"/>
@@ -1647,7 +1729,7 @@
         </w:rPr>
         <w:t xml:space="preserve">, </w:t>
       </w:r>
-      <w:hyperlink r:id="rId13" w:history="1">
+      <w:hyperlink r:id="rId14" w:history="1">
         <w:r>
           <w:rPr>
             <w:rStyle w:val="Hyperlink"/>
@@ -1685,7 +1767,6 @@
           <w:sz w:val="24"/>
           <w:szCs w:val="24"/>
         </w:rPr>
-        <w:lastRenderedPageBreak/>
         <w:t>Black</w:t>
       </w:r>
       <w:r>
@@ -1706,7 +1787,7 @@
         </w:rPr>
         <w:t xml:space="preserve">, 2020: A documentation of the NMMB’s nesting capabilities and mechanisms. NOAA/NCEP Office Note 503.  </w:t>
       </w:r>
-      <w:hyperlink r:id="rId14" w:history="1">
+      <w:hyperlink r:id="rId15" w:history="1">
         <w:r>
           <w:rPr>
             <w:rStyle w:val="Hyperlink"/>
@@ -1952,7 +2033,7 @@
         </w:rPr>
         <w:t xml:space="preserve">, May 2020, </w:t>
       </w:r>
-      <w:hyperlink r:id="rId15" w:tgtFrame="_blank" w:tooltip="Persistent link using digital object identifier" w:history="1">
+      <w:hyperlink r:id="rId16" w:tgtFrame="_blank" w:tooltip="Persistent link using digital object identifier" w:history="1">
         <w:r>
           <w:rPr>
             <w:rStyle w:val="Hyperlink"/>
@@ -2188,7 +2269,7 @@
         </w:rPr>
         <w:t xml:space="preserve">, 1913-1922. </w:t>
       </w:r>
-      <w:hyperlink r:id="rId16" w:tgtFrame="_blank" w:history="1">
+      <w:hyperlink r:id="rId17" w:tgtFrame="_blank" w:history="1">
         <w:r>
           <w:rPr>
             <w:rStyle w:val="Hyperlink"/>
@@ -2297,7 +2378,7 @@
         </w:rPr>
         <w:t>,  </w:t>
       </w:r>
-      <w:hyperlink r:id="rId17" w:tgtFrame="_blank" w:history="1">
+      <w:hyperlink r:id="rId18" w:tgtFrame="_blank" w:history="1">
         <w:r>
           <w:rPr>
             <w:rStyle w:val="Hyperlink"/>
@@ -2488,7 +2569,7 @@
         </w:rPr>
         <w:t xml:space="preserve">, 617. </w:t>
       </w:r>
-      <w:hyperlink r:id="rId18" w:history="1">
+      <w:hyperlink r:id="rId19" w:history="1">
         <w:r>
           <w:rPr>
             <w:rStyle w:val="Hyperlink"/>
@@ -2591,7 +2672,7 @@
         </w:rPr>
         <w:t>, </w:t>
       </w:r>
-      <w:hyperlink r:id="rId19" w:tgtFrame="_blank" w:history="1">
+      <w:hyperlink r:id="rId20" w:tgtFrame="_blank" w:history="1">
         <w:r>
           <w:rPr>
             <w:rStyle w:val="Hyperlink"/>
@@ -2716,7 +2797,7 @@
         </w:rPr>
         <w:t xml:space="preserve"> </w:t>
       </w:r>
-      <w:hyperlink r:id="rId20" w:history="1">
+      <w:hyperlink r:id="rId21" w:history="1">
         <w:r>
           <w:rPr>
             <w:rStyle w:val="Hyperlink"/>
@@ -3888,7 +3969,7 @@
         </w:rPr>
         <w:t xml:space="preserve">, E1718-E1742. </w:t>
       </w:r>
-      <w:hyperlink r:id="rId21" w:tgtFrame="_blank" w:history="1">
+      <w:hyperlink r:id="rId22" w:tgtFrame="_blank" w:history="1">
         <w:r>
           <w:rPr>
             <w:rStyle w:val="Hyperlink"/>
@@ -4177,7 +4258,7 @@
         </w:rPr>
         <w:t xml:space="preserve">, 1447-1458. </w:t>
       </w:r>
-      <w:hyperlink r:id="rId22" w:tgtFrame="_blank" w:history="1">
+      <w:hyperlink r:id="rId23" w:tgtFrame="_blank" w:history="1">
         <w:r>
           <w:rPr>
             <w:rStyle w:val="Hyperlink"/>
@@ -4432,16 +4513,7 @@
           <w:sz w:val="24"/>
           <w:szCs w:val="24"/>
         </w:rPr>
-        <w:t xml:space="preserve">Vortex Initialization in the </w:t>
-      </w:r>
-      <w:r>
-        <w:rPr>
-          <w:rFonts w:ascii="Arial" w:hAnsi="Arial" w:cs="Arial"/>
-          <w:sz w:val="24"/>
-          <w:szCs w:val="24"/>
-        </w:rPr>
-        <w:lastRenderedPageBreak/>
-        <w:t>NCEP Operational Hurricane Models</w:t>
+        <w:t>Vortex Initialization in the NCEP Operational Hurricane Models</w:t>
       </w:r>
       <w:r>
         <w:rPr>
@@ -4451,7 +4523,7 @@
         </w:rPr>
         <w:t>. Atmosphere, 11(9</w:t>
       </w:r>
-      <w:hyperlink r:id="rId23" w:history="1">
+      <w:hyperlink r:id="rId24" w:history="1">
         <w:r>
           <w:rPr>
             <w:rStyle w:val="Hyperlink"/>
@@ -4838,7 +4910,7 @@
         </w:rPr>
         <w:t xml:space="preserve">, </w:t>
       </w:r>
-      <w:hyperlink r:id="rId24" w:history="1">
+      <w:hyperlink r:id="rId25" w:history="1">
         <w:r>
           <w:rPr>
             <w:rStyle w:val="Hyperlink"/>
@@ -5036,7 +5108,7 @@
         </w:rPr>
         <w:t xml:space="preserve">. 2020, 8, 308. </w:t>
       </w:r>
-      <w:hyperlink r:id="rId25" w:history="1">
+      <w:hyperlink r:id="rId26" w:history="1">
         <w:r>
           <w:rPr>
             <w:rStyle w:val="Hyperlink"/>
@@ -5174,7 +5246,7 @@
         </w:rPr>
         <w:t>, 977–996, </w:t>
       </w:r>
-      <w:hyperlink r:id="rId26" w:tgtFrame="_blank" w:history="1">
+      <w:hyperlink r:id="rId27" w:tgtFrame="_blank" w:history="1">
         <w:r>
           <w:rPr>
             <w:rStyle w:val="Hyperlink"/>
@@ -5363,7 +5435,7 @@
         </w:rPr>
         <w:t>, 1395–1416, </w:t>
       </w:r>
-      <w:hyperlink r:id="rId27" w:tgtFrame="_blank" w:history="1">
+      <w:hyperlink r:id="rId28" w:tgtFrame="_blank" w:history="1">
         <w:r>
           <w:rPr>
             <w:rStyle w:val="Hyperlink"/>
@@ -5467,7 +5539,7 @@
         </w:rPr>
         <w:t>, 2567–2590, </w:t>
       </w:r>
-      <w:hyperlink r:id="rId28" w:tgtFrame="_blank" w:history="1">
+      <w:hyperlink r:id="rId29" w:tgtFrame="_blank" w:history="1">
         <w:r>
           <w:rPr>
             <w:rStyle w:val="Hyperlink"/>
@@ -5528,7 +5600,7 @@
         </w:rPr>
         <w:t xml:space="preserve">, 2020: Description and some formal properties of beta filters; compact support quasi-Gaussian convolution operators with applications to the construction of spatial covariances. NOAA/NCEP Office Note 498.  </w:t>
       </w:r>
-      <w:hyperlink r:id="rId29" w:history="1">
+      <w:hyperlink r:id="rId30" w:history="1">
         <w:r>
           <w:rPr>
             <w:rStyle w:val="Hyperlink"/>
@@ -5577,7 +5649,7 @@
         </w:rPr>
         <w:t xml:space="preserve"> 2020: A formulation of the hexad algorithm using the geometry of the Fano projective plane. NOAA/NCEP Office Note 499. </w:t>
       </w:r>
-      <w:hyperlink r:id="rId30" w:history="1">
+      <w:hyperlink r:id="rId31" w:history="1">
         <w:r>
           <w:rPr>
             <w:rStyle w:val="Hyperlink"/>
@@ -5652,7 +5724,7 @@
         </w:rPr>
         <w:t xml:space="preserve">16). NOAA/NCEP Office Note 500. </w:t>
       </w:r>
-      <w:hyperlink r:id="rId31" w:history="1">
+      <w:hyperlink r:id="rId32" w:history="1">
         <w:r>
           <w:rPr>
             <w:rStyle w:val="Hyperlink"/>
@@ -5721,7 +5793,7 @@
         </w:rPr>
         <w:t xml:space="preserve">, 2020: Solving the Laplace equation in a right-angled bicorn and constructing smooth functions for conformal overset grids. NOAA/NCEP Office Note 501. </w:t>
       </w:r>
-      <w:hyperlink r:id="rId32" w:history="1">
+      <w:hyperlink r:id="rId33" w:history="1">
         <w:r>
           <w:rPr>
             <w:rStyle w:val="Hyperlink"/>
@@ -5750,7 +5822,6 @@
           <w:szCs w:val="24"/>
           <w:u w:val="none"/>
         </w:rPr>
-        <w:lastRenderedPageBreak/>
         <w:t>Ralph</w:t>
       </w:r>
       <w:r>
@@ -6442,7 +6513,7 @@
         </w:rPr>
         <w:t xml:space="preserve">. </w:t>
       </w:r>
-      <w:hyperlink r:id="rId33" w:tgtFrame="_blank" w:history="1">
+      <w:hyperlink r:id="rId34" w:tgtFrame="_blank" w:history="1">
         <w:r>
           <w:rPr>
             <w:rStyle w:val="Hyperlink"/>
@@ -6714,7 +6785,7 @@
         </w:rPr>
         <w:t xml:space="preserve">, 11, 601, </w:t>
       </w:r>
-      <w:hyperlink r:id="rId34" w:history="1">
+      <w:hyperlink r:id="rId35" w:history="1">
         <w:r>
           <w:rPr>
             <w:rStyle w:val="Hyperlink"/>
@@ -6958,7 +7029,7 @@
         </w:rPr>
         <w:t xml:space="preserve">, 2971-2995. </w:t>
       </w:r>
-      <w:hyperlink r:id="rId35" w:tgtFrame="_blank" w:history="1">
+      <w:hyperlink r:id="rId36" w:tgtFrame="_blank" w:history="1">
         <w:r>
           <w:rPr>
             <w:rStyle w:val="Hyperlink"/>
@@ -7500,7 +7571,7 @@
         </w:rPr>
         <w:t xml:space="preserve">, E968-E987. </w:t>
       </w:r>
-      <w:hyperlink r:id="rId36" w:tgtFrame="_blank" w:history="1">
+      <w:hyperlink r:id="rId37" w:tgtFrame="_blank" w:history="1">
         <w:r>
           <w:rPr>
             <w:rStyle w:val="Hyperlink"/>
@@ -7636,7 +7707,7 @@
       <w:r>
         <w:t xml:space="preserve"> </w:t>
       </w:r>
-      <w:hyperlink r:id="rId37" w:history="1">
+      <w:hyperlink r:id="rId38" w:history="1">
         <w:r>
           <w:rPr>
             <w:rStyle w:val="Hyperlink"/>
@@ -7727,7 +7798,7 @@
         </w:rPr>
         <w:t xml:space="preserve">, </w:t>
       </w:r>
-      <w:hyperlink r:id="rId38" w:history="1">
+      <w:hyperlink r:id="rId39" w:history="1">
         <w:r>
           <w:rPr>
             <w:rStyle w:val="Hyperlink"/>
@@ -7962,7 +8033,7 @@
         </w:rPr>
         <w:t xml:space="preserve">20 pp. </w:t>
       </w:r>
-      <w:hyperlink r:id="rId39" w:tgtFrame="_blank" w:history="1">
+      <w:hyperlink r:id="rId40" w:tgtFrame="_blank" w:history="1">
         <w:r>
           <w:rPr>
             <w:rStyle w:val="Hyperlink"/>
@@ -8073,7 +8144,7 @@
         </w:rPr>
         <w:t xml:space="preserve">, </w:t>
       </w:r>
-      <w:hyperlink r:id="rId40" w:history="1">
+      <w:hyperlink r:id="rId41" w:history="1">
         <w:r>
           <w:rPr>
             <w:rStyle w:val="Hyperlink"/>
@@ -8112,7 +8183,6 @@
           <w:color w:val="auto"/>
           <w:u w:val="none"/>
         </w:rPr>
-        <w:lastRenderedPageBreak/>
         <w:t>Alaka</w:t>
       </w:r>
       <w:proofErr w:type="spellEnd"/>
@@ -8293,7 +8363,7 @@
         </w:rPr>
         <w:t xml:space="preserve">, 1889-1908. </w:t>
       </w:r>
-      <w:hyperlink r:id="rId41" w:tgtFrame="_blank" w:history="1">
+      <w:hyperlink r:id="rId42" w:tgtFrame="_blank" w:history="1">
         <w:r>
           <w:rPr>
             <w:rStyle w:val="Hyperlink"/>
@@ -8429,7 +8499,7 @@
         </w:rPr>
         <w:t xml:space="preserve">, </w:t>
       </w:r>
-      <w:hyperlink r:id="rId42" w:history="1">
+      <w:hyperlink r:id="rId43" w:history="1">
         <w:r>
           <w:rPr>
             <w:rStyle w:val="Hyperlink"/>
@@ -8685,7 +8755,7 @@
         </w:rPr>
         <w:t xml:space="preserve">, ES473-ES491. </w:t>
       </w:r>
-      <w:hyperlink r:id="rId43" w:tgtFrame="_blank" w:history="1">
+      <w:hyperlink r:id="rId44" w:tgtFrame="_blank" w:history="1">
         <w:r>
           <w:rPr>
             <w:rStyle w:val="Hyperlink"/>
@@ -9172,7 +9242,7 @@
         </w:rPr>
         <w:t xml:space="preserve">, 113-127. </w:t>
       </w:r>
-      <w:hyperlink r:id="rId44" w:tgtFrame="_blank" w:history="1">
+      <w:hyperlink r:id="rId45" w:tgtFrame="_blank" w:history="1">
         <w:r>
           <w:rPr>
             <w:rStyle w:val="Hyperlink"/>
@@ -9318,7 +9388,7 @@
         </w:rPr>
         <w:t xml:space="preserve"> 22 pp. </w:t>
       </w:r>
-      <w:hyperlink r:id="rId45" w:history="1">
+      <w:hyperlink r:id="rId46" w:history="1">
         <w:r>
           <w:rPr>
             <w:rStyle w:val="Hyperlink"/>
@@ -9451,7 +9521,7 @@
         </w:rPr>
         <w:t xml:space="preserve"> </w:t>
       </w:r>
-      <w:hyperlink r:id="rId46" w:history="1">
+      <w:hyperlink r:id="rId47" w:history="1">
         <w:r>
           <w:rPr>
             <w:rStyle w:val="Hyperlink"/>
@@ -9729,7 +9799,7 @@
         </w:rPr>
         <w:t xml:space="preserve">. </w:t>
       </w:r>
-      <w:hyperlink r:id="rId47" w:history="1">
+      <w:hyperlink r:id="rId48" w:history="1">
         <w:r>
           <w:rPr>
             <w:rStyle w:val="Hyperlink"/>
@@ -10130,7 +10200,7 @@
         </w:rPr>
         <w:t xml:space="preserve"> </w:t>
       </w:r>
-      <w:hyperlink r:id="rId48" w:history="1">
+      <w:hyperlink r:id="rId49" w:history="1">
         <w:r>
           <w:rPr>
             <w:rStyle w:val="Hyperlink"/>
@@ -10175,7 +10245,6 @@
           <w:szCs w:val="24"/>
           <w:shd w:val="clear" w:color="auto" w:fill="FFFFFF"/>
         </w:rPr>
-        <w:lastRenderedPageBreak/>
         <w:t xml:space="preserve">Du, J., </w:t>
       </w:r>
       <w:r>
@@ -10270,7 +10339,7 @@
         </w:rPr>
         <w:t>, 603–615, </w:t>
       </w:r>
-      <w:hyperlink r:id="rId49" w:tgtFrame="_blank" w:history="1">
+      <w:hyperlink r:id="rId50" w:tgtFrame="_blank" w:history="1">
         <w:r>
           <w:rPr>
             <w:rStyle w:val="Hyperlink"/>
@@ -10404,7 +10473,7 @@
           <w:color w:val="1A1A1A"/>
         </w:rPr>
       </w:pPr>
-      <w:hyperlink r:id="rId50" w:history="1">
+      <w:hyperlink r:id="rId51" w:history="1">
         <w:r>
           <w:rPr>
             <w:rStyle w:val="Hyperlink"/>
@@ -10601,7 +10670,7 @@
         </w:rPr>
         <w:t xml:space="preserve">, 1319-1340. </w:t>
       </w:r>
-      <w:hyperlink r:id="rId51" w:tgtFrame="_blank" w:history="1">
+      <w:hyperlink r:id="rId52" w:tgtFrame="_blank" w:history="1">
         <w:r>
           <w:rPr>
             <w:rStyle w:val="Hyperlink"/>
@@ -10970,7 +11039,7 @@
         </w:rPr>
         <w:t xml:space="preserve">, 361-376. </w:t>
       </w:r>
-      <w:hyperlink r:id="rId52" w:history="1">
+      <w:hyperlink r:id="rId53" w:history="1">
         <w:r>
           <w:rPr>
             <w:rStyle w:val="Hyperlink"/>
@@ -11148,7 +11217,7 @@
       <w:r>
         <w:t xml:space="preserve"> </w:t>
       </w:r>
-      <w:hyperlink r:id="rId53" w:tgtFrame="_blank" w:history="1">
+      <w:hyperlink r:id="rId54" w:tgtFrame="_blank" w:history="1">
         <w:r>
           <w:rPr>
             <w:rStyle w:val="Hyperlink"/>
@@ -11427,7 +11496,7 @@
         </w:rPr>
         <w:t xml:space="preserve">3773–3789 (2019). </w:t>
       </w:r>
-      <w:hyperlink r:id="rId54" w:history="1">
+      <w:hyperlink r:id="rId55" w:history="1">
         <w:r>
           <w:rPr>
             <w:rStyle w:val="Hyperlink"/>
@@ -11494,7 +11563,7 @@
         </w:rPr>
         <w:t xml:space="preserve">., 2019: The Surface Layer Parameterization in the NMM Models. </w:t>
       </w:r>
-      <w:hyperlink r:id="rId55" w:history="1">
+      <w:hyperlink r:id="rId56" w:history="1">
         <w:r>
           <w:rPr>
             <w:rStyle w:val="Hyperlink"/>
@@ -11806,7 +11875,7 @@
         </w:rPr>
         <w:t xml:space="preserve">, 4923–4936. </w:t>
       </w:r>
-      <w:hyperlink r:id="rId56" w:history="1">
+      <w:hyperlink r:id="rId57" w:history="1">
         <w:r>
           <w:rPr>
             <w:rStyle w:val="Hyperlink"/>
@@ -12212,7 +12281,7 @@
         </w:rPr>
         <w:t xml:space="preserve">, 177-198. </w:t>
       </w:r>
-      <w:hyperlink r:id="rId57" w:tgtFrame="_blank" w:history="1">
+      <w:hyperlink r:id="rId58" w:tgtFrame="_blank" w:history="1">
         <w:r>
           <w:rPr>
             <w:rStyle w:val="Hyperlink"/>
@@ -12246,7 +12315,6 @@
           <w:bCs/>
           <w:color w:val="C00000"/>
         </w:rPr>
-        <w:lastRenderedPageBreak/>
         <w:t>Lippi, D. E.</w:t>
       </w:r>
       <w:r>
@@ -12296,7 +12364,7 @@
         </w:rPr>
         <w:t>, 3609–3632, </w:t>
       </w:r>
-      <w:hyperlink r:id="rId58" w:tgtFrame="_blank" w:history="1">
+      <w:hyperlink r:id="rId59" w:tgtFrame="_blank" w:history="1">
         <w:r>
           <w:rPr>
             <w:rStyle w:val="Hyperlink"/>
@@ -12482,7 +12550,7 @@
         </w:rPr>
         <w:t xml:space="preserve"> </w:t>
       </w:r>
-      <w:hyperlink r:id="rId59" w:history="1">
+      <w:hyperlink r:id="rId60" w:history="1">
         <w:r>
           <w:rPr>
             <w:rStyle w:val="Hyperlink"/>
@@ -12598,7 +12666,7 @@
       <w:r>
         <w:t xml:space="preserve"> </w:t>
       </w:r>
-      <w:hyperlink r:id="rId60" w:history="1">
+      <w:hyperlink r:id="rId61" w:history="1">
         <w:r>
           <w:rPr>
             <w:rStyle w:val="Hyperlink"/>
@@ -12891,7 +12959,7 @@
         </w:rPr>
         <w:t xml:space="preserve"> </w:t>
       </w:r>
-      <w:hyperlink r:id="rId61" w:history="1">
+      <w:hyperlink r:id="rId62" w:history="1">
         <w:r>
           <w:rPr>
             <w:rStyle w:val="Hyperlink"/>
@@ -14034,7 +14102,7 @@
         </w:rPr>
         <w:t xml:space="preserve">, 2043-2060. </w:t>
       </w:r>
-      <w:hyperlink r:id="rId62" w:tgtFrame="_blank" w:history="1">
+      <w:hyperlink r:id="rId63" w:tgtFrame="_blank" w:history="1">
         <w:r>
           <w:rPr>
             <w:rStyle w:val="Hyperlink"/>
@@ -14575,7 +14643,7 @@
         </w:rPr>
         <w:t xml:space="preserve">, 1395-1416. </w:t>
       </w:r>
-      <w:hyperlink r:id="rId63" w:tgtFrame="_blank" w:history="1">
+      <w:hyperlink r:id="rId64" w:tgtFrame="_blank" w:history="1">
         <w:r>
           <w:rPr>
             <w:rStyle w:val="Hyperlink"/>
@@ -14822,7 +14890,7 @@
         </w:rPr>
         <w:t xml:space="preserve">, 175-198. </w:t>
       </w:r>
-      <w:hyperlink r:id="rId64" w:tgtFrame="_blank" w:history="1">
+      <w:hyperlink r:id="rId65" w:tgtFrame="_blank" w:history="1">
         <w:r>
           <w:rPr>
             <w:rStyle w:val="Hyperlink"/>
@@ -14958,7 +15026,7 @@
         </w:rPr>
         <w:t xml:space="preserve">, 3-13.  </w:t>
       </w:r>
-      <w:hyperlink r:id="rId65" w:history="1">
+      <w:hyperlink r:id="rId66" w:history="1">
         <w:r>
           <w:rPr>
             <w:rStyle w:val="Hyperlink"/>
@@ -15184,17 +15252,7 @@
           <w:sz w:val="24"/>
           <w:szCs w:val="24"/>
         </w:rPr>
-        <w:t xml:space="preserve">What Is the Impact of Additional Tropical Observations </w:t>
-      </w:r>
-      <w:r>
-        <w:rPr>
-          <w:rFonts w:ascii="Arial" w:eastAsia="Times New Roman" w:hAnsi="Arial" w:cs="Arial"/>
-          <w:color w:val="1A1A1A"/>
-          <w:sz w:val="24"/>
-          <w:szCs w:val="24"/>
-        </w:rPr>
-        <w:lastRenderedPageBreak/>
-        <w:t>on a Modern Data Assimilation System?</w:t>
+        <w:t>What Is the Impact of Additional Tropical Observations on a Modern Data Assimilation System?</w:t>
       </w:r>
       <w:r>
         <w:rPr>
@@ -15254,7 +15312,7 @@
         </w:rPr>
         <w:t xml:space="preserve">-2449. </w:t>
       </w:r>
-      <w:hyperlink r:id="rId66" w:tgtFrame="_blank" w:history="1">
+      <w:hyperlink r:id="rId67" w:tgtFrame="_blank" w:history="1">
         <w:r>
           <w:rPr>
             <w:rStyle w:val="Hyperlink"/>
@@ -15391,7 +15449,7 @@
         </w:rPr>
         <w:t>, </w:t>
       </w:r>
-      <w:hyperlink r:id="rId67" w:tgtFrame="_blank" w:history="1">
+      <w:hyperlink r:id="rId68" w:tgtFrame="_blank" w:history="1">
         <w:r>
           <w:rPr>
             <w:rStyle w:val="Hyperlink"/>
@@ -15646,7 +15704,7 @@
         </w:rPr>
         <w:t xml:space="preserve"> </w:t>
       </w:r>
-      <w:hyperlink r:id="rId68" w:tgtFrame="_blank" w:history="1">
+      <w:hyperlink r:id="rId69" w:tgtFrame="_blank" w:history="1">
         <w:r>
           <w:rPr>
             <w:rStyle w:val="Hyperlink"/>
@@ -15861,7 +15919,7 @@
         </w:rPr>
         <w:t xml:space="preserve"> </w:t>
       </w:r>
-      <w:hyperlink r:id="rId69" w:history="1">
+      <w:hyperlink r:id="rId70" w:history="1">
         <w:r>
           <w:rPr>
             <w:rStyle w:val="Hyperlink"/>
@@ -16060,7 +16118,7 @@
         </w:rPr>
         <w:t xml:space="preserve">. </w:t>
       </w:r>
-      <w:hyperlink r:id="rId70" w:tgtFrame="_blank" w:history="1">
+      <w:hyperlink r:id="rId71" w:tgtFrame="_blank" w:history="1">
         <w:r>
           <w:rPr>
             <w:rStyle w:val="Hyperlink"/>
@@ -16286,7 +16344,7 @@
         </w:rPr>
         <w:t xml:space="preserve">, 2603-2620. </w:t>
       </w:r>
-      <w:hyperlink r:id="rId71" w:tgtFrame="_blank" w:history="1">
+      <w:hyperlink r:id="rId72" w:tgtFrame="_blank" w:history="1">
         <w:r>
           <w:rPr>
             <w:rStyle w:val="Hyperlink"/>
@@ -16649,7 +16707,7 @@
         </w:rPr>
         <w:t xml:space="preserve"> </w:t>
       </w:r>
-      <w:hyperlink r:id="rId72" w:history="1">
+      <w:hyperlink r:id="rId73" w:history="1">
         <w:r>
           <w:rPr>
             <w:rStyle w:val="Hyperlink"/>
@@ -16807,7 +16865,7 @@
         </w:rPr>
         <w:t xml:space="preserve">, 4115-4153. </w:t>
       </w:r>
-      <w:hyperlink r:id="rId73" w:history="1">
+      <w:hyperlink r:id="rId74" w:history="1">
         <w:r>
           <w:rPr>
             <w:rStyle w:val="Hyperlink"/>
@@ -16837,7 +16895,6 @@
           <w:szCs w:val="24"/>
           <w:u w:val="none"/>
         </w:rPr>
-        <w:lastRenderedPageBreak/>
         <w:t xml:space="preserve">Banta, </w:t>
       </w:r>
       <w:r>
@@ -17281,7 +17338,7 @@
         </w:rPr>
         <w:t xml:space="preserve">, 1155-1176. </w:t>
       </w:r>
-      <w:hyperlink r:id="rId74" w:tgtFrame="_blank" w:history="1">
+      <w:hyperlink r:id="rId75" w:tgtFrame="_blank" w:history="1">
         <w:r>
           <w:rPr>
             <w:rStyle w:val="Hyperlink"/>
@@ -17542,7 +17599,7 @@
         </w:rPr>
         <w:t xml:space="preserve">. </w:t>
       </w:r>
-      <w:hyperlink r:id="rId75" w:history="1">
+      <w:hyperlink r:id="rId76" w:history="1">
         <w:r>
           <w:rPr>
             <w:rStyle w:val="Hyperlink"/>
@@ -17612,7 +17669,7 @@
         </w:rPr>
         <w:t xml:space="preserve">, 2018: Major operational ensemble prediction systems (EPS) and the future of EPS. Handbook of Hydrometeorological Ensemble Forecasting (edited by Q. Duan et al.), Springer, Berlin, Heidelberg, pp 1-43, </w:t>
       </w:r>
-      <w:hyperlink r:id="rId76" w:tgtFrame="_blank" w:history="1">
+      <w:hyperlink r:id="rId77" w:tgtFrame="_blank" w:history="1">
         <w:r>
           <w:rPr>
             <w:rStyle w:val="Hyperlink"/>
@@ -17756,7 +17813,7 @@
         </w:rPr>
         <w:t xml:space="preserve">, 1533-1546. </w:t>
       </w:r>
-      <w:hyperlink r:id="rId77" w:tgtFrame="_blank" w:history="1">
+      <w:hyperlink r:id="rId78" w:tgtFrame="_blank" w:history="1">
         <w:r>
           <w:rPr>
             <w:rStyle w:val="Hyperlink"/>
@@ -17897,7 +17954,7 @@
         </w:rPr>
         <w:t xml:space="preserve">. </w:t>
       </w:r>
-      <w:hyperlink r:id="rId78" w:tgtFrame="_blank" w:tooltip="Persistent link using digital object identifier" w:history="1">
+      <w:hyperlink r:id="rId79" w:tgtFrame="_blank" w:tooltip="Persistent link using digital object identifier" w:history="1">
         <w:r>
           <w:rPr>
             <w:rStyle w:val="Hyperlink"/>
@@ -18486,7 +18543,7 @@
         </w:rPr>
         <w:t xml:space="preserve">, 1433-1448. </w:t>
       </w:r>
-      <w:hyperlink r:id="rId79" w:tgtFrame="_blank" w:history="1">
+      <w:hyperlink r:id="rId80" w:tgtFrame="_blank" w:history="1">
         <w:r>
           <w:rPr>
             <w:rStyle w:val="Hyperlink"/>
@@ -18612,7 +18669,7 @@
         </w:rPr>
         <w:t xml:space="preserve"> </w:t>
       </w:r>
-      <w:hyperlink r:id="rId80" w:history="1">
+      <w:hyperlink r:id="rId81" w:history="1">
         <w:r>
           <w:rPr>
             <w:rStyle w:val="Hyperlink"/>
@@ -18820,7 +18877,7 @@
         </w:rPr>
         <w:t xml:space="preserve">(2019). </w:t>
       </w:r>
-      <w:hyperlink r:id="rId81" w:history="1">
+      <w:hyperlink r:id="rId82" w:history="1">
         <w:r>
           <w:rPr>
             <w:rStyle w:val="Hyperlink"/>
@@ -19266,7 +19323,6 @@
           <w:sz w:val="24"/>
           <w:szCs w:val="24"/>
         </w:rPr>
-        <w:lastRenderedPageBreak/>
         <w:t>Reanalyses</w:t>
       </w:r>
       <w:proofErr w:type="spellEnd"/>
@@ -19328,7 +19384,7 @@
         </w:rPr>
         <w:t xml:space="preserve">, 375-392. </w:t>
       </w:r>
-      <w:hyperlink r:id="rId82" w:tgtFrame="_blank" w:history="1">
+      <w:hyperlink r:id="rId83" w:tgtFrame="_blank" w:history="1">
         <w:r>
           <w:rPr>
             <w:rStyle w:val="Hyperlink"/>
@@ -19557,7 +19613,7 @@
         </w:rPr>
         <w:t>, 2018: Ensemble methods for meteorological predictions. Handbook of Hydrometeorological Ensemble Forecasting (edited by Q. Duan et al.), Springer, Berlin, Heidelberg, pp 1-52, </w:t>
       </w:r>
-      <w:hyperlink r:id="rId83" w:history="1">
+      <w:hyperlink r:id="rId84" w:history="1">
         <w:r>
           <w:rPr>
             <w:rStyle w:val="Hyperlink"/>
@@ -20114,7 +20170,7 @@
         </w:rPr>
         <w:t xml:space="preserve">. </w:t>
       </w:r>
-      <w:hyperlink r:id="rId84" w:history="1">
+      <w:hyperlink r:id="rId85" w:history="1">
         <w:r>
           <w:rPr>
             <w:rStyle w:val="Hyperlink"/>
@@ -20242,7 +20298,7 @@
         </w:rPr>
         <w:t xml:space="preserve"> </w:t>
       </w:r>
-      <w:hyperlink r:id="rId85" w:history="1">
+      <w:hyperlink r:id="rId86" w:history="1">
         <w:r>
           <w:rPr>
             <w:rStyle w:val="Hyperlink"/>
@@ -20370,7 +20426,7 @@
         </w:rPr>
         <w:t xml:space="preserve"> </w:t>
       </w:r>
-      <w:hyperlink r:id="rId86" w:history="1">
+      <w:hyperlink r:id="rId87" w:history="1">
         <w:r>
           <w:rPr>
             <w:rStyle w:val="Hyperlink"/>
@@ -20759,7 +20815,7 @@
         </w:rPr>
         <w:t xml:space="preserve">285–301 (2018). </w:t>
       </w:r>
-      <w:hyperlink r:id="rId87" w:history="1">
+      <w:hyperlink r:id="rId88" w:history="1">
         <w:r>
           <w:rPr>
             <w:rStyle w:val="Hyperlink"/>
@@ -20977,7 +21033,7 @@
         </w:rPr>
         <w:t xml:space="preserve">, 1661-1679. </w:t>
       </w:r>
-      <w:hyperlink r:id="rId88" w:tgtFrame="_blank" w:history="1">
+      <w:hyperlink r:id="rId89" w:tgtFrame="_blank" w:history="1">
         <w:r>
           <w:rPr>
             <w:rStyle w:val="Hyperlink"/>
@@ -21457,7 +21513,7 @@
         </w:rPr>
         <w:t xml:space="preserve">. </w:t>
       </w:r>
-      <w:hyperlink r:id="rId89" w:history="1">
+      <w:hyperlink r:id="rId90" w:history="1">
         <w:r>
           <w:rPr>
             <w:rStyle w:val="Hyperlink"/>
@@ -21718,17 +21774,7 @@
           <w:sz w:val="24"/>
           <w:szCs w:val="24"/>
         </w:rPr>
-        <w:t xml:space="preserve">The Gauging and Modeling of </w:t>
-      </w:r>
-      <w:r>
-        <w:rPr>
-          <w:rFonts w:ascii="Arial" w:eastAsia="Times New Roman" w:hAnsi="Arial" w:cs="Arial"/>
-          <w:color w:val="000000"/>
-          <w:sz w:val="24"/>
-          <w:szCs w:val="24"/>
-        </w:rPr>
-        <w:lastRenderedPageBreak/>
-        <w:t>Rivers in the Sky</w:t>
+        <w:t>The Gauging and Modeling of Rivers in the Sky</w:t>
       </w:r>
       <w:r>
         <w:rPr>
@@ -21797,7 +21843,7 @@
         </w:rPr>
         <w:t xml:space="preserve">. </w:t>
       </w:r>
-      <w:hyperlink r:id="rId90" w:history="1">
+      <w:hyperlink r:id="rId91" w:history="1">
         <w:r>
           <w:rPr>
             <w:rStyle w:val="Hyperlink"/>
@@ -22055,7 +22101,7 @@
         </w:rPr>
         <w:t xml:space="preserve">. </w:t>
       </w:r>
-      <w:hyperlink r:id="rId91" w:tgtFrame="_blank" w:history="1">
+      <w:hyperlink r:id="rId92" w:tgtFrame="_blank" w:history="1">
         <w:r>
           <w:rPr>
             <w:rStyle w:val="Hyperlink"/>
@@ -22521,7 +22567,7 @@
         </w:rPr>
         <w:t xml:space="preserve">701–717 (2018). </w:t>
       </w:r>
-      <w:hyperlink r:id="rId92" w:history="1">
+      <w:hyperlink r:id="rId93" w:history="1">
         <w:r>
           <w:rPr>
             <w:rStyle w:val="Hyperlink"/>
@@ -22903,7 +22949,7 @@
         </w:rPr>
         <w:t xml:space="preserve">. </w:t>
       </w:r>
-      <w:hyperlink r:id="rId93" w:history="1">
+      <w:hyperlink r:id="rId94" w:history="1">
         <w:r>
           <w:rPr>
             <w:rStyle w:val="Hyperlink"/>
@@ -22989,7 +23035,7 @@
         </w:rPr>
         <w:t xml:space="preserve">. </w:t>
       </w:r>
-      <w:hyperlink r:id="rId94" w:history="1">
+      <w:hyperlink r:id="rId95" w:history="1">
         <w:r>
           <w:rPr>
             <w:rStyle w:val="Hyperlink"/>
@@ -23062,7 +23108,7 @@
         </w:rPr>
         <w:t xml:space="preserve">. </w:t>
       </w:r>
-      <w:hyperlink r:id="rId95" w:history="1">
+      <w:hyperlink r:id="rId96" w:history="1">
         <w:r>
           <w:rPr>
             <w:rStyle w:val="Hyperlink"/>
@@ -23653,7 +23699,7 @@
         </w:rPr>
         <w:t xml:space="preserve">. </w:t>
       </w:r>
-      <w:hyperlink r:id="rId96" w:tgtFrame="_blank" w:history="1">
+      <w:hyperlink r:id="rId97" w:tgtFrame="_blank" w:history="1">
         <w:r>
           <w:rPr>
             <w:rStyle w:val="Hyperlink"/>
@@ -24352,7 +24398,7 @@
         </w:rPr>
         <w:t xml:space="preserve">. </w:t>
       </w:r>
-      <w:hyperlink r:id="rId97" w:history="1">
+      <w:hyperlink r:id="rId98" w:history="1">
         <w:r>
           <w:rPr>
             <w:rStyle w:val="Hyperlink"/>
@@ -24558,7 +24604,7 @@
         </w:rPr>
         <w:t>: </w:t>
       </w:r>
-      <w:hyperlink r:id="rId98" w:tgtFrame="_blank" w:history="1">
+      <w:hyperlink r:id="rId99" w:tgtFrame="_blank" w:history="1">
         <w:r>
           <w:rPr>
             <w:rStyle w:val="Hyperlink"/>
@@ -24702,7 +24748,7 @@
         </w:rPr>
         <w:t>, 203-213</w:t>
       </w:r>
-      <w:hyperlink r:id="rId99" w:history="1">
+      <w:hyperlink r:id="rId100" w:history="1">
         <w:r>
           <w:rPr>
             <w:rStyle w:val="Hyperlink"/>
@@ -24746,7 +24792,6 @@
           <w:szCs w:val="24"/>
           <w:u w:val="none"/>
         </w:rPr>
-        <w:lastRenderedPageBreak/>
         <w:t>Tong,</w:t>
       </w:r>
       <w:r>
@@ -25004,7 +25049,7 @@
         </w:rPr>
         <w:t xml:space="preserve">. Mon. Wea. Rev., 146, 4155-4177. </w:t>
       </w:r>
-      <w:hyperlink r:id="rId100" w:tgtFrame="_blank" w:history="1">
+      <w:hyperlink r:id="rId101" w:tgtFrame="_blank" w:history="1">
         <w:r>
           <w:rPr>
             <w:rStyle w:val="Hyperlink"/>
@@ -25289,7 +25334,7 @@
         </w:rPr>
         <w:t xml:space="preserve">. </w:t>
       </w:r>
-      <w:hyperlink r:id="rId101" w:history="1">
+      <w:hyperlink r:id="rId102" w:history="1">
         <w:r>
           <w:rPr>
             <w:rStyle w:val="Hyperlink"/>
@@ -25510,7 +25555,7 @@
         </w:rPr>
         <w:t>96, </w:t>
       </w:r>
-      <w:hyperlink r:id="rId102" w:tgtFrame="_blank" w:history="1">
+      <w:hyperlink r:id="rId103" w:tgtFrame="_blank" w:history="1">
         <w:r>
           <w:rPr>
             <w:rStyle w:val="Hyperlink"/>
@@ -26031,7 +26076,7 @@
         </w:rPr>
         <w:t xml:space="preserve">. </w:t>
       </w:r>
-      <w:hyperlink r:id="rId103" w:history="1">
+      <w:hyperlink r:id="rId104" w:history="1">
         <w:r>
           <w:rPr>
             <w:rStyle w:val="Hyperlink"/>
@@ -26261,7 +26306,7 @@
         </w:rPr>
         <w:t>, 887–898, </w:t>
       </w:r>
-      <w:hyperlink r:id="rId104" w:tgtFrame="_blank" w:history="1">
+      <w:hyperlink r:id="rId105" w:tgtFrame="_blank" w:history="1">
         <w:r>
           <w:rPr>
             <w:rFonts w:ascii="Arial" w:hAnsi="Arial" w:cs="Arial"/>
@@ -26458,7 +26503,7 @@
         </w:rPr>
         <w:t xml:space="preserve"> </w:t>
       </w:r>
-      <w:hyperlink r:id="rId105" w:history="1">
+      <w:hyperlink r:id="rId106" w:history="1">
         <w:r>
           <w:rPr>
             <w:rStyle w:val="Hyperlink"/>
@@ -26687,7 +26732,7 @@
         </w:rPr>
         <w:t xml:space="preserve">. </w:t>
       </w:r>
-      <w:hyperlink r:id="rId106" w:history="1">
+      <w:hyperlink r:id="rId107" w:history="1">
         <w:r>
           <w:rPr>
             <w:rStyle w:val="Hyperlink"/>
@@ -27086,7 +27131,7 @@
         </w:rPr>
         <w:t xml:space="preserve">. </w:t>
       </w:r>
-      <w:hyperlink r:id="rId107" w:history="1">
+      <w:hyperlink r:id="rId108" w:history="1">
         <w:r>
           <w:rPr>
             <w:rStyle w:val="Hyperlink"/>
@@ -27338,7 +27383,7 @@
         </w:rPr>
         <w:t xml:space="preserve">, 317-329. </w:t>
       </w:r>
-      <w:hyperlink r:id="rId108" w:tgtFrame="_blank" w:history="1">
+      <w:hyperlink r:id="rId109" w:tgtFrame="_blank" w:history="1">
         <w:r>
           <w:rPr>
             <w:rStyle w:val="Hyperlink"/>
@@ -27370,7 +27415,6 @@
           <w:sz w:val="24"/>
           <w:szCs w:val="24"/>
         </w:rPr>
-        <w:lastRenderedPageBreak/>
         <w:t>Zheng, W.</w:t>
       </w:r>
       <w:r>
@@ -27453,7 +27497,7 @@
         </w:rPr>
         <w:t>, vol. 2018, Article ID 7363194, 12 pages, 2018. </w:t>
       </w:r>
-      <w:hyperlink r:id="rId109" w:history="1">
+      <w:hyperlink r:id="rId110" w:history="1">
         <w:r>
           <w:rPr>
             <w:rStyle w:val="Hyperlink"/>
@@ -27752,7 +27796,7 @@
         </w:rPr>
         <w:t xml:space="preserve">. </w:t>
       </w:r>
-      <w:hyperlink r:id="rId110" w:history="1">
+      <w:hyperlink r:id="rId111" w:history="1">
         <w:r>
           <w:rPr>
             <w:rStyle w:val="Hyperlink"/>
@@ -27892,7 +27936,7 @@
         </w:rPr>
         <w:t xml:space="preserve">. </w:t>
       </w:r>
-      <w:hyperlink r:id="rId111" w:history="1">
+      <w:hyperlink r:id="rId112" w:history="1">
         <w:r>
           <w:rPr>
             <w:rStyle w:val="Hyperlink"/>
@@ -28061,7 +28105,7 @@
         </w:rPr>
         <w:t xml:space="preserve">. </w:t>
       </w:r>
-      <w:hyperlink r:id="rId112" w:history="1">
+      <w:hyperlink r:id="rId113" w:history="1">
         <w:r>
           <w:rPr>
             <w:rStyle w:val="Hyperlink"/>
@@ -28479,7 +28523,7 @@
         </w:rPr>
         <w:t xml:space="preserve">. </w:t>
       </w:r>
-      <w:hyperlink r:id="rId113" w:history="1">
+      <w:hyperlink r:id="rId114" w:history="1">
         <w:r>
           <w:rPr>
             <w:rStyle w:val="Hyperlink"/>
@@ -28930,7 +28974,7 @@
         </w:rPr>
         <w:t xml:space="preserve">. </w:t>
       </w:r>
-      <w:hyperlink r:id="rId114" w:history="1">
+      <w:hyperlink r:id="rId115" w:history="1">
         <w:r>
           <w:rPr>
             <w:rStyle w:val="Hyperlink"/>
@@ -29107,7 +29151,7 @@
         </w:rPr>
         <w:t xml:space="preserve">, 899-904. </w:t>
       </w:r>
-      <w:hyperlink r:id="rId115" w:tgtFrame="_blank" w:history="1">
+      <w:hyperlink r:id="rId116" w:tgtFrame="_blank" w:history="1">
         <w:r>
           <w:rPr>
             <w:rStyle w:val="Hyperlink"/>
@@ -29175,7 +29219,7 @@
         </w:rPr>
         <w:t xml:space="preserve">, and S. Penny, 2017: Improving NCEP's Probabilistic Wave Height Forecasts Using Neural Networks: A Pilot Study Using Buoy Data. </w:t>
       </w:r>
-      <w:hyperlink r:id="rId116" w:history="1">
+      <w:hyperlink r:id="rId117" w:history="1">
         <w:r>
           <w:rPr>
             <w:rStyle w:val="Hyperlink"/>
@@ -29336,7 +29380,7 @@
         </w:rPr>
         <w:t xml:space="preserve">797-819. </w:t>
       </w:r>
-      <w:hyperlink r:id="rId117" w:tgtFrame="_blank" w:history="1">
+      <w:hyperlink r:id="rId118" w:tgtFrame="_blank" w:history="1">
         <w:r>
           <w:rPr>
             <w:rStyle w:val="Hyperlink"/>
@@ -29370,7 +29414,6 @@
         <w:rPr>
           <w:rFonts w:ascii="Arial" w:hAnsi="Arial" w:cs="Arial"/>
         </w:rPr>
-        <w:lastRenderedPageBreak/>
         <w:t>C</w:t>
       </w:r>
       <w:r>
@@ -29502,7 +29545,7 @@
         </w:rPr>
         <w:t xml:space="preserve">, 925-947. </w:t>
       </w:r>
-      <w:hyperlink r:id="rId118" w:tgtFrame="_blank" w:history="1">
+      <w:hyperlink r:id="rId119" w:tgtFrame="_blank" w:history="1">
         <w:r>
           <w:rPr>
             <w:rStyle w:val="Hyperlink"/>
@@ -29664,7 +29707,7 @@
         </w:rPr>
         <w:t xml:space="preserve">. </w:t>
       </w:r>
-      <w:hyperlink r:id="rId119" w:history="1">
+      <w:hyperlink r:id="rId120" w:history="1">
         <w:r>
           <w:rPr>
             <w:rStyle w:val="Hyperlink"/>
@@ -29743,7 +29786,7 @@
         </w:rPr>
         <w:t xml:space="preserve"> and C. E. Dorman). Springer, 477–509, doi: </w:t>
       </w:r>
-      <w:hyperlink r:id="rId120" w:tgtFrame="_blank" w:history="1">
+      <w:hyperlink r:id="rId121" w:tgtFrame="_blank" w:history="1">
         <w:r>
           <w:rPr>
             <w:rStyle w:val="Hyperlink"/>
@@ -29992,7 +30035,7 @@
         </w:rPr>
         <w:t xml:space="preserve"> </w:t>
       </w:r>
-      <w:hyperlink r:id="rId121" w:history="1">
+      <w:hyperlink r:id="rId122" w:history="1">
         <w:r>
           <w:rPr>
             <w:rStyle w:val="Hyperlink"/>
@@ -30119,7 +30162,7 @@
         </w:rPr>
         <w:t xml:space="preserve">, 470-491. </w:t>
       </w:r>
-      <w:hyperlink r:id="rId122" w:history="1">
+      <w:hyperlink r:id="rId123" w:history="1">
         <w:r>
           <w:rPr>
             <w:rStyle w:val="Hyperlink"/>
@@ -30257,7 +30300,7 @@
         </w:rPr>
         <w:t xml:space="preserve">, </w:t>
       </w:r>
-      <w:hyperlink r:id="rId123" w:history="1">
+      <w:hyperlink r:id="rId124" w:history="1">
         <w:r>
           <w:rPr>
             <w:rStyle w:val="Hyperlink"/>
@@ -30375,7 +30418,7 @@
         </w:rPr>
         <w:t xml:space="preserve">, 1879-1896. </w:t>
       </w:r>
-      <w:hyperlink r:id="rId124" w:tgtFrame="_blank" w:history="1">
+      <w:hyperlink r:id="rId125" w:tgtFrame="_blank" w:history="1">
         <w:r>
           <w:rPr>
             <w:rFonts w:ascii="Arial" w:eastAsia="Times New Roman" w:hAnsi="Arial" w:cs="Arial"/>
@@ -30596,7 +30639,7 @@
         </w:rPr>
         <w:t xml:space="preserve">, 2005–2017. </w:t>
       </w:r>
-      <w:hyperlink r:id="rId125">
+      <w:hyperlink r:id="rId126">
         <w:r>
           <w:rPr>
             <w:rFonts w:ascii="Roboto" w:eastAsia="Roboto" w:hAnsi="Roboto" w:cs="Roboto"/>
@@ -30937,7 +30980,7 @@
         </w:rPr>
         <w:t xml:space="preserve">, 407-421. </w:t>
       </w:r>
-      <w:hyperlink r:id="rId126" w:history="1">
+      <w:hyperlink r:id="rId127" w:history="1">
         <w:r>
           <w:rPr>
             <w:rStyle w:val="Hyperlink"/>
@@ -31144,19 +31187,7 @@
           <w:szCs w:val="24"/>
           <w:u w:val="none"/>
         </w:rPr>
-        <w:t xml:space="preserve">Potential influences of neglecting aerosol effects on the NCEP GFS </w:t>
-      </w:r>
-      <w:r>
-        <w:rPr>
-          <w:rStyle w:val="Hyperlink"/>
-          <w:rFonts w:ascii="Roboto" w:eastAsia="Roboto" w:hAnsi="Roboto" w:cs="Roboto"/>
-          <w:color w:val="auto"/>
-          <w:sz w:val="24"/>
-          <w:szCs w:val="24"/>
-          <w:u w:val="none"/>
-        </w:rPr>
-        <w:lastRenderedPageBreak/>
-        <w:t>precipitation forecast</w:t>
+        <w:t>Potential influences of neglecting aerosol effects on the NCEP GFS precipitation forecast</w:t>
       </w:r>
       <w:r>
         <w:rPr>
@@ -31217,7 +31248,7 @@
         </w:rPr>
         <w:t xml:space="preserve">. </w:t>
       </w:r>
-      <w:hyperlink r:id="rId127" w:history="1">
+      <w:hyperlink r:id="rId128" w:history="1">
         <w:r>
           <w:rPr>
             <w:rStyle w:val="Hyperlink"/>
@@ -31299,7 +31330,7 @@
         </w:rPr>
         <w:t xml:space="preserve">. </w:t>
       </w:r>
-      <w:hyperlink r:id="rId128" w:history="1">
+      <w:hyperlink r:id="rId129" w:history="1">
         <w:r>
           <w:rPr>
             <w:rStyle w:val="Hyperlink"/>
@@ -31494,7 +31525,7 @@
         </w:rPr>
         <w:t xml:space="preserve">. </w:t>
       </w:r>
-      <w:hyperlink r:id="rId129" w:history="1">
+      <w:hyperlink r:id="rId130" w:history="1">
         <w:r>
           <w:rPr>
             <w:rStyle w:val="Hyperlink"/>
@@ -31646,7 +31677,7 @@
         </w:rPr>
         <w:t xml:space="preserve">, 8941–8965. </w:t>
       </w:r>
-      <w:hyperlink r:id="rId130" w:history="1">
+      <w:hyperlink r:id="rId131" w:history="1">
         <w:r>
           <w:rPr>
             <w:rStyle w:val="Hyperlink"/>
@@ -32052,7 +32083,7 @@
         </w:rPr>
         <w:t xml:space="preserve">, 343-360. </w:t>
       </w:r>
-      <w:hyperlink r:id="rId131" w:tgtFrame="_blank" w:history="1">
+      <w:hyperlink r:id="rId132" w:tgtFrame="_blank" w:history="1">
         <w:r>
           <w:rPr>
             <w:rStyle w:val="Hyperlink"/>
@@ -32253,7 +32284,7 @@
         </w:rPr>
         <w:t xml:space="preserve">, 78-91. </w:t>
       </w:r>
-      <w:hyperlink r:id="rId132" w:tgtFrame="_blank" w:tooltip="Persistent link using digital object identifier" w:history="1">
+      <w:hyperlink r:id="rId133" w:tgtFrame="_blank" w:tooltip="Persistent link using digital object identifier" w:history="1">
         <w:r>
           <w:rPr>
             <w:rStyle w:val="Hyperlink"/>
@@ -32379,7 +32410,7 @@
         </w:rPr>
         <w:t xml:space="preserve">, 4877-4898. </w:t>
       </w:r>
-      <w:hyperlink r:id="rId133" w:tgtFrame="_blank" w:history="1">
+      <w:hyperlink r:id="rId134" w:tgtFrame="_blank" w:history="1">
         <w:r>
           <w:rPr>
             <w:rStyle w:val="Hyperlink"/>
@@ -32946,7 +32977,7 @@
         </w:rPr>
         <w:t xml:space="preserve">, 999-1013. </w:t>
       </w:r>
-      <w:hyperlink r:id="rId134" w:tgtFrame="_blank" w:history="1">
+      <w:hyperlink r:id="rId135" w:tgtFrame="_blank" w:history="1">
         <w:r>
           <w:rPr>
             <w:rStyle w:val="Hyperlink"/>
@@ -33083,7 +33114,7 @@
         </w:rPr>
         <w:t xml:space="preserve"> </w:t>
       </w:r>
-      <w:hyperlink r:id="rId135" w:history="1">
+      <w:hyperlink r:id="rId136" w:history="1">
         <w:r>
           <w:rPr>
             <w:rStyle w:val="Hyperlink"/>
@@ -33307,7 +33338,7 @@
         </w:rPr>
         <w:t xml:space="preserve">. </w:t>
       </w:r>
-      <w:hyperlink r:id="rId136" w:history="1">
+      <w:hyperlink r:id="rId137" w:history="1">
         <w:r>
           <w:rPr>
             <w:rStyle w:val="Hyperlink"/>
@@ -33554,7 +33585,7 @@
         </w:rPr>
         <w:t xml:space="preserve">, 8, 15 pp. </w:t>
       </w:r>
-      <w:hyperlink r:id="rId137" w:history="1">
+      <w:hyperlink r:id="rId138" w:history="1">
         <w:r>
           <w:rPr>
             <w:rStyle w:val="Hyperlink"/>
@@ -34284,7 +34315,7 @@
         </w:rPr>
         <w:t xml:space="preserve">, 1717-1737. </w:t>
       </w:r>
-      <w:hyperlink r:id="rId138" w:tgtFrame="_blank" w:history="1">
+      <w:hyperlink r:id="rId139" w:tgtFrame="_blank" w:history="1">
         <w:r>
           <w:rPr>
             <w:rStyle w:val="Hyperlink"/>
@@ -34373,7 +34404,7 @@
         </w:rPr>
         <w:t xml:space="preserve">. </w:t>
       </w:r>
-      <w:hyperlink r:id="rId139" w:history="1">
+      <w:hyperlink r:id="rId140" w:history="1">
         <w:r>
           <w:rPr>
             <w:rStyle w:val="Hyperlink"/>
@@ -34422,7 +34453,7 @@
         </w:rPr>
         <w:t xml:space="preserve">. </w:t>
       </w:r>
-      <w:hyperlink r:id="rId140" w:history="1">
+      <w:hyperlink r:id="rId141" w:history="1">
         <w:r>
           <w:rPr>
             <w:rStyle w:val="Hyperlink"/>
@@ -34598,7 +34629,7 @@
         </w:rPr>
         <w:t xml:space="preserve">, 1083-1105. </w:t>
       </w:r>
-      <w:hyperlink r:id="rId141" w:tgtFrame="_blank" w:history="1">
+      <w:hyperlink r:id="rId142" w:tgtFrame="_blank" w:history="1">
         <w:r>
           <w:rPr>
             <w:rStyle w:val="Hyperlink"/>
@@ -35033,7 +35064,7 @@
         </w:rPr>
         <w:t xml:space="preserve">. </w:t>
       </w:r>
-      <w:hyperlink r:id="rId142" w:history="1">
+      <w:hyperlink r:id="rId143" w:history="1">
         <w:r>
           <w:rPr>
             <w:rStyle w:val="Hyperlink"/>
@@ -35171,7 +35202,7 @@
         </w:rPr>
         <w:t xml:space="preserve">. </w:t>
       </w:r>
-      <w:hyperlink r:id="rId143" w:history="1">
+      <w:hyperlink r:id="rId144" w:history="1">
         <w:r>
           <w:rPr>
             <w:rStyle w:val="Hyperlink"/>
@@ -35244,7 +35275,7 @@
         </w:rPr>
         <w:t xml:space="preserve">, 83-96. </w:t>
       </w:r>
-      <w:hyperlink r:id="rId144" w:history="1">
+      <w:hyperlink r:id="rId145" w:history="1">
         <w:r>
           <w:rPr>
             <w:rStyle w:val="Hyperlink"/>
@@ -35475,7 +35506,7 @@
         </w:rPr>
         <w:t xml:space="preserve">, 625-649. </w:t>
       </w:r>
-      <w:hyperlink r:id="rId145" w:tgtFrame="_blank" w:history="1">
+      <w:hyperlink r:id="rId146" w:tgtFrame="_blank" w:history="1">
         <w:r>
           <w:rPr>
             <w:rFonts w:ascii="Arial" w:eastAsia="Times New Roman" w:hAnsi="Arial" w:cs="Arial"/>
@@ -35524,7 +35555,6 @@
           <w:szCs w:val="24"/>
           <w:bdr w:val="none" w:sz="0" w:space="0" w:color="auto" w:frame="1"/>
         </w:rPr>
-        <w:lastRenderedPageBreak/>
         <w:t>Z</w:t>
       </w:r>
       <w:r>
@@ -35654,7 +35684,7 @@
         </w:rPr>
         <w:t xml:space="preserve">, 1413-1426. </w:t>
       </w:r>
-      <w:hyperlink r:id="rId146" w:tgtFrame="_blank" w:history="1">
+      <w:hyperlink r:id="rId147" w:tgtFrame="_blank" w:history="1">
         <w:r>
           <w:rPr>
             <w:rStyle w:val="Hyperlink"/>
@@ -35844,7 +35874,7 @@
         </w:rPr>
         <w:t xml:space="preserve">, 881-903. </w:t>
       </w:r>
-      <w:hyperlink r:id="rId147" w:tgtFrame="_blank" w:history="1">
+      <w:hyperlink r:id="rId148" w:tgtFrame="_blank" w:history="1">
         <w:r>
           <w:rPr>
             <w:rStyle w:val="Hyperlink"/>
@@ -36047,7 +36077,7 @@
         </w:rPr>
         <w:t xml:space="preserve">, 3969-3987. </w:t>
       </w:r>
-      <w:hyperlink r:id="rId148" w:tgtFrame="_blank" w:history="1">
+      <w:hyperlink r:id="rId149" w:tgtFrame="_blank" w:history="1">
         <w:r>
           <w:rPr>
             <w:rStyle w:val="Hyperlink"/>
@@ -36280,7 +36310,7 @@
       <w:r>
         <w:t xml:space="preserve"> </w:t>
       </w:r>
-      <w:hyperlink r:id="rId149" w:history="1">
+      <w:hyperlink r:id="rId150" w:history="1">
         <w:r>
           <w:rPr>
             <w:rStyle w:val="Hyperlink"/>
@@ -36478,7 +36508,7 @@
         </w:rPr>
         <w:t xml:space="preserve">, 2159-2173. </w:t>
       </w:r>
-      <w:hyperlink r:id="rId150" w:history="1">
+      <w:hyperlink r:id="rId151" w:history="1">
         <w:r>
           <w:rPr>
             <w:rStyle w:val="Hyperlink"/>
@@ -36763,7 +36793,7 @@
         </w:rPr>
         <w:t xml:space="preserve">, 47 pp. </w:t>
       </w:r>
-      <w:hyperlink r:id="rId151" w:history="1">
+      <w:hyperlink r:id="rId152" w:history="1">
         <w:r>
           <w:rPr>
             <w:rStyle w:val="Hyperlink"/>
@@ -37068,7 +37098,7 @@
         </w:rPr>
         <w:t xml:space="preserve">, 1669-1694. </w:t>
       </w:r>
-      <w:hyperlink r:id="rId152" w:tgtFrame="_blank" w:history="1">
+      <w:hyperlink r:id="rId153" w:tgtFrame="_blank" w:history="1">
         <w:r>
           <w:rPr>
             <w:rStyle w:val="Hyperlink"/>
@@ -37295,7 +37325,7 @@
         </w:rPr>
         <w:t xml:space="preserve">, 353-360. </w:t>
       </w:r>
-      <w:hyperlink r:id="rId153" w:tgtFrame="_blank" w:history="1">
+      <w:hyperlink r:id="rId154" w:tgtFrame="_blank" w:history="1">
         <w:r>
           <w:rPr>
             <w:rStyle w:val="Hyperlink"/>
@@ -37752,7 +37782,7 @@
         </w:rPr>
         <w:t xml:space="preserve">. </w:t>
       </w:r>
-      <w:hyperlink r:id="rId154" w:tgtFrame="_blank" w:history="1">
+      <w:hyperlink r:id="rId155" w:tgtFrame="_blank" w:history="1">
         <w:r>
           <w:rPr>
             <w:rStyle w:val="Hyperlink"/>
@@ -37774,7 +37804,6 @@
         <w:rPr>
           <w:rFonts w:ascii="Arial" w:hAnsi="Arial" w:cs="Arial"/>
         </w:rPr>
-        <w:lastRenderedPageBreak/>
         <w:t>Boukabara</w:t>
       </w:r>
       <w:proofErr w:type="spellEnd"/>
@@ -38441,7 +38470,7 @@
         </w:rPr>
         <w:t xml:space="preserve">, 2358-2378. </w:t>
       </w:r>
-      <w:hyperlink r:id="rId155" w:tgtFrame="_blank" w:history="1">
+      <w:hyperlink r:id="rId156" w:tgtFrame="_blank" w:history="1">
         <w:r>
           <w:rPr>
             <w:rStyle w:val="Hyperlink"/>
@@ -38637,7 +38666,7 @@
         </w:rPr>
         <w:t xml:space="preserve">, 1475-1489. </w:t>
       </w:r>
-      <w:hyperlink r:id="rId156" w:history="1">
+      <w:hyperlink r:id="rId157" w:history="1">
         <w:r>
           <w:rPr>
             <w:rStyle w:val="Hyperlink"/>
@@ -38912,7 +38941,7 @@
         </w:rPr>
         <w:t xml:space="preserve">, 1049-1067. </w:t>
       </w:r>
-      <w:hyperlink r:id="rId157" w:tgtFrame="_blank" w:history="1">
+      <w:hyperlink r:id="rId158" w:tgtFrame="_blank" w:history="1">
         <w:r>
           <w:rPr>
             <w:rStyle w:val="Hyperlink"/>
@@ -39063,7 +39092,7 @@
         </w:rPr>
         <w:t xml:space="preserve">, 553-579. </w:t>
       </w:r>
-      <w:hyperlink r:id="rId158" w:tgtFrame="_blank" w:history="1">
+      <w:hyperlink r:id="rId159" w:tgtFrame="_blank" w:history="1">
         <w:r>
           <w:rPr>
             <w:rStyle w:val="Hyperlink"/>
@@ -39201,7 +39230,7 @@
         </w:rPr>
         <w:t xml:space="preserve">, 2125-2135. </w:t>
       </w:r>
-      <w:hyperlink r:id="rId159" w:tgtFrame="_blank" w:history="1">
+      <w:hyperlink r:id="rId160" w:tgtFrame="_blank" w:history="1">
         <w:r>
           <w:rPr>
             <w:rStyle w:val="Hyperlink"/>
@@ -39387,7 +39416,7 @@
         </w:rPr>
         <w:t xml:space="preserve">, 341-352. </w:t>
       </w:r>
-      <w:hyperlink r:id="rId160" w:tgtFrame="_blank" w:history="1">
+      <w:hyperlink r:id="rId161" w:tgtFrame="_blank" w:history="1">
         <w:r>
           <w:rPr>
             <w:rStyle w:val="Hyperlink"/>
@@ -39832,7 +39861,7 @@
         </w:rPr>
         <w:t xml:space="preserve">. </w:t>
       </w:r>
-      <w:hyperlink r:id="rId161" w:tgtFrame="_blank" w:history="1">
+      <w:hyperlink r:id="rId162" w:tgtFrame="_blank" w:history="1">
         <w:r>
           <w:rPr>
             <w:rStyle w:val="Hyperlink"/>
@@ -39947,14 +39976,7 @@
         <w:rPr>
           <w:rFonts w:ascii="Arial" w:hAnsi="Arial" w:cs="Arial"/>
         </w:rPr>
-        <w:t xml:space="preserve">on of the </w:t>
-      </w:r>
-      <w:r>
-        <w:rPr>
-          <w:rFonts w:ascii="Arial" w:hAnsi="Arial" w:cs="Arial"/>
-        </w:rPr>
-        <w:lastRenderedPageBreak/>
-        <w:t xml:space="preserve">Beijing extreme rainfall on 21 July 2012. </w:t>
+        <w:t xml:space="preserve">on of the Beijing extreme rainfall on 21 July 2012. </w:t>
       </w:r>
       <w:r>
         <w:rPr>
@@ -40161,7 +40183,7 @@
         </w:rPr>
         <w:t>, vol. 2016, Article ID 6156513, 9 pages, 2016. </w:t>
       </w:r>
-      <w:hyperlink r:id="rId162" w:history="1">
+      <w:hyperlink r:id="rId163" w:history="1">
         <w:r>
           <w:rPr>
             <w:rStyle w:val="Hyperlink"/>
@@ -40316,7 +40338,7 @@
         </w:rPr>
         <w:t xml:space="preserve">. </w:t>
       </w:r>
-      <w:hyperlink r:id="rId163" w:tgtFrame="_blank" w:history="1">
+      <w:hyperlink r:id="rId164" w:tgtFrame="_blank" w:history="1">
         <w:r>
           <w:rPr>
             <w:rStyle w:val="Hyperlink"/>
@@ -40692,7 +40714,7 @@
         </w:rPr>
         <w:t xml:space="preserve">, 1951-1972. </w:t>
       </w:r>
-      <w:hyperlink r:id="rId164" w:tgtFrame="_blank" w:history="1">
+      <w:hyperlink r:id="rId165" w:tgtFrame="_blank" w:history="1">
         <w:r>
           <w:rPr>
             <w:rStyle w:val="Hyperlink"/>
@@ -40895,7 +40917,7 @@
         </w:rPr>
         <w:t xml:space="preserve">, 627-642. </w:t>
       </w:r>
-      <w:hyperlink r:id="rId165" w:tgtFrame="_blank" w:history="1">
+      <w:hyperlink r:id="rId166" w:tgtFrame="_blank" w:history="1">
         <w:r>
           <w:rPr>
             <w:rStyle w:val="Hyperlink"/>
@@ -41124,7 +41146,7 @@
         </w:rPr>
         <w:t xml:space="preserve">, 2047-2055. </w:t>
       </w:r>
-      <w:hyperlink r:id="rId166" w:tgtFrame="_blank" w:history="1">
+      <w:hyperlink r:id="rId167" w:tgtFrame="_blank" w:history="1">
         <w:r>
           <w:rPr>
             <w:rStyle w:val="Hyperlink"/>
@@ -41476,7 +41498,7 @@
         </w:rPr>
         <w:t xml:space="preserve">, 9(5), 1905-1919. </w:t>
       </w:r>
-      <w:hyperlink r:id="rId167" w:history="1">
+      <w:hyperlink r:id="rId168" w:history="1">
         <w:r>
           <w:rPr>
             <w:rStyle w:val="Hyperlink"/>
@@ -41632,7 +41654,7 @@
         </w:rPr>
         <w:t xml:space="preserve">. </w:t>
       </w:r>
-      <w:hyperlink r:id="rId168" w:history="1">
+      <w:hyperlink r:id="rId169" w:history="1">
         <w:r>
           <w:rPr>
             <w:rStyle w:val="Hyperlink"/>
@@ -41848,7 +41870,7 @@
         </w:rPr>
         <w:t xml:space="preserve">, 745-759. </w:t>
       </w:r>
-      <w:hyperlink r:id="rId169" w:tgtFrame="_blank" w:history="1">
+      <w:hyperlink r:id="rId170" w:tgtFrame="_blank" w:history="1">
         <w:r>
           <w:rPr>
             <w:rStyle w:val="Hyperlink"/>
@@ -42013,7 +42035,6 @@
           <w:i/>
           <w:iCs/>
         </w:rPr>
-        <w:lastRenderedPageBreak/>
         <w:t>Pure and Applied Geophysics</w:t>
       </w:r>
       <w:r>
@@ -42066,7 +42087,7 @@
         </w:rPr>
         <w:t xml:space="preserve">. </w:t>
       </w:r>
-      <w:hyperlink r:id="rId170" w:history="1">
+      <w:hyperlink r:id="rId171" w:history="1">
         <w:r>
           <w:rPr>
             <w:rStyle w:val="Hyperlink"/>
@@ -42251,7 +42272,7 @@
         </w:rPr>
         <w:t xml:space="preserve">, 4911-4925. </w:t>
       </w:r>
-      <w:hyperlink r:id="rId171" w:tgtFrame="_blank" w:history="1">
+      <w:hyperlink r:id="rId172" w:tgtFrame="_blank" w:history="1">
         <w:r>
           <w:rPr>
             <w:rStyle w:val="Hyperlink"/>
@@ -42330,7 +42351,7 @@
         </w:rPr>
         <w:t xml:space="preserve">. </w:t>
       </w:r>
-      <w:hyperlink r:id="rId172" w:history="1">
+      <w:hyperlink r:id="rId173" w:history="1">
         <w:r>
           <w:rPr>
             <w:rStyle w:val="Hyperlink"/>
@@ -42425,7 +42446,7 @@
         </w:rPr>
         <w:t xml:space="preserve"> </w:t>
       </w:r>
-      <w:hyperlink r:id="rId173" w:tgtFrame="_blank" w:history="1">
+      <w:hyperlink r:id="rId174" w:tgtFrame="_blank" w:history="1">
         <w:r>
           <w:rPr>
             <w:rStyle w:val="Hyperlink"/>
@@ -42526,7 +42547,7 @@
         </w:rPr>
         <w:t xml:space="preserve"> </w:t>
       </w:r>
-      <w:hyperlink r:id="rId174" w:history="1">
+      <w:hyperlink r:id="rId175" w:history="1">
         <w:r>
           <w:rPr>
             <w:rStyle w:val="Hyperlink"/>
@@ -42635,7 +42656,7 @@
         </w:rPr>
         <w:t xml:space="preserve"> </w:t>
       </w:r>
-      <w:hyperlink r:id="rId175" w:tgtFrame="_blank" w:history="1">
+      <w:hyperlink r:id="rId176" w:tgtFrame="_blank" w:history="1">
         <w:r>
           <w:rPr>
             <w:rStyle w:val="Hyperlink"/>
@@ -43110,7 +43131,7 @@
         </w:rPr>
         <w:t xml:space="preserve"> </w:t>
       </w:r>
-      <w:hyperlink r:id="rId176" w:history="1">
+      <w:hyperlink r:id="rId177" w:history="1">
         <w:r>
           <w:rPr>
             <w:rStyle w:val="Hyperlink"/>
@@ -43359,7 +43380,7 @@
         </w:rPr>
         <w:t xml:space="preserve">, 1427-1440. </w:t>
       </w:r>
-      <w:hyperlink r:id="rId177" w:tgtFrame="_blank" w:history="1">
+      <w:hyperlink r:id="rId178" w:tgtFrame="_blank" w:history="1">
         <w:r>
           <w:rPr>
             <w:rStyle w:val="Hyperlink"/>
@@ -43457,7 +43478,7 @@
         </w:rPr>
         <w:t xml:space="preserve">. Springer, Dordrecht. </w:t>
       </w:r>
-      <w:hyperlink r:id="rId178" w:history="1">
+      <w:hyperlink r:id="rId179" w:history="1">
         <w:r>
           <w:rPr>
             <w:rStyle w:val="Hyperlink"/>
@@ -43482,7 +43503,6 @@
           <w:b/>
           <w:bCs/>
         </w:rPr>
-        <w:lastRenderedPageBreak/>
         <w:t>Tallapragada</w:t>
       </w:r>
       <w:proofErr w:type="spellEnd"/>
@@ -43651,7 +43671,7 @@
         </w:rPr>
         <w:t xml:space="preserve">, 877-894. </w:t>
       </w:r>
-      <w:hyperlink r:id="rId179" w:tgtFrame="_blank" w:history="1">
+      <w:hyperlink r:id="rId180" w:tgtFrame="_blank" w:history="1">
         <w:r>
           <w:rPr>
             <w:rStyle w:val="Hyperlink"/>
@@ -43916,7 +43936,7 @@
         </w:rPr>
         <w:t xml:space="preserve">, 1229-1247. </w:t>
       </w:r>
-      <w:hyperlink r:id="rId180" w:tgtFrame="_blank" w:history="1">
+      <w:hyperlink r:id="rId181" w:tgtFrame="_blank" w:history="1">
         <w:r>
           <w:rPr>
             <w:rStyle w:val="Hyperlink"/>
@@ -44136,7 +44156,7 @@
         </w:rPr>
         <w:t xml:space="preserve">, 2135-2147. </w:t>
       </w:r>
-      <w:hyperlink r:id="rId181" w:tgtFrame="_blank" w:history="1">
+      <w:hyperlink r:id="rId182" w:tgtFrame="_blank" w:history="1">
         <w:r>
           <w:rPr>
             <w:rStyle w:val="Hyperlink"/>
@@ -44480,7 +44500,7 @@
         </w:rPr>
         <w:t xml:space="preserve">. </w:t>
       </w:r>
-      <w:hyperlink r:id="rId182" w:history="1">
+      <w:hyperlink r:id="rId183" w:history="1">
         <w:r>
           <w:rPr>
             <w:rStyle w:val="Hyperlink"/>
@@ -44972,7 +44992,7 @@
         </w:rPr>
         <w:t xml:space="preserve">. </w:t>
       </w:r>
-      <w:hyperlink r:id="rId183" w:history="1">
+      <w:hyperlink r:id="rId184" w:history="1">
         <w:r>
           <w:rPr>
             <w:rStyle w:val="Hyperlink"/>
@@ -45208,7 +45228,7 @@
         </w:rPr>
         <w:t xml:space="preserve">). </w:t>
       </w:r>
-      <w:hyperlink r:id="rId184" w:history="1">
+      <w:hyperlink r:id="rId185" w:history="1">
         <w:r>
           <w:rPr>
             <w:rStyle w:val="Hyperlink"/>
@@ -45489,7 +45509,7 @@
         </w:rPr>
         <w:t xml:space="preserve">, 2019-2034. </w:t>
       </w:r>
-      <w:hyperlink r:id="rId185" w:tgtFrame="_blank" w:history="1">
+      <w:hyperlink r:id="rId186" w:tgtFrame="_blank" w:history="1">
         <w:r>
           <w:rPr>
             <w:rStyle w:val="Hyperlink"/>
@@ -45636,7 +45656,7 @@
         </w:rPr>
         <w:t xml:space="preserve"> (6), 2058-2074. </w:t>
       </w:r>
-      <w:hyperlink r:id="rId186" w:history="1">
+      <w:hyperlink r:id="rId187" w:history="1">
         <w:r>
           <w:rPr>
             <w:rStyle w:val="Hyperlink"/>
@@ -45668,7 +45688,6 @@
           <w:sz w:val="24"/>
           <w:szCs w:val="24"/>
         </w:rPr>
-        <w:lastRenderedPageBreak/>
         <w:t xml:space="preserve">Zhu, </w:t>
       </w:r>
       <w:proofErr w:type="spellStart"/>
@@ -45863,7 +45882,7 @@
         </w:rPr>
         <w:t xml:space="preserve">, 4709-4735. </w:t>
       </w:r>
-      <w:hyperlink r:id="rId187" w:tgtFrame="_blank" w:history="1">
+      <w:hyperlink r:id="rId188" w:tgtFrame="_blank" w:history="1">
         <w:r>
           <w:rPr>
             <w:rStyle w:val="Hyperlink"/>
@@ -46016,7 +46035,7 @@
         </w:rPr>
         <w:t xml:space="preserve">, 1687-1702. </w:t>
       </w:r>
-      <w:hyperlink r:id="rId188" w:tgtFrame="_blank" w:history="1">
+      <w:hyperlink r:id="rId189" w:tgtFrame="_blank" w:history="1">
         <w:r>
           <w:rPr>
             <w:rStyle w:val="Hyperlink"/>
@@ -46127,7 +46146,7 @@
         </w:rPr>
         <w:t xml:space="preserve">, 149-160. </w:t>
       </w:r>
-      <w:hyperlink r:id="rId189" w:history="1">
+      <w:hyperlink r:id="rId190" w:history="1">
         <w:r>
           <w:rPr>
             <w:rStyle w:val="Hyperlink"/>
@@ -46363,7 +46382,7 @@
         </w:rPr>
         <w:t xml:space="preserve">, 953-960. </w:t>
       </w:r>
-      <w:hyperlink r:id="rId190" w:tgtFrame="_blank" w:history="1">
+      <w:hyperlink r:id="rId191" w:tgtFrame="_blank" w:history="1">
         <w:r>
           <w:rPr>
             <w:rStyle w:val="Hyperlink"/>
@@ -46688,7 +46707,7 @@
         </w:rPr>
         <w:t xml:space="preserve">. </w:t>
       </w:r>
-      <w:hyperlink r:id="rId191" w:tgtFrame="_blank" w:history="1">
+      <w:hyperlink r:id="rId192" w:tgtFrame="_blank" w:history="1">
         <w:r>
           <w:rPr>
             <w:rStyle w:val="Hyperlink"/>
@@ -46829,7 +46848,7 @@
         </w:rPr>
         <w:t xml:space="preserve">. </w:t>
       </w:r>
-      <w:hyperlink r:id="rId192" w:history="1">
+      <w:hyperlink r:id="rId193" w:history="1">
         <w:r>
           <w:rPr>
             <w:rStyle w:val="Hyperlink"/>
@@ -47071,7 +47090,7 @@
         </w:rPr>
         <w:t xml:space="preserve">. </w:t>
       </w:r>
-      <w:hyperlink r:id="rId193" w:tgtFrame="_blank" w:history="1">
+      <w:hyperlink r:id="rId194" w:tgtFrame="_blank" w:history="1">
         <w:r>
           <w:rPr>
             <w:rStyle w:val="Hyperlink"/>
@@ -47148,7 +47167,7 @@
         </w:rPr>
         <w:t xml:space="preserve">, S. McKeen, E. J. Williams, and S. S. Brown, 2015: </w:t>
       </w:r>
-      <w:hyperlink r:id="rId194" w:history="1">
+      <w:hyperlink r:id="rId195" w:history="1">
         <w:r>
           <w:rPr>
             <w:rStyle w:val="Hyperlink"/>
@@ -47193,7 +47212,7 @@
         </w:rPr>
         <w:t xml:space="preserve">. </w:t>
       </w:r>
-      <w:hyperlink r:id="rId195" w:history="1">
+      <w:hyperlink r:id="rId196" w:history="1">
         <w:r>
           <w:rPr>
             <w:rStyle w:val="Hyperlink"/>
@@ -47215,7 +47234,6 @@
         <w:rPr>
           <w:rFonts w:ascii="Arial" w:hAnsi="Arial" w:cs="Arial"/>
         </w:rPr>
-        <w:lastRenderedPageBreak/>
         <w:t xml:space="preserve">Das, </w:t>
       </w:r>
       <w:r>
@@ -47371,7 +47389,7 @@
         </w:rPr>
         <w:t xml:space="preserve">1205–1221 (2015). </w:t>
       </w:r>
-      <w:hyperlink r:id="rId196" w:history="1">
+      <w:hyperlink r:id="rId197" w:history="1">
         <w:r>
           <w:rPr>
             <w:rStyle w:val="Hyperlink"/>
@@ -47612,7 +47630,7 @@
         </w:rPr>
         <w:t xml:space="preserve">. </w:t>
       </w:r>
-      <w:hyperlink r:id="rId197" w:history="1">
+      <w:hyperlink r:id="rId198" w:history="1">
         <w:r>
           <w:rPr>
             <w:rStyle w:val="Hyperlink"/>
@@ -47740,7 +47758,7 @@
         </w:rPr>
         <w:t xml:space="preserve">729. </w:t>
       </w:r>
-      <w:hyperlink r:id="rId198" w:tgtFrame="_blank" w:history="1">
+      <w:hyperlink r:id="rId199" w:tgtFrame="_blank" w:history="1">
         <w:r>
           <w:rPr>
             <w:rStyle w:val="Hyperlink"/>
@@ -47869,7 +47887,7 @@
         </w:rPr>
         <w:t xml:space="preserve">, 841-854. </w:t>
       </w:r>
-      <w:hyperlink r:id="rId199" w:tgtFrame="_blank" w:history="1">
+      <w:hyperlink r:id="rId200" w:tgtFrame="_blank" w:history="1">
         <w:r>
           <w:rPr>
             <w:rStyle w:val="Hyperlink"/>
@@ -47947,7 +47965,7 @@
         </w:rPr>
         <w:t xml:space="preserve">, 771-792. </w:t>
       </w:r>
-      <w:hyperlink r:id="rId200" w:tgtFrame="_blank" w:history="1">
+      <w:hyperlink r:id="rId201" w:tgtFrame="_blank" w:history="1">
         <w:r>
           <w:rPr>
             <w:rStyle w:val="Hyperlink"/>
@@ -48238,7 +48256,7 @@
         </w:rPr>
         <w:t xml:space="preserve">. </w:t>
       </w:r>
-      <w:hyperlink r:id="rId201" w:history="1">
+      <w:hyperlink r:id="rId202" w:history="1">
         <w:r>
           <w:rPr>
             <w:rStyle w:val="Hyperlink"/>
@@ -48407,7 +48425,7 @@
         </w:rPr>
         <w:t xml:space="preserve">, 3087-3018. </w:t>
       </w:r>
-      <w:hyperlink r:id="rId202" w:tgtFrame="_blank" w:history="1">
+      <w:hyperlink r:id="rId203" w:tgtFrame="_blank" w:history="1">
         <w:r>
           <w:rPr>
             <w:rStyle w:val="Hyperlink"/>
@@ -48529,7 +48547,7 @@
         </w:rPr>
         <w:t xml:space="preserve">, 3204-3213. </w:t>
       </w:r>
-      <w:hyperlink r:id="rId203" w:tgtFrame="_blank" w:history="1">
+      <w:hyperlink r:id="rId204" w:tgtFrame="_blank" w:history="1">
         <w:r>
           <w:rPr>
             <w:rStyle w:val="Hyperlink"/>
@@ -48621,7 +48639,7 @@
         </w:rPr>
         <w:t xml:space="preserve">, 1689–1705. </w:t>
       </w:r>
-      <w:hyperlink r:id="rId204" w:tgtFrame="_blank" w:history="1">
+      <w:hyperlink r:id="rId205" w:tgtFrame="_blank" w:history="1">
         <w:r>
           <w:rPr>
             <w:rStyle w:val="Hyperlink"/>
@@ -48642,7 +48660,6 @@
         <w:rPr>
           <w:rFonts w:ascii="Arial" w:hAnsi="Arial" w:cs="Arial"/>
         </w:rPr>
-        <w:lastRenderedPageBreak/>
         <w:t xml:space="preserve">Ma, </w:t>
       </w:r>
       <w:r>
@@ -48817,7 +48834,7 @@
         </w:rPr>
         <w:t xml:space="preserve">. </w:t>
       </w:r>
-      <w:hyperlink r:id="rId205" w:tgtFrame="_blank" w:history="1">
+      <w:hyperlink r:id="rId206" w:tgtFrame="_blank" w:history="1">
         <w:r>
           <w:rPr>
             <w:rStyle w:val="Hyperlink"/>
@@ -49078,7 +49095,7 @@
         </w:rPr>
         <w:t xml:space="preserve">, 1-11. </w:t>
       </w:r>
-      <w:hyperlink r:id="rId206" w:tgtFrame="_blank" w:history="1">
+      <w:hyperlink r:id="rId207" w:tgtFrame="_blank" w:history="1">
         <w:r>
           <w:rPr>
             <w:rStyle w:val="Hyperlink"/>
@@ -49172,7 +49189,7 @@
         </w:rPr>
         <w:t xml:space="preserve">, 827-840. </w:t>
       </w:r>
-      <w:hyperlink r:id="rId207" w:tgtFrame="_blank" w:history="1">
+      <w:hyperlink r:id="rId208" w:tgtFrame="_blank" w:history="1">
         <w:r>
           <w:rPr>
             <w:rStyle w:val="Hyperlink"/>
@@ -49343,7 +49360,7 @@
         </w:rPr>
         <w:t xml:space="preserve"> </w:t>
       </w:r>
-      <w:hyperlink r:id="rId208" w:history="1">
+      <w:hyperlink r:id="rId209" w:history="1">
         <w:r>
           <w:rPr>
             <w:rStyle w:val="Hyperlink"/>
@@ -49417,7 +49434,7 @@
         </w:rPr>
         <w:t xml:space="preserve">. </w:t>
       </w:r>
-      <w:hyperlink r:id="rId209" w:history="1">
+      <w:hyperlink r:id="rId210" w:history="1">
         <w:r>
           <w:rPr>
             <w:rStyle w:val="Hyperlink"/>
@@ -49475,7 +49492,7 @@
         </w:rPr>
         <w:t xml:space="preserve"> </w:t>
       </w:r>
-      <w:hyperlink r:id="rId210" w:history="1">
+      <w:hyperlink r:id="rId211" w:history="1">
         <w:r>
           <w:rPr>
             <w:rStyle w:val="Hyperlink"/>
@@ -49547,7 +49564,7 @@
         </w:rPr>
         <w:t xml:space="preserve">, 1411-1428. </w:t>
       </w:r>
-      <w:hyperlink r:id="rId211" w:tgtFrame="_blank" w:history="1">
+      <w:hyperlink r:id="rId212" w:tgtFrame="_blank" w:history="1">
         <w:r>
           <w:rPr>
             <w:rStyle w:val="Hyperlink"/>
@@ -50190,7 +50207,7 @@
         </w:rPr>
         <w:t xml:space="preserve">. </w:t>
       </w:r>
-      <w:hyperlink r:id="rId212" w:history="1">
+      <w:hyperlink r:id="rId213" w:history="1">
         <w:r>
           <w:rPr>
             <w:rStyle w:val="Hyperlink"/>
@@ -50361,7 +50378,7 @@
         </w:rPr>
         <w:t xml:space="preserve">, 1355-1373. </w:t>
       </w:r>
-      <w:hyperlink r:id="rId213" w:tgtFrame="_blank" w:history="1">
+      <w:hyperlink r:id="rId214" w:tgtFrame="_blank" w:history="1">
         <w:r>
           <w:rPr>
             <w:rStyle w:val="Hyperlink"/>
@@ -50388,7 +50405,6 @@
           <w:color w:val="C00000"/>
           <w:u w:val="none"/>
         </w:rPr>
-        <w:lastRenderedPageBreak/>
         <w:t>Xia, Y.</w:t>
       </w:r>
       <w:r>
@@ -50570,7 +50586,7 @@
         </w:rPr>
         <w:t xml:space="preserve"> 1962-1980. </w:t>
       </w:r>
-      <w:hyperlink r:id="rId214" w:tgtFrame="_blank" w:history="1">
+      <w:hyperlink r:id="rId215" w:tgtFrame="_blank" w:history="1">
         <w:r>
           <w:rPr>
             <w:rStyle w:val="Hyperlink"/>
@@ -50769,7 +50785,7 @@
         </w:rPr>
         <w:t xml:space="preserve"> 1981-2000. </w:t>
       </w:r>
-      <w:hyperlink r:id="rId215" w:tgtFrame="_blank" w:history="1">
+      <w:hyperlink r:id="rId216" w:tgtFrame="_blank" w:history="1">
         <w:r>
           <w:rPr>
             <w:rStyle w:val="Hyperlink"/>
@@ -50946,7 +50962,7 @@
         </w:rPr>
         <w:t xml:space="preserve"> </w:t>
       </w:r>
-      <w:hyperlink r:id="rId216" w:tgtFrame="_blank" w:history="1">
+      <w:hyperlink r:id="rId217" w:tgtFrame="_blank" w:history="1">
         <w:r>
           <w:rPr>
             <w:rStyle w:val="Hyperlink"/>
@@ -51151,7 +51167,7 @@
         </w:rPr>
         <w:t xml:space="preserve">. </w:t>
       </w:r>
-      <w:hyperlink r:id="rId217" w:tgtFrame="_blank" w:history="1">
+      <w:hyperlink r:id="rId218" w:tgtFrame="_blank" w:history="1">
         <w:r>
           <w:rPr>
             <w:rStyle w:val="Hyperlink"/>
@@ -51274,7 +51290,7 @@
         </w:rPr>
         <w:t xml:space="preserve">, 857-873. </w:t>
       </w:r>
-      <w:hyperlink r:id="rId218" w:tgtFrame="_blank" w:history="1">
+      <w:hyperlink r:id="rId219" w:tgtFrame="_blank" w:history="1">
         <w:r>
           <w:rPr>
             <w:rStyle w:val="Hyperlink"/>
@@ -51369,7 +51385,7 @@
         </w:rPr>
         <w:t xml:space="preserve">, 1575–1582 (2015). </w:t>
       </w:r>
-      <w:hyperlink r:id="rId219" w:history="1">
+      <w:hyperlink r:id="rId220" w:history="1">
         <w:r>
           <w:rPr>
             <w:rStyle w:val="Hyperlink"/>
@@ -51541,7 +51557,7 @@
         </w:rPr>
         <w:t xml:space="preserve">, 914-932. </w:t>
       </w:r>
-      <w:hyperlink r:id="rId220" w:tgtFrame="_blank" w:history="1">
+      <w:hyperlink r:id="rId221" w:tgtFrame="_blank" w:history="1">
         <w:r>
           <w:rPr>
             <w:rStyle w:val="Hyperlink"/>
@@ -51768,7 +51784,7 @@
         </w:rPr>
         <w:t xml:space="preserve">, </w:t>
       </w:r>
-      <w:hyperlink r:id="rId221" w:tgtFrame="_blank" w:history="1">
+      <w:hyperlink r:id="rId222" w:tgtFrame="_blank" w:history="1">
         <w:r>
           <w:rPr>
             <w:rStyle w:val="Hyperlink"/>
@@ -52072,7 +52088,7 @@
         </w:rPr>
         <w:t xml:space="preserve">. </w:t>
       </w:r>
-      <w:hyperlink r:id="rId222" w:history="1">
+      <w:hyperlink r:id="rId223" w:history="1">
         <w:r>
           <w:rPr>
             <w:rStyle w:val="Hyperlink"/>
@@ -52216,7 +52232,7 @@
         </w:rPr>
         <w:t xml:space="preserve">, 3774-3803. </w:t>
       </w:r>
-      <w:hyperlink r:id="rId223" w:tgtFrame="_blank" w:history="1">
+      <w:hyperlink r:id="rId224" w:tgtFrame="_blank" w:history="1">
         <w:r>
           <w:rPr>
             <w:rStyle w:val="Hyperlink"/>
@@ -52240,7 +52256,6 @@
           <w:b/>
           <w:bCs/>
         </w:rPr>
-        <w:lastRenderedPageBreak/>
         <w:t xml:space="preserve">Zhu, </w:t>
       </w:r>
       <w:proofErr w:type="spellStart"/>
@@ -52328,7 +52343,7 @@
         </w:rPr>
         <w:t xml:space="preserve"> 1109-1124. </w:t>
       </w:r>
-      <w:hyperlink r:id="rId224" w:tgtFrame="_blank" w:history="1">
+      <w:hyperlink r:id="rId225" w:tgtFrame="_blank" w:history="1">
         <w:r>
           <w:rPr>
             <w:rStyle w:val="Hyperlink"/>
@@ -52517,7 +52532,7 @@
         </w:rPr>
         <w:t xml:space="preserve">, 1–27 (2015). </w:t>
       </w:r>
-      <w:hyperlink r:id="rId225" w:history="1">
+      <w:hyperlink r:id="rId226" w:history="1">
         <w:r>
           <w:rPr>
             <w:rStyle w:val="Hyperlink"/>
@@ -53290,6 +53305,7 @@
   <w:style w:type="character" w:default="1" w:styleId="DefaultParagraphFont">
     <w:name w:val="Default Paragraph Font"/>
     <w:uiPriority w:val="1"/>
+    <w:semiHidden/>
     <w:unhideWhenUsed/>
   </w:style>
   <w:style w:type="table" w:default="1" w:styleId="TableNormal">

</xml_diff>

<commit_message>
Add NOAA News article on GFSv16 to News section, update Publications List
</commit_message>
<xml_diff>
--- a/emc/docs/EMC_Pubs_List.docx
+++ b/emc/docs/EMC_Pubs_List.docx
@@ -871,7 +871,14 @@
         </w:rPr>
         <w:t xml:space="preserve">, </w:t>
       </w:r>
-      <w:hyperlink r:id="rId9" w:tgtFrame="_blank" w:history="1">
+      <w:r>
+        <w:rPr>
+          <w:rFonts w:ascii="Arial" w:eastAsiaTheme="minorHAnsi" w:hAnsi="Arial" w:cs="Arial"/>
+          <w:shd w:val="clear" w:color="auto" w:fill="FFFFFF"/>
+        </w:rPr>
+        <w:t xml:space="preserve">519-538. </w:t>
+      </w:r>
+      <w:hyperlink r:id="rId9" w:history="1">
         <w:r>
           <w:rPr>
             <w:rStyle w:val="Hyperlink"/>
@@ -1223,29 +1230,7 @@
           <w:color w:val="C00000"/>
           <w:u w:val="none"/>
         </w:rPr>
-        <w:t>L</w:t>
-      </w:r>
-      <w:r>
-        <w:rPr>
-          <w:rStyle w:val="Hyperlink"/>
-          <w:rFonts w:ascii="Arial" w:hAnsi="Arial" w:cs="Arial"/>
-          <w:b/>
-          <w:bCs/>
-          <w:color w:val="C00000"/>
-          <w:u w:val="none"/>
-        </w:rPr>
-        <w:t>.</w:t>
-      </w:r>
-      <w:r>
-        <w:rPr>
-          <w:rStyle w:val="Hyperlink"/>
-          <w:rFonts w:ascii="Arial" w:hAnsi="Arial" w:cs="Arial"/>
-          <w:b/>
-          <w:bCs/>
-          <w:color w:val="C00000"/>
-          <w:u w:val="none"/>
-        </w:rPr>
-        <w:t xml:space="preserve"> Pan</w:t>
+        <w:t>L. Pan</w:t>
       </w:r>
       <w:r>
         <w:rPr>
@@ -1274,51 +1259,7 @@
           <w:color w:val="auto"/>
           <w:u w:val="none"/>
         </w:rPr>
-        <w:t>J</w:t>
-      </w:r>
-      <w:r>
-        <w:rPr>
-          <w:rStyle w:val="Hyperlink"/>
-          <w:rFonts w:ascii="Arial" w:hAnsi="Arial" w:cs="Arial"/>
-          <w:b/>
-          <w:bCs/>
-          <w:color w:val="auto"/>
-          <w:u w:val="none"/>
-        </w:rPr>
-        <w:t xml:space="preserve">. </w:t>
-      </w:r>
-      <w:r>
-        <w:rPr>
-          <w:rStyle w:val="Hyperlink"/>
-          <w:rFonts w:ascii="Arial" w:hAnsi="Arial" w:cs="Arial"/>
-          <w:b/>
-          <w:bCs/>
-          <w:color w:val="auto"/>
-          <w:u w:val="none"/>
-        </w:rPr>
-        <w:t>Wang, J</w:t>
-      </w:r>
-      <w:r>
-        <w:rPr>
-          <w:rStyle w:val="Hyperlink"/>
-          <w:rFonts w:ascii="Arial" w:hAnsi="Arial" w:cs="Arial"/>
-          <w:b/>
-          <w:bCs/>
-          <w:color w:val="auto"/>
-          <w:u w:val="none"/>
-        </w:rPr>
-        <w:t>.</w:t>
-      </w:r>
-      <w:r>
-        <w:rPr>
-          <w:rStyle w:val="Hyperlink"/>
-          <w:rFonts w:ascii="Arial" w:hAnsi="Arial" w:cs="Arial"/>
-          <w:b/>
-          <w:bCs/>
-          <w:color w:val="auto"/>
-          <w:u w:val="none"/>
-        </w:rPr>
-        <w:t xml:space="preserve"> McQueen</w:t>
+        <w:t>J. Wang, J. McQueen</w:t>
       </w:r>
       <w:r>
         <w:rPr>
@@ -1338,29 +1279,7 @@
           <w:color w:val="auto"/>
           <w:u w:val="none"/>
         </w:rPr>
-        <w:t>I</w:t>
-      </w:r>
-      <w:r>
-        <w:rPr>
-          <w:rStyle w:val="Hyperlink"/>
-          <w:rFonts w:ascii="Arial" w:hAnsi="Arial" w:cs="Arial"/>
-          <w:b/>
-          <w:bCs/>
-          <w:color w:val="auto"/>
-          <w:u w:val="none"/>
-        </w:rPr>
-        <w:t>.</w:t>
-      </w:r>
-      <w:r>
-        <w:rPr>
-          <w:rStyle w:val="Hyperlink"/>
-          <w:rFonts w:ascii="Arial" w:hAnsi="Arial" w:cs="Arial"/>
-          <w:b/>
-          <w:bCs/>
-          <w:color w:val="auto"/>
-          <w:u w:val="none"/>
-        </w:rPr>
-        <w:t xml:space="preserve"> </w:t>
+        <w:t xml:space="preserve">I. </w:t>
       </w:r>
       <w:proofErr w:type="spellStart"/>
       <w:r>
@@ -1485,6 +1404,7 @@
         <w:pStyle w:val="NormalWeb"/>
         <w:spacing w:before="0" w:beforeAutospacing="0" w:after="0" w:afterAutospacing="0"/>
         <w:rPr>
+          <w:rStyle w:val="Hyperlink"/>
           <w:rFonts w:ascii="Arial" w:hAnsi="Arial" w:cs="Arial"/>
         </w:rPr>
       </w:pPr>
@@ -1610,14 +1530,343 @@
     <w:p>
       <w:pPr>
         <w:pStyle w:val="NormalWeb"/>
-        <w:spacing w:before="0" w:beforeAutospacing="0" w:after="0" w:afterAutospacing="0"/>
-        <w:jc w:val="center"/>
-        <w:rPr>
-          <w:rFonts w:ascii="Arial" w:hAnsi="Arial" w:cs="Arial"/>
-          <w:sz w:val="36"/>
-          <w:szCs w:val="36"/>
+        <w:spacing w:after="0"/>
+        <w:rPr>
+          <w:rFonts w:ascii="Arial" w:hAnsi="Arial" w:cs="Arial"/>
         </w:rPr>
       </w:pPr>
+      <w:r>
+        <w:rPr>
+          <w:rFonts w:ascii="Arial" w:hAnsi="Arial" w:cs="Arial"/>
+        </w:rPr>
+        <w:t xml:space="preserve">Zheng, </w:t>
+      </w:r>
+      <w:r>
+        <w:rPr>
+          <w:rFonts w:ascii="Arial" w:hAnsi="Arial" w:cs="Arial"/>
+        </w:rPr>
+        <w:t xml:space="preserve">M., </w:t>
+      </w:r>
+      <w:r>
+        <w:rPr>
+          <w:rFonts w:ascii="Arial" w:hAnsi="Arial" w:cs="Arial"/>
+        </w:rPr>
+        <w:t>L</w:t>
+      </w:r>
+      <w:r>
+        <w:rPr>
+          <w:rFonts w:ascii="Arial" w:hAnsi="Arial" w:cs="Arial"/>
+        </w:rPr>
+        <w:t>.</w:t>
+      </w:r>
+      <w:r>
+        <w:rPr>
+          <w:rFonts w:ascii="Arial" w:hAnsi="Arial" w:cs="Arial"/>
+        </w:rPr>
+        <w:t xml:space="preserve"> D</w:t>
+      </w:r>
+      <w:r>
+        <w:rPr>
+          <w:rFonts w:ascii="Arial" w:hAnsi="Arial" w:cs="Arial"/>
+        </w:rPr>
+        <w:t>.</w:t>
+      </w:r>
+      <w:r>
+        <w:rPr>
+          <w:rFonts w:ascii="Arial" w:hAnsi="Arial" w:cs="Arial"/>
+        </w:rPr>
+        <w:t xml:space="preserve"> Monache, </w:t>
+      </w:r>
+      <w:r>
+        <w:rPr>
+          <w:rFonts w:ascii="Arial" w:hAnsi="Arial" w:cs="Arial"/>
+          <w:b/>
+          <w:bCs/>
+          <w:color w:val="C00000"/>
+        </w:rPr>
+        <w:t>X</w:t>
+      </w:r>
+      <w:r>
+        <w:rPr>
+          <w:rFonts w:ascii="Arial" w:hAnsi="Arial" w:cs="Arial"/>
+          <w:b/>
+          <w:bCs/>
+          <w:color w:val="C00000"/>
+        </w:rPr>
+        <w:t>.</w:t>
+      </w:r>
+      <w:r>
+        <w:rPr>
+          <w:rFonts w:ascii="Arial" w:hAnsi="Arial" w:cs="Arial"/>
+          <w:b/>
+          <w:bCs/>
+          <w:color w:val="C00000"/>
+        </w:rPr>
+        <w:t xml:space="preserve"> Wu</w:t>
+      </w:r>
+      <w:r>
+        <w:rPr>
+          <w:rFonts w:ascii="Arial" w:hAnsi="Arial" w:cs="Arial"/>
+        </w:rPr>
+        <w:t>, F</w:t>
+      </w:r>
+      <w:r>
+        <w:rPr>
+          <w:rFonts w:ascii="Arial" w:hAnsi="Arial" w:cs="Arial"/>
+        </w:rPr>
+        <w:t>.</w:t>
+      </w:r>
+      <w:r>
+        <w:rPr>
+          <w:rFonts w:ascii="Arial" w:hAnsi="Arial" w:cs="Arial"/>
+        </w:rPr>
+        <w:t xml:space="preserve"> M</w:t>
+      </w:r>
+      <w:r>
+        <w:rPr>
+          <w:rFonts w:ascii="Arial" w:hAnsi="Arial" w:cs="Arial"/>
+        </w:rPr>
+        <w:t>.</w:t>
+      </w:r>
+      <w:r>
+        <w:rPr>
+          <w:rFonts w:ascii="Arial" w:hAnsi="Arial" w:cs="Arial"/>
+        </w:rPr>
+        <w:t xml:space="preserve"> Ralph, B</w:t>
+      </w:r>
+      <w:r>
+        <w:rPr>
+          <w:rFonts w:ascii="Arial" w:hAnsi="Arial" w:cs="Arial"/>
+        </w:rPr>
+        <w:t xml:space="preserve">. </w:t>
+      </w:r>
+      <w:proofErr w:type="spellStart"/>
+      <w:r>
+        <w:rPr>
+          <w:rFonts w:ascii="Arial" w:hAnsi="Arial" w:cs="Arial"/>
+        </w:rPr>
+        <w:t>Cornuelle</w:t>
+      </w:r>
+      <w:proofErr w:type="spellEnd"/>
+      <w:r>
+        <w:rPr>
+          <w:rFonts w:ascii="Arial" w:hAnsi="Arial" w:cs="Arial"/>
+        </w:rPr>
+        <w:t xml:space="preserve">, </w:t>
+      </w:r>
+      <w:r>
+        <w:rPr>
+          <w:rFonts w:ascii="Arial" w:hAnsi="Arial" w:cs="Arial"/>
+          <w:b/>
+          <w:bCs/>
+        </w:rPr>
+        <w:t>V</w:t>
+      </w:r>
+      <w:r>
+        <w:rPr>
+          <w:rFonts w:ascii="Arial" w:hAnsi="Arial" w:cs="Arial"/>
+          <w:b/>
+          <w:bCs/>
+        </w:rPr>
+        <w:t>.</w:t>
+      </w:r>
+      <w:r>
+        <w:rPr>
+          <w:rFonts w:ascii="Arial" w:hAnsi="Arial" w:cs="Arial"/>
+          <w:b/>
+          <w:bCs/>
+        </w:rPr>
+        <w:t xml:space="preserve"> </w:t>
+      </w:r>
+      <w:proofErr w:type="spellStart"/>
+      <w:r>
+        <w:rPr>
+          <w:rFonts w:ascii="Arial" w:hAnsi="Arial" w:cs="Arial"/>
+          <w:b/>
+          <w:bCs/>
+        </w:rPr>
+        <w:t>Tallapragada</w:t>
+      </w:r>
+      <w:proofErr w:type="spellEnd"/>
+      <w:r>
+        <w:rPr>
+          <w:rFonts w:ascii="Arial" w:hAnsi="Arial" w:cs="Arial"/>
+        </w:rPr>
+        <w:t>, J</w:t>
+      </w:r>
+      <w:r>
+        <w:rPr>
+          <w:rFonts w:ascii="Arial" w:hAnsi="Arial" w:cs="Arial"/>
+        </w:rPr>
+        <w:t>.</w:t>
+      </w:r>
+      <w:r>
+        <w:rPr>
+          <w:rFonts w:ascii="Arial" w:hAnsi="Arial" w:cs="Arial"/>
+        </w:rPr>
+        <w:t xml:space="preserve"> S</w:t>
+      </w:r>
+      <w:r>
+        <w:rPr>
+          <w:rFonts w:ascii="Arial" w:hAnsi="Arial" w:cs="Arial"/>
+        </w:rPr>
+        <w:t>.</w:t>
+      </w:r>
+      <w:r>
+        <w:rPr>
+          <w:rFonts w:ascii="Arial" w:hAnsi="Arial" w:cs="Arial"/>
+        </w:rPr>
+        <w:t xml:space="preserve"> </w:t>
+      </w:r>
+      <w:proofErr w:type="spellStart"/>
+      <w:r>
+        <w:rPr>
+          <w:rFonts w:ascii="Arial" w:hAnsi="Arial" w:cs="Arial"/>
+        </w:rPr>
+        <w:t>Haase</w:t>
+      </w:r>
+      <w:proofErr w:type="spellEnd"/>
+      <w:r>
+        <w:rPr>
+          <w:rFonts w:ascii="Arial" w:hAnsi="Arial" w:cs="Arial"/>
+        </w:rPr>
+        <w:t>, A</w:t>
+      </w:r>
+      <w:r>
+        <w:rPr>
+          <w:rFonts w:ascii="Arial" w:hAnsi="Arial" w:cs="Arial"/>
+        </w:rPr>
+        <w:t>.</w:t>
+      </w:r>
+      <w:r>
+        <w:rPr>
+          <w:rFonts w:ascii="Arial" w:hAnsi="Arial" w:cs="Arial"/>
+        </w:rPr>
+        <w:t xml:space="preserve"> M</w:t>
+      </w:r>
+      <w:r>
+        <w:rPr>
+          <w:rFonts w:ascii="Arial" w:hAnsi="Arial" w:cs="Arial"/>
+        </w:rPr>
+        <w:t>.</w:t>
+      </w:r>
+      <w:r>
+        <w:rPr>
+          <w:rFonts w:ascii="Arial" w:hAnsi="Arial" w:cs="Arial"/>
+        </w:rPr>
+        <w:t xml:space="preserve"> Wilson, M</w:t>
+      </w:r>
+      <w:r>
+        <w:rPr>
+          <w:rFonts w:ascii="Arial" w:hAnsi="Arial" w:cs="Arial"/>
+        </w:rPr>
+        <w:t xml:space="preserve">. </w:t>
+      </w:r>
+      <w:proofErr w:type="spellStart"/>
+      <w:r>
+        <w:rPr>
+          <w:rFonts w:ascii="Arial" w:hAnsi="Arial" w:cs="Arial"/>
+        </w:rPr>
+        <w:t>Mazloff</w:t>
+      </w:r>
+      <w:proofErr w:type="spellEnd"/>
+      <w:r>
+        <w:rPr>
+          <w:rFonts w:ascii="Arial" w:hAnsi="Arial" w:cs="Arial"/>
+        </w:rPr>
+        <w:t>, A</w:t>
+      </w:r>
+      <w:r>
+        <w:rPr>
+          <w:rFonts w:ascii="Arial" w:hAnsi="Arial" w:cs="Arial"/>
+        </w:rPr>
+        <w:t xml:space="preserve">. </w:t>
+      </w:r>
+      <w:r>
+        <w:rPr>
+          <w:rFonts w:ascii="Arial" w:hAnsi="Arial" w:cs="Arial"/>
+        </w:rPr>
+        <w:t xml:space="preserve">Subramanian, </w:t>
+      </w:r>
+      <w:r>
+        <w:rPr>
+          <w:rFonts w:ascii="Arial" w:hAnsi="Arial" w:cs="Arial"/>
+        </w:rPr>
+        <w:t>and F.</w:t>
+      </w:r>
+      <w:r>
+        <w:rPr>
+          <w:rFonts w:ascii="Arial" w:hAnsi="Arial" w:cs="Arial"/>
+        </w:rPr>
+        <w:t xml:space="preserve"> Cannon</w:t>
+      </w:r>
+      <w:r>
+        <w:rPr>
+          <w:rFonts w:ascii="Arial" w:hAnsi="Arial" w:cs="Arial"/>
+        </w:rPr>
+        <w:t xml:space="preserve">, 2021: </w:t>
+      </w:r>
+      <w:r>
+        <w:rPr>
+          <w:rFonts w:ascii="Arial" w:hAnsi="Arial" w:cs="Arial"/>
+        </w:rPr>
+        <w:t>Data Gaps within Atmospheric Rivers over the Northeastern Pacific</w:t>
+      </w:r>
+      <w:r>
+        <w:rPr>
+          <w:rFonts w:ascii="Arial" w:hAnsi="Arial" w:cs="Arial"/>
+        </w:rPr>
+        <w:t xml:space="preserve">. </w:t>
+      </w:r>
+      <w:r>
+        <w:rPr>
+          <w:rFonts w:ascii="Arial" w:hAnsi="Arial" w:cs="Arial"/>
+          <w:i/>
+          <w:iCs/>
+        </w:rPr>
+        <w:t>Bull. Amer. Meteor. Soc.</w:t>
+      </w:r>
+      <w:r>
+        <w:rPr>
+          <w:rFonts w:ascii="Arial" w:hAnsi="Arial" w:cs="Arial"/>
+        </w:rPr>
+        <w:t xml:space="preserve">, </w:t>
+      </w:r>
+      <w:r>
+        <w:rPr>
+          <w:rFonts w:ascii="Arial" w:hAnsi="Arial" w:cs="Arial"/>
+          <w:b/>
+          <w:bCs/>
+        </w:rPr>
+        <w:t>102(3)</w:t>
+      </w:r>
+      <w:r>
+        <w:rPr>
+          <w:rFonts w:ascii="Arial" w:hAnsi="Arial" w:cs="Arial"/>
+        </w:rPr>
+        <w:t xml:space="preserve">, </w:t>
+      </w:r>
+      <w:r>
+        <w:rPr>
+          <w:rFonts w:ascii="Arial" w:hAnsi="Arial" w:cs="Arial"/>
+        </w:rPr>
+        <w:t>E492–E524</w:t>
+      </w:r>
+      <w:r>
+        <w:rPr>
+          <w:rFonts w:ascii="Arial" w:hAnsi="Arial" w:cs="Arial"/>
+        </w:rPr>
+        <w:t xml:space="preserve">. </w:t>
+      </w:r>
+      <w:hyperlink r:id="rId13" w:history="1">
+        <w:r>
+          <w:rPr>
+            <w:rStyle w:val="Hyperlink"/>
+            <w:rFonts w:ascii="Arial" w:hAnsi="Arial" w:cs="Arial"/>
+          </w:rPr>
+          <w:t>https://doi.org/10.1175/BAMS-D-19-0287.1</w:t>
+        </w:r>
+      </w:hyperlink>
     </w:p>
     <w:p>
       <w:pPr>
@@ -1640,15 +1889,6 @@
     </w:p>
     <w:p>
       <w:pPr>
-        <w:rPr>
-          <w:rFonts w:ascii="Arial" w:hAnsi="Arial" w:cs="Arial"/>
-          <w:sz w:val="24"/>
-          <w:szCs w:val="24"/>
-        </w:rPr>
-      </w:pPr>
-    </w:p>
-    <w:p>
-      <w:pPr>
         <w:pStyle w:val="NormalWeb"/>
         <w:rPr>
           <w:rFonts w:ascii="Arial" w:hAnsi="Arial" w:cs="Arial"/>
@@ -1856,7 +2096,7 @@
         </w:rPr>
         <w:t xml:space="preserve">, 103656, </w:t>
       </w:r>
-      <w:hyperlink r:id="rId13" w:history="1">
+      <w:hyperlink r:id="rId14" w:history="1">
         <w:r>
           <w:rPr>
             <w:rStyle w:val="Hyperlink"/>
@@ -2032,7 +2272,7 @@
         </w:rPr>
         <w:t xml:space="preserve">, 22 pp. </w:t>
       </w:r>
-      <w:hyperlink r:id="rId14" w:history="1">
+      <w:hyperlink r:id="rId15" w:history="1">
         <w:r>
           <w:rPr>
             <w:rStyle w:val="Hyperlink"/>
@@ -2206,7 +2446,7 @@
         </w:rPr>
         <w:t xml:space="preserve">, </w:t>
       </w:r>
-      <w:hyperlink r:id="rId15" w:history="1">
+      <w:hyperlink r:id="rId16" w:history="1">
         <w:r>
           <w:rPr>
             <w:rStyle w:val="Hyperlink"/>
@@ -2264,7 +2504,7 @@
         </w:rPr>
         <w:t xml:space="preserve">, 2020: A documentation of the NMMB’s nesting capabilities and mechanisms. NOAA/NCEP Office Note 503.  </w:t>
       </w:r>
-      <w:hyperlink r:id="rId16" w:history="1">
+      <w:hyperlink r:id="rId17" w:history="1">
         <w:r>
           <w:rPr>
             <w:rStyle w:val="Hyperlink"/>
@@ -2510,7 +2750,7 @@
         </w:rPr>
         <w:t xml:space="preserve">, May 2020, </w:t>
       </w:r>
-      <w:hyperlink r:id="rId17" w:tgtFrame="_blank" w:tooltip="Persistent link using digital object identifier" w:history="1">
+      <w:hyperlink r:id="rId18" w:tgtFrame="_blank" w:tooltip="Persistent link using digital object identifier" w:history="1">
         <w:r>
           <w:rPr>
             <w:rStyle w:val="Hyperlink"/>
@@ -2746,7 +2986,7 @@
         </w:rPr>
         <w:t xml:space="preserve">, 1913-1922. </w:t>
       </w:r>
-      <w:hyperlink r:id="rId18" w:tgtFrame="_blank" w:history="1">
+      <w:hyperlink r:id="rId19" w:tgtFrame="_blank" w:history="1">
         <w:r>
           <w:rPr>
             <w:rStyle w:val="Hyperlink"/>
@@ -2855,7 +3095,7 @@
         </w:rPr>
         <w:t>,  </w:t>
       </w:r>
-      <w:hyperlink r:id="rId19" w:tgtFrame="_blank" w:history="1">
+      <w:hyperlink r:id="rId20" w:tgtFrame="_blank" w:history="1">
         <w:r>
           <w:rPr>
             <w:rStyle w:val="Hyperlink"/>
@@ -3046,7 +3286,7 @@
         </w:rPr>
         <w:t xml:space="preserve">, 617. </w:t>
       </w:r>
-      <w:hyperlink r:id="rId20" w:history="1">
+      <w:hyperlink r:id="rId21" w:history="1">
         <w:r>
           <w:rPr>
             <w:rStyle w:val="Hyperlink"/>
@@ -3149,7 +3389,7 @@
         </w:rPr>
         <w:t>, </w:t>
       </w:r>
-      <w:hyperlink r:id="rId21" w:tgtFrame="_blank" w:history="1">
+      <w:hyperlink r:id="rId22" w:tgtFrame="_blank" w:history="1">
         <w:r>
           <w:rPr>
             <w:rStyle w:val="Hyperlink"/>
@@ -3274,7 +3514,7 @@
         </w:rPr>
         <w:t xml:space="preserve"> </w:t>
       </w:r>
-      <w:hyperlink r:id="rId22" w:history="1">
+      <w:hyperlink r:id="rId23" w:history="1">
         <w:r>
           <w:rPr>
             <w:rStyle w:val="Hyperlink"/>
@@ -4446,7 +4686,7 @@
         </w:rPr>
         <w:t xml:space="preserve">, E1718-E1742. </w:t>
       </w:r>
-      <w:hyperlink r:id="rId23" w:tgtFrame="_blank" w:history="1">
+      <w:hyperlink r:id="rId24" w:tgtFrame="_blank" w:history="1">
         <w:r>
           <w:rPr>
             <w:rStyle w:val="Hyperlink"/>
@@ -4735,7 +4975,7 @@
         </w:rPr>
         <w:t xml:space="preserve">, 1447-1458. </w:t>
       </w:r>
-      <w:hyperlink r:id="rId24" w:tgtFrame="_blank" w:history="1">
+      <w:hyperlink r:id="rId25" w:tgtFrame="_blank" w:history="1">
         <w:r>
           <w:rPr>
             <w:rStyle w:val="Hyperlink"/>
@@ -5000,7 +5240,7 @@
         </w:rPr>
         <w:t>. Atmosphere, 11(9</w:t>
       </w:r>
-      <w:hyperlink r:id="rId25" w:history="1">
+      <w:hyperlink r:id="rId26" w:history="1">
         <w:r>
           <w:rPr>
             <w:rStyle w:val="Hyperlink"/>
@@ -5387,7 +5627,7 @@
         </w:rPr>
         <w:t xml:space="preserve">, </w:t>
       </w:r>
-      <w:hyperlink r:id="rId26" w:history="1">
+      <w:hyperlink r:id="rId27" w:history="1">
         <w:r>
           <w:rPr>
             <w:rStyle w:val="Hyperlink"/>
@@ -5585,7 +5825,7 @@
         </w:rPr>
         <w:t xml:space="preserve">. 2020, 8, 308. </w:t>
       </w:r>
-      <w:hyperlink r:id="rId27" w:history="1">
+      <w:hyperlink r:id="rId28" w:history="1">
         <w:r>
           <w:rPr>
             <w:rStyle w:val="Hyperlink"/>
@@ -5723,7 +5963,7 @@
         </w:rPr>
         <w:t>, 977–996, </w:t>
       </w:r>
-      <w:hyperlink r:id="rId28" w:tgtFrame="_blank" w:history="1">
+      <w:hyperlink r:id="rId29" w:tgtFrame="_blank" w:history="1">
         <w:r>
           <w:rPr>
             <w:rStyle w:val="Hyperlink"/>
@@ -5912,7 +6152,7 @@
         </w:rPr>
         <w:t>, 1395–1416, </w:t>
       </w:r>
-      <w:hyperlink r:id="rId29" w:tgtFrame="_blank" w:history="1">
+      <w:hyperlink r:id="rId30" w:tgtFrame="_blank" w:history="1">
         <w:r>
           <w:rPr>
             <w:rStyle w:val="Hyperlink"/>
@@ -6016,7 +6256,7 @@
         </w:rPr>
         <w:t>, 2567–2590, </w:t>
       </w:r>
-      <w:hyperlink r:id="rId30" w:tgtFrame="_blank" w:history="1">
+      <w:hyperlink r:id="rId31" w:tgtFrame="_blank" w:history="1">
         <w:r>
           <w:rPr>
             <w:rStyle w:val="Hyperlink"/>
@@ -6077,7 +6317,7 @@
         </w:rPr>
         <w:t xml:space="preserve">, 2020: Description and some formal properties of beta filters; compact support quasi-Gaussian convolution operators with applications to the construction of spatial covariances. NOAA/NCEP Office Note 498.  </w:t>
       </w:r>
-      <w:hyperlink r:id="rId31" w:history="1">
+      <w:hyperlink r:id="rId32" w:history="1">
         <w:r>
           <w:rPr>
             <w:rStyle w:val="Hyperlink"/>
@@ -6126,7 +6366,7 @@
         </w:rPr>
         <w:t xml:space="preserve"> 2020: A formulation of the hexad algorithm using the geometry of the Fano projective plane. NOAA/NCEP Office Note 499. </w:t>
       </w:r>
-      <w:hyperlink r:id="rId32" w:history="1">
+      <w:hyperlink r:id="rId33" w:history="1">
         <w:r>
           <w:rPr>
             <w:rStyle w:val="Hyperlink"/>
@@ -6201,7 +6441,7 @@
         </w:rPr>
         <w:t xml:space="preserve">16). NOAA/NCEP Office Note 500. </w:t>
       </w:r>
-      <w:hyperlink r:id="rId33" w:history="1">
+      <w:hyperlink r:id="rId34" w:history="1">
         <w:r>
           <w:rPr>
             <w:rStyle w:val="Hyperlink"/>
@@ -6270,7 +6510,7 @@
         </w:rPr>
         <w:t xml:space="preserve">, 2020: Solving the Laplace equation in a right-angled bicorn and constructing smooth functions for conformal overset grids. NOAA/NCEP Office Note 501. </w:t>
       </w:r>
-      <w:hyperlink r:id="rId34" w:history="1">
+      <w:hyperlink r:id="rId35" w:history="1">
         <w:r>
           <w:rPr>
             <w:rStyle w:val="Hyperlink"/>
@@ -6990,7 +7230,7 @@
         </w:rPr>
         <w:t xml:space="preserve">. </w:t>
       </w:r>
-      <w:hyperlink r:id="rId35" w:tgtFrame="_blank" w:history="1">
+      <w:hyperlink r:id="rId36" w:tgtFrame="_blank" w:history="1">
         <w:r>
           <w:rPr>
             <w:rStyle w:val="Hyperlink"/>
@@ -7262,7 +7502,7 @@
         </w:rPr>
         <w:t xml:space="preserve">, 11, 601, </w:t>
       </w:r>
-      <w:hyperlink r:id="rId36" w:history="1">
+      <w:hyperlink r:id="rId37" w:history="1">
         <w:r>
           <w:rPr>
             <w:rStyle w:val="Hyperlink"/>
@@ -7506,7 +7746,7 @@
         </w:rPr>
         <w:t xml:space="preserve">, 2971-2995. </w:t>
       </w:r>
-      <w:hyperlink r:id="rId37" w:tgtFrame="_blank" w:history="1">
+      <w:hyperlink r:id="rId38" w:tgtFrame="_blank" w:history="1">
         <w:r>
           <w:rPr>
             <w:rStyle w:val="Hyperlink"/>
@@ -8048,7 +8288,7 @@
         </w:rPr>
         <w:t xml:space="preserve">, E968-E987. </w:t>
       </w:r>
-      <w:hyperlink r:id="rId38" w:tgtFrame="_blank" w:history="1">
+      <w:hyperlink r:id="rId39" w:tgtFrame="_blank" w:history="1">
         <w:r>
           <w:rPr>
             <w:rStyle w:val="Hyperlink"/>
@@ -8184,7 +8424,7 @@
       <w:r>
         <w:t xml:space="preserve"> </w:t>
       </w:r>
-      <w:hyperlink r:id="rId39" w:history="1">
+      <w:hyperlink r:id="rId40" w:history="1">
         <w:r>
           <w:rPr>
             <w:rStyle w:val="Hyperlink"/>
@@ -8275,7 +8515,7 @@
         </w:rPr>
         <w:t xml:space="preserve">, </w:t>
       </w:r>
-      <w:hyperlink r:id="rId40" w:history="1">
+      <w:hyperlink r:id="rId41" w:history="1">
         <w:r>
           <w:rPr>
             <w:rStyle w:val="Hyperlink"/>
@@ -8510,7 +8750,7 @@
         </w:rPr>
         <w:t xml:space="preserve">20 pp. </w:t>
       </w:r>
-      <w:hyperlink r:id="rId41" w:tgtFrame="_blank" w:history="1">
+      <w:hyperlink r:id="rId42" w:tgtFrame="_blank" w:history="1">
         <w:r>
           <w:rPr>
             <w:rStyle w:val="Hyperlink"/>
@@ -8621,7 +8861,7 @@
         </w:rPr>
         <w:t xml:space="preserve">, </w:t>
       </w:r>
-      <w:hyperlink r:id="rId42" w:history="1">
+      <w:hyperlink r:id="rId43" w:history="1">
         <w:r>
           <w:rPr>
             <w:rStyle w:val="Hyperlink"/>
@@ -8840,7 +9080,7 @@
         </w:rPr>
         <w:t xml:space="preserve">, 1889-1908. </w:t>
       </w:r>
-      <w:hyperlink r:id="rId43" w:tgtFrame="_blank" w:history="1">
+      <w:hyperlink r:id="rId44" w:tgtFrame="_blank" w:history="1">
         <w:r>
           <w:rPr>
             <w:rStyle w:val="Hyperlink"/>
@@ -8976,7 +9216,7 @@
         </w:rPr>
         <w:t xml:space="preserve">, </w:t>
       </w:r>
-      <w:hyperlink r:id="rId44" w:history="1">
+      <w:hyperlink r:id="rId45" w:history="1">
         <w:r>
           <w:rPr>
             <w:rStyle w:val="Hyperlink"/>
@@ -9232,7 +9472,7 @@
         </w:rPr>
         <w:t xml:space="preserve">, ES473-ES491. </w:t>
       </w:r>
-      <w:hyperlink r:id="rId45" w:tgtFrame="_blank" w:history="1">
+      <w:hyperlink r:id="rId46" w:tgtFrame="_blank" w:history="1">
         <w:r>
           <w:rPr>
             <w:rStyle w:val="Hyperlink"/>
@@ -9719,7 +9959,7 @@
         </w:rPr>
         <w:t xml:space="preserve">, 113-127. </w:t>
       </w:r>
-      <w:hyperlink r:id="rId46" w:tgtFrame="_blank" w:history="1">
+      <w:hyperlink r:id="rId47" w:tgtFrame="_blank" w:history="1">
         <w:r>
           <w:rPr>
             <w:rStyle w:val="Hyperlink"/>
@@ -9865,7 +10105,7 @@
         </w:rPr>
         <w:t xml:space="preserve"> 22 pp. </w:t>
       </w:r>
-      <w:hyperlink r:id="rId47" w:history="1">
+      <w:hyperlink r:id="rId48" w:history="1">
         <w:r>
           <w:rPr>
             <w:rStyle w:val="Hyperlink"/>
@@ -9998,7 +10238,7 @@
         </w:rPr>
         <w:t xml:space="preserve"> </w:t>
       </w:r>
-      <w:hyperlink r:id="rId48" w:history="1">
+      <w:hyperlink r:id="rId49" w:history="1">
         <w:r>
           <w:rPr>
             <w:rStyle w:val="Hyperlink"/>
@@ -10276,7 +10516,7 @@
         </w:rPr>
         <w:t xml:space="preserve">. </w:t>
       </w:r>
-      <w:hyperlink r:id="rId49" w:history="1">
+      <w:hyperlink r:id="rId50" w:history="1">
         <w:r>
           <w:rPr>
             <w:rStyle w:val="Hyperlink"/>
@@ -10677,7 +10917,7 @@
         </w:rPr>
         <w:t xml:space="preserve"> </w:t>
       </w:r>
-      <w:hyperlink r:id="rId50" w:history="1">
+      <w:hyperlink r:id="rId51" w:history="1">
         <w:r>
           <w:rPr>
             <w:rStyle w:val="Hyperlink"/>
@@ -10816,7 +11056,7 @@
         </w:rPr>
         <w:t>, 603–615, </w:t>
       </w:r>
-      <w:hyperlink r:id="rId51" w:tgtFrame="_blank" w:history="1">
+      <w:hyperlink r:id="rId52" w:tgtFrame="_blank" w:history="1">
         <w:r>
           <w:rPr>
             <w:rStyle w:val="Hyperlink"/>
@@ -10950,7 +11190,7 @@
           <w:color w:val="1A1A1A"/>
         </w:rPr>
       </w:pPr>
-      <w:hyperlink r:id="rId52" w:history="1">
+      <w:hyperlink r:id="rId53" w:history="1">
         <w:r>
           <w:rPr>
             <w:rStyle w:val="Hyperlink"/>
@@ -11147,7 +11387,7 @@
         </w:rPr>
         <w:t xml:space="preserve">, 1319-1340. </w:t>
       </w:r>
-      <w:hyperlink r:id="rId53" w:tgtFrame="_blank" w:history="1">
+      <w:hyperlink r:id="rId54" w:tgtFrame="_blank" w:history="1">
         <w:r>
           <w:rPr>
             <w:rStyle w:val="Hyperlink"/>
@@ -11516,7 +11756,7 @@
         </w:rPr>
         <w:t xml:space="preserve">, 361-376. </w:t>
       </w:r>
-      <w:hyperlink r:id="rId54" w:history="1">
+      <w:hyperlink r:id="rId55" w:history="1">
         <w:r>
           <w:rPr>
             <w:rStyle w:val="Hyperlink"/>
@@ -11694,7 +11934,7 @@
       <w:r>
         <w:t xml:space="preserve"> </w:t>
       </w:r>
-      <w:hyperlink r:id="rId55" w:tgtFrame="_blank" w:history="1">
+      <w:hyperlink r:id="rId56" w:tgtFrame="_blank" w:history="1">
         <w:r>
           <w:rPr>
             <w:rStyle w:val="Hyperlink"/>
@@ -11973,7 +12213,7 @@
         </w:rPr>
         <w:t xml:space="preserve">3773–3789 (2019). </w:t>
       </w:r>
-      <w:hyperlink r:id="rId56" w:history="1">
+      <w:hyperlink r:id="rId57" w:history="1">
         <w:r>
           <w:rPr>
             <w:rStyle w:val="Hyperlink"/>
@@ -12040,7 +12280,7 @@
         </w:rPr>
         <w:t xml:space="preserve">., 2019: The Surface Layer Parameterization in the NMM Models. </w:t>
       </w:r>
-      <w:hyperlink r:id="rId57" w:history="1">
+      <w:hyperlink r:id="rId58" w:history="1">
         <w:r>
           <w:rPr>
             <w:rStyle w:val="Hyperlink"/>
@@ -12352,7 +12592,7 @@
         </w:rPr>
         <w:t xml:space="preserve">, 4923–4936. </w:t>
       </w:r>
-      <w:hyperlink r:id="rId58" w:history="1">
+      <w:hyperlink r:id="rId59" w:history="1">
         <w:r>
           <w:rPr>
             <w:rStyle w:val="Hyperlink"/>
@@ -12758,7 +12998,7 @@
         </w:rPr>
         <w:t xml:space="preserve">, 177-198. </w:t>
       </w:r>
-      <w:hyperlink r:id="rId59" w:tgtFrame="_blank" w:history="1">
+      <w:hyperlink r:id="rId60" w:tgtFrame="_blank" w:history="1">
         <w:r>
           <w:rPr>
             <w:rStyle w:val="Hyperlink"/>
@@ -12841,7 +13081,7 @@
         </w:rPr>
         <w:t>, 3609–3632, </w:t>
       </w:r>
-      <w:hyperlink r:id="rId60" w:tgtFrame="_blank" w:history="1">
+      <w:hyperlink r:id="rId61" w:tgtFrame="_blank" w:history="1">
         <w:r>
           <w:rPr>
             <w:rStyle w:val="Hyperlink"/>
@@ -13027,7 +13267,7 @@
         </w:rPr>
         <w:t xml:space="preserve"> </w:t>
       </w:r>
-      <w:hyperlink r:id="rId61" w:history="1">
+      <w:hyperlink r:id="rId62" w:history="1">
         <w:r>
           <w:rPr>
             <w:rStyle w:val="Hyperlink"/>
@@ -13143,7 +13383,7 @@
       <w:r>
         <w:t xml:space="preserve"> </w:t>
       </w:r>
-      <w:hyperlink r:id="rId62" w:history="1">
+      <w:hyperlink r:id="rId63" w:history="1">
         <w:r>
           <w:rPr>
             <w:rStyle w:val="Hyperlink"/>
@@ -13436,7 +13676,7 @@
         </w:rPr>
         <w:t xml:space="preserve"> </w:t>
       </w:r>
-      <w:hyperlink r:id="rId63" w:history="1">
+      <w:hyperlink r:id="rId64" w:history="1">
         <w:r>
           <w:rPr>
             <w:rStyle w:val="Hyperlink"/>
@@ -14579,7 +14819,7 @@
         </w:rPr>
         <w:t xml:space="preserve">, 2043-2060. </w:t>
       </w:r>
-      <w:hyperlink r:id="rId64" w:tgtFrame="_blank" w:history="1">
+      <w:hyperlink r:id="rId65" w:tgtFrame="_blank" w:history="1">
         <w:r>
           <w:rPr>
             <w:rStyle w:val="Hyperlink"/>
@@ -15120,7 +15360,7 @@
         </w:rPr>
         <w:t xml:space="preserve">, 1395-1416. </w:t>
       </w:r>
-      <w:hyperlink r:id="rId65" w:tgtFrame="_blank" w:history="1">
+      <w:hyperlink r:id="rId66" w:tgtFrame="_blank" w:history="1">
         <w:r>
           <w:rPr>
             <w:rStyle w:val="Hyperlink"/>
@@ -15367,7 +15607,7 @@
         </w:rPr>
         <w:t xml:space="preserve">, 175-198. </w:t>
       </w:r>
-      <w:hyperlink r:id="rId66" w:tgtFrame="_blank" w:history="1">
+      <w:hyperlink r:id="rId67" w:tgtFrame="_blank" w:history="1">
         <w:r>
           <w:rPr>
             <w:rStyle w:val="Hyperlink"/>
@@ -15503,7 +15743,7 @@
         </w:rPr>
         <w:t xml:space="preserve">, 3-13.  </w:t>
       </w:r>
-      <w:hyperlink r:id="rId67" w:history="1">
+      <w:hyperlink r:id="rId68" w:history="1">
         <w:r>
           <w:rPr>
             <w:rStyle w:val="Hyperlink"/>
@@ -15789,7 +16029,7 @@
         </w:rPr>
         <w:t xml:space="preserve">-2449. </w:t>
       </w:r>
-      <w:hyperlink r:id="rId68" w:tgtFrame="_blank" w:history="1">
+      <w:hyperlink r:id="rId69" w:tgtFrame="_blank" w:history="1">
         <w:r>
           <w:rPr>
             <w:rStyle w:val="Hyperlink"/>
@@ -15926,7 +16166,7 @@
         </w:rPr>
         <w:t>, </w:t>
       </w:r>
-      <w:hyperlink r:id="rId69" w:tgtFrame="_blank" w:history="1">
+      <w:hyperlink r:id="rId70" w:tgtFrame="_blank" w:history="1">
         <w:r>
           <w:rPr>
             <w:rStyle w:val="Hyperlink"/>
@@ -16181,7 +16421,7 @@
         </w:rPr>
         <w:t xml:space="preserve"> </w:t>
       </w:r>
-      <w:hyperlink r:id="rId70" w:tgtFrame="_blank" w:history="1">
+      <w:hyperlink r:id="rId71" w:tgtFrame="_blank" w:history="1">
         <w:r>
           <w:rPr>
             <w:rStyle w:val="Hyperlink"/>
@@ -16396,7 +16636,7 @@
         </w:rPr>
         <w:t xml:space="preserve"> </w:t>
       </w:r>
-      <w:hyperlink r:id="rId71" w:history="1">
+      <w:hyperlink r:id="rId72" w:history="1">
         <w:r>
           <w:rPr>
             <w:rStyle w:val="Hyperlink"/>
@@ -16595,7 +16835,7 @@
         </w:rPr>
         <w:t xml:space="preserve">. </w:t>
       </w:r>
-      <w:hyperlink r:id="rId72" w:tgtFrame="_blank" w:history="1">
+      <w:hyperlink r:id="rId73" w:tgtFrame="_blank" w:history="1">
         <w:r>
           <w:rPr>
             <w:rStyle w:val="Hyperlink"/>
@@ -16821,7 +17061,7 @@
         </w:rPr>
         <w:t xml:space="preserve">, 2603-2620. </w:t>
       </w:r>
-      <w:hyperlink r:id="rId73" w:tgtFrame="_blank" w:history="1">
+      <w:hyperlink r:id="rId74" w:tgtFrame="_blank" w:history="1">
         <w:r>
           <w:rPr>
             <w:rStyle w:val="Hyperlink"/>
@@ -17184,7 +17424,7 @@
         </w:rPr>
         <w:t xml:space="preserve"> </w:t>
       </w:r>
-      <w:hyperlink r:id="rId74" w:history="1">
+      <w:hyperlink r:id="rId75" w:history="1">
         <w:r>
           <w:rPr>
             <w:rStyle w:val="Hyperlink"/>
@@ -17342,7 +17582,7 @@
         </w:rPr>
         <w:t xml:space="preserve">, 4115-4153. </w:t>
       </w:r>
-      <w:hyperlink r:id="rId75" w:history="1">
+      <w:hyperlink r:id="rId76" w:history="1">
         <w:r>
           <w:rPr>
             <w:rStyle w:val="Hyperlink"/>
@@ -17815,7 +18055,7 @@
         </w:rPr>
         <w:t xml:space="preserve">, 1155-1176. </w:t>
       </w:r>
-      <w:hyperlink r:id="rId76" w:tgtFrame="_blank" w:history="1">
+      <w:hyperlink r:id="rId77" w:tgtFrame="_blank" w:history="1">
         <w:r>
           <w:rPr>
             <w:rStyle w:val="Hyperlink"/>
@@ -18076,7 +18316,7 @@
         </w:rPr>
         <w:t xml:space="preserve">. </w:t>
       </w:r>
-      <w:hyperlink r:id="rId77" w:history="1">
+      <w:hyperlink r:id="rId78" w:history="1">
         <w:r>
           <w:rPr>
             <w:rStyle w:val="Hyperlink"/>
@@ -18146,7 +18386,7 @@
         </w:rPr>
         <w:t xml:space="preserve">, 2018: Major operational ensemble prediction systems (EPS) and the future of EPS. Handbook of Hydrometeorological Ensemble Forecasting (edited by Q. Duan et al.), Springer, Berlin, Heidelberg, pp 1-43, </w:t>
       </w:r>
-      <w:hyperlink r:id="rId78" w:tgtFrame="_blank" w:history="1">
+      <w:hyperlink r:id="rId79" w:tgtFrame="_blank" w:history="1">
         <w:r>
           <w:rPr>
             <w:rStyle w:val="Hyperlink"/>
@@ -18290,7 +18530,7 @@
         </w:rPr>
         <w:t xml:space="preserve">, 1533-1546. </w:t>
       </w:r>
-      <w:hyperlink r:id="rId79" w:tgtFrame="_blank" w:history="1">
+      <w:hyperlink r:id="rId80" w:tgtFrame="_blank" w:history="1">
         <w:r>
           <w:rPr>
             <w:rStyle w:val="Hyperlink"/>
@@ -18431,7 +18671,7 @@
         </w:rPr>
         <w:t xml:space="preserve">. </w:t>
       </w:r>
-      <w:hyperlink r:id="rId80" w:tgtFrame="_blank" w:tooltip="Persistent link using digital object identifier" w:history="1">
+      <w:hyperlink r:id="rId81" w:tgtFrame="_blank" w:tooltip="Persistent link using digital object identifier" w:history="1">
         <w:r>
           <w:rPr>
             <w:rStyle w:val="Hyperlink"/>
@@ -19020,7 +19260,7 @@
         </w:rPr>
         <w:t xml:space="preserve">, 1433-1448. </w:t>
       </w:r>
-      <w:hyperlink r:id="rId81" w:tgtFrame="_blank" w:history="1">
+      <w:hyperlink r:id="rId82" w:tgtFrame="_blank" w:history="1">
         <w:r>
           <w:rPr>
             <w:rStyle w:val="Hyperlink"/>
@@ -19146,7 +19386,7 @@
         </w:rPr>
         <w:t xml:space="preserve"> </w:t>
       </w:r>
-      <w:hyperlink r:id="rId82" w:history="1">
+      <w:hyperlink r:id="rId83" w:history="1">
         <w:r>
           <w:rPr>
             <w:rStyle w:val="Hyperlink"/>
@@ -19354,7 +19594,7 @@
         </w:rPr>
         <w:t xml:space="preserve">(2019). </w:t>
       </w:r>
-      <w:hyperlink r:id="rId83" w:history="1">
+      <w:hyperlink r:id="rId84" w:history="1">
         <w:r>
           <w:rPr>
             <w:rStyle w:val="Hyperlink"/>
@@ -19861,7 +20101,7 @@
         </w:rPr>
         <w:t xml:space="preserve">, 375-392. </w:t>
       </w:r>
-      <w:hyperlink r:id="rId84" w:tgtFrame="_blank" w:history="1">
+      <w:hyperlink r:id="rId85" w:tgtFrame="_blank" w:history="1">
         <w:r>
           <w:rPr>
             <w:rStyle w:val="Hyperlink"/>
@@ -20090,7 +20330,7 @@
         </w:rPr>
         <w:t>, 2018: Ensemble methods for meteorological predictions. Handbook of Hydrometeorological Ensemble Forecasting (edited by Q. Duan et al.), Springer, Berlin, Heidelberg, pp 1-52, </w:t>
       </w:r>
-      <w:hyperlink r:id="rId85" w:history="1">
+      <w:hyperlink r:id="rId86" w:history="1">
         <w:r>
           <w:rPr>
             <w:rStyle w:val="Hyperlink"/>
@@ -20647,7 +20887,7 @@
         </w:rPr>
         <w:t xml:space="preserve">. </w:t>
       </w:r>
-      <w:hyperlink r:id="rId86" w:history="1">
+      <w:hyperlink r:id="rId87" w:history="1">
         <w:r>
           <w:rPr>
             <w:rStyle w:val="Hyperlink"/>
@@ -20775,7 +21015,7 @@
         </w:rPr>
         <w:t xml:space="preserve"> </w:t>
       </w:r>
-      <w:hyperlink r:id="rId87" w:history="1">
+      <w:hyperlink r:id="rId88" w:history="1">
         <w:r>
           <w:rPr>
             <w:rStyle w:val="Hyperlink"/>
@@ -20903,7 +21143,7 @@
         </w:rPr>
         <w:t xml:space="preserve"> </w:t>
       </w:r>
-      <w:hyperlink r:id="rId88" w:history="1">
+      <w:hyperlink r:id="rId89" w:history="1">
         <w:r>
           <w:rPr>
             <w:rStyle w:val="Hyperlink"/>
@@ -21292,7 +21532,7 @@
         </w:rPr>
         <w:t xml:space="preserve">285–301 (2018). </w:t>
       </w:r>
-      <w:hyperlink r:id="rId89" w:history="1">
+      <w:hyperlink r:id="rId90" w:history="1">
         <w:r>
           <w:rPr>
             <w:rStyle w:val="Hyperlink"/>
@@ -21510,7 +21750,7 @@
         </w:rPr>
         <w:t xml:space="preserve">, 1661-1679. </w:t>
       </w:r>
-      <w:hyperlink r:id="rId90" w:tgtFrame="_blank" w:history="1">
+      <w:hyperlink r:id="rId91" w:tgtFrame="_blank" w:history="1">
         <w:r>
           <w:rPr>
             <w:rStyle w:val="Hyperlink"/>
@@ -21990,7 +22230,7 @@
         </w:rPr>
         <w:t xml:space="preserve">. </w:t>
       </w:r>
-      <w:hyperlink r:id="rId91" w:history="1">
+      <w:hyperlink r:id="rId92" w:history="1">
         <w:r>
           <w:rPr>
             <w:rStyle w:val="Hyperlink"/>
@@ -22320,7 +22560,7 @@
         </w:rPr>
         <w:t xml:space="preserve">. </w:t>
       </w:r>
-      <w:hyperlink r:id="rId92" w:history="1">
+      <w:hyperlink r:id="rId93" w:history="1">
         <w:r>
           <w:rPr>
             <w:rStyle w:val="Hyperlink"/>
@@ -22578,7 +22818,7 @@
         </w:rPr>
         <w:t xml:space="preserve">. </w:t>
       </w:r>
-      <w:hyperlink r:id="rId93" w:tgtFrame="_blank" w:history="1">
+      <w:hyperlink r:id="rId94" w:tgtFrame="_blank" w:history="1">
         <w:r>
           <w:rPr>
             <w:rStyle w:val="Hyperlink"/>
@@ -23044,7 +23284,7 @@
         </w:rPr>
         <w:t xml:space="preserve">701–717 (2018). </w:t>
       </w:r>
-      <w:hyperlink r:id="rId94" w:history="1">
+      <w:hyperlink r:id="rId95" w:history="1">
         <w:r>
           <w:rPr>
             <w:rStyle w:val="Hyperlink"/>
@@ -23426,7 +23666,7 @@
         </w:rPr>
         <w:t xml:space="preserve">. </w:t>
       </w:r>
-      <w:hyperlink r:id="rId95" w:history="1">
+      <w:hyperlink r:id="rId96" w:history="1">
         <w:r>
           <w:rPr>
             <w:rStyle w:val="Hyperlink"/>
@@ -23512,7 +23752,7 @@
         </w:rPr>
         <w:t xml:space="preserve">. </w:t>
       </w:r>
-      <w:hyperlink r:id="rId96" w:history="1">
+      <w:hyperlink r:id="rId97" w:history="1">
         <w:r>
           <w:rPr>
             <w:rStyle w:val="Hyperlink"/>
@@ -23585,7 +23825,7 @@
         </w:rPr>
         <w:t xml:space="preserve">. </w:t>
       </w:r>
-      <w:hyperlink r:id="rId97" w:history="1">
+      <w:hyperlink r:id="rId98" w:history="1">
         <w:r>
           <w:rPr>
             <w:rStyle w:val="Hyperlink"/>
@@ -24176,7 +24416,7 @@
         </w:rPr>
         <w:t xml:space="preserve">. </w:t>
       </w:r>
-      <w:hyperlink r:id="rId98" w:tgtFrame="_blank" w:history="1">
+      <w:hyperlink r:id="rId99" w:tgtFrame="_blank" w:history="1">
         <w:r>
           <w:rPr>
             <w:rStyle w:val="Hyperlink"/>
@@ -24875,7 +25115,7 @@
         </w:rPr>
         <w:t xml:space="preserve">. </w:t>
       </w:r>
-      <w:hyperlink r:id="rId99" w:history="1">
+      <w:hyperlink r:id="rId100" w:history="1">
         <w:r>
           <w:rPr>
             <w:rStyle w:val="Hyperlink"/>
@@ -25081,7 +25321,7 @@
         </w:rPr>
         <w:t>: </w:t>
       </w:r>
-      <w:hyperlink r:id="rId100" w:tgtFrame="_blank" w:history="1">
+      <w:hyperlink r:id="rId101" w:tgtFrame="_blank" w:history="1">
         <w:r>
           <w:rPr>
             <w:rStyle w:val="Hyperlink"/>
@@ -25225,7 +25465,7 @@
         </w:rPr>
         <w:t>, 203-213</w:t>
       </w:r>
-      <w:hyperlink r:id="rId101" w:history="1">
+      <w:hyperlink r:id="rId102" w:history="1">
         <w:r>
           <w:rPr>
             <w:rStyle w:val="Hyperlink"/>
@@ -25526,7 +25766,7 @@
         </w:rPr>
         <w:t xml:space="preserve">. Mon. Wea. Rev., 146, 4155-4177. </w:t>
       </w:r>
-      <w:hyperlink r:id="rId102" w:tgtFrame="_blank" w:history="1">
+      <w:hyperlink r:id="rId103" w:tgtFrame="_blank" w:history="1">
         <w:r>
           <w:rPr>
             <w:rStyle w:val="Hyperlink"/>
@@ -25811,7 +26051,7 @@
         </w:rPr>
         <w:t xml:space="preserve">. </w:t>
       </w:r>
-      <w:hyperlink r:id="rId103" w:history="1">
+      <w:hyperlink r:id="rId104" w:history="1">
         <w:r>
           <w:rPr>
             <w:rStyle w:val="Hyperlink"/>
@@ -26032,7 +26272,7 @@
         </w:rPr>
         <w:t>96, </w:t>
       </w:r>
-      <w:hyperlink r:id="rId104" w:tgtFrame="_blank" w:history="1">
+      <w:hyperlink r:id="rId105" w:tgtFrame="_blank" w:history="1">
         <w:r>
           <w:rPr>
             <w:rStyle w:val="Hyperlink"/>
@@ -26553,7 +26793,7 @@
         </w:rPr>
         <w:t xml:space="preserve">. </w:t>
       </w:r>
-      <w:hyperlink r:id="rId105" w:history="1">
+      <w:hyperlink r:id="rId106" w:history="1">
         <w:r>
           <w:rPr>
             <w:rStyle w:val="Hyperlink"/>
@@ -26783,7 +27023,7 @@
         </w:rPr>
         <w:t>, 887–898, </w:t>
       </w:r>
-      <w:hyperlink r:id="rId106" w:tgtFrame="_blank" w:history="1">
+      <w:hyperlink r:id="rId107" w:tgtFrame="_blank" w:history="1">
         <w:r>
           <w:rPr>
             <w:rFonts w:ascii="Arial" w:hAnsi="Arial" w:cs="Arial"/>
@@ -26980,7 +27220,7 @@
         </w:rPr>
         <w:t xml:space="preserve"> </w:t>
       </w:r>
-      <w:hyperlink r:id="rId107" w:history="1">
+      <w:hyperlink r:id="rId108" w:history="1">
         <w:r>
           <w:rPr>
             <w:rStyle w:val="Hyperlink"/>
@@ -27209,7 +27449,7 @@
         </w:rPr>
         <w:t xml:space="preserve">. </w:t>
       </w:r>
-      <w:hyperlink r:id="rId108" w:history="1">
+      <w:hyperlink r:id="rId109" w:history="1">
         <w:r>
           <w:rPr>
             <w:rStyle w:val="Hyperlink"/>
@@ -27608,7 +27848,7 @@
         </w:rPr>
         <w:t xml:space="preserve">. </w:t>
       </w:r>
-      <w:hyperlink r:id="rId109" w:history="1">
+      <w:hyperlink r:id="rId110" w:history="1">
         <w:r>
           <w:rPr>
             <w:rStyle w:val="Hyperlink"/>
@@ -27860,7 +28100,7 @@
         </w:rPr>
         <w:t xml:space="preserve">, 317-329. </w:t>
       </w:r>
-      <w:hyperlink r:id="rId110" w:tgtFrame="_blank" w:history="1">
+      <w:hyperlink r:id="rId111" w:tgtFrame="_blank" w:history="1">
         <w:r>
           <w:rPr>
             <w:rStyle w:val="Hyperlink"/>
@@ -27974,7 +28214,7 @@
         </w:rPr>
         <w:t>, vol. 2018, Article ID 7363194, 12 pages, 2018. </w:t>
       </w:r>
-      <w:hyperlink r:id="rId111" w:history="1">
+      <w:hyperlink r:id="rId112" w:history="1">
         <w:r>
           <w:rPr>
             <w:rStyle w:val="Hyperlink"/>
@@ -28273,7 +28513,7 @@
         </w:rPr>
         <w:t xml:space="preserve">. </w:t>
       </w:r>
-      <w:hyperlink r:id="rId112" w:history="1">
+      <w:hyperlink r:id="rId113" w:history="1">
         <w:r>
           <w:rPr>
             <w:rStyle w:val="Hyperlink"/>
@@ -28413,7 +28653,7 @@
         </w:rPr>
         <w:t xml:space="preserve">. </w:t>
       </w:r>
-      <w:hyperlink r:id="rId113" w:history="1">
+      <w:hyperlink r:id="rId114" w:history="1">
         <w:r>
           <w:rPr>
             <w:rStyle w:val="Hyperlink"/>
@@ -28582,7 +28822,7 @@
         </w:rPr>
         <w:t xml:space="preserve">. </w:t>
       </w:r>
-      <w:hyperlink r:id="rId114" w:history="1">
+      <w:hyperlink r:id="rId115" w:history="1">
         <w:r>
           <w:rPr>
             <w:rStyle w:val="Hyperlink"/>
@@ -29000,7 +29240,7 @@
         </w:rPr>
         <w:t xml:space="preserve">. </w:t>
       </w:r>
-      <w:hyperlink r:id="rId115" w:history="1">
+      <w:hyperlink r:id="rId116" w:history="1">
         <w:r>
           <w:rPr>
             <w:rStyle w:val="Hyperlink"/>
@@ -29451,7 +29691,7 @@
         </w:rPr>
         <w:t xml:space="preserve">. </w:t>
       </w:r>
-      <w:hyperlink r:id="rId116" w:history="1">
+      <w:hyperlink r:id="rId117" w:history="1">
         <w:r>
           <w:rPr>
             <w:rStyle w:val="Hyperlink"/>
@@ -29628,7 +29868,7 @@
         </w:rPr>
         <w:t xml:space="preserve">, 899-904. </w:t>
       </w:r>
-      <w:hyperlink r:id="rId117" w:tgtFrame="_blank" w:history="1">
+      <w:hyperlink r:id="rId118" w:tgtFrame="_blank" w:history="1">
         <w:r>
           <w:rPr>
             <w:rStyle w:val="Hyperlink"/>
@@ -29696,7 +29936,7 @@
         </w:rPr>
         <w:t xml:space="preserve">, and S. Penny, 2017: Improving NCEP's Probabilistic Wave Height Forecasts Using Neural Networks: A Pilot Study Using Buoy Data. </w:t>
       </w:r>
-      <w:hyperlink r:id="rId118" w:history="1">
+      <w:hyperlink r:id="rId119" w:history="1">
         <w:r>
           <w:rPr>
             <w:rStyle w:val="Hyperlink"/>
@@ -29857,7 +30097,7 @@
         </w:rPr>
         <w:t xml:space="preserve">797-819. </w:t>
       </w:r>
-      <w:hyperlink r:id="rId119" w:tgtFrame="_blank" w:history="1">
+      <w:hyperlink r:id="rId120" w:tgtFrame="_blank" w:history="1">
         <w:r>
           <w:rPr>
             <w:rStyle w:val="Hyperlink"/>
@@ -30022,7 +30262,7 @@
         </w:rPr>
         <w:t xml:space="preserve">, 925-947. </w:t>
       </w:r>
-      <w:hyperlink r:id="rId120" w:tgtFrame="_blank" w:history="1">
+      <w:hyperlink r:id="rId121" w:tgtFrame="_blank" w:history="1">
         <w:r>
           <w:rPr>
             <w:rStyle w:val="Hyperlink"/>
@@ -30184,7 +30424,7 @@
         </w:rPr>
         <w:t xml:space="preserve">. </w:t>
       </w:r>
-      <w:hyperlink r:id="rId121" w:history="1">
+      <w:hyperlink r:id="rId122" w:history="1">
         <w:r>
           <w:rPr>
             <w:rStyle w:val="Hyperlink"/>
@@ -30263,7 +30503,7 @@
         </w:rPr>
         <w:t xml:space="preserve"> and C. E. Dorman). Springer, 477–509, doi: </w:t>
       </w:r>
-      <w:hyperlink r:id="rId122" w:tgtFrame="_blank" w:history="1">
+      <w:hyperlink r:id="rId123" w:tgtFrame="_blank" w:history="1">
         <w:r>
           <w:rPr>
             <w:rStyle w:val="Hyperlink"/>
@@ -30512,7 +30752,7 @@
         </w:rPr>
         <w:t xml:space="preserve"> </w:t>
       </w:r>
-      <w:hyperlink r:id="rId123" w:history="1">
+      <w:hyperlink r:id="rId124" w:history="1">
         <w:r>
           <w:rPr>
             <w:rStyle w:val="Hyperlink"/>
@@ -30639,7 +30879,7 @@
         </w:rPr>
         <w:t xml:space="preserve">, 470-491. </w:t>
       </w:r>
-      <w:hyperlink r:id="rId124" w:history="1">
+      <w:hyperlink r:id="rId125" w:history="1">
         <w:r>
           <w:rPr>
             <w:rStyle w:val="Hyperlink"/>
@@ -30777,7 +31017,7 @@
         </w:rPr>
         <w:t xml:space="preserve">, </w:t>
       </w:r>
-      <w:hyperlink r:id="rId125" w:history="1">
+      <w:hyperlink r:id="rId126" w:history="1">
         <w:r>
           <w:rPr>
             <w:rStyle w:val="Hyperlink"/>
@@ -30895,7 +31135,7 @@
         </w:rPr>
         <w:t xml:space="preserve">, 1879-1896. </w:t>
       </w:r>
-      <w:hyperlink r:id="rId126" w:tgtFrame="_blank" w:history="1">
+      <w:hyperlink r:id="rId127" w:tgtFrame="_blank" w:history="1">
         <w:r>
           <w:rPr>
             <w:rFonts w:ascii="Arial" w:eastAsia="Times New Roman" w:hAnsi="Arial" w:cs="Arial"/>
@@ -31116,7 +31356,7 @@
         </w:rPr>
         <w:t xml:space="preserve">, 2005–2017. </w:t>
       </w:r>
-      <w:hyperlink r:id="rId127">
+      <w:hyperlink r:id="rId128">
         <w:r>
           <w:rPr>
             <w:rFonts w:ascii="Roboto" w:eastAsia="Roboto" w:hAnsi="Roboto" w:cs="Roboto"/>
@@ -31457,7 +31697,7 @@
         </w:rPr>
         <w:t xml:space="preserve">, 407-421. </w:t>
       </w:r>
-      <w:hyperlink r:id="rId128" w:history="1">
+      <w:hyperlink r:id="rId129" w:history="1">
         <w:r>
           <w:rPr>
             <w:rStyle w:val="Hyperlink"/>
@@ -31725,7 +31965,7 @@
         </w:rPr>
         <w:t xml:space="preserve">. </w:t>
       </w:r>
-      <w:hyperlink r:id="rId129" w:history="1">
+      <w:hyperlink r:id="rId130" w:history="1">
         <w:r>
           <w:rPr>
             <w:rStyle w:val="Hyperlink"/>
@@ -31807,7 +32047,7 @@
         </w:rPr>
         <w:t xml:space="preserve">. </w:t>
       </w:r>
-      <w:hyperlink r:id="rId130" w:history="1">
+      <w:hyperlink r:id="rId131" w:history="1">
         <w:r>
           <w:rPr>
             <w:rStyle w:val="Hyperlink"/>
@@ -32002,7 +32242,7 @@
         </w:rPr>
         <w:t xml:space="preserve">. </w:t>
       </w:r>
-      <w:hyperlink r:id="rId131" w:history="1">
+      <w:hyperlink r:id="rId132" w:history="1">
         <w:r>
           <w:rPr>
             <w:rStyle w:val="Hyperlink"/>
@@ -32154,7 +32394,7 @@
         </w:rPr>
         <w:t xml:space="preserve">, 8941–8965. </w:t>
       </w:r>
-      <w:hyperlink r:id="rId132" w:history="1">
+      <w:hyperlink r:id="rId133" w:history="1">
         <w:r>
           <w:rPr>
             <w:rStyle w:val="Hyperlink"/>
@@ -32560,7 +32800,7 @@
         </w:rPr>
         <w:t xml:space="preserve">, 343-360. </w:t>
       </w:r>
-      <w:hyperlink r:id="rId133" w:tgtFrame="_blank" w:history="1">
+      <w:hyperlink r:id="rId134" w:tgtFrame="_blank" w:history="1">
         <w:r>
           <w:rPr>
             <w:rStyle w:val="Hyperlink"/>
@@ -32761,7 +33001,7 @@
         </w:rPr>
         <w:t xml:space="preserve">, 78-91. </w:t>
       </w:r>
-      <w:hyperlink r:id="rId134" w:tgtFrame="_blank" w:tooltip="Persistent link using digital object identifier" w:history="1">
+      <w:hyperlink r:id="rId135" w:tgtFrame="_blank" w:tooltip="Persistent link using digital object identifier" w:history="1">
         <w:r>
           <w:rPr>
             <w:rStyle w:val="Hyperlink"/>
@@ -32887,7 +33127,7 @@
         </w:rPr>
         <w:t xml:space="preserve">, 4877-4898. </w:t>
       </w:r>
-      <w:hyperlink r:id="rId135" w:tgtFrame="_blank" w:history="1">
+      <w:hyperlink r:id="rId136" w:tgtFrame="_blank" w:history="1">
         <w:r>
           <w:rPr>
             <w:rStyle w:val="Hyperlink"/>
@@ -33454,7 +33694,7 @@
         </w:rPr>
         <w:t xml:space="preserve">, 999-1013. </w:t>
       </w:r>
-      <w:hyperlink r:id="rId136" w:tgtFrame="_blank" w:history="1">
+      <w:hyperlink r:id="rId137" w:tgtFrame="_blank" w:history="1">
         <w:r>
           <w:rPr>
             <w:rStyle w:val="Hyperlink"/>
@@ -33591,7 +33831,7 @@
         </w:rPr>
         <w:t xml:space="preserve"> </w:t>
       </w:r>
-      <w:hyperlink r:id="rId137" w:history="1">
+      <w:hyperlink r:id="rId138" w:history="1">
         <w:r>
           <w:rPr>
             <w:rStyle w:val="Hyperlink"/>
@@ -33815,7 +34055,7 @@
         </w:rPr>
         <w:t xml:space="preserve">. </w:t>
       </w:r>
-      <w:hyperlink r:id="rId138" w:history="1">
+      <w:hyperlink r:id="rId139" w:history="1">
         <w:r>
           <w:rPr>
             <w:rStyle w:val="Hyperlink"/>
@@ -34062,7 +34302,7 @@
         </w:rPr>
         <w:t xml:space="preserve">, 8, 15 pp. </w:t>
       </w:r>
-      <w:hyperlink r:id="rId139" w:history="1">
+      <w:hyperlink r:id="rId140" w:history="1">
         <w:r>
           <w:rPr>
             <w:rStyle w:val="Hyperlink"/>
@@ -34792,7 +35032,7 @@
         </w:rPr>
         <w:t xml:space="preserve">, 1717-1737. </w:t>
       </w:r>
-      <w:hyperlink r:id="rId140" w:tgtFrame="_blank" w:history="1">
+      <w:hyperlink r:id="rId141" w:tgtFrame="_blank" w:history="1">
         <w:r>
           <w:rPr>
             <w:rStyle w:val="Hyperlink"/>
@@ -34881,7 +35121,7 @@
         </w:rPr>
         <w:t xml:space="preserve">. </w:t>
       </w:r>
-      <w:hyperlink r:id="rId141" w:history="1">
+      <w:hyperlink r:id="rId142" w:history="1">
         <w:r>
           <w:rPr>
             <w:rStyle w:val="Hyperlink"/>
@@ -34930,7 +35170,7 @@
         </w:rPr>
         <w:t xml:space="preserve">. </w:t>
       </w:r>
-      <w:hyperlink r:id="rId142" w:history="1">
+      <w:hyperlink r:id="rId143" w:history="1">
         <w:r>
           <w:rPr>
             <w:rStyle w:val="Hyperlink"/>
@@ -35106,7 +35346,7 @@
         </w:rPr>
         <w:t xml:space="preserve">, 1083-1105. </w:t>
       </w:r>
-      <w:hyperlink r:id="rId143" w:tgtFrame="_blank" w:history="1">
+      <w:hyperlink r:id="rId144" w:tgtFrame="_blank" w:history="1">
         <w:r>
           <w:rPr>
             <w:rStyle w:val="Hyperlink"/>
@@ -35541,7 +35781,7 @@
         </w:rPr>
         <w:t xml:space="preserve">. </w:t>
       </w:r>
-      <w:hyperlink r:id="rId144" w:history="1">
+      <w:hyperlink r:id="rId145" w:history="1">
         <w:r>
           <w:rPr>
             <w:rStyle w:val="Hyperlink"/>
@@ -35679,7 +35919,7 @@
         </w:rPr>
         <w:t xml:space="preserve">. </w:t>
       </w:r>
-      <w:hyperlink r:id="rId145" w:history="1">
+      <w:hyperlink r:id="rId146" w:history="1">
         <w:r>
           <w:rPr>
             <w:rStyle w:val="Hyperlink"/>
@@ -35752,7 +35992,7 @@
         </w:rPr>
         <w:t xml:space="preserve">, 83-96. </w:t>
       </w:r>
-      <w:hyperlink r:id="rId146" w:history="1">
+      <w:hyperlink r:id="rId147" w:history="1">
         <w:r>
           <w:rPr>
             <w:rStyle w:val="Hyperlink"/>
@@ -35983,7 +36223,7 @@
         </w:rPr>
         <w:t xml:space="preserve">, 625-649. </w:t>
       </w:r>
-      <w:hyperlink r:id="rId147" w:tgtFrame="_blank" w:history="1">
+      <w:hyperlink r:id="rId148" w:tgtFrame="_blank" w:history="1">
         <w:r>
           <w:rPr>
             <w:rFonts w:ascii="Arial" w:eastAsia="Times New Roman" w:hAnsi="Arial" w:cs="Arial"/>
@@ -36161,7 +36401,7 @@
         </w:rPr>
         <w:t xml:space="preserve">, 1413-1426. </w:t>
       </w:r>
-      <w:hyperlink r:id="rId148" w:tgtFrame="_blank" w:history="1">
+      <w:hyperlink r:id="rId149" w:tgtFrame="_blank" w:history="1">
         <w:r>
           <w:rPr>
             <w:rStyle w:val="Hyperlink"/>
@@ -36351,7 +36591,7 @@
         </w:rPr>
         <w:t xml:space="preserve">, 881-903. </w:t>
       </w:r>
-      <w:hyperlink r:id="rId149" w:tgtFrame="_blank" w:history="1">
+      <w:hyperlink r:id="rId150" w:tgtFrame="_blank" w:history="1">
         <w:r>
           <w:rPr>
             <w:rStyle w:val="Hyperlink"/>
@@ -36554,7 +36794,7 @@
         </w:rPr>
         <w:t xml:space="preserve">, 3969-3987. </w:t>
       </w:r>
-      <w:hyperlink r:id="rId150" w:tgtFrame="_blank" w:history="1">
+      <w:hyperlink r:id="rId151" w:tgtFrame="_blank" w:history="1">
         <w:r>
           <w:rPr>
             <w:rStyle w:val="Hyperlink"/>
@@ -36787,7 +37027,7 @@
       <w:r>
         <w:t xml:space="preserve"> </w:t>
       </w:r>
-      <w:hyperlink r:id="rId151" w:history="1">
+      <w:hyperlink r:id="rId152" w:history="1">
         <w:r>
           <w:rPr>
             <w:rStyle w:val="Hyperlink"/>
@@ -36985,7 +37225,7 @@
         </w:rPr>
         <w:t xml:space="preserve">, 2159-2173. </w:t>
       </w:r>
-      <w:hyperlink r:id="rId152" w:history="1">
+      <w:hyperlink r:id="rId153" w:history="1">
         <w:r>
           <w:rPr>
             <w:rStyle w:val="Hyperlink"/>
@@ -37270,7 +37510,7 @@
         </w:rPr>
         <w:t xml:space="preserve">, 47 pp. </w:t>
       </w:r>
-      <w:hyperlink r:id="rId153" w:history="1">
+      <w:hyperlink r:id="rId154" w:history="1">
         <w:r>
           <w:rPr>
             <w:rStyle w:val="Hyperlink"/>
@@ -37575,7 +37815,7 @@
         </w:rPr>
         <w:t xml:space="preserve">, 1669-1694. </w:t>
       </w:r>
-      <w:hyperlink r:id="rId154" w:tgtFrame="_blank" w:history="1">
+      <w:hyperlink r:id="rId155" w:tgtFrame="_blank" w:history="1">
         <w:r>
           <w:rPr>
             <w:rStyle w:val="Hyperlink"/>
@@ -37802,7 +38042,7 @@
         </w:rPr>
         <w:t xml:space="preserve">, 353-360. </w:t>
       </w:r>
-      <w:hyperlink r:id="rId155" w:tgtFrame="_blank" w:history="1">
+      <w:hyperlink r:id="rId156" w:tgtFrame="_blank" w:history="1">
         <w:r>
           <w:rPr>
             <w:rStyle w:val="Hyperlink"/>
@@ -38259,7 +38499,7 @@
         </w:rPr>
         <w:t xml:space="preserve">. </w:t>
       </w:r>
-      <w:hyperlink r:id="rId156" w:tgtFrame="_blank" w:history="1">
+      <w:hyperlink r:id="rId157" w:tgtFrame="_blank" w:history="1">
         <w:r>
           <w:rPr>
             <w:rStyle w:val="Hyperlink"/>
@@ -38947,7 +39187,7 @@
         </w:rPr>
         <w:t xml:space="preserve">, 2358-2378. </w:t>
       </w:r>
-      <w:hyperlink r:id="rId157" w:tgtFrame="_blank" w:history="1">
+      <w:hyperlink r:id="rId158" w:tgtFrame="_blank" w:history="1">
         <w:r>
           <w:rPr>
             <w:rStyle w:val="Hyperlink"/>
@@ -39143,7 +39383,7 @@
         </w:rPr>
         <w:t xml:space="preserve">, 1475-1489. </w:t>
       </w:r>
-      <w:hyperlink r:id="rId158" w:history="1">
+      <w:hyperlink r:id="rId159" w:history="1">
         <w:r>
           <w:rPr>
             <w:rStyle w:val="Hyperlink"/>
@@ -39418,7 +39658,7 @@
         </w:rPr>
         <w:t xml:space="preserve">, 1049-1067. </w:t>
       </w:r>
-      <w:hyperlink r:id="rId159" w:tgtFrame="_blank" w:history="1">
+      <w:hyperlink r:id="rId160" w:tgtFrame="_blank" w:history="1">
         <w:r>
           <w:rPr>
             <w:rStyle w:val="Hyperlink"/>
@@ -39569,7 +39809,7 @@
         </w:rPr>
         <w:t xml:space="preserve">, 553-579. </w:t>
       </w:r>
-      <w:hyperlink r:id="rId160" w:tgtFrame="_blank" w:history="1">
+      <w:hyperlink r:id="rId161" w:tgtFrame="_blank" w:history="1">
         <w:r>
           <w:rPr>
             <w:rStyle w:val="Hyperlink"/>
@@ -39707,7 +39947,7 @@
         </w:rPr>
         <w:t xml:space="preserve">, 2125-2135. </w:t>
       </w:r>
-      <w:hyperlink r:id="rId161" w:tgtFrame="_blank" w:history="1">
+      <w:hyperlink r:id="rId162" w:tgtFrame="_blank" w:history="1">
         <w:r>
           <w:rPr>
             <w:rStyle w:val="Hyperlink"/>
@@ -39893,7 +40133,7 @@
         </w:rPr>
         <w:t xml:space="preserve">, 341-352. </w:t>
       </w:r>
-      <w:hyperlink r:id="rId162" w:tgtFrame="_blank" w:history="1">
+      <w:hyperlink r:id="rId163" w:tgtFrame="_blank" w:history="1">
         <w:r>
           <w:rPr>
             <w:rStyle w:val="Hyperlink"/>
@@ -40338,7 +40578,7 @@
         </w:rPr>
         <w:t xml:space="preserve">. </w:t>
       </w:r>
-      <w:hyperlink r:id="rId163" w:tgtFrame="_blank" w:history="1">
+      <w:hyperlink r:id="rId164" w:tgtFrame="_blank" w:history="1">
         <w:r>
           <w:rPr>
             <w:rStyle w:val="Hyperlink"/>
@@ -40660,7 +40900,7 @@
         </w:rPr>
         <w:t>, vol. 2016, Article ID 6156513, 9 pages, 2016. </w:t>
       </w:r>
-      <w:hyperlink r:id="rId164" w:history="1">
+      <w:hyperlink r:id="rId165" w:history="1">
         <w:r>
           <w:rPr>
             <w:rStyle w:val="Hyperlink"/>
@@ -40815,7 +41055,7 @@
         </w:rPr>
         <w:t xml:space="preserve">. </w:t>
       </w:r>
-      <w:hyperlink r:id="rId165" w:tgtFrame="_blank" w:history="1">
+      <w:hyperlink r:id="rId166" w:tgtFrame="_blank" w:history="1">
         <w:r>
           <w:rPr>
             <w:rStyle w:val="Hyperlink"/>
@@ -41191,7 +41431,7 @@
         </w:rPr>
         <w:t xml:space="preserve">, 1951-1972. </w:t>
       </w:r>
-      <w:hyperlink r:id="rId166" w:tgtFrame="_blank" w:history="1">
+      <w:hyperlink r:id="rId167" w:tgtFrame="_blank" w:history="1">
         <w:r>
           <w:rPr>
             <w:rStyle w:val="Hyperlink"/>
@@ -41394,7 +41634,7 @@
         </w:rPr>
         <w:t xml:space="preserve">, 627-642. </w:t>
       </w:r>
-      <w:hyperlink r:id="rId167" w:tgtFrame="_blank" w:history="1">
+      <w:hyperlink r:id="rId168" w:tgtFrame="_blank" w:history="1">
         <w:r>
           <w:rPr>
             <w:rStyle w:val="Hyperlink"/>
@@ -41623,7 +41863,7 @@
         </w:rPr>
         <w:t xml:space="preserve">, 2047-2055. </w:t>
       </w:r>
-      <w:hyperlink r:id="rId168" w:tgtFrame="_blank" w:history="1">
+      <w:hyperlink r:id="rId169" w:tgtFrame="_blank" w:history="1">
         <w:r>
           <w:rPr>
             <w:rStyle w:val="Hyperlink"/>
@@ -41975,7 +42215,7 @@
         </w:rPr>
         <w:t xml:space="preserve">, 9(5), 1905-1919. </w:t>
       </w:r>
-      <w:hyperlink r:id="rId169" w:history="1">
+      <w:hyperlink r:id="rId170" w:history="1">
         <w:r>
           <w:rPr>
             <w:rStyle w:val="Hyperlink"/>
@@ -42131,7 +42371,7 @@
         </w:rPr>
         <w:t xml:space="preserve">. </w:t>
       </w:r>
-      <w:hyperlink r:id="rId170" w:history="1">
+      <w:hyperlink r:id="rId171" w:history="1">
         <w:r>
           <w:rPr>
             <w:rStyle w:val="Hyperlink"/>
@@ -42347,7 +42587,7 @@
         </w:rPr>
         <w:t xml:space="preserve">, 745-759. </w:t>
       </w:r>
-      <w:hyperlink r:id="rId171" w:tgtFrame="_blank" w:history="1">
+      <w:hyperlink r:id="rId172" w:tgtFrame="_blank" w:history="1">
         <w:r>
           <w:rPr>
             <w:rStyle w:val="Hyperlink"/>
@@ -42564,7 +42804,7 @@
         </w:rPr>
         <w:t xml:space="preserve">. </w:t>
       </w:r>
-      <w:hyperlink r:id="rId172" w:history="1">
+      <w:hyperlink r:id="rId173" w:history="1">
         <w:r>
           <w:rPr>
             <w:rStyle w:val="Hyperlink"/>
@@ -42749,7 +42989,7 @@
         </w:rPr>
         <w:t xml:space="preserve">, 4911-4925. </w:t>
       </w:r>
-      <w:hyperlink r:id="rId173" w:tgtFrame="_blank" w:history="1">
+      <w:hyperlink r:id="rId174" w:tgtFrame="_blank" w:history="1">
         <w:r>
           <w:rPr>
             <w:rStyle w:val="Hyperlink"/>
@@ -42828,7 +43068,7 @@
         </w:rPr>
         <w:t xml:space="preserve">. </w:t>
       </w:r>
-      <w:hyperlink r:id="rId174" w:history="1">
+      <w:hyperlink r:id="rId175" w:history="1">
         <w:r>
           <w:rPr>
             <w:rStyle w:val="Hyperlink"/>
@@ -42923,7 +43163,7 @@
         </w:rPr>
         <w:t xml:space="preserve"> </w:t>
       </w:r>
-      <w:hyperlink r:id="rId175" w:tgtFrame="_blank" w:history="1">
+      <w:hyperlink r:id="rId176" w:tgtFrame="_blank" w:history="1">
         <w:r>
           <w:rPr>
             <w:rStyle w:val="Hyperlink"/>
@@ -43024,7 +43264,7 @@
         </w:rPr>
         <w:t xml:space="preserve"> </w:t>
       </w:r>
-      <w:hyperlink r:id="rId176" w:history="1">
+      <w:hyperlink r:id="rId177" w:history="1">
         <w:r>
           <w:rPr>
             <w:rStyle w:val="Hyperlink"/>
@@ -43133,7 +43373,7 @@
         </w:rPr>
         <w:t xml:space="preserve"> </w:t>
       </w:r>
-      <w:hyperlink r:id="rId177" w:tgtFrame="_blank" w:history="1">
+      <w:hyperlink r:id="rId178" w:tgtFrame="_blank" w:history="1">
         <w:r>
           <w:rPr>
             <w:rStyle w:val="Hyperlink"/>
@@ -43608,7 +43848,7 @@
         </w:rPr>
         <w:t xml:space="preserve"> </w:t>
       </w:r>
-      <w:hyperlink r:id="rId178" w:history="1">
+      <w:hyperlink r:id="rId179" w:history="1">
         <w:r>
           <w:rPr>
             <w:rStyle w:val="Hyperlink"/>
@@ -43857,7 +44097,7 @@
         </w:rPr>
         <w:t xml:space="preserve">, 1427-1440. </w:t>
       </w:r>
-      <w:hyperlink r:id="rId179" w:tgtFrame="_blank" w:history="1">
+      <w:hyperlink r:id="rId180" w:tgtFrame="_blank" w:history="1">
         <w:r>
           <w:rPr>
             <w:rStyle w:val="Hyperlink"/>
@@ -43955,7 +44195,7 @@
         </w:rPr>
         <w:t xml:space="preserve">. Springer, Dordrecht. </w:t>
       </w:r>
-      <w:hyperlink r:id="rId180" w:history="1">
+      <w:hyperlink r:id="rId181" w:history="1">
         <w:r>
           <w:rPr>
             <w:rStyle w:val="Hyperlink"/>
@@ -44148,7 +44388,7 @@
         </w:rPr>
         <w:t xml:space="preserve">, 877-894. </w:t>
       </w:r>
-      <w:hyperlink r:id="rId181" w:tgtFrame="_blank" w:history="1">
+      <w:hyperlink r:id="rId182" w:tgtFrame="_blank" w:history="1">
         <w:r>
           <w:rPr>
             <w:rStyle w:val="Hyperlink"/>
@@ -44413,7 +44653,7 @@
         </w:rPr>
         <w:t xml:space="preserve">, 1229-1247. </w:t>
       </w:r>
-      <w:hyperlink r:id="rId182" w:tgtFrame="_blank" w:history="1">
+      <w:hyperlink r:id="rId183" w:tgtFrame="_blank" w:history="1">
         <w:r>
           <w:rPr>
             <w:rStyle w:val="Hyperlink"/>
@@ -44633,7 +44873,7 @@
         </w:rPr>
         <w:t xml:space="preserve">, 2135-2147. </w:t>
       </w:r>
-      <w:hyperlink r:id="rId183" w:tgtFrame="_blank" w:history="1">
+      <w:hyperlink r:id="rId184" w:tgtFrame="_blank" w:history="1">
         <w:r>
           <w:rPr>
             <w:rStyle w:val="Hyperlink"/>
@@ -44977,7 +45217,7 @@
         </w:rPr>
         <w:t xml:space="preserve">. </w:t>
       </w:r>
-      <w:hyperlink r:id="rId184" w:history="1">
+      <w:hyperlink r:id="rId185" w:history="1">
         <w:r>
           <w:rPr>
             <w:rStyle w:val="Hyperlink"/>
@@ -45469,7 +45709,7 @@
         </w:rPr>
         <w:t xml:space="preserve">. </w:t>
       </w:r>
-      <w:hyperlink r:id="rId185" w:history="1">
+      <w:hyperlink r:id="rId186" w:history="1">
         <w:r>
           <w:rPr>
             <w:rStyle w:val="Hyperlink"/>
@@ -45705,7 +45945,7 @@
         </w:rPr>
         <w:t xml:space="preserve">). </w:t>
       </w:r>
-      <w:hyperlink r:id="rId186" w:history="1">
+      <w:hyperlink r:id="rId187" w:history="1">
         <w:r>
           <w:rPr>
             <w:rStyle w:val="Hyperlink"/>
@@ -45986,7 +46226,7 @@
         </w:rPr>
         <w:t xml:space="preserve">, 2019-2034. </w:t>
       </w:r>
-      <w:hyperlink r:id="rId187" w:tgtFrame="_blank" w:history="1">
+      <w:hyperlink r:id="rId188" w:tgtFrame="_blank" w:history="1">
         <w:r>
           <w:rPr>
             <w:rStyle w:val="Hyperlink"/>
@@ -46133,7 +46373,7 @@
         </w:rPr>
         <w:t xml:space="preserve"> (6), 2058-2074. </w:t>
       </w:r>
-      <w:hyperlink r:id="rId188" w:history="1">
+      <w:hyperlink r:id="rId189" w:history="1">
         <w:r>
           <w:rPr>
             <w:rStyle w:val="Hyperlink"/>
@@ -46359,7 +46599,7 @@
         </w:rPr>
         <w:t xml:space="preserve">, 4709-4735. </w:t>
       </w:r>
-      <w:hyperlink r:id="rId189" w:tgtFrame="_blank" w:history="1">
+      <w:hyperlink r:id="rId190" w:tgtFrame="_blank" w:history="1">
         <w:r>
           <w:rPr>
             <w:rStyle w:val="Hyperlink"/>
@@ -46512,7 +46752,7 @@
         </w:rPr>
         <w:t xml:space="preserve">, 1687-1702. </w:t>
       </w:r>
-      <w:hyperlink r:id="rId190" w:tgtFrame="_blank" w:history="1">
+      <w:hyperlink r:id="rId191" w:tgtFrame="_blank" w:history="1">
         <w:r>
           <w:rPr>
             <w:rStyle w:val="Hyperlink"/>
@@ -46623,7 +46863,7 @@
         </w:rPr>
         <w:t xml:space="preserve">, 149-160. </w:t>
       </w:r>
-      <w:hyperlink r:id="rId191" w:history="1">
+      <w:hyperlink r:id="rId192" w:history="1">
         <w:r>
           <w:rPr>
             <w:rStyle w:val="Hyperlink"/>
@@ -46859,7 +47099,7 @@
         </w:rPr>
         <w:t xml:space="preserve">, 953-960. </w:t>
       </w:r>
-      <w:hyperlink r:id="rId192" w:tgtFrame="_blank" w:history="1">
+      <w:hyperlink r:id="rId193" w:tgtFrame="_blank" w:history="1">
         <w:r>
           <w:rPr>
             <w:rStyle w:val="Hyperlink"/>
@@ -47184,7 +47424,7 @@
         </w:rPr>
         <w:t xml:space="preserve">. </w:t>
       </w:r>
-      <w:hyperlink r:id="rId193" w:tgtFrame="_blank" w:history="1">
+      <w:hyperlink r:id="rId194" w:tgtFrame="_blank" w:history="1">
         <w:r>
           <w:rPr>
             <w:rStyle w:val="Hyperlink"/>
@@ -47325,7 +47565,7 @@
         </w:rPr>
         <w:t xml:space="preserve">. </w:t>
       </w:r>
-      <w:hyperlink r:id="rId194" w:history="1">
+      <w:hyperlink r:id="rId195" w:history="1">
         <w:r>
           <w:rPr>
             <w:rStyle w:val="Hyperlink"/>
@@ -47567,7 +47807,7 @@
         </w:rPr>
         <w:t xml:space="preserve">. </w:t>
       </w:r>
-      <w:hyperlink r:id="rId195" w:tgtFrame="_blank" w:history="1">
+      <w:hyperlink r:id="rId196" w:tgtFrame="_blank" w:history="1">
         <w:r>
           <w:rPr>
             <w:rStyle w:val="Hyperlink"/>
@@ -47644,7 +47884,7 @@
         </w:rPr>
         <w:t xml:space="preserve">, S. McKeen, E. J. Williams, and S. S. Brown, 2015: </w:t>
       </w:r>
-      <w:hyperlink r:id="rId196" w:history="1">
+      <w:hyperlink r:id="rId197" w:history="1">
         <w:r>
           <w:rPr>
             <w:rStyle w:val="Hyperlink"/>
@@ -47689,7 +47929,7 @@
         </w:rPr>
         <w:t xml:space="preserve">. </w:t>
       </w:r>
-      <w:hyperlink r:id="rId197" w:history="1">
+      <w:hyperlink r:id="rId198" w:history="1">
         <w:r>
           <w:rPr>
             <w:rStyle w:val="Hyperlink"/>
@@ -47866,7 +48106,7 @@
         </w:rPr>
         <w:t xml:space="preserve">1205–1221 (2015). </w:t>
       </w:r>
-      <w:hyperlink r:id="rId198" w:history="1">
+      <w:hyperlink r:id="rId199" w:history="1">
         <w:r>
           <w:rPr>
             <w:rStyle w:val="Hyperlink"/>
@@ -48107,7 +48347,7 @@
         </w:rPr>
         <w:t xml:space="preserve">. </w:t>
       </w:r>
-      <w:hyperlink r:id="rId199" w:history="1">
+      <w:hyperlink r:id="rId200" w:history="1">
         <w:r>
           <w:rPr>
             <w:rStyle w:val="Hyperlink"/>
@@ -48235,7 +48475,7 @@
         </w:rPr>
         <w:t xml:space="preserve">729. </w:t>
       </w:r>
-      <w:hyperlink r:id="rId200" w:tgtFrame="_blank" w:history="1">
+      <w:hyperlink r:id="rId201" w:tgtFrame="_blank" w:history="1">
         <w:r>
           <w:rPr>
             <w:rStyle w:val="Hyperlink"/>
@@ -48364,7 +48604,7 @@
         </w:rPr>
         <w:t xml:space="preserve">, 841-854. </w:t>
       </w:r>
-      <w:hyperlink r:id="rId201" w:tgtFrame="_blank" w:history="1">
+      <w:hyperlink r:id="rId202" w:tgtFrame="_blank" w:history="1">
         <w:r>
           <w:rPr>
             <w:rStyle w:val="Hyperlink"/>
@@ -48442,7 +48682,7 @@
         </w:rPr>
         <w:t xml:space="preserve">, 771-792. </w:t>
       </w:r>
-      <w:hyperlink r:id="rId202" w:tgtFrame="_blank" w:history="1">
+      <w:hyperlink r:id="rId203" w:tgtFrame="_blank" w:history="1">
         <w:r>
           <w:rPr>
             <w:rStyle w:val="Hyperlink"/>
@@ -48733,7 +48973,7 @@
         </w:rPr>
         <w:t xml:space="preserve">. </w:t>
       </w:r>
-      <w:hyperlink r:id="rId203" w:history="1">
+      <w:hyperlink r:id="rId204" w:history="1">
         <w:r>
           <w:rPr>
             <w:rStyle w:val="Hyperlink"/>
@@ -48902,7 +49142,7 @@
         </w:rPr>
         <w:t xml:space="preserve">, 3087-3018. </w:t>
       </w:r>
-      <w:hyperlink r:id="rId204" w:tgtFrame="_blank" w:history="1">
+      <w:hyperlink r:id="rId205" w:tgtFrame="_blank" w:history="1">
         <w:r>
           <w:rPr>
             <w:rStyle w:val="Hyperlink"/>
@@ -49024,7 +49264,7 @@
         </w:rPr>
         <w:t xml:space="preserve">, 3204-3213. </w:t>
       </w:r>
-      <w:hyperlink r:id="rId205" w:tgtFrame="_blank" w:history="1">
+      <w:hyperlink r:id="rId206" w:tgtFrame="_blank" w:history="1">
         <w:r>
           <w:rPr>
             <w:rStyle w:val="Hyperlink"/>
@@ -49116,7 +49356,7 @@
         </w:rPr>
         <w:t xml:space="preserve">, 1689–1705. </w:t>
       </w:r>
-      <w:hyperlink r:id="rId206" w:tgtFrame="_blank" w:history="1">
+      <w:hyperlink r:id="rId207" w:tgtFrame="_blank" w:history="1">
         <w:r>
           <w:rPr>
             <w:rStyle w:val="Hyperlink"/>
@@ -49311,7 +49551,7 @@
         </w:rPr>
         <w:t xml:space="preserve">. </w:t>
       </w:r>
-      <w:hyperlink r:id="rId207" w:tgtFrame="_blank" w:history="1">
+      <w:hyperlink r:id="rId208" w:tgtFrame="_blank" w:history="1">
         <w:r>
           <w:rPr>
             <w:rStyle w:val="Hyperlink"/>
@@ -49572,7 +49812,7 @@
         </w:rPr>
         <w:t xml:space="preserve">, 1-11. </w:t>
       </w:r>
-      <w:hyperlink r:id="rId208" w:tgtFrame="_blank" w:history="1">
+      <w:hyperlink r:id="rId209" w:tgtFrame="_blank" w:history="1">
         <w:r>
           <w:rPr>
             <w:rStyle w:val="Hyperlink"/>
@@ -49666,7 +49906,7 @@
         </w:rPr>
         <w:t xml:space="preserve">, 827-840. </w:t>
       </w:r>
-      <w:hyperlink r:id="rId209" w:tgtFrame="_blank" w:history="1">
+      <w:hyperlink r:id="rId210" w:tgtFrame="_blank" w:history="1">
         <w:r>
           <w:rPr>
             <w:rStyle w:val="Hyperlink"/>
@@ -49837,7 +50077,7 @@
         </w:rPr>
         <w:t xml:space="preserve"> </w:t>
       </w:r>
-      <w:hyperlink r:id="rId210" w:history="1">
+      <w:hyperlink r:id="rId211" w:history="1">
         <w:r>
           <w:rPr>
             <w:rStyle w:val="Hyperlink"/>
@@ -49911,7 +50151,7 @@
         </w:rPr>
         <w:t xml:space="preserve">. </w:t>
       </w:r>
-      <w:hyperlink r:id="rId211" w:history="1">
+      <w:hyperlink r:id="rId212" w:history="1">
         <w:r>
           <w:rPr>
             <w:rStyle w:val="Hyperlink"/>
@@ -49969,7 +50209,7 @@
         </w:rPr>
         <w:t xml:space="preserve"> </w:t>
       </w:r>
-      <w:hyperlink r:id="rId212" w:history="1">
+      <w:hyperlink r:id="rId213" w:history="1">
         <w:r>
           <w:rPr>
             <w:rStyle w:val="Hyperlink"/>
@@ -50041,7 +50281,7 @@
         </w:rPr>
         <w:t xml:space="preserve">, 1411-1428. </w:t>
       </w:r>
-      <w:hyperlink r:id="rId213" w:tgtFrame="_blank" w:history="1">
+      <w:hyperlink r:id="rId214" w:tgtFrame="_blank" w:history="1">
         <w:r>
           <w:rPr>
             <w:rStyle w:val="Hyperlink"/>
@@ -50684,7 +50924,7 @@
         </w:rPr>
         <w:t xml:space="preserve">. </w:t>
       </w:r>
-      <w:hyperlink r:id="rId214" w:history="1">
+      <w:hyperlink r:id="rId215" w:history="1">
         <w:r>
           <w:rPr>
             <w:rStyle w:val="Hyperlink"/>
@@ -50855,7 +51095,7 @@
         </w:rPr>
         <w:t xml:space="preserve">, 1355-1373. </w:t>
       </w:r>
-      <w:hyperlink r:id="rId215" w:tgtFrame="_blank" w:history="1">
+      <w:hyperlink r:id="rId216" w:tgtFrame="_blank" w:history="1">
         <w:r>
           <w:rPr>
             <w:rStyle w:val="Hyperlink"/>
@@ -51063,7 +51303,7 @@
         </w:rPr>
         <w:t xml:space="preserve"> 1962-1980. </w:t>
       </w:r>
-      <w:hyperlink r:id="rId216" w:tgtFrame="_blank" w:history="1">
+      <w:hyperlink r:id="rId217" w:tgtFrame="_blank" w:history="1">
         <w:r>
           <w:rPr>
             <w:rStyle w:val="Hyperlink"/>
@@ -51262,7 +51502,7 @@
         </w:rPr>
         <w:t xml:space="preserve"> 1981-2000. </w:t>
       </w:r>
-      <w:hyperlink r:id="rId217" w:tgtFrame="_blank" w:history="1">
+      <w:hyperlink r:id="rId218" w:tgtFrame="_blank" w:history="1">
         <w:r>
           <w:rPr>
             <w:rStyle w:val="Hyperlink"/>
@@ -51439,7 +51679,7 @@
         </w:rPr>
         <w:t xml:space="preserve"> </w:t>
       </w:r>
-      <w:hyperlink r:id="rId218" w:tgtFrame="_blank" w:history="1">
+      <w:hyperlink r:id="rId219" w:tgtFrame="_blank" w:history="1">
         <w:r>
           <w:rPr>
             <w:rStyle w:val="Hyperlink"/>
@@ -51644,7 +51884,7 @@
         </w:rPr>
         <w:t xml:space="preserve">. </w:t>
       </w:r>
-      <w:hyperlink r:id="rId219" w:tgtFrame="_blank" w:history="1">
+      <w:hyperlink r:id="rId220" w:tgtFrame="_blank" w:history="1">
         <w:r>
           <w:rPr>
             <w:rStyle w:val="Hyperlink"/>
@@ -51767,7 +52007,7 @@
         </w:rPr>
         <w:t xml:space="preserve">, 857-873. </w:t>
       </w:r>
-      <w:hyperlink r:id="rId220" w:tgtFrame="_blank" w:history="1">
+      <w:hyperlink r:id="rId221" w:tgtFrame="_blank" w:history="1">
         <w:r>
           <w:rPr>
             <w:rStyle w:val="Hyperlink"/>
@@ -51862,7 +52102,7 @@
         </w:rPr>
         <w:t xml:space="preserve">, 1575–1582 (2015). </w:t>
       </w:r>
-      <w:hyperlink r:id="rId221" w:history="1">
+      <w:hyperlink r:id="rId222" w:history="1">
         <w:r>
           <w:rPr>
             <w:rStyle w:val="Hyperlink"/>
@@ -52034,7 +52274,7 @@
         </w:rPr>
         <w:t xml:space="preserve">, 914-932. </w:t>
       </w:r>
-      <w:hyperlink r:id="rId222" w:tgtFrame="_blank" w:history="1">
+      <w:hyperlink r:id="rId223" w:tgtFrame="_blank" w:history="1">
         <w:r>
           <w:rPr>
             <w:rStyle w:val="Hyperlink"/>
@@ -52261,7 +52501,7 @@
         </w:rPr>
         <w:t xml:space="preserve">, </w:t>
       </w:r>
-      <w:hyperlink r:id="rId223" w:tgtFrame="_blank" w:history="1">
+      <w:hyperlink r:id="rId224" w:tgtFrame="_blank" w:history="1">
         <w:r>
           <w:rPr>
             <w:rStyle w:val="Hyperlink"/>
@@ -52565,7 +52805,7 @@
         </w:rPr>
         <w:t xml:space="preserve">. </w:t>
       </w:r>
-      <w:hyperlink r:id="rId224" w:history="1">
+      <w:hyperlink r:id="rId225" w:history="1">
         <w:r>
           <w:rPr>
             <w:rStyle w:val="Hyperlink"/>
@@ -52709,7 +52949,7 @@
         </w:rPr>
         <w:t xml:space="preserve">, 3774-3803. </w:t>
       </w:r>
-      <w:hyperlink r:id="rId225" w:tgtFrame="_blank" w:history="1">
+      <w:hyperlink r:id="rId226" w:tgtFrame="_blank" w:history="1">
         <w:r>
           <w:rPr>
             <w:rStyle w:val="Hyperlink"/>
@@ -52820,7 +53060,7 @@
         </w:rPr>
         <w:t xml:space="preserve"> 1109-1124. </w:t>
       </w:r>
-      <w:hyperlink r:id="rId226" w:tgtFrame="_blank" w:history="1">
+      <w:hyperlink r:id="rId227" w:tgtFrame="_blank" w:history="1">
         <w:r>
           <w:rPr>
             <w:rStyle w:val="Hyperlink"/>
@@ -53009,7 +53249,7 @@
         </w:rPr>
         <w:t xml:space="preserve">, 1–27 (2015). </w:t>
       </w:r>
-      <w:hyperlink r:id="rId227" w:history="1">
+      <w:hyperlink r:id="rId228" w:history="1">
         <w:r>
           <w:rPr>
             <w:rStyle w:val="Hyperlink"/>
@@ -53782,7 +54022,6 @@
   <w:style w:type="character" w:default="1" w:styleId="DefaultParagraphFont">
     <w:name w:val="Default Paragraph Font"/>
     <w:uiPriority w:val="1"/>
-    <w:semiHidden/>
     <w:unhideWhenUsed/>
   </w:style>
   <w:style w:type="table" w:default="1" w:styleId="TableNormal">

</xml_diff>

<commit_message>
Update CMAQ ozone and PM verification link and Publications List
</commit_message>
<xml_diff>
--- a/emc/docs/EMC_Pubs_List.docx
+++ b/emc/docs/EMC_Pubs_List.docx
@@ -250,25 +250,7 @@
           <w:b/>
           <w:bCs/>
         </w:rPr>
-        <w:t xml:space="preserve">, </w:t>
-      </w:r>
-      <w:proofErr w:type="spellStart"/>
-      <w:r>
-        <w:rPr>
-          <w:rFonts w:ascii="Arial" w:hAnsi="Arial" w:cs="Arial"/>
-          <w:b/>
-          <w:bCs/>
-        </w:rPr>
-        <w:t>Mehra</w:t>
-      </w:r>
-      <w:proofErr w:type="spellEnd"/>
-      <w:r>
-        <w:rPr>
-          <w:rFonts w:ascii="Arial" w:hAnsi="Arial" w:cs="Arial"/>
-          <w:b/>
-          <w:bCs/>
-        </w:rPr>
-        <w:t xml:space="preserve">, A., </w:t>
+        <w:t xml:space="preserve">, Mehra, A., </w:t>
       </w:r>
       <w:r>
         <w:rPr>
@@ -398,72 +380,147 @@
           <w:shd w:val="clear" w:color="auto" w:fill="FFFFFF"/>
         </w:rPr>
       </w:pPr>
-      <w:proofErr w:type="spellStart"/>
+      <w:r>
+        <w:rPr>
+          <w:rFonts w:ascii="Arial" w:eastAsiaTheme="minorHAnsi" w:hAnsi="Arial" w:cs="Arial"/>
+          <w:b/>
+          <w:bCs/>
+          <w:shd w:val="clear" w:color="auto" w:fill="FFFFFF"/>
+        </w:rPr>
+        <w:t xml:space="preserve">Black, </w:t>
+      </w:r>
+      <w:r>
+        <w:rPr>
+          <w:rFonts w:ascii="Arial" w:eastAsiaTheme="minorHAnsi" w:hAnsi="Arial" w:cs="Arial"/>
+          <w:b/>
+          <w:bCs/>
+          <w:shd w:val="clear" w:color="auto" w:fill="FFFFFF"/>
+        </w:rPr>
+        <w:t>T. L.</w:t>
+      </w:r>
       <w:r>
         <w:rPr>
           <w:rFonts w:ascii="Arial" w:eastAsiaTheme="minorHAnsi" w:hAnsi="Arial" w:cs="Arial"/>
           <w:shd w:val="clear" w:color="auto" w:fill="FFFFFF"/>
         </w:rPr>
-        <w:t>Boukabara</w:t>
-      </w:r>
-      <w:proofErr w:type="spellEnd"/>
+        <w:t xml:space="preserve">, </w:t>
+      </w:r>
+      <w:r>
+        <w:rPr>
+          <w:rFonts w:ascii="Arial" w:eastAsiaTheme="minorHAnsi" w:hAnsi="Arial" w:cs="Arial"/>
+          <w:b/>
+          <w:bCs/>
+          <w:color w:val="C00000"/>
+          <w:shd w:val="clear" w:color="auto" w:fill="FFFFFF"/>
+        </w:rPr>
+        <w:t>J. A. Abeles</w:t>
+      </w:r>
       <w:r>
         <w:rPr>
           <w:rFonts w:ascii="Arial" w:eastAsiaTheme="minorHAnsi" w:hAnsi="Arial" w:cs="Arial"/>
           <w:shd w:val="clear" w:color="auto" w:fill="FFFFFF"/>
         </w:rPr>
-        <w:t xml:space="preserve">, S., </w:t>
-      </w:r>
-      <w:proofErr w:type="spellStart"/>
+        <w:t xml:space="preserve">, </w:t>
+      </w:r>
       <w:r>
         <w:rPr>
           <w:rFonts w:ascii="Arial" w:eastAsiaTheme="minorHAnsi" w:hAnsi="Arial" w:cs="Arial"/>
           <w:b/>
           <w:bCs/>
+          <w:color w:val="C00000"/>
           <w:shd w:val="clear" w:color="auto" w:fill="FFFFFF"/>
         </w:rPr>
-        <w:t>Krasnopolsky</w:t>
-      </w:r>
-      <w:proofErr w:type="spellEnd"/>
-      <w:r>
-        <w:rPr>
-          <w:rFonts w:ascii="Arial" w:eastAsiaTheme="minorHAnsi" w:hAnsi="Arial" w:cs="Arial"/>
-          <w:b/>
-          <w:bCs/>
-          <w:shd w:val="clear" w:color="auto" w:fill="FFFFFF"/>
-        </w:rPr>
-        <w:t>, V.</w:t>
+        <w:t>B. T. Blake</w:t>
       </w:r>
       <w:r>
         <w:rPr>
           <w:rFonts w:ascii="Arial" w:eastAsiaTheme="minorHAnsi" w:hAnsi="Arial" w:cs="Arial"/>
           <w:shd w:val="clear" w:color="auto" w:fill="FFFFFF"/>
         </w:rPr>
-        <w:t xml:space="preserve">, Penny, S. G., Stewart, J. Q., McGovern, A., Hall, D., Ten </w:t>
-      </w:r>
-      <w:proofErr w:type="spellStart"/>
+        <w:t xml:space="preserve">, </w:t>
+      </w:r>
+      <w:r>
+        <w:rPr>
+          <w:rFonts w:ascii="Arial" w:eastAsiaTheme="minorHAnsi" w:hAnsi="Arial" w:cs="Arial"/>
+          <w:b/>
+          <w:bCs/>
+          <w:color w:val="C00000"/>
+          <w:shd w:val="clear" w:color="auto" w:fill="FFFFFF"/>
+        </w:rPr>
+        <w:t xml:space="preserve">D. </w:t>
+      </w:r>
+      <w:proofErr w:type="spellStart"/>
+      <w:r>
+        <w:rPr>
+          <w:rFonts w:ascii="Arial" w:eastAsiaTheme="minorHAnsi" w:hAnsi="Arial" w:cs="Arial"/>
+          <w:b/>
+          <w:bCs/>
+          <w:color w:val="C00000"/>
+          <w:shd w:val="clear" w:color="auto" w:fill="FFFFFF"/>
+        </w:rPr>
+        <w:t>Jovic</w:t>
+      </w:r>
+      <w:proofErr w:type="spellEnd"/>
       <w:r>
         <w:rPr>
           <w:rFonts w:ascii="Arial" w:eastAsiaTheme="minorHAnsi" w:hAnsi="Arial" w:cs="Arial"/>
           <w:shd w:val="clear" w:color="auto" w:fill="FFFFFF"/>
         </w:rPr>
-        <w:t>Hoeve</w:t>
-      </w:r>
-      <w:proofErr w:type="spellEnd"/>
+        <w:t xml:space="preserve">, </w:t>
+      </w:r>
+      <w:r>
+        <w:rPr>
+          <w:rFonts w:ascii="Arial" w:eastAsiaTheme="minorHAnsi" w:hAnsi="Arial" w:cs="Arial"/>
+          <w:b/>
+          <w:bCs/>
+          <w:shd w:val="clear" w:color="auto" w:fill="FFFFFF"/>
+        </w:rPr>
+        <w:t>E. Rogers</w:t>
+      </w:r>
       <w:r>
         <w:rPr>
           <w:rFonts w:ascii="Arial" w:eastAsiaTheme="minorHAnsi" w:hAnsi="Arial" w:cs="Arial"/>
           <w:shd w:val="clear" w:color="auto" w:fill="FFFFFF"/>
         </w:rPr>
-        <w:t xml:space="preserve">, J. E., Hickey, J., Allen Huang, H., Williams, J. K., Ide, K., Tissot, P., Haupt, S. E., Casey, K. S., </w:t>
-      </w:r>
-      <w:proofErr w:type="spellStart"/>
+        <w:t xml:space="preserve">, </w:t>
+      </w:r>
+      <w:r>
+        <w:rPr>
+          <w:rFonts w:ascii="Arial" w:eastAsiaTheme="minorHAnsi" w:hAnsi="Arial" w:cs="Arial"/>
+          <w:b/>
+          <w:bCs/>
+          <w:color w:val="C00000"/>
+          <w:shd w:val="clear" w:color="auto" w:fill="FFFFFF"/>
+        </w:rPr>
+        <w:t>X. Zhang</w:t>
+      </w:r>
       <w:r>
         <w:rPr>
           <w:rFonts w:ascii="Arial" w:eastAsiaTheme="minorHAnsi" w:hAnsi="Arial" w:cs="Arial"/>
           <w:shd w:val="clear" w:color="auto" w:fill="FFFFFF"/>
         </w:rPr>
-        <w:t>Oza</w:t>
+        <w:t xml:space="preserve">, </w:t>
+      </w:r>
+      <w:r>
+        <w:rPr>
+          <w:rFonts w:ascii="Arial" w:eastAsiaTheme="minorHAnsi" w:hAnsi="Arial" w:cs="Arial"/>
+          <w:b/>
+          <w:bCs/>
+          <w:color w:val="C00000"/>
+          <w:shd w:val="clear" w:color="auto" w:fill="FFFFFF"/>
+        </w:rPr>
+        <w:t xml:space="preserve">E. A. </w:t>
+      </w:r>
+      <w:proofErr w:type="spellStart"/>
+      <w:r>
+        <w:rPr>
+          <w:rFonts w:ascii="Arial" w:eastAsiaTheme="minorHAnsi" w:hAnsi="Arial" w:cs="Arial"/>
+          <w:b/>
+          <w:bCs/>
+          <w:color w:val="C00000"/>
+          <w:shd w:val="clear" w:color="auto" w:fill="FFFFFF"/>
+        </w:rPr>
+        <w:t>Aligo</w:t>
       </w:r>
       <w:proofErr w:type="spellEnd"/>
       <w:r>
@@ -471,49 +528,134 @@
           <w:rFonts w:ascii="Arial" w:eastAsiaTheme="minorHAnsi" w:hAnsi="Arial" w:cs="Arial"/>
           <w:shd w:val="clear" w:color="auto" w:fill="FFFFFF"/>
         </w:rPr>
-        <w:t>, N., Geer, A. J., Maddy, E. S., &amp; Hoffman, R. N.</w:t>
+        <w:t xml:space="preserve">, </w:t>
+      </w:r>
+      <w:r>
+        <w:rPr>
+          <w:rFonts w:ascii="Arial" w:eastAsiaTheme="minorHAnsi" w:hAnsi="Arial" w:cs="Arial"/>
+          <w:b/>
+          <w:bCs/>
+          <w:shd w:val="clear" w:color="auto" w:fill="FFFFFF"/>
+        </w:rPr>
+        <w:t>L. C. Dawson</w:t>
       </w:r>
       <w:r>
         <w:rPr>
           <w:rFonts w:ascii="Arial" w:eastAsiaTheme="minorHAnsi" w:hAnsi="Arial" w:cs="Arial"/>
           <w:shd w:val="clear" w:color="auto" w:fill="FFFFFF"/>
         </w:rPr>
-        <w:t>,</w:t>
+        <w:t xml:space="preserve">, </w:t>
+      </w:r>
+      <w:r>
+        <w:rPr>
+          <w:rFonts w:ascii="Arial" w:eastAsiaTheme="minorHAnsi" w:hAnsi="Arial" w:cs="Arial"/>
+          <w:b/>
+          <w:bCs/>
+          <w:shd w:val="clear" w:color="auto" w:fill="FFFFFF"/>
+        </w:rPr>
+        <w:t>Y. Lin</w:t>
       </w:r>
       <w:r>
         <w:rPr>
           <w:rFonts w:ascii="Arial" w:eastAsiaTheme="minorHAnsi" w:hAnsi="Arial" w:cs="Arial"/>
           <w:shd w:val="clear" w:color="auto" w:fill="FFFFFF"/>
         </w:rPr>
-        <w:t xml:space="preserve"> </w:t>
-      </w:r>
+        <w:t xml:space="preserve">, </w:t>
+      </w:r>
+      <w:r>
+        <w:rPr>
+          <w:rFonts w:ascii="Arial" w:eastAsiaTheme="minorHAnsi" w:hAnsi="Arial" w:cs="Arial"/>
+          <w:b/>
+          <w:bCs/>
+          <w:color w:val="C00000"/>
+          <w:shd w:val="clear" w:color="auto" w:fill="FFFFFF"/>
+        </w:rPr>
+        <w:t xml:space="preserve">E. </w:t>
+      </w:r>
+      <w:proofErr w:type="spellStart"/>
+      <w:r>
+        <w:rPr>
+          <w:rFonts w:ascii="Arial" w:eastAsiaTheme="minorHAnsi" w:hAnsi="Arial" w:cs="Arial"/>
+          <w:b/>
+          <w:bCs/>
+          <w:color w:val="C00000"/>
+          <w:shd w:val="clear" w:color="auto" w:fill="FFFFFF"/>
+        </w:rPr>
+        <w:t>Strobach</w:t>
+      </w:r>
+      <w:proofErr w:type="spellEnd"/>
       <w:r>
         <w:rPr>
           <w:rFonts w:ascii="Arial" w:eastAsiaTheme="minorHAnsi" w:hAnsi="Arial" w:cs="Arial"/>
           <w:shd w:val="clear" w:color="auto" w:fill="FFFFFF"/>
         </w:rPr>
-        <w:t>202</w:t>
-      </w:r>
+        <w:t xml:space="preserve">, </w:t>
+      </w:r>
+      <w:r>
+        <w:rPr>
+          <w:rFonts w:ascii="Arial" w:eastAsiaTheme="minorHAnsi" w:hAnsi="Arial" w:cs="Arial"/>
+          <w:b/>
+          <w:bCs/>
+          <w:color w:val="C00000"/>
+          <w:shd w:val="clear" w:color="auto" w:fill="FFFFFF"/>
+        </w:rPr>
+        <w:t xml:space="preserve">P. C. </w:t>
+      </w:r>
+      <w:proofErr w:type="spellStart"/>
+      <w:r>
+        <w:rPr>
+          <w:rFonts w:ascii="Arial" w:eastAsiaTheme="minorHAnsi" w:hAnsi="Arial" w:cs="Arial"/>
+          <w:b/>
+          <w:bCs/>
+          <w:color w:val="C00000"/>
+          <w:shd w:val="clear" w:color="auto" w:fill="FFFFFF"/>
+        </w:rPr>
+        <w:t>Shafran</w:t>
+      </w:r>
+      <w:proofErr w:type="spellEnd"/>
       <w:r>
         <w:rPr>
           <w:rFonts w:ascii="Arial" w:eastAsiaTheme="minorHAnsi" w:hAnsi="Arial" w:cs="Arial"/>
           <w:shd w:val="clear" w:color="auto" w:fill="FFFFFF"/>
         </w:rPr>
-        <w:t>1</w:t>
+        <w:t xml:space="preserve">, </w:t>
       </w:r>
       <w:r>
         <w:rPr>
           <w:rFonts w:ascii="Arial" w:eastAsiaTheme="minorHAnsi" w:hAnsi="Arial" w:cs="Arial"/>
           <w:shd w:val="clear" w:color="auto" w:fill="FFFFFF"/>
         </w:rPr>
-        <w:t>:</w:t>
+        <w:t xml:space="preserve">and </w:t>
+      </w:r>
+      <w:r>
+        <w:rPr>
+          <w:rFonts w:ascii="Arial" w:eastAsiaTheme="minorHAnsi" w:hAnsi="Arial" w:cs="Arial"/>
+          <w:b/>
+          <w:bCs/>
+          <w:shd w:val="clear" w:color="auto" w:fill="FFFFFF"/>
+        </w:rPr>
+        <w:t>J. R. Carley</w:t>
       </w:r>
       <w:r>
         <w:rPr>
           <w:rFonts w:ascii="Arial" w:eastAsiaTheme="minorHAnsi" w:hAnsi="Arial" w:cs="Arial"/>
           <w:shd w:val="clear" w:color="auto" w:fill="FFFFFF"/>
         </w:rPr>
-        <w:t xml:space="preserve"> Outlook for Exploiting Artificial Intelligence in the Earth and Environmental Sciences, </w:t>
+        <w:t xml:space="preserve">, 2021: </w:t>
+      </w:r>
+      <w:r>
+        <w:rPr>
+          <w:rFonts w:ascii="Arial" w:eastAsiaTheme="minorHAnsi" w:hAnsi="Arial" w:cs="Arial"/>
+          <w:shd w:val="clear" w:color="auto" w:fill="FFFFFF"/>
+        </w:rPr>
+        <w:t>A Limited Area Modeling Capability for the Finite-Volume Cubed-Sphere (FV3) Dynamical Core and Comparison with a Global Two-Way Nest</w:t>
+      </w:r>
+      <w:r>
+        <w:rPr>
+          <w:rFonts w:ascii="Arial" w:eastAsiaTheme="minorHAnsi" w:hAnsi="Arial" w:cs="Arial"/>
+          <w:shd w:val="clear" w:color="auto" w:fill="FFFFFF"/>
+        </w:rPr>
+        <w:t xml:space="preserve">. </w:t>
       </w:r>
       <w:r>
         <w:rPr>
@@ -522,7 +664,7 @@
           <w:iCs/>
           <w:shd w:val="clear" w:color="auto" w:fill="FFFFFF"/>
         </w:rPr>
-        <w:t>Bull</w:t>
+        <w:t>Journal of Advances in Modeling Earth Syste</w:t>
       </w:r>
       <w:r>
         <w:rPr>
@@ -531,7 +673,170 @@
           <w:iCs/>
           <w:shd w:val="clear" w:color="auto" w:fill="FFFFFF"/>
         </w:rPr>
-        <w:t>.</w:t>
+        <w:t xml:space="preserve">ms, </w:t>
+      </w:r>
+      <w:r>
+        <w:rPr>
+          <w:rFonts w:ascii="Arial" w:eastAsiaTheme="minorHAnsi" w:hAnsi="Arial" w:cs="Arial"/>
+          <w:b/>
+          <w:bCs/>
+          <w:shd w:val="clear" w:color="auto" w:fill="FFFFFF"/>
+        </w:rPr>
+        <w:t>13</w:t>
+      </w:r>
+      <w:r>
+        <w:rPr>
+          <w:rFonts w:ascii="Arial" w:eastAsiaTheme="minorHAnsi" w:hAnsi="Arial" w:cs="Arial"/>
+          <w:shd w:val="clear" w:color="auto" w:fill="FFFFFF"/>
+        </w:rPr>
+        <w:t xml:space="preserve">, </w:t>
+      </w:r>
+      <w:hyperlink r:id="rId8" w:history="1">
+        <w:r>
+          <w:rPr>
+            <w:rStyle w:val="Hyperlink"/>
+            <w:rFonts w:ascii="Arial" w:eastAsiaTheme="minorHAnsi" w:hAnsi="Arial" w:cs="Arial"/>
+            <w:shd w:val="clear" w:color="auto" w:fill="FFFFFF"/>
+          </w:rPr>
+          <w:t>https://doi.org/10.1029/2021MS002483</w:t>
+        </w:r>
+      </w:hyperlink>
+    </w:p>
+    <w:p>
+      <w:pPr>
+        <w:pStyle w:val="NormalWeb"/>
+        <w:spacing w:before="0" w:beforeAutospacing="0" w:after="0" w:afterAutospacing="0"/>
+        <w:rPr>
+          <w:rFonts w:ascii="Arial" w:eastAsiaTheme="minorHAnsi" w:hAnsi="Arial" w:cs="Arial"/>
+          <w:shd w:val="clear" w:color="auto" w:fill="FFFFFF"/>
+        </w:rPr>
+      </w:pPr>
+    </w:p>
+    <w:p>
+      <w:pPr>
+        <w:pStyle w:val="NormalWeb"/>
+        <w:spacing w:before="0" w:beforeAutospacing="0" w:after="0" w:afterAutospacing="0"/>
+        <w:rPr>
+          <w:rFonts w:ascii="Arial" w:eastAsiaTheme="minorHAnsi" w:hAnsi="Arial" w:cs="Arial"/>
+          <w:shd w:val="clear" w:color="auto" w:fill="FFFFFF"/>
+        </w:rPr>
+      </w:pPr>
+      <w:proofErr w:type="spellStart"/>
+      <w:r>
+        <w:rPr>
+          <w:rFonts w:ascii="Arial" w:eastAsiaTheme="minorHAnsi" w:hAnsi="Arial" w:cs="Arial"/>
+          <w:shd w:val="clear" w:color="auto" w:fill="FFFFFF"/>
+        </w:rPr>
+        <w:t>Boukabara</w:t>
+      </w:r>
+      <w:proofErr w:type="spellEnd"/>
+      <w:r>
+        <w:rPr>
+          <w:rFonts w:ascii="Arial" w:eastAsiaTheme="minorHAnsi" w:hAnsi="Arial" w:cs="Arial"/>
+          <w:shd w:val="clear" w:color="auto" w:fill="FFFFFF"/>
+        </w:rPr>
+        <w:t xml:space="preserve">, S., </w:t>
+      </w:r>
+      <w:proofErr w:type="spellStart"/>
+      <w:r>
+        <w:rPr>
+          <w:rFonts w:ascii="Arial" w:eastAsiaTheme="minorHAnsi" w:hAnsi="Arial" w:cs="Arial"/>
+          <w:b/>
+          <w:bCs/>
+          <w:shd w:val="clear" w:color="auto" w:fill="FFFFFF"/>
+        </w:rPr>
+        <w:t>Krasnopolsky</w:t>
+      </w:r>
+      <w:proofErr w:type="spellEnd"/>
+      <w:r>
+        <w:rPr>
+          <w:rFonts w:ascii="Arial" w:eastAsiaTheme="minorHAnsi" w:hAnsi="Arial" w:cs="Arial"/>
+          <w:b/>
+          <w:bCs/>
+          <w:shd w:val="clear" w:color="auto" w:fill="FFFFFF"/>
+        </w:rPr>
+        <w:t>, V.</w:t>
+      </w:r>
+      <w:r>
+        <w:rPr>
+          <w:rFonts w:ascii="Arial" w:eastAsiaTheme="minorHAnsi" w:hAnsi="Arial" w:cs="Arial"/>
+          <w:shd w:val="clear" w:color="auto" w:fill="FFFFFF"/>
+        </w:rPr>
+        <w:t xml:space="preserve">, Penny, S. G., Stewart, J. Q., McGovern, A., Hall, D., Ten </w:t>
+      </w:r>
+      <w:proofErr w:type="spellStart"/>
+      <w:r>
+        <w:rPr>
+          <w:rFonts w:ascii="Arial" w:eastAsiaTheme="minorHAnsi" w:hAnsi="Arial" w:cs="Arial"/>
+          <w:shd w:val="clear" w:color="auto" w:fill="FFFFFF"/>
+        </w:rPr>
+        <w:t>Hoeve</w:t>
+      </w:r>
+      <w:proofErr w:type="spellEnd"/>
+      <w:r>
+        <w:rPr>
+          <w:rFonts w:ascii="Arial" w:eastAsiaTheme="minorHAnsi" w:hAnsi="Arial" w:cs="Arial"/>
+          <w:shd w:val="clear" w:color="auto" w:fill="FFFFFF"/>
+        </w:rPr>
+        <w:t xml:space="preserve">, J. E., Hickey, J., Allen Huang, H., Williams, J. K., Ide, K., Tissot, P., Haupt, S. E., Casey, K. S., </w:t>
+      </w:r>
+      <w:proofErr w:type="spellStart"/>
+      <w:r>
+        <w:rPr>
+          <w:rFonts w:ascii="Arial" w:eastAsiaTheme="minorHAnsi" w:hAnsi="Arial" w:cs="Arial"/>
+          <w:shd w:val="clear" w:color="auto" w:fill="FFFFFF"/>
+        </w:rPr>
+        <w:t>Oza</w:t>
+      </w:r>
+      <w:proofErr w:type="spellEnd"/>
+      <w:r>
+        <w:rPr>
+          <w:rFonts w:ascii="Arial" w:eastAsiaTheme="minorHAnsi" w:hAnsi="Arial" w:cs="Arial"/>
+          <w:shd w:val="clear" w:color="auto" w:fill="FFFFFF"/>
+        </w:rPr>
+        <w:t>, N., Geer, A. J., Maddy, E. S., &amp; Hoffman, R. N.</w:t>
+      </w:r>
+      <w:r>
+        <w:rPr>
+          <w:rFonts w:ascii="Arial" w:eastAsiaTheme="minorHAnsi" w:hAnsi="Arial" w:cs="Arial"/>
+          <w:shd w:val="clear" w:color="auto" w:fill="FFFFFF"/>
+        </w:rPr>
+        <w:t>,</w:t>
+      </w:r>
+      <w:r>
+        <w:rPr>
+          <w:rFonts w:ascii="Arial" w:eastAsiaTheme="minorHAnsi" w:hAnsi="Arial" w:cs="Arial"/>
+          <w:shd w:val="clear" w:color="auto" w:fill="FFFFFF"/>
+        </w:rPr>
+        <w:t xml:space="preserve"> </w:t>
+      </w:r>
+      <w:r>
+        <w:rPr>
+          <w:rFonts w:ascii="Arial" w:eastAsiaTheme="minorHAnsi" w:hAnsi="Arial" w:cs="Arial"/>
+          <w:shd w:val="clear" w:color="auto" w:fill="FFFFFF"/>
+        </w:rPr>
+        <w:t>202</w:t>
+      </w:r>
+      <w:r>
+        <w:rPr>
+          <w:rFonts w:ascii="Arial" w:eastAsiaTheme="minorHAnsi" w:hAnsi="Arial" w:cs="Arial"/>
+          <w:shd w:val="clear" w:color="auto" w:fill="FFFFFF"/>
+        </w:rPr>
+        <w:t>1</w:t>
+      </w:r>
+      <w:r>
+        <w:rPr>
+          <w:rFonts w:ascii="Arial" w:eastAsiaTheme="minorHAnsi" w:hAnsi="Arial" w:cs="Arial"/>
+          <w:shd w:val="clear" w:color="auto" w:fill="FFFFFF"/>
+        </w:rPr>
+        <w:t>:</w:t>
+      </w:r>
+      <w:r>
+        <w:rPr>
+          <w:rFonts w:ascii="Arial" w:eastAsiaTheme="minorHAnsi" w:hAnsi="Arial" w:cs="Arial"/>
+          <w:shd w:val="clear" w:color="auto" w:fill="FFFFFF"/>
+        </w:rPr>
+        <w:t xml:space="preserve"> Outlook for Exploiting Artificial Intelligence in the Earth and Environmental Sciences, </w:t>
       </w:r>
       <w:r>
         <w:rPr>
@@ -540,7 +845,7 @@
           <w:iCs/>
           <w:shd w:val="clear" w:color="auto" w:fill="FFFFFF"/>
         </w:rPr>
-        <w:t xml:space="preserve"> Amer</w:t>
+        <w:t>Bull</w:t>
       </w:r>
       <w:r>
         <w:rPr>
@@ -558,7 +863,7 @@
           <w:iCs/>
           <w:shd w:val="clear" w:color="auto" w:fill="FFFFFF"/>
         </w:rPr>
-        <w:t xml:space="preserve"> Meteo</w:t>
+        <w:t xml:space="preserve"> Amer</w:t>
       </w:r>
       <w:r>
         <w:rPr>
@@ -567,7 +872,7 @@
           <w:iCs/>
           <w:shd w:val="clear" w:color="auto" w:fill="FFFFFF"/>
         </w:rPr>
-        <w:t>r.</w:t>
+        <w:t>.</w:t>
       </w:r>
       <w:r>
         <w:rPr>
@@ -576,7 +881,7 @@
           <w:iCs/>
           <w:shd w:val="clear" w:color="auto" w:fill="FFFFFF"/>
         </w:rPr>
-        <w:t xml:space="preserve"> Soc</w:t>
+        <w:t xml:space="preserve"> Meteo</w:t>
       </w:r>
       <w:r>
         <w:rPr>
@@ -585,6 +890,24 @@
           <w:iCs/>
           <w:shd w:val="clear" w:color="auto" w:fill="FFFFFF"/>
         </w:rPr>
+        <w:t>r.</w:t>
+      </w:r>
+      <w:r>
+        <w:rPr>
+          <w:rFonts w:ascii="Arial" w:eastAsiaTheme="minorHAnsi" w:hAnsi="Arial" w:cs="Arial"/>
+          <w:i/>
+          <w:iCs/>
+          <w:shd w:val="clear" w:color="auto" w:fill="FFFFFF"/>
+        </w:rPr>
+        <w:t xml:space="preserve"> Soc</w:t>
+      </w:r>
+      <w:r>
+        <w:rPr>
+          <w:rFonts w:ascii="Arial" w:eastAsiaTheme="minorHAnsi" w:hAnsi="Arial" w:cs="Arial"/>
+          <w:i/>
+          <w:iCs/>
+          <w:shd w:val="clear" w:color="auto" w:fill="FFFFFF"/>
+        </w:rPr>
         <w:t>.</w:t>
       </w:r>
       <w:r>
@@ -617,7 +940,7 @@
         </w:rPr>
         <w:t xml:space="preserve"> </w:t>
       </w:r>
-      <w:hyperlink r:id="rId8" w:history="1">
+      <w:hyperlink r:id="rId9" w:history="1">
         <w:r>
           <w:rPr>
             <w:rStyle w:val="Hyperlink"/>
@@ -791,7 +1114,7 @@
         </w:rPr>
         <w:t> e14. </w:t>
       </w:r>
-      <w:hyperlink r:id="rId9" w:tgtFrame="_blank" w:history="1">
+      <w:hyperlink r:id="rId10" w:tgtFrame="_blank" w:history="1">
         <w:r>
           <w:rPr>
             <w:rFonts w:ascii="Arial" w:eastAsiaTheme="minorHAnsi" w:hAnsi="Arial" w:cs="Arial"/>
@@ -799,7 +1122,16 @@
             <w:u w:val="single"/>
             <w:shd w:val="clear" w:color="auto" w:fill="FFFFFF"/>
           </w:rPr>
-          <w:t>http://dx.doi.org/10.1017/exp.2020.66</w:t>
+          <w:t>http://dx.do</w:t>
+        </w:r>
+        <w:r>
+          <w:rPr>
+            <w:rFonts w:ascii="Arial" w:eastAsiaTheme="minorHAnsi" w:hAnsi="Arial" w:cs="Arial"/>
+            <w:color w:val="1155CC"/>
+            <w:u w:val="single"/>
+            <w:shd w:val="clear" w:color="auto" w:fill="FFFFFF"/>
+          </w:rPr>
+          <w:t>i.org/10.1017/exp.2020.66</w:t>
         </w:r>
       </w:hyperlink>
     </w:p>
@@ -840,7 +1172,7 @@
         </w:rPr>
         <w:t> </w:t>
       </w:r>
-      <w:hyperlink r:id="rId10" w:history="1">
+      <w:hyperlink r:id="rId11" w:history="1">
         <w:r>
           <w:rPr>
             <w:rStyle w:val="Hyperlink"/>
@@ -861,7 +1193,7 @@
         </w:rPr>
         <w:t>, </w:t>
       </w:r>
-      <w:hyperlink r:id="rId11" w:history="1">
+      <w:hyperlink r:id="rId12" w:history="1">
         <w:r>
           <w:rPr>
             <w:rStyle w:val="Hyperlink"/>
@@ -893,7 +1225,7 @@
           <w:t xml:space="preserve"> van den Dool</w:t>
         </w:r>
       </w:hyperlink>
-      <w:hyperlink r:id="rId12" w:anchor="affiliation0" w:history="1">
+      <w:hyperlink r:id="rId13" w:anchor="affiliation0" w:history="1">
         <w:r>
           <w:rPr>
             <w:rStyle w:val="Hyperlink"/>
@@ -913,7 +1245,7 @@
         </w:rPr>
         <w:t>, </w:t>
       </w:r>
-      <w:hyperlink r:id="rId13" w:history="1">
+      <w:hyperlink r:id="rId14" w:history="1">
         <w:r>
           <w:rPr>
             <w:rStyle w:val="Hyperlink"/>
@@ -965,7 +1297,7 @@
           <w:t>Wu</w:t>
         </w:r>
       </w:hyperlink>
-      <w:hyperlink r:id="rId14" w:anchor="affiliation0" w:history="1"/>
+      <w:hyperlink r:id="rId15" w:anchor="affiliation0" w:history="1"/>
       <w:r>
         <w:rPr>
           <w:rFonts w:ascii="Arial" w:eastAsiaTheme="minorHAnsi" w:hAnsi="Arial" w:cs="Arial"/>
@@ -973,7 +1305,7 @@
         </w:rPr>
         <w:t>, and </w:t>
       </w:r>
-      <w:hyperlink r:id="rId15" w:history="1">
+      <w:hyperlink r:id="rId16" w:history="1">
         <w:r>
           <w:rPr>
             <w:rStyle w:val="Hyperlink"/>
@@ -1058,7 +1390,7 @@
         </w:rPr>
         <w:t xml:space="preserve">, </w:t>
       </w:r>
-      <w:hyperlink r:id="rId16" w:history="1">
+      <w:hyperlink r:id="rId17" w:history="1">
         <w:r>
           <w:rPr>
             <w:rStyle w:val="Hyperlink"/>
@@ -1213,19 +1545,8 @@
           <w:bCs/>
           <w:shd w:val="clear" w:color="auto" w:fill="FFFFFF"/>
         </w:rPr>
-        <w:t xml:space="preserve">A. </w:t>
-      </w:r>
-      <w:proofErr w:type="spellStart"/>
-      <w:r>
-        <w:rPr>
-          <w:rFonts w:ascii="Arial" w:eastAsiaTheme="minorHAnsi" w:hAnsi="Arial" w:cs="Arial"/>
-          <w:b/>
-          <w:bCs/>
-          <w:shd w:val="clear" w:color="auto" w:fill="FFFFFF"/>
-        </w:rPr>
-        <w:t>Mehra</w:t>
-      </w:r>
-      <w:proofErr w:type="spellEnd"/>
+        <w:t>A. Mehra</w:t>
+      </w:r>
       <w:r>
         <w:rPr>
           <w:rFonts w:ascii="Arial" w:eastAsiaTheme="minorHAnsi" w:hAnsi="Arial" w:cs="Arial"/>
@@ -1390,7 +1711,7 @@
         </w:rPr>
         <w:t xml:space="preserve">519-538. </w:t>
       </w:r>
-      <w:hyperlink r:id="rId17" w:history="1">
+      <w:hyperlink r:id="rId18" w:history="1">
         <w:r>
           <w:rPr>
             <w:rStyle w:val="Hyperlink"/>
@@ -1665,7 +1986,7 @@
         </w:rPr>
         <w:t xml:space="preserve">, </w:t>
       </w:r>
-      <w:hyperlink r:id="rId18" w:history="1">
+      <w:hyperlink r:id="rId19" w:history="1">
         <w:r>
           <w:rPr>
             <w:rStyle w:val="Hyperlink"/>
@@ -1777,7 +2098,7 @@
         </w:rPr>
         <w:t>DOI: </w:t>
       </w:r>
-      <w:hyperlink r:id="rId19" w:tgtFrame="_blank" w:history="1">
+      <w:hyperlink r:id="rId20" w:tgtFrame="_blank" w:history="1">
         <w:r>
           <w:rPr>
             <w:rStyle w:val="Hyperlink"/>
@@ -2166,7 +2487,7 @@
         </w:rPr>
         <w:t xml:space="preserve"> </w:t>
       </w:r>
-      <w:hyperlink r:id="rId20" w:history="1">
+      <w:hyperlink r:id="rId21" w:history="1">
         <w:r>
           <w:rPr>
             <w:rStyle w:val="Hyperlink"/>
@@ -2222,18 +2543,8 @@
           <w:b/>
           <w:bCs/>
         </w:rPr>
-        <w:t xml:space="preserve">Z. Zhang, A. </w:t>
-      </w:r>
-      <w:proofErr w:type="spellStart"/>
-      <w:r>
-        <w:rPr>
-          <w:rFonts w:ascii="Arial" w:hAnsi="Arial" w:cs="Arial"/>
-          <w:b/>
-          <w:bCs/>
-        </w:rPr>
-        <w:t>Mehra</w:t>
-      </w:r>
-      <w:proofErr w:type="spellEnd"/>
+        <w:t>Z. Zhang, A. Mehra</w:t>
+      </w:r>
       <w:r>
         <w:rPr>
           <w:rFonts w:ascii="Arial" w:hAnsi="Arial" w:cs="Arial"/>
@@ -2310,7 +2621,7 @@
         </w:rPr>
         <w:t xml:space="preserve">679-695. </w:t>
       </w:r>
-      <w:hyperlink r:id="rId21" w:history="1">
+      <w:hyperlink r:id="rId22" w:history="1">
         <w:r>
           <w:rPr>
             <w:rStyle w:val="Hyperlink"/>
@@ -2417,7 +2728,7 @@
         </w:rPr>
         <w:t xml:space="preserve">A108. </w:t>
       </w:r>
-      <w:hyperlink r:id="rId22" w:history="1">
+      <w:hyperlink r:id="rId23" w:history="1">
         <w:r>
           <w:rPr>
             <w:rStyle w:val="Hyperlink"/>
@@ -2725,7 +3036,7 @@
         </w:rPr>
         <w:t xml:space="preserve">. </w:t>
       </w:r>
-      <w:hyperlink r:id="rId23" w:history="1">
+      <w:hyperlink r:id="rId24" w:history="1">
         <w:r>
           <w:rPr>
             <w:rStyle w:val="Hyperlink"/>
@@ -2963,7 +3274,7 @@
         </w:rPr>
         <w:t xml:space="preserve">, 103656, </w:t>
       </w:r>
-      <w:hyperlink r:id="rId24" w:history="1">
+      <w:hyperlink r:id="rId25" w:history="1">
         <w:r>
           <w:rPr>
             <w:rStyle w:val="Hyperlink"/>
@@ -3089,20 +3400,8 @@
           <w:sz w:val="24"/>
           <w:szCs w:val="24"/>
         </w:rPr>
-        <w:t xml:space="preserve"> and A. </w:t>
-      </w:r>
-      <w:proofErr w:type="spellStart"/>
-      <w:r>
-        <w:rPr>
-          <w:rFonts w:ascii="Arial" w:hAnsi="Arial" w:cs="Arial"/>
-          <w:b/>
-          <w:bCs/>
-          <w:sz w:val="24"/>
-          <w:szCs w:val="24"/>
-        </w:rPr>
-        <w:t>Mehra</w:t>
-      </w:r>
-      <w:proofErr w:type="spellEnd"/>
+        <w:t xml:space="preserve"> and A. Mehra</w:t>
+      </w:r>
       <w:r>
         <w:rPr>
           <w:rFonts w:ascii="Arial" w:hAnsi="Arial" w:cs="Arial"/>
@@ -3139,7 +3438,7 @@
         </w:rPr>
         <w:t xml:space="preserve">, 22 pp. </w:t>
       </w:r>
-      <w:hyperlink r:id="rId25" w:history="1">
+      <w:hyperlink r:id="rId26" w:history="1">
         <w:r>
           <w:rPr>
             <w:rStyle w:val="Hyperlink"/>
@@ -3313,7 +3612,7 @@
         </w:rPr>
         <w:t xml:space="preserve">, </w:t>
       </w:r>
-      <w:hyperlink r:id="rId26" w:history="1">
+      <w:hyperlink r:id="rId27" w:history="1">
         <w:r>
           <w:rPr>
             <w:rStyle w:val="Hyperlink"/>
@@ -3371,7 +3670,7 @@
         </w:rPr>
         <w:t xml:space="preserve">, 2020: A documentation of the NMMB’s nesting capabilities and mechanisms. NOAA/NCEP Office Note 503.  </w:t>
       </w:r>
-      <w:hyperlink r:id="rId27" w:history="1">
+      <w:hyperlink r:id="rId28" w:history="1">
         <w:r>
           <w:rPr>
             <w:rStyle w:val="Hyperlink"/>
@@ -3617,7 +3916,7 @@
         </w:rPr>
         <w:t xml:space="preserve">, May 2020, </w:t>
       </w:r>
-      <w:hyperlink r:id="rId28" w:tgtFrame="_blank" w:tooltip="Persistent link using digital object identifier" w:history="1">
+      <w:hyperlink r:id="rId29" w:tgtFrame="_blank" w:tooltip="Persistent link using digital object identifier" w:history="1">
         <w:r>
           <w:rPr>
             <w:rStyle w:val="Hyperlink"/>
@@ -3853,7 +4152,7 @@
         </w:rPr>
         <w:t xml:space="preserve">, 1913-1922. </w:t>
       </w:r>
-      <w:hyperlink r:id="rId29" w:tgtFrame="_blank" w:history="1">
+      <w:hyperlink r:id="rId30" w:tgtFrame="_blank" w:history="1">
         <w:r>
           <w:rPr>
             <w:rStyle w:val="Hyperlink"/>
@@ -3962,7 +4261,7 @@
         </w:rPr>
         <w:t>,  </w:t>
       </w:r>
-      <w:hyperlink r:id="rId30" w:tgtFrame="_blank" w:history="1">
+      <w:hyperlink r:id="rId31" w:tgtFrame="_blank" w:history="1">
         <w:r>
           <w:rPr>
             <w:rStyle w:val="Hyperlink"/>
@@ -4034,20 +4333,8 @@
           <w:sz w:val="24"/>
           <w:szCs w:val="24"/>
         </w:rPr>
-        <w:t xml:space="preserve">, A. </w:t>
-      </w:r>
-      <w:proofErr w:type="spellStart"/>
-      <w:r>
-        <w:rPr>
-          <w:rFonts w:ascii="Arial" w:hAnsi="Arial" w:cs="Arial"/>
-          <w:b/>
-          <w:bCs/>
-          <w:sz w:val="24"/>
-          <w:szCs w:val="24"/>
-        </w:rPr>
-        <w:t>Mehra</w:t>
-      </w:r>
-      <w:proofErr w:type="spellEnd"/>
+        <w:t>, A. Mehra</w:t>
+      </w:r>
       <w:r>
         <w:rPr>
           <w:rFonts w:ascii="Arial" w:hAnsi="Arial" w:cs="Arial"/>
@@ -4153,7 +4440,7 @@
         </w:rPr>
         <w:t xml:space="preserve">, 617. </w:t>
       </w:r>
-      <w:hyperlink r:id="rId31" w:history="1">
+      <w:hyperlink r:id="rId32" w:history="1">
         <w:r>
           <w:rPr>
             <w:rStyle w:val="Hyperlink"/>
@@ -4256,7 +4543,7 @@
         </w:rPr>
         <w:t>, </w:t>
       </w:r>
-      <w:hyperlink r:id="rId32" w:tgtFrame="_blank" w:history="1">
+      <w:hyperlink r:id="rId33" w:tgtFrame="_blank" w:history="1">
         <w:r>
           <w:rPr>
             <w:rStyle w:val="Hyperlink"/>
@@ -4381,7 +4668,7 @@
         </w:rPr>
         <w:t xml:space="preserve"> </w:t>
       </w:r>
-      <w:hyperlink r:id="rId33" w:history="1">
+      <w:hyperlink r:id="rId34" w:history="1">
         <w:r>
           <w:rPr>
             <w:rStyle w:val="Hyperlink"/>
@@ -5553,7 +5840,7 @@
         </w:rPr>
         <w:t xml:space="preserve">, E1718-E1742. </w:t>
       </w:r>
-      <w:hyperlink r:id="rId34" w:tgtFrame="_blank" w:history="1">
+      <w:hyperlink r:id="rId35" w:tgtFrame="_blank" w:history="1">
         <w:r>
           <w:rPr>
             <w:rStyle w:val="Hyperlink"/>
@@ -5842,7 +6129,7 @@
         </w:rPr>
         <w:t xml:space="preserve">, 1447-1458. </w:t>
       </w:r>
-      <w:hyperlink r:id="rId35" w:tgtFrame="_blank" w:history="1">
+      <w:hyperlink r:id="rId36" w:tgtFrame="_blank" w:history="1">
         <w:r>
           <w:rPr>
             <w:rStyle w:val="Hyperlink"/>
@@ -6031,20 +6318,8 @@
           <w:sz w:val="24"/>
           <w:szCs w:val="24"/>
         </w:rPr>
-        <w:t xml:space="preserve">A. </w:t>
-      </w:r>
-      <w:proofErr w:type="spellStart"/>
-      <w:r>
-        <w:rPr>
-          <w:rFonts w:ascii="Arial" w:hAnsi="Arial" w:cs="Arial"/>
-          <w:b/>
-          <w:bCs/>
-          <w:sz w:val="24"/>
-          <w:szCs w:val="24"/>
-        </w:rPr>
-        <w:t>Mehra</w:t>
-      </w:r>
-      <w:proofErr w:type="spellEnd"/>
+        <w:t>A. Mehra</w:t>
+      </w:r>
       <w:r>
         <w:rPr>
           <w:rFonts w:ascii="Arial" w:hAnsi="Arial" w:cs="Arial"/>
@@ -6107,7 +6382,7 @@
         </w:rPr>
         <w:t>. Atmosphere, 11(9</w:t>
       </w:r>
-      <w:hyperlink r:id="rId36" w:history="1">
+      <w:hyperlink r:id="rId37" w:history="1">
         <w:r>
           <w:rPr>
             <w:rStyle w:val="Hyperlink"/>
@@ -6169,25 +6444,7 @@
           <w:b/>
           <w:bCs/>
         </w:rPr>
-        <w:t xml:space="preserve"> </w:t>
-      </w:r>
-      <w:proofErr w:type="spellStart"/>
-      <w:r>
-        <w:rPr>
-          <w:rFonts w:ascii="Arial" w:hAnsi="Arial" w:cs="Arial"/>
-          <w:b/>
-          <w:bCs/>
-        </w:rPr>
-        <w:t>Mehra</w:t>
-      </w:r>
-      <w:proofErr w:type="spellEnd"/>
-      <w:r>
-        <w:rPr>
-          <w:rFonts w:ascii="Arial" w:hAnsi="Arial" w:cs="Arial"/>
-          <w:b/>
-          <w:bCs/>
-        </w:rPr>
-        <w:t>, A.</w:t>
+        <w:t xml:space="preserve"> Mehra, A.</w:t>
       </w:r>
       <w:r>
         <w:rPr>
@@ -6494,7 +6751,7 @@
         </w:rPr>
         <w:t xml:space="preserve">, </w:t>
       </w:r>
-      <w:hyperlink r:id="rId37" w:history="1">
+      <w:hyperlink r:id="rId38" w:history="1">
         <w:r>
           <w:rPr>
             <w:rStyle w:val="Hyperlink"/>
@@ -6640,23 +6897,13 @@
         </w:rPr>
         <w:t xml:space="preserve">.; Liu, F.; </w:t>
       </w:r>
-      <w:proofErr w:type="spellStart"/>
-      <w:r>
-        <w:rPr>
-          <w:rFonts w:ascii="Arial" w:hAnsi="Arial" w:cs="Arial"/>
-          <w:b/>
-          <w:bCs/>
-        </w:rPr>
-        <w:t>Mehra</w:t>
-      </w:r>
-      <w:proofErr w:type="spellEnd"/>
-      <w:r>
-        <w:rPr>
-          <w:rFonts w:ascii="Arial" w:hAnsi="Arial" w:cs="Arial"/>
-          <w:b/>
-          <w:bCs/>
-        </w:rPr>
-        <w:t>, A</w:t>
+      <w:r>
+        <w:rPr>
+          <w:rFonts w:ascii="Arial" w:hAnsi="Arial" w:cs="Arial"/>
+          <w:b/>
+          <w:bCs/>
+        </w:rPr>
+        <w:t>Mehra, A</w:t>
       </w:r>
       <w:r>
         <w:rPr>
@@ -6692,7 +6939,7 @@
         </w:rPr>
         <w:t xml:space="preserve">. 2020, 8, 308. </w:t>
       </w:r>
-      <w:hyperlink r:id="rId38" w:history="1">
+      <w:hyperlink r:id="rId39" w:history="1">
         <w:r>
           <w:rPr>
             <w:rStyle w:val="Hyperlink"/>
@@ -6830,7 +7077,7 @@
         </w:rPr>
         <w:t>, 977–996, </w:t>
       </w:r>
-      <w:hyperlink r:id="rId39" w:tgtFrame="_blank" w:history="1">
+      <w:hyperlink r:id="rId40" w:tgtFrame="_blank" w:history="1">
         <w:r>
           <w:rPr>
             <w:rStyle w:val="Hyperlink"/>
@@ -7019,7 +7266,7 @@
         </w:rPr>
         <w:t>, 1395–1416, </w:t>
       </w:r>
-      <w:hyperlink r:id="rId40" w:tgtFrame="_blank" w:history="1">
+      <w:hyperlink r:id="rId41" w:tgtFrame="_blank" w:history="1">
         <w:r>
           <w:rPr>
             <w:rStyle w:val="Hyperlink"/>
@@ -7123,7 +7370,7 @@
         </w:rPr>
         <w:t>, 2567–2590, </w:t>
       </w:r>
-      <w:hyperlink r:id="rId41" w:tgtFrame="_blank" w:history="1">
+      <w:hyperlink r:id="rId42" w:tgtFrame="_blank" w:history="1">
         <w:r>
           <w:rPr>
             <w:rStyle w:val="Hyperlink"/>
@@ -7184,7 +7431,7 @@
         </w:rPr>
         <w:t xml:space="preserve">, 2020: Description and some formal properties of beta filters; compact support quasi-Gaussian convolution operators with applications to the construction of spatial covariances. NOAA/NCEP Office Note 498.  </w:t>
       </w:r>
-      <w:hyperlink r:id="rId42" w:history="1">
+      <w:hyperlink r:id="rId43" w:history="1">
         <w:r>
           <w:rPr>
             <w:rStyle w:val="Hyperlink"/>
@@ -7233,7 +7480,7 @@
         </w:rPr>
         <w:t xml:space="preserve"> 2020: A formulation of the hexad algorithm using the geometry of the Fano projective plane. NOAA/NCEP Office Note 499. </w:t>
       </w:r>
-      <w:hyperlink r:id="rId43" w:history="1">
+      <w:hyperlink r:id="rId44" w:history="1">
         <w:r>
           <w:rPr>
             <w:rStyle w:val="Hyperlink"/>
@@ -7308,7 +7555,7 @@
         </w:rPr>
         <w:t xml:space="preserve">16). NOAA/NCEP Office Note 500. </w:t>
       </w:r>
-      <w:hyperlink r:id="rId44" w:history="1">
+      <w:hyperlink r:id="rId45" w:history="1">
         <w:r>
           <w:rPr>
             <w:rStyle w:val="Hyperlink"/>
@@ -7377,7 +7624,7 @@
         </w:rPr>
         <w:t xml:space="preserve">, 2020: Solving the Laplace equation in a right-angled bicorn and constructing smooth functions for conformal overset grids. NOAA/NCEP Office Note 501. </w:t>
       </w:r>
-      <w:hyperlink r:id="rId45" w:history="1">
+      <w:hyperlink r:id="rId46" w:history="1">
         <w:r>
           <w:rPr>
             <w:rStyle w:val="Hyperlink"/>
@@ -8097,7 +8344,7 @@
         </w:rPr>
         <w:t xml:space="preserve">. </w:t>
       </w:r>
-      <w:hyperlink r:id="rId46" w:tgtFrame="_blank" w:history="1">
+      <w:hyperlink r:id="rId47" w:tgtFrame="_blank" w:history="1">
         <w:r>
           <w:rPr>
             <w:rStyle w:val="Hyperlink"/>
@@ -8186,35 +8433,7 @@
           <w:szCs w:val="24"/>
           <w:u w:val="none"/>
         </w:rPr>
-        <w:t xml:space="preserve">A. </w:t>
-      </w:r>
-      <w:proofErr w:type="spellStart"/>
-      <w:r>
-        <w:rPr>
-          <w:rStyle w:val="Hyperlink"/>
-          <w:rFonts w:ascii="Arial" w:hAnsi="Arial" w:cs="Arial"/>
-          <w:b/>
-          <w:bCs/>
-          <w:color w:val="auto"/>
-          <w:sz w:val="24"/>
-          <w:szCs w:val="24"/>
-          <w:u w:val="none"/>
-        </w:rPr>
-        <w:t>Mehra</w:t>
-      </w:r>
-      <w:proofErr w:type="spellEnd"/>
-      <w:r>
-        <w:rPr>
-          <w:rStyle w:val="Hyperlink"/>
-          <w:rFonts w:ascii="Arial" w:hAnsi="Arial" w:cs="Arial"/>
-          <w:b/>
-          <w:bCs/>
-          <w:color w:val="auto"/>
-          <w:sz w:val="24"/>
-          <w:szCs w:val="24"/>
-          <w:u w:val="none"/>
-        </w:rPr>
-        <w:t xml:space="preserve">, V. </w:t>
+        <w:t xml:space="preserve">A. Mehra, V. </w:t>
       </w:r>
       <w:proofErr w:type="spellStart"/>
       <w:r>
@@ -8384,7 +8603,7 @@
         </w:rPr>
         <w:t xml:space="preserve">, 601, </w:t>
       </w:r>
-      <w:hyperlink r:id="rId47" w:history="1">
+      <w:hyperlink r:id="rId48" w:history="1">
         <w:r>
           <w:rPr>
             <w:rStyle w:val="Hyperlink"/>
@@ -8628,7 +8847,7 @@
         </w:rPr>
         <w:t xml:space="preserve">, 2971-2995. </w:t>
       </w:r>
-      <w:hyperlink r:id="rId48" w:tgtFrame="_blank" w:history="1">
+      <w:hyperlink r:id="rId49" w:tgtFrame="_blank" w:history="1">
         <w:r>
           <w:rPr>
             <w:rStyle w:val="Hyperlink"/>
@@ -9170,7 +9389,7 @@
         </w:rPr>
         <w:t xml:space="preserve">, E968-E987. </w:t>
       </w:r>
-      <w:hyperlink r:id="rId49" w:tgtFrame="_blank" w:history="1">
+      <w:hyperlink r:id="rId50" w:tgtFrame="_blank" w:history="1">
         <w:r>
           <w:rPr>
             <w:rStyle w:val="Hyperlink"/>
@@ -9306,7 +9525,7 @@
       <w:r>
         <w:t xml:space="preserve"> </w:t>
       </w:r>
-      <w:hyperlink r:id="rId50" w:history="1">
+      <w:hyperlink r:id="rId51" w:history="1">
         <w:r>
           <w:rPr>
             <w:rStyle w:val="Hyperlink"/>
@@ -9397,7 +9616,7 @@
         </w:rPr>
         <w:t xml:space="preserve">, </w:t>
       </w:r>
-      <w:hyperlink r:id="rId51" w:history="1">
+      <w:hyperlink r:id="rId52" w:history="1">
         <w:r>
           <w:rPr>
             <w:rStyle w:val="Hyperlink"/>
@@ -9462,18 +9681,8 @@
           <w:b/>
           <w:bCs/>
         </w:rPr>
-        <w:t xml:space="preserve">A. </w:t>
-      </w:r>
-      <w:proofErr w:type="spellStart"/>
-      <w:r>
-        <w:rPr>
-          <w:rFonts w:ascii="Arial" w:hAnsi="Arial" w:cs="Arial"/>
-          <w:b/>
-          <w:bCs/>
-        </w:rPr>
-        <w:t>Mehra</w:t>
-      </w:r>
-      <w:proofErr w:type="spellEnd"/>
+        <w:t>A. Mehra</w:t>
+      </w:r>
       <w:r>
         <w:rPr>
           <w:rFonts w:ascii="Arial" w:hAnsi="Arial" w:cs="Arial"/>
@@ -9632,7 +9841,7 @@
         </w:rPr>
         <w:t xml:space="preserve">20 pp. </w:t>
       </w:r>
-      <w:hyperlink r:id="rId52" w:tgtFrame="_blank" w:history="1">
+      <w:hyperlink r:id="rId53" w:tgtFrame="_blank" w:history="1">
         <w:r>
           <w:rPr>
             <w:rStyle w:val="Hyperlink"/>
@@ -9743,7 +9952,7 @@
         </w:rPr>
         <w:t xml:space="preserve">, </w:t>
       </w:r>
-      <w:hyperlink r:id="rId53" w:history="1">
+      <w:hyperlink r:id="rId54" w:history="1">
         <w:r>
           <w:rPr>
             <w:rStyle w:val="Hyperlink"/>
@@ -9962,7 +10171,7 @@
         </w:rPr>
         <w:t xml:space="preserve">, 1889-1908. </w:t>
       </w:r>
-      <w:hyperlink r:id="rId54" w:tgtFrame="_blank" w:history="1">
+      <w:hyperlink r:id="rId55" w:tgtFrame="_blank" w:history="1">
         <w:r>
           <w:rPr>
             <w:rStyle w:val="Hyperlink"/>
@@ -10098,7 +10307,7 @@
         </w:rPr>
         <w:t xml:space="preserve">, </w:t>
       </w:r>
-      <w:hyperlink r:id="rId55" w:history="1">
+      <w:hyperlink r:id="rId56" w:history="1">
         <w:r>
           <w:rPr>
             <w:rStyle w:val="Hyperlink"/>
@@ -10354,7 +10563,7 @@
         </w:rPr>
         <w:t xml:space="preserve">, ES473-ES491. </w:t>
       </w:r>
-      <w:hyperlink r:id="rId56" w:tgtFrame="_blank" w:history="1">
+      <w:hyperlink r:id="rId57" w:tgtFrame="_blank" w:history="1">
         <w:r>
           <w:rPr>
             <w:rStyle w:val="Hyperlink"/>
@@ -10841,7 +11050,7 @@
         </w:rPr>
         <w:t xml:space="preserve">, 113-127. </w:t>
       </w:r>
-      <w:hyperlink r:id="rId57" w:tgtFrame="_blank" w:history="1">
+      <w:hyperlink r:id="rId58" w:tgtFrame="_blank" w:history="1">
         <w:r>
           <w:rPr>
             <w:rStyle w:val="Hyperlink"/>
@@ -10987,7 +11196,7 @@
         </w:rPr>
         <w:t xml:space="preserve"> 22 pp. </w:t>
       </w:r>
-      <w:hyperlink r:id="rId58" w:history="1">
+      <w:hyperlink r:id="rId59" w:history="1">
         <w:r>
           <w:rPr>
             <w:rStyle w:val="Hyperlink"/>
@@ -11120,7 +11329,7 @@
         </w:rPr>
         <w:t xml:space="preserve"> </w:t>
       </w:r>
-      <w:hyperlink r:id="rId59" w:history="1">
+      <w:hyperlink r:id="rId60" w:history="1">
         <w:r>
           <w:rPr>
             <w:rStyle w:val="Hyperlink"/>
@@ -11398,7 +11607,7 @@
         </w:rPr>
         <w:t xml:space="preserve">. </w:t>
       </w:r>
-      <w:hyperlink r:id="rId60" w:history="1">
+      <w:hyperlink r:id="rId61" w:history="1">
         <w:r>
           <w:rPr>
             <w:rStyle w:val="Hyperlink"/>
@@ -11633,21 +11842,8 @@
           <w:sz w:val="24"/>
           <w:szCs w:val="24"/>
         </w:rPr>
-        <w:t xml:space="preserve"> </w:t>
-      </w:r>
-      <w:proofErr w:type="spellStart"/>
-      <w:r>
-        <w:rPr>
-          <w:rFonts w:ascii="Arial" w:eastAsia="Times New Roman" w:hAnsi="Arial" w:cs="Arial"/>
-          <w:b/>
-          <w:bCs/>
-          <w:color w:val="1A1A1A"/>
-          <w:sz w:val="24"/>
-          <w:szCs w:val="24"/>
-        </w:rPr>
-        <w:t>Mehra</w:t>
-      </w:r>
-      <w:proofErr w:type="spellEnd"/>
+        <w:t xml:space="preserve"> Mehra</w:t>
+      </w:r>
       <w:r>
         <w:rPr>
           <w:rFonts w:ascii="Arial" w:eastAsia="Times New Roman" w:hAnsi="Arial" w:cs="Arial"/>
@@ -11799,7 +11995,7 @@
         </w:rPr>
         <w:t xml:space="preserve"> </w:t>
       </w:r>
-      <w:hyperlink r:id="rId61" w:history="1">
+      <w:hyperlink r:id="rId62" w:history="1">
         <w:r>
           <w:rPr>
             <w:rStyle w:val="Hyperlink"/>
@@ -11938,7 +12134,7 @@
         </w:rPr>
         <w:t>, 603–615, </w:t>
       </w:r>
-      <w:hyperlink r:id="rId62" w:tgtFrame="_blank" w:history="1">
+      <w:hyperlink r:id="rId63" w:tgtFrame="_blank" w:history="1">
         <w:r>
           <w:rPr>
             <w:rStyle w:val="Hyperlink"/>
@@ -12072,7 +12268,7 @@
           <w:color w:val="1A1A1A"/>
         </w:rPr>
       </w:pPr>
-      <w:hyperlink r:id="rId63" w:history="1">
+      <w:hyperlink r:id="rId64" w:history="1">
         <w:r>
           <w:rPr>
             <w:rStyle w:val="Hyperlink"/>
@@ -12269,7 +12465,7 @@
         </w:rPr>
         <w:t xml:space="preserve">, 1319-1340. </w:t>
       </w:r>
-      <w:hyperlink r:id="rId64" w:tgtFrame="_blank" w:history="1">
+      <w:hyperlink r:id="rId65" w:tgtFrame="_blank" w:history="1">
         <w:r>
           <w:rPr>
             <w:rStyle w:val="Hyperlink"/>
@@ -12649,7 +12845,7 @@
         </w:rPr>
         <w:t xml:space="preserve">, 361-376. </w:t>
       </w:r>
-      <w:hyperlink r:id="rId65" w:history="1">
+      <w:hyperlink r:id="rId66" w:history="1">
         <w:r>
           <w:rPr>
             <w:rStyle w:val="Hyperlink"/>
@@ -12827,7 +13023,7 @@
       <w:r>
         <w:t xml:space="preserve"> </w:t>
       </w:r>
-      <w:hyperlink r:id="rId66" w:tgtFrame="_blank" w:history="1">
+      <w:hyperlink r:id="rId67" w:tgtFrame="_blank" w:history="1">
         <w:r>
           <w:rPr>
             <w:rStyle w:val="Hyperlink"/>
@@ -13106,7 +13302,7 @@
         </w:rPr>
         <w:t xml:space="preserve">3773–3789 (2019). </w:t>
       </w:r>
-      <w:hyperlink r:id="rId67" w:history="1">
+      <w:hyperlink r:id="rId68" w:history="1">
         <w:r>
           <w:rPr>
             <w:rStyle w:val="Hyperlink"/>
@@ -13173,7 +13369,7 @@
         </w:rPr>
         <w:t xml:space="preserve">., 2019: The Surface Layer Parameterization in the NMM Models. </w:t>
       </w:r>
-      <w:hyperlink r:id="rId68" w:history="1">
+      <w:hyperlink r:id="rId69" w:history="1">
         <w:r>
           <w:rPr>
             <w:rStyle w:val="Hyperlink"/>
@@ -13485,7 +13681,7 @@
         </w:rPr>
         <w:t xml:space="preserve">, 4923–4936. </w:t>
       </w:r>
-      <w:hyperlink r:id="rId69" w:history="1">
+      <w:hyperlink r:id="rId70" w:history="1">
         <w:r>
           <w:rPr>
             <w:rStyle w:val="Hyperlink"/>
@@ -13891,7 +14087,7 @@
         </w:rPr>
         <w:t xml:space="preserve">, 177-198. </w:t>
       </w:r>
-      <w:hyperlink r:id="rId70" w:tgtFrame="_blank" w:history="1">
+      <w:hyperlink r:id="rId71" w:tgtFrame="_blank" w:history="1">
         <w:r>
           <w:rPr>
             <w:rStyle w:val="Hyperlink"/>
@@ -13974,7 +14170,7 @@
         </w:rPr>
         <w:t>, 3609–3632, </w:t>
       </w:r>
-      <w:hyperlink r:id="rId71" w:tgtFrame="_blank" w:history="1">
+      <w:hyperlink r:id="rId72" w:tgtFrame="_blank" w:history="1">
         <w:r>
           <w:rPr>
             <w:rStyle w:val="Hyperlink"/>
@@ -14160,7 +14356,7 @@
         </w:rPr>
         <w:t xml:space="preserve"> </w:t>
       </w:r>
-      <w:hyperlink r:id="rId72" w:history="1">
+      <w:hyperlink r:id="rId73" w:history="1">
         <w:r>
           <w:rPr>
             <w:rStyle w:val="Hyperlink"/>
@@ -14276,7 +14472,7 @@
       <w:r>
         <w:t xml:space="preserve"> </w:t>
       </w:r>
-      <w:hyperlink r:id="rId73" w:history="1">
+      <w:hyperlink r:id="rId74" w:history="1">
         <w:r>
           <w:rPr>
             <w:rStyle w:val="Hyperlink"/>
@@ -14569,7 +14765,7 @@
         </w:rPr>
         <w:t xml:space="preserve"> </w:t>
       </w:r>
-      <w:hyperlink r:id="rId74" w:history="1">
+      <w:hyperlink r:id="rId75" w:history="1">
         <w:r>
           <w:rPr>
             <w:rStyle w:val="Hyperlink"/>
@@ -15712,7 +15908,7 @@
         </w:rPr>
         <w:t xml:space="preserve">, 2043-2060. </w:t>
       </w:r>
-      <w:hyperlink r:id="rId75" w:tgtFrame="_blank" w:history="1">
+      <w:hyperlink r:id="rId76" w:tgtFrame="_blank" w:history="1">
         <w:r>
           <w:rPr>
             <w:rStyle w:val="Hyperlink"/>
@@ -16253,7 +16449,7 @@
         </w:rPr>
         <w:t xml:space="preserve">, 1395-1416. </w:t>
       </w:r>
-      <w:hyperlink r:id="rId76" w:tgtFrame="_blank" w:history="1">
+      <w:hyperlink r:id="rId77" w:tgtFrame="_blank" w:history="1">
         <w:r>
           <w:rPr>
             <w:rStyle w:val="Hyperlink"/>
@@ -16500,7 +16696,7 @@
         </w:rPr>
         <w:t xml:space="preserve">, 175-198. </w:t>
       </w:r>
-      <w:hyperlink r:id="rId77" w:tgtFrame="_blank" w:history="1">
+      <w:hyperlink r:id="rId78" w:tgtFrame="_blank" w:history="1">
         <w:r>
           <w:rPr>
             <w:rStyle w:val="Hyperlink"/>
@@ -16636,7 +16832,7 @@
         </w:rPr>
         <w:t xml:space="preserve">, 3-13.  </w:t>
       </w:r>
-      <w:hyperlink r:id="rId78" w:history="1">
+      <w:hyperlink r:id="rId79" w:history="1">
         <w:r>
           <w:rPr>
             <w:rStyle w:val="Hyperlink"/>
@@ -16922,7 +17118,7 @@
         </w:rPr>
         <w:t xml:space="preserve">-2449. </w:t>
       </w:r>
-      <w:hyperlink r:id="rId79" w:tgtFrame="_blank" w:history="1">
+      <w:hyperlink r:id="rId80" w:tgtFrame="_blank" w:history="1">
         <w:r>
           <w:rPr>
             <w:rStyle w:val="Hyperlink"/>
@@ -17059,7 +17255,7 @@
         </w:rPr>
         <w:t>, </w:t>
       </w:r>
-      <w:hyperlink r:id="rId80" w:tgtFrame="_blank" w:history="1">
+      <w:hyperlink r:id="rId81" w:tgtFrame="_blank" w:history="1">
         <w:r>
           <w:rPr>
             <w:rStyle w:val="Hyperlink"/>
@@ -17354,7 +17550,7 @@
         </w:rPr>
         <w:t xml:space="preserve"> </w:t>
       </w:r>
-      <w:hyperlink r:id="rId81" w:tgtFrame="_blank" w:history="1">
+      <w:hyperlink r:id="rId82" w:tgtFrame="_blank" w:history="1">
         <w:r>
           <w:rPr>
             <w:rStyle w:val="Hyperlink"/>
@@ -17569,7 +17765,7 @@
         </w:rPr>
         <w:t xml:space="preserve"> </w:t>
       </w:r>
-      <w:hyperlink r:id="rId82" w:history="1">
+      <w:hyperlink r:id="rId83" w:history="1">
         <w:r>
           <w:rPr>
             <w:rStyle w:val="Hyperlink"/>
@@ -17768,7 +17964,7 @@
         </w:rPr>
         <w:t xml:space="preserve">. </w:t>
       </w:r>
-      <w:hyperlink r:id="rId83" w:tgtFrame="_blank" w:history="1">
+      <w:hyperlink r:id="rId84" w:tgtFrame="_blank" w:history="1">
         <w:r>
           <w:rPr>
             <w:rStyle w:val="Hyperlink"/>
@@ -17994,7 +18190,7 @@
         </w:rPr>
         <w:t xml:space="preserve">, 2603-2620. </w:t>
       </w:r>
-      <w:hyperlink r:id="rId84" w:tgtFrame="_blank" w:history="1">
+      <w:hyperlink r:id="rId85" w:tgtFrame="_blank" w:history="1">
         <w:r>
           <w:rPr>
             <w:rStyle w:val="Hyperlink"/>
@@ -18357,7 +18553,7 @@
         </w:rPr>
         <w:t xml:space="preserve"> </w:t>
       </w:r>
-      <w:hyperlink r:id="rId85" w:history="1">
+      <w:hyperlink r:id="rId86" w:history="1">
         <w:r>
           <w:rPr>
             <w:rStyle w:val="Hyperlink"/>
@@ -18515,7 +18711,7 @@
         </w:rPr>
         <w:t xml:space="preserve">, 4115-4153. </w:t>
       </w:r>
-      <w:hyperlink r:id="rId86" w:history="1">
+      <w:hyperlink r:id="rId87" w:history="1">
         <w:r>
           <w:rPr>
             <w:rStyle w:val="Hyperlink"/>
@@ -18988,7 +19184,7 @@
         </w:rPr>
         <w:t xml:space="preserve">, 1155-1176. </w:t>
       </w:r>
-      <w:hyperlink r:id="rId87" w:tgtFrame="_blank" w:history="1">
+      <w:hyperlink r:id="rId88" w:tgtFrame="_blank" w:history="1">
         <w:r>
           <w:rPr>
             <w:rStyle w:val="Hyperlink"/>
@@ -19249,7 +19445,7 @@
         </w:rPr>
         <w:t xml:space="preserve">. </w:t>
       </w:r>
-      <w:hyperlink r:id="rId88" w:history="1">
+      <w:hyperlink r:id="rId89" w:history="1">
         <w:r>
           <w:rPr>
             <w:rStyle w:val="Hyperlink"/>
@@ -19319,7 +19515,7 @@
         </w:rPr>
         <w:t xml:space="preserve">, 2018: Major operational ensemble prediction systems (EPS) and the future of EPS. Handbook of Hydrometeorological Ensemble Forecasting (edited by Q. Duan et al.), Springer, Berlin, Heidelberg, pp 1-43, </w:t>
       </w:r>
-      <w:hyperlink r:id="rId89" w:tgtFrame="_blank" w:history="1">
+      <w:hyperlink r:id="rId90" w:tgtFrame="_blank" w:history="1">
         <w:r>
           <w:rPr>
             <w:rStyle w:val="Hyperlink"/>
@@ -19463,7 +19659,7 @@
         </w:rPr>
         <w:t xml:space="preserve">, 1533-1546. </w:t>
       </w:r>
-      <w:hyperlink r:id="rId90" w:tgtFrame="_blank" w:history="1">
+      <w:hyperlink r:id="rId91" w:tgtFrame="_blank" w:history="1">
         <w:r>
           <w:rPr>
             <w:rStyle w:val="Hyperlink"/>
@@ -19604,7 +19800,7 @@
         </w:rPr>
         <w:t xml:space="preserve">. </w:t>
       </w:r>
-      <w:hyperlink r:id="rId91" w:tgtFrame="_blank" w:tooltip="Persistent link using digital object identifier" w:history="1">
+      <w:hyperlink r:id="rId92" w:tgtFrame="_blank" w:tooltip="Persistent link using digital object identifier" w:history="1">
         <w:r>
           <w:rPr>
             <w:rStyle w:val="Hyperlink"/>
@@ -20193,7 +20389,7 @@
         </w:rPr>
         <w:t xml:space="preserve">, 1433-1448. </w:t>
       </w:r>
-      <w:hyperlink r:id="rId92" w:tgtFrame="_blank" w:history="1">
+      <w:hyperlink r:id="rId93" w:tgtFrame="_blank" w:history="1">
         <w:r>
           <w:rPr>
             <w:rStyle w:val="Hyperlink"/>
@@ -20319,7 +20515,7 @@
         </w:rPr>
         <w:t xml:space="preserve"> </w:t>
       </w:r>
-      <w:hyperlink r:id="rId93" w:history="1">
+      <w:hyperlink r:id="rId94" w:history="1">
         <w:r>
           <w:rPr>
             <w:rStyle w:val="Hyperlink"/>
@@ -20527,7 +20723,7 @@
         </w:rPr>
         <w:t xml:space="preserve">(2019). </w:t>
       </w:r>
-      <w:hyperlink r:id="rId94" w:history="1">
+      <w:hyperlink r:id="rId95" w:history="1">
         <w:r>
           <w:rPr>
             <w:rStyle w:val="Hyperlink"/>
@@ -21034,7 +21230,7 @@
         </w:rPr>
         <w:t xml:space="preserve">, 375-392. </w:t>
       </w:r>
-      <w:hyperlink r:id="rId95" w:tgtFrame="_blank" w:history="1">
+      <w:hyperlink r:id="rId96" w:tgtFrame="_blank" w:history="1">
         <w:r>
           <w:rPr>
             <w:rStyle w:val="Hyperlink"/>
@@ -21263,7 +21459,7 @@
         </w:rPr>
         <w:t>, 2018: Ensemble methods for meteorological predictions. Handbook of Hydrometeorological Ensemble Forecasting (edited by Q. Duan et al.), Springer, Berlin, Heidelberg, pp 1-52, </w:t>
       </w:r>
-      <w:hyperlink r:id="rId96" w:history="1">
+      <w:hyperlink r:id="rId97" w:history="1">
         <w:r>
           <w:rPr>
             <w:rStyle w:val="Hyperlink"/>
@@ -21820,7 +22016,7 @@
         </w:rPr>
         <w:t xml:space="preserve">. </w:t>
       </w:r>
-      <w:hyperlink r:id="rId97" w:history="1">
+      <w:hyperlink r:id="rId98" w:history="1">
         <w:r>
           <w:rPr>
             <w:rStyle w:val="Hyperlink"/>
@@ -21948,7 +22144,7 @@
         </w:rPr>
         <w:t xml:space="preserve"> </w:t>
       </w:r>
-      <w:hyperlink r:id="rId98" w:history="1">
+      <w:hyperlink r:id="rId99" w:history="1">
         <w:r>
           <w:rPr>
             <w:rStyle w:val="Hyperlink"/>
@@ -22076,7 +22272,7 @@
         </w:rPr>
         <w:t xml:space="preserve"> </w:t>
       </w:r>
-      <w:hyperlink r:id="rId99" w:history="1">
+      <w:hyperlink r:id="rId100" w:history="1">
         <w:r>
           <w:rPr>
             <w:rStyle w:val="Hyperlink"/>
@@ -22465,7 +22661,7 @@
         </w:rPr>
         <w:t xml:space="preserve">285–301 (2018). </w:t>
       </w:r>
-      <w:hyperlink r:id="rId100" w:history="1">
+      <w:hyperlink r:id="rId101" w:history="1">
         <w:r>
           <w:rPr>
             <w:rStyle w:val="Hyperlink"/>
@@ -22683,7 +22879,7 @@
         </w:rPr>
         <w:t xml:space="preserve">, 1661-1679. </w:t>
       </w:r>
-      <w:hyperlink r:id="rId101" w:tgtFrame="_blank" w:history="1">
+      <w:hyperlink r:id="rId102" w:tgtFrame="_blank" w:history="1">
         <w:r>
           <w:rPr>
             <w:rStyle w:val="Hyperlink"/>
@@ -22783,21 +22979,8 @@
           <w:sz w:val="24"/>
           <w:szCs w:val="24"/>
         </w:rPr>
-        <w:t xml:space="preserve">, A. </w:t>
-      </w:r>
-      <w:proofErr w:type="spellStart"/>
-      <w:r>
-        <w:rPr>
-          <w:rFonts w:ascii="Arial" w:eastAsia="Times New Roman" w:hAnsi="Arial" w:cs="Arial"/>
-          <w:b/>
-          <w:bCs/>
-          <w:color w:val="000000"/>
-          <w:sz w:val="24"/>
-          <w:szCs w:val="24"/>
-        </w:rPr>
-        <w:t>Mehra</w:t>
-      </w:r>
-      <w:proofErr w:type="spellEnd"/>
+        <w:t>, A. Mehra</w:t>
+      </w:r>
       <w:r>
         <w:rPr>
           <w:rFonts w:ascii="Arial" w:eastAsia="Times New Roman" w:hAnsi="Arial" w:cs="Arial"/>
@@ -23163,7 +23346,7 @@
         </w:rPr>
         <w:t xml:space="preserve">. </w:t>
       </w:r>
-      <w:hyperlink r:id="rId102" w:history="1">
+      <w:hyperlink r:id="rId103" w:history="1">
         <w:r>
           <w:rPr>
             <w:rStyle w:val="Hyperlink"/>
@@ -23493,7 +23676,7 @@
         </w:rPr>
         <w:t xml:space="preserve">. </w:t>
       </w:r>
-      <w:hyperlink r:id="rId103" w:history="1">
+      <w:hyperlink r:id="rId104" w:history="1">
         <w:r>
           <w:rPr>
             <w:rStyle w:val="Hyperlink"/>
@@ -23751,7 +23934,7 @@
         </w:rPr>
         <w:t xml:space="preserve">. </w:t>
       </w:r>
-      <w:hyperlink r:id="rId104" w:tgtFrame="_blank" w:history="1">
+      <w:hyperlink r:id="rId105" w:tgtFrame="_blank" w:history="1">
         <w:r>
           <w:rPr>
             <w:rStyle w:val="Hyperlink"/>
@@ -24217,7 +24400,7 @@
         </w:rPr>
         <w:t xml:space="preserve">701–717 (2018). </w:t>
       </w:r>
-      <w:hyperlink r:id="rId105" w:history="1">
+      <w:hyperlink r:id="rId106" w:history="1">
         <w:r>
           <w:rPr>
             <w:rStyle w:val="Hyperlink"/>
@@ -24238,7 +24421,6 @@
           <w:szCs w:val="24"/>
         </w:rPr>
       </w:pPr>
-      <w:proofErr w:type="spellStart"/>
       <w:r>
         <w:rPr>
           <w:rFonts w:ascii="Arial" w:eastAsia="Times New Roman" w:hAnsi="Arial" w:cs="Arial"/>
@@ -24261,7 +24443,6 @@
         </w:rPr>
         <w:t>hra</w:t>
       </w:r>
-      <w:proofErr w:type="spellEnd"/>
       <w:r>
         <w:rPr>
           <w:rFonts w:ascii="Arial" w:eastAsia="Times New Roman" w:hAnsi="Arial" w:cs="Arial"/>
@@ -24599,7 +24780,7 @@
         </w:rPr>
         <w:t xml:space="preserve">. </w:t>
       </w:r>
-      <w:hyperlink r:id="rId106" w:history="1">
+      <w:hyperlink r:id="rId107" w:history="1">
         <w:r>
           <w:rPr>
             <w:rStyle w:val="Hyperlink"/>
@@ -24685,7 +24866,7 @@
         </w:rPr>
         <w:t xml:space="preserve">. </w:t>
       </w:r>
-      <w:hyperlink r:id="rId107" w:history="1">
+      <w:hyperlink r:id="rId108" w:history="1">
         <w:r>
           <w:rPr>
             <w:rStyle w:val="Hyperlink"/>
@@ -24758,7 +24939,7 @@
         </w:rPr>
         <w:t xml:space="preserve">. </w:t>
       </w:r>
-      <w:hyperlink r:id="rId108" w:history="1">
+      <w:hyperlink r:id="rId109" w:history="1">
         <w:r>
           <w:rPr>
             <w:rStyle w:val="Hyperlink"/>
@@ -25349,7 +25530,7 @@
         </w:rPr>
         <w:t xml:space="preserve">. </w:t>
       </w:r>
-      <w:hyperlink r:id="rId109" w:tgtFrame="_blank" w:history="1">
+      <w:hyperlink r:id="rId110" w:tgtFrame="_blank" w:history="1">
         <w:r>
           <w:rPr>
             <w:rStyle w:val="Hyperlink"/>
@@ -26048,7 +26229,7 @@
         </w:rPr>
         <w:t xml:space="preserve">. </w:t>
       </w:r>
-      <w:hyperlink r:id="rId110" w:history="1">
+      <w:hyperlink r:id="rId111" w:history="1">
         <w:r>
           <w:rPr>
             <w:rStyle w:val="Hyperlink"/>
@@ -26254,7 +26435,7 @@
         </w:rPr>
         <w:t>: </w:t>
       </w:r>
-      <w:hyperlink r:id="rId111" w:tgtFrame="_blank" w:history="1">
+      <w:hyperlink r:id="rId112" w:tgtFrame="_blank" w:history="1">
         <w:r>
           <w:rPr>
             <w:rStyle w:val="Hyperlink"/>
@@ -26398,7 +26579,7 @@
         </w:rPr>
         <w:t>, 203-213</w:t>
       </w:r>
-      <w:hyperlink r:id="rId112" w:history="1">
+      <w:hyperlink r:id="rId113" w:history="1">
         <w:r>
           <w:rPr>
             <w:rStyle w:val="Hyperlink"/>
@@ -26699,7 +26880,7 @@
         </w:rPr>
         <w:t xml:space="preserve">. Mon. Wea. Rev., 146, 4155-4177. </w:t>
       </w:r>
-      <w:hyperlink r:id="rId113" w:tgtFrame="_blank" w:history="1">
+      <w:hyperlink r:id="rId114" w:tgtFrame="_blank" w:history="1">
         <w:r>
           <w:rPr>
             <w:rStyle w:val="Hyperlink"/>
@@ -26984,7 +27165,7 @@
         </w:rPr>
         <w:t xml:space="preserve">. </w:t>
       </w:r>
-      <w:hyperlink r:id="rId114" w:history="1">
+      <w:hyperlink r:id="rId115" w:history="1">
         <w:r>
           <w:rPr>
             <w:rStyle w:val="Hyperlink"/>
@@ -27205,7 +27386,7 @@
         </w:rPr>
         <w:t>96, </w:t>
       </w:r>
-      <w:hyperlink r:id="rId115" w:tgtFrame="_blank" w:history="1">
+      <w:hyperlink r:id="rId116" w:tgtFrame="_blank" w:history="1">
         <w:r>
           <w:rPr>
             <w:rStyle w:val="Hyperlink"/>
@@ -27726,7 +27907,7 @@
         </w:rPr>
         <w:t xml:space="preserve">. </w:t>
       </w:r>
-      <w:hyperlink r:id="rId116" w:history="1">
+      <w:hyperlink r:id="rId117" w:history="1">
         <w:r>
           <w:rPr>
             <w:rStyle w:val="Hyperlink"/>
@@ -27858,33 +28039,7 @@
           <w:szCs w:val="24"/>
           <w:shd w:val="clear" w:color="auto" w:fill="FFFFFF"/>
         </w:rPr>
-        <w:t xml:space="preserve">, A. </w:t>
-      </w:r>
-      <w:proofErr w:type="spellStart"/>
-      <w:r>
-        <w:rPr>
-          <w:rFonts w:ascii="Arial" w:hAnsi="Arial" w:cs="Arial"/>
-          <w:b/>
-          <w:bCs/>
-          <w:color w:val="1A1A1A"/>
-          <w:sz w:val="24"/>
-          <w:szCs w:val="24"/>
-          <w:shd w:val="clear" w:color="auto" w:fill="FFFFFF"/>
-        </w:rPr>
-        <w:t>Mehra</w:t>
-      </w:r>
-      <w:proofErr w:type="spellEnd"/>
-      <w:r>
-        <w:rPr>
-          <w:rFonts w:ascii="Arial" w:hAnsi="Arial" w:cs="Arial"/>
-          <w:b/>
-          <w:bCs/>
-          <w:color w:val="1A1A1A"/>
-          <w:sz w:val="24"/>
-          <w:szCs w:val="24"/>
-          <w:shd w:val="clear" w:color="auto" w:fill="FFFFFF"/>
-        </w:rPr>
-        <w:t xml:space="preserve">, and V. </w:t>
+        <w:t xml:space="preserve">, A. Mehra, and V. </w:t>
       </w:r>
       <w:proofErr w:type="spellStart"/>
       <w:r>
@@ -27956,7 +28111,7 @@
         </w:rPr>
         <w:t>, 887–898, </w:t>
       </w:r>
-      <w:hyperlink r:id="rId117" w:tgtFrame="_blank" w:history="1">
+      <w:hyperlink r:id="rId118" w:tgtFrame="_blank" w:history="1">
         <w:r>
           <w:rPr>
             <w:rFonts w:ascii="Arial" w:hAnsi="Arial" w:cs="Arial"/>
@@ -28153,7 +28308,7 @@
         </w:rPr>
         <w:t xml:space="preserve"> </w:t>
       </w:r>
-      <w:hyperlink r:id="rId118" w:history="1">
+      <w:hyperlink r:id="rId119" w:history="1">
         <w:r>
           <w:rPr>
             <w:rStyle w:val="Hyperlink"/>
@@ -28382,7 +28537,7 @@
         </w:rPr>
         <w:t xml:space="preserve">. </w:t>
       </w:r>
-      <w:hyperlink r:id="rId119" w:history="1">
+      <w:hyperlink r:id="rId120" w:history="1">
         <w:r>
           <w:rPr>
             <w:rStyle w:val="Hyperlink"/>
@@ -28781,7 +28936,7 @@
         </w:rPr>
         <w:t xml:space="preserve">. </w:t>
       </w:r>
-      <w:hyperlink r:id="rId120" w:history="1">
+      <w:hyperlink r:id="rId121" w:history="1">
         <w:r>
           <w:rPr>
             <w:rStyle w:val="Hyperlink"/>
@@ -29033,7 +29188,7 @@
         </w:rPr>
         <w:t xml:space="preserve">, 317-329. </w:t>
       </w:r>
-      <w:hyperlink r:id="rId121" w:tgtFrame="_blank" w:history="1">
+      <w:hyperlink r:id="rId122" w:tgtFrame="_blank" w:history="1">
         <w:r>
           <w:rPr>
             <w:rStyle w:val="Hyperlink"/>
@@ -29147,7 +29302,7 @@
         </w:rPr>
         <w:t>, vol. 2018, Article ID 7363194, 12 pages, 2018. </w:t>
       </w:r>
-      <w:hyperlink r:id="rId122" w:history="1">
+      <w:hyperlink r:id="rId123" w:history="1">
         <w:r>
           <w:rPr>
             <w:rStyle w:val="Hyperlink"/>
@@ -29446,7 +29601,7 @@
         </w:rPr>
         <w:t xml:space="preserve">. </w:t>
       </w:r>
-      <w:hyperlink r:id="rId123" w:history="1">
+      <w:hyperlink r:id="rId124" w:history="1">
         <w:r>
           <w:rPr>
             <w:rStyle w:val="Hyperlink"/>
@@ -29586,7 +29741,7 @@
         </w:rPr>
         <w:t xml:space="preserve">. </w:t>
       </w:r>
-      <w:hyperlink r:id="rId124" w:history="1">
+      <w:hyperlink r:id="rId125" w:history="1">
         <w:r>
           <w:rPr>
             <w:rStyle w:val="Hyperlink"/>
@@ -29755,7 +29910,7 @@
         </w:rPr>
         <w:t xml:space="preserve">. </w:t>
       </w:r>
-      <w:hyperlink r:id="rId125" w:history="1">
+      <w:hyperlink r:id="rId126" w:history="1">
         <w:r>
           <w:rPr>
             <w:rStyle w:val="Hyperlink"/>
@@ -30173,7 +30328,7 @@
         </w:rPr>
         <w:t xml:space="preserve">. </w:t>
       </w:r>
-      <w:hyperlink r:id="rId126" w:history="1">
+      <w:hyperlink r:id="rId127" w:history="1">
         <w:r>
           <w:rPr>
             <w:rStyle w:val="Hyperlink"/>
@@ -30624,7 +30779,7 @@
         </w:rPr>
         <w:t xml:space="preserve">. </w:t>
       </w:r>
-      <w:hyperlink r:id="rId127" w:history="1">
+      <w:hyperlink r:id="rId128" w:history="1">
         <w:r>
           <w:rPr>
             <w:rStyle w:val="Hyperlink"/>
@@ -30801,7 +30956,7 @@
         </w:rPr>
         <w:t xml:space="preserve">, 899-904. </w:t>
       </w:r>
-      <w:hyperlink r:id="rId128" w:tgtFrame="_blank" w:history="1">
+      <w:hyperlink r:id="rId129" w:tgtFrame="_blank" w:history="1">
         <w:r>
           <w:rPr>
             <w:rStyle w:val="Hyperlink"/>
@@ -30869,7 +31024,7 @@
         </w:rPr>
         <w:t xml:space="preserve">, and S. Penny, 2017: Improving NCEP's Probabilistic Wave Height Forecasts Using Neural Networks: A Pilot Study Using Buoy Data. </w:t>
       </w:r>
-      <w:hyperlink r:id="rId129" w:history="1">
+      <w:hyperlink r:id="rId130" w:history="1">
         <w:r>
           <w:rPr>
             <w:rStyle w:val="Hyperlink"/>
@@ -31030,7 +31185,7 @@
         </w:rPr>
         <w:t xml:space="preserve">797-819. </w:t>
       </w:r>
-      <w:hyperlink r:id="rId130" w:tgtFrame="_blank" w:history="1">
+      <w:hyperlink r:id="rId131" w:tgtFrame="_blank" w:history="1">
         <w:r>
           <w:rPr>
             <w:rStyle w:val="Hyperlink"/>
@@ -31195,7 +31350,7 @@
         </w:rPr>
         <w:t xml:space="preserve">, 925-947. </w:t>
       </w:r>
-      <w:hyperlink r:id="rId131" w:tgtFrame="_blank" w:history="1">
+      <w:hyperlink r:id="rId132" w:tgtFrame="_blank" w:history="1">
         <w:r>
           <w:rPr>
             <w:rStyle w:val="Hyperlink"/>
@@ -31357,7 +31512,7 @@
         </w:rPr>
         <w:t xml:space="preserve">. </w:t>
       </w:r>
-      <w:hyperlink r:id="rId132" w:history="1">
+      <w:hyperlink r:id="rId133" w:history="1">
         <w:r>
           <w:rPr>
             <w:rStyle w:val="Hyperlink"/>
@@ -31436,7 +31591,7 @@
         </w:rPr>
         <w:t xml:space="preserve"> and C. E. Dorman). Springer, 477–509, doi: </w:t>
       </w:r>
-      <w:hyperlink r:id="rId133" w:tgtFrame="_blank" w:history="1">
+      <w:hyperlink r:id="rId134" w:tgtFrame="_blank" w:history="1">
         <w:r>
           <w:rPr>
             <w:rStyle w:val="Hyperlink"/>
@@ -31685,7 +31840,7 @@
         </w:rPr>
         <w:t xml:space="preserve"> </w:t>
       </w:r>
-      <w:hyperlink r:id="rId134" w:history="1">
+      <w:hyperlink r:id="rId135" w:history="1">
         <w:r>
           <w:rPr>
             <w:rStyle w:val="Hyperlink"/>
@@ -31812,7 +31967,7 @@
         </w:rPr>
         <w:t xml:space="preserve">, 470-491. </w:t>
       </w:r>
-      <w:hyperlink r:id="rId135" w:history="1">
+      <w:hyperlink r:id="rId136" w:history="1">
         <w:r>
           <w:rPr>
             <w:rStyle w:val="Hyperlink"/>
@@ -31950,7 +32105,7 @@
         </w:rPr>
         <w:t xml:space="preserve">, </w:t>
       </w:r>
-      <w:hyperlink r:id="rId136" w:history="1">
+      <w:hyperlink r:id="rId137" w:history="1">
         <w:r>
           <w:rPr>
             <w:rStyle w:val="Hyperlink"/>
@@ -32068,7 +32223,7 @@
         </w:rPr>
         <w:t xml:space="preserve">, 1879-1896. </w:t>
       </w:r>
-      <w:hyperlink r:id="rId137" w:tgtFrame="_blank" w:history="1">
+      <w:hyperlink r:id="rId138" w:tgtFrame="_blank" w:history="1">
         <w:r>
           <w:rPr>
             <w:rFonts w:ascii="Arial" w:eastAsia="Times New Roman" w:hAnsi="Arial" w:cs="Arial"/>
@@ -32289,7 +32444,7 @@
         </w:rPr>
         <w:t xml:space="preserve">, 2005–2017. </w:t>
       </w:r>
-      <w:hyperlink r:id="rId138">
+      <w:hyperlink r:id="rId139">
         <w:r>
           <w:rPr>
             <w:rFonts w:ascii="Roboto" w:eastAsia="Roboto" w:hAnsi="Roboto" w:cs="Roboto"/>
@@ -32630,7 +32785,7 @@
         </w:rPr>
         <w:t xml:space="preserve">, 407-421. </w:t>
       </w:r>
-      <w:hyperlink r:id="rId139" w:history="1">
+      <w:hyperlink r:id="rId140" w:history="1">
         <w:r>
           <w:rPr>
             <w:rStyle w:val="Hyperlink"/>
@@ -32898,7 +33053,7 @@
         </w:rPr>
         <w:t xml:space="preserve">. </w:t>
       </w:r>
-      <w:hyperlink r:id="rId140" w:history="1">
+      <w:hyperlink r:id="rId141" w:history="1">
         <w:r>
           <w:rPr>
             <w:rStyle w:val="Hyperlink"/>
@@ -32980,7 +33135,7 @@
         </w:rPr>
         <w:t xml:space="preserve">. </w:t>
       </w:r>
-      <w:hyperlink r:id="rId141" w:history="1">
+      <w:hyperlink r:id="rId142" w:history="1">
         <w:r>
           <w:rPr>
             <w:rStyle w:val="Hyperlink"/>
@@ -33095,45 +33250,41 @@
           <w:sz w:val="24"/>
           <w:szCs w:val="24"/>
         </w:rPr>
-        <w:t xml:space="preserve">A. </w:t>
-      </w:r>
-      <w:proofErr w:type="spellStart"/>
+        <w:t>A. Mehra</w:t>
+      </w:r>
       <w:r>
         <w:rPr>
           <w:rFonts w:ascii="Roboto" w:eastAsia="Roboto" w:hAnsi="Roboto" w:cs="Roboto"/>
-          <w:b/>
-          <w:bCs/>
-          <w:sz w:val="24"/>
-          <w:szCs w:val="24"/>
-        </w:rPr>
-        <w:t>Mehra</w:t>
-      </w:r>
-      <w:proofErr w:type="spellEnd"/>
+          <w:sz w:val="24"/>
+          <w:szCs w:val="24"/>
+        </w:rPr>
+        <w:t xml:space="preserve">, E. </w:t>
+      </w:r>
+      <w:proofErr w:type="spellStart"/>
       <w:r>
         <w:rPr>
           <w:rFonts w:ascii="Roboto" w:eastAsia="Roboto" w:hAnsi="Roboto" w:cs="Roboto"/>
           <w:sz w:val="24"/>
           <w:szCs w:val="24"/>
         </w:rPr>
-        <w:t xml:space="preserve">, E. </w:t>
-      </w:r>
-      <w:proofErr w:type="spellStart"/>
+        <w:t>Bayler</w:t>
+      </w:r>
+      <w:proofErr w:type="spellEnd"/>
       <w:r>
         <w:rPr>
           <w:rFonts w:ascii="Roboto" w:eastAsia="Roboto" w:hAnsi="Roboto" w:cs="Roboto"/>
           <w:sz w:val="24"/>
           <w:szCs w:val="24"/>
         </w:rPr>
-        <w:t>Bayler</w:t>
-      </w:r>
-      <w:proofErr w:type="spellEnd"/>
+        <w:t>,</w:t>
+      </w:r>
       <w:r>
         <w:rPr>
           <w:rFonts w:ascii="Roboto" w:eastAsia="Roboto" w:hAnsi="Roboto" w:cs="Roboto"/>
           <w:sz w:val="24"/>
           <w:szCs w:val="24"/>
         </w:rPr>
-        <w:t>,</w:t>
+        <w:t xml:space="preserve"> and H.-C. </w:t>
       </w:r>
       <w:r>
         <w:rPr>
@@ -33141,7 +33292,7 @@
           <w:sz w:val="24"/>
           <w:szCs w:val="24"/>
         </w:rPr>
-        <w:t xml:space="preserve"> and H.-C. </w:t>
+        <w:t>Kim,</w:t>
       </w:r>
       <w:r>
         <w:rPr>
@@ -33149,7 +33300,7 @@
           <w:sz w:val="24"/>
           <w:szCs w:val="24"/>
         </w:rPr>
-        <w:t>Kim,</w:t>
+        <w:t xml:space="preserve"> 2017: </w:t>
       </w:r>
       <w:r>
         <w:rPr>
@@ -33157,7 +33308,7 @@
           <w:sz w:val="24"/>
           <w:szCs w:val="24"/>
         </w:rPr>
-        <w:t xml:space="preserve"> 2017: </w:t>
+        <w:t>Optimization of a Neural Network-Based Biological Model for Chlorophyll-a Concentration in the Upper Ocean</w:t>
       </w:r>
       <w:r>
         <w:rPr>
@@ -33165,17 +33316,9 @@
           <w:sz w:val="24"/>
           <w:szCs w:val="24"/>
         </w:rPr>
-        <w:t>Optimization of a Neural Network-Based Biological Model for Chlorophyll-a Concentration in the Upper Ocean</w:t>
-      </w:r>
-      <w:r>
-        <w:rPr>
-          <w:rFonts w:ascii="Roboto" w:eastAsia="Roboto" w:hAnsi="Roboto" w:cs="Roboto"/>
-          <w:sz w:val="24"/>
-          <w:szCs w:val="24"/>
-        </w:rPr>
         <w:t xml:space="preserve">. </w:t>
       </w:r>
-      <w:hyperlink r:id="rId142" w:history="1">
+      <w:hyperlink r:id="rId143" w:history="1">
         <w:r>
           <w:rPr>
             <w:rStyle w:val="Hyperlink"/>
@@ -33327,7 +33470,7 @@
         </w:rPr>
         <w:t xml:space="preserve">, 8941–8965. </w:t>
       </w:r>
-      <w:hyperlink r:id="rId143" w:history="1">
+      <w:hyperlink r:id="rId144" w:history="1">
         <w:r>
           <w:rPr>
             <w:rStyle w:val="Hyperlink"/>
@@ -33733,7 +33876,7 @@
         </w:rPr>
         <w:t xml:space="preserve">, 343-360. </w:t>
       </w:r>
-      <w:hyperlink r:id="rId144" w:tgtFrame="_blank" w:history="1">
+      <w:hyperlink r:id="rId145" w:tgtFrame="_blank" w:history="1">
         <w:r>
           <w:rPr>
             <w:rStyle w:val="Hyperlink"/>
@@ -33934,7 +34077,7 @@
         </w:rPr>
         <w:t xml:space="preserve">, 78-91. </w:t>
       </w:r>
-      <w:hyperlink r:id="rId145" w:tgtFrame="_blank" w:tooltip="Persistent link using digital object identifier" w:history="1">
+      <w:hyperlink r:id="rId146" w:tgtFrame="_blank" w:tooltip="Persistent link using digital object identifier" w:history="1">
         <w:r>
           <w:rPr>
             <w:rStyle w:val="Hyperlink"/>
@@ -34060,7 +34203,7 @@
         </w:rPr>
         <w:t xml:space="preserve">, 4877-4898. </w:t>
       </w:r>
-      <w:hyperlink r:id="rId146" w:tgtFrame="_blank" w:history="1">
+      <w:hyperlink r:id="rId147" w:tgtFrame="_blank" w:history="1">
         <w:r>
           <w:rPr>
             <w:rStyle w:val="Hyperlink"/>
@@ -34627,7 +34770,7 @@
         </w:rPr>
         <w:t xml:space="preserve">, 999-1013. </w:t>
       </w:r>
-      <w:hyperlink r:id="rId147" w:tgtFrame="_blank" w:history="1">
+      <w:hyperlink r:id="rId148" w:tgtFrame="_blank" w:history="1">
         <w:r>
           <w:rPr>
             <w:rStyle w:val="Hyperlink"/>
@@ -34764,7 +34907,7 @@
         </w:rPr>
         <w:t xml:space="preserve"> </w:t>
       </w:r>
-      <w:hyperlink r:id="rId148" w:history="1">
+      <w:hyperlink r:id="rId149" w:history="1">
         <w:r>
           <w:rPr>
             <w:rStyle w:val="Hyperlink"/>
@@ -34988,7 +35131,7 @@
         </w:rPr>
         <w:t xml:space="preserve">. </w:t>
       </w:r>
-      <w:hyperlink r:id="rId149" w:history="1">
+      <w:hyperlink r:id="rId150" w:history="1">
         <w:r>
           <w:rPr>
             <w:rStyle w:val="Hyperlink"/>
@@ -35235,7 +35378,7 @@
         </w:rPr>
         <w:t xml:space="preserve">, 8, 15 pp. </w:t>
       </w:r>
-      <w:hyperlink r:id="rId150" w:history="1">
+      <w:hyperlink r:id="rId151" w:history="1">
         <w:r>
           <w:rPr>
             <w:rStyle w:val="Hyperlink"/>
@@ -35965,7 +36108,7 @@
         </w:rPr>
         <w:t xml:space="preserve">, 1717-1737. </w:t>
       </w:r>
-      <w:hyperlink r:id="rId151" w:tgtFrame="_blank" w:history="1">
+      <w:hyperlink r:id="rId152" w:tgtFrame="_blank" w:history="1">
         <w:r>
           <w:rPr>
             <w:rStyle w:val="Hyperlink"/>
@@ -36054,7 +36197,7 @@
         </w:rPr>
         <w:t xml:space="preserve">. </w:t>
       </w:r>
-      <w:hyperlink r:id="rId152" w:history="1">
+      <w:hyperlink r:id="rId153" w:history="1">
         <w:r>
           <w:rPr>
             <w:rStyle w:val="Hyperlink"/>
@@ -36103,7 +36246,7 @@
         </w:rPr>
         <w:t xml:space="preserve">. </w:t>
       </w:r>
-      <w:hyperlink r:id="rId153" w:history="1">
+      <w:hyperlink r:id="rId154" w:history="1">
         <w:r>
           <w:rPr>
             <w:rStyle w:val="Hyperlink"/>
@@ -36279,7 +36422,7 @@
         </w:rPr>
         <w:t xml:space="preserve">, 1083-1105. </w:t>
       </w:r>
-      <w:hyperlink r:id="rId154" w:tgtFrame="_blank" w:history="1">
+      <w:hyperlink r:id="rId155" w:tgtFrame="_blank" w:history="1">
         <w:r>
           <w:rPr>
             <w:rStyle w:val="Hyperlink"/>
@@ -36714,7 +36857,7 @@
         </w:rPr>
         <w:t xml:space="preserve">. </w:t>
       </w:r>
-      <w:hyperlink r:id="rId155" w:history="1">
+      <w:hyperlink r:id="rId156" w:history="1">
         <w:r>
           <w:rPr>
             <w:rStyle w:val="Hyperlink"/>
@@ -36853,7 +36996,7 @@
         </w:rPr>
         <w:t xml:space="preserve">. </w:t>
       </w:r>
-      <w:hyperlink r:id="rId156" w:history="1">
+      <w:hyperlink r:id="rId157" w:history="1">
         <w:r>
           <w:rPr>
             <w:rStyle w:val="Hyperlink"/>
@@ -36940,7 +37083,7 @@
         </w:rPr>
         <w:t xml:space="preserve"> </w:t>
       </w:r>
-      <w:hyperlink r:id="rId157" w:history="1">
+      <w:hyperlink r:id="rId158" w:history="1">
         <w:r>
           <w:rPr>
             <w:rStyle w:val="Hyperlink"/>
@@ -37019,7 +37162,7 @@
         </w:rPr>
         <w:t xml:space="preserve">, 83-96. </w:t>
       </w:r>
-      <w:hyperlink r:id="rId158" w:history="1">
+      <w:hyperlink r:id="rId159" w:history="1">
         <w:r>
           <w:rPr>
             <w:rStyle w:val="Hyperlink"/>
@@ -37250,7 +37393,7 @@
         </w:rPr>
         <w:t xml:space="preserve">, 625-649. </w:t>
       </w:r>
-      <w:hyperlink r:id="rId159" w:tgtFrame="_blank" w:history="1">
+      <w:hyperlink r:id="rId160" w:tgtFrame="_blank" w:history="1">
         <w:r>
           <w:rPr>
             <w:rFonts w:ascii="Arial" w:eastAsia="Times New Roman" w:hAnsi="Arial" w:cs="Arial"/>
@@ -37428,7 +37571,7 @@
         </w:rPr>
         <w:t xml:space="preserve">, 1413-1426. </w:t>
       </w:r>
-      <w:hyperlink r:id="rId160" w:tgtFrame="_blank" w:history="1">
+      <w:hyperlink r:id="rId161" w:tgtFrame="_blank" w:history="1">
         <w:r>
           <w:rPr>
             <w:rStyle w:val="Hyperlink"/>
@@ -37618,7 +37761,7 @@
         </w:rPr>
         <w:t xml:space="preserve">, 881-903. </w:t>
       </w:r>
-      <w:hyperlink r:id="rId161" w:tgtFrame="_blank" w:history="1">
+      <w:hyperlink r:id="rId162" w:tgtFrame="_blank" w:history="1">
         <w:r>
           <w:rPr>
             <w:rStyle w:val="Hyperlink"/>
@@ -37821,7 +37964,7 @@
         </w:rPr>
         <w:t xml:space="preserve">, 3969-3987. </w:t>
       </w:r>
-      <w:hyperlink r:id="rId162" w:tgtFrame="_blank" w:history="1">
+      <w:hyperlink r:id="rId163" w:tgtFrame="_blank" w:history="1">
         <w:r>
           <w:rPr>
             <w:rStyle w:val="Hyperlink"/>
@@ -38054,7 +38197,7 @@
       <w:r>
         <w:t xml:space="preserve"> </w:t>
       </w:r>
-      <w:hyperlink r:id="rId163" w:history="1">
+      <w:hyperlink r:id="rId164" w:history="1">
         <w:r>
           <w:rPr>
             <w:rStyle w:val="Hyperlink"/>
@@ -38252,7 +38395,7 @@
         </w:rPr>
         <w:t xml:space="preserve">, 2159-2173. </w:t>
       </w:r>
-      <w:hyperlink r:id="rId164" w:history="1">
+      <w:hyperlink r:id="rId165" w:history="1">
         <w:r>
           <w:rPr>
             <w:rStyle w:val="Hyperlink"/>
@@ -38537,7 +38680,7 @@
         </w:rPr>
         <w:t xml:space="preserve">, 47 pp. </w:t>
       </w:r>
-      <w:hyperlink r:id="rId165" w:history="1">
+      <w:hyperlink r:id="rId166" w:history="1">
         <w:r>
           <w:rPr>
             <w:rStyle w:val="Hyperlink"/>
@@ -38842,7 +38985,7 @@
         </w:rPr>
         <w:t xml:space="preserve">, 1669-1694. </w:t>
       </w:r>
-      <w:hyperlink r:id="rId166" w:tgtFrame="_blank" w:history="1">
+      <w:hyperlink r:id="rId167" w:tgtFrame="_blank" w:history="1">
         <w:r>
           <w:rPr>
             <w:rStyle w:val="Hyperlink"/>
@@ -39069,7 +39212,7 @@
         </w:rPr>
         <w:t xml:space="preserve">, 353-360. </w:t>
       </w:r>
-      <w:hyperlink r:id="rId167" w:tgtFrame="_blank" w:history="1">
+      <w:hyperlink r:id="rId168" w:tgtFrame="_blank" w:history="1">
         <w:r>
           <w:rPr>
             <w:rStyle w:val="Hyperlink"/>
@@ -39526,7 +39669,7 @@
         </w:rPr>
         <w:t xml:space="preserve">. </w:t>
       </w:r>
-      <w:hyperlink r:id="rId168" w:tgtFrame="_blank" w:history="1">
+      <w:hyperlink r:id="rId169" w:tgtFrame="_blank" w:history="1">
         <w:r>
           <w:rPr>
             <w:rStyle w:val="Hyperlink"/>
@@ -39941,18 +40084,8 @@
           <w:b/>
           <w:bCs/>
         </w:rPr>
-        <w:t xml:space="preserve">A. </w:t>
-      </w:r>
-      <w:proofErr w:type="spellStart"/>
-      <w:r>
-        <w:rPr>
-          <w:rFonts w:ascii="Arial" w:hAnsi="Arial" w:cs="Arial"/>
-          <w:b/>
-          <w:bCs/>
-        </w:rPr>
-        <w:t>Mehra</w:t>
-      </w:r>
-      <w:proofErr w:type="spellEnd"/>
+        <w:t>A. Mehra</w:t>
+      </w:r>
       <w:r>
         <w:rPr>
           <w:rFonts w:ascii="Arial" w:hAnsi="Arial" w:cs="Arial"/>
@@ -40214,7 +40347,7 @@
         </w:rPr>
         <w:t xml:space="preserve">, 2358-2378. </w:t>
       </w:r>
-      <w:hyperlink r:id="rId169" w:tgtFrame="_blank" w:history="1">
+      <w:hyperlink r:id="rId170" w:tgtFrame="_blank" w:history="1">
         <w:r>
           <w:rPr>
             <w:rStyle w:val="Hyperlink"/>
@@ -40410,7 +40543,7 @@
         </w:rPr>
         <w:t xml:space="preserve">, 1475-1489. </w:t>
       </w:r>
-      <w:hyperlink r:id="rId170" w:history="1">
+      <w:hyperlink r:id="rId171" w:history="1">
         <w:r>
           <w:rPr>
             <w:rStyle w:val="Hyperlink"/>
@@ -40685,7 +40818,7 @@
         </w:rPr>
         <w:t xml:space="preserve">, 1049-1067. </w:t>
       </w:r>
-      <w:hyperlink r:id="rId171" w:tgtFrame="_blank" w:history="1">
+      <w:hyperlink r:id="rId172" w:tgtFrame="_blank" w:history="1">
         <w:r>
           <w:rPr>
             <w:rStyle w:val="Hyperlink"/>
@@ -40729,25 +40862,7 @@
           <w:b/>
           <w:bCs/>
         </w:rPr>
-        <w:t xml:space="preserve">, A. </w:t>
-      </w:r>
-      <w:proofErr w:type="spellStart"/>
-      <w:r>
-        <w:rPr>
-          <w:rFonts w:ascii="Arial" w:hAnsi="Arial" w:cs="Arial"/>
-          <w:b/>
-          <w:bCs/>
-        </w:rPr>
-        <w:t>Mehra</w:t>
-      </w:r>
-      <w:proofErr w:type="spellEnd"/>
-      <w:r>
-        <w:rPr>
-          <w:rFonts w:ascii="Arial" w:hAnsi="Arial" w:cs="Arial"/>
-          <w:b/>
-          <w:bCs/>
-        </w:rPr>
-        <w:t xml:space="preserve">, </w:t>
+        <w:t xml:space="preserve">, A. Mehra, </w:t>
       </w:r>
       <w:r>
         <w:rPr>
@@ -40836,7 +40951,7 @@
         </w:rPr>
         <w:t xml:space="preserve">, 553-579. </w:t>
       </w:r>
-      <w:hyperlink r:id="rId172" w:tgtFrame="_blank" w:history="1">
+      <w:hyperlink r:id="rId173" w:tgtFrame="_blank" w:history="1">
         <w:r>
           <w:rPr>
             <w:rStyle w:val="Hyperlink"/>
@@ -40974,7 +41089,7 @@
         </w:rPr>
         <w:t xml:space="preserve">, 2125-2135. </w:t>
       </w:r>
-      <w:hyperlink r:id="rId173" w:tgtFrame="_blank" w:history="1">
+      <w:hyperlink r:id="rId174" w:tgtFrame="_blank" w:history="1">
         <w:r>
           <w:rPr>
             <w:rStyle w:val="Hyperlink"/>
@@ -41160,7 +41275,7 @@
         </w:rPr>
         <w:t xml:space="preserve">, 341-352. </w:t>
       </w:r>
-      <w:hyperlink r:id="rId174" w:tgtFrame="_blank" w:history="1">
+      <w:hyperlink r:id="rId175" w:tgtFrame="_blank" w:history="1">
         <w:r>
           <w:rPr>
             <w:rStyle w:val="Hyperlink"/>
@@ -41605,7 +41720,7 @@
         </w:rPr>
         <w:t xml:space="preserve">. </w:t>
       </w:r>
-      <w:hyperlink r:id="rId175" w:tgtFrame="_blank" w:history="1">
+      <w:hyperlink r:id="rId176" w:tgtFrame="_blank" w:history="1">
         <w:r>
           <w:rPr>
             <w:rStyle w:val="Hyperlink"/>
@@ -41830,18 +41945,8 @@
           <w:b/>
           <w:bCs/>
         </w:rPr>
-        <w:t xml:space="preserve">, A. </w:t>
-      </w:r>
-      <w:proofErr w:type="spellStart"/>
-      <w:r>
-        <w:rPr>
-          <w:rFonts w:ascii="Arial" w:hAnsi="Arial" w:cs="Arial"/>
-          <w:b/>
-          <w:bCs/>
-        </w:rPr>
-        <w:t>Mehra</w:t>
-      </w:r>
-      <w:proofErr w:type="spellEnd"/>
+        <w:t>, A. Mehra</w:t>
+      </w:r>
       <w:r>
         <w:rPr>
           <w:rFonts w:ascii="Arial" w:hAnsi="Arial" w:cs="Arial"/>
@@ -41927,7 +42032,7 @@
         </w:rPr>
         <w:t>, vol. 2016, Article ID 6156513, 9 pages, 2016. </w:t>
       </w:r>
-      <w:hyperlink r:id="rId176" w:history="1">
+      <w:hyperlink r:id="rId177" w:history="1">
         <w:r>
           <w:rPr>
             <w:rStyle w:val="Hyperlink"/>
@@ -42082,7 +42187,7 @@
         </w:rPr>
         <w:t xml:space="preserve">. </w:t>
       </w:r>
-      <w:hyperlink r:id="rId177" w:tgtFrame="_blank" w:history="1">
+      <w:hyperlink r:id="rId178" w:tgtFrame="_blank" w:history="1">
         <w:r>
           <w:rPr>
             <w:rStyle w:val="Hyperlink"/>
@@ -42458,7 +42563,7 @@
         </w:rPr>
         <w:t xml:space="preserve">, 1951-1972. </w:t>
       </w:r>
-      <w:hyperlink r:id="rId178" w:tgtFrame="_blank" w:history="1">
+      <w:hyperlink r:id="rId179" w:tgtFrame="_blank" w:history="1">
         <w:r>
           <w:rPr>
             <w:rStyle w:val="Hyperlink"/>
@@ -42661,7 +42766,7 @@
         </w:rPr>
         <w:t xml:space="preserve">, 627-642. </w:t>
       </w:r>
-      <w:hyperlink r:id="rId179" w:tgtFrame="_blank" w:history="1">
+      <w:hyperlink r:id="rId180" w:tgtFrame="_blank" w:history="1">
         <w:r>
           <w:rPr>
             <w:rStyle w:val="Hyperlink"/>
@@ -42890,7 +42995,7 @@
         </w:rPr>
         <w:t xml:space="preserve">, 2047-2055. </w:t>
       </w:r>
-      <w:hyperlink r:id="rId180" w:tgtFrame="_blank" w:history="1">
+      <w:hyperlink r:id="rId181" w:tgtFrame="_blank" w:history="1">
         <w:r>
           <w:rPr>
             <w:rStyle w:val="Hyperlink"/>
@@ -43242,7 +43347,7 @@
         </w:rPr>
         <w:t xml:space="preserve">, 9(5), 1905-1919. </w:t>
       </w:r>
-      <w:hyperlink r:id="rId181" w:history="1">
+      <w:hyperlink r:id="rId182" w:history="1">
         <w:r>
           <w:rPr>
             <w:rStyle w:val="Hyperlink"/>
@@ -43398,7 +43503,7 @@
         </w:rPr>
         <w:t xml:space="preserve">. </w:t>
       </w:r>
-      <w:hyperlink r:id="rId182" w:history="1">
+      <w:hyperlink r:id="rId183" w:history="1">
         <w:r>
           <w:rPr>
             <w:rStyle w:val="Hyperlink"/>
@@ -43614,7 +43719,7 @@
         </w:rPr>
         <w:t xml:space="preserve">, 745-759. </w:t>
       </w:r>
-      <w:hyperlink r:id="rId183" w:tgtFrame="_blank" w:history="1">
+      <w:hyperlink r:id="rId184" w:tgtFrame="_blank" w:history="1">
         <w:r>
           <w:rPr>
             <w:rStyle w:val="Hyperlink"/>
@@ -43831,7 +43936,7 @@
         </w:rPr>
         <w:t xml:space="preserve">. </w:t>
       </w:r>
-      <w:hyperlink r:id="rId184" w:history="1">
+      <w:hyperlink r:id="rId185" w:history="1">
         <w:r>
           <w:rPr>
             <w:rStyle w:val="Hyperlink"/>
@@ -44016,7 +44121,7 @@
         </w:rPr>
         <w:t xml:space="preserve">, 4911-4925. </w:t>
       </w:r>
-      <w:hyperlink r:id="rId185" w:tgtFrame="_blank" w:history="1">
+      <w:hyperlink r:id="rId186" w:tgtFrame="_blank" w:history="1">
         <w:r>
           <w:rPr>
             <w:rStyle w:val="Hyperlink"/>
@@ -44095,7 +44200,7 @@
         </w:rPr>
         <w:t xml:space="preserve">. </w:t>
       </w:r>
-      <w:hyperlink r:id="rId186" w:history="1">
+      <w:hyperlink r:id="rId187" w:history="1">
         <w:r>
           <w:rPr>
             <w:rStyle w:val="Hyperlink"/>
@@ -44190,7 +44295,7 @@
         </w:rPr>
         <w:t xml:space="preserve"> </w:t>
       </w:r>
-      <w:hyperlink r:id="rId187" w:tgtFrame="_blank" w:history="1">
+      <w:hyperlink r:id="rId188" w:tgtFrame="_blank" w:history="1">
         <w:r>
           <w:rPr>
             <w:rStyle w:val="Hyperlink"/>
@@ -44291,7 +44396,7 @@
         </w:rPr>
         <w:t xml:space="preserve"> </w:t>
       </w:r>
-      <w:hyperlink r:id="rId188" w:history="1">
+      <w:hyperlink r:id="rId189" w:history="1">
         <w:r>
           <w:rPr>
             <w:rStyle w:val="Hyperlink"/>
@@ -44400,7 +44505,7 @@
         </w:rPr>
         <w:t xml:space="preserve"> </w:t>
       </w:r>
-      <w:hyperlink r:id="rId189" w:tgtFrame="_blank" w:history="1">
+      <w:hyperlink r:id="rId190" w:tgtFrame="_blank" w:history="1">
         <w:r>
           <w:rPr>
             <w:rStyle w:val="Hyperlink"/>
@@ -44875,7 +44980,7 @@
         </w:rPr>
         <w:t xml:space="preserve"> </w:t>
       </w:r>
-      <w:hyperlink r:id="rId190" w:history="1">
+      <w:hyperlink r:id="rId191" w:history="1">
         <w:r>
           <w:rPr>
             <w:rStyle w:val="Hyperlink"/>
@@ -45124,7 +45229,7 @@
         </w:rPr>
         <w:t xml:space="preserve">, 1427-1440. </w:t>
       </w:r>
-      <w:hyperlink r:id="rId191" w:tgtFrame="_blank" w:history="1">
+      <w:hyperlink r:id="rId192" w:tgtFrame="_blank" w:history="1">
         <w:r>
           <w:rPr>
             <w:rStyle w:val="Hyperlink"/>
@@ -45222,7 +45327,7 @@
         </w:rPr>
         <w:t xml:space="preserve">. Springer, Dordrecht. </w:t>
       </w:r>
-      <w:hyperlink r:id="rId192" w:history="1">
+      <w:hyperlink r:id="rId193" w:history="1">
         <w:r>
           <w:rPr>
             <w:rStyle w:val="Hyperlink"/>
@@ -45415,7 +45520,7 @@
         </w:rPr>
         <w:t xml:space="preserve">, 877-894. </w:t>
       </w:r>
-      <w:hyperlink r:id="rId193" w:tgtFrame="_blank" w:history="1">
+      <w:hyperlink r:id="rId194" w:tgtFrame="_blank" w:history="1">
         <w:r>
           <w:rPr>
             <w:rStyle w:val="Hyperlink"/>
@@ -45680,7 +45785,7 @@
         </w:rPr>
         <w:t xml:space="preserve">, 1229-1247. </w:t>
       </w:r>
-      <w:hyperlink r:id="rId194" w:tgtFrame="_blank" w:history="1">
+      <w:hyperlink r:id="rId195" w:tgtFrame="_blank" w:history="1">
         <w:r>
           <w:rPr>
             <w:rStyle w:val="Hyperlink"/>
@@ -45900,7 +46005,7 @@
         </w:rPr>
         <w:t xml:space="preserve">, 2135-2147. </w:t>
       </w:r>
-      <w:hyperlink r:id="rId195" w:tgtFrame="_blank" w:history="1">
+      <w:hyperlink r:id="rId196" w:tgtFrame="_blank" w:history="1">
         <w:r>
           <w:rPr>
             <w:rStyle w:val="Hyperlink"/>
@@ -46244,7 +46349,7 @@
         </w:rPr>
         <w:t xml:space="preserve">. </w:t>
       </w:r>
-      <w:hyperlink r:id="rId196" w:history="1">
+      <w:hyperlink r:id="rId197" w:history="1">
         <w:r>
           <w:rPr>
             <w:rStyle w:val="Hyperlink"/>
@@ -46736,7 +46841,7 @@
         </w:rPr>
         <w:t xml:space="preserve">. </w:t>
       </w:r>
-      <w:hyperlink r:id="rId197" w:history="1">
+      <w:hyperlink r:id="rId198" w:history="1">
         <w:r>
           <w:rPr>
             <w:rStyle w:val="Hyperlink"/>
@@ -46972,7 +47077,7 @@
         </w:rPr>
         <w:t xml:space="preserve">). </w:t>
       </w:r>
-      <w:hyperlink r:id="rId198" w:history="1">
+      <w:hyperlink r:id="rId199" w:history="1">
         <w:r>
           <w:rPr>
             <w:rStyle w:val="Hyperlink"/>
@@ -47253,7 +47358,7 @@
         </w:rPr>
         <w:t xml:space="preserve">, 2019-2034. </w:t>
       </w:r>
-      <w:hyperlink r:id="rId199" w:tgtFrame="_blank" w:history="1">
+      <w:hyperlink r:id="rId200" w:tgtFrame="_blank" w:history="1">
         <w:r>
           <w:rPr>
             <w:rStyle w:val="Hyperlink"/>
@@ -47400,7 +47505,7 @@
         </w:rPr>
         <w:t xml:space="preserve"> (6), 2058-2074. </w:t>
       </w:r>
-      <w:hyperlink r:id="rId200" w:history="1">
+      <w:hyperlink r:id="rId201" w:history="1">
         <w:r>
           <w:rPr>
             <w:rStyle w:val="Hyperlink"/>
@@ -47626,7 +47731,7 @@
         </w:rPr>
         <w:t xml:space="preserve">, 4709-4735. </w:t>
       </w:r>
-      <w:hyperlink r:id="rId201" w:tgtFrame="_blank" w:history="1">
+      <w:hyperlink r:id="rId202" w:tgtFrame="_blank" w:history="1">
         <w:r>
           <w:rPr>
             <w:rStyle w:val="Hyperlink"/>
@@ -47779,7 +47884,7 @@
         </w:rPr>
         <w:t xml:space="preserve">, 1687-1702. </w:t>
       </w:r>
-      <w:hyperlink r:id="rId202" w:tgtFrame="_blank" w:history="1">
+      <w:hyperlink r:id="rId203" w:tgtFrame="_blank" w:history="1">
         <w:r>
           <w:rPr>
             <w:rStyle w:val="Hyperlink"/>
@@ -47890,7 +47995,7 @@
         </w:rPr>
         <w:t xml:space="preserve">, 149-160. </w:t>
       </w:r>
-      <w:hyperlink r:id="rId203" w:history="1">
+      <w:hyperlink r:id="rId204" w:history="1">
         <w:r>
           <w:rPr>
             <w:rStyle w:val="Hyperlink"/>
@@ -48126,7 +48231,7 @@
         </w:rPr>
         <w:t xml:space="preserve">, 953-960. </w:t>
       </w:r>
-      <w:hyperlink r:id="rId204" w:tgtFrame="_blank" w:history="1">
+      <w:hyperlink r:id="rId205" w:tgtFrame="_blank" w:history="1">
         <w:r>
           <w:rPr>
             <w:rStyle w:val="Hyperlink"/>
@@ -48451,7 +48556,7 @@
         </w:rPr>
         <w:t xml:space="preserve">. </w:t>
       </w:r>
-      <w:hyperlink r:id="rId205" w:tgtFrame="_blank" w:history="1">
+      <w:hyperlink r:id="rId206" w:tgtFrame="_blank" w:history="1">
         <w:r>
           <w:rPr>
             <w:rStyle w:val="Hyperlink"/>
@@ -48592,7 +48697,7 @@
         </w:rPr>
         <w:t xml:space="preserve">. </w:t>
       </w:r>
-      <w:hyperlink r:id="rId206" w:history="1">
+      <w:hyperlink r:id="rId207" w:history="1">
         <w:r>
           <w:rPr>
             <w:rStyle w:val="Hyperlink"/>
@@ -48834,7 +48939,7 @@
         </w:rPr>
         <w:t xml:space="preserve">. </w:t>
       </w:r>
-      <w:hyperlink r:id="rId207" w:tgtFrame="_blank" w:history="1">
+      <w:hyperlink r:id="rId208" w:tgtFrame="_blank" w:history="1">
         <w:r>
           <w:rPr>
             <w:rStyle w:val="Hyperlink"/>
@@ -48911,7 +49016,7 @@
         </w:rPr>
         <w:t xml:space="preserve">, S. McKeen, E. J. Williams, and S. S. Brown, 2015: </w:t>
       </w:r>
-      <w:hyperlink r:id="rId208" w:history="1">
+      <w:hyperlink r:id="rId209" w:history="1">
         <w:r>
           <w:rPr>
             <w:rStyle w:val="Hyperlink"/>
@@ -48956,7 +49061,7 @@
         </w:rPr>
         <w:t xml:space="preserve">. </w:t>
       </w:r>
-      <w:hyperlink r:id="rId209" w:history="1">
+      <w:hyperlink r:id="rId210" w:history="1">
         <w:r>
           <w:rPr>
             <w:rStyle w:val="Hyperlink"/>
@@ -49133,7 +49238,7 @@
         </w:rPr>
         <w:t xml:space="preserve">1205–1221 (2015). </w:t>
       </w:r>
-      <w:hyperlink r:id="rId210" w:history="1">
+      <w:hyperlink r:id="rId211" w:history="1">
         <w:r>
           <w:rPr>
             <w:rStyle w:val="Hyperlink"/>
@@ -49374,7 +49479,7 @@
         </w:rPr>
         <w:t xml:space="preserve">. </w:t>
       </w:r>
-      <w:hyperlink r:id="rId211" w:history="1">
+      <w:hyperlink r:id="rId212" w:history="1">
         <w:r>
           <w:rPr>
             <w:rStyle w:val="Hyperlink"/>
@@ -49502,7 +49607,7 @@
         </w:rPr>
         <w:t xml:space="preserve">729. </w:t>
       </w:r>
-      <w:hyperlink r:id="rId212" w:tgtFrame="_blank" w:history="1">
+      <w:hyperlink r:id="rId213" w:tgtFrame="_blank" w:history="1">
         <w:r>
           <w:rPr>
             <w:rStyle w:val="Hyperlink"/>
@@ -49631,7 +49736,7 @@
         </w:rPr>
         <w:t xml:space="preserve">, 841-854. </w:t>
       </w:r>
-      <w:hyperlink r:id="rId213" w:tgtFrame="_blank" w:history="1">
+      <w:hyperlink r:id="rId214" w:tgtFrame="_blank" w:history="1">
         <w:r>
           <w:rPr>
             <w:rStyle w:val="Hyperlink"/>
@@ -49709,7 +49814,7 @@
         </w:rPr>
         <w:t xml:space="preserve">, 771-792. </w:t>
       </w:r>
-      <w:hyperlink r:id="rId214" w:tgtFrame="_blank" w:history="1">
+      <w:hyperlink r:id="rId215" w:tgtFrame="_blank" w:history="1">
         <w:r>
           <w:rPr>
             <w:rStyle w:val="Hyperlink"/>
@@ -50000,7 +50105,7 @@
         </w:rPr>
         <w:t xml:space="preserve">. </w:t>
       </w:r>
-      <w:hyperlink r:id="rId215" w:history="1">
+      <w:hyperlink r:id="rId216" w:history="1">
         <w:r>
           <w:rPr>
             <w:rStyle w:val="Hyperlink"/>
@@ -50169,7 +50274,7 @@
         </w:rPr>
         <w:t xml:space="preserve">, 3087-3018. </w:t>
       </w:r>
-      <w:hyperlink r:id="rId216" w:tgtFrame="_blank" w:history="1">
+      <w:hyperlink r:id="rId217" w:tgtFrame="_blank" w:history="1">
         <w:r>
           <w:rPr>
             <w:rStyle w:val="Hyperlink"/>
@@ -50291,7 +50396,7 @@
         </w:rPr>
         <w:t xml:space="preserve">, 3204-3213. </w:t>
       </w:r>
-      <w:hyperlink r:id="rId217" w:tgtFrame="_blank" w:history="1">
+      <w:hyperlink r:id="rId218" w:tgtFrame="_blank" w:history="1">
         <w:r>
           <w:rPr>
             <w:rStyle w:val="Hyperlink"/>
@@ -50383,7 +50488,7 @@
         </w:rPr>
         <w:t xml:space="preserve">, 1689–1705. </w:t>
       </w:r>
-      <w:hyperlink r:id="rId218" w:tgtFrame="_blank" w:history="1">
+      <w:hyperlink r:id="rId219" w:tgtFrame="_blank" w:history="1">
         <w:r>
           <w:rPr>
             <w:rStyle w:val="Hyperlink"/>
@@ -50578,7 +50683,7 @@
         </w:rPr>
         <w:t xml:space="preserve">. </w:t>
       </w:r>
-      <w:hyperlink r:id="rId219" w:tgtFrame="_blank" w:history="1">
+      <w:hyperlink r:id="rId220" w:tgtFrame="_blank" w:history="1">
         <w:r>
           <w:rPr>
             <w:rStyle w:val="Hyperlink"/>
@@ -50839,7 +50944,7 @@
         </w:rPr>
         <w:t xml:space="preserve">, 1-11. </w:t>
       </w:r>
-      <w:hyperlink r:id="rId220" w:tgtFrame="_blank" w:history="1">
+      <w:hyperlink r:id="rId221" w:tgtFrame="_blank" w:history="1">
         <w:r>
           <w:rPr>
             <w:rStyle w:val="Hyperlink"/>
@@ -50933,7 +51038,7 @@
         </w:rPr>
         <w:t xml:space="preserve">, 827-840. </w:t>
       </w:r>
-      <w:hyperlink r:id="rId221" w:tgtFrame="_blank" w:history="1">
+      <w:hyperlink r:id="rId222" w:tgtFrame="_blank" w:history="1">
         <w:r>
           <w:rPr>
             <w:rStyle w:val="Hyperlink"/>
@@ -51046,25 +51151,7 @@
           <w:b/>
           <w:bCs/>
         </w:rPr>
-        <w:t xml:space="preserve">, A. </w:t>
-      </w:r>
-      <w:proofErr w:type="spellStart"/>
-      <w:r>
-        <w:rPr>
-          <w:rFonts w:ascii="Arial" w:hAnsi="Arial" w:cs="Arial"/>
-          <w:b/>
-          <w:bCs/>
-        </w:rPr>
-        <w:t>Mehra</w:t>
-      </w:r>
-      <w:proofErr w:type="spellEnd"/>
-      <w:r>
-        <w:rPr>
-          <w:rFonts w:ascii="Arial" w:hAnsi="Arial" w:cs="Arial"/>
-          <w:b/>
-          <w:bCs/>
-        </w:rPr>
-        <w:t xml:space="preserve">, </w:t>
+        <w:t xml:space="preserve">, A. Mehra, </w:t>
       </w:r>
       <w:r>
         <w:rPr>
@@ -51104,7 +51191,7 @@
         </w:rPr>
         <w:t xml:space="preserve"> </w:t>
       </w:r>
-      <w:hyperlink r:id="rId222" w:history="1">
+      <w:hyperlink r:id="rId223" w:history="1">
         <w:r>
           <w:rPr>
             <w:rStyle w:val="Hyperlink"/>
@@ -51178,7 +51265,7 @@
         </w:rPr>
         <w:t xml:space="preserve">. </w:t>
       </w:r>
-      <w:hyperlink r:id="rId223" w:history="1">
+      <w:hyperlink r:id="rId224" w:history="1">
         <w:r>
           <w:rPr>
             <w:rStyle w:val="Hyperlink"/>
@@ -51236,7 +51323,7 @@
         </w:rPr>
         <w:t xml:space="preserve"> </w:t>
       </w:r>
-      <w:hyperlink r:id="rId224" w:history="1">
+      <w:hyperlink r:id="rId225" w:history="1">
         <w:r>
           <w:rPr>
             <w:rStyle w:val="Hyperlink"/>
@@ -51308,7 +51395,7 @@
         </w:rPr>
         <w:t xml:space="preserve">, 1411-1428. </w:t>
       </w:r>
-      <w:hyperlink r:id="rId225" w:tgtFrame="_blank" w:history="1">
+      <w:hyperlink r:id="rId226" w:tgtFrame="_blank" w:history="1">
         <w:r>
           <w:rPr>
             <w:rStyle w:val="Hyperlink"/>
@@ -51952,7 +52039,7 @@
         </w:rPr>
         <w:t xml:space="preserve">. </w:t>
       </w:r>
-      <w:hyperlink r:id="rId226" w:history="1">
+      <w:hyperlink r:id="rId227" w:history="1">
         <w:r>
           <w:rPr>
             <w:rStyle w:val="Hyperlink"/>
@@ -52058,7 +52145,7 @@
         </w:rPr>
         <w:t xml:space="preserve">. </w:t>
       </w:r>
-      <w:hyperlink r:id="rId227" w:history="1">
+      <w:hyperlink r:id="rId228" w:history="1">
         <w:r>
           <w:rPr>
             <w:rStyle w:val="Hyperlink"/>
@@ -52235,7 +52322,7 @@
         </w:rPr>
         <w:t xml:space="preserve">, 1355-1373. </w:t>
       </w:r>
-      <w:hyperlink r:id="rId228" w:tgtFrame="_blank" w:history="1">
+      <w:hyperlink r:id="rId229" w:tgtFrame="_blank" w:history="1">
         <w:r>
           <w:rPr>
             <w:rStyle w:val="Hyperlink"/>
@@ -52443,7 +52530,7 @@
         </w:rPr>
         <w:t xml:space="preserve"> 1962-1980. </w:t>
       </w:r>
-      <w:hyperlink r:id="rId229" w:tgtFrame="_blank" w:history="1">
+      <w:hyperlink r:id="rId230" w:tgtFrame="_blank" w:history="1">
         <w:r>
           <w:rPr>
             <w:rStyle w:val="Hyperlink"/>
@@ -52642,7 +52729,7 @@
         </w:rPr>
         <w:t xml:space="preserve"> 1981-2000. </w:t>
       </w:r>
-      <w:hyperlink r:id="rId230" w:tgtFrame="_blank" w:history="1">
+      <w:hyperlink r:id="rId231" w:tgtFrame="_blank" w:history="1">
         <w:r>
           <w:rPr>
             <w:rStyle w:val="Hyperlink"/>
@@ -52820,7 +52907,7 @@
         </w:rPr>
         <w:t xml:space="preserve"> </w:t>
       </w:r>
-      <w:hyperlink r:id="rId231" w:tgtFrame="_blank" w:history="1">
+      <w:hyperlink r:id="rId232" w:tgtFrame="_blank" w:history="1">
         <w:r>
           <w:rPr>
             <w:rStyle w:val="Hyperlink"/>
@@ -53052,7 +53139,7 @@
         </w:rPr>
         <w:t xml:space="preserve"> </w:t>
       </w:r>
-      <w:hyperlink r:id="rId232" w:history="1">
+      <w:hyperlink r:id="rId233" w:history="1">
         <w:r>
           <w:rPr>
             <w:rStyle w:val="Hyperlink"/>
@@ -53222,7 +53309,7 @@
         </w:rPr>
         <w:t xml:space="preserve"> 1757– 1771.  </w:t>
       </w:r>
-      <w:hyperlink r:id="rId233" w:history="1">
+      <w:hyperlink r:id="rId234" w:history="1">
         <w:r>
           <w:rPr>
             <w:rStyle w:val="Hyperlink"/>
@@ -53429,7 +53516,7 @@
         </w:rPr>
         <w:t xml:space="preserve">. </w:t>
       </w:r>
-      <w:hyperlink r:id="rId234" w:tgtFrame="_blank" w:history="1">
+      <w:hyperlink r:id="rId235" w:tgtFrame="_blank" w:history="1">
         <w:r>
           <w:rPr>
             <w:rStyle w:val="Hyperlink"/>
@@ -53552,7 +53639,7 @@
         </w:rPr>
         <w:t xml:space="preserve">, 857-873. </w:t>
       </w:r>
-      <w:hyperlink r:id="rId235" w:tgtFrame="_blank" w:history="1">
+      <w:hyperlink r:id="rId236" w:tgtFrame="_blank" w:history="1">
         <w:r>
           <w:rPr>
             <w:rStyle w:val="Hyperlink"/>
@@ -53647,7 +53734,7 @@
         </w:rPr>
         <w:t xml:space="preserve">, 1575–1582 (2015). </w:t>
       </w:r>
-      <w:hyperlink r:id="rId236" w:history="1">
+      <w:hyperlink r:id="rId237" w:history="1">
         <w:r>
           <w:rPr>
             <w:rStyle w:val="Hyperlink"/>
@@ -53819,7 +53906,7 @@
         </w:rPr>
         <w:t xml:space="preserve">, 914-932. </w:t>
       </w:r>
-      <w:hyperlink r:id="rId237" w:tgtFrame="_blank" w:history="1">
+      <w:hyperlink r:id="rId238" w:tgtFrame="_blank" w:history="1">
         <w:r>
           <w:rPr>
             <w:rStyle w:val="Hyperlink"/>
@@ -54046,7 +54133,7 @@
         </w:rPr>
         <w:t xml:space="preserve">, </w:t>
       </w:r>
-      <w:hyperlink r:id="rId238" w:tgtFrame="_blank" w:history="1">
+      <w:hyperlink r:id="rId239" w:tgtFrame="_blank" w:history="1">
         <w:r>
           <w:rPr>
             <w:rStyle w:val="Hyperlink"/>
@@ -54350,7 +54437,7 @@
         </w:rPr>
         <w:t xml:space="preserve">. </w:t>
       </w:r>
-      <w:hyperlink r:id="rId239" w:history="1">
+      <w:hyperlink r:id="rId240" w:history="1">
         <w:r>
           <w:rPr>
             <w:rStyle w:val="Hyperlink"/>
@@ -54494,7 +54581,7 @@
         </w:rPr>
         <w:t xml:space="preserve">, 3774-3803. </w:t>
       </w:r>
-      <w:hyperlink r:id="rId240" w:tgtFrame="_blank" w:history="1">
+      <w:hyperlink r:id="rId241" w:tgtFrame="_blank" w:history="1">
         <w:r>
           <w:rPr>
             <w:rStyle w:val="Hyperlink"/>
@@ -54605,7 +54692,7 @@
         </w:rPr>
         <w:t xml:space="preserve"> 1109-1124. </w:t>
       </w:r>
-      <w:hyperlink r:id="rId241" w:tgtFrame="_blank" w:history="1">
+      <w:hyperlink r:id="rId242" w:tgtFrame="_blank" w:history="1">
         <w:r>
           <w:rPr>
             <w:rStyle w:val="Hyperlink"/>
@@ -54794,7 +54881,7 @@
         </w:rPr>
         <w:t xml:space="preserve">, 1–27 (2015). </w:t>
       </w:r>
-      <w:hyperlink r:id="rId242" w:history="1">
+      <w:hyperlink r:id="rId243" w:history="1">
         <w:r>
           <w:rPr>
             <w:rStyle w:val="Hyperlink"/>

</xml_diff>

<commit_message>
Update EMC Publications page
</commit_message>
<xml_diff>
--- a/emc/docs/EMC_Pubs_List.docx
+++ b/emc/docs/EMC_Pubs_List.docx
@@ -674,6 +674,15 @@
           <w:shd w:val="clear" w:color="auto" w:fill="FFFFFF"/>
         </w:rPr>
         <w:t>13</w:t>
+      </w:r>
+      <w:r>
+        <w:rPr>
+          <w:rFonts w:ascii="Arial" w:eastAsiaTheme="minorHAnsi" w:hAnsi="Arial" w:cs="Arial"/>
+          <w:b/>
+          <w:bCs/>
+          <w:shd w:val="clear" w:color="auto" w:fill="FFFFFF"/>
+        </w:rPr>
+        <w:t>(6)</w:t>
       </w:r>
       <w:r>
         <w:rPr>

</xml_diff>

<commit_message>
Updates to EMC Publications List
</commit_message>
<xml_diff>
--- a/emc/docs/EMC_Pubs_List.docx
+++ b/emc/docs/EMC_Pubs_List.docx
@@ -717,6 +717,7 @@
         <w:pStyle w:val="NormalWeb"/>
         <w:spacing w:before="0" w:beforeAutospacing="0" w:after="0" w:afterAutospacing="0"/>
         <w:rPr>
+          <w:rStyle w:val="Hyperlink"/>
           <w:rFonts w:ascii="Arial" w:eastAsiaTheme="minorHAnsi" w:hAnsi="Arial" w:cs="Arial"/>
           <w:shd w:val="clear" w:color="auto" w:fill="FFFFFF"/>
         </w:rPr>
@@ -963,6 +964,204 @@
         <w:pStyle w:val="NormalWeb"/>
         <w:spacing w:before="0" w:beforeAutospacing="0" w:after="0" w:afterAutospacing="0"/>
         <w:rPr>
+          <w:rStyle w:val="Hyperlink"/>
+          <w:rFonts w:ascii="Arial" w:eastAsiaTheme="minorHAnsi" w:hAnsi="Arial" w:cs="Arial"/>
+          <w:shd w:val="clear" w:color="auto" w:fill="FFFFFF"/>
+        </w:rPr>
+      </w:pPr>
+    </w:p>
+    <w:p>
+      <w:pPr>
+        <w:pStyle w:val="NormalWeb"/>
+        <w:spacing w:before="0" w:beforeAutospacing="0" w:after="0" w:afterAutospacing="0"/>
+        <w:rPr>
+          <w:rFonts w:ascii="Arial" w:eastAsiaTheme="minorHAnsi" w:hAnsi="Arial" w:cs="Arial"/>
+          <w:shd w:val="clear" w:color="auto" w:fill="FFFFFF"/>
+        </w:rPr>
+      </w:pPr>
+      <w:r>
+        <w:rPr>
+          <w:rFonts w:ascii="Arial" w:eastAsiaTheme="minorHAnsi" w:hAnsi="Arial" w:cs="Arial"/>
+          <w:shd w:val="clear" w:color="auto" w:fill="FFFFFF"/>
+        </w:rPr>
+        <w:t>Brus, S</w:t>
+      </w:r>
+      <w:r>
+        <w:rPr>
+          <w:rFonts w:ascii="Arial" w:eastAsiaTheme="minorHAnsi" w:hAnsi="Arial" w:cs="Arial"/>
+          <w:shd w:val="clear" w:color="auto" w:fill="FFFFFF"/>
+        </w:rPr>
+        <w:t>.</w:t>
+      </w:r>
+      <w:r>
+        <w:rPr>
+          <w:rFonts w:ascii="Arial" w:eastAsiaTheme="minorHAnsi" w:hAnsi="Arial" w:cs="Arial"/>
+          <w:shd w:val="clear" w:color="auto" w:fill="FFFFFF"/>
+        </w:rPr>
+        <w:t xml:space="preserve"> R., Wolfram, P</w:t>
+      </w:r>
+      <w:r>
+        <w:rPr>
+          <w:rFonts w:ascii="Arial" w:eastAsiaTheme="minorHAnsi" w:hAnsi="Arial" w:cs="Arial"/>
+          <w:shd w:val="clear" w:color="auto" w:fill="FFFFFF"/>
+        </w:rPr>
+        <w:t>.</w:t>
+      </w:r>
+      <w:r>
+        <w:rPr>
+          <w:rFonts w:ascii="Arial" w:eastAsiaTheme="minorHAnsi" w:hAnsi="Arial" w:cs="Arial"/>
+          <w:shd w:val="clear" w:color="auto" w:fill="FFFFFF"/>
+        </w:rPr>
+        <w:t>J., Van Roekel, L</w:t>
+      </w:r>
+      <w:r>
+        <w:rPr>
+          <w:rFonts w:ascii="Arial" w:eastAsiaTheme="minorHAnsi" w:hAnsi="Arial" w:cs="Arial"/>
+          <w:shd w:val="clear" w:color="auto" w:fill="FFFFFF"/>
+        </w:rPr>
+        <w:t>.</w:t>
+      </w:r>
+      <w:r>
+        <w:rPr>
+          <w:rFonts w:ascii="Arial" w:eastAsiaTheme="minorHAnsi" w:hAnsi="Arial" w:cs="Arial"/>
+          <w:shd w:val="clear" w:color="auto" w:fill="FFFFFF"/>
+        </w:rPr>
+        <w:t xml:space="preserve">P., and </w:t>
+      </w:r>
+      <w:proofErr w:type="spellStart"/>
+      <w:r>
+        <w:rPr>
+          <w:rFonts w:ascii="Arial" w:eastAsiaTheme="minorHAnsi" w:hAnsi="Arial" w:cs="Arial"/>
+          <w:b/>
+          <w:bCs/>
+          <w:shd w:val="clear" w:color="auto" w:fill="FFFFFF"/>
+        </w:rPr>
+        <w:t>Meixner</w:t>
+      </w:r>
+      <w:proofErr w:type="spellEnd"/>
+      <w:r>
+        <w:rPr>
+          <w:rFonts w:ascii="Arial" w:eastAsiaTheme="minorHAnsi" w:hAnsi="Arial" w:cs="Arial"/>
+          <w:b/>
+          <w:bCs/>
+          <w:shd w:val="clear" w:color="auto" w:fill="FFFFFF"/>
+        </w:rPr>
+        <w:t>, J</w:t>
+      </w:r>
+      <w:r>
+        <w:rPr>
+          <w:rFonts w:ascii="Arial" w:eastAsiaTheme="minorHAnsi" w:hAnsi="Arial" w:cs="Arial"/>
+          <w:b/>
+          <w:bCs/>
+          <w:shd w:val="clear" w:color="auto" w:fill="FFFFFF"/>
+        </w:rPr>
+        <w:t>.D.</w:t>
+      </w:r>
+      <w:r>
+        <w:rPr>
+          <w:rFonts w:ascii="Arial" w:eastAsiaTheme="minorHAnsi" w:hAnsi="Arial" w:cs="Arial"/>
+          <w:shd w:val="clear" w:color="auto" w:fill="FFFFFF"/>
+        </w:rPr>
+        <w:t xml:space="preserve">, 2021: </w:t>
+      </w:r>
+      <w:r>
+        <w:rPr>
+          <w:rFonts w:ascii="Arial" w:eastAsiaTheme="minorHAnsi" w:hAnsi="Arial" w:cs="Arial"/>
+          <w:shd w:val="clear" w:color="auto" w:fill="FFFFFF"/>
+        </w:rPr>
+        <w:t xml:space="preserve">Unstructured global to coastal wave modeling for the Energy </w:t>
+      </w:r>
+      <w:proofErr w:type="spellStart"/>
+      <w:r>
+        <w:rPr>
+          <w:rFonts w:ascii="Arial" w:eastAsiaTheme="minorHAnsi" w:hAnsi="Arial" w:cs="Arial"/>
+          <w:shd w:val="clear" w:color="auto" w:fill="FFFFFF"/>
+        </w:rPr>
+        <w:t>Exascale</w:t>
+      </w:r>
+      <w:proofErr w:type="spellEnd"/>
+      <w:r>
+        <w:rPr>
+          <w:rFonts w:ascii="Arial" w:eastAsiaTheme="minorHAnsi" w:hAnsi="Arial" w:cs="Arial"/>
+          <w:shd w:val="clear" w:color="auto" w:fill="FFFFFF"/>
+        </w:rPr>
+        <w:t xml:space="preserve"> Earth System Model using WAVEWATCH III version 6.07</w:t>
+      </w:r>
+      <w:r>
+        <w:rPr>
+          <w:rFonts w:ascii="Arial" w:eastAsiaTheme="minorHAnsi" w:hAnsi="Arial" w:cs="Arial"/>
+          <w:shd w:val="clear" w:color="auto" w:fill="FFFFFF"/>
+        </w:rPr>
+        <w:t xml:space="preserve">. </w:t>
+      </w:r>
+      <w:proofErr w:type="spellStart"/>
+      <w:r>
+        <w:rPr>
+          <w:rFonts w:ascii="Arial" w:eastAsiaTheme="minorHAnsi" w:hAnsi="Arial" w:cs="Arial"/>
+          <w:i/>
+          <w:iCs/>
+          <w:shd w:val="clear" w:color="auto" w:fill="FFFFFF"/>
+        </w:rPr>
+        <w:t>Geosci</w:t>
+      </w:r>
+      <w:proofErr w:type="spellEnd"/>
+      <w:r>
+        <w:rPr>
+          <w:rFonts w:ascii="Arial" w:eastAsiaTheme="minorHAnsi" w:hAnsi="Arial" w:cs="Arial"/>
+          <w:i/>
+          <w:iCs/>
+          <w:shd w:val="clear" w:color="auto" w:fill="FFFFFF"/>
+        </w:rPr>
+        <w:t>. Model Dev.</w:t>
+      </w:r>
+      <w:r>
+        <w:rPr>
+          <w:rFonts w:ascii="Arial" w:eastAsiaTheme="minorHAnsi" w:hAnsi="Arial" w:cs="Arial"/>
+          <w:shd w:val="clear" w:color="auto" w:fill="FFFFFF"/>
+        </w:rPr>
+        <w:t xml:space="preserve">, </w:t>
+      </w:r>
+      <w:r>
+        <w:rPr>
+          <w:rFonts w:ascii="Arial" w:eastAsiaTheme="minorHAnsi" w:hAnsi="Arial" w:cs="Arial"/>
+          <w:b/>
+          <w:bCs/>
+          <w:shd w:val="clear" w:color="auto" w:fill="FFFFFF"/>
+        </w:rPr>
+        <w:t>14</w:t>
+      </w:r>
+      <w:r>
+        <w:rPr>
+          <w:rFonts w:ascii="Arial" w:eastAsiaTheme="minorHAnsi" w:hAnsi="Arial" w:cs="Arial"/>
+          <w:b/>
+          <w:bCs/>
+          <w:shd w:val="clear" w:color="auto" w:fill="FFFFFF"/>
+        </w:rPr>
+        <w:t xml:space="preserve">, </w:t>
+      </w:r>
+      <w:r>
+        <w:rPr>
+          <w:rFonts w:ascii="Arial" w:eastAsiaTheme="minorHAnsi" w:hAnsi="Arial" w:cs="Arial"/>
+          <w:shd w:val="clear" w:color="auto" w:fill="FFFFFF"/>
+        </w:rPr>
+        <w:t xml:space="preserve">2917-2938. </w:t>
+      </w:r>
+      <w:hyperlink r:id="rId10" w:history="1">
+        <w:r>
+          <w:rPr>
+            <w:rStyle w:val="Hyperlink"/>
+            <w:rFonts w:ascii="Arial" w:eastAsiaTheme="minorHAnsi" w:hAnsi="Arial" w:cs="Arial"/>
+            <w:shd w:val="clear" w:color="auto" w:fill="FFFFFF"/>
+          </w:rPr>
+          <w:t>https://doi.org/10.5194/gmd-14-2917-2021</w:t>
+        </w:r>
+      </w:hyperlink>
+    </w:p>
+    <w:p>
+      <w:pPr>
+        <w:pStyle w:val="NormalWeb"/>
+        <w:spacing w:before="0" w:beforeAutospacing="0" w:after="0" w:afterAutospacing="0"/>
+        <w:rPr>
           <w:rFonts w:ascii="Arial" w:eastAsiaTheme="minorHAnsi" w:hAnsi="Arial" w:cs="Arial"/>
           <w:color w:val="1155CC"/>
           <w:sz w:val="22"/>
@@ -1121,7 +1320,7 @@
         </w:rPr>
         <w:t> e14. </w:t>
       </w:r>
-      <w:hyperlink r:id="rId10" w:tgtFrame="_blank" w:history="1">
+      <w:hyperlink r:id="rId11" w:tgtFrame="_blank" w:history="1">
         <w:r>
           <w:rPr>
             <w:rFonts w:ascii="Arial" w:eastAsiaTheme="minorHAnsi" w:hAnsi="Arial" w:cs="Arial"/>
@@ -1170,7 +1369,7 @@
         </w:rPr>
         <w:t> </w:t>
       </w:r>
-      <w:hyperlink r:id="rId11" w:history="1">
+      <w:hyperlink r:id="rId12" w:history="1">
         <w:r>
           <w:rPr>
             <w:rStyle w:val="Hyperlink"/>
@@ -1191,7 +1390,7 @@
         </w:rPr>
         <w:t>, </w:t>
       </w:r>
-      <w:hyperlink r:id="rId12" w:history="1">
+      <w:hyperlink r:id="rId13" w:history="1">
         <w:r>
           <w:rPr>
             <w:rStyle w:val="Hyperlink"/>
@@ -1223,7 +1422,7 @@
           <w:t xml:space="preserve"> van den Dool</w:t>
         </w:r>
       </w:hyperlink>
-      <w:hyperlink r:id="rId13" w:anchor="affiliation0" w:history="1">
+      <w:hyperlink r:id="rId14" w:anchor="affiliation0" w:history="1">
         <w:r>
           <w:rPr>
             <w:rStyle w:val="Hyperlink"/>
@@ -1243,7 +1442,7 @@
         </w:rPr>
         <w:t>, </w:t>
       </w:r>
-      <w:hyperlink r:id="rId14" w:history="1">
+      <w:hyperlink r:id="rId15" w:history="1">
         <w:r>
           <w:rPr>
             <w:rStyle w:val="Hyperlink"/>
@@ -1295,7 +1494,7 @@
           <w:t>Wu</w:t>
         </w:r>
       </w:hyperlink>
-      <w:hyperlink r:id="rId15" w:anchor="affiliation0" w:history="1"/>
+      <w:hyperlink r:id="rId16" w:anchor="affiliation0" w:history="1"/>
       <w:r>
         <w:rPr>
           <w:rFonts w:ascii="Arial" w:eastAsiaTheme="minorHAnsi" w:hAnsi="Arial" w:cs="Arial"/>
@@ -1303,7 +1502,7 @@
         </w:rPr>
         <w:t>, and </w:t>
       </w:r>
-      <w:hyperlink r:id="rId16" w:history="1">
+      <w:hyperlink r:id="rId17" w:history="1">
         <w:r>
           <w:rPr>
             <w:rStyle w:val="Hyperlink"/>
@@ -1388,7 +1587,7 @@
         </w:rPr>
         <w:t xml:space="preserve">, </w:t>
       </w:r>
-      <w:hyperlink r:id="rId17" w:history="1">
+      <w:hyperlink r:id="rId18" w:history="1">
         <w:r>
           <w:rPr>
             <w:rStyle w:val="Hyperlink"/>
@@ -1709,7 +1908,7 @@
         </w:rPr>
         <w:t xml:space="preserve">519-538. </w:t>
       </w:r>
-      <w:hyperlink r:id="rId18" w:history="1">
+      <w:hyperlink r:id="rId19" w:history="1">
         <w:r>
           <w:rPr>
             <w:rStyle w:val="Hyperlink"/>
@@ -1736,6 +1935,642 @@
         <w:pStyle w:val="NormalWeb"/>
         <w:spacing w:before="0" w:beforeAutospacing="0" w:after="0" w:afterAutospacing="0"/>
         <w:rPr>
+          <w:rStyle w:val="Hyperlink"/>
+          <w:rFonts w:ascii="Arial" w:eastAsiaTheme="minorHAnsi" w:hAnsi="Arial" w:cs="Arial"/>
+          <w:shd w:val="clear" w:color="auto" w:fill="FFFFFF"/>
+        </w:rPr>
+      </w:pPr>
+      <w:r>
+        <w:rPr>
+          <w:rFonts w:ascii="Arial" w:hAnsi="Arial" w:cs="Arial"/>
+          <w:color w:val="222222"/>
+          <w:shd w:val="clear" w:color="auto" w:fill="FFFFFF"/>
+        </w:rPr>
+        <w:t>Huang, B., X. Wang, </w:t>
+      </w:r>
+      <w:r>
+        <w:rPr>
+          <w:rFonts w:ascii="Arial" w:hAnsi="Arial" w:cs="Arial"/>
+          <w:b/>
+          <w:bCs/>
+          <w:shd w:val="clear" w:color="auto" w:fill="FFFFFF"/>
+        </w:rPr>
+        <w:t>D. T. Kleist</w:t>
+      </w:r>
+      <w:r>
+        <w:rPr>
+          <w:rFonts w:ascii="Arial" w:hAnsi="Arial" w:cs="Arial"/>
+          <w:color w:val="222222"/>
+          <w:shd w:val="clear" w:color="auto" w:fill="FFFFFF"/>
+        </w:rPr>
+        <w:t>, and </w:t>
+      </w:r>
+      <w:r>
+        <w:rPr>
+          <w:rFonts w:ascii="Arial" w:hAnsi="Arial" w:cs="Arial"/>
+          <w:b/>
+          <w:bCs/>
+          <w:color w:val="FF0000"/>
+          <w:shd w:val="clear" w:color="auto" w:fill="FFFFFF"/>
+        </w:rPr>
+        <w:t>T. Lei</w:t>
+      </w:r>
+      <w:r>
+        <w:rPr>
+          <w:rFonts w:ascii="Arial" w:hAnsi="Arial" w:cs="Arial"/>
+          <w:color w:val="222222"/>
+          <w:shd w:val="clear" w:color="auto" w:fill="FFFFFF"/>
+        </w:rPr>
+        <w:t>, 2021: A simultaneous multiscale data assimilation using scale-dependent localization in GSI-based hybrid 4DEnVar for NCEP FV3-based GFS, </w:t>
+      </w:r>
+      <w:r>
+        <w:rPr>
+          <w:rFonts w:ascii="Arial" w:hAnsi="Arial" w:cs="Arial"/>
+          <w:i/>
+          <w:iCs/>
+          <w:color w:val="222222"/>
+          <w:shd w:val="clear" w:color="auto" w:fill="FFFFFF"/>
+        </w:rPr>
+        <w:t>Mon. Wea. Rev., </w:t>
+      </w:r>
+      <w:r>
+        <w:rPr>
+          <w:rFonts w:ascii="Arial" w:hAnsi="Arial" w:cs="Arial"/>
+          <w:b/>
+          <w:bCs/>
+          <w:color w:val="222222"/>
+          <w:shd w:val="clear" w:color="auto" w:fill="FFFFFF"/>
+        </w:rPr>
+        <w:t>149, </w:t>
+      </w:r>
+      <w:r>
+        <w:rPr>
+          <w:rFonts w:ascii="Arial" w:hAnsi="Arial" w:cs="Arial"/>
+          <w:color w:val="222222"/>
+          <w:shd w:val="clear" w:color="auto" w:fill="FFFFFF"/>
+        </w:rPr>
+        <w:t xml:space="preserve">479-501, </w:t>
+      </w:r>
+      <w:r>
+        <w:rPr>
+          <w:rFonts w:ascii="Arial" w:hAnsi="Arial" w:cs="Arial"/>
+          <w:color w:val="222222"/>
+          <w:shd w:val="clear" w:color="auto" w:fill="FFFFFF"/>
+        </w:rPr>
+        <w:fldChar w:fldCharType="begin"/>
+      </w:r>
+      <w:r>
+        <w:rPr>
+          <w:rFonts w:ascii="Arial" w:hAnsi="Arial" w:cs="Arial"/>
+          <w:color w:val="222222"/>
+          <w:shd w:val="clear" w:color="auto" w:fill="FFFFFF"/>
+        </w:rPr>
+        <w:instrText xml:space="preserve"> HYPERLINK "https://doi.org/10.1175/MWR-D-20-0166.1" </w:instrText>
+      </w:r>
+      <w:r>
+        <w:rPr>
+          <w:rFonts w:ascii="Arial" w:hAnsi="Arial" w:cs="Arial"/>
+          <w:color w:val="222222"/>
+          <w:shd w:val="clear" w:color="auto" w:fill="FFFFFF"/>
+        </w:rPr>
+        <w:fldChar w:fldCharType="separate"/>
+      </w:r>
+      <w:r>
+        <w:rPr>
+          <w:rStyle w:val="Hyperlink"/>
+          <w:rFonts w:ascii="Arial" w:hAnsi="Arial" w:cs="Arial"/>
+          <w:shd w:val="clear" w:color="auto" w:fill="FFFFFF"/>
+        </w:rPr>
+        <w:t>https://doi.org/10.1175/MWR-D-20-0166.1</w:t>
+      </w:r>
+    </w:p>
+    <w:p>
+      <w:pPr>
+        <w:pStyle w:val="NormalWeb"/>
+        <w:spacing w:before="0" w:beforeAutospacing="0" w:after="0" w:afterAutospacing="0"/>
+        <w:rPr>
+          <w:rStyle w:val="Hyperlink"/>
+          <w:rFonts w:ascii="Arial" w:eastAsiaTheme="minorHAnsi" w:hAnsi="Arial" w:cs="Arial"/>
+          <w:shd w:val="clear" w:color="auto" w:fill="FFFFFF"/>
+        </w:rPr>
+      </w:pPr>
+      <w:r>
+        <w:rPr>
+          <w:rFonts w:ascii="Arial" w:hAnsi="Arial" w:cs="Arial"/>
+          <w:color w:val="222222"/>
+          <w:shd w:val="clear" w:color="auto" w:fill="FFFFFF"/>
+        </w:rPr>
+        <w:fldChar w:fldCharType="end"/>
+      </w:r>
+    </w:p>
+    <w:p>
+      <w:pPr>
+        <w:pStyle w:val="NormalWeb"/>
+        <w:spacing w:before="0" w:beforeAutospacing="0" w:after="0" w:afterAutospacing="0"/>
+        <w:rPr>
+          <w:rFonts w:ascii="Arial" w:hAnsi="Arial" w:cs="Arial"/>
+          <w:b/>
+          <w:bCs/>
+          <w:color w:val="222222"/>
+          <w:shd w:val="clear" w:color="auto" w:fill="FFFFFF"/>
+        </w:rPr>
+      </w:pPr>
+      <w:r>
+        <w:rPr>
+          <w:rFonts w:ascii="Arial" w:hAnsi="Arial" w:cs="Arial"/>
+          <w:color w:val="222222"/>
+          <w:shd w:val="clear" w:color="auto" w:fill="FFFFFF"/>
+        </w:rPr>
+        <w:t>Ingleby, B., B. Candy, J. Eyre, T. Haiden, C. Hill, L. Isaksen, </w:t>
+      </w:r>
+      <w:r>
+        <w:rPr>
+          <w:rFonts w:ascii="Arial" w:hAnsi="Arial" w:cs="Arial"/>
+          <w:b/>
+          <w:bCs/>
+          <w:shd w:val="clear" w:color="auto" w:fill="FFFFFF"/>
+        </w:rPr>
+        <w:t>D. Kleist</w:t>
+      </w:r>
+      <w:r>
+        <w:rPr>
+          <w:rFonts w:ascii="Arial" w:hAnsi="Arial" w:cs="Arial"/>
+          <w:color w:val="222222"/>
+          <w:shd w:val="clear" w:color="auto" w:fill="FFFFFF"/>
+        </w:rPr>
+        <w:t xml:space="preserve">, F. Smith, P. </w:t>
+      </w:r>
+      <w:proofErr w:type="spellStart"/>
+      <w:r>
+        <w:rPr>
+          <w:rFonts w:ascii="Arial" w:hAnsi="Arial" w:cs="Arial"/>
+          <w:color w:val="222222"/>
+          <w:shd w:val="clear" w:color="auto" w:fill="FFFFFF"/>
+        </w:rPr>
+        <w:t>Steinle</w:t>
+      </w:r>
+      <w:proofErr w:type="spellEnd"/>
+      <w:r>
+        <w:rPr>
+          <w:rFonts w:ascii="Arial" w:hAnsi="Arial" w:cs="Arial"/>
+          <w:color w:val="222222"/>
+          <w:shd w:val="clear" w:color="auto" w:fill="FFFFFF"/>
+        </w:rPr>
+        <w:t xml:space="preserve">, S. Taylor, W. Tennant, and C. </w:t>
+      </w:r>
+      <w:proofErr w:type="spellStart"/>
+      <w:r>
+        <w:rPr>
+          <w:rFonts w:ascii="Arial" w:hAnsi="Arial" w:cs="Arial"/>
+          <w:color w:val="222222"/>
+          <w:shd w:val="clear" w:color="auto" w:fill="FFFFFF"/>
+        </w:rPr>
+        <w:t>Tingwell</w:t>
+      </w:r>
+      <w:proofErr w:type="spellEnd"/>
+      <w:r>
+        <w:rPr>
+          <w:rFonts w:ascii="Arial" w:hAnsi="Arial" w:cs="Arial"/>
+          <w:color w:val="222222"/>
+          <w:shd w:val="clear" w:color="auto" w:fill="FFFFFF"/>
+        </w:rPr>
+        <w:t>, 2021: The impacts of COVID-19 on weather forecasts: a balanced view, </w:t>
+      </w:r>
+      <w:r>
+        <w:rPr>
+          <w:rFonts w:ascii="Arial" w:hAnsi="Arial" w:cs="Arial"/>
+          <w:i/>
+          <w:iCs/>
+          <w:color w:val="222222"/>
+          <w:shd w:val="clear" w:color="auto" w:fill="FFFFFF"/>
+        </w:rPr>
+        <w:t>Geophysical Res. Letters, </w:t>
+      </w:r>
+      <w:r>
+        <w:rPr>
+          <w:rFonts w:ascii="Arial" w:hAnsi="Arial" w:cs="Arial"/>
+          <w:b/>
+          <w:bCs/>
+          <w:color w:val="222222"/>
+          <w:shd w:val="clear" w:color="auto" w:fill="FFFFFF"/>
+        </w:rPr>
+        <w:t>48, </w:t>
+      </w:r>
+      <w:hyperlink r:id="rId20" w:history="1">
+        <w:r>
+          <w:rPr>
+            <w:rStyle w:val="Hyperlink"/>
+            <w:rFonts w:ascii="Arial" w:hAnsi="Arial" w:cs="Arial"/>
+            <w:b/>
+            <w:bCs/>
+            <w:shd w:val="clear" w:color="auto" w:fill="FFFFFF"/>
+          </w:rPr>
+          <w:t>https://doi.org/10.1029/2020GL090699</w:t>
+        </w:r>
+      </w:hyperlink>
+    </w:p>
+    <w:p>
+      <w:pPr>
+        <w:pStyle w:val="NormalWeb"/>
+        <w:spacing w:before="0" w:beforeAutospacing="0" w:after="0" w:afterAutospacing="0"/>
+        <w:rPr>
+          <w:rFonts w:ascii="Arial" w:hAnsi="Arial" w:cs="Arial"/>
+          <w:b/>
+          <w:bCs/>
+          <w:color w:val="222222"/>
+          <w:shd w:val="clear" w:color="auto" w:fill="FFFFFF"/>
+        </w:rPr>
+      </w:pPr>
+    </w:p>
+    <w:p>
+      <w:pPr>
+        <w:pStyle w:val="NormalWeb"/>
+        <w:spacing w:before="0" w:beforeAutospacing="0" w:after="0" w:afterAutospacing="0"/>
+        <w:rPr>
+          <w:rStyle w:val="Hyperlink"/>
+          <w:rFonts w:ascii="Arial" w:eastAsiaTheme="minorHAnsi" w:hAnsi="Arial" w:cs="Arial"/>
+          <w:shd w:val="clear" w:color="auto" w:fill="FFFFFF"/>
+        </w:rPr>
+      </w:pPr>
+      <w:r>
+        <w:rPr>
+          <w:rFonts w:ascii="Arial" w:hAnsi="Arial" w:cs="Arial"/>
+          <w:color w:val="222222"/>
+          <w:shd w:val="clear" w:color="auto" w:fill="FFFFFF"/>
+        </w:rPr>
+        <w:t>Krishnamurthy, V., </w:t>
+      </w:r>
+      <w:proofErr w:type="spellStart"/>
+      <w:r>
+        <w:rPr>
+          <w:rFonts w:ascii="Arial" w:hAnsi="Arial" w:cs="Arial"/>
+          <w:b/>
+          <w:bCs/>
+          <w:color w:val="222222"/>
+          <w:shd w:val="clear" w:color="auto" w:fill="FFFFFF"/>
+        </w:rPr>
+        <w:t>Meixner</w:t>
+      </w:r>
+      <w:proofErr w:type="spellEnd"/>
+      <w:r>
+        <w:rPr>
+          <w:rFonts w:ascii="Arial" w:hAnsi="Arial" w:cs="Arial"/>
+          <w:b/>
+          <w:bCs/>
+          <w:color w:val="222222"/>
+          <w:shd w:val="clear" w:color="auto" w:fill="FFFFFF"/>
+        </w:rPr>
+        <w:t>, J</w:t>
+      </w:r>
+      <w:r>
+        <w:rPr>
+          <w:rFonts w:ascii="Arial" w:hAnsi="Arial" w:cs="Arial"/>
+          <w:b/>
+          <w:bCs/>
+          <w:color w:val="222222"/>
+          <w:shd w:val="clear" w:color="auto" w:fill="FFFFFF"/>
+        </w:rPr>
+        <w:t>.</w:t>
+      </w:r>
+      <w:r>
+        <w:rPr>
+          <w:rFonts w:ascii="Arial" w:hAnsi="Arial" w:cs="Arial"/>
+          <w:color w:val="222222"/>
+          <w:shd w:val="clear" w:color="auto" w:fill="FFFFFF"/>
+        </w:rPr>
+        <w:t>,</w:t>
+      </w:r>
+      <w:r>
+        <w:rPr>
+          <w:rFonts w:ascii="Arial" w:hAnsi="Arial" w:cs="Arial"/>
+          <w:i/>
+          <w:iCs/>
+          <w:color w:val="222222"/>
+          <w:shd w:val="clear" w:color="auto" w:fill="FFFFFF"/>
+        </w:rPr>
+        <w:t> </w:t>
+      </w:r>
+      <w:proofErr w:type="spellStart"/>
+      <w:r>
+        <w:rPr>
+          <w:rFonts w:ascii="Arial" w:hAnsi="Arial" w:cs="Arial"/>
+          <w:b/>
+          <w:bCs/>
+          <w:color w:val="FF0000"/>
+          <w:shd w:val="clear" w:color="auto" w:fill="FFFFFF"/>
+        </w:rPr>
+        <w:t>Stefanova</w:t>
+      </w:r>
+      <w:proofErr w:type="spellEnd"/>
+      <w:r>
+        <w:rPr>
+          <w:rFonts w:ascii="Arial" w:hAnsi="Arial" w:cs="Arial"/>
+          <w:b/>
+          <w:bCs/>
+          <w:color w:val="FF0000"/>
+          <w:shd w:val="clear" w:color="auto" w:fill="FFFFFF"/>
+        </w:rPr>
+        <w:t>, Lydia,</w:t>
+      </w:r>
+      <w:r>
+        <w:rPr>
+          <w:rFonts w:ascii="Arial" w:hAnsi="Arial" w:cs="Arial"/>
+          <w:i/>
+          <w:iCs/>
+          <w:color w:val="222222"/>
+          <w:shd w:val="clear" w:color="auto" w:fill="FFFFFF"/>
+        </w:rPr>
+        <w:t xml:space="preserve"> </w:t>
+      </w:r>
+      <w:r>
+        <w:rPr>
+          <w:rFonts w:ascii="Arial" w:hAnsi="Arial" w:cs="Arial"/>
+          <w:b/>
+          <w:bCs/>
+          <w:color w:val="C00000"/>
+          <w:shd w:val="clear" w:color="auto" w:fill="FFFFFF"/>
+        </w:rPr>
+        <w:t>Wang, J</w:t>
+      </w:r>
+      <w:r>
+        <w:rPr>
+          <w:rFonts w:ascii="Arial" w:hAnsi="Arial" w:cs="Arial"/>
+          <w:b/>
+          <w:bCs/>
+          <w:color w:val="C00000"/>
+          <w:shd w:val="clear" w:color="auto" w:fill="FFFFFF"/>
+        </w:rPr>
+        <w:t>.</w:t>
+      </w:r>
+      <w:r>
+        <w:rPr>
+          <w:rFonts w:ascii="Arial" w:hAnsi="Arial" w:cs="Arial"/>
+          <w:b/>
+          <w:bCs/>
+          <w:color w:val="C00000"/>
+          <w:shd w:val="clear" w:color="auto" w:fill="FFFFFF"/>
+        </w:rPr>
+        <w:t>, Worthen, D</w:t>
+      </w:r>
+      <w:r>
+        <w:rPr>
+          <w:rFonts w:ascii="Arial" w:hAnsi="Arial" w:cs="Arial"/>
+          <w:b/>
+          <w:bCs/>
+          <w:color w:val="C00000"/>
+          <w:shd w:val="clear" w:color="auto" w:fill="FFFFFF"/>
+        </w:rPr>
+        <w:t>.</w:t>
+      </w:r>
+      <w:r>
+        <w:rPr>
+          <w:rFonts w:ascii="Arial" w:hAnsi="Arial" w:cs="Arial"/>
+          <w:color w:val="222222"/>
+          <w:shd w:val="clear" w:color="auto" w:fill="FFFFFF"/>
+        </w:rPr>
+        <w:t>, </w:t>
+      </w:r>
+      <w:proofErr w:type="spellStart"/>
+      <w:r>
+        <w:rPr>
+          <w:rFonts w:ascii="Arial" w:hAnsi="Arial" w:cs="Arial"/>
+          <w:b/>
+          <w:bCs/>
+          <w:color w:val="222222"/>
+          <w:shd w:val="clear" w:color="auto" w:fill="FFFFFF"/>
+        </w:rPr>
+        <w:t>Moorthi</w:t>
+      </w:r>
+      <w:proofErr w:type="spellEnd"/>
+      <w:r>
+        <w:rPr>
+          <w:rFonts w:ascii="Arial" w:hAnsi="Arial" w:cs="Arial"/>
+          <w:b/>
+          <w:bCs/>
+          <w:color w:val="222222"/>
+          <w:shd w:val="clear" w:color="auto" w:fill="FFFFFF"/>
+        </w:rPr>
+        <w:t>, S</w:t>
+      </w:r>
+      <w:r>
+        <w:rPr>
+          <w:rFonts w:ascii="Arial" w:hAnsi="Arial" w:cs="Arial"/>
+          <w:b/>
+          <w:bCs/>
+          <w:color w:val="222222"/>
+          <w:shd w:val="clear" w:color="auto" w:fill="FFFFFF"/>
+        </w:rPr>
+        <w:t>.</w:t>
+      </w:r>
+      <w:r>
+        <w:rPr>
+          <w:rFonts w:ascii="Arial" w:hAnsi="Arial" w:cs="Arial"/>
+          <w:color w:val="222222"/>
+          <w:shd w:val="clear" w:color="auto" w:fill="FFFFFF"/>
+        </w:rPr>
+        <w:t>,</w:t>
+      </w:r>
+      <w:r>
+        <w:rPr>
+          <w:rFonts w:ascii="Arial" w:hAnsi="Arial" w:cs="Arial"/>
+          <w:color w:val="222222"/>
+          <w:shd w:val="clear" w:color="auto" w:fill="FFFFFF"/>
+        </w:rPr>
+        <w:t xml:space="preserve"> </w:t>
+      </w:r>
+      <w:r>
+        <w:rPr>
+          <w:rFonts w:ascii="Arial" w:hAnsi="Arial" w:cs="Arial"/>
+          <w:b/>
+          <w:bCs/>
+          <w:color w:val="C00000"/>
+          <w:shd w:val="clear" w:color="auto" w:fill="FFFFFF"/>
+        </w:rPr>
+        <w:t>L</w:t>
+      </w:r>
+      <w:r>
+        <w:rPr>
+          <w:rFonts w:ascii="Arial" w:hAnsi="Arial" w:cs="Arial"/>
+          <w:b/>
+          <w:bCs/>
+          <w:color w:val="C00000"/>
+          <w:shd w:val="clear" w:color="auto" w:fill="FFFFFF"/>
+        </w:rPr>
+        <w:t>.</w:t>
+      </w:r>
+      <w:r>
+        <w:rPr>
+          <w:rFonts w:ascii="Arial" w:hAnsi="Arial" w:cs="Arial"/>
+          <w:b/>
+          <w:bCs/>
+          <w:color w:val="C00000"/>
+          <w:shd w:val="clear" w:color="auto" w:fill="FFFFFF"/>
+        </w:rPr>
+        <w:t>, Bin</w:t>
+      </w:r>
+      <w:r>
+        <w:rPr>
+          <w:rFonts w:ascii="Arial" w:hAnsi="Arial" w:cs="Arial"/>
+          <w:color w:val="222222"/>
+          <w:shd w:val="clear" w:color="auto" w:fill="FFFFFF"/>
+        </w:rPr>
+        <w:t xml:space="preserve">, </w:t>
+      </w:r>
+      <w:proofErr w:type="spellStart"/>
+      <w:r>
+        <w:rPr>
+          <w:rFonts w:ascii="Arial" w:hAnsi="Arial" w:cs="Arial"/>
+          <w:color w:val="222222"/>
+          <w:shd w:val="clear" w:color="auto" w:fill="FFFFFF"/>
+        </w:rPr>
+        <w:t>Sluka</w:t>
+      </w:r>
+      <w:proofErr w:type="spellEnd"/>
+      <w:r>
+        <w:rPr>
+          <w:rFonts w:ascii="Arial" w:hAnsi="Arial" w:cs="Arial"/>
+          <w:color w:val="222222"/>
+          <w:shd w:val="clear" w:color="auto" w:fill="FFFFFF"/>
+        </w:rPr>
+        <w:t>, T</w:t>
+      </w:r>
+      <w:r>
+        <w:rPr>
+          <w:rFonts w:ascii="Arial" w:hAnsi="Arial" w:cs="Arial"/>
+          <w:color w:val="222222"/>
+          <w:shd w:val="clear" w:color="auto" w:fill="FFFFFF"/>
+        </w:rPr>
+        <w:t>.,</w:t>
+      </w:r>
+      <w:r>
+        <w:rPr>
+          <w:rFonts w:ascii="Arial" w:hAnsi="Arial" w:cs="Arial"/>
+          <w:color w:val="222222"/>
+          <w:shd w:val="clear" w:color="auto" w:fill="FFFFFF"/>
+        </w:rPr>
+        <w:t xml:space="preserve"> </w:t>
+      </w:r>
+      <w:r>
+        <w:rPr>
+          <w:rFonts w:ascii="Arial" w:hAnsi="Arial" w:cs="Arial"/>
+          <w:color w:val="222222"/>
+          <w:shd w:val="clear" w:color="auto" w:fill="FFFFFF"/>
+        </w:rPr>
+        <w:t>and</w:t>
+      </w:r>
+      <w:r>
+        <w:rPr>
+          <w:rFonts w:ascii="Arial" w:hAnsi="Arial" w:cs="Arial"/>
+          <w:color w:val="222222"/>
+          <w:shd w:val="clear" w:color="auto" w:fill="FFFFFF"/>
+        </w:rPr>
+        <w:t xml:space="preserve"> Stan, C</w:t>
+      </w:r>
+      <w:r>
+        <w:rPr>
+          <w:rFonts w:ascii="Arial" w:hAnsi="Arial" w:cs="Arial"/>
+          <w:color w:val="222222"/>
+          <w:shd w:val="clear" w:color="auto" w:fill="FFFFFF"/>
+        </w:rPr>
+        <w:t xml:space="preserve">., 2021: </w:t>
+      </w:r>
+      <w:r>
+        <w:rPr>
+          <w:rFonts w:ascii="Arial" w:hAnsi="Arial" w:cs="Arial"/>
+          <w:color w:val="222222"/>
+          <w:shd w:val="clear" w:color="auto" w:fill="FFFFFF"/>
+        </w:rPr>
+        <w:t xml:space="preserve">Sources of </w:t>
+      </w:r>
+      <w:proofErr w:type="spellStart"/>
+      <w:r>
+        <w:rPr>
+          <w:rFonts w:ascii="Arial" w:hAnsi="Arial" w:cs="Arial"/>
+          <w:color w:val="222222"/>
+          <w:shd w:val="clear" w:color="auto" w:fill="FFFFFF"/>
+        </w:rPr>
+        <w:t>Subseasonal</w:t>
+      </w:r>
+      <w:proofErr w:type="spellEnd"/>
+      <w:r>
+        <w:rPr>
+          <w:rFonts w:ascii="Arial" w:hAnsi="Arial" w:cs="Arial"/>
+          <w:color w:val="222222"/>
+          <w:shd w:val="clear" w:color="auto" w:fill="FFFFFF"/>
+        </w:rPr>
+        <w:t xml:space="preserve"> Predictability over CONUS during Boreal Summer</w:t>
+      </w:r>
+      <w:r>
+        <w:rPr>
+          <w:rFonts w:ascii="Arial" w:hAnsi="Arial" w:cs="Arial"/>
+          <w:color w:val="222222"/>
+          <w:shd w:val="clear" w:color="auto" w:fill="FFFFFF"/>
+        </w:rPr>
+        <w:t xml:space="preserve">. </w:t>
+      </w:r>
+      <w:r>
+        <w:rPr>
+          <w:rFonts w:ascii="Arial" w:hAnsi="Arial" w:cs="Arial"/>
+          <w:i/>
+          <w:iCs/>
+          <w:color w:val="222222"/>
+          <w:shd w:val="clear" w:color="auto" w:fill="FFFFFF"/>
+        </w:rPr>
+        <w:t>J. Climate</w:t>
+      </w:r>
+      <w:r>
+        <w:rPr>
+          <w:rFonts w:ascii="Arial" w:hAnsi="Arial" w:cs="Arial"/>
+          <w:color w:val="222222"/>
+          <w:shd w:val="clear" w:color="auto" w:fill="FFFFFF"/>
+        </w:rPr>
+        <w:t xml:space="preserve">, </w:t>
+      </w:r>
+      <w:r>
+        <w:rPr>
+          <w:rFonts w:ascii="Arial" w:hAnsi="Arial" w:cs="Arial"/>
+          <w:b/>
+          <w:bCs/>
+          <w:color w:val="222222"/>
+          <w:shd w:val="clear" w:color="auto" w:fill="FFFFFF"/>
+        </w:rPr>
+        <w:t>34(9)</w:t>
+      </w:r>
+      <w:r>
+        <w:rPr>
+          <w:rFonts w:ascii="Arial" w:hAnsi="Arial" w:cs="Arial"/>
+          <w:color w:val="222222"/>
+          <w:shd w:val="clear" w:color="auto" w:fill="FFFFFF"/>
+        </w:rPr>
+        <w:t xml:space="preserve">, 1372-1394. </w:t>
+      </w:r>
+      <w:hyperlink r:id="rId21" w:history="1">
+        <w:r>
+          <w:rPr>
+            <w:rStyle w:val="Hyperlink"/>
+            <w:rFonts w:ascii="Arial" w:hAnsi="Arial" w:cs="Arial"/>
+            <w:shd w:val="clear" w:color="auto" w:fill="FFFFFF"/>
+          </w:rPr>
+          <w:t>https://doi.org/10.1175/JCLI-D-20-0586.1</w:t>
+        </w:r>
+      </w:hyperlink>
+    </w:p>
+    <w:p>
+      <w:pPr>
+        <w:pStyle w:val="NormalWeb"/>
+        <w:spacing w:before="0" w:beforeAutospacing="0" w:after="0" w:afterAutospacing="0"/>
+        <w:rPr>
+          <w:rStyle w:val="Hyperlink"/>
+          <w:rFonts w:ascii="Arial" w:eastAsiaTheme="minorHAnsi" w:hAnsi="Arial" w:cs="Arial"/>
+          <w:shd w:val="clear" w:color="auto" w:fill="FFFFFF"/>
+        </w:rPr>
+      </w:pPr>
+    </w:p>
+    <w:p>
+      <w:pPr>
+        <w:pStyle w:val="NormalWeb"/>
+        <w:spacing w:before="0" w:beforeAutospacing="0" w:after="0" w:afterAutospacing="0"/>
+        <w:rPr>
           <w:rFonts w:ascii="Arial" w:eastAsiaTheme="minorHAnsi" w:hAnsi="Arial" w:cs="Arial"/>
           <w:shd w:val="clear" w:color="auto" w:fill="FFFFFF"/>
         </w:rPr>
@@ -1998,7 +2833,7 @@
         </w:rPr>
         <w:t xml:space="preserve"> </w:t>
       </w:r>
-      <w:hyperlink r:id="rId19" w:history="1">
+      <w:hyperlink r:id="rId22" w:history="1">
         <w:r>
           <w:rPr>
             <w:rStyle w:val="Hyperlink"/>
@@ -2116,7 +2951,7 @@
         </w:rPr>
         <w:t> </w:t>
       </w:r>
-      <w:hyperlink r:id="rId20" w:tgtFrame="_blank" w:history="1">
+      <w:hyperlink r:id="rId23" w:tgtFrame="_blank" w:history="1">
         <w:r>
           <w:rPr>
             <w:rStyle w:val="Hyperlink"/>
@@ -2505,7 +3340,7 @@
         </w:rPr>
         <w:t xml:space="preserve"> </w:t>
       </w:r>
-      <w:hyperlink r:id="rId21" w:history="1">
+      <w:hyperlink r:id="rId24" w:history="1">
         <w:r>
           <w:rPr>
             <w:rStyle w:val="Hyperlink"/>
@@ -2639,7 +3474,7 @@
         </w:rPr>
         <w:t xml:space="preserve">679-695. </w:t>
       </w:r>
-      <w:hyperlink r:id="rId22" w:history="1">
+      <w:hyperlink r:id="rId25" w:history="1">
         <w:r>
           <w:rPr>
             <w:rStyle w:val="Hyperlink"/>
@@ -2746,7 +3581,7 @@
         </w:rPr>
         <w:t xml:space="preserve">A108. </w:t>
       </w:r>
-      <w:hyperlink r:id="rId23" w:history="1">
+      <w:hyperlink r:id="rId26" w:history="1">
         <w:r>
           <w:rPr>
             <w:rStyle w:val="Hyperlink"/>
@@ -3054,7 +3889,7 @@
         </w:rPr>
         <w:t xml:space="preserve">. </w:t>
       </w:r>
-      <w:hyperlink r:id="rId24" w:history="1">
+      <w:hyperlink r:id="rId27" w:history="1">
         <w:r>
           <w:rPr>
             <w:rStyle w:val="Hyperlink"/>
@@ -3292,7 +4127,7 @@
         </w:rPr>
         <w:t xml:space="preserve">, 103656, </w:t>
       </w:r>
-      <w:hyperlink r:id="rId25" w:history="1">
+      <w:hyperlink r:id="rId28" w:history="1">
         <w:r>
           <w:rPr>
             <w:rStyle w:val="Hyperlink"/>
@@ -3456,7 +4291,7 @@
         </w:rPr>
         <w:t xml:space="preserve">, 22 pp. </w:t>
       </w:r>
-      <w:hyperlink r:id="rId26" w:history="1">
+      <w:hyperlink r:id="rId29" w:history="1">
         <w:r>
           <w:rPr>
             <w:rStyle w:val="Hyperlink"/>
@@ -3630,7 +4465,7 @@
         </w:rPr>
         <w:t xml:space="preserve">, </w:t>
       </w:r>
-      <w:hyperlink r:id="rId27" w:history="1">
+      <w:hyperlink r:id="rId30" w:history="1">
         <w:r>
           <w:rPr>
             <w:rStyle w:val="Hyperlink"/>
@@ -3688,7 +4523,7 @@
         </w:rPr>
         <w:t xml:space="preserve">, 2020: A documentation of the NMMB’s nesting capabilities and mechanisms. NOAA/NCEP Office Note 503.  </w:t>
       </w:r>
-      <w:hyperlink r:id="rId28" w:history="1">
+      <w:hyperlink r:id="rId31" w:history="1">
         <w:r>
           <w:rPr>
             <w:rStyle w:val="Hyperlink"/>
@@ -3934,7 +4769,7 @@
         </w:rPr>
         <w:t xml:space="preserve">, May 2020, </w:t>
       </w:r>
-      <w:hyperlink r:id="rId29" w:tgtFrame="_blank" w:tooltip="Persistent link using digital object identifier" w:history="1">
+      <w:hyperlink r:id="rId32" w:tgtFrame="_blank" w:tooltip="Persistent link using digital object identifier" w:history="1">
         <w:r>
           <w:rPr>
             <w:rStyle w:val="Hyperlink"/>
@@ -4170,7 +5005,7 @@
         </w:rPr>
         <w:t xml:space="preserve">, 1913-1922. </w:t>
       </w:r>
-      <w:hyperlink r:id="rId30" w:tgtFrame="_blank" w:history="1">
+      <w:hyperlink r:id="rId33" w:tgtFrame="_blank" w:history="1">
         <w:r>
           <w:rPr>
             <w:rStyle w:val="Hyperlink"/>
@@ -4279,7 +5114,7 @@
         </w:rPr>
         <w:t>,  </w:t>
       </w:r>
-      <w:hyperlink r:id="rId31" w:tgtFrame="_blank" w:history="1">
+      <w:hyperlink r:id="rId34" w:tgtFrame="_blank" w:history="1">
         <w:r>
           <w:rPr>
             <w:rStyle w:val="Hyperlink"/>
@@ -4458,7 +5293,7 @@
         </w:rPr>
         <w:t xml:space="preserve">, 617. </w:t>
       </w:r>
-      <w:hyperlink r:id="rId32" w:history="1">
+      <w:hyperlink r:id="rId35" w:history="1">
         <w:r>
           <w:rPr>
             <w:rStyle w:val="Hyperlink"/>
@@ -4561,7 +5396,7 @@
         </w:rPr>
         <w:t>, </w:t>
       </w:r>
-      <w:hyperlink r:id="rId33" w:tgtFrame="_blank" w:history="1">
+      <w:hyperlink r:id="rId36" w:tgtFrame="_blank" w:history="1">
         <w:r>
           <w:rPr>
             <w:rStyle w:val="Hyperlink"/>
@@ -4686,7 +5521,7 @@
         </w:rPr>
         <w:t xml:space="preserve"> </w:t>
       </w:r>
-      <w:hyperlink r:id="rId34" w:history="1">
+      <w:hyperlink r:id="rId37" w:history="1">
         <w:r>
           <w:rPr>
             <w:rStyle w:val="Hyperlink"/>
@@ -5858,7 +6693,7 @@
         </w:rPr>
         <w:t xml:space="preserve">, E1718-E1742. </w:t>
       </w:r>
-      <w:hyperlink r:id="rId35" w:tgtFrame="_blank" w:history="1">
+      <w:hyperlink r:id="rId38" w:tgtFrame="_blank" w:history="1">
         <w:r>
           <w:rPr>
             <w:rStyle w:val="Hyperlink"/>
@@ -6147,7 +6982,7 @@
         </w:rPr>
         <w:t xml:space="preserve">, 1447-1458. </w:t>
       </w:r>
-      <w:hyperlink r:id="rId36" w:tgtFrame="_blank" w:history="1">
+      <w:hyperlink r:id="rId39" w:tgtFrame="_blank" w:history="1">
         <w:r>
           <w:rPr>
             <w:rStyle w:val="Hyperlink"/>
@@ -6400,7 +7235,7 @@
         </w:rPr>
         <w:t>. Atmosphere, 11(9</w:t>
       </w:r>
-      <w:hyperlink r:id="rId37" w:history="1">
+      <w:hyperlink r:id="rId40" w:history="1">
         <w:r>
           <w:rPr>
             <w:rStyle w:val="Hyperlink"/>
@@ -6769,7 +7604,7 @@
         </w:rPr>
         <w:t xml:space="preserve">, </w:t>
       </w:r>
-      <w:hyperlink r:id="rId38" w:history="1">
+      <w:hyperlink r:id="rId41" w:history="1">
         <w:r>
           <w:rPr>
             <w:rStyle w:val="Hyperlink"/>
@@ -6957,7 +7792,7 @@
         </w:rPr>
         <w:t xml:space="preserve">. 2020, 8, 308. </w:t>
       </w:r>
-      <w:hyperlink r:id="rId39" w:history="1">
+      <w:hyperlink r:id="rId42" w:history="1">
         <w:r>
           <w:rPr>
             <w:rStyle w:val="Hyperlink"/>
@@ -7095,7 +7930,7 @@
         </w:rPr>
         <w:t>, 977–996, </w:t>
       </w:r>
-      <w:hyperlink r:id="rId40" w:tgtFrame="_blank" w:history="1">
+      <w:hyperlink r:id="rId43" w:tgtFrame="_blank" w:history="1">
         <w:r>
           <w:rPr>
             <w:rStyle w:val="Hyperlink"/>
@@ -7284,7 +8119,7 @@
         </w:rPr>
         <w:t>, 1395–1416, </w:t>
       </w:r>
-      <w:hyperlink r:id="rId41" w:tgtFrame="_blank" w:history="1">
+      <w:hyperlink r:id="rId44" w:tgtFrame="_blank" w:history="1">
         <w:r>
           <w:rPr>
             <w:rStyle w:val="Hyperlink"/>
@@ -7388,7 +8223,7 @@
         </w:rPr>
         <w:t>, 2567–2590, </w:t>
       </w:r>
-      <w:hyperlink r:id="rId42" w:tgtFrame="_blank" w:history="1">
+      <w:hyperlink r:id="rId45" w:tgtFrame="_blank" w:history="1">
         <w:r>
           <w:rPr>
             <w:rStyle w:val="Hyperlink"/>
@@ -7449,7 +8284,7 @@
         </w:rPr>
         <w:t xml:space="preserve">, 2020: Description and some formal properties of beta filters; compact support quasi-Gaussian convolution operators with applications to the construction of spatial covariances. NOAA/NCEP Office Note 498.  </w:t>
       </w:r>
-      <w:hyperlink r:id="rId43" w:history="1">
+      <w:hyperlink r:id="rId46" w:history="1">
         <w:r>
           <w:rPr>
             <w:rStyle w:val="Hyperlink"/>
@@ -7498,7 +8333,7 @@
         </w:rPr>
         <w:t xml:space="preserve"> 2020: A formulation of the hexad algorithm using the geometry of the Fano projective plane. NOAA/NCEP Office Note 499. </w:t>
       </w:r>
-      <w:hyperlink r:id="rId44" w:history="1">
+      <w:hyperlink r:id="rId47" w:history="1">
         <w:r>
           <w:rPr>
             <w:rStyle w:val="Hyperlink"/>
@@ -7573,7 +8408,7 @@
         </w:rPr>
         <w:t xml:space="preserve">16). NOAA/NCEP Office Note 500. </w:t>
       </w:r>
-      <w:hyperlink r:id="rId45" w:history="1">
+      <w:hyperlink r:id="rId48" w:history="1">
         <w:r>
           <w:rPr>
             <w:rStyle w:val="Hyperlink"/>
@@ -7642,7 +8477,7 @@
         </w:rPr>
         <w:t xml:space="preserve">, 2020: Solving the Laplace equation in a right-angled bicorn and constructing smooth functions for conformal overset grids. NOAA/NCEP Office Note 501. </w:t>
       </w:r>
-      <w:hyperlink r:id="rId46" w:history="1">
+      <w:hyperlink r:id="rId49" w:history="1">
         <w:r>
           <w:rPr>
             <w:rStyle w:val="Hyperlink"/>
@@ -8362,7 +9197,7 @@
         </w:rPr>
         <w:t xml:space="preserve">. </w:t>
       </w:r>
-      <w:hyperlink r:id="rId47" w:tgtFrame="_blank" w:history="1">
+      <w:hyperlink r:id="rId50" w:tgtFrame="_blank" w:history="1">
         <w:r>
           <w:rPr>
             <w:rStyle w:val="Hyperlink"/>
@@ -8621,7 +9456,7 @@
         </w:rPr>
         <w:t xml:space="preserve">, 601, </w:t>
       </w:r>
-      <w:hyperlink r:id="rId48" w:history="1">
+      <w:hyperlink r:id="rId51" w:history="1">
         <w:r>
           <w:rPr>
             <w:rStyle w:val="Hyperlink"/>
@@ -8865,7 +9700,7 @@
         </w:rPr>
         <w:t xml:space="preserve">, 2971-2995. </w:t>
       </w:r>
-      <w:hyperlink r:id="rId49" w:tgtFrame="_blank" w:history="1">
+      <w:hyperlink r:id="rId52" w:tgtFrame="_blank" w:history="1">
         <w:r>
           <w:rPr>
             <w:rStyle w:val="Hyperlink"/>
@@ -9407,7 +10242,7 @@
         </w:rPr>
         <w:t xml:space="preserve">, E968-E987. </w:t>
       </w:r>
-      <w:hyperlink r:id="rId50" w:tgtFrame="_blank" w:history="1">
+      <w:hyperlink r:id="rId53" w:tgtFrame="_blank" w:history="1">
         <w:r>
           <w:rPr>
             <w:rStyle w:val="Hyperlink"/>
@@ -9543,7 +10378,7 @@
       <w:r>
         <w:t xml:space="preserve"> </w:t>
       </w:r>
-      <w:hyperlink r:id="rId51" w:history="1">
+      <w:hyperlink r:id="rId54" w:history="1">
         <w:r>
           <w:rPr>
             <w:rStyle w:val="Hyperlink"/>
@@ -9634,7 +10469,7 @@
         </w:rPr>
         <w:t xml:space="preserve">, </w:t>
       </w:r>
-      <w:hyperlink r:id="rId52" w:history="1">
+      <w:hyperlink r:id="rId55" w:history="1">
         <w:r>
           <w:rPr>
             <w:rStyle w:val="Hyperlink"/>
@@ -9859,7 +10694,7 @@
         </w:rPr>
         <w:t xml:space="preserve">20 pp. </w:t>
       </w:r>
-      <w:hyperlink r:id="rId53" w:tgtFrame="_blank" w:history="1">
+      <w:hyperlink r:id="rId56" w:tgtFrame="_blank" w:history="1">
         <w:r>
           <w:rPr>
             <w:rStyle w:val="Hyperlink"/>
@@ -9970,7 +10805,7 @@
         </w:rPr>
         <w:t xml:space="preserve">, </w:t>
       </w:r>
-      <w:hyperlink r:id="rId54" w:history="1">
+      <w:hyperlink r:id="rId57" w:history="1">
         <w:r>
           <w:rPr>
             <w:rStyle w:val="Hyperlink"/>
@@ -10189,7 +11024,7 @@
         </w:rPr>
         <w:t xml:space="preserve">, 1889-1908. </w:t>
       </w:r>
-      <w:hyperlink r:id="rId55" w:tgtFrame="_blank" w:history="1">
+      <w:hyperlink r:id="rId58" w:tgtFrame="_blank" w:history="1">
         <w:r>
           <w:rPr>
             <w:rStyle w:val="Hyperlink"/>
@@ -10325,7 +11160,7 @@
         </w:rPr>
         <w:t xml:space="preserve">, </w:t>
       </w:r>
-      <w:hyperlink r:id="rId56" w:history="1">
+      <w:hyperlink r:id="rId59" w:history="1">
         <w:r>
           <w:rPr>
             <w:rStyle w:val="Hyperlink"/>
@@ -10581,7 +11416,7 @@
         </w:rPr>
         <w:t xml:space="preserve">, ES473-ES491. </w:t>
       </w:r>
-      <w:hyperlink r:id="rId57" w:tgtFrame="_blank" w:history="1">
+      <w:hyperlink r:id="rId60" w:tgtFrame="_blank" w:history="1">
         <w:r>
           <w:rPr>
             <w:rStyle w:val="Hyperlink"/>
@@ -11068,7 +11903,7 @@
         </w:rPr>
         <w:t xml:space="preserve">, 113-127. </w:t>
       </w:r>
-      <w:hyperlink r:id="rId58" w:tgtFrame="_blank" w:history="1">
+      <w:hyperlink r:id="rId61" w:tgtFrame="_blank" w:history="1">
         <w:r>
           <w:rPr>
             <w:rStyle w:val="Hyperlink"/>
@@ -11214,7 +12049,7 @@
         </w:rPr>
         <w:t xml:space="preserve"> 22 pp. </w:t>
       </w:r>
-      <w:hyperlink r:id="rId59" w:history="1">
+      <w:hyperlink r:id="rId62" w:history="1">
         <w:r>
           <w:rPr>
             <w:rStyle w:val="Hyperlink"/>
@@ -11347,7 +12182,7 @@
         </w:rPr>
         <w:t xml:space="preserve"> </w:t>
       </w:r>
-      <w:hyperlink r:id="rId60" w:history="1">
+      <w:hyperlink r:id="rId63" w:history="1">
         <w:r>
           <w:rPr>
             <w:rStyle w:val="Hyperlink"/>
@@ -11625,7 +12460,7 @@
         </w:rPr>
         <w:t xml:space="preserve">. </w:t>
       </w:r>
-      <w:hyperlink r:id="rId61" w:history="1">
+      <w:hyperlink r:id="rId64" w:history="1">
         <w:r>
           <w:rPr>
             <w:rStyle w:val="Hyperlink"/>
@@ -12013,7 +12848,7 @@
         </w:rPr>
         <w:t xml:space="preserve"> </w:t>
       </w:r>
-      <w:hyperlink r:id="rId62" w:history="1">
+      <w:hyperlink r:id="rId65" w:history="1">
         <w:r>
           <w:rPr>
             <w:rStyle w:val="Hyperlink"/>
@@ -12152,7 +12987,7 @@
         </w:rPr>
         <w:t>, 603–615, </w:t>
       </w:r>
-      <w:hyperlink r:id="rId63" w:tgtFrame="_blank" w:history="1">
+      <w:hyperlink r:id="rId66" w:tgtFrame="_blank" w:history="1">
         <w:r>
           <w:rPr>
             <w:rStyle w:val="Hyperlink"/>
@@ -12286,7 +13121,7 @@
           <w:color w:val="1A1A1A"/>
         </w:rPr>
       </w:pPr>
-      <w:hyperlink r:id="rId64" w:history="1">
+      <w:hyperlink r:id="rId67" w:history="1">
         <w:r>
           <w:rPr>
             <w:rStyle w:val="Hyperlink"/>
@@ -12483,7 +13318,7 @@
         </w:rPr>
         <w:t xml:space="preserve">, 1319-1340. </w:t>
       </w:r>
-      <w:hyperlink r:id="rId65" w:tgtFrame="_blank" w:history="1">
+      <w:hyperlink r:id="rId68" w:tgtFrame="_blank" w:history="1">
         <w:r>
           <w:rPr>
             <w:rStyle w:val="Hyperlink"/>
@@ -12863,7 +13698,7 @@
         </w:rPr>
         <w:t xml:space="preserve">, 361-376. </w:t>
       </w:r>
-      <w:hyperlink r:id="rId66" w:history="1">
+      <w:hyperlink r:id="rId69" w:history="1">
         <w:r>
           <w:rPr>
             <w:rStyle w:val="Hyperlink"/>
@@ -13041,7 +13876,7 @@
       <w:r>
         <w:t xml:space="preserve"> </w:t>
       </w:r>
-      <w:hyperlink r:id="rId67" w:tgtFrame="_blank" w:history="1">
+      <w:hyperlink r:id="rId70" w:tgtFrame="_blank" w:history="1">
         <w:r>
           <w:rPr>
             <w:rStyle w:val="Hyperlink"/>
@@ -13320,7 +14155,7 @@
         </w:rPr>
         <w:t xml:space="preserve">3773–3789 (2019). </w:t>
       </w:r>
-      <w:hyperlink r:id="rId68" w:history="1">
+      <w:hyperlink r:id="rId71" w:history="1">
         <w:r>
           <w:rPr>
             <w:rStyle w:val="Hyperlink"/>
@@ -13387,7 +14222,7 @@
         </w:rPr>
         <w:t xml:space="preserve">., 2019: The Surface Layer Parameterization in the NMM Models. </w:t>
       </w:r>
-      <w:hyperlink r:id="rId69" w:history="1">
+      <w:hyperlink r:id="rId72" w:history="1">
         <w:r>
           <w:rPr>
             <w:rStyle w:val="Hyperlink"/>
@@ -13699,7 +14534,7 @@
         </w:rPr>
         <w:t xml:space="preserve">, 4923–4936. </w:t>
       </w:r>
-      <w:hyperlink r:id="rId70" w:history="1">
+      <w:hyperlink r:id="rId73" w:history="1">
         <w:r>
           <w:rPr>
             <w:rStyle w:val="Hyperlink"/>
@@ -14105,7 +14940,7 @@
         </w:rPr>
         <w:t xml:space="preserve">, 177-198. </w:t>
       </w:r>
-      <w:hyperlink r:id="rId71" w:tgtFrame="_blank" w:history="1">
+      <w:hyperlink r:id="rId74" w:tgtFrame="_blank" w:history="1">
         <w:r>
           <w:rPr>
             <w:rStyle w:val="Hyperlink"/>
@@ -14188,7 +15023,7 @@
         </w:rPr>
         <w:t>, 3609–3632, </w:t>
       </w:r>
-      <w:hyperlink r:id="rId72" w:tgtFrame="_blank" w:history="1">
+      <w:hyperlink r:id="rId75" w:tgtFrame="_blank" w:history="1">
         <w:r>
           <w:rPr>
             <w:rStyle w:val="Hyperlink"/>
@@ -14374,7 +15209,7 @@
         </w:rPr>
         <w:t xml:space="preserve"> </w:t>
       </w:r>
-      <w:hyperlink r:id="rId73" w:history="1">
+      <w:hyperlink r:id="rId76" w:history="1">
         <w:r>
           <w:rPr>
             <w:rStyle w:val="Hyperlink"/>
@@ -14490,7 +15325,7 @@
       <w:r>
         <w:t xml:space="preserve"> </w:t>
       </w:r>
-      <w:hyperlink r:id="rId74" w:history="1">
+      <w:hyperlink r:id="rId77" w:history="1">
         <w:r>
           <w:rPr>
             <w:rStyle w:val="Hyperlink"/>
@@ -14783,7 +15618,7 @@
         </w:rPr>
         <w:t xml:space="preserve"> </w:t>
       </w:r>
-      <w:hyperlink r:id="rId75" w:history="1">
+      <w:hyperlink r:id="rId78" w:history="1">
         <w:r>
           <w:rPr>
             <w:rStyle w:val="Hyperlink"/>
@@ -15926,7 +16761,7 @@
         </w:rPr>
         <w:t xml:space="preserve">, 2043-2060. </w:t>
       </w:r>
-      <w:hyperlink r:id="rId76" w:tgtFrame="_blank" w:history="1">
+      <w:hyperlink r:id="rId79" w:tgtFrame="_blank" w:history="1">
         <w:r>
           <w:rPr>
             <w:rStyle w:val="Hyperlink"/>
@@ -16467,7 +17302,7 @@
         </w:rPr>
         <w:t xml:space="preserve">, 1395-1416. </w:t>
       </w:r>
-      <w:hyperlink r:id="rId77" w:tgtFrame="_blank" w:history="1">
+      <w:hyperlink r:id="rId80" w:tgtFrame="_blank" w:history="1">
         <w:r>
           <w:rPr>
             <w:rStyle w:val="Hyperlink"/>
@@ -16714,7 +17549,7 @@
         </w:rPr>
         <w:t xml:space="preserve">, 175-198. </w:t>
       </w:r>
-      <w:hyperlink r:id="rId78" w:tgtFrame="_blank" w:history="1">
+      <w:hyperlink r:id="rId81" w:tgtFrame="_blank" w:history="1">
         <w:r>
           <w:rPr>
             <w:rStyle w:val="Hyperlink"/>
@@ -16850,7 +17685,7 @@
         </w:rPr>
         <w:t xml:space="preserve">, 3-13.  </w:t>
       </w:r>
-      <w:hyperlink r:id="rId79" w:history="1">
+      <w:hyperlink r:id="rId82" w:history="1">
         <w:r>
           <w:rPr>
             <w:rStyle w:val="Hyperlink"/>
@@ -17136,7 +17971,7 @@
         </w:rPr>
         <w:t xml:space="preserve">-2449. </w:t>
       </w:r>
-      <w:hyperlink r:id="rId80" w:tgtFrame="_blank" w:history="1">
+      <w:hyperlink r:id="rId83" w:tgtFrame="_blank" w:history="1">
         <w:r>
           <w:rPr>
             <w:rStyle w:val="Hyperlink"/>
@@ -17273,7 +18108,7 @@
         </w:rPr>
         <w:t>, </w:t>
       </w:r>
-      <w:hyperlink r:id="rId81" w:tgtFrame="_blank" w:history="1">
+      <w:hyperlink r:id="rId84" w:tgtFrame="_blank" w:history="1">
         <w:r>
           <w:rPr>
             <w:rStyle w:val="Hyperlink"/>
@@ -17568,7 +18403,7 @@
         </w:rPr>
         <w:t xml:space="preserve"> </w:t>
       </w:r>
-      <w:hyperlink r:id="rId82" w:tgtFrame="_blank" w:history="1">
+      <w:hyperlink r:id="rId85" w:tgtFrame="_blank" w:history="1">
         <w:r>
           <w:rPr>
             <w:rStyle w:val="Hyperlink"/>
@@ -17783,7 +18618,7 @@
         </w:rPr>
         <w:t xml:space="preserve"> </w:t>
       </w:r>
-      <w:hyperlink r:id="rId83" w:history="1">
+      <w:hyperlink r:id="rId86" w:history="1">
         <w:r>
           <w:rPr>
             <w:rStyle w:val="Hyperlink"/>
@@ -17982,7 +18817,7 @@
         </w:rPr>
         <w:t xml:space="preserve">. </w:t>
       </w:r>
-      <w:hyperlink r:id="rId84" w:tgtFrame="_blank" w:history="1">
+      <w:hyperlink r:id="rId87" w:tgtFrame="_blank" w:history="1">
         <w:r>
           <w:rPr>
             <w:rStyle w:val="Hyperlink"/>
@@ -18208,7 +19043,7 @@
         </w:rPr>
         <w:t xml:space="preserve">, 2603-2620. </w:t>
       </w:r>
-      <w:hyperlink r:id="rId85" w:tgtFrame="_blank" w:history="1">
+      <w:hyperlink r:id="rId88" w:tgtFrame="_blank" w:history="1">
         <w:r>
           <w:rPr>
             <w:rStyle w:val="Hyperlink"/>
@@ -18571,7 +19406,7 @@
         </w:rPr>
         <w:t xml:space="preserve"> </w:t>
       </w:r>
-      <w:hyperlink r:id="rId86" w:history="1">
+      <w:hyperlink r:id="rId89" w:history="1">
         <w:r>
           <w:rPr>
             <w:rStyle w:val="Hyperlink"/>
@@ -18729,7 +19564,7 @@
         </w:rPr>
         <w:t xml:space="preserve">, 4115-4153. </w:t>
       </w:r>
-      <w:hyperlink r:id="rId87" w:history="1">
+      <w:hyperlink r:id="rId90" w:history="1">
         <w:r>
           <w:rPr>
             <w:rStyle w:val="Hyperlink"/>
@@ -19202,7 +20037,7 @@
         </w:rPr>
         <w:t xml:space="preserve">, 1155-1176. </w:t>
       </w:r>
-      <w:hyperlink r:id="rId88" w:tgtFrame="_blank" w:history="1">
+      <w:hyperlink r:id="rId91" w:tgtFrame="_blank" w:history="1">
         <w:r>
           <w:rPr>
             <w:rStyle w:val="Hyperlink"/>
@@ -19463,7 +20298,7 @@
         </w:rPr>
         <w:t xml:space="preserve">. </w:t>
       </w:r>
-      <w:hyperlink r:id="rId89" w:history="1">
+      <w:hyperlink r:id="rId92" w:history="1">
         <w:r>
           <w:rPr>
             <w:rStyle w:val="Hyperlink"/>
@@ -19533,7 +20368,7 @@
         </w:rPr>
         <w:t xml:space="preserve">, 2018: Major operational ensemble prediction systems (EPS) and the future of EPS. Handbook of Hydrometeorological Ensemble Forecasting (edited by Q. Duan et al.), Springer, Berlin, Heidelberg, pp 1-43, </w:t>
       </w:r>
-      <w:hyperlink r:id="rId90" w:tgtFrame="_blank" w:history="1">
+      <w:hyperlink r:id="rId93" w:tgtFrame="_blank" w:history="1">
         <w:r>
           <w:rPr>
             <w:rStyle w:val="Hyperlink"/>
@@ -19677,7 +20512,7 @@
         </w:rPr>
         <w:t xml:space="preserve">, 1533-1546. </w:t>
       </w:r>
-      <w:hyperlink r:id="rId91" w:tgtFrame="_blank" w:history="1">
+      <w:hyperlink r:id="rId94" w:tgtFrame="_blank" w:history="1">
         <w:r>
           <w:rPr>
             <w:rStyle w:val="Hyperlink"/>
@@ -19818,7 +20653,7 @@
         </w:rPr>
         <w:t xml:space="preserve">. </w:t>
       </w:r>
-      <w:hyperlink r:id="rId92" w:tgtFrame="_blank" w:tooltip="Persistent link using digital object identifier" w:history="1">
+      <w:hyperlink r:id="rId95" w:tgtFrame="_blank" w:tooltip="Persistent link using digital object identifier" w:history="1">
         <w:r>
           <w:rPr>
             <w:rStyle w:val="Hyperlink"/>
@@ -20407,7 +21242,7 @@
         </w:rPr>
         <w:t xml:space="preserve">, 1433-1448. </w:t>
       </w:r>
-      <w:hyperlink r:id="rId93" w:tgtFrame="_blank" w:history="1">
+      <w:hyperlink r:id="rId96" w:tgtFrame="_blank" w:history="1">
         <w:r>
           <w:rPr>
             <w:rStyle w:val="Hyperlink"/>
@@ -20533,7 +21368,7 @@
         </w:rPr>
         <w:t xml:space="preserve"> </w:t>
       </w:r>
-      <w:hyperlink r:id="rId94" w:history="1">
+      <w:hyperlink r:id="rId97" w:history="1">
         <w:r>
           <w:rPr>
             <w:rStyle w:val="Hyperlink"/>
@@ -20741,7 +21576,7 @@
         </w:rPr>
         <w:t xml:space="preserve">(2019). </w:t>
       </w:r>
-      <w:hyperlink r:id="rId95" w:history="1">
+      <w:hyperlink r:id="rId98" w:history="1">
         <w:r>
           <w:rPr>
             <w:rStyle w:val="Hyperlink"/>
@@ -21248,7 +22083,7 @@
         </w:rPr>
         <w:t xml:space="preserve">, 375-392. </w:t>
       </w:r>
-      <w:hyperlink r:id="rId96" w:tgtFrame="_blank" w:history="1">
+      <w:hyperlink r:id="rId99" w:tgtFrame="_blank" w:history="1">
         <w:r>
           <w:rPr>
             <w:rStyle w:val="Hyperlink"/>
@@ -21477,7 +22312,7 @@
         </w:rPr>
         <w:t>, 2018: Ensemble methods for meteorological predictions. Handbook of Hydrometeorological Ensemble Forecasting (edited by Q. Duan et al.), Springer, Berlin, Heidelberg, pp 1-52, </w:t>
       </w:r>
-      <w:hyperlink r:id="rId97" w:history="1">
+      <w:hyperlink r:id="rId100" w:history="1">
         <w:r>
           <w:rPr>
             <w:rStyle w:val="Hyperlink"/>
@@ -22034,7 +22869,7 @@
         </w:rPr>
         <w:t xml:space="preserve">. </w:t>
       </w:r>
-      <w:hyperlink r:id="rId98" w:history="1">
+      <w:hyperlink r:id="rId101" w:history="1">
         <w:r>
           <w:rPr>
             <w:rStyle w:val="Hyperlink"/>
@@ -22162,7 +22997,7 @@
         </w:rPr>
         <w:t xml:space="preserve"> </w:t>
       </w:r>
-      <w:hyperlink r:id="rId99" w:history="1">
+      <w:hyperlink r:id="rId102" w:history="1">
         <w:r>
           <w:rPr>
             <w:rStyle w:val="Hyperlink"/>
@@ -22290,7 +23125,7 @@
         </w:rPr>
         <w:t xml:space="preserve"> </w:t>
       </w:r>
-      <w:hyperlink r:id="rId100" w:history="1">
+      <w:hyperlink r:id="rId103" w:history="1">
         <w:r>
           <w:rPr>
             <w:rStyle w:val="Hyperlink"/>
@@ -22679,7 +23514,7 @@
         </w:rPr>
         <w:t xml:space="preserve">285–301 (2018). </w:t>
       </w:r>
-      <w:hyperlink r:id="rId101" w:history="1">
+      <w:hyperlink r:id="rId104" w:history="1">
         <w:r>
           <w:rPr>
             <w:rStyle w:val="Hyperlink"/>
@@ -22897,7 +23732,7 @@
         </w:rPr>
         <w:t xml:space="preserve">, 1661-1679. </w:t>
       </w:r>
-      <w:hyperlink r:id="rId102" w:tgtFrame="_blank" w:history="1">
+      <w:hyperlink r:id="rId105" w:tgtFrame="_blank" w:history="1">
         <w:r>
           <w:rPr>
             <w:rStyle w:val="Hyperlink"/>
@@ -23364,7 +24199,7 @@
         </w:rPr>
         <w:t xml:space="preserve">. </w:t>
       </w:r>
-      <w:hyperlink r:id="rId103" w:history="1">
+      <w:hyperlink r:id="rId106" w:history="1">
         <w:r>
           <w:rPr>
             <w:rStyle w:val="Hyperlink"/>
@@ -23694,7 +24529,7 @@
         </w:rPr>
         <w:t xml:space="preserve">. </w:t>
       </w:r>
-      <w:hyperlink r:id="rId104" w:history="1">
+      <w:hyperlink r:id="rId107" w:history="1">
         <w:r>
           <w:rPr>
             <w:rStyle w:val="Hyperlink"/>
@@ -23952,7 +24787,7 @@
         </w:rPr>
         <w:t xml:space="preserve">. </w:t>
       </w:r>
-      <w:hyperlink r:id="rId105" w:tgtFrame="_blank" w:history="1">
+      <w:hyperlink r:id="rId108" w:tgtFrame="_blank" w:history="1">
         <w:r>
           <w:rPr>
             <w:rStyle w:val="Hyperlink"/>
@@ -24418,7 +25253,7 @@
         </w:rPr>
         <w:t xml:space="preserve">701–717 (2018). </w:t>
       </w:r>
-      <w:hyperlink r:id="rId106" w:history="1">
+      <w:hyperlink r:id="rId109" w:history="1">
         <w:r>
           <w:rPr>
             <w:rStyle w:val="Hyperlink"/>
@@ -24798,7 +25633,7 @@
         </w:rPr>
         <w:t xml:space="preserve">. </w:t>
       </w:r>
-      <w:hyperlink r:id="rId107" w:history="1">
+      <w:hyperlink r:id="rId110" w:history="1">
         <w:r>
           <w:rPr>
             <w:rStyle w:val="Hyperlink"/>
@@ -24884,7 +25719,7 @@
         </w:rPr>
         <w:t xml:space="preserve">. </w:t>
       </w:r>
-      <w:hyperlink r:id="rId108" w:history="1">
+      <w:hyperlink r:id="rId111" w:history="1">
         <w:r>
           <w:rPr>
             <w:rStyle w:val="Hyperlink"/>
@@ -24957,7 +25792,7 @@
         </w:rPr>
         <w:t xml:space="preserve">. </w:t>
       </w:r>
-      <w:hyperlink r:id="rId109" w:history="1">
+      <w:hyperlink r:id="rId112" w:history="1">
         <w:r>
           <w:rPr>
             <w:rStyle w:val="Hyperlink"/>
@@ -25548,7 +26383,7 @@
         </w:rPr>
         <w:t xml:space="preserve">. </w:t>
       </w:r>
-      <w:hyperlink r:id="rId110" w:tgtFrame="_blank" w:history="1">
+      <w:hyperlink r:id="rId113" w:tgtFrame="_blank" w:history="1">
         <w:r>
           <w:rPr>
             <w:rStyle w:val="Hyperlink"/>
@@ -26247,7 +27082,7 @@
         </w:rPr>
         <w:t xml:space="preserve">. </w:t>
       </w:r>
-      <w:hyperlink r:id="rId111" w:history="1">
+      <w:hyperlink r:id="rId114" w:history="1">
         <w:r>
           <w:rPr>
             <w:rStyle w:val="Hyperlink"/>
@@ -26453,7 +27288,7 @@
         </w:rPr>
         <w:t>: </w:t>
       </w:r>
-      <w:hyperlink r:id="rId112" w:tgtFrame="_blank" w:history="1">
+      <w:hyperlink r:id="rId115" w:tgtFrame="_blank" w:history="1">
         <w:r>
           <w:rPr>
             <w:rStyle w:val="Hyperlink"/>
@@ -26597,7 +27432,7 @@
         </w:rPr>
         <w:t>, 203-213</w:t>
       </w:r>
-      <w:hyperlink r:id="rId113" w:history="1">
+      <w:hyperlink r:id="rId116" w:history="1">
         <w:r>
           <w:rPr>
             <w:rStyle w:val="Hyperlink"/>
@@ -26898,7 +27733,7 @@
         </w:rPr>
         <w:t xml:space="preserve">. Mon. Wea. Rev., 146, 4155-4177. </w:t>
       </w:r>
-      <w:hyperlink r:id="rId114" w:tgtFrame="_blank" w:history="1">
+      <w:hyperlink r:id="rId117" w:tgtFrame="_blank" w:history="1">
         <w:r>
           <w:rPr>
             <w:rStyle w:val="Hyperlink"/>
@@ -27183,7 +28018,7 @@
         </w:rPr>
         <w:t xml:space="preserve">. </w:t>
       </w:r>
-      <w:hyperlink r:id="rId115" w:history="1">
+      <w:hyperlink r:id="rId118" w:history="1">
         <w:r>
           <w:rPr>
             <w:rStyle w:val="Hyperlink"/>
@@ -27404,7 +28239,7 @@
         </w:rPr>
         <w:t>96, </w:t>
       </w:r>
-      <w:hyperlink r:id="rId116" w:tgtFrame="_blank" w:history="1">
+      <w:hyperlink r:id="rId119" w:tgtFrame="_blank" w:history="1">
         <w:r>
           <w:rPr>
             <w:rStyle w:val="Hyperlink"/>
@@ -27925,7 +28760,7 @@
         </w:rPr>
         <w:t xml:space="preserve">. </w:t>
       </w:r>
-      <w:hyperlink r:id="rId117" w:history="1">
+      <w:hyperlink r:id="rId120" w:history="1">
         <w:r>
           <w:rPr>
             <w:rStyle w:val="Hyperlink"/>
@@ -28129,7 +28964,7 @@
         </w:rPr>
         <w:t>, 887–898, </w:t>
       </w:r>
-      <w:hyperlink r:id="rId118" w:tgtFrame="_blank" w:history="1">
+      <w:hyperlink r:id="rId121" w:tgtFrame="_blank" w:history="1">
         <w:r>
           <w:rPr>
             <w:rFonts w:ascii="Arial" w:hAnsi="Arial" w:cs="Arial"/>
@@ -28326,7 +29161,7 @@
         </w:rPr>
         <w:t xml:space="preserve"> </w:t>
       </w:r>
-      <w:hyperlink r:id="rId119" w:history="1">
+      <w:hyperlink r:id="rId122" w:history="1">
         <w:r>
           <w:rPr>
             <w:rStyle w:val="Hyperlink"/>
@@ -28555,7 +29390,7 @@
         </w:rPr>
         <w:t xml:space="preserve">. </w:t>
       </w:r>
-      <w:hyperlink r:id="rId120" w:history="1">
+      <w:hyperlink r:id="rId123" w:history="1">
         <w:r>
           <w:rPr>
             <w:rStyle w:val="Hyperlink"/>
@@ -28954,7 +29789,7 @@
         </w:rPr>
         <w:t xml:space="preserve">. </w:t>
       </w:r>
-      <w:hyperlink r:id="rId121" w:history="1">
+      <w:hyperlink r:id="rId124" w:history="1">
         <w:r>
           <w:rPr>
             <w:rStyle w:val="Hyperlink"/>
@@ -29206,7 +30041,7 @@
         </w:rPr>
         <w:t xml:space="preserve">, 317-329. </w:t>
       </w:r>
-      <w:hyperlink r:id="rId122" w:tgtFrame="_blank" w:history="1">
+      <w:hyperlink r:id="rId125" w:tgtFrame="_blank" w:history="1">
         <w:r>
           <w:rPr>
             <w:rStyle w:val="Hyperlink"/>
@@ -29320,7 +30155,7 @@
         </w:rPr>
         <w:t>, vol. 2018, Article ID 7363194, 12 pages, 2018. </w:t>
       </w:r>
-      <w:hyperlink r:id="rId123" w:history="1">
+      <w:hyperlink r:id="rId126" w:history="1">
         <w:r>
           <w:rPr>
             <w:rStyle w:val="Hyperlink"/>
@@ -29619,7 +30454,7 @@
         </w:rPr>
         <w:t xml:space="preserve">. </w:t>
       </w:r>
-      <w:hyperlink r:id="rId124" w:history="1">
+      <w:hyperlink r:id="rId127" w:history="1">
         <w:r>
           <w:rPr>
             <w:rStyle w:val="Hyperlink"/>
@@ -29759,7 +30594,7 @@
         </w:rPr>
         <w:t xml:space="preserve">. </w:t>
       </w:r>
-      <w:hyperlink r:id="rId125" w:history="1">
+      <w:hyperlink r:id="rId128" w:history="1">
         <w:r>
           <w:rPr>
             <w:rStyle w:val="Hyperlink"/>
@@ -29928,7 +30763,7 @@
         </w:rPr>
         <w:t xml:space="preserve">. </w:t>
       </w:r>
-      <w:hyperlink r:id="rId126" w:history="1">
+      <w:hyperlink r:id="rId129" w:history="1">
         <w:r>
           <w:rPr>
             <w:rStyle w:val="Hyperlink"/>
@@ -30346,7 +31181,7 @@
         </w:rPr>
         <w:t xml:space="preserve">. </w:t>
       </w:r>
-      <w:hyperlink r:id="rId127" w:history="1">
+      <w:hyperlink r:id="rId130" w:history="1">
         <w:r>
           <w:rPr>
             <w:rStyle w:val="Hyperlink"/>
@@ -30797,7 +31632,7 @@
         </w:rPr>
         <w:t xml:space="preserve">. </w:t>
       </w:r>
-      <w:hyperlink r:id="rId128" w:history="1">
+      <w:hyperlink r:id="rId131" w:history="1">
         <w:r>
           <w:rPr>
             <w:rStyle w:val="Hyperlink"/>
@@ -30974,7 +31809,7 @@
         </w:rPr>
         <w:t xml:space="preserve">, 899-904. </w:t>
       </w:r>
-      <w:hyperlink r:id="rId129" w:tgtFrame="_blank" w:history="1">
+      <w:hyperlink r:id="rId132" w:tgtFrame="_blank" w:history="1">
         <w:r>
           <w:rPr>
             <w:rStyle w:val="Hyperlink"/>
@@ -31042,7 +31877,7 @@
         </w:rPr>
         <w:t xml:space="preserve">, and S. Penny, 2017: Improving NCEP's Probabilistic Wave Height Forecasts Using Neural Networks: A Pilot Study Using Buoy Data. </w:t>
       </w:r>
-      <w:hyperlink r:id="rId130" w:history="1">
+      <w:hyperlink r:id="rId133" w:history="1">
         <w:r>
           <w:rPr>
             <w:rStyle w:val="Hyperlink"/>
@@ -31203,7 +32038,7 @@
         </w:rPr>
         <w:t xml:space="preserve">797-819. </w:t>
       </w:r>
-      <w:hyperlink r:id="rId131" w:tgtFrame="_blank" w:history="1">
+      <w:hyperlink r:id="rId134" w:tgtFrame="_blank" w:history="1">
         <w:r>
           <w:rPr>
             <w:rStyle w:val="Hyperlink"/>
@@ -31368,7 +32203,7 @@
         </w:rPr>
         <w:t xml:space="preserve">, 925-947. </w:t>
       </w:r>
-      <w:hyperlink r:id="rId132" w:tgtFrame="_blank" w:history="1">
+      <w:hyperlink r:id="rId135" w:tgtFrame="_blank" w:history="1">
         <w:r>
           <w:rPr>
             <w:rStyle w:val="Hyperlink"/>
@@ -31530,7 +32365,7 @@
         </w:rPr>
         <w:t xml:space="preserve">. </w:t>
       </w:r>
-      <w:hyperlink r:id="rId133" w:history="1">
+      <w:hyperlink r:id="rId136" w:history="1">
         <w:r>
           <w:rPr>
             <w:rStyle w:val="Hyperlink"/>
@@ -31609,7 +32444,7 @@
         </w:rPr>
         <w:t xml:space="preserve"> and C. E. Dorman). Springer, 477–509, doi: </w:t>
       </w:r>
-      <w:hyperlink r:id="rId134" w:tgtFrame="_blank" w:history="1">
+      <w:hyperlink r:id="rId137" w:tgtFrame="_blank" w:history="1">
         <w:r>
           <w:rPr>
             <w:rStyle w:val="Hyperlink"/>
@@ -31858,7 +32693,7 @@
         </w:rPr>
         <w:t xml:space="preserve"> </w:t>
       </w:r>
-      <w:hyperlink r:id="rId135" w:history="1">
+      <w:hyperlink r:id="rId138" w:history="1">
         <w:r>
           <w:rPr>
             <w:rStyle w:val="Hyperlink"/>
@@ -31985,7 +32820,7 @@
         </w:rPr>
         <w:t xml:space="preserve">, 470-491. </w:t>
       </w:r>
-      <w:hyperlink r:id="rId136" w:history="1">
+      <w:hyperlink r:id="rId139" w:history="1">
         <w:r>
           <w:rPr>
             <w:rStyle w:val="Hyperlink"/>
@@ -32123,7 +32958,7 @@
         </w:rPr>
         <w:t xml:space="preserve">, </w:t>
       </w:r>
-      <w:hyperlink r:id="rId137" w:history="1">
+      <w:hyperlink r:id="rId140" w:history="1">
         <w:r>
           <w:rPr>
             <w:rStyle w:val="Hyperlink"/>
@@ -32241,7 +33076,7 @@
         </w:rPr>
         <w:t xml:space="preserve">, 1879-1896. </w:t>
       </w:r>
-      <w:hyperlink r:id="rId138" w:tgtFrame="_blank" w:history="1">
+      <w:hyperlink r:id="rId141" w:tgtFrame="_blank" w:history="1">
         <w:r>
           <w:rPr>
             <w:rFonts w:ascii="Arial" w:eastAsia="Times New Roman" w:hAnsi="Arial" w:cs="Arial"/>
@@ -32462,7 +33297,7 @@
         </w:rPr>
         <w:t xml:space="preserve">, 2005–2017. </w:t>
       </w:r>
-      <w:hyperlink r:id="rId139">
+      <w:hyperlink r:id="rId142">
         <w:r>
           <w:rPr>
             <w:rFonts w:ascii="Roboto" w:eastAsia="Roboto" w:hAnsi="Roboto" w:cs="Roboto"/>
@@ -32803,7 +33638,7 @@
         </w:rPr>
         <w:t xml:space="preserve">, 407-421. </w:t>
       </w:r>
-      <w:hyperlink r:id="rId140" w:history="1">
+      <w:hyperlink r:id="rId143" w:history="1">
         <w:r>
           <w:rPr>
             <w:rStyle w:val="Hyperlink"/>
@@ -33071,7 +33906,7 @@
         </w:rPr>
         <w:t xml:space="preserve">. </w:t>
       </w:r>
-      <w:hyperlink r:id="rId141" w:history="1">
+      <w:hyperlink r:id="rId144" w:history="1">
         <w:r>
           <w:rPr>
             <w:rStyle w:val="Hyperlink"/>
@@ -33153,7 +33988,7 @@
         </w:rPr>
         <w:t xml:space="preserve">. </w:t>
       </w:r>
-      <w:hyperlink r:id="rId142" w:history="1">
+      <w:hyperlink r:id="rId145" w:history="1">
         <w:r>
           <w:rPr>
             <w:rStyle w:val="Hyperlink"/>
@@ -33336,7 +34171,7 @@
         </w:rPr>
         <w:t xml:space="preserve">. </w:t>
       </w:r>
-      <w:hyperlink r:id="rId143" w:history="1">
+      <w:hyperlink r:id="rId146" w:history="1">
         <w:r>
           <w:rPr>
             <w:rStyle w:val="Hyperlink"/>
@@ -33488,7 +34323,7 @@
         </w:rPr>
         <w:t xml:space="preserve">, 8941–8965. </w:t>
       </w:r>
-      <w:hyperlink r:id="rId144" w:history="1">
+      <w:hyperlink r:id="rId147" w:history="1">
         <w:r>
           <w:rPr>
             <w:rStyle w:val="Hyperlink"/>
@@ -33894,7 +34729,7 @@
         </w:rPr>
         <w:t xml:space="preserve">, 343-360. </w:t>
       </w:r>
-      <w:hyperlink r:id="rId145" w:tgtFrame="_blank" w:history="1">
+      <w:hyperlink r:id="rId148" w:tgtFrame="_blank" w:history="1">
         <w:r>
           <w:rPr>
             <w:rStyle w:val="Hyperlink"/>
@@ -34095,7 +34930,7 @@
         </w:rPr>
         <w:t xml:space="preserve">, 78-91. </w:t>
       </w:r>
-      <w:hyperlink r:id="rId146" w:tgtFrame="_blank" w:tooltip="Persistent link using digital object identifier" w:history="1">
+      <w:hyperlink r:id="rId149" w:tgtFrame="_blank" w:tooltip="Persistent link using digital object identifier" w:history="1">
         <w:r>
           <w:rPr>
             <w:rStyle w:val="Hyperlink"/>
@@ -34221,7 +35056,7 @@
         </w:rPr>
         <w:t xml:space="preserve">, 4877-4898. </w:t>
       </w:r>
-      <w:hyperlink r:id="rId147" w:tgtFrame="_blank" w:history="1">
+      <w:hyperlink r:id="rId150" w:tgtFrame="_blank" w:history="1">
         <w:r>
           <w:rPr>
             <w:rStyle w:val="Hyperlink"/>
@@ -34788,7 +35623,7 @@
         </w:rPr>
         <w:t xml:space="preserve">, 999-1013. </w:t>
       </w:r>
-      <w:hyperlink r:id="rId148" w:tgtFrame="_blank" w:history="1">
+      <w:hyperlink r:id="rId151" w:tgtFrame="_blank" w:history="1">
         <w:r>
           <w:rPr>
             <w:rStyle w:val="Hyperlink"/>
@@ -34925,7 +35760,7 @@
         </w:rPr>
         <w:t xml:space="preserve"> </w:t>
       </w:r>
-      <w:hyperlink r:id="rId149" w:history="1">
+      <w:hyperlink r:id="rId152" w:history="1">
         <w:r>
           <w:rPr>
             <w:rStyle w:val="Hyperlink"/>
@@ -35149,7 +35984,7 @@
         </w:rPr>
         <w:t xml:space="preserve">. </w:t>
       </w:r>
-      <w:hyperlink r:id="rId150" w:history="1">
+      <w:hyperlink r:id="rId153" w:history="1">
         <w:r>
           <w:rPr>
             <w:rStyle w:val="Hyperlink"/>
@@ -35396,7 +36231,7 @@
         </w:rPr>
         <w:t xml:space="preserve">, 8, 15 pp. </w:t>
       </w:r>
-      <w:hyperlink r:id="rId151" w:history="1">
+      <w:hyperlink r:id="rId154" w:history="1">
         <w:r>
           <w:rPr>
             <w:rStyle w:val="Hyperlink"/>
@@ -36126,7 +36961,7 @@
         </w:rPr>
         <w:t xml:space="preserve">, 1717-1737. </w:t>
       </w:r>
-      <w:hyperlink r:id="rId152" w:tgtFrame="_blank" w:history="1">
+      <w:hyperlink r:id="rId155" w:tgtFrame="_blank" w:history="1">
         <w:r>
           <w:rPr>
             <w:rStyle w:val="Hyperlink"/>
@@ -36215,7 +37050,7 @@
         </w:rPr>
         <w:t xml:space="preserve">. </w:t>
       </w:r>
-      <w:hyperlink r:id="rId153" w:history="1">
+      <w:hyperlink r:id="rId156" w:history="1">
         <w:r>
           <w:rPr>
             <w:rStyle w:val="Hyperlink"/>
@@ -36264,7 +37099,7 @@
         </w:rPr>
         <w:t xml:space="preserve">. </w:t>
       </w:r>
-      <w:hyperlink r:id="rId154" w:history="1">
+      <w:hyperlink r:id="rId157" w:history="1">
         <w:r>
           <w:rPr>
             <w:rStyle w:val="Hyperlink"/>
@@ -36440,7 +37275,7 @@
         </w:rPr>
         <w:t xml:space="preserve">, 1083-1105. </w:t>
       </w:r>
-      <w:hyperlink r:id="rId155" w:tgtFrame="_blank" w:history="1">
+      <w:hyperlink r:id="rId158" w:tgtFrame="_blank" w:history="1">
         <w:r>
           <w:rPr>
             <w:rStyle w:val="Hyperlink"/>
@@ -36875,7 +37710,7 @@
         </w:rPr>
         <w:t xml:space="preserve">. </w:t>
       </w:r>
-      <w:hyperlink r:id="rId156" w:history="1">
+      <w:hyperlink r:id="rId159" w:history="1">
         <w:r>
           <w:rPr>
             <w:rStyle w:val="Hyperlink"/>
@@ -37014,7 +37849,7 @@
         </w:rPr>
         <w:t xml:space="preserve">. </w:t>
       </w:r>
-      <w:hyperlink r:id="rId157" w:history="1">
+      <w:hyperlink r:id="rId160" w:history="1">
         <w:r>
           <w:rPr>
             <w:rStyle w:val="Hyperlink"/>
@@ -37101,7 +37936,7 @@
         </w:rPr>
         <w:t xml:space="preserve"> </w:t>
       </w:r>
-      <w:hyperlink r:id="rId158" w:history="1">
+      <w:hyperlink r:id="rId161" w:history="1">
         <w:r>
           <w:rPr>
             <w:rStyle w:val="Hyperlink"/>
@@ -37180,7 +38015,7 @@
         </w:rPr>
         <w:t xml:space="preserve">, 83-96. </w:t>
       </w:r>
-      <w:hyperlink r:id="rId159" w:history="1">
+      <w:hyperlink r:id="rId162" w:history="1">
         <w:r>
           <w:rPr>
             <w:rStyle w:val="Hyperlink"/>
@@ -37411,7 +38246,7 @@
         </w:rPr>
         <w:t xml:space="preserve">, 625-649. </w:t>
       </w:r>
-      <w:hyperlink r:id="rId160" w:tgtFrame="_blank" w:history="1">
+      <w:hyperlink r:id="rId163" w:tgtFrame="_blank" w:history="1">
         <w:r>
           <w:rPr>
             <w:rFonts w:ascii="Arial" w:eastAsia="Times New Roman" w:hAnsi="Arial" w:cs="Arial"/>
@@ -37589,7 +38424,7 @@
         </w:rPr>
         <w:t xml:space="preserve">, 1413-1426. </w:t>
       </w:r>
-      <w:hyperlink r:id="rId161" w:tgtFrame="_blank" w:history="1">
+      <w:hyperlink r:id="rId164" w:tgtFrame="_blank" w:history="1">
         <w:r>
           <w:rPr>
             <w:rStyle w:val="Hyperlink"/>
@@ -37779,7 +38614,7 @@
         </w:rPr>
         <w:t xml:space="preserve">, 881-903. </w:t>
       </w:r>
-      <w:hyperlink r:id="rId162" w:tgtFrame="_blank" w:history="1">
+      <w:hyperlink r:id="rId165" w:tgtFrame="_blank" w:history="1">
         <w:r>
           <w:rPr>
             <w:rStyle w:val="Hyperlink"/>
@@ -37982,7 +38817,7 @@
         </w:rPr>
         <w:t xml:space="preserve">, 3969-3987. </w:t>
       </w:r>
-      <w:hyperlink r:id="rId163" w:tgtFrame="_blank" w:history="1">
+      <w:hyperlink r:id="rId166" w:tgtFrame="_blank" w:history="1">
         <w:r>
           <w:rPr>
             <w:rStyle w:val="Hyperlink"/>
@@ -38215,7 +39050,7 @@
       <w:r>
         <w:t xml:space="preserve"> </w:t>
       </w:r>
-      <w:hyperlink r:id="rId164" w:history="1">
+      <w:hyperlink r:id="rId167" w:history="1">
         <w:r>
           <w:rPr>
             <w:rStyle w:val="Hyperlink"/>
@@ -38413,7 +39248,7 @@
         </w:rPr>
         <w:t xml:space="preserve">, 2159-2173. </w:t>
       </w:r>
-      <w:hyperlink r:id="rId165" w:history="1">
+      <w:hyperlink r:id="rId168" w:history="1">
         <w:r>
           <w:rPr>
             <w:rStyle w:val="Hyperlink"/>
@@ -38698,7 +39533,7 @@
         </w:rPr>
         <w:t xml:space="preserve">, 47 pp. </w:t>
       </w:r>
-      <w:hyperlink r:id="rId166" w:history="1">
+      <w:hyperlink r:id="rId169" w:history="1">
         <w:r>
           <w:rPr>
             <w:rStyle w:val="Hyperlink"/>
@@ -39003,7 +39838,7 @@
         </w:rPr>
         <w:t xml:space="preserve">, 1669-1694. </w:t>
       </w:r>
-      <w:hyperlink r:id="rId167" w:tgtFrame="_blank" w:history="1">
+      <w:hyperlink r:id="rId170" w:tgtFrame="_blank" w:history="1">
         <w:r>
           <w:rPr>
             <w:rStyle w:val="Hyperlink"/>
@@ -39230,7 +40065,7 @@
         </w:rPr>
         <w:t xml:space="preserve">, 353-360. </w:t>
       </w:r>
-      <w:hyperlink r:id="rId168" w:tgtFrame="_blank" w:history="1">
+      <w:hyperlink r:id="rId171" w:tgtFrame="_blank" w:history="1">
         <w:r>
           <w:rPr>
             <w:rStyle w:val="Hyperlink"/>
@@ -39687,7 +40522,7 @@
         </w:rPr>
         <w:t xml:space="preserve">. </w:t>
       </w:r>
-      <w:hyperlink r:id="rId169" w:tgtFrame="_blank" w:history="1">
+      <w:hyperlink r:id="rId172" w:tgtFrame="_blank" w:history="1">
         <w:r>
           <w:rPr>
             <w:rStyle w:val="Hyperlink"/>
@@ -40365,7 +41200,7 @@
         </w:rPr>
         <w:t xml:space="preserve">, 2358-2378. </w:t>
       </w:r>
-      <w:hyperlink r:id="rId170" w:tgtFrame="_blank" w:history="1">
+      <w:hyperlink r:id="rId173" w:tgtFrame="_blank" w:history="1">
         <w:r>
           <w:rPr>
             <w:rStyle w:val="Hyperlink"/>
@@ -40561,7 +41396,7 @@
         </w:rPr>
         <w:t xml:space="preserve">, 1475-1489. </w:t>
       </w:r>
-      <w:hyperlink r:id="rId171" w:history="1">
+      <w:hyperlink r:id="rId174" w:history="1">
         <w:r>
           <w:rPr>
             <w:rStyle w:val="Hyperlink"/>
@@ -40836,7 +41671,7 @@
         </w:rPr>
         <w:t xml:space="preserve">, 1049-1067. </w:t>
       </w:r>
-      <w:hyperlink r:id="rId172" w:tgtFrame="_blank" w:history="1">
+      <w:hyperlink r:id="rId175" w:tgtFrame="_blank" w:history="1">
         <w:r>
           <w:rPr>
             <w:rStyle w:val="Hyperlink"/>
@@ -40969,7 +41804,7 @@
         </w:rPr>
         <w:t xml:space="preserve">, 553-579. </w:t>
       </w:r>
-      <w:hyperlink r:id="rId173" w:tgtFrame="_blank" w:history="1">
+      <w:hyperlink r:id="rId176" w:tgtFrame="_blank" w:history="1">
         <w:r>
           <w:rPr>
             <w:rStyle w:val="Hyperlink"/>
@@ -41107,7 +41942,7 @@
         </w:rPr>
         <w:t xml:space="preserve">, 2125-2135. </w:t>
       </w:r>
-      <w:hyperlink r:id="rId174" w:tgtFrame="_blank" w:history="1">
+      <w:hyperlink r:id="rId177" w:tgtFrame="_blank" w:history="1">
         <w:r>
           <w:rPr>
             <w:rStyle w:val="Hyperlink"/>
@@ -41293,7 +42128,7 @@
         </w:rPr>
         <w:t xml:space="preserve">, 341-352. </w:t>
       </w:r>
-      <w:hyperlink r:id="rId175" w:tgtFrame="_blank" w:history="1">
+      <w:hyperlink r:id="rId178" w:tgtFrame="_blank" w:history="1">
         <w:r>
           <w:rPr>
             <w:rStyle w:val="Hyperlink"/>
@@ -41738,7 +42573,7 @@
         </w:rPr>
         <w:t xml:space="preserve">. </w:t>
       </w:r>
-      <w:hyperlink r:id="rId176" w:tgtFrame="_blank" w:history="1">
+      <w:hyperlink r:id="rId179" w:tgtFrame="_blank" w:history="1">
         <w:r>
           <w:rPr>
             <w:rStyle w:val="Hyperlink"/>
@@ -42050,7 +42885,7 @@
         </w:rPr>
         <w:t>, vol. 2016, Article ID 6156513, 9 pages, 2016. </w:t>
       </w:r>
-      <w:hyperlink r:id="rId177" w:history="1">
+      <w:hyperlink r:id="rId180" w:history="1">
         <w:r>
           <w:rPr>
             <w:rStyle w:val="Hyperlink"/>
@@ -42205,7 +43040,7 @@
         </w:rPr>
         <w:t xml:space="preserve">. </w:t>
       </w:r>
-      <w:hyperlink r:id="rId178" w:tgtFrame="_blank" w:history="1">
+      <w:hyperlink r:id="rId181" w:tgtFrame="_blank" w:history="1">
         <w:r>
           <w:rPr>
             <w:rStyle w:val="Hyperlink"/>
@@ -42581,7 +43416,7 @@
         </w:rPr>
         <w:t xml:space="preserve">, 1951-1972. </w:t>
       </w:r>
-      <w:hyperlink r:id="rId179" w:tgtFrame="_blank" w:history="1">
+      <w:hyperlink r:id="rId182" w:tgtFrame="_blank" w:history="1">
         <w:r>
           <w:rPr>
             <w:rStyle w:val="Hyperlink"/>
@@ -42784,7 +43619,7 @@
         </w:rPr>
         <w:t xml:space="preserve">, 627-642. </w:t>
       </w:r>
-      <w:hyperlink r:id="rId180" w:tgtFrame="_blank" w:history="1">
+      <w:hyperlink r:id="rId183" w:tgtFrame="_blank" w:history="1">
         <w:r>
           <w:rPr>
             <w:rStyle w:val="Hyperlink"/>
@@ -43013,7 +43848,7 @@
         </w:rPr>
         <w:t xml:space="preserve">, 2047-2055. </w:t>
       </w:r>
-      <w:hyperlink r:id="rId181" w:tgtFrame="_blank" w:history="1">
+      <w:hyperlink r:id="rId184" w:tgtFrame="_blank" w:history="1">
         <w:r>
           <w:rPr>
             <w:rStyle w:val="Hyperlink"/>
@@ -43365,7 +44200,7 @@
         </w:rPr>
         <w:t xml:space="preserve">, 9(5), 1905-1919. </w:t>
       </w:r>
-      <w:hyperlink r:id="rId182" w:history="1">
+      <w:hyperlink r:id="rId185" w:history="1">
         <w:r>
           <w:rPr>
             <w:rStyle w:val="Hyperlink"/>
@@ -43521,7 +44356,7 @@
         </w:rPr>
         <w:t xml:space="preserve">. </w:t>
       </w:r>
-      <w:hyperlink r:id="rId183" w:history="1">
+      <w:hyperlink r:id="rId186" w:history="1">
         <w:r>
           <w:rPr>
             <w:rStyle w:val="Hyperlink"/>
@@ -43737,7 +44572,7 @@
         </w:rPr>
         <w:t xml:space="preserve">, 745-759. </w:t>
       </w:r>
-      <w:hyperlink r:id="rId184" w:tgtFrame="_blank" w:history="1">
+      <w:hyperlink r:id="rId187" w:tgtFrame="_blank" w:history="1">
         <w:r>
           <w:rPr>
             <w:rStyle w:val="Hyperlink"/>
@@ -43954,7 +44789,7 @@
         </w:rPr>
         <w:t xml:space="preserve">. </w:t>
       </w:r>
-      <w:hyperlink r:id="rId185" w:history="1">
+      <w:hyperlink r:id="rId188" w:history="1">
         <w:r>
           <w:rPr>
             <w:rStyle w:val="Hyperlink"/>
@@ -44139,7 +44974,7 @@
         </w:rPr>
         <w:t xml:space="preserve">, 4911-4925. </w:t>
       </w:r>
-      <w:hyperlink r:id="rId186" w:tgtFrame="_blank" w:history="1">
+      <w:hyperlink r:id="rId189" w:tgtFrame="_blank" w:history="1">
         <w:r>
           <w:rPr>
             <w:rStyle w:val="Hyperlink"/>
@@ -44218,7 +45053,7 @@
         </w:rPr>
         <w:t xml:space="preserve">. </w:t>
       </w:r>
-      <w:hyperlink r:id="rId187" w:history="1">
+      <w:hyperlink r:id="rId190" w:history="1">
         <w:r>
           <w:rPr>
             <w:rStyle w:val="Hyperlink"/>
@@ -44313,7 +45148,7 @@
         </w:rPr>
         <w:t xml:space="preserve"> </w:t>
       </w:r>
-      <w:hyperlink r:id="rId188" w:tgtFrame="_blank" w:history="1">
+      <w:hyperlink r:id="rId191" w:tgtFrame="_blank" w:history="1">
         <w:r>
           <w:rPr>
             <w:rStyle w:val="Hyperlink"/>
@@ -44414,7 +45249,7 @@
         </w:rPr>
         <w:t xml:space="preserve"> </w:t>
       </w:r>
-      <w:hyperlink r:id="rId189" w:history="1">
+      <w:hyperlink r:id="rId192" w:history="1">
         <w:r>
           <w:rPr>
             <w:rStyle w:val="Hyperlink"/>
@@ -44523,7 +45358,7 @@
         </w:rPr>
         <w:t xml:space="preserve"> </w:t>
       </w:r>
-      <w:hyperlink r:id="rId190" w:tgtFrame="_blank" w:history="1">
+      <w:hyperlink r:id="rId193" w:tgtFrame="_blank" w:history="1">
         <w:r>
           <w:rPr>
             <w:rStyle w:val="Hyperlink"/>
@@ -44998,7 +45833,7 @@
         </w:rPr>
         <w:t xml:space="preserve"> </w:t>
       </w:r>
-      <w:hyperlink r:id="rId191" w:history="1">
+      <w:hyperlink r:id="rId194" w:history="1">
         <w:r>
           <w:rPr>
             <w:rStyle w:val="Hyperlink"/>
@@ -45247,7 +46082,7 @@
         </w:rPr>
         <w:t xml:space="preserve">, 1427-1440. </w:t>
       </w:r>
-      <w:hyperlink r:id="rId192" w:tgtFrame="_blank" w:history="1">
+      <w:hyperlink r:id="rId195" w:tgtFrame="_blank" w:history="1">
         <w:r>
           <w:rPr>
             <w:rStyle w:val="Hyperlink"/>
@@ -45345,7 +46180,7 @@
         </w:rPr>
         <w:t xml:space="preserve">. Springer, Dordrecht. </w:t>
       </w:r>
-      <w:hyperlink r:id="rId193" w:history="1">
+      <w:hyperlink r:id="rId196" w:history="1">
         <w:r>
           <w:rPr>
             <w:rStyle w:val="Hyperlink"/>
@@ -45538,7 +46373,7 @@
         </w:rPr>
         <w:t xml:space="preserve">, 877-894. </w:t>
       </w:r>
-      <w:hyperlink r:id="rId194" w:tgtFrame="_blank" w:history="1">
+      <w:hyperlink r:id="rId197" w:tgtFrame="_blank" w:history="1">
         <w:r>
           <w:rPr>
             <w:rStyle w:val="Hyperlink"/>
@@ -45803,7 +46638,7 @@
         </w:rPr>
         <w:t xml:space="preserve">, 1229-1247. </w:t>
       </w:r>
-      <w:hyperlink r:id="rId195" w:tgtFrame="_blank" w:history="1">
+      <w:hyperlink r:id="rId198" w:tgtFrame="_blank" w:history="1">
         <w:r>
           <w:rPr>
             <w:rStyle w:val="Hyperlink"/>
@@ -46023,7 +46858,7 @@
         </w:rPr>
         <w:t xml:space="preserve">, 2135-2147. </w:t>
       </w:r>
-      <w:hyperlink r:id="rId196" w:tgtFrame="_blank" w:history="1">
+      <w:hyperlink r:id="rId199" w:tgtFrame="_blank" w:history="1">
         <w:r>
           <w:rPr>
             <w:rStyle w:val="Hyperlink"/>
@@ -46367,7 +47202,7 @@
         </w:rPr>
         <w:t xml:space="preserve">. </w:t>
       </w:r>
-      <w:hyperlink r:id="rId197" w:history="1">
+      <w:hyperlink r:id="rId200" w:history="1">
         <w:r>
           <w:rPr>
             <w:rStyle w:val="Hyperlink"/>
@@ -46859,7 +47694,7 @@
         </w:rPr>
         <w:t xml:space="preserve">. </w:t>
       </w:r>
-      <w:hyperlink r:id="rId198" w:history="1">
+      <w:hyperlink r:id="rId201" w:history="1">
         <w:r>
           <w:rPr>
             <w:rStyle w:val="Hyperlink"/>
@@ -47095,7 +47930,7 @@
         </w:rPr>
         <w:t xml:space="preserve">). </w:t>
       </w:r>
-      <w:hyperlink r:id="rId199" w:history="1">
+      <w:hyperlink r:id="rId202" w:history="1">
         <w:r>
           <w:rPr>
             <w:rStyle w:val="Hyperlink"/>
@@ -47376,7 +48211,7 @@
         </w:rPr>
         <w:t xml:space="preserve">, 2019-2034. </w:t>
       </w:r>
-      <w:hyperlink r:id="rId200" w:tgtFrame="_blank" w:history="1">
+      <w:hyperlink r:id="rId203" w:tgtFrame="_blank" w:history="1">
         <w:r>
           <w:rPr>
             <w:rStyle w:val="Hyperlink"/>
@@ -47523,7 +48358,7 @@
         </w:rPr>
         <w:t xml:space="preserve"> (6), 2058-2074. </w:t>
       </w:r>
-      <w:hyperlink r:id="rId201" w:history="1">
+      <w:hyperlink r:id="rId204" w:history="1">
         <w:r>
           <w:rPr>
             <w:rStyle w:val="Hyperlink"/>
@@ -47749,7 +48584,7 @@
         </w:rPr>
         <w:t xml:space="preserve">, 4709-4735. </w:t>
       </w:r>
-      <w:hyperlink r:id="rId202" w:tgtFrame="_blank" w:history="1">
+      <w:hyperlink r:id="rId205" w:tgtFrame="_blank" w:history="1">
         <w:r>
           <w:rPr>
             <w:rStyle w:val="Hyperlink"/>
@@ -47902,7 +48737,7 @@
         </w:rPr>
         <w:t xml:space="preserve">, 1687-1702. </w:t>
       </w:r>
-      <w:hyperlink r:id="rId203" w:tgtFrame="_blank" w:history="1">
+      <w:hyperlink r:id="rId206" w:tgtFrame="_blank" w:history="1">
         <w:r>
           <w:rPr>
             <w:rStyle w:val="Hyperlink"/>
@@ -48013,7 +48848,7 @@
         </w:rPr>
         <w:t xml:space="preserve">, 149-160. </w:t>
       </w:r>
-      <w:hyperlink r:id="rId204" w:history="1">
+      <w:hyperlink r:id="rId207" w:history="1">
         <w:r>
           <w:rPr>
             <w:rStyle w:val="Hyperlink"/>
@@ -48249,7 +49084,7 @@
         </w:rPr>
         <w:t xml:space="preserve">, 953-960. </w:t>
       </w:r>
-      <w:hyperlink r:id="rId205" w:tgtFrame="_blank" w:history="1">
+      <w:hyperlink r:id="rId208" w:tgtFrame="_blank" w:history="1">
         <w:r>
           <w:rPr>
             <w:rStyle w:val="Hyperlink"/>
@@ -48574,7 +49409,7 @@
         </w:rPr>
         <w:t xml:space="preserve">. </w:t>
       </w:r>
-      <w:hyperlink r:id="rId206" w:tgtFrame="_blank" w:history="1">
+      <w:hyperlink r:id="rId209" w:tgtFrame="_blank" w:history="1">
         <w:r>
           <w:rPr>
             <w:rStyle w:val="Hyperlink"/>
@@ -48715,7 +49550,7 @@
         </w:rPr>
         <w:t xml:space="preserve">. </w:t>
       </w:r>
-      <w:hyperlink r:id="rId207" w:history="1">
+      <w:hyperlink r:id="rId210" w:history="1">
         <w:r>
           <w:rPr>
             <w:rStyle w:val="Hyperlink"/>
@@ -48957,7 +49792,7 @@
         </w:rPr>
         <w:t xml:space="preserve">. </w:t>
       </w:r>
-      <w:hyperlink r:id="rId208" w:tgtFrame="_blank" w:history="1">
+      <w:hyperlink r:id="rId211" w:tgtFrame="_blank" w:history="1">
         <w:r>
           <w:rPr>
             <w:rStyle w:val="Hyperlink"/>
@@ -49034,7 +49869,7 @@
         </w:rPr>
         <w:t xml:space="preserve">, S. McKeen, E. J. Williams, and S. S. Brown, 2015: </w:t>
       </w:r>
-      <w:hyperlink r:id="rId209" w:history="1">
+      <w:hyperlink r:id="rId212" w:history="1">
         <w:r>
           <w:rPr>
             <w:rStyle w:val="Hyperlink"/>
@@ -49079,7 +49914,7 @@
         </w:rPr>
         <w:t xml:space="preserve">. </w:t>
       </w:r>
-      <w:hyperlink r:id="rId210" w:history="1">
+      <w:hyperlink r:id="rId213" w:history="1">
         <w:r>
           <w:rPr>
             <w:rStyle w:val="Hyperlink"/>
@@ -49256,7 +50091,7 @@
         </w:rPr>
         <w:t xml:space="preserve">1205–1221 (2015). </w:t>
       </w:r>
-      <w:hyperlink r:id="rId211" w:history="1">
+      <w:hyperlink r:id="rId214" w:history="1">
         <w:r>
           <w:rPr>
             <w:rStyle w:val="Hyperlink"/>
@@ -49497,7 +50332,7 @@
         </w:rPr>
         <w:t xml:space="preserve">. </w:t>
       </w:r>
-      <w:hyperlink r:id="rId212" w:history="1">
+      <w:hyperlink r:id="rId215" w:history="1">
         <w:r>
           <w:rPr>
             <w:rStyle w:val="Hyperlink"/>
@@ -49625,7 +50460,7 @@
         </w:rPr>
         <w:t xml:space="preserve">729. </w:t>
       </w:r>
-      <w:hyperlink r:id="rId213" w:tgtFrame="_blank" w:history="1">
+      <w:hyperlink r:id="rId216" w:tgtFrame="_blank" w:history="1">
         <w:r>
           <w:rPr>
             <w:rStyle w:val="Hyperlink"/>
@@ -49754,7 +50589,7 @@
         </w:rPr>
         <w:t xml:space="preserve">, 841-854. </w:t>
       </w:r>
-      <w:hyperlink r:id="rId214" w:tgtFrame="_blank" w:history="1">
+      <w:hyperlink r:id="rId217" w:tgtFrame="_blank" w:history="1">
         <w:r>
           <w:rPr>
             <w:rStyle w:val="Hyperlink"/>
@@ -49832,7 +50667,7 @@
         </w:rPr>
         <w:t xml:space="preserve">, 771-792. </w:t>
       </w:r>
-      <w:hyperlink r:id="rId215" w:tgtFrame="_blank" w:history="1">
+      <w:hyperlink r:id="rId218" w:tgtFrame="_blank" w:history="1">
         <w:r>
           <w:rPr>
             <w:rStyle w:val="Hyperlink"/>
@@ -50123,7 +50958,7 @@
         </w:rPr>
         <w:t xml:space="preserve">. </w:t>
       </w:r>
-      <w:hyperlink r:id="rId216" w:history="1">
+      <w:hyperlink r:id="rId219" w:history="1">
         <w:r>
           <w:rPr>
             <w:rStyle w:val="Hyperlink"/>
@@ -50292,7 +51127,7 @@
         </w:rPr>
         <w:t xml:space="preserve">, 3087-3018. </w:t>
       </w:r>
-      <w:hyperlink r:id="rId217" w:tgtFrame="_blank" w:history="1">
+      <w:hyperlink r:id="rId220" w:tgtFrame="_blank" w:history="1">
         <w:r>
           <w:rPr>
             <w:rStyle w:val="Hyperlink"/>
@@ -50414,7 +51249,7 @@
         </w:rPr>
         <w:t xml:space="preserve">, 3204-3213. </w:t>
       </w:r>
-      <w:hyperlink r:id="rId218" w:tgtFrame="_blank" w:history="1">
+      <w:hyperlink r:id="rId221" w:tgtFrame="_blank" w:history="1">
         <w:r>
           <w:rPr>
             <w:rStyle w:val="Hyperlink"/>
@@ -50506,7 +51341,7 @@
         </w:rPr>
         <w:t xml:space="preserve">, 1689–1705. </w:t>
       </w:r>
-      <w:hyperlink r:id="rId219" w:tgtFrame="_blank" w:history="1">
+      <w:hyperlink r:id="rId222" w:tgtFrame="_blank" w:history="1">
         <w:r>
           <w:rPr>
             <w:rStyle w:val="Hyperlink"/>
@@ -50701,7 +51536,7 @@
         </w:rPr>
         <w:t xml:space="preserve">. </w:t>
       </w:r>
-      <w:hyperlink r:id="rId220" w:tgtFrame="_blank" w:history="1">
+      <w:hyperlink r:id="rId223" w:tgtFrame="_blank" w:history="1">
         <w:r>
           <w:rPr>
             <w:rStyle w:val="Hyperlink"/>
@@ -50962,7 +51797,7 @@
         </w:rPr>
         <w:t xml:space="preserve">, 1-11. </w:t>
       </w:r>
-      <w:hyperlink r:id="rId221" w:tgtFrame="_blank" w:history="1">
+      <w:hyperlink r:id="rId224" w:tgtFrame="_blank" w:history="1">
         <w:r>
           <w:rPr>
             <w:rStyle w:val="Hyperlink"/>
@@ -51056,7 +51891,7 @@
         </w:rPr>
         <w:t xml:space="preserve">, 827-840. </w:t>
       </w:r>
-      <w:hyperlink r:id="rId222" w:tgtFrame="_blank" w:history="1">
+      <w:hyperlink r:id="rId225" w:tgtFrame="_blank" w:history="1">
         <w:r>
           <w:rPr>
             <w:rStyle w:val="Hyperlink"/>
@@ -51209,7 +52044,7 @@
         </w:rPr>
         <w:t xml:space="preserve"> </w:t>
       </w:r>
-      <w:hyperlink r:id="rId223" w:history="1">
+      <w:hyperlink r:id="rId226" w:history="1">
         <w:r>
           <w:rPr>
             <w:rStyle w:val="Hyperlink"/>
@@ -51283,7 +52118,7 @@
         </w:rPr>
         <w:t xml:space="preserve">. </w:t>
       </w:r>
-      <w:hyperlink r:id="rId224" w:history="1">
+      <w:hyperlink r:id="rId227" w:history="1">
         <w:r>
           <w:rPr>
             <w:rStyle w:val="Hyperlink"/>
@@ -51341,7 +52176,7 @@
         </w:rPr>
         <w:t xml:space="preserve"> </w:t>
       </w:r>
-      <w:hyperlink r:id="rId225" w:history="1">
+      <w:hyperlink r:id="rId228" w:history="1">
         <w:r>
           <w:rPr>
             <w:rStyle w:val="Hyperlink"/>
@@ -51413,7 +52248,7 @@
         </w:rPr>
         <w:t xml:space="preserve">, 1411-1428. </w:t>
       </w:r>
-      <w:hyperlink r:id="rId226" w:tgtFrame="_blank" w:history="1">
+      <w:hyperlink r:id="rId229" w:tgtFrame="_blank" w:history="1">
         <w:r>
           <w:rPr>
             <w:rStyle w:val="Hyperlink"/>
@@ -52057,7 +52892,7 @@
         </w:rPr>
         <w:t xml:space="preserve">. </w:t>
       </w:r>
-      <w:hyperlink r:id="rId227" w:history="1">
+      <w:hyperlink r:id="rId230" w:history="1">
         <w:r>
           <w:rPr>
             <w:rStyle w:val="Hyperlink"/>
@@ -52163,7 +52998,7 @@
         </w:rPr>
         <w:t xml:space="preserve">. </w:t>
       </w:r>
-      <w:hyperlink r:id="rId228" w:history="1">
+      <w:hyperlink r:id="rId231" w:history="1">
         <w:r>
           <w:rPr>
             <w:rStyle w:val="Hyperlink"/>
@@ -52340,7 +53175,7 @@
         </w:rPr>
         <w:t xml:space="preserve">, 1355-1373. </w:t>
       </w:r>
-      <w:hyperlink r:id="rId229" w:tgtFrame="_blank" w:history="1">
+      <w:hyperlink r:id="rId232" w:tgtFrame="_blank" w:history="1">
         <w:r>
           <w:rPr>
             <w:rStyle w:val="Hyperlink"/>
@@ -52548,7 +53383,7 @@
         </w:rPr>
         <w:t xml:space="preserve"> 1962-1980. </w:t>
       </w:r>
-      <w:hyperlink r:id="rId230" w:tgtFrame="_blank" w:history="1">
+      <w:hyperlink r:id="rId233" w:tgtFrame="_blank" w:history="1">
         <w:r>
           <w:rPr>
             <w:rStyle w:val="Hyperlink"/>
@@ -52747,7 +53582,7 @@
         </w:rPr>
         <w:t xml:space="preserve"> 1981-2000. </w:t>
       </w:r>
-      <w:hyperlink r:id="rId231" w:tgtFrame="_blank" w:history="1">
+      <w:hyperlink r:id="rId234" w:tgtFrame="_blank" w:history="1">
         <w:r>
           <w:rPr>
             <w:rStyle w:val="Hyperlink"/>
@@ -52925,7 +53760,7 @@
         </w:rPr>
         <w:t xml:space="preserve"> </w:t>
       </w:r>
-      <w:hyperlink r:id="rId232" w:tgtFrame="_blank" w:history="1">
+      <w:hyperlink r:id="rId235" w:tgtFrame="_blank" w:history="1">
         <w:r>
           <w:rPr>
             <w:rStyle w:val="Hyperlink"/>
@@ -53157,7 +53992,7 @@
         </w:rPr>
         <w:t xml:space="preserve"> </w:t>
       </w:r>
-      <w:hyperlink r:id="rId233" w:history="1">
+      <w:hyperlink r:id="rId236" w:history="1">
         <w:r>
           <w:rPr>
             <w:rStyle w:val="Hyperlink"/>
@@ -53327,7 +54162,7 @@
         </w:rPr>
         <w:t xml:space="preserve"> 1757– 1771.  </w:t>
       </w:r>
-      <w:hyperlink r:id="rId234" w:history="1">
+      <w:hyperlink r:id="rId237" w:history="1">
         <w:r>
           <w:rPr>
             <w:rStyle w:val="Hyperlink"/>
@@ -53534,7 +54369,7 @@
         </w:rPr>
         <w:t xml:space="preserve">. </w:t>
       </w:r>
-      <w:hyperlink r:id="rId235" w:tgtFrame="_blank" w:history="1">
+      <w:hyperlink r:id="rId238" w:tgtFrame="_blank" w:history="1">
         <w:r>
           <w:rPr>
             <w:rStyle w:val="Hyperlink"/>
@@ -53657,7 +54492,7 @@
         </w:rPr>
         <w:t xml:space="preserve">, 857-873. </w:t>
       </w:r>
-      <w:hyperlink r:id="rId236" w:tgtFrame="_blank" w:history="1">
+      <w:hyperlink r:id="rId239" w:tgtFrame="_blank" w:history="1">
         <w:r>
           <w:rPr>
             <w:rStyle w:val="Hyperlink"/>
@@ -53752,7 +54587,7 @@
         </w:rPr>
         <w:t xml:space="preserve">, 1575–1582 (2015). </w:t>
       </w:r>
-      <w:hyperlink r:id="rId237" w:history="1">
+      <w:hyperlink r:id="rId240" w:history="1">
         <w:r>
           <w:rPr>
             <w:rStyle w:val="Hyperlink"/>
@@ -53924,7 +54759,7 @@
         </w:rPr>
         <w:t xml:space="preserve">, 914-932. </w:t>
       </w:r>
-      <w:hyperlink r:id="rId238" w:tgtFrame="_blank" w:history="1">
+      <w:hyperlink r:id="rId241" w:tgtFrame="_blank" w:history="1">
         <w:r>
           <w:rPr>
             <w:rStyle w:val="Hyperlink"/>
@@ -54151,7 +54986,7 @@
         </w:rPr>
         <w:t xml:space="preserve">, </w:t>
       </w:r>
-      <w:hyperlink r:id="rId239" w:tgtFrame="_blank" w:history="1">
+      <w:hyperlink r:id="rId242" w:tgtFrame="_blank" w:history="1">
         <w:r>
           <w:rPr>
             <w:rStyle w:val="Hyperlink"/>
@@ -54455,7 +55290,7 @@
         </w:rPr>
         <w:t xml:space="preserve">. </w:t>
       </w:r>
-      <w:hyperlink r:id="rId240" w:history="1">
+      <w:hyperlink r:id="rId243" w:history="1">
         <w:r>
           <w:rPr>
             <w:rStyle w:val="Hyperlink"/>
@@ -54599,7 +55434,7 @@
         </w:rPr>
         <w:t xml:space="preserve">, 3774-3803. </w:t>
       </w:r>
-      <w:hyperlink r:id="rId241" w:tgtFrame="_blank" w:history="1">
+      <w:hyperlink r:id="rId244" w:tgtFrame="_blank" w:history="1">
         <w:r>
           <w:rPr>
             <w:rStyle w:val="Hyperlink"/>
@@ -54710,7 +55545,7 @@
         </w:rPr>
         <w:t xml:space="preserve"> 1109-1124. </w:t>
       </w:r>
-      <w:hyperlink r:id="rId242" w:tgtFrame="_blank" w:history="1">
+      <w:hyperlink r:id="rId245" w:tgtFrame="_blank" w:history="1">
         <w:r>
           <w:rPr>
             <w:rStyle w:val="Hyperlink"/>
@@ -54899,7 +55734,7 @@
         </w:rPr>
         <w:t xml:space="preserve">, 1–27 (2015). </w:t>
       </w:r>
-      <w:hyperlink r:id="rId243" w:history="1">
+      <w:hyperlink r:id="rId246" w:history="1">
         <w:r>
           <w:rPr>
             <w:rStyle w:val="Hyperlink"/>

</xml_diff>

<commit_message>
Update EMC Publications listing
</commit_message>
<xml_diff>
--- a/emc/docs/EMC_Pubs_List.docx
+++ b/emc/docs/EMC_Pubs_List.docx
@@ -1,6 +1,6 @@
 
 <file path=word/document.xml><?xml version="1.0" encoding="utf-8"?>
-<w:document xmlns:wpc="http://schemas.microsoft.com/office/word/2010/wordprocessingCanvas" xmlns:cx="http://schemas.microsoft.com/office/drawing/2014/chartex" xmlns:cx1="http://schemas.microsoft.com/office/drawing/2015/9/8/chartex" xmlns:cx2="http://schemas.microsoft.com/office/drawing/2015/10/21/chartex" xmlns:cx3="http://schemas.microsoft.com/office/drawing/2016/5/9/chartex" xmlns:cx4="http://schemas.microsoft.com/office/drawing/2016/5/10/chartex" xmlns:cx5="http://schemas.microsoft.com/office/drawing/2016/5/11/chartex" xmlns:cx6="http://schemas.microsoft.com/office/drawing/2016/5/12/chartex" xmlns:cx7="http://schemas.microsoft.com/office/drawing/2016/5/13/chartex" xmlns:cx8="http://schemas.microsoft.com/office/drawing/2016/5/14/chartex" xmlns:mc="http://schemas.openxmlformats.org/markup-compatibility/2006" xmlns:aink="http://schemas.microsoft.com/office/drawing/2016/ink" xmlns:am3d="http://schemas.microsoft.com/office/drawing/2017/model3d" xmlns:o="urn:schemas-microsoft-com:office:office" xmlns:r="http://schemas.openxmlformats.org/officeDocument/2006/relationships" xmlns:m="http://schemas.openxmlformats.org/officeDocument/2006/math" xmlns:v="urn:schemas-microsoft-com:vml" xmlns:wp14="http://schemas.microsoft.com/office/word/2010/wordprocessingDrawing" xmlns:wp="http://schemas.openxmlformats.org/drawingml/2006/wordprocessingDrawing" xmlns:w10="urn:schemas-microsoft-com:office:word" xmlns:w="http://schemas.openxmlformats.org/wordprocessingml/2006/main" xmlns:w14="http://schemas.microsoft.com/office/word/2010/wordml" xmlns:w15="http://schemas.microsoft.com/office/word/2012/wordml" xmlns:w16cex="http://schemas.microsoft.com/office/word/2018/wordml/cex" xmlns:w16cid="http://schemas.microsoft.com/office/word/2016/wordml/cid" xmlns:w16="http://schemas.microsoft.com/office/word/2018/wordml" xmlns:w16sdtdh="http://schemas.microsoft.com/office/word/2020/wordml/sdtdatahash" xmlns:w16se="http://schemas.microsoft.com/office/word/2015/wordml/symex" xmlns:wpg="http://schemas.microsoft.com/office/word/2010/wordprocessingGroup" xmlns:wpi="http://schemas.microsoft.com/office/word/2010/wordprocessingInk" xmlns:wne="http://schemas.microsoft.com/office/word/2006/wordml" xmlns:wps="http://schemas.microsoft.com/office/word/2010/wordprocessingShape" mc:Ignorable="w14 w15 w16se w16cid w16 w16cex w16sdtdh wp14">
+<w:document xmlns:wpc="http://schemas.microsoft.com/office/word/2010/wordprocessingCanvas" xmlns:cx="http://schemas.microsoft.com/office/drawing/2014/chartex" xmlns:cx1="http://schemas.microsoft.com/office/drawing/2015/9/8/chartex" xmlns:cx2="http://schemas.microsoft.com/office/drawing/2015/10/21/chartex" xmlns:cx3="http://schemas.microsoft.com/office/drawing/2016/5/9/chartex" xmlns:cx4="http://schemas.microsoft.com/office/drawing/2016/5/10/chartex" xmlns:cx5="http://schemas.microsoft.com/office/drawing/2016/5/11/chartex" xmlns:cx6="http://schemas.microsoft.com/office/drawing/2016/5/12/chartex" xmlns:cx7="http://schemas.microsoft.com/office/drawing/2016/5/13/chartex" xmlns:cx8="http://schemas.microsoft.com/office/drawing/2016/5/14/chartex" xmlns:mc="http://schemas.openxmlformats.org/markup-compatibility/2006" xmlns:aink="http://schemas.microsoft.com/office/drawing/2016/ink" xmlns:am3d="http://schemas.microsoft.com/office/drawing/2017/model3d" xmlns:o="urn:schemas-microsoft-com:office:office" xmlns:r="http://schemas.openxmlformats.org/officeDocument/2006/relationships" xmlns:m="http://schemas.openxmlformats.org/officeDocument/2006/math" xmlns:v="urn:schemas-microsoft-com:vml" xmlns:wp14="http://schemas.microsoft.com/office/word/2010/wordprocessingDrawing" xmlns:wp="http://schemas.openxmlformats.org/drawingml/2006/wordprocessingDrawing" xmlns:w10="urn:schemas-microsoft-com:office:word" xmlns:w="http://schemas.openxmlformats.org/wordprocessingml/2006/main" xmlns:w14="http://schemas.microsoft.com/office/word/2010/wordml" xmlns:w15="http://schemas.microsoft.com/office/word/2012/wordml" xmlns:w16cex="http://schemas.microsoft.com/office/word/2018/wordml/cex" xmlns:w16cid="http://schemas.microsoft.com/office/word/2016/wordml/cid" xmlns:w16="http://schemas.microsoft.com/office/word/2018/wordml" xmlns:w16se="http://schemas.microsoft.com/office/word/2015/wordml/symex" xmlns:wpg="http://schemas.microsoft.com/office/word/2010/wordprocessingGroup" xmlns:wpi="http://schemas.microsoft.com/office/word/2010/wordprocessingInk" xmlns:wne="http://schemas.microsoft.com/office/word/2006/wordml" xmlns:wps="http://schemas.microsoft.com/office/word/2010/wordprocessingShape" mc:Ignorable="w14 w15 w16se w16cid w16 w16cex wp14">
   <w:body>
     <w:p>
       <w:pPr>
@@ -1046,16 +1046,7 @@
           <w:bCs/>
           <w:shd w:val="clear" w:color="auto" w:fill="FFFFFF"/>
         </w:rPr>
-        <w:t>, J</w:t>
-      </w:r>
-      <w:r>
-        <w:rPr>
-          <w:rFonts w:ascii="Arial" w:eastAsiaTheme="minorHAnsi" w:hAnsi="Arial" w:cs="Arial"/>
-          <w:b/>
-          <w:bCs/>
-          <w:shd w:val="clear" w:color="auto" w:fill="FFFFFF"/>
-        </w:rPr>
-        <w:t>.D.</w:t>
+        <w:t>, J.D.</w:t>
       </w:r>
       <w:r>
         <w:rPr>
@@ -1970,7 +1961,7 @@
           <w:rFonts w:ascii="Arial" w:hAnsi="Arial" w:cs="Arial"/>
           <w:b/>
           <w:bCs/>
-          <w:color w:val="FF0000"/>
+          <w:color w:val="C00000"/>
           <w:shd w:val="clear" w:color="auto" w:fill="FFFFFF"/>
         </w:rPr>
         <w:t>T. Lei</w:t>
@@ -2161,8 +2152,6 @@
           <w:rPr>
             <w:rStyle w:val="Hyperlink"/>
             <w:rFonts w:ascii="Arial" w:hAnsi="Arial" w:cs="Arial"/>
-            <w:b/>
-            <w:bCs/>
             <w:shd w:val="clear" w:color="auto" w:fill="FFFFFF"/>
           </w:rPr>
           <w:t>https://doi.org/10.1029/2020GL090699</w:t>
@@ -2188,7 +2177,7 @@
         <w:spacing w:before="0" w:beforeAutospacing="0" w:after="0" w:afterAutospacing="0"/>
         <w:rPr>
           <w:rStyle w:val="Hyperlink"/>
-          <w:rFonts w:ascii="Arial" w:eastAsiaTheme="minorHAnsi" w:hAnsi="Arial" w:cs="Arial"/>
+          <w:rFonts w:ascii="Arial" w:hAnsi="Arial" w:cs="Arial"/>
           <w:shd w:val="clear" w:color="auto" w:fill="FFFFFF"/>
         </w:rPr>
       </w:pPr>
@@ -2220,17 +2209,7 @@
           <w:color w:val="222222"/>
           <w:shd w:val="clear" w:color="auto" w:fill="FFFFFF"/>
         </w:rPr>
-        <w:t>, J</w:t>
-      </w:r>
-      <w:r>
-        <w:rPr>
-          <w:rFonts w:ascii="Arial" w:hAnsi="Arial" w:cs="Arial"/>
-          <w:b/>
-          <w:bCs/>
-          <w:color w:val="222222"/>
-          <w:shd w:val="clear" w:color="auto" w:fill="FFFFFF"/>
-        </w:rPr>
-        <w:t>.</w:t>
+        <w:t>, J.</w:t>
       </w:r>
       <w:r>
         <w:rPr>
@@ -2256,7 +2235,7 @@
           <w:rFonts w:ascii="Arial" w:hAnsi="Arial" w:cs="Arial"/>
           <w:b/>
           <w:bCs/>
-          <w:color w:val="FF0000"/>
+          <w:color w:val="C00000"/>
           <w:shd w:val="clear" w:color="auto" w:fill="FFFFFF"/>
         </w:rPr>
         <w:t>Stefanova</w:t>
@@ -2267,20 +2246,98 @@
           <w:rFonts w:ascii="Arial" w:hAnsi="Arial" w:cs="Arial"/>
           <w:b/>
           <w:bCs/>
-          <w:color w:val="FF0000"/>
+          <w:color w:val="C00000"/>
           <w:shd w:val="clear" w:color="auto" w:fill="FFFFFF"/>
         </w:rPr>
-        <w:t>, Lydia,</w:t>
+        <w:t>, L</w:t>
+      </w:r>
+      <w:r>
+        <w:rPr>
+          <w:rFonts w:ascii="Arial" w:hAnsi="Arial" w:cs="Arial"/>
+          <w:b/>
+          <w:bCs/>
+          <w:color w:val="C00000"/>
+          <w:shd w:val="clear" w:color="auto" w:fill="FFFFFF"/>
+        </w:rPr>
+        <w:t>.</w:t>
+      </w:r>
+      <w:r>
+        <w:rPr>
+          <w:rFonts w:ascii="Arial" w:hAnsi="Arial" w:cs="Arial"/>
+          <w:b/>
+          <w:bCs/>
+          <w:color w:val="C00000"/>
+          <w:shd w:val="clear" w:color="auto" w:fill="FFFFFF"/>
+        </w:rPr>
+        <w:t>,</w:t>
       </w:r>
       <w:r>
         <w:rPr>
           <w:rFonts w:ascii="Arial" w:hAnsi="Arial" w:cs="Arial"/>
           <w:i/>
           <w:iCs/>
+          <w:color w:val="C00000"/>
+          <w:shd w:val="clear" w:color="auto" w:fill="FFFFFF"/>
+        </w:rPr>
+        <w:t xml:space="preserve"> </w:t>
+      </w:r>
+      <w:r>
+        <w:rPr>
+          <w:rFonts w:ascii="Arial" w:hAnsi="Arial" w:cs="Arial"/>
+          <w:b/>
+          <w:bCs/>
+          <w:color w:val="C00000"/>
+          <w:shd w:val="clear" w:color="auto" w:fill="FFFFFF"/>
+        </w:rPr>
+        <w:t>Wang, J., Worthen, D</w:t>
+      </w:r>
+      <w:r>
+        <w:rPr>
+          <w:rFonts w:ascii="Arial" w:hAnsi="Arial" w:cs="Arial"/>
+          <w:b/>
+          <w:bCs/>
+          <w:color w:val="C00000"/>
+          <w:shd w:val="clear" w:color="auto" w:fill="FFFFFF"/>
+        </w:rPr>
+        <w:t>.</w:t>
+      </w:r>
+      <w:r>
+        <w:rPr>
+          <w:rFonts w:ascii="Arial" w:hAnsi="Arial" w:cs="Arial"/>
           <w:color w:val="222222"/>
           <w:shd w:val="clear" w:color="auto" w:fill="FFFFFF"/>
         </w:rPr>
-        <w:t xml:space="preserve"> </w:t>
+        <w:t>, </w:t>
+      </w:r>
+      <w:proofErr w:type="spellStart"/>
+      <w:r>
+        <w:rPr>
+          <w:rFonts w:ascii="Arial" w:hAnsi="Arial" w:cs="Arial"/>
+          <w:b/>
+          <w:bCs/>
+          <w:color w:val="222222"/>
+          <w:shd w:val="clear" w:color="auto" w:fill="FFFFFF"/>
+        </w:rPr>
+        <w:t>Moorthi</w:t>
+      </w:r>
+      <w:proofErr w:type="spellEnd"/>
+      <w:r>
+        <w:rPr>
+          <w:rFonts w:ascii="Arial" w:hAnsi="Arial" w:cs="Arial"/>
+          <w:b/>
+          <w:bCs/>
+          <w:color w:val="222222"/>
+          <w:shd w:val="clear" w:color="auto" w:fill="FFFFFF"/>
+        </w:rPr>
+        <w:t>, S.</w:t>
+      </w:r>
+      <w:r>
+        <w:rPr>
+          <w:rFonts w:ascii="Arial" w:hAnsi="Arial" w:cs="Arial"/>
+          <w:color w:val="222222"/>
+          <w:shd w:val="clear" w:color="auto" w:fill="FFFFFF"/>
+        </w:rPr>
+        <w:t xml:space="preserve">, </w:t>
       </w:r>
       <w:r>
         <w:rPr>
@@ -2290,37 +2347,7 @@
           <w:color w:val="C00000"/>
           <w:shd w:val="clear" w:color="auto" w:fill="FFFFFF"/>
         </w:rPr>
-        <w:t>Wang, J</w:t>
-      </w:r>
-      <w:r>
-        <w:rPr>
-          <w:rFonts w:ascii="Arial" w:hAnsi="Arial" w:cs="Arial"/>
-          <w:b/>
-          <w:bCs/>
-          <w:color w:val="C00000"/>
-          <w:shd w:val="clear" w:color="auto" w:fill="FFFFFF"/>
-        </w:rPr>
-        <w:t>.</w:t>
-      </w:r>
-      <w:r>
-        <w:rPr>
-          <w:rFonts w:ascii="Arial" w:hAnsi="Arial" w:cs="Arial"/>
-          <w:b/>
-          <w:bCs/>
-          <w:color w:val="C00000"/>
-          <w:shd w:val="clear" w:color="auto" w:fill="FFFFFF"/>
-        </w:rPr>
-        <w:t>, Worthen, D</w:t>
-      </w:r>
-      <w:r>
-        <w:rPr>
-          <w:rFonts w:ascii="Arial" w:hAnsi="Arial" w:cs="Arial"/>
-          <w:b/>
-          <w:bCs/>
-          <w:color w:val="C00000"/>
-          <w:shd w:val="clear" w:color="auto" w:fill="FFFFFF"/>
-        </w:rPr>
-        <w:t>.</w:t>
+        <w:t>Bin, L.</w:t>
       </w:r>
       <w:r>
         <w:rPr>
@@ -2328,151 +2355,25 @@
           <w:color w:val="222222"/>
           <w:shd w:val="clear" w:color="auto" w:fill="FFFFFF"/>
         </w:rPr>
-        <w:t>, </w:t>
-      </w:r>
-      <w:proofErr w:type="spellStart"/>
-      <w:r>
-        <w:rPr>
-          <w:rFonts w:ascii="Arial" w:hAnsi="Arial" w:cs="Arial"/>
-          <w:b/>
-          <w:bCs/>
+        <w:t xml:space="preserve">, </w:t>
+      </w:r>
+      <w:proofErr w:type="spellStart"/>
+      <w:r>
+        <w:rPr>
+          <w:rFonts w:ascii="Arial" w:hAnsi="Arial" w:cs="Arial"/>
           <w:color w:val="222222"/>
           <w:shd w:val="clear" w:color="auto" w:fill="FFFFFF"/>
         </w:rPr>
-        <w:t>Moorthi</w:t>
-      </w:r>
-      <w:proofErr w:type="spellEnd"/>
-      <w:r>
-        <w:rPr>
-          <w:rFonts w:ascii="Arial" w:hAnsi="Arial" w:cs="Arial"/>
-          <w:b/>
-          <w:bCs/>
+        <w:t>Sluka</w:t>
+      </w:r>
+      <w:proofErr w:type="spellEnd"/>
+      <w:r>
+        <w:rPr>
+          <w:rFonts w:ascii="Arial" w:hAnsi="Arial" w:cs="Arial"/>
           <w:color w:val="222222"/>
           <w:shd w:val="clear" w:color="auto" w:fill="FFFFFF"/>
         </w:rPr>
-        <w:t>, S</w:t>
-      </w:r>
-      <w:r>
-        <w:rPr>
-          <w:rFonts w:ascii="Arial" w:hAnsi="Arial" w:cs="Arial"/>
-          <w:b/>
-          <w:bCs/>
-          <w:color w:val="222222"/>
-          <w:shd w:val="clear" w:color="auto" w:fill="FFFFFF"/>
-        </w:rPr>
-        <w:t>.</w:t>
-      </w:r>
-      <w:r>
-        <w:rPr>
-          <w:rFonts w:ascii="Arial" w:hAnsi="Arial" w:cs="Arial"/>
-          <w:color w:val="222222"/>
-          <w:shd w:val="clear" w:color="auto" w:fill="FFFFFF"/>
-        </w:rPr>
-        <w:t>,</w:t>
-      </w:r>
-      <w:r>
-        <w:rPr>
-          <w:rFonts w:ascii="Arial" w:hAnsi="Arial" w:cs="Arial"/>
-          <w:color w:val="222222"/>
-          <w:shd w:val="clear" w:color="auto" w:fill="FFFFFF"/>
-        </w:rPr>
-        <w:t xml:space="preserve"> </w:t>
-      </w:r>
-      <w:r>
-        <w:rPr>
-          <w:rFonts w:ascii="Arial" w:hAnsi="Arial" w:cs="Arial"/>
-          <w:b/>
-          <w:bCs/>
-          <w:color w:val="C00000"/>
-          <w:shd w:val="clear" w:color="auto" w:fill="FFFFFF"/>
-        </w:rPr>
-        <w:t>L</w:t>
-      </w:r>
-      <w:r>
-        <w:rPr>
-          <w:rFonts w:ascii="Arial" w:hAnsi="Arial" w:cs="Arial"/>
-          <w:b/>
-          <w:bCs/>
-          <w:color w:val="C00000"/>
-          <w:shd w:val="clear" w:color="auto" w:fill="FFFFFF"/>
-        </w:rPr>
-        <w:t>.</w:t>
-      </w:r>
-      <w:r>
-        <w:rPr>
-          <w:rFonts w:ascii="Arial" w:hAnsi="Arial" w:cs="Arial"/>
-          <w:b/>
-          <w:bCs/>
-          <w:color w:val="C00000"/>
-          <w:shd w:val="clear" w:color="auto" w:fill="FFFFFF"/>
-        </w:rPr>
-        <w:t>, Bin</w:t>
-      </w:r>
-      <w:r>
-        <w:rPr>
-          <w:rFonts w:ascii="Arial" w:hAnsi="Arial" w:cs="Arial"/>
-          <w:color w:val="222222"/>
-          <w:shd w:val="clear" w:color="auto" w:fill="FFFFFF"/>
-        </w:rPr>
-        <w:t xml:space="preserve">, </w:t>
-      </w:r>
-      <w:proofErr w:type="spellStart"/>
-      <w:r>
-        <w:rPr>
-          <w:rFonts w:ascii="Arial" w:hAnsi="Arial" w:cs="Arial"/>
-          <w:color w:val="222222"/>
-          <w:shd w:val="clear" w:color="auto" w:fill="FFFFFF"/>
-        </w:rPr>
-        <w:t>Sluka</w:t>
-      </w:r>
-      <w:proofErr w:type="spellEnd"/>
-      <w:r>
-        <w:rPr>
-          <w:rFonts w:ascii="Arial" w:hAnsi="Arial" w:cs="Arial"/>
-          <w:color w:val="222222"/>
-          <w:shd w:val="clear" w:color="auto" w:fill="FFFFFF"/>
-        </w:rPr>
-        <w:t>, T</w:t>
-      </w:r>
-      <w:r>
-        <w:rPr>
-          <w:rFonts w:ascii="Arial" w:hAnsi="Arial" w:cs="Arial"/>
-          <w:color w:val="222222"/>
-          <w:shd w:val="clear" w:color="auto" w:fill="FFFFFF"/>
-        </w:rPr>
-        <w:t>.,</w:t>
-      </w:r>
-      <w:r>
-        <w:rPr>
-          <w:rFonts w:ascii="Arial" w:hAnsi="Arial" w:cs="Arial"/>
-          <w:color w:val="222222"/>
-          <w:shd w:val="clear" w:color="auto" w:fill="FFFFFF"/>
-        </w:rPr>
-        <w:t xml:space="preserve"> </w:t>
-      </w:r>
-      <w:r>
-        <w:rPr>
-          <w:rFonts w:ascii="Arial" w:hAnsi="Arial" w:cs="Arial"/>
-          <w:color w:val="222222"/>
-          <w:shd w:val="clear" w:color="auto" w:fill="FFFFFF"/>
-        </w:rPr>
-        <w:t>and</w:t>
-      </w:r>
-      <w:r>
-        <w:rPr>
-          <w:rFonts w:ascii="Arial" w:hAnsi="Arial" w:cs="Arial"/>
-          <w:color w:val="222222"/>
-          <w:shd w:val="clear" w:color="auto" w:fill="FFFFFF"/>
-        </w:rPr>
-        <w:t xml:space="preserve"> Stan, C</w:t>
-      </w:r>
-      <w:r>
-        <w:rPr>
-          <w:rFonts w:ascii="Arial" w:hAnsi="Arial" w:cs="Arial"/>
-          <w:color w:val="222222"/>
-          <w:shd w:val="clear" w:color="auto" w:fill="FFFFFF"/>
-        </w:rPr>
-        <w:t xml:space="preserve">., 2021: </w:t>
+        <w:t xml:space="preserve">, T., and Stan, C., 2021: </w:t>
       </w:r>
       <w:r>
         <w:rPr>
@@ -2561,7 +2462,7 @@
         <w:spacing w:before="0" w:beforeAutospacing="0" w:after="0" w:afterAutospacing="0"/>
         <w:rPr>
           <w:rStyle w:val="Hyperlink"/>
-          <w:rFonts w:ascii="Arial" w:eastAsiaTheme="minorHAnsi" w:hAnsi="Arial" w:cs="Arial"/>
+          <w:rFonts w:ascii="Arial" w:hAnsi="Arial" w:cs="Arial"/>
           <w:shd w:val="clear" w:color="auto" w:fill="FFFFFF"/>
         </w:rPr>
       </w:pPr>
@@ -2571,6 +2472,174 @@
         <w:pStyle w:val="NormalWeb"/>
         <w:spacing w:before="0" w:beforeAutospacing="0" w:after="0" w:afterAutospacing="0"/>
         <w:rPr>
+          <w:rStyle w:val="Hyperlink"/>
+          <w:rFonts w:ascii="Arial" w:eastAsiaTheme="minorHAnsi" w:hAnsi="Arial" w:cs="Arial"/>
+          <w:color w:val="auto"/>
+          <w:u w:val="none"/>
+          <w:shd w:val="clear" w:color="auto" w:fill="FFFFFF"/>
+        </w:rPr>
+      </w:pPr>
+      <w:r>
+        <w:rPr>
+          <w:rStyle w:val="Hyperlink"/>
+          <w:rFonts w:ascii="Arial" w:eastAsiaTheme="minorHAnsi" w:hAnsi="Arial" w:cs="Arial"/>
+          <w:color w:val="auto"/>
+          <w:u w:val="none"/>
+          <w:shd w:val="clear" w:color="auto" w:fill="FFFFFF"/>
+        </w:rPr>
+        <w:t>Li</w:t>
+      </w:r>
+      <w:r>
+        <w:rPr>
+          <w:rStyle w:val="Hyperlink"/>
+          <w:rFonts w:ascii="Arial" w:eastAsiaTheme="minorHAnsi" w:hAnsi="Arial" w:cs="Arial"/>
+          <w:color w:val="auto"/>
+          <w:u w:val="none"/>
+          <w:shd w:val="clear" w:color="auto" w:fill="FFFFFF"/>
+        </w:rPr>
+        <w:t xml:space="preserve">, </w:t>
+      </w:r>
+      <w:r>
+        <w:rPr>
+          <w:rStyle w:val="Hyperlink"/>
+          <w:rFonts w:ascii="Arial" w:eastAsiaTheme="minorHAnsi" w:hAnsi="Arial" w:cs="Arial"/>
+          <w:color w:val="auto"/>
+          <w:u w:val="none"/>
+          <w:shd w:val="clear" w:color="auto" w:fill="FFFFFF"/>
+        </w:rPr>
+        <w:t xml:space="preserve">J., </w:t>
+      </w:r>
+      <w:r>
+        <w:rPr>
+          <w:rStyle w:val="Hyperlink"/>
+          <w:rFonts w:ascii="Arial" w:eastAsiaTheme="minorHAnsi" w:hAnsi="Arial" w:cs="Arial"/>
+          <w:b/>
+          <w:bCs/>
+          <w:color w:val="auto"/>
+          <w:u w:val="none"/>
+          <w:shd w:val="clear" w:color="auto" w:fill="FFFFFF"/>
+        </w:rPr>
+        <w:t>J. Du</w:t>
+      </w:r>
+      <w:r>
+        <w:rPr>
+          <w:rStyle w:val="Hyperlink"/>
+          <w:rFonts w:ascii="Arial" w:eastAsiaTheme="minorHAnsi" w:hAnsi="Arial" w:cs="Arial"/>
+          <w:color w:val="auto"/>
+          <w:u w:val="none"/>
+          <w:shd w:val="clear" w:color="auto" w:fill="FFFFFF"/>
+        </w:rPr>
+        <w:t xml:space="preserve">, J. </w:t>
+      </w:r>
+      <w:proofErr w:type="spellStart"/>
+      <w:r>
+        <w:rPr>
+          <w:rStyle w:val="Hyperlink"/>
+          <w:rFonts w:ascii="Arial" w:eastAsiaTheme="minorHAnsi" w:hAnsi="Arial" w:cs="Arial"/>
+          <w:color w:val="auto"/>
+          <w:u w:val="none"/>
+          <w:shd w:val="clear" w:color="auto" w:fill="FFFFFF"/>
+        </w:rPr>
+        <w:t>Xiong</w:t>
+      </w:r>
+      <w:proofErr w:type="spellEnd"/>
+      <w:r>
+        <w:rPr>
+          <w:rStyle w:val="Hyperlink"/>
+          <w:rFonts w:ascii="Arial" w:eastAsiaTheme="minorHAnsi" w:hAnsi="Arial" w:cs="Arial"/>
+          <w:color w:val="auto"/>
+          <w:u w:val="none"/>
+          <w:shd w:val="clear" w:color="auto" w:fill="FFFFFF"/>
+        </w:rPr>
+        <w:t xml:space="preserve">, and M. Wang, 2021: Perturbing Topography in a Convection-Allowing Ensemble Prediction System for Heavy Rain Forecasts. </w:t>
+      </w:r>
+      <w:r>
+        <w:rPr>
+          <w:rStyle w:val="Hyperlink"/>
+          <w:rFonts w:ascii="Arial" w:eastAsiaTheme="minorHAnsi" w:hAnsi="Arial" w:cs="Arial"/>
+          <w:i/>
+          <w:iCs/>
+          <w:color w:val="auto"/>
+          <w:u w:val="none"/>
+          <w:shd w:val="clear" w:color="auto" w:fill="FFFFFF"/>
+        </w:rPr>
+        <w:t xml:space="preserve">JGR </w:t>
+      </w:r>
+      <w:proofErr w:type="spellStart"/>
+      <w:r>
+        <w:rPr>
+          <w:rStyle w:val="Hyperlink"/>
+          <w:rFonts w:ascii="Arial" w:eastAsiaTheme="minorHAnsi" w:hAnsi="Arial" w:cs="Arial"/>
+          <w:i/>
+          <w:iCs/>
+          <w:color w:val="auto"/>
+          <w:u w:val="none"/>
+          <w:shd w:val="clear" w:color="auto" w:fill="FFFFFF"/>
+        </w:rPr>
+        <w:t>Atmopsheres</w:t>
+      </w:r>
+      <w:proofErr w:type="spellEnd"/>
+      <w:r>
+        <w:rPr>
+          <w:rStyle w:val="Hyperlink"/>
+          <w:rFonts w:ascii="Arial" w:eastAsiaTheme="minorHAnsi" w:hAnsi="Arial" w:cs="Arial"/>
+          <w:color w:val="auto"/>
+          <w:u w:val="none"/>
+          <w:shd w:val="clear" w:color="auto" w:fill="FFFFFF"/>
+        </w:rPr>
+        <w:t xml:space="preserve">, </w:t>
+      </w:r>
+      <w:r>
+        <w:rPr>
+          <w:rStyle w:val="Hyperlink"/>
+          <w:rFonts w:ascii="Arial" w:eastAsiaTheme="minorHAnsi" w:hAnsi="Arial" w:cs="Arial"/>
+          <w:b/>
+          <w:bCs/>
+          <w:color w:val="auto"/>
+          <w:u w:val="none"/>
+          <w:shd w:val="clear" w:color="auto" w:fill="FFFFFF"/>
+        </w:rPr>
+        <w:t>126(14)</w:t>
+      </w:r>
+      <w:r>
+        <w:rPr>
+          <w:rStyle w:val="Hyperlink"/>
+          <w:rFonts w:ascii="Arial" w:eastAsiaTheme="minorHAnsi" w:hAnsi="Arial" w:cs="Arial"/>
+          <w:color w:val="auto"/>
+          <w:u w:val="none"/>
+          <w:shd w:val="clear" w:color="auto" w:fill="FFFFFF"/>
+        </w:rPr>
+        <w:t xml:space="preserve">, 1-20, </w:t>
+      </w:r>
+      <w:hyperlink r:id="rId22" w:history="1">
+        <w:r>
+          <w:rPr>
+            <w:rStyle w:val="Hyperlink"/>
+            <w:rFonts w:ascii="Arial" w:eastAsiaTheme="minorHAnsi" w:hAnsi="Arial" w:cs="Arial"/>
+            <w:shd w:val="clear" w:color="auto" w:fill="FFFFFF"/>
+          </w:rPr>
+          <w:t>https://doi.org/10.1029/2020JD033898</w:t>
+        </w:r>
+      </w:hyperlink>
+    </w:p>
+    <w:p>
+      <w:pPr>
+        <w:pStyle w:val="NormalWeb"/>
+        <w:spacing w:before="0" w:beforeAutospacing="0" w:after="0" w:afterAutospacing="0"/>
+        <w:rPr>
+          <w:rStyle w:val="Hyperlink"/>
+          <w:rFonts w:ascii="Arial" w:eastAsiaTheme="minorHAnsi" w:hAnsi="Arial" w:cs="Arial"/>
+          <w:color w:val="auto"/>
+          <w:u w:val="none"/>
+          <w:shd w:val="clear" w:color="auto" w:fill="FFFFFF"/>
+        </w:rPr>
+      </w:pPr>
+    </w:p>
+    <w:p>
+      <w:pPr>
+        <w:pStyle w:val="NormalWeb"/>
+        <w:spacing w:before="0" w:beforeAutospacing="0" w:after="0" w:afterAutospacing="0"/>
+        <w:rPr>
           <w:rFonts w:ascii="Arial" w:eastAsiaTheme="minorHAnsi" w:hAnsi="Arial" w:cs="Arial"/>
           <w:shd w:val="clear" w:color="auto" w:fill="FFFFFF"/>
         </w:rPr>
@@ -2833,7 +2902,7 @@
         </w:rPr>
         <w:t xml:space="preserve"> </w:t>
       </w:r>
-      <w:hyperlink r:id="rId22" w:history="1">
+      <w:hyperlink r:id="rId23" w:history="1">
         <w:r>
           <w:rPr>
             <w:rStyle w:val="Hyperlink"/>
@@ -2951,7 +3020,7 @@
         </w:rPr>
         <w:t> </w:t>
       </w:r>
-      <w:hyperlink r:id="rId23" w:tgtFrame="_blank" w:history="1">
+      <w:hyperlink r:id="rId24" w:tgtFrame="_blank" w:history="1">
         <w:r>
           <w:rPr>
             <w:rStyle w:val="Hyperlink"/>
@@ -3340,7 +3409,7 @@
         </w:rPr>
         <w:t xml:space="preserve"> </w:t>
       </w:r>
-      <w:hyperlink r:id="rId24" w:history="1">
+      <w:hyperlink r:id="rId25" w:history="1">
         <w:r>
           <w:rPr>
             <w:rStyle w:val="Hyperlink"/>
@@ -3474,7 +3543,7 @@
         </w:rPr>
         <w:t xml:space="preserve">679-695. </w:t>
       </w:r>
-      <w:hyperlink r:id="rId25" w:history="1">
+      <w:hyperlink r:id="rId26" w:history="1">
         <w:r>
           <w:rPr>
             <w:rStyle w:val="Hyperlink"/>
@@ -3581,7 +3650,7 @@
         </w:rPr>
         <w:t xml:space="preserve">A108. </w:t>
       </w:r>
-      <w:hyperlink r:id="rId26" w:history="1">
+      <w:hyperlink r:id="rId27" w:history="1">
         <w:r>
           <w:rPr>
             <w:rStyle w:val="Hyperlink"/>
@@ -3889,7 +3958,7 @@
         </w:rPr>
         <w:t xml:space="preserve">. </w:t>
       </w:r>
-      <w:hyperlink r:id="rId27" w:history="1">
+      <w:hyperlink r:id="rId28" w:history="1">
         <w:r>
           <w:rPr>
             <w:rStyle w:val="Hyperlink"/>
@@ -4127,7 +4196,7 @@
         </w:rPr>
         <w:t xml:space="preserve">, 103656, </w:t>
       </w:r>
-      <w:hyperlink r:id="rId28" w:history="1">
+      <w:hyperlink r:id="rId29" w:history="1">
         <w:r>
           <w:rPr>
             <w:rStyle w:val="Hyperlink"/>
@@ -4291,7 +4360,7 @@
         </w:rPr>
         <w:t xml:space="preserve">, 22 pp. </w:t>
       </w:r>
-      <w:hyperlink r:id="rId29" w:history="1">
+      <w:hyperlink r:id="rId30" w:history="1">
         <w:r>
           <w:rPr>
             <w:rStyle w:val="Hyperlink"/>
@@ -4465,7 +4534,7 @@
         </w:rPr>
         <w:t xml:space="preserve">, </w:t>
       </w:r>
-      <w:hyperlink r:id="rId30" w:history="1">
+      <w:hyperlink r:id="rId31" w:history="1">
         <w:r>
           <w:rPr>
             <w:rStyle w:val="Hyperlink"/>
@@ -4523,7 +4592,7 @@
         </w:rPr>
         <w:t xml:space="preserve">, 2020: A documentation of the NMMB’s nesting capabilities and mechanisms. NOAA/NCEP Office Note 503.  </w:t>
       </w:r>
-      <w:hyperlink r:id="rId31" w:history="1">
+      <w:hyperlink r:id="rId32" w:history="1">
         <w:r>
           <w:rPr>
             <w:rStyle w:val="Hyperlink"/>
@@ -4769,7 +4838,7 @@
         </w:rPr>
         <w:t xml:space="preserve">, May 2020, </w:t>
       </w:r>
-      <w:hyperlink r:id="rId32" w:tgtFrame="_blank" w:tooltip="Persistent link using digital object identifier" w:history="1">
+      <w:hyperlink r:id="rId33" w:tgtFrame="_blank" w:tooltip="Persistent link using digital object identifier" w:history="1">
         <w:r>
           <w:rPr>
             <w:rStyle w:val="Hyperlink"/>
@@ -5005,7 +5074,7 @@
         </w:rPr>
         <w:t xml:space="preserve">, 1913-1922. </w:t>
       </w:r>
-      <w:hyperlink r:id="rId33" w:tgtFrame="_blank" w:history="1">
+      <w:hyperlink r:id="rId34" w:tgtFrame="_blank" w:history="1">
         <w:r>
           <w:rPr>
             <w:rStyle w:val="Hyperlink"/>
@@ -5114,7 +5183,7 @@
         </w:rPr>
         <w:t>,  </w:t>
       </w:r>
-      <w:hyperlink r:id="rId34" w:tgtFrame="_blank" w:history="1">
+      <w:hyperlink r:id="rId35" w:tgtFrame="_blank" w:history="1">
         <w:r>
           <w:rPr>
             <w:rStyle w:val="Hyperlink"/>
@@ -5293,7 +5362,7 @@
         </w:rPr>
         <w:t xml:space="preserve">, 617. </w:t>
       </w:r>
-      <w:hyperlink r:id="rId35" w:history="1">
+      <w:hyperlink r:id="rId36" w:history="1">
         <w:r>
           <w:rPr>
             <w:rStyle w:val="Hyperlink"/>
@@ -5396,7 +5465,7 @@
         </w:rPr>
         <w:t>, </w:t>
       </w:r>
-      <w:hyperlink r:id="rId36" w:tgtFrame="_blank" w:history="1">
+      <w:hyperlink r:id="rId37" w:tgtFrame="_blank" w:history="1">
         <w:r>
           <w:rPr>
             <w:rStyle w:val="Hyperlink"/>
@@ -5521,7 +5590,7 @@
         </w:rPr>
         <w:t xml:space="preserve"> </w:t>
       </w:r>
-      <w:hyperlink r:id="rId37" w:history="1">
+      <w:hyperlink r:id="rId38" w:history="1">
         <w:r>
           <w:rPr>
             <w:rStyle w:val="Hyperlink"/>
@@ -6693,7 +6762,7 @@
         </w:rPr>
         <w:t xml:space="preserve">, E1718-E1742. </w:t>
       </w:r>
-      <w:hyperlink r:id="rId38" w:tgtFrame="_blank" w:history="1">
+      <w:hyperlink r:id="rId39" w:tgtFrame="_blank" w:history="1">
         <w:r>
           <w:rPr>
             <w:rStyle w:val="Hyperlink"/>
@@ -6982,7 +7051,7 @@
         </w:rPr>
         <w:t xml:space="preserve">, 1447-1458. </w:t>
       </w:r>
-      <w:hyperlink r:id="rId39" w:tgtFrame="_blank" w:history="1">
+      <w:hyperlink r:id="rId40" w:tgtFrame="_blank" w:history="1">
         <w:r>
           <w:rPr>
             <w:rStyle w:val="Hyperlink"/>
@@ -7235,7 +7304,7 @@
         </w:rPr>
         <w:t>. Atmosphere, 11(9</w:t>
       </w:r>
-      <w:hyperlink r:id="rId40" w:history="1">
+      <w:hyperlink r:id="rId41" w:history="1">
         <w:r>
           <w:rPr>
             <w:rStyle w:val="Hyperlink"/>
@@ -7604,7 +7673,7 @@
         </w:rPr>
         <w:t xml:space="preserve">, </w:t>
       </w:r>
-      <w:hyperlink r:id="rId41" w:history="1">
+      <w:hyperlink r:id="rId42" w:history="1">
         <w:r>
           <w:rPr>
             <w:rStyle w:val="Hyperlink"/>
@@ -7792,7 +7861,7 @@
         </w:rPr>
         <w:t xml:space="preserve">. 2020, 8, 308. </w:t>
       </w:r>
-      <w:hyperlink r:id="rId42" w:history="1">
+      <w:hyperlink r:id="rId43" w:history="1">
         <w:r>
           <w:rPr>
             <w:rStyle w:val="Hyperlink"/>
@@ -7930,7 +7999,7 @@
         </w:rPr>
         <w:t>, 977–996, </w:t>
       </w:r>
-      <w:hyperlink r:id="rId43" w:tgtFrame="_blank" w:history="1">
+      <w:hyperlink r:id="rId44" w:tgtFrame="_blank" w:history="1">
         <w:r>
           <w:rPr>
             <w:rStyle w:val="Hyperlink"/>
@@ -8119,7 +8188,7 @@
         </w:rPr>
         <w:t>, 1395–1416, </w:t>
       </w:r>
-      <w:hyperlink r:id="rId44" w:tgtFrame="_blank" w:history="1">
+      <w:hyperlink r:id="rId45" w:tgtFrame="_blank" w:history="1">
         <w:r>
           <w:rPr>
             <w:rStyle w:val="Hyperlink"/>
@@ -8223,7 +8292,7 @@
         </w:rPr>
         <w:t>, 2567–2590, </w:t>
       </w:r>
-      <w:hyperlink r:id="rId45" w:tgtFrame="_blank" w:history="1">
+      <w:hyperlink r:id="rId46" w:tgtFrame="_blank" w:history="1">
         <w:r>
           <w:rPr>
             <w:rStyle w:val="Hyperlink"/>
@@ -8284,7 +8353,7 @@
         </w:rPr>
         <w:t xml:space="preserve">, 2020: Description and some formal properties of beta filters; compact support quasi-Gaussian convolution operators with applications to the construction of spatial covariances. NOAA/NCEP Office Note 498.  </w:t>
       </w:r>
-      <w:hyperlink r:id="rId46" w:history="1">
+      <w:hyperlink r:id="rId47" w:history="1">
         <w:r>
           <w:rPr>
             <w:rStyle w:val="Hyperlink"/>
@@ -8333,7 +8402,7 @@
         </w:rPr>
         <w:t xml:space="preserve"> 2020: A formulation of the hexad algorithm using the geometry of the Fano projective plane. NOAA/NCEP Office Note 499. </w:t>
       </w:r>
-      <w:hyperlink r:id="rId47" w:history="1">
+      <w:hyperlink r:id="rId48" w:history="1">
         <w:r>
           <w:rPr>
             <w:rStyle w:val="Hyperlink"/>
@@ -8408,7 +8477,7 @@
         </w:rPr>
         <w:t xml:space="preserve">16). NOAA/NCEP Office Note 500. </w:t>
       </w:r>
-      <w:hyperlink r:id="rId48" w:history="1">
+      <w:hyperlink r:id="rId49" w:history="1">
         <w:r>
           <w:rPr>
             <w:rStyle w:val="Hyperlink"/>
@@ -8477,7 +8546,7 @@
         </w:rPr>
         <w:t xml:space="preserve">, 2020: Solving the Laplace equation in a right-angled bicorn and constructing smooth functions for conformal overset grids. NOAA/NCEP Office Note 501. </w:t>
       </w:r>
-      <w:hyperlink r:id="rId49" w:history="1">
+      <w:hyperlink r:id="rId50" w:history="1">
         <w:r>
           <w:rPr>
             <w:rStyle w:val="Hyperlink"/>
@@ -9197,7 +9266,7 @@
         </w:rPr>
         <w:t xml:space="preserve">. </w:t>
       </w:r>
-      <w:hyperlink r:id="rId50" w:tgtFrame="_blank" w:history="1">
+      <w:hyperlink r:id="rId51" w:tgtFrame="_blank" w:history="1">
         <w:r>
           <w:rPr>
             <w:rStyle w:val="Hyperlink"/>
@@ -9456,7 +9525,7 @@
         </w:rPr>
         <w:t xml:space="preserve">, 601, </w:t>
       </w:r>
-      <w:hyperlink r:id="rId51" w:history="1">
+      <w:hyperlink r:id="rId52" w:history="1">
         <w:r>
           <w:rPr>
             <w:rStyle w:val="Hyperlink"/>
@@ -9700,7 +9769,7 @@
         </w:rPr>
         <w:t xml:space="preserve">, 2971-2995. </w:t>
       </w:r>
-      <w:hyperlink r:id="rId52" w:tgtFrame="_blank" w:history="1">
+      <w:hyperlink r:id="rId53" w:tgtFrame="_blank" w:history="1">
         <w:r>
           <w:rPr>
             <w:rStyle w:val="Hyperlink"/>
@@ -10242,7 +10311,7 @@
         </w:rPr>
         <w:t xml:space="preserve">, E968-E987. </w:t>
       </w:r>
-      <w:hyperlink r:id="rId53" w:tgtFrame="_blank" w:history="1">
+      <w:hyperlink r:id="rId54" w:tgtFrame="_blank" w:history="1">
         <w:r>
           <w:rPr>
             <w:rStyle w:val="Hyperlink"/>
@@ -10378,7 +10447,7 @@
       <w:r>
         <w:t xml:space="preserve"> </w:t>
       </w:r>
-      <w:hyperlink r:id="rId54" w:history="1">
+      <w:hyperlink r:id="rId55" w:history="1">
         <w:r>
           <w:rPr>
             <w:rStyle w:val="Hyperlink"/>
@@ -10469,7 +10538,7 @@
         </w:rPr>
         <w:t xml:space="preserve">, </w:t>
       </w:r>
-      <w:hyperlink r:id="rId55" w:history="1">
+      <w:hyperlink r:id="rId56" w:history="1">
         <w:r>
           <w:rPr>
             <w:rStyle w:val="Hyperlink"/>
@@ -10694,7 +10763,7 @@
         </w:rPr>
         <w:t xml:space="preserve">20 pp. </w:t>
       </w:r>
-      <w:hyperlink r:id="rId56" w:tgtFrame="_blank" w:history="1">
+      <w:hyperlink r:id="rId57" w:tgtFrame="_blank" w:history="1">
         <w:r>
           <w:rPr>
             <w:rStyle w:val="Hyperlink"/>
@@ -10805,7 +10874,7 @@
         </w:rPr>
         <w:t xml:space="preserve">, </w:t>
       </w:r>
-      <w:hyperlink r:id="rId57" w:history="1">
+      <w:hyperlink r:id="rId58" w:history="1">
         <w:r>
           <w:rPr>
             <w:rStyle w:val="Hyperlink"/>
@@ -11024,7 +11093,7 @@
         </w:rPr>
         <w:t xml:space="preserve">, 1889-1908. </w:t>
       </w:r>
-      <w:hyperlink r:id="rId58" w:tgtFrame="_blank" w:history="1">
+      <w:hyperlink r:id="rId59" w:tgtFrame="_blank" w:history="1">
         <w:r>
           <w:rPr>
             <w:rStyle w:val="Hyperlink"/>
@@ -11160,7 +11229,7 @@
         </w:rPr>
         <w:t xml:space="preserve">, </w:t>
       </w:r>
-      <w:hyperlink r:id="rId59" w:history="1">
+      <w:hyperlink r:id="rId60" w:history="1">
         <w:r>
           <w:rPr>
             <w:rStyle w:val="Hyperlink"/>
@@ -11416,7 +11485,7 @@
         </w:rPr>
         <w:t xml:space="preserve">, ES473-ES491. </w:t>
       </w:r>
-      <w:hyperlink r:id="rId60" w:tgtFrame="_blank" w:history="1">
+      <w:hyperlink r:id="rId61" w:tgtFrame="_blank" w:history="1">
         <w:r>
           <w:rPr>
             <w:rStyle w:val="Hyperlink"/>
@@ -11903,7 +11972,7 @@
         </w:rPr>
         <w:t xml:space="preserve">, 113-127. </w:t>
       </w:r>
-      <w:hyperlink r:id="rId61" w:tgtFrame="_blank" w:history="1">
+      <w:hyperlink r:id="rId62" w:tgtFrame="_blank" w:history="1">
         <w:r>
           <w:rPr>
             <w:rStyle w:val="Hyperlink"/>
@@ -12049,7 +12118,7 @@
         </w:rPr>
         <w:t xml:space="preserve"> 22 pp. </w:t>
       </w:r>
-      <w:hyperlink r:id="rId62" w:history="1">
+      <w:hyperlink r:id="rId63" w:history="1">
         <w:r>
           <w:rPr>
             <w:rStyle w:val="Hyperlink"/>
@@ -12182,7 +12251,7 @@
         </w:rPr>
         <w:t xml:space="preserve"> </w:t>
       </w:r>
-      <w:hyperlink r:id="rId63" w:history="1">
+      <w:hyperlink r:id="rId64" w:history="1">
         <w:r>
           <w:rPr>
             <w:rStyle w:val="Hyperlink"/>
@@ -12460,7 +12529,7 @@
         </w:rPr>
         <w:t xml:space="preserve">. </w:t>
       </w:r>
-      <w:hyperlink r:id="rId64" w:history="1">
+      <w:hyperlink r:id="rId65" w:history="1">
         <w:r>
           <w:rPr>
             <w:rStyle w:val="Hyperlink"/>
@@ -12848,7 +12917,7 @@
         </w:rPr>
         <w:t xml:space="preserve"> </w:t>
       </w:r>
-      <w:hyperlink r:id="rId65" w:history="1">
+      <w:hyperlink r:id="rId66" w:history="1">
         <w:r>
           <w:rPr>
             <w:rStyle w:val="Hyperlink"/>
@@ -12987,7 +13056,7 @@
         </w:rPr>
         <w:t>, 603–615, </w:t>
       </w:r>
-      <w:hyperlink r:id="rId66" w:tgtFrame="_blank" w:history="1">
+      <w:hyperlink r:id="rId67" w:tgtFrame="_blank" w:history="1">
         <w:r>
           <w:rPr>
             <w:rStyle w:val="Hyperlink"/>
@@ -13121,7 +13190,7 @@
           <w:color w:val="1A1A1A"/>
         </w:rPr>
       </w:pPr>
-      <w:hyperlink r:id="rId67" w:history="1">
+      <w:hyperlink r:id="rId68" w:history="1">
         <w:r>
           <w:rPr>
             <w:rStyle w:val="Hyperlink"/>
@@ -13318,7 +13387,7 @@
         </w:rPr>
         <w:t xml:space="preserve">, 1319-1340. </w:t>
       </w:r>
-      <w:hyperlink r:id="rId68" w:tgtFrame="_blank" w:history="1">
+      <w:hyperlink r:id="rId69" w:tgtFrame="_blank" w:history="1">
         <w:r>
           <w:rPr>
             <w:rStyle w:val="Hyperlink"/>
@@ -13698,7 +13767,7 @@
         </w:rPr>
         <w:t xml:space="preserve">, 361-376. </w:t>
       </w:r>
-      <w:hyperlink r:id="rId69" w:history="1">
+      <w:hyperlink r:id="rId70" w:history="1">
         <w:r>
           <w:rPr>
             <w:rStyle w:val="Hyperlink"/>
@@ -13876,7 +13945,7 @@
       <w:r>
         <w:t xml:space="preserve"> </w:t>
       </w:r>
-      <w:hyperlink r:id="rId70" w:tgtFrame="_blank" w:history="1">
+      <w:hyperlink r:id="rId71" w:tgtFrame="_blank" w:history="1">
         <w:r>
           <w:rPr>
             <w:rStyle w:val="Hyperlink"/>
@@ -14155,7 +14224,7 @@
         </w:rPr>
         <w:t xml:space="preserve">3773–3789 (2019). </w:t>
       </w:r>
-      <w:hyperlink r:id="rId71" w:history="1">
+      <w:hyperlink r:id="rId72" w:history="1">
         <w:r>
           <w:rPr>
             <w:rStyle w:val="Hyperlink"/>
@@ -14222,7 +14291,7 @@
         </w:rPr>
         <w:t xml:space="preserve">., 2019: The Surface Layer Parameterization in the NMM Models. </w:t>
       </w:r>
-      <w:hyperlink r:id="rId72" w:history="1">
+      <w:hyperlink r:id="rId73" w:history="1">
         <w:r>
           <w:rPr>
             <w:rStyle w:val="Hyperlink"/>
@@ -14534,7 +14603,7 @@
         </w:rPr>
         <w:t xml:space="preserve">, 4923–4936. </w:t>
       </w:r>
-      <w:hyperlink r:id="rId73" w:history="1">
+      <w:hyperlink r:id="rId74" w:history="1">
         <w:r>
           <w:rPr>
             <w:rStyle w:val="Hyperlink"/>
@@ -14940,7 +15009,7 @@
         </w:rPr>
         <w:t xml:space="preserve">, 177-198. </w:t>
       </w:r>
-      <w:hyperlink r:id="rId74" w:tgtFrame="_blank" w:history="1">
+      <w:hyperlink r:id="rId75" w:tgtFrame="_blank" w:history="1">
         <w:r>
           <w:rPr>
             <w:rStyle w:val="Hyperlink"/>
@@ -15023,7 +15092,7 @@
         </w:rPr>
         <w:t>, 3609–3632, </w:t>
       </w:r>
-      <w:hyperlink r:id="rId75" w:tgtFrame="_blank" w:history="1">
+      <w:hyperlink r:id="rId76" w:tgtFrame="_blank" w:history="1">
         <w:r>
           <w:rPr>
             <w:rStyle w:val="Hyperlink"/>
@@ -15209,7 +15278,7 @@
         </w:rPr>
         <w:t xml:space="preserve"> </w:t>
       </w:r>
-      <w:hyperlink r:id="rId76" w:history="1">
+      <w:hyperlink r:id="rId77" w:history="1">
         <w:r>
           <w:rPr>
             <w:rStyle w:val="Hyperlink"/>
@@ -15325,7 +15394,7 @@
       <w:r>
         <w:t xml:space="preserve"> </w:t>
       </w:r>
-      <w:hyperlink r:id="rId77" w:history="1">
+      <w:hyperlink r:id="rId78" w:history="1">
         <w:r>
           <w:rPr>
             <w:rStyle w:val="Hyperlink"/>
@@ -15618,7 +15687,7 @@
         </w:rPr>
         <w:t xml:space="preserve"> </w:t>
       </w:r>
-      <w:hyperlink r:id="rId78" w:history="1">
+      <w:hyperlink r:id="rId79" w:history="1">
         <w:r>
           <w:rPr>
             <w:rStyle w:val="Hyperlink"/>
@@ -16761,7 +16830,7 @@
         </w:rPr>
         <w:t xml:space="preserve">, 2043-2060. </w:t>
       </w:r>
-      <w:hyperlink r:id="rId79" w:tgtFrame="_blank" w:history="1">
+      <w:hyperlink r:id="rId80" w:tgtFrame="_blank" w:history="1">
         <w:r>
           <w:rPr>
             <w:rStyle w:val="Hyperlink"/>
@@ -17302,7 +17371,7 @@
         </w:rPr>
         <w:t xml:space="preserve">, 1395-1416. </w:t>
       </w:r>
-      <w:hyperlink r:id="rId80" w:tgtFrame="_blank" w:history="1">
+      <w:hyperlink r:id="rId81" w:tgtFrame="_blank" w:history="1">
         <w:r>
           <w:rPr>
             <w:rStyle w:val="Hyperlink"/>
@@ -17549,7 +17618,7 @@
         </w:rPr>
         <w:t xml:space="preserve">, 175-198. </w:t>
       </w:r>
-      <w:hyperlink r:id="rId81" w:tgtFrame="_blank" w:history="1">
+      <w:hyperlink r:id="rId82" w:tgtFrame="_blank" w:history="1">
         <w:r>
           <w:rPr>
             <w:rStyle w:val="Hyperlink"/>
@@ -17685,7 +17754,7 @@
         </w:rPr>
         <w:t xml:space="preserve">, 3-13.  </w:t>
       </w:r>
-      <w:hyperlink r:id="rId82" w:history="1">
+      <w:hyperlink r:id="rId83" w:history="1">
         <w:r>
           <w:rPr>
             <w:rStyle w:val="Hyperlink"/>
@@ -17971,7 +18040,7 @@
         </w:rPr>
         <w:t xml:space="preserve">-2449. </w:t>
       </w:r>
-      <w:hyperlink r:id="rId83" w:tgtFrame="_blank" w:history="1">
+      <w:hyperlink r:id="rId84" w:tgtFrame="_blank" w:history="1">
         <w:r>
           <w:rPr>
             <w:rStyle w:val="Hyperlink"/>
@@ -18108,7 +18177,7 @@
         </w:rPr>
         <w:t>, </w:t>
       </w:r>
-      <w:hyperlink r:id="rId84" w:tgtFrame="_blank" w:history="1">
+      <w:hyperlink r:id="rId85" w:tgtFrame="_blank" w:history="1">
         <w:r>
           <w:rPr>
             <w:rStyle w:val="Hyperlink"/>
@@ -18403,7 +18472,7 @@
         </w:rPr>
         <w:t xml:space="preserve"> </w:t>
       </w:r>
-      <w:hyperlink r:id="rId85" w:tgtFrame="_blank" w:history="1">
+      <w:hyperlink r:id="rId86" w:tgtFrame="_blank" w:history="1">
         <w:r>
           <w:rPr>
             <w:rStyle w:val="Hyperlink"/>
@@ -18618,7 +18687,7 @@
         </w:rPr>
         <w:t xml:space="preserve"> </w:t>
       </w:r>
-      <w:hyperlink r:id="rId86" w:history="1">
+      <w:hyperlink r:id="rId87" w:history="1">
         <w:r>
           <w:rPr>
             <w:rStyle w:val="Hyperlink"/>
@@ -18817,7 +18886,7 @@
         </w:rPr>
         <w:t xml:space="preserve">. </w:t>
       </w:r>
-      <w:hyperlink r:id="rId87" w:tgtFrame="_blank" w:history="1">
+      <w:hyperlink r:id="rId88" w:tgtFrame="_blank" w:history="1">
         <w:r>
           <w:rPr>
             <w:rStyle w:val="Hyperlink"/>
@@ -19043,7 +19112,7 @@
         </w:rPr>
         <w:t xml:space="preserve">, 2603-2620. </w:t>
       </w:r>
-      <w:hyperlink r:id="rId88" w:tgtFrame="_blank" w:history="1">
+      <w:hyperlink r:id="rId89" w:tgtFrame="_blank" w:history="1">
         <w:r>
           <w:rPr>
             <w:rStyle w:val="Hyperlink"/>
@@ -19406,7 +19475,7 @@
         </w:rPr>
         <w:t xml:space="preserve"> </w:t>
       </w:r>
-      <w:hyperlink r:id="rId89" w:history="1">
+      <w:hyperlink r:id="rId90" w:history="1">
         <w:r>
           <w:rPr>
             <w:rStyle w:val="Hyperlink"/>
@@ -19564,7 +19633,7 @@
         </w:rPr>
         <w:t xml:space="preserve">, 4115-4153. </w:t>
       </w:r>
-      <w:hyperlink r:id="rId90" w:history="1">
+      <w:hyperlink r:id="rId91" w:history="1">
         <w:r>
           <w:rPr>
             <w:rStyle w:val="Hyperlink"/>
@@ -20037,7 +20106,7 @@
         </w:rPr>
         <w:t xml:space="preserve">, 1155-1176. </w:t>
       </w:r>
-      <w:hyperlink r:id="rId91" w:tgtFrame="_blank" w:history="1">
+      <w:hyperlink r:id="rId92" w:tgtFrame="_blank" w:history="1">
         <w:r>
           <w:rPr>
             <w:rStyle w:val="Hyperlink"/>
@@ -20298,7 +20367,7 @@
         </w:rPr>
         <w:t xml:space="preserve">. </w:t>
       </w:r>
-      <w:hyperlink r:id="rId92" w:history="1">
+      <w:hyperlink r:id="rId93" w:history="1">
         <w:r>
           <w:rPr>
             <w:rStyle w:val="Hyperlink"/>
@@ -20368,7 +20437,7 @@
         </w:rPr>
         <w:t xml:space="preserve">, 2018: Major operational ensemble prediction systems (EPS) and the future of EPS. Handbook of Hydrometeorological Ensemble Forecasting (edited by Q. Duan et al.), Springer, Berlin, Heidelberg, pp 1-43, </w:t>
       </w:r>
-      <w:hyperlink r:id="rId93" w:tgtFrame="_blank" w:history="1">
+      <w:hyperlink r:id="rId94" w:tgtFrame="_blank" w:history="1">
         <w:r>
           <w:rPr>
             <w:rStyle w:val="Hyperlink"/>
@@ -20512,7 +20581,7 @@
         </w:rPr>
         <w:t xml:space="preserve">, 1533-1546. </w:t>
       </w:r>
-      <w:hyperlink r:id="rId94" w:tgtFrame="_blank" w:history="1">
+      <w:hyperlink r:id="rId95" w:tgtFrame="_blank" w:history="1">
         <w:r>
           <w:rPr>
             <w:rStyle w:val="Hyperlink"/>
@@ -20653,7 +20722,7 @@
         </w:rPr>
         <w:t xml:space="preserve">. </w:t>
       </w:r>
-      <w:hyperlink r:id="rId95" w:tgtFrame="_blank" w:tooltip="Persistent link using digital object identifier" w:history="1">
+      <w:hyperlink r:id="rId96" w:tgtFrame="_blank" w:tooltip="Persistent link using digital object identifier" w:history="1">
         <w:r>
           <w:rPr>
             <w:rStyle w:val="Hyperlink"/>
@@ -21242,7 +21311,7 @@
         </w:rPr>
         <w:t xml:space="preserve">, 1433-1448. </w:t>
       </w:r>
-      <w:hyperlink r:id="rId96" w:tgtFrame="_blank" w:history="1">
+      <w:hyperlink r:id="rId97" w:tgtFrame="_blank" w:history="1">
         <w:r>
           <w:rPr>
             <w:rStyle w:val="Hyperlink"/>
@@ -21368,7 +21437,7 @@
         </w:rPr>
         <w:t xml:space="preserve"> </w:t>
       </w:r>
-      <w:hyperlink r:id="rId97" w:history="1">
+      <w:hyperlink r:id="rId98" w:history="1">
         <w:r>
           <w:rPr>
             <w:rStyle w:val="Hyperlink"/>
@@ -21576,7 +21645,7 @@
         </w:rPr>
         <w:t xml:space="preserve">(2019). </w:t>
       </w:r>
-      <w:hyperlink r:id="rId98" w:history="1">
+      <w:hyperlink r:id="rId99" w:history="1">
         <w:r>
           <w:rPr>
             <w:rStyle w:val="Hyperlink"/>
@@ -22083,7 +22152,7 @@
         </w:rPr>
         <w:t xml:space="preserve">, 375-392. </w:t>
       </w:r>
-      <w:hyperlink r:id="rId99" w:tgtFrame="_blank" w:history="1">
+      <w:hyperlink r:id="rId100" w:tgtFrame="_blank" w:history="1">
         <w:r>
           <w:rPr>
             <w:rStyle w:val="Hyperlink"/>
@@ -22312,7 +22381,7 @@
         </w:rPr>
         <w:t>, 2018: Ensemble methods for meteorological predictions. Handbook of Hydrometeorological Ensemble Forecasting (edited by Q. Duan et al.), Springer, Berlin, Heidelberg, pp 1-52, </w:t>
       </w:r>
-      <w:hyperlink r:id="rId100" w:history="1">
+      <w:hyperlink r:id="rId101" w:history="1">
         <w:r>
           <w:rPr>
             <w:rStyle w:val="Hyperlink"/>
@@ -22869,7 +22938,7 @@
         </w:rPr>
         <w:t xml:space="preserve">. </w:t>
       </w:r>
-      <w:hyperlink r:id="rId101" w:history="1">
+      <w:hyperlink r:id="rId102" w:history="1">
         <w:r>
           <w:rPr>
             <w:rStyle w:val="Hyperlink"/>
@@ -22997,7 +23066,7 @@
         </w:rPr>
         <w:t xml:space="preserve"> </w:t>
       </w:r>
-      <w:hyperlink r:id="rId102" w:history="1">
+      <w:hyperlink r:id="rId103" w:history="1">
         <w:r>
           <w:rPr>
             <w:rStyle w:val="Hyperlink"/>
@@ -23125,7 +23194,7 @@
         </w:rPr>
         <w:t xml:space="preserve"> </w:t>
       </w:r>
-      <w:hyperlink r:id="rId103" w:history="1">
+      <w:hyperlink r:id="rId104" w:history="1">
         <w:r>
           <w:rPr>
             <w:rStyle w:val="Hyperlink"/>
@@ -23514,7 +23583,7 @@
         </w:rPr>
         <w:t xml:space="preserve">285–301 (2018). </w:t>
       </w:r>
-      <w:hyperlink r:id="rId104" w:history="1">
+      <w:hyperlink r:id="rId105" w:history="1">
         <w:r>
           <w:rPr>
             <w:rStyle w:val="Hyperlink"/>
@@ -23732,7 +23801,7 @@
         </w:rPr>
         <w:t xml:space="preserve">, 1661-1679. </w:t>
       </w:r>
-      <w:hyperlink r:id="rId105" w:tgtFrame="_blank" w:history="1">
+      <w:hyperlink r:id="rId106" w:tgtFrame="_blank" w:history="1">
         <w:r>
           <w:rPr>
             <w:rStyle w:val="Hyperlink"/>
@@ -24199,7 +24268,7 @@
         </w:rPr>
         <w:t xml:space="preserve">. </w:t>
       </w:r>
-      <w:hyperlink r:id="rId106" w:history="1">
+      <w:hyperlink r:id="rId107" w:history="1">
         <w:r>
           <w:rPr>
             <w:rStyle w:val="Hyperlink"/>
@@ -24529,7 +24598,7 @@
         </w:rPr>
         <w:t xml:space="preserve">. </w:t>
       </w:r>
-      <w:hyperlink r:id="rId107" w:history="1">
+      <w:hyperlink r:id="rId108" w:history="1">
         <w:r>
           <w:rPr>
             <w:rStyle w:val="Hyperlink"/>
@@ -24787,7 +24856,7 @@
         </w:rPr>
         <w:t xml:space="preserve">. </w:t>
       </w:r>
-      <w:hyperlink r:id="rId108" w:tgtFrame="_blank" w:history="1">
+      <w:hyperlink r:id="rId109" w:tgtFrame="_blank" w:history="1">
         <w:r>
           <w:rPr>
             <w:rStyle w:val="Hyperlink"/>
@@ -25253,7 +25322,7 @@
         </w:rPr>
         <w:t xml:space="preserve">701–717 (2018). </w:t>
       </w:r>
-      <w:hyperlink r:id="rId109" w:history="1">
+      <w:hyperlink r:id="rId110" w:history="1">
         <w:r>
           <w:rPr>
             <w:rStyle w:val="Hyperlink"/>
@@ -25633,7 +25702,7 @@
         </w:rPr>
         <w:t xml:space="preserve">. </w:t>
       </w:r>
-      <w:hyperlink r:id="rId110" w:history="1">
+      <w:hyperlink r:id="rId111" w:history="1">
         <w:r>
           <w:rPr>
             <w:rStyle w:val="Hyperlink"/>
@@ -25719,7 +25788,7 @@
         </w:rPr>
         <w:t xml:space="preserve">. </w:t>
       </w:r>
-      <w:hyperlink r:id="rId111" w:history="1">
+      <w:hyperlink r:id="rId112" w:history="1">
         <w:r>
           <w:rPr>
             <w:rStyle w:val="Hyperlink"/>
@@ -25792,7 +25861,7 @@
         </w:rPr>
         <w:t xml:space="preserve">. </w:t>
       </w:r>
-      <w:hyperlink r:id="rId112" w:history="1">
+      <w:hyperlink r:id="rId113" w:history="1">
         <w:r>
           <w:rPr>
             <w:rStyle w:val="Hyperlink"/>
@@ -26383,7 +26452,7 @@
         </w:rPr>
         <w:t xml:space="preserve">. </w:t>
       </w:r>
-      <w:hyperlink r:id="rId113" w:tgtFrame="_blank" w:history="1">
+      <w:hyperlink r:id="rId114" w:tgtFrame="_blank" w:history="1">
         <w:r>
           <w:rPr>
             <w:rStyle w:val="Hyperlink"/>
@@ -27082,7 +27151,7 @@
         </w:rPr>
         <w:t xml:space="preserve">. </w:t>
       </w:r>
-      <w:hyperlink r:id="rId114" w:history="1">
+      <w:hyperlink r:id="rId115" w:history="1">
         <w:r>
           <w:rPr>
             <w:rStyle w:val="Hyperlink"/>
@@ -27288,7 +27357,7 @@
         </w:rPr>
         <w:t>: </w:t>
       </w:r>
-      <w:hyperlink r:id="rId115" w:tgtFrame="_blank" w:history="1">
+      <w:hyperlink r:id="rId116" w:tgtFrame="_blank" w:history="1">
         <w:r>
           <w:rPr>
             <w:rStyle w:val="Hyperlink"/>
@@ -27432,7 +27501,7 @@
         </w:rPr>
         <w:t>, 203-213</w:t>
       </w:r>
-      <w:hyperlink r:id="rId116" w:history="1">
+      <w:hyperlink r:id="rId117" w:history="1">
         <w:r>
           <w:rPr>
             <w:rStyle w:val="Hyperlink"/>
@@ -27733,7 +27802,7 @@
         </w:rPr>
         <w:t xml:space="preserve">. Mon. Wea. Rev., 146, 4155-4177. </w:t>
       </w:r>
-      <w:hyperlink r:id="rId117" w:tgtFrame="_blank" w:history="1">
+      <w:hyperlink r:id="rId118" w:tgtFrame="_blank" w:history="1">
         <w:r>
           <w:rPr>
             <w:rStyle w:val="Hyperlink"/>
@@ -28018,7 +28087,7 @@
         </w:rPr>
         <w:t xml:space="preserve">. </w:t>
       </w:r>
-      <w:hyperlink r:id="rId118" w:history="1">
+      <w:hyperlink r:id="rId119" w:history="1">
         <w:r>
           <w:rPr>
             <w:rStyle w:val="Hyperlink"/>
@@ -28239,7 +28308,7 @@
         </w:rPr>
         <w:t>96, </w:t>
       </w:r>
-      <w:hyperlink r:id="rId119" w:tgtFrame="_blank" w:history="1">
+      <w:hyperlink r:id="rId120" w:tgtFrame="_blank" w:history="1">
         <w:r>
           <w:rPr>
             <w:rStyle w:val="Hyperlink"/>
@@ -28760,7 +28829,7 @@
         </w:rPr>
         <w:t xml:space="preserve">. </w:t>
       </w:r>
-      <w:hyperlink r:id="rId120" w:history="1">
+      <w:hyperlink r:id="rId121" w:history="1">
         <w:r>
           <w:rPr>
             <w:rStyle w:val="Hyperlink"/>
@@ -28964,7 +29033,7 @@
         </w:rPr>
         <w:t>, 887–898, </w:t>
       </w:r>
-      <w:hyperlink r:id="rId121" w:tgtFrame="_blank" w:history="1">
+      <w:hyperlink r:id="rId122" w:tgtFrame="_blank" w:history="1">
         <w:r>
           <w:rPr>
             <w:rFonts w:ascii="Arial" w:hAnsi="Arial" w:cs="Arial"/>
@@ -29161,7 +29230,7 @@
         </w:rPr>
         <w:t xml:space="preserve"> </w:t>
       </w:r>
-      <w:hyperlink r:id="rId122" w:history="1">
+      <w:hyperlink r:id="rId123" w:history="1">
         <w:r>
           <w:rPr>
             <w:rStyle w:val="Hyperlink"/>
@@ -29390,7 +29459,7 @@
         </w:rPr>
         <w:t xml:space="preserve">. </w:t>
       </w:r>
-      <w:hyperlink r:id="rId123" w:history="1">
+      <w:hyperlink r:id="rId124" w:history="1">
         <w:r>
           <w:rPr>
             <w:rStyle w:val="Hyperlink"/>
@@ -29789,7 +29858,7 @@
         </w:rPr>
         <w:t xml:space="preserve">. </w:t>
       </w:r>
-      <w:hyperlink r:id="rId124" w:history="1">
+      <w:hyperlink r:id="rId125" w:history="1">
         <w:r>
           <w:rPr>
             <w:rStyle w:val="Hyperlink"/>
@@ -30041,7 +30110,7 @@
         </w:rPr>
         <w:t xml:space="preserve">, 317-329. </w:t>
       </w:r>
-      <w:hyperlink r:id="rId125" w:tgtFrame="_blank" w:history="1">
+      <w:hyperlink r:id="rId126" w:tgtFrame="_blank" w:history="1">
         <w:r>
           <w:rPr>
             <w:rStyle w:val="Hyperlink"/>
@@ -30155,7 +30224,7 @@
         </w:rPr>
         <w:t>, vol. 2018, Article ID 7363194, 12 pages, 2018. </w:t>
       </w:r>
-      <w:hyperlink r:id="rId126" w:history="1">
+      <w:hyperlink r:id="rId127" w:history="1">
         <w:r>
           <w:rPr>
             <w:rStyle w:val="Hyperlink"/>
@@ -30454,7 +30523,7 @@
         </w:rPr>
         <w:t xml:space="preserve">. </w:t>
       </w:r>
-      <w:hyperlink r:id="rId127" w:history="1">
+      <w:hyperlink r:id="rId128" w:history="1">
         <w:r>
           <w:rPr>
             <w:rStyle w:val="Hyperlink"/>
@@ -30594,7 +30663,7 @@
         </w:rPr>
         <w:t xml:space="preserve">. </w:t>
       </w:r>
-      <w:hyperlink r:id="rId128" w:history="1">
+      <w:hyperlink r:id="rId129" w:history="1">
         <w:r>
           <w:rPr>
             <w:rStyle w:val="Hyperlink"/>
@@ -30763,7 +30832,7 @@
         </w:rPr>
         <w:t xml:space="preserve">. </w:t>
       </w:r>
-      <w:hyperlink r:id="rId129" w:history="1">
+      <w:hyperlink r:id="rId130" w:history="1">
         <w:r>
           <w:rPr>
             <w:rStyle w:val="Hyperlink"/>
@@ -31181,7 +31250,7 @@
         </w:rPr>
         <w:t xml:space="preserve">. </w:t>
       </w:r>
-      <w:hyperlink r:id="rId130" w:history="1">
+      <w:hyperlink r:id="rId131" w:history="1">
         <w:r>
           <w:rPr>
             <w:rStyle w:val="Hyperlink"/>
@@ -31632,7 +31701,7 @@
         </w:rPr>
         <w:t xml:space="preserve">. </w:t>
       </w:r>
-      <w:hyperlink r:id="rId131" w:history="1">
+      <w:hyperlink r:id="rId132" w:history="1">
         <w:r>
           <w:rPr>
             <w:rStyle w:val="Hyperlink"/>
@@ -31809,7 +31878,7 @@
         </w:rPr>
         <w:t xml:space="preserve">, 899-904. </w:t>
       </w:r>
-      <w:hyperlink r:id="rId132" w:tgtFrame="_blank" w:history="1">
+      <w:hyperlink r:id="rId133" w:tgtFrame="_blank" w:history="1">
         <w:r>
           <w:rPr>
             <w:rStyle w:val="Hyperlink"/>
@@ -31877,7 +31946,7 @@
         </w:rPr>
         <w:t xml:space="preserve">, and S. Penny, 2017: Improving NCEP's Probabilistic Wave Height Forecasts Using Neural Networks: A Pilot Study Using Buoy Data. </w:t>
       </w:r>
-      <w:hyperlink r:id="rId133" w:history="1">
+      <w:hyperlink r:id="rId134" w:history="1">
         <w:r>
           <w:rPr>
             <w:rStyle w:val="Hyperlink"/>
@@ -32038,7 +32107,7 @@
         </w:rPr>
         <w:t xml:space="preserve">797-819. </w:t>
       </w:r>
-      <w:hyperlink r:id="rId134" w:tgtFrame="_blank" w:history="1">
+      <w:hyperlink r:id="rId135" w:tgtFrame="_blank" w:history="1">
         <w:r>
           <w:rPr>
             <w:rStyle w:val="Hyperlink"/>
@@ -32203,7 +32272,7 @@
         </w:rPr>
         <w:t xml:space="preserve">, 925-947. </w:t>
       </w:r>
-      <w:hyperlink r:id="rId135" w:tgtFrame="_blank" w:history="1">
+      <w:hyperlink r:id="rId136" w:tgtFrame="_blank" w:history="1">
         <w:r>
           <w:rPr>
             <w:rStyle w:val="Hyperlink"/>
@@ -32365,7 +32434,7 @@
         </w:rPr>
         <w:t xml:space="preserve">. </w:t>
       </w:r>
-      <w:hyperlink r:id="rId136" w:history="1">
+      <w:hyperlink r:id="rId137" w:history="1">
         <w:r>
           <w:rPr>
             <w:rStyle w:val="Hyperlink"/>
@@ -32444,7 +32513,7 @@
         </w:rPr>
         <w:t xml:space="preserve"> and C. E. Dorman). Springer, 477–509, doi: </w:t>
       </w:r>
-      <w:hyperlink r:id="rId137" w:tgtFrame="_blank" w:history="1">
+      <w:hyperlink r:id="rId138" w:tgtFrame="_blank" w:history="1">
         <w:r>
           <w:rPr>
             <w:rStyle w:val="Hyperlink"/>
@@ -32693,7 +32762,7 @@
         </w:rPr>
         <w:t xml:space="preserve"> </w:t>
       </w:r>
-      <w:hyperlink r:id="rId138" w:history="1">
+      <w:hyperlink r:id="rId139" w:history="1">
         <w:r>
           <w:rPr>
             <w:rStyle w:val="Hyperlink"/>
@@ -32820,7 +32889,7 @@
         </w:rPr>
         <w:t xml:space="preserve">, 470-491. </w:t>
       </w:r>
-      <w:hyperlink r:id="rId139" w:history="1">
+      <w:hyperlink r:id="rId140" w:history="1">
         <w:r>
           <w:rPr>
             <w:rStyle w:val="Hyperlink"/>
@@ -32958,7 +33027,7 @@
         </w:rPr>
         <w:t xml:space="preserve">, </w:t>
       </w:r>
-      <w:hyperlink r:id="rId140" w:history="1">
+      <w:hyperlink r:id="rId141" w:history="1">
         <w:r>
           <w:rPr>
             <w:rStyle w:val="Hyperlink"/>
@@ -33076,7 +33145,7 @@
         </w:rPr>
         <w:t xml:space="preserve">, 1879-1896. </w:t>
       </w:r>
-      <w:hyperlink r:id="rId141" w:tgtFrame="_blank" w:history="1">
+      <w:hyperlink r:id="rId142" w:tgtFrame="_blank" w:history="1">
         <w:r>
           <w:rPr>
             <w:rFonts w:ascii="Arial" w:eastAsia="Times New Roman" w:hAnsi="Arial" w:cs="Arial"/>
@@ -33297,7 +33366,7 @@
         </w:rPr>
         <w:t xml:space="preserve">, 2005–2017. </w:t>
       </w:r>
-      <w:hyperlink r:id="rId142">
+      <w:hyperlink r:id="rId143">
         <w:r>
           <w:rPr>
             <w:rFonts w:ascii="Roboto" w:eastAsia="Roboto" w:hAnsi="Roboto" w:cs="Roboto"/>
@@ -33638,7 +33707,7 @@
         </w:rPr>
         <w:t xml:space="preserve">, 407-421. </w:t>
       </w:r>
-      <w:hyperlink r:id="rId143" w:history="1">
+      <w:hyperlink r:id="rId144" w:history="1">
         <w:r>
           <w:rPr>
             <w:rStyle w:val="Hyperlink"/>
@@ -33906,7 +33975,7 @@
         </w:rPr>
         <w:t xml:space="preserve">. </w:t>
       </w:r>
-      <w:hyperlink r:id="rId144" w:history="1">
+      <w:hyperlink r:id="rId145" w:history="1">
         <w:r>
           <w:rPr>
             <w:rStyle w:val="Hyperlink"/>
@@ -33988,7 +34057,7 @@
         </w:rPr>
         <w:t xml:space="preserve">. </w:t>
       </w:r>
-      <w:hyperlink r:id="rId145" w:history="1">
+      <w:hyperlink r:id="rId146" w:history="1">
         <w:r>
           <w:rPr>
             <w:rStyle w:val="Hyperlink"/>
@@ -34171,7 +34240,7 @@
         </w:rPr>
         <w:t xml:space="preserve">. </w:t>
       </w:r>
-      <w:hyperlink r:id="rId146" w:history="1">
+      <w:hyperlink r:id="rId147" w:history="1">
         <w:r>
           <w:rPr>
             <w:rStyle w:val="Hyperlink"/>
@@ -34323,7 +34392,7 @@
         </w:rPr>
         <w:t xml:space="preserve">, 8941–8965. </w:t>
       </w:r>
-      <w:hyperlink r:id="rId147" w:history="1">
+      <w:hyperlink r:id="rId148" w:history="1">
         <w:r>
           <w:rPr>
             <w:rStyle w:val="Hyperlink"/>
@@ -34729,7 +34798,7 @@
         </w:rPr>
         <w:t xml:space="preserve">, 343-360. </w:t>
       </w:r>
-      <w:hyperlink r:id="rId148" w:tgtFrame="_blank" w:history="1">
+      <w:hyperlink r:id="rId149" w:tgtFrame="_blank" w:history="1">
         <w:r>
           <w:rPr>
             <w:rStyle w:val="Hyperlink"/>
@@ -34930,7 +34999,7 @@
         </w:rPr>
         <w:t xml:space="preserve">, 78-91. </w:t>
       </w:r>
-      <w:hyperlink r:id="rId149" w:tgtFrame="_blank" w:tooltip="Persistent link using digital object identifier" w:history="1">
+      <w:hyperlink r:id="rId150" w:tgtFrame="_blank" w:tooltip="Persistent link using digital object identifier" w:history="1">
         <w:r>
           <w:rPr>
             <w:rStyle w:val="Hyperlink"/>
@@ -35056,7 +35125,7 @@
         </w:rPr>
         <w:t xml:space="preserve">, 4877-4898. </w:t>
       </w:r>
-      <w:hyperlink r:id="rId150" w:tgtFrame="_blank" w:history="1">
+      <w:hyperlink r:id="rId151" w:tgtFrame="_blank" w:history="1">
         <w:r>
           <w:rPr>
             <w:rStyle w:val="Hyperlink"/>
@@ -35623,7 +35692,7 @@
         </w:rPr>
         <w:t xml:space="preserve">, 999-1013. </w:t>
       </w:r>
-      <w:hyperlink r:id="rId151" w:tgtFrame="_blank" w:history="1">
+      <w:hyperlink r:id="rId152" w:tgtFrame="_blank" w:history="1">
         <w:r>
           <w:rPr>
             <w:rStyle w:val="Hyperlink"/>
@@ -35760,7 +35829,7 @@
         </w:rPr>
         <w:t xml:space="preserve"> </w:t>
       </w:r>
-      <w:hyperlink r:id="rId152" w:history="1">
+      <w:hyperlink r:id="rId153" w:history="1">
         <w:r>
           <w:rPr>
             <w:rStyle w:val="Hyperlink"/>
@@ -35984,7 +36053,7 @@
         </w:rPr>
         <w:t xml:space="preserve">. </w:t>
       </w:r>
-      <w:hyperlink r:id="rId153" w:history="1">
+      <w:hyperlink r:id="rId154" w:history="1">
         <w:r>
           <w:rPr>
             <w:rStyle w:val="Hyperlink"/>
@@ -36231,7 +36300,7 @@
         </w:rPr>
         <w:t xml:space="preserve">, 8, 15 pp. </w:t>
       </w:r>
-      <w:hyperlink r:id="rId154" w:history="1">
+      <w:hyperlink r:id="rId155" w:history="1">
         <w:r>
           <w:rPr>
             <w:rStyle w:val="Hyperlink"/>
@@ -36961,7 +37030,7 @@
         </w:rPr>
         <w:t xml:space="preserve">, 1717-1737. </w:t>
       </w:r>
-      <w:hyperlink r:id="rId155" w:tgtFrame="_blank" w:history="1">
+      <w:hyperlink r:id="rId156" w:tgtFrame="_blank" w:history="1">
         <w:r>
           <w:rPr>
             <w:rStyle w:val="Hyperlink"/>
@@ -37050,7 +37119,7 @@
         </w:rPr>
         <w:t xml:space="preserve">. </w:t>
       </w:r>
-      <w:hyperlink r:id="rId156" w:history="1">
+      <w:hyperlink r:id="rId157" w:history="1">
         <w:r>
           <w:rPr>
             <w:rStyle w:val="Hyperlink"/>
@@ -37099,7 +37168,7 @@
         </w:rPr>
         <w:t xml:space="preserve">. </w:t>
       </w:r>
-      <w:hyperlink r:id="rId157" w:history="1">
+      <w:hyperlink r:id="rId158" w:history="1">
         <w:r>
           <w:rPr>
             <w:rStyle w:val="Hyperlink"/>
@@ -37275,7 +37344,7 @@
         </w:rPr>
         <w:t xml:space="preserve">, 1083-1105. </w:t>
       </w:r>
-      <w:hyperlink r:id="rId158" w:tgtFrame="_blank" w:history="1">
+      <w:hyperlink r:id="rId159" w:tgtFrame="_blank" w:history="1">
         <w:r>
           <w:rPr>
             <w:rStyle w:val="Hyperlink"/>
@@ -37710,7 +37779,7 @@
         </w:rPr>
         <w:t xml:space="preserve">. </w:t>
       </w:r>
-      <w:hyperlink r:id="rId159" w:history="1">
+      <w:hyperlink r:id="rId160" w:history="1">
         <w:r>
           <w:rPr>
             <w:rStyle w:val="Hyperlink"/>
@@ -37849,7 +37918,7 @@
         </w:rPr>
         <w:t xml:space="preserve">. </w:t>
       </w:r>
-      <w:hyperlink r:id="rId160" w:history="1">
+      <w:hyperlink r:id="rId161" w:history="1">
         <w:r>
           <w:rPr>
             <w:rStyle w:val="Hyperlink"/>
@@ -37936,7 +38005,7 @@
         </w:rPr>
         <w:t xml:space="preserve"> </w:t>
       </w:r>
-      <w:hyperlink r:id="rId161" w:history="1">
+      <w:hyperlink r:id="rId162" w:history="1">
         <w:r>
           <w:rPr>
             <w:rStyle w:val="Hyperlink"/>
@@ -38015,7 +38084,7 @@
         </w:rPr>
         <w:t xml:space="preserve">, 83-96. </w:t>
       </w:r>
-      <w:hyperlink r:id="rId162" w:history="1">
+      <w:hyperlink r:id="rId163" w:history="1">
         <w:r>
           <w:rPr>
             <w:rStyle w:val="Hyperlink"/>
@@ -38246,7 +38315,7 @@
         </w:rPr>
         <w:t xml:space="preserve">, 625-649. </w:t>
       </w:r>
-      <w:hyperlink r:id="rId163" w:tgtFrame="_blank" w:history="1">
+      <w:hyperlink r:id="rId164" w:tgtFrame="_blank" w:history="1">
         <w:r>
           <w:rPr>
             <w:rFonts w:ascii="Arial" w:eastAsia="Times New Roman" w:hAnsi="Arial" w:cs="Arial"/>
@@ -38424,7 +38493,7 @@
         </w:rPr>
         <w:t xml:space="preserve">, 1413-1426. </w:t>
       </w:r>
-      <w:hyperlink r:id="rId164" w:tgtFrame="_blank" w:history="1">
+      <w:hyperlink r:id="rId165" w:tgtFrame="_blank" w:history="1">
         <w:r>
           <w:rPr>
             <w:rStyle w:val="Hyperlink"/>
@@ -38614,7 +38683,7 @@
         </w:rPr>
         <w:t xml:space="preserve">, 881-903. </w:t>
       </w:r>
-      <w:hyperlink r:id="rId165" w:tgtFrame="_blank" w:history="1">
+      <w:hyperlink r:id="rId166" w:tgtFrame="_blank" w:history="1">
         <w:r>
           <w:rPr>
             <w:rStyle w:val="Hyperlink"/>
@@ -38817,7 +38886,7 @@
         </w:rPr>
         <w:t xml:space="preserve">, 3969-3987. </w:t>
       </w:r>
-      <w:hyperlink r:id="rId166" w:tgtFrame="_blank" w:history="1">
+      <w:hyperlink r:id="rId167" w:tgtFrame="_blank" w:history="1">
         <w:r>
           <w:rPr>
             <w:rStyle w:val="Hyperlink"/>
@@ -39050,7 +39119,7 @@
       <w:r>
         <w:t xml:space="preserve"> </w:t>
       </w:r>
-      <w:hyperlink r:id="rId167" w:history="1">
+      <w:hyperlink r:id="rId168" w:history="1">
         <w:r>
           <w:rPr>
             <w:rStyle w:val="Hyperlink"/>
@@ -39248,7 +39317,7 @@
         </w:rPr>
         <w:t xml:space="preserve">, 2159-2173. </w:t>
       </w:r>
-      <w:hyperlink r:id="rId168" w:history="1">
+      <w:hyperlink r:id="rId169" w:history="1">
         <w:r>
           <w:rPr>
             <w:rStyle w:val="Hyperlink"/>
@@ -39533,7 +39602,7 @@
         </w:rPr>
         <w:t xml:space="preserve">, 47 pp. </w:t>
       </w:r>
-      <w:hyperlink r:id="rId169" w:history="1">
+      <w:hyperlink r:id="rId170" w:history="1">
         <w:r>
           <w:rPr>
             <w:rStyle w:val="Hyperlink"/>
@@ -39838,7 +39907,7 @@
         </w:rPr>
         <w:t xml:space="preserve">, 1669-1694. </w:t>
       </w:r>
-      <w:hyperlink r:id="rId170" w:tgtFrame="_blank" w:history="1">
+      <w:hyperlink r:id="rId171" w:tgtFrame="_blank" w:history="1">
         <w:r>
           <w:rPr>
             <w:rStyle w:val="Hyperlink"/>
@@ -40065,7 +40134,7 @@
         </w:rPr>
         <w:t xml:space="preserve">, 353-360. </w:t>
       </w:r>
-      <w:hyperlink r:id="rId171" w:tgtFrame="_blank" w:history="1">
+      <w:hyperlink r:id="rId172" w:tgtFrame="_blank" w:history="1">
         <w:r>
           <w:rPr>
             <w:rStyle w:val="Hyperlink"/>
@@ -40522,7 +40591,7 @@
         </w:rPr>
         <w:t xml:space="preserve">. </w:t>
       </w:r>
-      <w:hyperlink r:id="rId172" w:tgtFrame="_blank" w:history="1">
+      <w:hyperlink r:id="rId173" w:tgtFrame="_blank" w:history="1">
         <w:r>
           <w:rPr>
             <w:rStyle w:val="Hyperlink"/>
@@ -41200,7 +41269,7 @@
         </w:rPr>
         <w:t xml:space="preserve">, 2358-2378. </w:t>
       </w:r>
-      <w:hyperlink r:id="rId173" w:tgtFrame="_blank" w:history="1">
+      <w:hyperlink r:id="rId174" w:tgtFrame="_blank" w:history="1">
         <w:r>
           <w:rPr>
             <w:rStyle w:val="Hyperlink"/>
@@ -41396,7 +41465,7 @@
         </w:rPr>
         <w:t xml:space="preserve">, 1475-1489. </w:t>
       </w:r>
-      <w:hyperlink r:id="rId174" w:history="1">
+      <w:hyperlink r:id="rId175" w:history="1">
         <w:r>
           <w:rPr>
             <w:rStyle w:val="Hyperlink"/>
@@ -41671,7 +41740,7 @@
         </w:rPr>
         <w:t xml:space="preserve">, 1049-1067. </w:t>
       </w:r>
-      <w:hyperlink r:id="rId175" w:tgtFrame="_blank" w:history="1">
+      <w:hyperlink r:id="rId176" w:tgtFrame="_blank" w:history="1">
         <w:r>
           <w:rPr>
             <w:rStyle w:val="Hyperlink"/>
@@ -41804,7 +41873,7 @@
         </w:rPr>
         <w:t xml:space="preserve">, 553-579. </w:t>
       </w:r>
-      <w:hyperlink r:id="rId176" w:tgtFrame="_blank" w:history="1">
+      <w:hyperlink r:id="rId177" w:tgtFrame="_blank" w:history="1">
         <w:r>
           <w:rPr>
             <w:rStyle w:val="Hyperlink"/>
@@ -41942,7 +42011,7 @@
         </w:rPr>
         <w:t xml:space="preserve">, 2125-2135. </w:t>
       </w:r>
-      <w:hyperlink r:id="rId177" w:tgtFrame="_blank" w:history="1">
+      <w:hyperlink r:id="rId178" w:tgtFrame="_blank" w:history="1">
         <w:r>
           <w:rPr>
             <w:rStyle w:val="Hyperlink"/>
@@ -42128,7 +42197,7 @@
         </w:rPr>
         <w:t xml:space="preserve">, 341-352. </w:t>
       </w:r>
-      <w:hyperlink r:id="rId178" w:tgtFrame="_blank" w:history="1">
+      <w:hyperlink r:id="rId179" w:tgtFrame="_blank" w:history="1">
         <w:r>
           <w:rPr>
             <w:rStyle w:val="Hyperlink"/>
@@ -42573,7 +42642,7 @@
         </w:rPr>
         <w:t xml:space="preserve">. </w:t>
       </w:r>
-      <w:hyperlink r:id="rId179" w:tgtFrame="_blank" w:history="1">
+      <w:hyperlink r:id="rId180" w:tgtFrame="_blank" w:history="1">
         <w:r>
           <w:rPr>
             <w:rStyle w:val="Hyperlink"/>
@@ -42885,7 +42954,7 @@
         </w:rPr>
         <w:t>, vol. 2016, Article ID 6156513, 9 pages, 2016. </w:t>
       </w:r>
-      <w:hyperlink r:id="rId180" w:history="1">
+      <w:hyperlink r:id="rId181" w:history="1">
         <w:r>
           <w:rPr>
             <w:rStyle w:val="Hyperlink"/>
@@ -43040,7 +43109,7 @@
         </w:rPr>
         <w:t xml:space="preserve">. </w:t>
       </w:r>
-      <w:hyperlink r:id="rId181" w:tgtFrame="_blank" w:history="1">
+      <w:hyperlink r:id="rId182" w:tgtFrame="_blank" w:history="1">
         <w:r>
           <w:rPr>
             <w:rStyle w:val="Hyperlink"/>
@@ -43416,7 +43485,7 @@
         </w:rPr>
         <w:t xml:space="preserve">, 1951-1972. </w:t>
       </w:r>
-      <w:hyperlink r:id="rId182" w:tgtFrame="_blank" w:history="1">
+      <w:hyperlink r:id="rId183" w:tgtFrame="_blank" w:history="1">
         <w:r>
           <w:rPr>
             <w:rStyle w:val="Hyperlink"/>
@@ -43619,7 +43688,7 @@
         </w:rPr>
         <w:t xml:space="preserve">, 627-642. </w:t>
       </w:r>
-      <w:hyperlink r:id="rId183" w:tgtFrame="_blank" w:history="1">
+      <w:hyperlink r:id="rId184" w:tgtFrame="_blank" w:history="1">
         <w:r>
           <w:rPr>
             <w:rStyle w:val="Hyperlink"/>
@@ -43848,7 +43917,7 @@
         </w:rPr>
         <w:t xml:space="preserve">, 2047-2055. </w:t>
       </w:r>
-      <w:hyperlink r:id="rId184" w:tgtFrame="_blank" w:history="1">
+      <w:hyperlink r:id="rId185" w:tgtFrame="_blank" w:history="1">
         <w:r>
           <w:rPr>
             <w:rStyle w:val="Hyperlink"/>
@@ -44200,7 +44269,7 @@
         </w:rPr>
         <w:t xml:space="preserve">, 9(5), 1905-1919. </w:t>
       </w:r>
-      <w:hyperlink r:id="rId185" w:history="1">
+      <w:hyperlink r:id="rId186" w:history="1">
         <w:r>
           <w:rPr>
             <w:rStyle w:val="Hyperlink"/>
@@ -44356,7 +44425,7 @@
         </w:rPr>
         <w:t xml:space="preserve">. </w:t>
       </w:r>
-      <w:hyperlink r:id="rId186" w:history="1">
+      <w:hyperlink r:id="rId187" w:history="1">
         <w:r>
           <w:rPr>
             <w:rStyle w:val="Hyperlink"/>
@@ -44572,7 +44641,7 @@
         </w:rPr>
         <w:t xml:space="preserve">, 745-759. </w:t>
       </w:r>
-      <w:hyperlink r:id="rId187" w:tgtFrame="_blank" w:history="1">
+      <w:hyperlink r:id="rId188" w:tgtFrame="_blank" w:history="1">
         <w:r>
           <w:rPr>
             <w:rStyle w:val="Hyperlink"/>
@@ -44789,7 +44858,7 @@
         </w:rPr>
         <w:t xml:space="preserve">. </w:t>
       </w:r>
-      <w:hyperlink r:id="rId188" w:history="1">
+      <w:hyperlink r:id="rId189" w:history="1">
         <w:r>
           <w:rPr>
             <w:rStyle w:val="Hyperlink"/>
@@ -44974,7 +45043,7 @@
         </w:rPr>
         <w:t xml:space="preserve">, 4911-4925. </w:t>
       </w:r>
-      <w:hyperlink r:id="rId189" w:tgtFrame="_blank" w:history="1">
+      <w:hyperlink r:id="rId190" w:tgtFrame="_blank" w:history="1">
         <w:r>
           <w:rPr>
             <w:rStyle w:val="Hyperlink"/>
@@ -45053,7 +45122,7 @@
         </w:rPr>
         <w:t xml:space="preserve">. </w:t>
       </w:r>
-      <w:hyperlink r:id="rId190" w:history="1">
+      <w:hyperlink r:id="rId191" w:history="1">
         <w:r>
           <w:rPr>
             <w:rStyle w:val="Hyperlink"/>
@@ -45148,7 +45217,7 @@
         </w:rPr>
         <w:t xml:space="preserve"> </w:t>
       </w:r>
-      <w:hyperlink r:id="rId191" w:tgtFrame="_blank" w:history="1">
+      <w:hyperlink r:id="rId192" w:tgtFrame="_blank" w:history="1">
         <w:r>
           <w:rPr>
             <w:rStyle w:val="Hyperlink"/>
@@ -45249,7 +45318,7 @@
         </w:rPr>
         <w:t xml:space="preserve"> </w:t>
       </w:r>
-      <w:hyperlink r:id="rId192" w:history="1">
+      <w:hyperlink r:id="rId193" w:history="1">
         <w:r>
           <w:rPr>
             <w:rStyle w:val="Hyperlink"/>
@@ -45358,7 +45427,7 @@
         </w:rPr>
         <w:t xml:space="preserve"> </w:t>
       </w:r>
-      <w:hyperlink r:id="rId193" w:tgtFrame="_blank" w:history="1">
+      <w:hyperlink r:id="rId194" w:tgtFrame="_blank" w:history="1">
         <w:r>
           <w:rPr>
             <w:rStyle w:val="Hyperlink"/>
@@ -45833,7 +45902,7 @@
         </w:rPr>
         <w:t xml:space="preserve"> </w:t>
       </w:r>
-      <w:hyperlink r:id="rId194" w:history="1">
+      <w:hyperlink r:id="rId195" w:history="1">
         <w:r>
           <w:rPr>
             <w:rStyle w:val="Hyperlink"/>
@@ -46082,7 +46151,7 @@
         </w:rPr>
         <w:t xml:space="preserve">, 1427-1440. </w:t>
       </w:r>
-      <w:hyperlink r:id="rId195" w:tgtFrame="_blank" w:history="1">
+      <w:hyperlink r:id="rId196" w:tgtFrame="_blank" w:history="1">
         <w:r>
           <w:rPr>
             <w:rStyle w:val="Hyperlink"/>
@@ -46180,7 +46249,7 @@
         </w:rPr>
         <w:t xml:space="preserve">. Springer, Dordrecht. </w:t>
       </w:r>
-      <w:hyperlink r:id="rId196" w:history="1">
+      <w:hyperlink r:id="rId197" w:history="1">
         <w:r>
           <w:rPr>
             <w:rStyle w:val="Hyperlink"/>
@@ -46373,7 +46442,7 @@
         </w:rPr>
         <w:t xml:space="preserve">, 877-894. </w:t>
       </w:r>
-      <w:hyperlink r:id="rId197" w:tgtFrame="_blank" w:history="1">
+      <w:hyperlink r:id="rId198" w:tgtFrame="_blank" w:history="1">
         <w:r>
           <w:rPr>
             <w:rStyle w:val="Hyperlink"/>
@@ -46638,7 +46707,7 @@
         </w:rPr>
         <w:t xml:space="preserve">, 1229-1247. </w:t>
       </w:r>
-      <w:hyperlink r:id="rId198" w:tgtFrame="_blank" w:history="1">
+      <w:hyperlink r:id="rId199" w:tgtFrame="_blank" w:history="1">
         <w:r>
           <w:rPr>
             <w:rStyle w:val="Hyperlink"/>
@@ -46858,7 +46927,7 @@
         </w:rPr>
         <w:t xml:space="preserve">, 2135-2147. </w:t>
       </w:r>
-      <w:hyperlink r:id="rId199" w:tgtFrame="_blank" w:history="1">
+      <w:hyperlink r:id="rId200" w:tgtFrame="_blank" w:history="1">
         <w:r>
           <w:rPr>
             <w:rStyle w:val="Hyperlink"/>
@@ -47202,7 +47271,7 @@
         </w:rPr>
         <w:t xml:space="preserve">. </w:t>
       </w:r>
-      <w:hyperlink r:id="rId200" w:history="1">
+      <w:hyperlink r:id="rId201" w:history="1">
         <w:r>
           <w:rPr>
             <w:rStyle w:val="Hyperlink"/>
@@ -47694,7 +47763,7 @@
         </w:rPr>
         <w:t xml:space="preserve">. </w:t>
       </w:r>
-      <w:hyperlink r:id="rId201" w:history="1">
+      <w:hyperlink r:id="rId202" w:history="1">
         <w:r>
           <w:rPr>
             <w:rStyle w:val="Hyperlink"/>
@@ -47930,7 +47999,7 @@
         </w:rPr>
         <w:t xml:space="preserve">). </w:t>
       </w:r>
-      <w:hyperlink r:id="rId202" w:history="1">
+      <w:hyperlink r:id="rId203" w:history="1">
         <w:r>
           <w:rPr>
             <w:rStyle w:val="Hyperlink"/>
@@ -48211,7 +48280,7 @@
         </w:rPr>
         <w:t xml:space="preserve">, 2019-2034. </w:t>
       </w:r>
-      <w:hyperlink r:id="rId203" w:tgtFrame="_blank" w:history="1">
+      <w:hyperlink r:id="rId204" w:tgtFrame="_blank" w:history="1">
         <w:r>
           <w:rPr>
             <w:rStyle w:val="Hyperlink"/>
@@ -48358,7 +48427,7 @@
         </w:rPr>
         <w:t xml:space="preserve"> (6), 2058-2074. </w:t>
       </w:r>
-      <w:hyperlink r:id="rId204" w:history="1">
+      <w:hyperlink r:id="rId205" w:history="1">
         <w:r>
           <w:rPr>
             <w:rStyle w:val="Hyperlink"/>
@@ -48584,7 +48653,7 @@
         </w:rPr>
         <w:t xml:space="preserve">, 4709-4735. </w:t>
       </w:r>
-      <w:hyperlink r:id="rId205" w:tgtFrame="_blank" w:history="1">
+      <w:hyperlink r:id="rId206" w:tgtFrame="_blank" w:history="1">
         <w:r>
           <w:rPr>
             <w:rStyle w:val="Hyperlink"/>
@@ -48737,7 +48806,7 @@
         </w:rPr>
         <w:t xml:space="preserve">, 1687-1702. </w:t>
       </w:r>
-      <w:hyperlink r:id="rId206" w:tgtFrame="_blank" w:history="1">
+      <w:hyperlink r:id="rId207" w:tgtFrame="_blank" w:history="1">
         <w:r>
           <w:rPr>
             <w:rStyle w:val="Hyperlink"/>
@@ -48848,7 +48917,7 @@
         </w:rPr>
         <w:t xml:space="preserve">, 149-160. </w:t>
       </w:r>
-      <w:hyperlink r:id="rId207" w:history="1">
+      <w:hyperlink r:id="rId208" w:history="1">
         <w:r>
           <w:rPr>
             <w:rStyle w:val="Hyperlink"/>
@@ -49084,7 +49153,7 @@
         </w:rPr>
         <w:t xml:space="preserve">, 953-960. </w:t>
       </w:r>
-      <w:hyperlink r:id="rId208" w:tgtFrame="_blank" w:history="1">
+      <w:hyperlink r:id="rId209" w:tgtFrame="_blank" w:history="1">
         <w:r>
           <w:rPr>
             <w:rStyle w:val="Hyperlink"/>
@@ -49409,7 +49478,7 @@
         </w:rPr>
         <w:t xml:space="preserve">. </w:t>
       </w:r>
-      <w:hyperlink r:id="rId209" w:tgtFrame="_blank" w:history="1">
+      <w:hyperlink r:id="rId210" w:tgtFrame="_blank" w:history="1">
         <w:r>
           <w:rPr>
             <w:rStyle w:val="Hyperlink"/>
@@ -49550,7 +49619,7 @@
         </w:rPr>
         <w:t xml:space="preserve">. </w:t>
       </w:r>
-      <w:hyperlink r:id="rId210" w:history="1">
+      <w:hyperlink r:id="rId211" w:history="1">
         <w:r>
           <w:rPr>
             <w:rStyle w:val="Hyperlink"/>
@@ -49792,7 +49861,7 @@
         </w:rPr>
         <w:t xml:space="preserve">. </w:t>
       </w:r>
-      <w:hyperlink r:id="rId211" w:tgtFrame="_blank" w:history="1">
+      <w:hyperlink r:id="rId212" w:tgtFrame="_blank" w:history="1">
         <w:r>
           <w:rPr>
             <w:rStyle w:val="Hyperlink"/>
@@ -49869,7 +49938,7 @@
         </w:rPr>
         <w:t xml:space="preserve">, S. McKeen, E. J. Williams, and S. S. Brown, 2015: </w:t>
       </w:r>
-      <w:hyperlink r:id="rId212" w:history="1">
+      <w:hyperlink r:id="rId213" w:history="1">
         <w:r>
           <w:rPr>
             <w:rStyle w:val="Hyperlink"/>
@@ -49914,7 +49983,7 @@
         </w:rPr>
         <w:t xml:space="preserve">. </w:t>
       </w:r>
-      <w:hyperlink r:id="rId213" w:history="1">
+      <w:hyperlink r:id="rId214" w:history="1">
         <w:r>
           <w:rPr>
             <w:rStyle w:val="Hyperlink"/>
@@ -50091,7 +50160,7 @@
         </w:rPr>
         <w:t xml:space="preserve">1205–1221 (2015). </w:t>
       </w:r>
-      <w:hyperlink r:id="rId214" w:history="1">
+      <w:hyperlink r:id="rId215" w:history="1">
         <w:r>
           <w:rPr>
             <w:rStyle w:val="Hyperlink"/>
@@ -50332,7 +50401,7 @@
         </w:rPr>
         <w:t xml:space="preserve">. </w:t>
       </w:r>
-      <w:hyperlink r:id="rId215" w:history="1">
+      <w:hyperlink r:id="rId216" w:history="1">
         <w:r>
           <w:rPr>
             <w:rStyle w:val="Hyperlink"/>
@@ -50460,7 +50529,7 @@
         </w:rPr>
         <w:t xml:space="preserve">729. </w:t>
       </w:r>
-      <w:hyperlink r:id="rId216" w:tgtFrame="_blank" w:history="1">
+      <w:hyperlink r:id="rId217" w:tgtFrame="_blank" w:history="1">
         <w:r>
           <w:rPr>
             <w:rStyle w:val="Hyperlink"/>
@@ -50589,7 +50658,7 @@
         </w:rPr>
         <w:t xml:space="preserve">, 841-854. </w:t>
       </w:r>
-      <w:hyperlink r:id="rId217" w:tgtFrame="_blank" w:history="1">
+      <w:hyperlink r:id="rId218" w:tgtFrame="_blank" w:history="1">
         <w:r>
           <w:rPr>
             <w:rStyle w:val="Hyperlink"/>
@@ -50667,7 +50736,7 @@
         </w:rPr>
         <w:t xml:space="preserve">, 771-792. </w:t>
       </w:r>
-      <w:hyperlink r:id="rId218" w:tgtFrame="_blank" w:history="1">
+      <w:hyperlink r:id="rId219" w:tgtFrame="_blank" w:history="1">
         <w:r>
           <w:rPr>
             <w:rStyle w:val="Hyperlink"/>
@@ -50958,7 +51027,7 @@
         </w:rPr>
         <w:t xml:space="preserve">. </w:t>
       </w:r>
-      <w:hyperlink r:id="rId219" w:history="1">
+      <w:hyperlink r:id="rId220" w:history="1">
         <w:r>
           <w:rPr>
             <w:rStyle w:val="Hyperlink"/>
@@ -51127,7 +51196,7 @@
         </w:rPr>
         <w:t xml:space="preserve">, 3087-3018. </w:t>
       </w:r>
-      <w:hyperlink r:id="rId220" w:tgtFrame="_blank" w:history="1">
+      <w:hyperlink r:id="rId221" w:tgtFrame="_blank" w:history="1">
         <w:r>
           <w:rPr>
             <w:rStyle w:val="Hyperlink"/>
@@ -51249,7 +51318,7 @@
         </w:rPr>
         <w:t xml:space="preserve">, 3204-3213. </w:t>
       </w:r>
-      <w:hyperlink r:id="rId221" w:tgtFrame="_blank" w:history="1">
+      <w:hyperlink r:id="rId222" w:tgtFrame="_blank" w:history="1">
         <w:r>
           <w:rPr>
             <w:rStyle w:val="Hyperlink"/>
@@ -51341,7 +51410,7 @@
         </w:rPr>
         <w:t xml:space="preserve">, 1689–1705. </w:t>
       </w:r>
-      <w:hyperlink r:id="rId222" w:tgtFrame="_blank" w:history="1">
+      <w:hyperlink r:id="rId223" w:tgtFrame="_blank" w:history="1">
         <w:r>
           <w:rPr>
             <w:rStyle w:val="Hyperlink"/>
@@ -51536,7 +51605,7 @@
         </w:rPr>
         <w:t xml:space="preserve">. </w:t>
       </w:r>
-      <w:hyperlink r:id="rId223" w:tgtFrame="_blank" w:history="1">
+      <w:hyperlink r:id="rId224" w:tgtFrame="_blank" w:history="1">
         <w:r>
           <w:rPr>
             <w:rStyle w:val="Hyperlink"/>
@@ -51797,7 +51866,7 @@
         </w:rPr>
         <w:t xml:space="preserve">, 1-11. </w:t>
       </w:r>
-      <w:hyperlink r:id="rId224" w:tgtFrame="_blank" w:history="1">
+      <w:hyperlink r:id="rId225" w:tgtFrame="_blank" w:history="1">
         <w:r>
           <w:rPr>
             <w:rStyle w:val="Hyperlink"/>
@@ -51891,7 +51960,7 @@
         </w:rPr>
         <w:t xml:space="preserve">, 827-840. </w:t>
       </w:r>
-      <w:hyperlink r:id="rId225" w:tgtFrame="_blank" w:history="1">
+      <w:hyperlink r:id="rId226" w:tgtFrame="_blank" w:history="1">
         <w:r>
           <w:rPr>
             <w:rStyle w:val="Hyperlink"/>
@@ -52044,7 +52113,7 @@
         </w:rPr>
         <w:t xml:space="preserve"> </w:t>
       </w:r>
-      <w:hyperlink r:id="rId226" w:history="1">
+      <w:hyperlink r:id="rId227" w:history="1">
         <w:r>
           <w:rPr>
             <w:rStyle w:val="Hyperlink"/>
@@ -52118,7 +52187,7 @@
         </w:rPr>
         <w:t xml:space="preserve">. </w:t>
       </w:r>
-      <w:hyperlink r:id="rId227" w:history="1">
+      <w:hyperlink r:id="rId228" w:history="1">
         <w:r>
           <w:rPr>
             <w:rStyle w:val="Hyperlink"/>
@@ -52176,7 +52245,7 @@
         </w:rPr>
         <w:t xml:space="preserve"> </w:t>
       </w:r>
-      <w:hyperlink r:id="rId228" w:history="1">
+      <w:hyperlink r:id="rId229" w:history="1">
         <w:r>
           <w:rPr>
             <w:rStyle w:val="Hyperlink"/>
@@ -52248,7 +52317,7 @@
         </w:rPr>
         <w:t xml:space="preserve">, 1411-1428. </w:t>
       </w:r>
-      <w:hyperlink r:id="rId229" w:tgtFrame="_blank" w:history="1">
+      <w:hyperlink r:id="rId230" w:tgtFrame="_blank" w:history="1">
         <w:r>
           <w:rPr>
             <w:rStyle w:val="Hyperlink"/>
@@ -52892,7 +52961,7 @@
         </w:rPr>
         <w:t xml:space="preserve">. </w:t>
       </w:r>
-      <w:hyperlink r:id="rId230" w:history="1">
+      <w:hyperlink r:id="rId231" w:history="1">
         <w:r>
           <w:rPr>
             <w:rStyle w:val="Hyperlink"/>
@@ -52998,7 +53067,7 @@
         </w:rPr>
         <w:t xml:space="preserve">. </w:t>
       </w:r>
-      <w:hyperlink r:id="rId231" w:history="1">
+      <w:hyperlink r:id="rId232" w:history="1">
         <w:r>
           <w:rPr>
             <w:rStyle w:val="Hyperlink"/>
@@ -53175,7 +53244,7 @@
         </w:rPr>
         <w:t xml:space="preserve">, 1355-1373. </w:t>
       </w:r>
-      <w:hyperlink r:id="rId232" w:tgtFrame="_blank" w:history="1">
+      <w:hyperlink r:id="rId233" w:tgtFrame="_blank" w:history="1">
         <w:r>
           <w:rPr>
             <w:rStyle w:val="Hyperlink"/>
@@ -53383,7 +53452,7 @@
         </w:rPr>
         <w:t xml:space="preserve"> 1962-1980. </w:t>
       </w:r>
-      <w:hyperlink r:id="rId233" w:tgtFrame="_blank" w:history="1">
+      <w:hyperlink r:id="rId234" w:tgtFrame="_blank" w:history="1">
         <w:r>
           <w:rPr>
             <w:rStyle w:val="Hyperlink"/>
@@ -53582,7 +53651,7 @@
         </w:rPr>
         <w:t xml:space="preserve"> 1981-2000. </w:t>
       </w:r>
-      <w:hyperlink r:id="rId234" w:tgtFrame="_blank" w:history="1">
+      <w:hyperlink r:id="rId235" w:tgtFrame="_blank" w:history="1">
         <w:r>
           <w:rPr>
             <w:rStyle w:val="Hyperlink"/>
@@ -53760,7 +53829,7 @@
         </w:rPr>
         <w:t xml:space="preserve"> </w:t>
       </w:r>
-      <w:hyperlink r:id="rId235" w:tgtFrame="_blank" w:history="1">
+      <w:hyperlink r:id="rId236" w:tgtFrame="_blank" w:history="1">
         <w:r>
           <w:rPr>
             <w:rStyle w:val="Hyperlink"/>
@@ -53992,7 +54061,7 @@
         </w:rPr>
         <w:t xml:space="preserve"> </w:t>
       </w:r>
-      <w:hyperlink r:id="rId236" w:history="1">
+      <w:hyperlink r:id="rId237" w:history="1">
         <w:r>
           <w:rPr>
             <w:rStyle w:val="Hyperlink"/>
@@ -54162,7 +54231,7 @@
         </w:rPr>
         <w:t xml:space="preserve"> 1757– 1771.  </w:t>
       </w:r>
-      <w:hyperlink r:id="rId237" w:history="1">
+      <w:hyperlink r:id="rId238" w:history="1">
         <w:r>
           <w:rPr>
             <w:rStyle w:val="Hyperlink"/>
@@ -54369,7 +54438,7 @@
         </w:rPr>
         <w:t xml:space="preserve">. </w:t>
       </w:r>
-      <w:hyperlink r:id="rId238" w:tgtFrame="_blank" w:history="1">
+      <w:hyperlink r:id="rId239" w:tgtFrame="_blank" w:history="1">
         <w:r>
           <w:rPr>
             <w:rStyle w:val="Hyperlink"/>
@@ -54492,7 +54561,7 @@
         </w:rPr>
         <w:t xml:space="preserve">, 857-873. </w:t>
       </w:r>
-      <w:hyperlink r:id="rId239" w:tgtFrame="_blank" w:history="1">
+      <w:hyperlink r:id="rId240" w:tgtFrame="_blank" w:history="1">
         <w:r>
           <w:rPr>
             <w:rStyle w:val="Hyperlink"/>
@@ -54587,7 +54656,7 @@
         </w:rPr>
         <w:t xml:space="preserve">, 1575–1582 (2015). </w:t>
       </w:r>
-      <w:hyperlink r:id="rId240" w:history="1">
+      <w:hyperlink r:id="rId241" w:history="1">
         <w:r>
           <w:rPr>
             <w:rStyle w:val="Hyperlink"/>
@@ -54759,7 +54828,7 @@
         </w:rPr>
         <w:t xml:space="preserve">, 914-932. </w:t>
       </w:r>
-      <w:hyperlink r:id="rId241" w:tgtFrame="_blank" w:history="1">
+      <w:hyperlink r:id="rId242" w:tgtFrame="_blank" w:history="1">
         <w:r>
           <w:rPr>
             <w:rStyle w:val="Hyperlink"/>
@@ -54986,7 +55055,7 @@
         </w:rPr>
         <w:t xml:space="preserve">, </w:t>
       </w:r>
-      <w:hyperlink r:id="rId242" w:tgtFrame="_blank" w:history="1">
+      <w:hyperlink r:id="rId243" w:tgtFrame="_blank" w:history="1">
         <w:r>
           <w:rPr>
             <w:rStyle w:val="Hyperlink"/>
@@ -55290,7 +55359,7 @@
         </w:rPr>
         <w:t xml:space="preserve">. </w:t>
       </w:r>
-      <w:hyperlink r:id="rId243" w:history="1">
+      <w:hyperlink r:id="rId244" w:history="1">
         <w:r>
           <w:rPr>
             <w:rStyle w:val="Hyperlink"/>
@@ -55434,7 +55503,7 @@
         </w:rPr>
         <w:t xml:space="preserve">, 3774-3803. </w:t>
       </w:r>
-      <w:hyperlink r:id="rId244" w:tgtFrame="_blank" w:history="1">
+      <w:hyperlink r:id="rId245" w:tgtFrame="_blank" w:history="1">
         <w:r>
           <w:rPr>
             <w:rStyle w:val="Hyperlink"/>
@@ -55545,7 +55614,7 @@
         </w:rPr>
         <w:t xml:space="preserve"> 1109-1124. </w:t>
       </w:r>
-      <w:hyperlink r:id="rId245" w:tgtFrame="_blank" w:history="1">
+      <w:hyperlink r:id="rId246" w:tgtFrame="_blank" w:history="1">
         <w:r>
           <w:rPr>
             <w:rStyle w:val="Hyperlink"/>
@@ -55734,7 +55803,7 @@
         </w:rPr>
         <w:t xml:space="preserve">, 1–27 (2015). </w:t>
       </w:r>
-      <w:hyperlink r:id="rId246" w:history="1">
+      <w:hyperlink r:id="rId247" w:history="1">
         <w:r>
           <w:rPr>
             <w:rStyle w:val="Hyperlink"/>
@@ -55774,7 +55843,7 @@
 </file>
 
 <file path=word/numbering.xml><?xml version="1.0" encoding="utf-8"?>
-<w:numbering xmlns:wpc="http://schemas.microsoft.com/office/word/2010/wordprocessingCanvas" xmlns:cx="http://schemas.microsoft.com/office/drawing/2014/chartex" xmlns:cx1="http://schemas.microsoft.com/office/drawing/2015/9/8/chartex" xmlns:cx2="http://schemas.microsoft.com/office/drawing/2015/10/21/chartex" xmlns:cx3="http://schemas.microsoft.com/office/drawing/2016/5/9/chartex" xmlns:cx4="http://schemas.microsoft.com/office/drawing/2016/5/10/chartex" xmlns:cx5="http://schemas.microsoft.com/office/drawing/2016/5/11/chartex" xmlns:cx6="http://schemas.microsoft.com/office/drawing/2016/5/12/chartex" xmlns:cx7="http://schemas.microsoft.com/office/drawing/2016/5/13/chartex" xmlns:cx8="http://schemas.microsoft.com/office/drawing/2016/5/14/chartex" xmlns:mc="http://schemas.openxmlformats.org/markup-compatibility/2006" xmlns:aink="http://schemas.microsoft.com/office/drawing/2016/ink" xmlns:am3d="http://schemas.microsoft.com/office/drawing/2017/model3d" xmlns:o="urn:schemas-microsoft-com:office:office" xmlns:r="http://schemas.openxmlformats.org/officeDocument/2006/relationships" xmlns:m="http://schemas.openxmlformats.org/officeDocument/2006/math" xmlns:v="urn:schemas-microsoft-com:vml" xmlns:wp14="http://schemas.microsoft.com/office/word/2010/wordprocessingDrawing" xmlns:wp="http://schemas.openxmlformats.org/drawingml/2006/wordprocessingDrawing" xmlns:w10="urn:schemas-microsoft-com:office:word" xmlns:w="http://schemas.openxmlformats.org/wordprocessingml/2006/main" xmlns:w14="http://schemas.microsoft.com/office/word/2010/wordml" xmlns:w15="http://schemas.microsoft.com/office/word/2012/wordml" xmlns:w16cex="http://schemas.microsoft.com/office/word/2018/wordml/cex" xmlns:w16cid="http://schemas.microsoft.com/office/word/2016/wordml/cid" xmlns:w16="http://schemas.microsoft.com/office/word/2018/wordml" xmlns:w16sdtdh="http://schemas.microsoft.com/office/word/2020/wordml/sdtdatahash" xmlns:w16se="http://schemas.microsoft.com/office/word/2015/wordml/symex" xmlns:wpg="http://schemas.microsoft.com/office/word/2010/wordprocessingGroup" xmlns:wpi="http://schemas.microsoft.com/office/word/2010/wordprocessingInk" xmlns:wne="http://schemas.microsoft.com/office/word/2006/wordml" xmlns:wps="http://schemas.microsoft.com/office/word/2010/wordprocessingShape" mc:Ignorable="w14 w15 w16se w16cid w16 w16cex w16sdtdh wp14">
+<w:numbering xmlns:wpc="http://schemas.microsoft.com/office/word/2010/wordprocessingCanvas" xmlns:cx="http://schemas.microsoft.com/office/drawing/2014/chartex" xmlns:cx1="http://schemas.microsoft.com/office/drawing/2015/9/8/chartex" xmlns:cx2="http://schemas.microsoft.com/office/drawing/2015/10/21/chartex" xmlns:cx3="http://schemas.microsoft.com/office/drawing/2016/5/9/chartex" xmlns:cx4="http://schemas.microsoft.com/office/drawing/2016/5/10/chartex" xmlns:cx5="http://schemas.microsoft.com/office/drawing/2016/5/11/chartex" xmlns:cx6="http://schemas.microsoft.com/office/drawing/2016/5/12/chartex" xmlns:cx7="http://schemas.microsoft.com/office/drawing/2016/5/13/chartex" xmlns:cx8="http://schemas.microsoft.com/office/drawing/2016/5/14/chartex" xmlns:mc="http://schemas.openxmlformats.org/markup-compatibility/2006" xmlns:aink="http://schemas.microsoft.com/office/drawing/2016/ink" xmlns:am3d="http://schemas.microsoft.com/office/drawing/2017/model3d" xmlns:o="urn:schemas-microsoft-com:office:office" xmlns:r="http://schemas.openxmlformats.org/officeDocument/2006/relationships" xmlns:m="http://schemas.openxmlformats.org/officeDocument/2006/math" xmlns:v="urn:schemas-microsoft-com:vml" xmlns:wp14="http://schemas.microsoft.com/office/word/2010/wordprocessingDrawing" xmlns:wp="http://schemas.openxmlformats.org/drawingml/2006/wordprocessingDrawing" xmlns:w10="urn:schemas-microsoft-com:office:word" xmlns:w="http://schemas.openxmlformats.org/wordprocessingml/2006/main" xmlns:w14="http://schemas.microsoft.com/office/word/2010/wordml" xmlns:w15="http://schemas.microsoft.com/office/word/2012/wordml" xmlns:w16cex="http://schemas.microsoft.com/office/word/2018/wordml/cex" xmlns:w16cid="http://schemas.microsoft.com/office/word/2016/wordml/cid" xmlns:w16="http://schemas.microsoft.com/office/word/2018/wordml" xmlns:w16se="http://schemas.microsoft.com/office/word/2015/wordml/symex" xmlns:wpg="http://schemas.microsoft.com/office/word/2010/wordprocessingGroup" xmlns:wpi="http://schemas.microsoft.com/office/word/2010/wordprocessingInk" xmlns:wne="http://schemas.microsoft.com/office/word/2006/wordml" xmlns:wps="http://schemas.microsoft.com/office/word/2010/wordprocessingShape" mc:Ignorable="w14 w15 w16se w16cid w16 w16cex wp14">
   <w:abstractNum w:abstractNumId="0" w15:restartNumberingAfterBreak="0">
     <w:nsid w:val="388B72F9"/>
     <w:multiLevelType w:val="multilevel"/>
@@ -56083,7 +56152,7 @@
 </file>
 
 <file path=word/styles.xml><?xml version="1.0" encoding="utf-8"?>
-<w:styles xmlns:mc="http://schemas.openxmlformats.org/markup-compatibility/2006" xmlns:r="http://schemas.openxmlformats.org/officeDocument/2006/relationships" xmlns:w="http://schemas.openxmlformats.org/wordprocessingml/2006/main" xmlns:w14="http://schemas.microsoft.com/office/word/2010/wordml" xmlns:w15="http://schemas.microsoft.com/office/word/2012/wordml" xmlns:w16cex="http://schemas.microsoft.com/office/word/2018/wordml/cex" xmlns:w16cid="http://schemas.microsoft.com/office/word/2016/wordml/cid" xmlns:w16="http://schemas.microsoft.com/office/word/2018/wordml" xmlns:w16sdtdh="http://schemas.microsoft.com/office/word/2020/wordml/sdtdatahash" xmlns:w16se="http://schemas.microsoft.com/office/word/2015/wordml/symex" mc:Ignorable="w14 w15 w16se w16cid w16 w16cex w16sdtdh">
+<w:styles xmlns:mc="http://schemas.openxmlformats.org/markup-compatibility/2006" xmlns:r="http://schemas.openxmlformats.org/officeDocument/2006/relationships" xmlns:w="http://schemas.openxmlformats.org/wordprocessingml/2006/main" xmlns:w14="http://schemas.microsoft.com/office/word/2010/wordml" xmlns:w15="http://schemas.microsoft.com/office/word/2012/wordml" xmlns:w16cex="http://schemas.microsoft.com/office/word/2018/wordml/cex" xmlns:w16cid="http://schemas.microsoft.com/office/word/2016/wordml/cid" xmlns:w16="http://schemas.microsoft.com/office/word/2018/wordml" xmlns:w16se="http://schemas.microsoft.com/office/word/2015/wordml/symex" mc:Ignorable="w14 w15 w16se w16cid w16 w16cex">
   <w:docDefaults>
     <w:rPrDefault>
       <w:rPr>

</xml_diff>

<commit_message>
Update EMC Publication List
</commit_message>
<xml_diff>
--- a/emc/docs/EMC_Pubs_List.docx
+++ b/emc/docs/EMC_Pubs_List.docx
@@ -1,6 +1,6 @@
 
 <file path=word/document.xml><?xml version="1.0" encoding="utf-8"?>
-<w:document xmlns:wpc="http://schemas.microsoft.com/office/word/2010/wordprocessingCanvas" xmlns:cx="http://schemas.microsoft.com/office/drawing/2014/chartex" xmlns:cx1="http://schemas.microsoft.com/office/drawing/2015/9/8/chartex" xmlns:cx2="http://schemas.microsoft.com/office/drawing/2015/10/21/chartex" xmlns:cx3="http://schemas.microsoft.com/office/drawing/2016/5/9/chartex" xmlns:cx4="http://schemas.microsoft.com/office/drawing/2016/5/10/chartex" xmlns:cx5="http://schemas.microsoft.com/office/drawing/2016/5/11/chartex" xmlns:cx6="http://schemas.microsoft.com/office/drawing/2016/5/12/chartex" xmlns:cx7="http://schemas.microsoft.com/office/drawing/2016/5/13/chartex" xmlns:cx8="http://schemas.microsoft.com/office/drawing/2016/5/14/chartex" xmlns:mc="http://schemas.openxmlformats.org/markup-compatibility/2006" xmlns:aink="http://schemas.microsoft.com/office/drawing/2016/ink" xmlns:am3d="http://schemas.microsoft.com/office/drawing/2017/model3d" xmlns:o="urn:schemas-microsoft-com:office:office" xmlns:r="http://schemas.openxmlformats.org/officeDocument/2006/relationships" xmlns:m="http://schemas.openxmlformats.org/officeDocument/2006/math" xmlns:v="urn:schemas-microsoft-com:vml" xmlns:wp14="http://schemas.microsoft.com/office/word/2010/wordprocessingDrawing" xmlns:wp="http://schemas.openxmlformats.org/drawingml/2006/wordprocessingDrawing" xmlns:w10="urn:schemas-microsoft-com:office:word" xmlns:w="http://schemas.openxmlformats.org/wordprocessingml/2006/main" xmlns:w14="http://schemas.microsoft.com/office/word/2010/wordml" xmlns:w15="http://schemas.microsoft.com/office/word/2012/wordml" xmlns:w16cex="http://schemas.microsoft.com/office/word/2018/wordml/cex" xmlns:w16cid="http://schemas.microsoft.com/office/word/2016/wordml/cid" xmlns:w16="http://schemas.microsoft.com/office/word/2018/wordml" xmlns:w16se="http://schemas.microsoft.com/office/word/2015/wordml/symex" xmlns:wpg="http://schemas.microsoft.com/office/word/2010/wordprocessingGroup" xmlns:wpi="http://schemas.microsoft.com/office/word/2010/wordprocessingInk" xmlns:wne="http://schemas.microsoft.com/office/word/2006/wordml" xmlns:wps="http://schemas.microsoft.com/office/word/2010/wordprocessingShape" mc:Ignorable="w14 w15 w16se w16cid w16 w16cex wp14">
+<w:document xmlns:wpc="http://schemas.microsoft.com/office/word/2010/wordprocessingCanvas" xmlns:cx="http://schemas.microsoft.com/office/drawing/2014/chartex" xmlns:cx1="http://schemas.microsoft.com/office/drawing/2015/9/8/chartex" xmlns:cx2="http://schemas.microsoft.com/office/drawing/2015/10/21/chartex" xmlns:cx3="http://schemas.microsoft.com/office/drawing/2016/5/9/chartex" xmlns:cx4="http://schemas.microsoft.com/office/drawing/2016/5/10/chartex" xmlns:cx5="http://schemas.microsoft.com/office/drawing/2016/5/11/chartex" xmlns:cx6="http://schemas.microsoft.com/office/drawing/2016/5/12/chartex" xmlns:cx7="http://schemas.microsoft.com/office/drawing/2016/5/13/chartex" xmlns:cx8="http://schemas.microsoft.com/office/drawing/2016/5/14/chartex" xmlns:mc="http://schemas.openxmlformats.org/markup-compatibility/2006" xmlns:aink="http://schemas.microsoft.com/office/drawing/2016/ink" xmlns:am3d="http://schemas.microsoft.com/office/drawing/2017/model3d" xmlns:o="urn:schemas-microsoft-com:office:office" xmlns:r="http://schemas.openxmlformats.org/officeDocument/2006/relationships" xmlns:m="http://schemas.openxmlformats.org/officeDocument/2006/math" xmlns:v="urn:schemas-microsoft-com:vml" xmlns:wp14="http://schemas.microsoft.com/office/word/2010/wordprocessingDrawing" xmlns:wp="http://schemas.openxmlformats.org/drawingml/2006/wordprocessingDrawing" xmlns:w10="urn:schemas-microsoft-com:office:word" xmlns:w="http://schemas.openxmlformats.org/wordprocessingml/2006/main" xmlns:w14="http://schemas.microsoft.com/office/word/2010/wordml" xmlns:w15="http://schemas.microsoft.com/office/word/2012/wordml" xmlns:w16cex="http://schemas.microsoft.com/office/word/2018/wordml/cex" xmlns:w16cid="http://schemas.microsoft.com/office/word/2016/wordml/cid" xmlns:w16="http://schemas.microsoft.com/office/word/2018/wordml" xmlns:w16sdtdh="http://schemas.microsoft.com/office/word/2020/wordml/sdtdatahash" xmlns:w16se="http://schemas.microsoft.com/office/word/2015/wordml/symex" xmlns:wpg="http://schemas.microsoft.com/office/word/2010/wordprocessingGroup" xmlns:wpi="http://schemas.microsoft.com/office/word/2010/wordprocessingInk" xmlns:wne="http://schemas.microsoft.com/office/word/2006/wordml" xmlns:wps="http://schemas.microsoft.com/office/word/2010/wordprocessingShape" mc:Ignorable="w14 w15 w16se w16cid w16 w16cex w16sdtdh wp14">
   <w:body>
     <w:p>
       <w:pPr>
@@ -7304,6 +7304,14 @@
         </w:rPr>
         <w:t>. Atmosphere, 11(9</w:t>
       </w:r>
+      <w:r>
+        <w:rPr>
+          <w:rFonts w:ascii="Arial" w:hAnsi="Arial" w:cs="Arial"/>
+          <w:sz w:val="24"/>
+          <w:szCs w:val="24"/>
+        </w:rPr>
+        <w:t xml:space="preserve">), </w:t>
+      </w:r>
       <w:hyperlink r:id="rId41" w:history="1">
         <w:r>
           <w:rPr>
@@ -7312,7 +7320,7 @@
             <w:sz w:val="24"/>
             <w:szCs w:val="24"/>
           </w:rPr>
-          <w:t>), https://www.mdpi.com/2073-4433/11/9/968/pdf</w:t>
+          <w:t>https://www.mdpi.com/2073-4433/11/9/968/pdf</w:t>
         </w:r>
       </w:hyperlink>
     </w:p>
@@ -8561,6 +8569,7 @@
     <w:p>
       <w:pPr>
         <w:rPr>
+          <w:rStyle w:val="Hyperlink"/>
           <w:rFonts w:ascii="Arial" w:hAnsi="Arial" w:cs="Arial"/>
           <w:sz w:val="24"/>
           <w:szCs w:val="24"/>
@@ -9281,208 +9290,413 @@
     <w:p>
       <w:pPr>
         <w:rPr>
-          <w:rStyle w:val="Hyperlink"/>
-          <w:rFonts w:ascii="Arial" w:hAnsi="Arial" w:cs="Arial"/>
-          <w:color w:val="auto"/>
-          <w:sz w:val="24"/>
-          <w:szCs w:val="24"/>
-          <w:u w:val="none"/>
+          <w:rFonts w:ascii="Arial" w:hAnsi="Arial" w:cs="Arial"/>
+          <w:sz w:val="24"/>
+          <w:szCs w:val="24"/>
         </w:rPr>
       </w:pPr>
-      <w:r>
-        <w:rPr>
-          <w:rStyle w:val="Hyperlink"/>
-          <w:rFonts w:ascii="Arial" w:hAnsi="Arial" w:cs="Arial"/>
-          <w:color w:val="auto"/>
-          <w:sz w:val="24"/>
-          <w:szCs w:val="24"/>
-          <w:u w:val="none"/>
-        </w:rPr>
-        <w:t xml:space="preserve">Sawada, </w:t>
-      </w:r>
-      <w:r>
-        <w:rPr>
-          <w:rStyle w:val="Hyperlink"/>
-          <w:rFonts w:ascii="Arial" w:hAnsi="Arial" w:cs="Arial"/>
-          <w:color w:val="auto"/>
-          <w:sz w:val="24"/>
-          <w:szCs w:val="24"/>
-          <w:u w:val="none"/>
-        </w:rPr>
-        <w:t xml:space="preserve">M., </w:t>
-      </w:r>
-      <w:r>
-        <w:rPr>
-          <w:rStyle w:val="Hyperlink"/>
-          <w:rFonts w:ascii="Arial" w:hAnsi="Arial" w:cs="Arial"/>
-          <w:color w:val="auto"/>
-          <w:sz w:val="24"/>
-          <w:szCs w:val="24"/>
-          <w:u w:val="none"/>
-        </w:rPr>
-        <w:t>Z</w:t>
-      </w:r>
-      <w:r>
-        <w:rPr>
-          <w:rStyle w:val="Hyperlink"/>
-          <w:rFonts w:ascii="Arial" w:hAnsi="Arial" w:cs="Arial"/>
-          <w:color w:val="auto"/>
-          <w:sz w:val="24"/>
-          <w:szCs w:val="24"/>
-          <w:u w:val="none"/>
-        </w:rPr>
-        <w:t xml:space="preserve">. </w:t>
-      </w:r>
-      <w:r>
-        <w:rPr>
-          <w:rStyle w:val="Hyperlink"/>
-          <w:rFonts w:ascii="Arial" w:hAnsi="Arial" w:cs="Arial"/>
-          <w:color w:val="auto"/>
-          <w:sz w:val="24"/>
-          <w:szCs w:val="24"/>
-          <w:u w:val="none"/>
-        </w:rPr>
-        <w:t xml:space="preserve">Ma, </w:t>
-      </w:r>
-      <w:r>
-        <w:rPr>
-          <w:rStyle w:val="Hyperlink"/>
-          <w:rFonts w:ascii="Arial" w:hAnsi="Arial" w:cs="Arial"/>
-          <w:b/>
-          <w:bCs/>
-          <w:color w:val="auto"/>
-          <w:sz w:val="24"/>
-          <w:szCs w:val="24"/>
-          <w:u w:val="none"/>
-        </w:rPr>
-        <w:t xml:space="preserve">A. Mehra, V. </w:t>
-      </w:r>
-      <w:proofErr w:type="spellStart"/>
-      <w:r>
-        <w:rPr>
-          <w:rStyle w:val="Hyperlink"/>
-          <w:rFonts w:ascii="Arial" w:hAnsi="Arial" w:cs="Arial"/>
-          <w:b/>
-          <w:bCs/>
-          <w:color w:val="auto"/>
-          <w:sz w:val="24"/>
-          <w:szCs w:val="24"/>
-          <w:u w:val="none"/>
-        </w:rPr>
-        <w:t>Tallapragada</w:t>
-      </w:r>
-      <w:proofErr w:type="spellEnd"/>
-      <w:r>
-        <w:rPr>
-          <w:rStyle w:val="Hyperlink"/>
-          <w:rFonts w:ascii="Arial" w:hAnsi="Arial" w:cs="Arial"/>
-          <w:color w:val="auto"/>
-          <w:sz w:val="24"/>
-          <w:szCs w:val="24"/>
-          <w:u w:val="none"/>
-        </w:rPr>
-        <w:t>, R</w:t>
-      </w:r>
-      <w:r>
-        <w:rPr>
-          <w:rStyle w:val="Hyperlink"/>
-          <w:rFonts w:ascii="Arial" w:hAnsi="Arial" w:cs="Arial"/>
-          <w:color w:val="auto"/>
-          <w:sz w:val="24"/>
-          <w:szCs w:val="24"/>
-          <w:u w:val="none"/>
-        </w:rPr>
-        <w:t xml:space="preserve">. </w:t>
-      </w:r>
-      <w:proofErr w:type="spellStart"/>
-      <w:r>
-        <w:rPr>
-          <w:rStyle w:val="Hyperlink"/>
-          <w:rFonts w:ascii="Arial" w:hAnsi="Arial" w:cs="Arial"/>
-          <w:color w:val="auto"/>
-          <w:sz w:val="24"/>
-          <w:szCs w:val="24"/>
-          <w:u w:val="none"/>
-        </w:rPr>
-        <w:t>Oyama</w:t>
-      </w:r>
-      <w:proofErr w:type="spellEnd"/>
-      <w:r>
-        <w:rPr>
-          <w:rStyle w:val="Hyperlink"/>
-          <w:rFonts w:ascii="Arial" w:hAnsi="Arial" w:cs="Arial"/>
-          <w:color w:val="auto"/>
-          <w:sz w:val="24"/>
-          <w:szCs w:val="24"/>
-          <w:u w:val="none"/>
-        </w:rPr>
-        <w:t>, K</w:t>
-      </w:r>
-      <w:r>
-        <w:rPr>
-          <w:rStyle w:val="Hyperlink"/>
-          <w:rFonts w:ascii="Arial" w:hAnsi="Arial" w:cs="Arial"/>
-          <w:color w:val="auto"/>
-          <w:sz w:val="24"/>
-          <w:szCs w:val="24"/>
-          <w:u w:val="none"/>
-        </w:rPr>
-        <w:t>.</w:t>
-      </w:r>
-      <w:r>
-        <w:rPr>
-          <w:rStyle w:val="Hyperlink"/>
-          <w:rFonts w:ascii="Arial" w:hAnsi="Arial" w:cs="Arial"/>
-          <w:color w:val="auto"/>
-          <w:sz w:val="24"/>
-          <w:szCs w:val="24"/>
-          <w:u w:val="none"/>
-        </w:rPr>
-        <w:t xml:space="preserve"> </w:t>
-      </w:r>
-      <w:proofErr w:type="spellStart"/>
-      <w:r>
-        <w:rPr>
-          <w:rStyle w:val="Hyperlink"/>
-          <w:rFonts w:ascii="Arial" w:hAnsi="Arial" w:cs="Arial"/>
-          <w:color w:val="auto"/>
-          <w:sz w:val="24"/>
-          <w:szCs w:val="24"/>
-          <w:u w:val="none"/>
-        </w:rPr>
-        <w:t>Shimoji</w:t>
-      </w:r>
-      <w:proofErr w:type="spellEnd"/>
-      <w:r>
-        <w:rPr>
-          <w:rStyle w:val="Hyperlink"/>
-          <w:rFonts w:ascii="Arial" w:hAnsi="Arial" w:cs="Arial"/>
-          <w:color w:val="auto"/>
-          <w:sz w:val="24"/>
-          <w:szCs w:val="24"/>
-          <w:u w:val="none"/>
-        </w:rPr>
-        <w:t xml:space="preserve">, 2020: </w:t>
-      </w:r>
-      <w:r>
-        <w:rPr>
-          <w:rStyle w:val="Hyperlink"/>
-          <w:rFonts w:ascii="Arial" w:hAnsi="Arial" w:cs="Arial"/>
-          <w:color w:val="auto"/>
-          <w:sz w:val="24"/>
-          <w:szCs w:val="24"/>
-          <w:u w:val="none"/>
-        </w:rPr>
-        <w:t>Assimilation of Himawari-8 rapid-scan atmospheric motion vectors on tropical cyclone in HWRF system</w:t>
-      </w:r>
-      <w:r>
-        <w:rPr>
-          <w:rStyle w:val="Hyperlink"/>
-          <w:rFonts w:ascii="Arial" w:hAnsi="Arial" w:cs="Arial"/>
-          <w:b/>
-          <w:bCs/>
+      <w:proofErr w:type="spellStart"/>
+      <w:r>
+        <w:rPr>
+          <w:rFonts w:ascii="Arial" w:hAnsi="Arial" w:cs="Arial"/>
+          <w:sz w:val="24"/>
+          <w:szCs w:val="24"/>
+        </w:rPr>
+        <w:t>Rateb</w:t>
+      </w:r>
+      <w:proofErr w:type="spellEnd"/>
+      <w:r>
+        <w:rPr>
+          <w:rFonts w:ascii="Arial" w:hAnsi="Arial" w:cs="Arial"/>
+          <w:sz w:val="24"/>
+          <w:szCs w:val="24"/>
+        </w:rPr>
+        <w:t xml:space="preserve">, A., B. R. Scanlon, D. R. Pool, A. Sun, Z. Zhang, J. Chen, B. Clark, C. C. </w:t>
+      </w:r>
+      <w:proofErr w:type="spellStart"/>
+      <w:r>
+        <w:rPr>
+          <w:rFonts w:ascii="Arial" w:hAnsi="Arial" w:cs="Arial"/>
+          <w:sz w:val="24"/>
+          <w:szCs w:val="24"/>
+        </w:rPr>
+        <w:t>Faunt</w:t>
+      </w:r>
+      <w:proofErr w:type="spellEnd"/>
+      <w:r>
+        <w:rPr>
+          <w:rFonts w:ascii="Arial" w:hAnsi="Arial" w:cs="Arial"/>
+          <w:sz w:val="24"/>
+          <w:szCs w:val="24"/>
+        </w:rPr>
+        <w:t xml:space="preserve">, C. J. Haugh, M. Hill, C. </w:t>
+      </w:r>
+      <w:proofErr w:type="spellStart"/>
+      <w:r>
+        <w:rPr>
+          <w:rFonts w:ascii="Arial" w:hAnsi="Arial" w:cs="Arial"/>
+          <w:sz w:val="24"/>
+          <w:szCs w:val="24"/>
+        </w:rPr>
+        <w:t>Hobza</w:t>
+      </w:r>
+      <w:proofErr w:type="spellEnd"/>
+      <w:r>
+        <w:rPr>
+          <w:rFonts w:ascii="Arial" w:hAnsi="Arial" w:cs="Arial"/>
+          <w:sz w:val="24"/>
+          <w:szCs w:val="24"/>
+        </w:rPr>
+        <w:t xml:space="preserve">, V. L. McGuire, M. Reitz, H. M. </w:t>
+      </w:r>
+      <w:proofErr w:type="spellStart"/>
+      <w:r>
+        <w:rPr>
+          <w:rFonts w:ascii="Arial" w:hAnsi="Arial" w:cs="Arial"/>
+          <w:sz w:val="24"/>
+          <w:szCs w:val="24"/>
+        </w:rPr>
+        <w:t>Schmied</w:t>
+      </w:r>
+      <w:proofErr w:type="spellEnd"/>
+      <w:r>
+        <w:rPr>
+          <w:rFonts w:ascii="Arial" w:hAnsi="Arial" w:cs="Arial"/>
+          <w:sz w:val="24"/>
+          <w:szCs w:val="24"/>
+        </w:rPr>
+        <w:t xml:space="preserve">, E. H. </w:t>
+      </w:r>
+      <w:proofErr w:type="spellStart"/>
+      <w:r>
+        <w:rPr>
+          <w:rFonts w:ascii="Arial" w:hAnsi="Arial" w:cs="Arial"/>
+          <w:sz w:val="24"/>
+          <w:szCs w:val="24"/>
+        </w:rPr>
+        <w:t>Sutanudjaja</w:t>
+      </w:r>
+      <w:proofErr w:type="spellEnd"/>
+      <w:r>
+        <w:rPr>
+          <w:rFonts w:ascii="Arial" w:hAnsi="Arial" w:cs="Arial"/>
+          <w:sz w:val="24"/>
+          <w:szCs w:val="24"/>
+        </w:rPr>
+        <w:t>, S. Swenson, D. Wiese, </w:t>
+      </w:r>
+      <w:r>
+        <w:rPr>
+          <w:rFonts w:ascii="Arial" w:hAnsi="Arial" w:cs="Arial"/>
+          <w:b/>
+          <w:bCs/>
+          <w:color w:val="C00000"/>
+          <w:sz w:val="24"/>
+          <w:szCs w:val="24"/>
+        </w:rPr>
+        <w:t>Y. Xia</w:t>
+      </w:r>
+      <w:r>
+        <w:rPr>
+          <w:rFonts w:ascii="Arial" w:hAnsi="Arial" w:cs="Arial"/>
+          <w:b/>
+          <w:bCs/>
+          <w:sz w:val="24"/>
+          <w:szCs w:val="24"/>
+        </w:rPr>
+        <w:t>,</w:t>
+      </w:r>
+      <w:r>
+        <w:rPr>
+          <w:rFonts w:ascii="Arial" w:hAnsi="Arial" w:cs="Arial"/>
+          <w:sz w:val="24"/>
+          <w:szCs w:val="24"/>
+        </w:rPr>
+        <w:t> and W. Zel, 2020:  Comparison of groundwater storage changes from GRACE satellites with monitoring and modeling of major U.S. aquifers, </w:t>
+      </w:r>
+      <w:r>
+        <w:rPr>
+          <w:rFonts w:ascii="Arial" w:hAnsi="Arial" w:cs="Arial"/>
           <w:i/>
           <w:iCs/>
+          <w:sz w:val="24"/>
+          <w:szCs w:val="24"/>
+        </w:rPr>
+        <w:t xml:space="preserve">Water </w:t>
+      </w:r>
+      <w:proofErr w:type="spellStart"/>
+      <w:r>
+        <w:rPr>
+          <w:rFonts w:ascii="Arial" w:hAnsi="Arial" w:cs="Arial"/>
+          <w:i/>
+          <w:iCs/>
+          <w:sz w:val="24"/>
+          <w:szCs w:val="24"/>
+        </w:rPr>
+        <w:t>Resour</w:t>
+      </w:r>
+      <w:proofErr w:type="spellEnd"/>
+      <w:r>
+        <w:rPr>
+          <w:rFonts w:ascii="Arial" w:hAnsi="Arial" w:cs="Arial"/>
+          <w:i/>
+          <w:iCs/>
+          <w:sz w:val="24"/>
+          <w:szCs w:val="24"/>
+        </w:rPr>
+        <w:t>. Res.</w:t>
+      </w:r>
+      <w:r>
+        <w:rPr>
+          <w:rFonts w:ascii="Arial" w:hAnsi="Arial" w:cs="Arial"/>
+          <w:sz w:val="24"/>
+          <w:szCs w:val="24"/>
+        </w:rPr>
+        <w:t>, </w:t>
+      </w:r>
+      <w:r>
+        <w:rPr>
+          <w:rFonts w:ascii="Arial" w:hAnsi="Arial" w:cs="Arial"/>
+          <w:b/>
+          <w:bCs/>
+          <w:sz w:val="24"/>
+          <w:szCs w:val="24"/>
+        </w:rPr>
+        <w:t>56</w:t>
+      </w:r>
+      <w:r>
+        <w:rPr>
+          <w:rFonts w:ascii="Arial" w:hAnsi="Arial" w:cs="Arial"/>
+          <w:sz w:val="24"/>
+          <w:szCs w:val="24"/>
+        </w:rPr>
+        <w:t>, e2020WR027556. </w:t>
+      </w:r>
+      <w:hyperlink r:id="rId52" w:tgtFrame="_blank" w:history="1">
+        <w:r>
+          <w:rPr>
+            <w:rStyle w:val="Hyperlink"/>
+            <w:rFonts w:ascii="Arial" w:hAnsi="Arial" w:cs="Arial"/>
+            <w:sz w:val="24"/>
+            <w:szCs w:val="24"/>
+          </w:rPr>
+          <w:t>https://doi.org/10.1029/2020WR027556</w:t>
+        </w:r>
+      </w:hyperlink>
+      <w:r>
+        <w:rPr>
+          <w:rFonts w:ascii="Arial" w:hAnsi="Arial" w:cs="Arial"/>
+          <w:sz w:val="24"/>
+          <w:szCs w:val="24"/>
+        </w:rPr>
+        <w:t>.</w:t>
+      </w:r>
+    </w:p>
+    <w:p>
+      <w:pPr>
+        <w:rPr>
+          <w:rStyle w:val="Hyperlink"/>
+          <w:rFonts w:ascii="Arial" w:hAnsi="Arial" w:cs="Arial"/>
+          <w:color w:val="auto"/>
+          <w:sz w:val="24"/>
+          <w:szCs w:val="24"/>
+          <w:u w:val="none"/>
+        </w:rPr>
+      </w:pPr>
+      <w:r>
+        <w:rPr>
+          <w:rStyle w:val="Hyperlink"/>
+          <w:rFonts w:ascii="Arial" w:hAnsi="Arial" w:cs="Arial"/>
+          <w:color w:val="auto"/>
+          <w:sz w:val="24"/>
+          <w:szCs w:val="24"/>
+          <w:u w:val="none"/>
+        </w:rPr>
+        <w:t xml:space="preserve">Sawada, </w:t>
+      </w:r>
+      <w:r>
+        <w:rPr>
+          <w:rStyle w:val="Hyperlink"/>
+          <w:rFonts w:ascii="Arial" w:hAnsi="Arial" w:cs="Arial"/>
+          <w:color w:val="auto"/>
+          <w:sz w:val="24"/>
+          <w:szCs w:val="24"/>
+          <w:u w:val="none"/>
+        </w:rPr>
+        <w:t xml:space="preserve">M., </w:t>
+      </w:r>
+      <w:r>
+        <w:rPr>
+          <w:rStyle w:val="Hyperlink"/>
+          <w:rFonts w:ascii="Arial" w:hAnsi="Arial" w:cs="Arial"/>
+          <w:color w:val="auto"/>
+          <w:sz w:val="24"/>
+          <w:szCs w:val="24"/>
+          <w:u w:val="none"/>
+        </w:rPr>
+        <w:t>Z</w:t>
+      </w:r>
+      <w:r>
+        <w:rPr>
+          <w:rStyle w:val="Hyperlink"/>
+          <w:rFonts w:ascii="Arial" w:hAnsi="Arial" w:cs="Arial"/>
+          <w:color w:val="auto"/>
+          <w:sz w:val="24"/>
+          <w:szCs w:val="24"/>
+          <w:u w:val="none"/>
+        </w:rPr>
+        <w:t xml:space="preserve">. </w:t>
+      </w:r>
+      <w:r>
+        <w:rPr>
+          <w:rStyle w:val="Hyperlink"/>
+          <w:rFonts w:ascii="Arial" w:hAnsi="Arial" w:cs="Arial"/>
+          <w:color w:val="auto"/>
+          <w:sz w:val="24"/>
+          <w:szCs w:val="24"/>
+          <w:u w:val="none"/>
+        </w:rPr>
+        <w:t xml:space="preserve">Ma, </w:t>
+      </w:r>
+      <w:r>
+        <w:rPr>
+          <w:rStyle w:val="Hyperlink"/>
+          <w:rFonts w:ascii="Arial" w:hAnsi="Arial" w:cs="Arial"/>
+          <w:b/>
+          <w:bCs/>
+          <w:color w:val="auto"/>
+          <w:sz w:val="24"/>
+          <w:szCs w:val="24"/>
+          <w:u w:val="none"/>
+        </w:rPr>
+        <w:t xml:space="preserve">A. Mehra, V. </w:t>
+      </w:r>
+      <w:proofErr w:type="spellStart"/>
+      <w:r>
+        <w:rPr>
+          <w:rStyle w:val="Hyperlink"/>
+          <w:rFonts w:ascii="Arial" w:hAnsi="Arial" w:cs="Arial"/>
+          <w:b/>
+          <w:bCs/>
+          <w:color w:val="auto"/>
+          <w:sz w:val="24"/>
+          <w:szCs w:val="24"/>
+          <w:u w:val="none"/>
+        </w:rPr>
+        <w:t>Tallapragada</w:t>
+      </w:r>
+      <w:proofErr w:type="spellEnd"/>
+      <w:r>
+        <w:rPr>
+          <w:rStyle w:val="Hyperlink"/>
+          <w:rFonts w:ascii="Arial" w:hAnsi="Arial" w:cs="Arial"/>
+          <w:color w:val="auto"/>
+          <w:sz w:val="24"/>
+          <w:szCs w:val="24"/>
+          <w:u w:val="none"/>
+        </w:rPr>
+        <w:t>, R</w:t>
+      </w:r>
+      <w:r>
+        <w:rPr>
+          <w:rStyle w:val="Hyperlink"/>
+          <w:rFonts w:ascii="Arial" w:hAnsi="Arial" w:cs="Arial"/>
+          <w:color w:val="auto"/>
+          <w:sz w:val="24"/>
+          <w:szCs w:val="24"/>
+          <w:u w:val="none"/>
+        </w:rPr>
+        <w:t xml:space="preserve">. </w:t>
+      </w:r>
+      <w:proofErr w:type="spellStart"/>
+      <w:r>
+        <w:rPr>
+          <w:rStyle w:val="Hyperlink"/>
+          <w:rFonts w:ascii="Arial" w:hAnsi="Arial" w:cs="Arial"/>
+          <w:color w:val="auto"/>
+          <w:sz w:val="24"/>
+          <w:szCs w:val="24"/>
+          <w:u w:val="none"/>
+        </w:rPr>
+        <w:t>Oyama</w:t>
+      </w:r>
+      <w:proofErr w:type="spellEnd"/>
+      <w:r>
+        <w:rPr>
+          <w:rStyle w:val="Hyperlink"/>
+          <w:rFonts w:ascii="Arial" w:hAnsi="Arial" w:cs="Arial"/>
+          <w:color w:val="auto"/>
+          <w:sz w:val="24"/>
+          <w:szCs w:val="24"/>
+          <w:u w:val="none"/>
+        </w:rPr>
+        <w:t>, K</w:t>
+      </w:r>
+      <w:r>
+        <w:rPr>
+          <w:rStyle w:val="Hyperlink"/>
+          <w:rFonts w:ascii="Arial" w:hAnsi="Arial" w:cs="Arial"/>
+          <w:color w:val="auto"/>
+          <w:sz w:val="24"/>
+          <w:szCs w:val="24"/>
+          <w:u w:val="none"/>
+        </w:rPr>
+        <w:t>.</w:t>
+      </w:r>
+      <w:r>
+        <w:rPr>
+          <w:rStyle w:val="Hyperlink"/>
+          <w:rFonts w:ascii="Arial" w:hAnsi="Arial" w:cs="Arial"/>
+          <w:color w:val="auto"/>
+          <w:sz w:val="24"/>
+          <w:szCs w:val="24"/>
+          <w:u w:val="none"/>
+        </w:rPr>
+        <w:t xml:space="preserve"> </w:t>
+      </w:r>
+      <w:proofErr w:type="spellStart"/>
+      <w:r>
+        <w:rPr>
+          <w:rStyle w:val="Hyperlink"/>
+          <w:rFonts w:ascii="Arial" w:hAnsi="Arial" w:cs="Arial"/>
+          <w:color w:val="auto"/>
+          <w:sz w:val="24"/>
+          <w:szCs w:val="24"/>
+          <w:u w:val="none"/>
+        </w:rPr>
+        <w:t>Shimoji</w:t>
+      </w:r>
+      <w:proofErr w:type="spellEnd"/>
+      <w:r>
+        <w:rPr>
+          <w:rStyle w:val="Hyperlink"/>
+          <w:rFonts w:ascii="Arial" w:hAnsi="Arial" w:cs="Arial"/>
+          <w:color w:val="auto"/>
+          <w:sz w:val="24"/>
+          <w:szCs w:val="24"/>
+          <w:u w:val="none"/>
+        </w:rPr>
+        <w:t xml:space="preserve">, 2020: </w:t>
+      </w:r>
+      <w:r>
+        <w:rPr>
+          <w:rStyle w:val="Hyperlink"/>
+          <w:rFonts w:ascii="Arial" w:hAnsi="Arial" w:cs="Arial"/>
+          <w:color w:val="auto"/>
+          <w:sz w:val="24"/>
+          <w:szCs w:val="24"/>
+          <w:u w:val="none"/>
+        </w:rPr>
+        <w:t>Assimilation of Himawari-8 rapid-scan atmospheric motion vectors on tropical cyclone in HWRF system</w:t>
+      </w:r>
+      <w:r>
+        <w:rPr>
+          <w:rStyle w:val="Hyperlink"/>
+          <w:rFonts w:ascii="Arial" w:hAnsi="Arial" w:cs="Arial"/>
+          <w:b/>
+          <w:bCs/>
+          <w:i/>
+          <w:iCs/>
           <w:color w:val="auto"/>
           <w:sz w:val="24"/>
           <w:szCs w:val="24"/>
@@ -9525,7 +9739,7 @@
         </w:rPr>
         <w:t xml:space="preserve">, 601, </w:t>
       </w:r>
-      <w:hyperlink r:id="rId52" w:history="1">
+      <w:hyperlink r:id="rId53" w:history="1">
         <w:r>
           <w:rPr>
             <w:rStyle w:val="Hyperlink"/>
@@ -9567,8 +9781,17 @@
           <w:sz w:val="24"/>
           <w:szCs w:val="24"/>
         </w:rPr>
+        <w:t>,</w:t>
+      </w:r>
+      <w:r>
+        <w:rPr>
+          <w:rFonts w:ascii="Arial" w:hAnsi="Arial" w:cs="Arial"/>
+          <w:sz w:val="24"/>
+          <w:szCs w:val="24"/>
+        </w:rPr>
         <w:t> </w:t>
       </w:r>
+      <w:proofErr w:type="spellStart"/>
       <w:r>
         <w:rPr>
           <w:rFonts w:ascii="Arial" w:hAnsi="Arial" w:cs="Arial"/>
@@ -9591,6 +9814,7 @@
         </w:rPr>
         <w:t>anqiu</w:t>
       </w:r>
+      <w:proofErr w:type="spellEnd"/>
       <w:r>
         <w:rPr>
           <w:rFonts w:ascii="Arial" w:hAnsi="Arial" w:cs="Arial"/>
@@ -9769,7 +9993,7 @@
         </w:rPr>
         <w:t xml:space="preserve">, 2971-2995. </w:t>
       </w:r>
-      <w:hyperlink r:id="rId53" w:tgtFrame="_blank" w:history="1">
+      <w:hyperlink r:id="rId54" w:tgtFrame="_blank" w:history="1">
         <w:r>
           <w:rPr>
             <w:rStyle w:val="Hyperlink"/>
@@ -10311,7 +10535,7 @@
         </w:rPr>
         <w:t xml:space="preserve">, E968-E987. </w:t>
       </w:r>
-      <w:hyperlink r:id="rId54" w:tgtFrame="_blank" w:history="1">
+      <w:hyperlink r:id="rId55" w:tgtFrame="_blank" w:history="1">
         <w:r>
           <w:rPr>
             <w:rStyle w:val="Hyperlink"/>
@@ -10447,7 +10671,7 @@
       <w:r>
         <w:t xml:space="preserve"> </w:t>
       </w:r>
-      <w:hyperlink r:id="rId55" w:history="1">
+      <w:hyperlink r:id="rId56" w:history="1">
         <w:r>
           <w:rPr>
             <w:rStyle w:val="Hyperlink"/>
@@ -10538,7 +10762,7 @@
         </w:rPr>
         <w:t xml:space="preserve">, </w:t>
       </w:r>
-      <w:hyperlink r:id="rId56" w:history="1">
+      <w:hyperlink r:id="rId57" w:history="1">
         <w:r>
           <w:rPr>
             <w:rStyle w:val="Hyperlink"/>
@@ -10763,7 +10987,7 @@
         </w:rPr>
         <w:t xml:space="preserve">20 pp. </w:t>
       </w:r>
-      <w:hyperlink r:id="rId57" w:tgtFrame="_blank" w:history="1">
+      <w:hyperlink r:id="rId58" w:tgtFrame="_blank" w:history="1">
         <w:r>
           <w:rPr>
             <w:rStyle w:val="Hyperlink"/>
@@ -10874,7 +11098,7 @@
         </w:rPr>
         <w:t xml:space="preserve">, </w:t>
       </w:r>
-      <w:hyperlink r:id="rId58" w:history="1">
+      <w:hyperlink r:id="rId59" w:history="1">
         <w:r>
           <w:rPr>
             <w:rStyle w:val="Hyperlink"/>
@@ -11093,7 +11317,7 @@
         </w:rPr>
         <w:t xml:space="preserve">, 1889-1908. </w:t>
       </w:r>
-      <w:hyperlink r:id="rId59" w:tgtFrame="_blank" w:history="1">
+      <w:hyperlink r:id="rId60" w:tgtFrame="_blank" w:history="1">
         <w:r>
           <w:rPr>
             <w:rStyle w:val="Hyperlink"/>
@@ -11229,7 +11453,7 @@
         </w:rPr>
         <w:t xml:space="preserve">, </w:t>
       </w:r>
-      <w:hyperlink r:id="rId60" w:history="1">
+      <w:hyperlink r:id="rId61" w:history="1">
         <w:r>
           <w:rPr>
             <w:rStyle w:val="Hyperlink"/>
@@ -11485,7 +11709,7 @@
         </w:rPr>
         <w:t xml:space="preserve">, ES473-ES491. </w:t>
       </w:r>
-      <w:hyperlink r:id="rId61" w:tgtFrame="_blank" w:history="1">
+      <w:hyperlink r:id="rId62" w:tgtFrame="_blank" w:history="1">
         <w:r>
           <w:rPr>
             <w:rStyle w:val="Hyperlink"/>
@@ -11972,7 +12196,7 @@
         </w:rPr>
         <w:t xml:space="preserve">, 113-127. </w:t>
       </w:r>
-      <w:hyperlink r:id="rId62" w:tgtFrame="_blank" w:history="1">
+      <w:hyperlink r:id="rId63" w:tgtFrame="_blank" w:history="1">
         <w:r>
           <w:rPr>
             <w:rStyle w:val="Hyperlink"/>
@@ -12118,7 +12342,7 @@
         </w:rPr>
         <w:t xml:space="preserve"> 22 pp. </w:t>
       </w:r>
-      <w:hyperlink r:id="rId63" w:history="1">
+      <w:hyperlink r:id="rId64" w:history="1">
         <w:r>
           <w:rPr>
             <w:rStyle w:val="Hyperlink"/>
@@ -12251,7 +12475,7 @@
         </w:rPr>
         <w:t xml:space="preserve"> </w:t>
       </w:r>
-      <w:hyperlink r:id="rId64" w:history="1">
+      <w:hyperlink r:id="rId65" w:history="1">
         <w:r>
           <w:rPr>
             <w:rStyle w:val="Hyperlink"/>
@@ -12529,7 +12753,7 @@
         </w:rPr>
         <w:t xml:space="preserve">. </w:t>
       </w:r>
-      <w:hyperlink r:id="rId65" w:history="1">
+      <w:hyperlink r:id="rId66" w:history="1">
         <w:r>
           <w:rPr>
             <w:rStyle w:val="Hyperlink"/>
@@ -12917,7 +13141,7 @@
         </w:rPr>
         <w:t xml:space="preserve"> </w:t>
       </w:r>
-      <w:hyperlink r:id="rId66" w:history="1">
+      <w:hyperlink r:id="rId67" w:history="1">
         <w:r>
           <w:rPr>
             <w:rStyle w:val="Hyperlink"/>
@@ -13056,7 +13280,7 @@
         </w:rPr>
         <w:t>, 603–615, </w:t>
       </w:r>
-      <w:hyperlink r:id="rId67" w:tgtFrame="_blank" w:history="1">
+      <w:hyperlink r:id="rId68" w:tgtFrame="_blank" w:history="1">
         <w:r>
           <w:rPr>
             <w:rStyle w:val="Hyperlink"/>
@@ -13190,7 +13414,7 @@
           <w:color w:val="1A1A1A"/>
         </w:rPr>
       </w:pPr>
-      <w:hyperlink r:id="rId68" w:history="1">
+      <w:hyperlink r:id="rId69" w:history="1">
         <w:r>
           <w:rPr>
             <w:rStyle w:val="Hyperlink"/>
@@ -13387,7 +13611,7 @@
         </w:rPr>
         <w:t xml:space="preserve">, 1319-1340. </w:t>
       </w:r>
-      <w:hyperlink r:id="rId69" w:tgtFrame="_blank" w:history="1">
+      <w:hyperlink r:id="rId70" w:tgtFrame="_blank" w:history="1">
         <w:r>
           <w:rPr>
             <w:rStyle w:val="Hyperlink"/>
@@ -13767,7 +13991,7 @@
         </w:rPr>
         <w:t xml:space="preserve">, 361-376. </w:t>
       </w:r>
-      <w:hyperlink r:id="rId70" w:history="1">
+      <w:hyperlink r:id="rId71" w:history="1">
         <w:r>
           <w:rPr>
             <w:rStyle w:val="Hyperlink"/>
@@ -13945,7 +14169,7 @@
       <w:r>
         <w:t xml:space="preserve"> </w:t>
       </w:r>
-      <w:hyperlink r:id="rId71" w:tgtFrame="_blank" w:history="1">
+      <w:hyperlink r:id="rId72" w:tgtFrame="_blank" w:history="1">
         <w:r>
           <w:rPr>
             <w:rStyle w:val="Hyperlink"/>
@@ -14224,7 +14448,7 @@
         </w:rPr>
         <w:t xml:space="preserve">3773–3789 (2019). </w:t>
       </w:r>
-      <w:hyperlink r:id="rId72" w:history="1">
+      <w:hyperlink r:id="rId73" w:history="1">
         <w:r>
           <w:rPr>
             <w:rStyle w:val="Hyperlink"/>
@@ -14291,7 +14515,7 @@
         </w:rPr>
         <w:t xml:space="preserve">., 2019: The Surface Layer Parameterization in the NMM Models. </w:t>
       </w:r>
-      <w:hyperlink r:id="rId73" w:history="1">
+      <w:hyperlink r:id="rId74" w:history="1">
         <w:r>
           <w:rPr>
             <w:rStyle w:val="Hyperlink"/>
@@ -14603,7 +14827,7 @@
         </w:rPr>
         <w:t xml:space="preserve">, 4923–4936. </w:t>
       </w:r>
-      <w:hyperlink r:id="rId74" w:history="1">
+      <w:hyperlink r:id="rId75" w:history="1">
         <w:r>
           <w:rPr>
             <w:rStyle w:val="Hyperlink"/>
@@ -15009,7 +15233,7 @@
         </w:rPr>
         <w:t xml:space="preserve">, 177-198. </w:t>
       </w:r>
-      <w:hyperlink r:id="rId75" w:tgtFrame="_blank" w:history="1">
+      <w:hyperlink r:id="rId76" w:tgtFrame="_blank" w:history="1">
         <w:r>
           <w:rPr>
             <w:rStyle w:val="Hyperlink"/>
@@ -15092,7 +15316,7 @@
         </w:rPr>
         <w:t>, 3609–3632, </w:t>
       </w:r>
-      <w:hyperlink r:id="rId76" w:tgtFrame="_blank" w:history="1">
+      <w:hyperlink r:id="rId77" w:tgtFrame="_blank" w:history="1">
         <w:r>
           <w:rPr>
             <w:rStyle w:val="Hyperlink"/>
@@ -15278,7 +15502,7 @@
         </w:rPr>
         <w:t xml:space="preserve"> </w:t>
       </w:r>
-      <w:hyperlink r:id="rId77" w:history="1">
+      <w:hyperlink r:id="rId78" w:history="1">
         <w:r>
           <w:rPr>
             <w:rStyle w:val="Hyperlink"/>
@@ -15394,7 +15618,7 @@
       <w:r>
         <w:t xml:space="preserve"> </w:t>
       </w:r>
-      <w:hyperlink r:id="rId78" w:history="1">
+      <w:hyperlink r:id="rId79" w:history="1">
         <w:r>
           <w:rPr>
             <w:rStyle w:val="Hyperlink"/>
@@ -15687,7 +15911,7 @@
         </w:rPr>
         <w:t xml:space="preserve"> </w:t>
       </w:r>
-      <w:hyperlink r:id="rId79" w:history="1">
+      <w:hyperlink r:id="rId80" w:history="1">
         <w:r>
           <w:rPr>
             <w:rStyle w:val="Hyperlink"/>
@@ -16830,7 +17054,7 @@
         </w:rPr>
         <w:t xml:space="preserve">, 2043-2060. </w:t>
       </w:r>
-      <w:hyperlink r:id="rId80" w:tgtFrame="_blank" w:history="1">
+      <w:hyperlink r:id="rId81" w:tgtFrame="_blank" w:history="1">
         <w:r>
           <w:rPr>
             <w:rStyle w:val="Hyperlink"/>
@@ -17371,7 +17595,7 @@
         </w:rPr>
         <w:t xml:space="preserve">, 1395-1416. </w:t>
       </w:r>
-      <w:hyperlink r:id="rId81" w:tgtFrame="_blank" w:history="1">
+      <w:hyperlink r:id="rId82" w:tgtFrame="_blank" w:history="1">
         <w:r>
           <w:rPr>
             <w:rStyle w:val="Hyperlink"/>
@@ -17618,7 +17842,7 @@
         </w:rPr>
         <w:t xml:space="preserve">, 175-198. </w:t>
       </w:r>
-      <w:hyperlink r:id="rId82" w:tgtFrame="_blank" w:history="1">
+      <w:hyperlink r:id="rId83" w:tgtFrame="_blank" w:history="1">
         <w:r>
           <w:rPr>
             <w:rStyle w:val="Hyperlink"/>
@@ -17754,7 +17978,7 @@
         </w:rPr>
         <w:t xml:space="preserve">, 3-13.  </w:t>
       </w:r>
-      <w:hyperlink r:id="rId83" w:history="1">
+      <w:hyperlink r:id="rId84" w:history="1">
         <w:r>
           <w:rPr>
             <w:rStyle w:val="Hyperlink"/>
@@ -18040,7 +18264,7 @@
         </w:rPr>
         <w:t xml:space="preserve">-2449. </w:t>
       </w:r>
-      <w:hyperlink r:id="rId84" w:tgtFrame="_blank" w:history="1">
+      <w:hyperlink r:id="rId85" w:tgtFrame="_blank" w:history="1">
         <w:r>
           <w:rPr>
             <w:rStyle w:val="Hyperlink"/>
@@ -18177,7 +18401,7 @@
         </w:rPr>
         <w:t>, </w:t>
       </w:r>
-      <w:hyperlink r:id="rId85" w:tgtFrame="_blank" w:history="1">
+      <w:hyperlink r:id="rId86" w:tgtFrame="_blank" w:history="1">
         <w:r>
           <w:rPr>
             <w:rStyle w:val="Hyperlink"/>
@@ -18472,7 +18696,7 @@
         </w:rPr>
         <w:t xml:space="preserve"> </w:t>
       </w:r>
-      <w:hyperlink r:id="rId86" w:tgtFrame="_blank" w:history="1">
+      <w:hyperlink r:id="rId87" w:tgtFrame="_blank" w:history="1">
         <w:r>
           <w:rPr>
             <w:rStyle w:val="Hyperlink"/>
@@ -18687,7 +18911,7 @@
         </w:rPr>
         <w:t xml:space="preserve"> </w:t>
       </w:r>
-      <w:hyperlink r:id="rId87" w:history="1">
+      <w:hyperlink r:id="rId88" w:history="1">
         <w:r>
           <w:rPr>
             <w:rStyle w:val="Hyperlink"/>
@@ -18886,7 +19110,7 @@
         </w:rPr>
         <w:t xml:space="preserve">. </w:t>
       </w:r>
-      <w:hyperlink r:id="rId88" w:tgtFrame="_blank" w:history="1">
+      <w:hyperlink r:id="rId89" w:tgtFrame="_blank" w:history="1">
         <w:r>
           <w:rPr>
             <w:rStyle w:val="Hyperlink"/>
@@ -19112,7 +19336,7 @@
         </w:rPr>
         <w:t xml:space="preserve">, 2603-2620. </w:t>
       </w:r>
-      <w:hyperlink r:id="rId89" w:tgtFrame="_blank" w:history="1">
+      <w:hyperlink r:id="rId90" w:tgtFrame="_blank" w:history="1">
         <w:r>
           <w:rPr>
             <w:rStyle w:val="Hyperlink"/>
@@ -19475,7 +19699,7 @@
         </w:rPr>
         <w:t xml:space="preserve"> </w:t>
       </w:r>
-      <w:hyperlink r:id="rId90" w:history="1">
+      <w:hyperlink r:id="rId91" w:history="1">
         <w:r>
           <w:rPr>
             <w:rStyle w:val="Hyperlink"/>
@@ -19633,7 +19857,7 @@
         </w:rPr>
         <w:t xml:space="preserve">, 4115-4153. </w:t>
       </w:r>
-      <w:hyperlink r:id="rId91" w:history="1">
+      <w:hyperlink r:id="rId92" w:history="1">
         <w:r>
           <w:rPr>
             <w:rStyle w:val="Hyperlink"/>
@@ -20106,7 +20330,7 @@
         </w:rPr>
         <w:t xml:space="preserve">, 1155-1176. </w:t>
       </w:r>
-      <w:hyperlink r:id="rId92" w:tgtFrame="_blank" w:history="1">
+      <w:hyperlink r:id="rId93" w:tgtFrame="_blank" w:history="1">
         <w:r>
           <w:rPr>
             <w:rStyle w:val="Hyperlink"/>
@@ -20367,7 +20591,7 @@
         </w:rPr>
         <w:t xml:space="preserve">. </w:t>
       </w:r>
-      <w:hyperlink r:id="rId93" w:history="1">
+      <w:hyperlink r:id="rId94" w:history="1">
         <w:r>
           <w:rPr>
             <w:rStyle w:val="Hyperlink"/>
@@ -20437,7 +20661,7 @@
         </w:rPr>
         <w:t xml:space="preserve">, 2018: Major operational ensemble prediction systems (EPS) and the future of EPS. Handbook of Hydrometeorological Ensemble Forecasting (edited by Q. Duan et al.), Springer, Berlin, Heidelberg, pp 1-43, </w:t>
       </w:r>
-      <w:hyperlink r:id="rId94" w:tgtFrame="_blank" w:history="1">
+      <w:hyperlink r:id="rId95" w:tgtFrame="_blank" w:history="1">
         <w:r>
           <w:rPr>
             <w:rStyle w:val="Hyperlink"/>
@@ -20581,7 +20805,7 @@
         </w:rPr>
         <w:t xml:space="preserve">, 1533-1546. </w:t>
       </w:r>
-      <w:hyperlink r:id="rId95" w:tgtFrame="_blank" w:history="1">
+      <w:hyperlink r:id="rId96" w:tgtFrame="_blank" w:history="1">
         <w:r>
           <w:rPr>
             <w:rStyle w:val="Hyperlink"/>
@@ -20722,7 +20946,7 @@
         </w:rPr>
         <w:t xml:space="preserve">. </w:t>
       </w:r>
-      <w:hyperlink r:id="rId96" w:tgtFrame="_blank" w:tooltip="Persistent link using digital object identifier" w:history="1">
+      <w:hyperlink r:id="rId97" w:tgtFrame="_blank" w:tooltip="Persistent link using digital object identifier" w:history="1">
         <w:r>
           <w:rPr>
             <w:rStyle w:val="Hyperlink"/>
@@ -21311,7 +21535,7 @@
         </w:rPr>
         <w:t xml:space="preserve">, 1433-1448. </w:t>
       </w:r>
-      <w:hyperlink r:id="rId97" w:tgtFrame="_blank" w:history="1">
+      <w:hyperlink r:id="rId98" w:tgtFrame="_blank" w:history="1">
         <w:r>
           <w:rPr>
             <w:rStyle w:val="Hyperlink"/>
@@ -21437,7 +21661,7 @@
         </w:rPr>
         <w:t xml:space="preserve"> </w:t>
       </w:r>
-      <w:hyperlink r:id="rId98" w:history="1">
+      <w:hyperlink r:id="rId99" w:history="1">
         <w:r>
           <w:rPr>
             <w:rStyle w:val="Hyperlink"/>
@@ -21645,7 +21869,7 @@
         </w:rPr>
         <w:t xml:space="preserve">(2019). </w:t>
       </w:r>
-      <w:hyperlink r:id="rId99" w:history="1">
+      <w:hyperlink r:id="rId100" w:history="1">
         <w:r>
           <w:rPr>
             <w:rStyle w:val="Hyperlink"/>
@@ -22152,7 +22376,7 @@
         </w:rPr>
         <w:t xml:space="preserve">, 375-392. </w:t>
       </w:r>
-      <w:hyperlink r:id="rId100" w:tgtFrame="_blank" w:history="1">
+      <w:hyperlink r:id="rId101" w:tgtFrame="_blank" w:history="1">
         <w:r>
           <w:rPr>
             <w:rStyle w:val="Hyperlink"/>
@@ -22381,7 +22605,7 @@
         </w:rPr>
         <w:t>, 2018: Ensemble methods for meteorological predictions. Handbook of Hydrometeorological Ensemble Forecasting (edited by Q. Duan et al.), Springer, Berlin, Heidelberg, pp 1-52, </w:t>
       </w:r>
-      <w:hyperlink r:id="rId101" w:history="1">
+      <w:hyperlink r:id="rId102" w:history="1">
         <w:r>
           <w:rPr>
             <w:rStyle w:val="Hyperlink"/>
@@ -22938,7 +23162,7 @@
         </w:rPr>
         <w:t xml:space="preserve">. </w:t>
       </w:r>
-      <w:hyperlink r:id="rId102" w:history="1">
+      <w:hyperlink r:id="rId103" w:history="1">
         <w:r>
           <w:rPr>
             <w:rStyle w:val="Hyperlink"/>
@@ -23066,7 +23290,7 @@
         </w:rPr>
         <w:t xml:space="preserve"> </w:t>
       </w:r>
-      <w:hyperlink r:id="rId103" w:history="1">
+      <w:hyperlink r:id="rId104" w:history="1">
         <w:r>
           <w:rPr>
             <w:rStyle w:val="Hyperlink"/>
@@ -23194,7 +23418,7 @@
         </w:rPr>
         <w:t xml:space="preserve"> </w:t>
       </w:r>
-      <w:hyperlink r:id="rId104" w:history="1">
+      <w:hyperlink r:id="rId105" w:history="1">
         <w:r>
           <w:rPr>
             <w:rStyle w:val="Hyperlink"/>
@@ -23583,7 +23807,7 @@
         </w:rPr>
         <w:t xml:space="preserve">285–301 (2018). </w:t>
       </w:r>
-      <w:hyperlink r:id="rId105" w:history="1">
+      <w:hyperlink r:id="rId106" w:history="1">
         <w:r>
           <w:rPr>
             <w:rStyle w:val="Hyperlink"/>
@@ -23801,7 +24025,7 @@
         </w:rPr>
         <w:t xml:space="preserve">, 1661-1679. </w:t>
       </w:r>
-      <w:hyperlink r:id="rId106" w:tgtFrame="_blank" w:history="1">
+      <w:hyperlink r:id="rId107" w:tgtFrame="_blank" w:history="1">
         <w:r>
           <w:rPr>
             <w:rStyle w:val="Hyperlink"/>
@@ -24268,7 +24492,7 @@
         </w:rPr>
         <w:t xml:space="preserve">. </w:t>
       </w:r>
-      <w:hyperlink r:id="rId107" w:history="1">
+      <w:hyperlink r:id="rId108" w:history="1">
         <w:r>
           <w:rPr>
             <w:rStyle w:val="Hyperlink"/>
@@ -24598,7 +24822,7 @@
         </w:rPr>
         <w:t xml:space="preserve">. </w:t>
       </w:r>
-      <w:hyperlink r:id="rId108" w:history="1">
+      <w:hyperlink r:id="rId109" w:history="1">
         <w:r>
           <w:rPr>
             <w:rStyle w:val="Hyperlink"/>
@@ -24856,7 +25080,7 @@
         </w:rPr>
         <w:t xml:space="preserve">. </w:t>
       </w:r>
-      <w:hyperlink r:id="rId109" w:tgtFrame="_blank" w:history="1">
+      <w:hyperlink r:id="rId110" w:tgtFrame="_blank" w:history="1">
         <w:r>
           <w:rPr>
             <w:rStyle w:val="Hyperlink"/>
@@ -25322,7 +25546,7 @@
         </w:rPr>
         <w:t xml:space="preserve">701–717 (2018). </w:t>
       </w:r>
-      <w:hyperlink r:id="rId110" w:history="1">
+      <w:hyperlink r:id="rId111" w:history="1">
         <w:r>
           <w:rPr>
             <w:rStyle w:val="Hyperlink"/>
@@ -25702,7 +25926,7 @@
         </w:rPr>
         <w:t xml:space="preserve">. </w:t>
       </w:r>
-      <w:hyperlink r:id="rId111" w:history="1">
+      <w:hyperlink r:id="rId112" w:history="1">
         <w:r>
           <w:rPr>
             <w:rStyle w:val="Hyperlink"/>
@@ -25788,7 +26012,7 @@
         </w:rPr>
         <w:t xml:space="preserve">. </w:t>
       </w:r>
-      <w:hyperlink r:id="rId112" w:history="1">
+      <w:hyperlink r:id="rId113" w:history="1">
         <w:r>
           <w:rPr>
             <w:rStyle w:val="Hyperlink"/>
@@ -25861,7 +26085,7 @@
         </w:rPr>
         <w:t xml:space="preserve">. </w:t>
       </w:r>
-      <w:hyperlink r:id="rId113" w:history="1">
+      <w:hyperlink r:id="rId114" w:history="1">
         <w:r>
           <w:rPr>
             <w:rStyle w:val="Hyperlink"/>
@@ -26452,7 +26676,7 @@
         </w:rPr>
         <w:t xml:space="preserve">. </w:t>
       </w:r>
-      <w:hyperlink r:id="rId114" w:tgtFrame="_blank" w:history="1">
+      <w:hyperlink r:id="rId115" w:tgtFrame="_blank" w:history="1">
         <w:r>
           <w:rPr>
             <w:rStyle w:val="Hyperlink"/>
@@ -27151,7 +27375,7 @@
         </w:rPr>
         <w:t xml:space="preserve">. </w:t>
       </w:r>
-      <w:hyperlink r:id="rId115" w:history="1">
+      <w:hyperlink r:id="rId116" w:history="1">
         <w:r>
           <w:rPr>
             <w:rStyle w:val="Hyperlink"/>
@@ -27357,7 +27581,7 @@
         </w:rPr>
         <w:t>: </w:t>
       </w:r>
-      <w:hyperlink r:id="rId116" w:tgtFrame="_blank" w:history="1">
+      <w:hyperlink r:id="rId117" w:tgtFrame="_blank" w:history="1">
         <w:r>
           <w:rPr>
             <w:rStyle w:val="Hyperlink"/>
@@ -27501,7 +27725,7 @@
         </w:rPr>
         <w:t>, 203-213</w:t>
       </w:r>
-      <w:hyperlink r:id="rId117" w:history="1">
+      <w:hyperlink r:id="rId118" w:history="1">
         <w:r>
           <w:rPr>
             <w:rStyle w:val="Hyperlink"/>
@@ -27802,7 +28026,7 @@
         </w:rPr>
         <w:t xml:space="preserve">. Mon. Wea. Rev., 146, 4155-4177. </w:t>
       </w:r>
-      <w:hyperlink r:id="rId118" w:tgtFrame="_blank" w:history="1">
+      <w:hyperlink r:id="rId119" w:tgtFrame="_blank" w:history="1">
         <w:r>
           <w:rPr>
             <w:rStyle w:val="Hyperlink"/>
@@ -28087,7 +28311,7 @@
         </w:rPr>
         <w:t xml:space="preserve">. </w:t>
       </w:r>
-      <w:hyperlink r:id="rId119" w:history="1">
+      <w:hyperlink r:id="rId120" w:history="1">
         <w:r>
           <w:rPr>
             <w:rStyle w:val="Hyperlink"/>
@@ -28308,7 +28532,7 @@
         </w:rPr>
         <w:t>96, </w:t>
       </w:r>
-      <w:hyperlink r:id="rId120" w:tgtFrame="_blank" w:history="1">
+      <w:hyperlink r:id="rId121" w:tgtFrame="_blank" w:history="1">
         <w:r>
           <w:rPr>
             <w:rStyle w:val="Hyperlink"/>
@@ -28829,7 +29053,7 @@
         </w:rPr>
         <w:t xml:space="preserve">. </w:t>
       </w:r>
-      <w:hyperlink r:id="rId121" w:history="1">
+      <w:hyperlink r:id="rId122" w:history="1">
         <w:r>
           <w:rPr>
             <w:rStyle w:val="Hyperlink"/>
@@ -29033,7 +29257,7 @@
         </w:rPr>
         <w:t>, 887–898, </w:t>
       </w:r>
-      <w:hyperlink r:id="rId122" w:tgtFrame="_blank" w:history="1">
+      <w:hyperlink r:id="rId123" w:tgtFrame="_blank" w:history="1">
         <w:r>
           <w:rPr>
             <w:rFonts w:ascii="Arial" w:hAnsi="Arial" w:cs="Arial"/>
@@ -29230,7 +29454,7 @@
         </w:rPr>
         <w:t xml:space="preserve"> </w:t>
       </w:r>
-      <w:hyperlink r:id="rId123" w:history="1">
+      <w:hyperlink r:id="rId124" w:history="1">
         <w:r>
           <w:rPr>
             <w:rStyle w:val="Hyperlink"/>
@@ -29459,7 +29683,7 @@
         </w:rPr>
         <w:t xml:space="preserve">. </w:t>
       </w:r>
-      <w:hyperlink r:id="rId124" w:history="1">
+      <w:hyperlink r:id="rId125" w:history="1">
         <w:r>
           <w:rPr>
             <w:rStyle w:val="Hyperlink"/>
@@ -29858,7 +30082,7 @@
         </w:rPr>
         <w:t xml:space="preserve">. </w:t>
       </w:r>
-      <w:hyperlink r:id="rId125" w:history="1">
+      <w:hyperlink r:id="rId126" w:history="1">
         <w:r>
           <w:rPr>
             <w:rStyle w:val="Hyperlink"/>
@@ -30110,7 +30334,7 @@
         </w:rPr>
         <w:t xml:space="preserve">, 317-329. </w:t>
       </w:r>
-      <w:hyperlink r:id="rId126" w:tgtFrame="_blank" w:history="1">
+      <w:hyperlink r:id="rId127" w:tgtFrame="_blank" w:history="1">
         <w:r>
           <w:rPr>
             <w:rStyle w:val="Hyperlink"/>
@@ -30224,7 +30448,7 @@
         </w:rPr>
         <w:t>, vol. 2018, Article ID 7363194, 12 pages, 2018. </w:t>
       </w:r>
-      <w:hyperlink r:id="rId127" w:history="1">
+      <w:hyperlink r:id="rId128" w:history="1">
         <w:r>
           <w:rPr>
             <w:rStyle w:val="Hyperlink"/>
@@ -30523,7 +30747,7 @@
         </w:rPr>
         <w:t xml:space="preserve">. </w:t>
       </w:r>
-      <w:hyperlink r:id="rId128" w:history="1">
+      <w:hyperlink r:id="rId129" w:history="1">
         <w:r>
           <w:rPr>
             <w:rStyle w:val="Hyperlink"/>
@@ -30663,7 +30887,7 @@
         </w:rPr>
         <w:t xml:space="preserve">. </w:t>
       </w:r>
-      <w:hyperlink r:id="rId129" w:history="1">
+      <w:hyperlink r:id="rId130" w:history="1">
         <w:r>
           <w:rPr>
             <w:rStyle w:val="Hyperlink"/>
@@ -30832,7 +31056,7 @@
         </w:rPr>
         <w:t xml:space="preserve">. </w:t>
       </w:r>
-      <w:hyperlink r:id="rId130" w:history="1">
+      <w:hyperlink r:id="rId131" w:history="1">
         <w:r>
           <w:rPr>
             <w:rStyle w:val="Hyperlink"/>
@@ -31250,7 +31474,7 @@
         </w:rPr>
         <w:t xml:space="preserve">. </w:t>
       </w:r>
-      <w:hyperlink r:id="rId131" w:history="1">
+      <w:hyperlink r:id="rId132" w:history="1">
         <w:r>
           <w:rPr>
             <w:rStyle w:val="Hyperlink"/>
@@ -31701,7 +31925,7 @@
         </w:rPr>
         <w:t xml:space="preserve">. </w:t>
       </w:r>
-      <w:hyperlink r:id="rId132" w:history="1">
+      <w:hyperlink r:id="rId133" w:history="1">
         <w:r>
           <w:rPr>
             <w:rStyle w:val="Hyperlink"/>
@@ -31878,7 +32102,7 @@
         </w:rPr>
         <w:t xml:space="preserve">, 899-904. </w:t>
       </w:r>
-      <w:hyperlink r:id="rId133" w:tgtFrame="_blank" w:history="1">
+      <w:hyperlink r:id="rId134" w:tgtFrame="_blank" w:history="1">
         <w:r>
           <w:rPr>
             <w:rStyle w:val="Hyperlink"/>
@@ -31946,7 +32170,7 @@
         </w:rPr>
         <w:t xml:space="preserve">, and S. Penny, 2017: Improving NCEP's Probabilistic Wave Height Forecasts Using Neural Networks: A Pilot Study Using Buoy Data. </w:t>
       </w:r>
-      <w:hyperlink r:id="rId134" w:history="1">
+      <w:hyperlink r:id="rId135" w:history="1">
         <w:r>
           <w:rPr>
             <w:rStyle w:val="Hyperlink"/>
@@ -32107,7 +32331,7 @@
         </w:rPr>
         <w:t xml:space="preserve">797-819. </w:t>
       </w:r>
-      <w:hyperlink r:id="rId135" w:tgtFrame="_blank" w:history="1">
+      <w:hyperlink r:id="rId136" w:tgtFrame="_blank" w:history="1">
         <w:r>
           <w:rPr>
             <w:rStyle w:val="Hyperlink"/>
@@ -32272,7 +32496,7 @@
         </w:rPr>
         <w:t xml:space="preserve">, 925-947. </w:t>
       </w:r>
-      <w:hyperlink r:id="rId136" w:tgtFrame="_blank" w:history="1">
+      <w:hyperlink r:id="rId137" w:tgtFrame="_blank" w:history="1">
         <w:r>
           <w:rPr>
             <w:rStyle w:val="Hyperlink"/>
@@ -32434,7 +32658,7 @@
         </w:rPr>
         <w:t xml:space="preserve">. </w:t>
       </w:r>
-      <w:hyperlink r:id="rId137" w:history="1">
+      <w:hyperlink r:id="rId138" w:history="1">
         <w:r>
           <w:rPr>
             <w:rStyle w:val="Hyperlink"/>
@@ -32513,7 +32737,7 @@
         </w:rPr>
         <w:t xml:space="preserve"> and C. E. Dorman). Springer, 477–509, doi: </w:t>
       </w:r>
-      <w:hyperlink r:id="rId138" w:tgtFrame="_blank" w:history="1">
+      <w:hyperlink r:id="rId139" w:tgtFrame="_blank" w:history="1">
         <w:r>
           <w:rPr>
             <w:rStyle w:val="Hyperlink"/>
@@ -32762,7 +32986,7 @@
         </w:rPr>
         <w:t xml:space="preserve"> </w:t>
       </w:r>
-      <w:hyperlink r:id="rId139" w:history="1">
+      <w:hyperlink r:id="rId140" w:history="1">
         <w:r>
           <w:rPr>
             <w:rStyle w:val="Hyperlink"/>
@@ -32889,7 +33113,7 @@
         </w:rPr>
         <w:t xml:space="preserve">, 470-491. </w:t>
       </w:r>
-      <w:hyperlink r:id="rId140" w:history="1">
+      <w:hyperlink r:id="rId141" w:history="1">
         <w:r>
           <w:rPr>
             <w:rStyle w:val="Hyperlink"/>
@@ -33027,7 +33251,7 @@
         </w:rPr>
         <w:t xml:space="preserve">, </w:t>
       </w:r>
-      <w:hyperlink r:id="rId141" w:history="1">
+      <w:hyperlink r:id="rId142" w:history="1">
         <w:r>
           <w:rPr>
             <w:rStyle w:val="Hyperlink"/>
@@ -33145,7 +33369,7 @@
         </w:rPr>
         <w:t xml:space="preserve">, 1879-1896. </w:t>
       </w:r>
-      <w:hyperlink r:id="rId142" w:tgtFrame="_blank" w:history="1">
+      <w:hyperlink r:id="rId143" w:tgtFrame="_blank" w:history="1">
         <w:r>
           <w:rPr>
             <w:rFonts w:ascii="Arial" w:eastAsia="Times New Roman" w:hAnsi="Arial" w:cs="Arial"/>
@@ -33366,7 +33590,7 @@
         </w:rPr>
         <w:t xml:space="preserve">, 2005–2017. </w:t>
       </w:r>
-      <w:hyperlink r:id="rId143">
+      <w:hyperlink r:id="rId144">
         <w:r>
           <w:rPr>
             <w:rFonts w:ascii="Roboto" w:eastAsia="Roboto" w:hAnsi="Roboto" w:cs="Roboto"/>
@@ -33707,7 +33931,7 @@
         </w:rPr>
         <w:t xml:space="preserve">, 407-421. </w:t>
       </w:r>
-      <w:hyperlink r:id="rId144" w:history="1">
+      <w:hyperlink r:id="rId145" w:history="1">
         <w:r>
           <w:rPr>
             <w:rStyle w:val="Hyperlink"/>
@@ -33975,7 +34199,7 @@
         </w:rPr>
         <w:t xml:space="preserve">. </w:t>
       </w:r>
-      <w:hyperlink r:id="rId145" w:history="1">
+      <w:hyperlink r:id="rId146" w:history="1">
         <w:r>
           <w:rPr>
             <w:rStyle w:val="Hyperlink"/>
@@ -34057,7 +34281,7 @@
         </w:rPr>
         <w:t xml:space="preserve">. </w:t>
       </w:r>
-      <w:hyperlink r:id="rId146" w:history="1">
+      <w:hyperlink r:id="rId147" w:history="1">
         <w:r>
           <w:rPr>
             <w:rStyle w:val="Hyperlink"/>
@@ -34240,7 +34464,7 @@
         </w:rPr>
         <w:t xml:space="preserve">. </w:t>
       </w:r>
-      <w:hyperlink r:id="rId147" w:history="1">
+      <w:hyperlink r:id="rId148" w:history="1">
         <w:r>
           <w:rPr>
             <w:rStyle w:val="Hyperlink"/>
@@ -34392,7 +34616,7 @@
         </w:rPr>
         <w:t xml:space="preserve">, 8941–8965. </w:t>
       </w:r>
-      <w:hyperlink r:id="rId148" w:history="1">
+      <w:hyperlink r:id="rId149" w:history="1">
         <w:r>
           <w:rPr>
             <w:rStyle w:val="Hyperlink"/>
@@ -34798,7 +35022,7 @@
         </w:rPr>
         <w:t xml:space="preserve">, 343-360. </w:t>
       </w:r>
-      <w:hyperlink r:id="rId149" w:tgtFrame="_blank" w:history="1">
+      <w:hyperlink r:id="rId150" w:tgtFrame="_blank" w:history="1">
         <w:r>
           <w:rPr>
             <w:rStyle w:val="Hyperlink"/>
@@ -34999,7 +35223,7 @@
         </w:rPr>
         <w:t xml:space="preserve">, 78-91. </w:t>
       </w:r>
-      <w:hyperlink r:id="rId150" w:tgtFrame="_blank" w:tooltip="Persistent link using digital object identifier" w:history="1">
+      <w:hyperlink r:id="rId151" w:tgtFrame="_blank" w:tooltip="Persistent link using digital object identifier" w:history="1">
         <w:r>
           <w:rPr>
             <w:rStyle w:val="Hyperlink"/>
@@ -35125,7 +35349,7 @@
         </w:rPr>
         <w:t xml:space="preserve">, 4877-4898. </w:t>
       </w:r>
-      <w:hyperlink r:id="rId151" w:tgtFrame="_blank" w:history="1">
+      <w:hyperlink r:id="rId152" w:tgtFrame="_blank" w:history="1">
         <w:r>
           <w:rPr>
             <w:rStyle w:val="Hyperlink"/>
@@ -35692,7 +35916,7 @@
         </w:rPr>
         <w:t xml:space="preserve">, 999-1013. </w:t>
       </w:r>
-      <w:hyperlink r:id="rId152" w:tgtFrame="_blank" w:history="1">
+      <w:hyperlink r:id="rId153" w:tgtFrame="_blank" w:history="1">
         <w:r>
           <w:rPr>
             <w:rStyle w:val="Hyperlink"/>
@@ -35829,7 +36053,7 @@
         </w:rPr>
         <w:t xml:space="preserve"> </w:t>
       </w:r>
-      <w:hyperlink r:id="rId153" w:history="1">
+      <w:hyperlink r:id="rId154" w:history="1">
         <w:r>
           <w:rPr>
             <w:rStyle w:val="Hyperlink"/>
@@ -36053,7 +36277,7 @@
         </w:rPr>
         <w:t xml:space="preserve">. </w:t>
       </w:r>
-      <w:hyperlink r:id="rId154" w:history="1">
+      <w:hyperlink r:id="rId155" w:history="1">
         <w:r>
           <w:rPr>
             <w:rStyle w:val="Hyperlink"/>
@@ -36300,7 +36524,7 @@
         </w:rPr>
         <w:t xml:space="preserve">, 8, 15 pp. </w:t>
       </w:r>
-      <w:hyperlink r:id="rId155" w:history="1">
+      <w:hyperlink r:id="rId156" w:history="1">
         <w:r>
           <w:rPr>
             <w:rStyle w:val="Hyperlink"/>
@@ -37030,7 +37254,7 @@
         </w:rPr>
         <w:t xml:space="preserve">, 1717-1737. </w:t>
       </w:r>
-      <w:hyperlink r:id="rId156" w:tgtFrame="_blank" w:history="1">
+      <w:hyperlink r:id="rId157" w:tgtFrame="_blank" w:history="1">
         <w:r>
           <w:rPr>
             <w:rStyle w:val="Hyperlink"/>
@@ -37119,7 +37343,7 @@
         </w:rPr>
         <w:t xml:space="preserve">. </w:t>
       </w:r>
-      <w:hyperlink r:id="rId157" w:history="1">
+      <w:hyperlink r:id="rId158" w:history="1">
         <w:r>
           <w:rPr>
             <w:rStyle w:val="Hyperlink"/>
@@ -37168,7 +37392,7 @@
         </w:rPr>
         <w:t xml:space="preserve">. </w:t>
       </w:r>
-      <w:hyperlink r:id="rId158" w:history="1">
+      <w:hyperlink r:id="rId159" w:history="1">
         <w:r>
           <w:rPr>
             <w:rStyle w:val="Hyperlink"/>
@@ -37344,7 +37568,7 @@
         </w:rPr>
         <w:t xml:space="preserve">, 1083-1105. </w:t>
       </w:r>
-      <w:hyperlink r:id="rId159" w:tgtFrame="_blank" w:history="1">
+      <w:hyperlink r:id="rId160" w:tgtFrame="_blank" w:history="1">
         <w:r>
           <w:rPr>
             <w:rStyle w:val="Hyperlink"/>
@@ -37779,7 +38003,7 @@
         </w:rPr>
         <w:t xml:space="preserve">. </w:t>
       </w:r>
-      <w:hyperlink r:id="rId160" w:history="1">
+      <w:hyperlink r:id="rId161" w:history="1">
         <w:r>
           <w:rPr>
             <w:rStyle w:val="Hyperlink"/>
@@ -37918,7 +38142,7 @@
         </w:rPr>
         <w:t xml:space="preserve">. </w:t>
       </w:r>
-      <w:hyperlink r:id="rId161" w:history="1">
+      <w:hyperlink r:id="rId162" w:history="1">
         <w:r>
           <w:rPr>
             <w:rStyle w:val="Hyperlink"/>
@@ -38005,7 +38229,7 @@
         </w:rPr>
         <w:t xml:space="preserve"> </w:t>
       </w:r>
-      <w:hyperlink r:id="rId162" w:history="1">
+      <w:hyperlink r:id="rId163" w:history="1">
         <w:r>
           <w:rPr>
             <w:rStyle w:val="Hyperlink"/>
@@ -38084,7 +38308,7 @@
         </w:rPr>
         <w:t xml:space="preserve">, 83-96. </w:t>
       </w:r>
-      <w:hyperlink r:id="rId163" w:history="1">
+      <w:hyperlink r:id="rId164" w:history="1">
         <w:r>
           <w:rPr>
             <w:rStyle w:val="Hyperlink"/>
@@ -38315,7 +38539,7 @@
         </w:rPr>
         <w:t xml:space="preserve">, 625-649. </w:t>
       </w:r>
-      <w:hyperlink r:id="rId164" w:tgtFrame="_blank" w:history="1">
+      <w:hyperlink r:id="rId165" w:tgtFrame="_blank" w:history="1">
         <w:r>
           <w:rPr>
             <w:rFonts w:ascii="Arial" w:eastAsia="Times New Roman" w:hAnsi="Arial" w:cs="Arial"/>
@@ -38493,7 +38717,7 @@
         </w:rPr>
         <w:t xml:space="preserve">, 1413-1426. </w:t>
       </w:r>
-      <w:hyperlink r:id="rId165" w:tgtFrame="_blank" w:history="1">
+      <w:hyperlink r:id="rId166" w:tgtFrame="_blank" w:history="1">
         <w:r>
           <w:rPr>
             <w:rStyle w:val="Hyperlink"/>
@@ -38683,7 +38907,7 @@
         </w:rPr>
         <w:t xml:space="preserve">, 881-903. </w:t>
       </w:r>
-      <w:hyperlink r:id="rId166" w:tgtFrame="_blank" w:history="1">
+      <w:hyperlink r:id="rId167" w:tgtFrame="_blank" w:history="1">
         <w:r>
           <w:rPr>
             <w:rStyle w:val="Hyperlink"/>
@@ -38886,7 +39110,7 @@
         </w:rPr>
         <w:t xml:space="preserve">, 3969-3987. </w:t>
       </w:r>
-      <w:hyperlink r:id="rId167" w:tgtFrame="_blank" w:history="1">
+      <w:hyperlink r:id="rId168" w:tgtFrame="_blank" w:history="1">
         <w:r>
           <w:rPr>
             <w:rStyle w:val="Hyperlink"/>
@@ -39119,7 +39343,7 @@
       <w:r>
         <w:t xml:space="preserve"> </w:t>
       </w:r>
-      <w:hyperlink r:id="rId168" w:history="1">
+      <w:hyperlink r:id="rId169" w:history="1">
         <w:r>
           <w:rPr>
             <w:rStyle w:val="Hyperlink"/>
@@ -39317,7 +39541,7 @@
         </w:rPr>
         <w:t xml:space="preserve">, 2159-2173. </w:t>
       </w:r>
-      <w:hyperlink r:id="rId169" w:history="1">
+      <w:hyperlink r:id="rId170" w:history="1">
         <w:r>
           <w:rPr>
             <w:rStyle w:val="Hyperlink"/>
@@ -39602,7 +39826,7 @@
         </w:rPr>
         <w:t xml:space="preserve">, 47 pp. </w:t>
       </w:r>
-      <w:hyperlink r:id="rId170" w:history="1">
+      <w:hyperlink r:id="rId171" w:history="1">
         <w:r>
           <w:rPr>
             <w:rStyle w:val="Hyperlink"/>
@@ -39907,7 +40131,7 @@
         </w:rPr>
         <w:t xml:space="preserve">, 1669-1694. </w:t>
       </w:r>
-      <w:hyperlink r:id="rId171" w:tgtFrame="_blank" w:history="1">
+      <w:hyperlink r:id="rId172" w:tgtFrame="_blank" w:history="1">
         <w:r>
           <w:rPr>
             <w:rStyle w:val="Hyperlink"/>
@@ -40134,7 +40358,7 @@
         </w:rPr>
         <w:t xml:space="preserve">, 353-360. </w:t>
       </w:r>
-      <w:hyperlink r:id="rId172" w:tgtFrame="_blank" w:history="1">
+      <w:hyperlink r:id="rId173" w:tgtFrame="_blank" w:history="1">
         <w:r>
           <w:rPr>
             <w:rStyle w:val="Hyperlink"/>
@@ -40591,7 +40815,7 @@
         </w:rPr>
         <w:t xml:space="preserve">. </w:t>
       </w:r>
-      <w:hyperlink r:id="rId173" w:tgtFrame="_blank" w:history="1">
+      <w:hyperlink r:id="rId174" w:tgtFrame="_blank" w:history="1">
         <w:r>
           <w:rPr>
             <w:rStyle w:val="Hyperlink"/>
@@ -41269,7 +41493,7 @@
         </w:rPr>
         <w:t xml:space="preserve">, 2358-2378. </w:t>
       </w:r>
-      <w:hyperlink r:id="rId174" w:tgtFrame="_blank" w:history="1">
+      <w:hyperlink r:id="rId175" w:tgtFrame="_blank" w:history="1">
         <w:r>
           <w:rPr>
             <w:rStyle w:val="Hyperlink"/>
@@ -41465,7 +41689,7 @@
         </w:rPr>
         <w:t xml:space="preserve">, 1475-1489. </w:t>
       </w:r>
-      <w:hyperlink r:id="rId175" w:history="1">
+      <w:hyperlink r:id="rId176" w:history="1">
         <w:r>
           <w:rPr>
             <w:rStyle w:val="Hyperlink"/>
@@ -41740,7 +41964,7 @@
         </w:rPr>
         <w:t xml:space="preserve">, 1049-1067. </w:t>
       </w:r>
-      <w:hyperlink r:id="rId176" w:tgtFrame="_blank" w:history="1">
+      <w:hyperlink r:id="rId177" w:tgtFrame="_blank" w:history="1">
         <w:r>
           <w:rPr>
             <w:rStyle w:val="Hyperlink"/>
@@ -41873,7 +42097,7 @@
         </w:rPr>
         <w:t xml:space="preserve">, 553-579. </w:t>
       </w:r>
-      <w:hyperlink r:id="rId177" w:tgtFrame="_blank" w:history="1">
+      <w:hyperlink r:id="rId178" w:tgtFrame="_blank" w:history="1">
         <w:r>
           <w:rPr>
             <w:rStyle w:val="Hyperlink"/>
@@ -42011,7 +42235,7 @@
         </w:rPr>
         <w:t xml:space="preserve">, 2125-2135. </w:t>
       </w:r>
-      <w:hyperlink r:id="rId178" w:tgtFrame="_blank" w:history="1">
+      <w:hyperlink r:id="rId179" w:tgtFrame="_blank" w:history="1">
         <w:r>
           <w:rPr>
             <w:rStyle w:val="Hyperlink"/>
@@ -42197,7 +42421,7 @@
         </w:rPr>
         <w:t xml:space="preserve">, 341-352. </w:t>
       </w:r>
-      <w:hyperlink r:id="rId179" w:tgtFrame="_blank" w:history="1">
+      <w:hyperlink r:id="rId180" w:tgtFrame="_blank" w:history="1">
         <w:r>
           <w:rPr>
             <w:rStyle w:val="Hyperlink"/>
@@ -42642,7 +42866,7 @@
         </w:rPr>
         <w:t xml:space="preserve">. </w:t>
       </w:r>
-      <w:hyperlink r:id="rId180" w:tgtFrame="_blank" w:history="1">
+      <w:hyperlink r:id="rId181" w:tgtFrame="_blank" w:history="1">
         <w:r>
           <w:rPr>
             <w:rStyle w:val="Hyperlink"/>
@@ -42954,7 +43178,7 @@
         </w:rPr>
         <w:t>, vol. 2016, Article ID 6156513, 9 pages, 2016. </w:t>
       </w:r>
-      <w:hyperlink r:id="rId181" w:history="1">
+      <w:hyperlink r:id="rId182" w:history="1">
         <w:r>
           <w:rPr>
             <w:rStyle w:val="Hyperlink"/>
@@ -43109,7 +43333,7 @@
         </w:rPr>
         <w:t xml:space="preserve">. </w:t>
       </w:r>
-      <w:hyperlink r:id="rId182" w:tgtFrame="_blank" w:history="1">
+      <w:hyperlink r:id="rId183" w:tgtFrame="_blank" w:history="1">
         <w:r>
           <w:rPr>
             <w:rStyle w:val="Hyperlink"/>
@@ -43485,7 +43709,7 @@
         </w:rPr>
         <w:t xml:space="preserve">, 1951-1972. </w:t>
       </w:r>
-      <w:hyperlink r:id="rId183" w:tgtFrame="_blank" w:history="1">
+      <w:hyperlink r:id="rId184" w:tgtFrame="_blank" w:history="1">
         <w:r>
           <w:rPr>
             <w:rStyle w:val="Hyperlink"/>
@@ -43688,7 +43912,7 @@
         </w:rPr>
         <w:t xml:space="preserve">, 627-642. </w:t>
       </w:r>
-      <w:hyperlink r:id="rId184" w:tgtFrame="_blank" w:history="1">
+      <w:hyperlink r:id="rId185" w:tgtFrame="_blank" w:history="1">
         <w:r>
           <w:rPr>
             <w:rStyle w:val="Hyperlink"/>
@@ -43917,7 +44141,7 @@
         </w:rPr>
         <w:t xml:space="preserve">, 2047-2055. </w:t>
       </w:r>
-      <w:hyperlink r:id="rId185" w:tgtFrame="_blank" w:history="1">
+      <w:hyperlink r:id="rId186" w:tgtFrame="_blank" w:history="1">
         <w:r>
           <w:rPr>
             <w:rStyle w:val="Hyperlink"/>
@@ -44269,7 +44493,7 @@
         </w:rPr>
         <w:t xml:space="preserve">, 9(5), 1905-1919. </w:t>
       </w:r>
-      <w:hyperlink r:id="rId186" w:history="1">
+      <w:hyperlink r:id="rId187" w:history="1">
         <w:r>
           <w:rPr>
             <w:rStyle w:val="Hyperlink"/>
@@ -44425,7 +44649,7 @@
         </w:rPr>
         <w:t xml:space="preserve">. </w:t>
       </w:r>
-      <w:hyperlink r:id="rId187" w:history="1">
+      <w:hyperlink r:id="rId188" w:history="1">
         <w:r>
           <w:rPr>
             <w:rStyle w:val="Hyperlink"/>
@@ -44641,7 +44865,7 @@
         </w:rPr>
         <w:t xml:space="preserve">, 745-759. </w:t>
       </w:r>
-      <w:hyperlink r:id="rId188" w:tgtFrame="_blank" w:history="1">
+      <w:hyperlink r:id="rId189" w:tgtFrame="_blank" w:history="1">
         <w:r>
           <w:rPr>
             <w:rStyle w:val="Hyperlink"/>
@@ -44858,7 +45082,7 @@
         </w:rPr>
         <w:t xml:space="preserve">. </w:t>
       </w:r>
-      <w:hyperlink r:id="rId189" w:history="1">
+      <w:hyperlink r:id="rId190" w:history="1">
         <w:r>
           <w:rPr>
             <w:rStyle w:val="Hyperlink"/>
@@ -45043,7 +45267,7 @@
         </w:rPr>
         <w:t xml:space="preserve">, 4911-4925. </w:t>
       </w:r>
-      <w:hyperlink r:id="rId190" w:tgtFrame="_blank" w:history="1">
+      <w:hyperlink r:id="rId191" w:tgtFrame="_blank" w:history="1">
         <w:r>
           <w:rPr>
             <w:rStyle w:val="Hyperlink"/>
@@ -45122,7 +45346,7 @@
         </w:rPr>
         <w:t xml:space="preserve">. </w:t>
       </w:r>
-      <w:hyperlink r:id="rId191" w:history="1">
+      <w:hyperlink r:id="rId192" w:history="1">
         <w:r>
           <w:rPr>
             <w:rStyle w:val="Hyperlink"/>
@@ -45217,7 +45441,7 @@
         </w:rPr>
         <w:t xml:space="preserve"> </w:t>
       </w:r>
-      <w:hyperlink r:id="rId192" w:tgtFrame="_blank" w:history="1">
+      <w:hyperlink r:id="rId193" w:tgtFrame="_blank" w:history="1">
         <w:r>
           <w:rPr>
             <w:rStyle w:val="Hyperlink"/>
@@ -45318,7 +45542,7 @@
         </w:rPr>
         <w:t xml:space="preserve"> </w:t>
       </w:r>
-      <w:hyperlink r:id="rId193" w:history="1">
+      <w:hyperlink r:id="rId194" w:history="1">
         <w:r>
           <w:rPr>
             <w:rStyle w:val="Hyperlink"/>
@@ -45427,7 +45651,7 @@
         </w:rPr>
         <w:t xml:space="preserve"> </w:t>
       </w:r>
-      <w:hyperlink r:id="rId194" w:tgtFrame="_blank" w:history="1">
+      <w:hyperlink r:id="rId195" w:tgtFrame="_blank" w:history="1">
         <w:r>
           <w:rPr>
             <w:rStyle w:val="Hyperlink"/>
@@ -45902,7 +46126,7 @@
         </w:rPr>
         <w:t xml:space="preserve"> </w:t>
       </w:r>
-      <w:hyperlink r:id="rId195" w:history="1">
+      <w:hyperlink r:id="rId196" w:history="1">
         <w:r>
           <w:rPr>
             <w:rStyle w:val="Hyperlink"/>
@@ -46151,7 +46375,7 @@
         </w:rPr>
         <w:t xml:space="preserve">, 1427-1440. </w:t>
       </w:r>
-      <w:hyperlink r:id="rId196" w:tgtFrame="_blank" w:history="1">
+      <w:hyperlink r:id="rId197" w:tgtFrame="_blank" w:history="1">
         <w:r>
           <w:rPr>
             <w:rStyle w:val="Hyperlink"/>
@@ -46249,7 +46473,7 @@
         </w:rPr>
         <w:t xml:space="preserve">. Springer, Dordrecht. </w:t>
       </w:r>
-      <w:hyperlink r:id="rId197" w:history="1">
+      <w:hyperlink r:id="rId198" w:history="1">
         <w:r>
           <w:rPr>
             <w:rStyle w:val="Hyperlink"/>
@@ -46442,7 +46666,7 @@
         </w:rPr>
         <w:t xml:space="preserve">, 877-894. </w:t>
       </w:r>
-      <w:hyperlink r:id="rId198" w:tgtFrame="_blank" w:history="1">
+      <w:hyperlink r:id="rId199" w:tgtFrame="_blank" w:history="1">
         <w:r>
           <w:rPr>
             <w:rStyle w:val="Hyperlink"/>
@@ -46707,7 +46931,7 @@
         </w:rPr>
         <w:t xml:space="preserve">, 1229-1247. </w:t>
       </w:r>
-      <w:hyperlink r:id="rId199" w:tgtFrame="_blank" w:history="1">
+      <w:hyperlink r:id="rId200" w:tgtFrame="_blank" w:history="1">
         <w:r>
           <w:rPr>
             <w:rStyle w:val="Hyperlink"/>
@@ -46927,7 +47151,7 @@
         </w:rPr>
         <w:t xml:space="preserve">, 2135-2147. </w:t>
       </w:r>
-      <w:hyperlink r:id="rId200" w:tgtFrame="_blank" w:history="1">
+      <w:hyperlink r:id="rId201" w:tgtFrame="_blank" w:history="1">
         <w:r>
           <w:rPr>
             <w:rStyle w:val="Hyperlink"/>
@@ -47271,7 +47495,7 @@
         </w:rPr>
         <w:t xml:space="preserve">. </w:t>
       </w:r>
-      <w:hyperlink r:id="rId201" w:history="1">
+      <w:hyperlink r:id="rId202" w:history="1">
         <w:r>
           <w:rPr>
             <w:rStyle w:val="Hyperlink"/>
@@ -47763,7 +47987,7 @@
         </w:rPr>
         <w:t xml:space="preserve">. </w:t>
       </w:r>
-      <w:hyperlink r:id="rId202" w:history="1">
+      <w:hyperlink r:id="rId203" w:history="1">
         <w:r>
           <w:rPr>
             <w:rStyle w:val="Hyperlink"/>
@@ -47999,7 +48223,7 @@
         </w:rPr>
         <w:t xml:space="preserve">). </w:t>
       </w:r>
-      <w:hyperlink r:id="rId203" w:history="1">
+      <w:hyperlink r:id="rId204" w:history="1">
         <w:r>
           <w:rPr>
             <w:rStyle w:val="Hyperlink"/>
@@ -48280,7 +48504,7 @@
         </w:rPr>
         <w:t xml:space="preserve">, 2019-2034. </w:t>
       </w:r>
-      <w:hyperlink r:id="rId204" w:tgtFrame="_blank" w:history="1">
+      <w:hyperlink r:id="rId205" w:tgtFrame="_blank" w:history="1">
         <w:r>
           <w:rPr>
             <w:rStyle w:val="Hyperlink"/>
@@ -48427,7 +48651,7 @@
         </w:rPr>
         <w:t xml:space="preserve"> (6), 2058-2074. </w:t>
       </w:r>
-      <w:hyperlink r:id="rId205" w:history="1">
+      <w:hyperlink r:id="rId206" w:history="1">
         <w:r>
           <w:rPr>
             <w:rStyle w:val="Hyperlink"/>
@@ -48653,7 +48877,7 @@
         </w:rPr>
         <w:t xml:space="preserve">, 4709-4735. </w:t>
       </w:r>
-      <w:hyperlink r:id="rId206" w:tgtFrame="_blank" w:history="1">
+      <w:hyperlink r:id="rId207" w:tgtFrame="_blank" w:history="1">
         <w:r>
           <w:rPr>
             <w:rStyle w:val="Hyperlink"/>
@@ -48806,7 +49030,7 @@
         </w:rPr>
         <w:t xml:space="preserve">, 1687-1702. </w:t>
       </w:r>
-      <w:hyperlink r:id="rId207" w:tgtFrame="_blank" w:history="1">
+      <w:hyperlink r:id="rId208" w:tgtFrame="_blank" w:history="1">
         <w:r>
           <w:rPr>
             <w:rStyle w:val="Hyperlink"/>
@@ -48917,7 +49141,7 @@
         </w:rPr>
         <w:t xml:space="preserve">, 149-160. </w:t>
       </w:r>
-      <w:hyperlink r:id="rId208" w:history="1">
+      <w:hyperlink r:id="rId209" w:history="1">
         <w:r>
           <w:rPr>
             <w:rStyle w:val="Hyperlink"/>
@@ -49153,7 +49377,7 @@
         </w:rPr>
         <w:t xml:space="preserve">, 953-960. </w:t>
       </w:r>
-      <w:hyperlink r:id="rId209" w:tgtFrame="_blank" w:history="1">
+      <w:hyperlink r:id="rId210" w:tgtFrame="_blank" w:history="1">
         <w:r>
           <w:rPr>
             <w:rStyle w:val="Hyperlink"/>
@@ -49478,7 +49702,7 @@
         </w:rPr>
         <w:t xml:space="preserve">. </w:t>
       </w:r>
-      <w:hyperlink r:id="rId210" w:tgtFrame="_blank" w:history="1">
+      <w:hyperlink r:id="rId211" w:tgtFrame="_blank" w:history="1">
         <w:r>
           <w:rPr>
             <w:rStyle w:val="Hyperlink"/>
@@ -49619,7 +49843,7 @@
         </w:rPr>
         <w:t xml:space="preserve">. </w:t>
       </w:r>
-      <w:hyperlink r:id="rId211" w:history="1">
+      <w:hyperlink r:id="rId212" w:history="1">
         <w:r>
           <w:rPr>
             <w:rStyle w:val="Hyperlink"/>
@@ -49861,7 +50085,7 @@
         </w:rPr>
         <w:t xml:space="preserve">. </w:t>
       </w:r>
-      <w:hyperlink r:id="rId212" w:tgtFrame="_blank" w:history="1">
+      <w:hyperlink r:id="rId213" w:tgtFrame="_blank" w:history="1">
         <w:r>
           <w:rPr>
             <w:rStyle w:val="Hyperlink"/>
@@ -49938,7 +50162,7 @@
         </w:rPr>
         <w:t xml:space="preserve">, S. McKeen, E. J. Williams, and S. S. Brown, 2015: </w:t>
       </w:r>
-      <w:hyperlink r:id="rId213" w:history="1">
+      <w:hyperlink r:id="rId214" w:history="1">
         <w:r>
           <w:rPr>
             <w:rStyle w:val="Hyperlink"/>
@@ -49983,7 +50207,7 @@
         </w:rPr>
         <w:t xml:space="preserve">. </w:t>
       </w:r>
-      <w:hyperlink r:id="rId214" w:history="1">
+      <w:hyperlink r:id="rId215" w:history="1">
         <w:r>
           <w:rPr>
             <w:rStyle w:val="Hyperlink"/>
@@ -50160,7 +50384,7 @@
         </w:rPr>
         <w:t xml:space="preserve">1205–1221 (2015). </w:t>
       </w:r>
-      <w:hyperlink r:id="rId215" w:history="1">
+      <w:hyperlink r:id="rId216" w:history="1">
         <w:r>
           <w:rPr>
             <w:rStyle w:val="Hyperlink"/>
@@ -50401,7 +50625,7 @@
         </w:rPr>
         <w:t xml:space="preserve">. </w:t>
       </w:r>
-      <w:hyperlink r:id="rId216" w:history="1">
+      <w:hyperlink r:id="rId217" w:history="1">
         <w:r>
           <w:rPr>
             <w:rStyle w:val="Hyperlink"/>
@@ -50529,7 +50753,7 @@
         </w:rPr>
         <w:t xml:space="preserve">729. </w:t>
       </w:r>
-      <w:hyperlink r:id="rId217" w:tgtFrame="_blank" w:history="1">
+      <w:hyperlink r:id="rId218" w:tgtFrame="_blank" w:history="1">
         <w:r>
           <w:rPr>
             <w:rStyle w:val="Hyperlink"/>
@@ -50658,7 +50882,7 @@
         </w:rPr>
         <w:t xml:space="preserve">, 841-854. </w:t>
       </w:r>
-      <w:hyperlink r:id="rId218" w:tgtFrame="_blank" w:history="1">
+      <w:hyperlink r:id="rId219" w:tgtFrame="_blank" w:history="1">
         <w:r>
           <w:rPr>
             <w:rStyle w:val="Hyperlink"/>
@@ -50736,7 +50960,7 @@
         </w:rPr>
         <w:t xml:space="preserve">, 771-792. </w:t>
       </w:r>
-      <w:hyperlink r:id="rId219" w:tgtFrame="_blank" w:history="1">
+      <w:hyperlink r:id="rId220" w:tgtFrame="_blank" w:history="1">
         <w:r>
           <w:rPr>
             <w:rStyle w:val="Hyperlink"/>
@@ -51027,7 +51251,7 @@
         </w:rPr>
         <w:t xml:space="preserve">. </w:t>
       </w:r>
-      <w:hyperlink r:id="rId220" w:history="1">
+      <w:hyperlink r:id="rId221" w:history="1">
         <w:r>
           <w:rPr>
             <w:rStyle w:val="Hyperlink"/>
@@ -51196,7 +51420,7 @@
         </w:rPr>
         <w:t xml:space="preserve">, 3087-3018. </w:t>
       </w:r>
-      <w:hyperlink r:id="rId221" w:tgtFrame="_blank" w:history="1">
+      <w:hyperlink r:id="rId222" w:tgtFrame="_blank" w:history="1">
         <w:r>
           <w:rPr>
             <w:rStyle w:val="Hyperlink"/>
@@ -51318,7 +51542,7 @@
         </w:rPr>
         <w:t xml:space="preserve">, 3204-3213. </w:t>
       </w:r>
-      <w:hyperlink r:id="rId222" w:tgtFrame="_blank" w:history="1">
+      <w:hyperlink r:id="rId223" w:tgtFrame="_blank" w:history="1">
         <w:r>
           <w:rPr>
             <w:rStyle w:val="Hyperlink"/>
@@ -51410,7 +51634,7 @@
         </w:rPr>
         <w:t xml:space="preserve">, 1689–1705. </w:t>
       </w:r>
-      <w:hyperlink r:id="rId223" w:tgtFrame="_blank" w:history="1">
+      <w:hyperlink r:id="rId224" w:tgtFrame="_blank" w:history="1">
         <w:r>
           <w:rPr>
             <w:rStyle w:val="Hyperlink"/>
@@ -51605,7 +51829,7 @@
         </w:rPr>
         <w:t xml:space="preserve">. </w:t>
       </w:r>
-      <w:hyperlink r:id="rId224" w:tgtFrame="_blank" w:history="1">
+      <w:hyperlink r:id="rId225" w:tgtFrame="_blank" w:history="1">
         <w:r>
           <w:rPr>
             <w:rStyle w:val="Hyperlink"/>
@@ -51866,7 +52090,7 @@
         </w:rPr>
         <w:t xml:space="preserve">, 1-11. </w:t>
       </w:r>
-      <w:hyperlink r:id="rId225" w:tgtFrame="_blank" w:history="1">
+      <w:hyperlink r:id="rId226" w:tgtFrame="_blank" w:history="1">
         <w:r>
           <w:rPr>
             <w:rStyle w:val="Hyperlink"/>
@@ -51960,7 +52184,7 @@
         </w:rPr>
         <w:t xml:space="preserve">, 827-840. </w:t>
       </w:r>
-      <w:hyperlink r:id="rId226" w:tgtFrame="_blank" w:history="1">
+      <w:hyperlink r:id="rId227" w:tgtFrame="_blank" w:history="1">
         <w:r>
           <w:rPr>
             <w:rStyle w:val="Hyperlink"/>
@@ -52113,7 +52337,7 @@
         </w:rPr>
         <w:t xml:space="preserve"> </w:t>
       </w:r>
-      <w:hyperlink r:id="rId227" w:history="1">
+      <w:hyperlink r:id="rId228" w:history="1">
         <w:r>
           <w:rPr>
             <w:rStyle w:val="Hyperlink"/>
@@ -52187,7 +52411,7 @@
         </w:rPr>
         <w:t xml:space="preserve">. </w:t>
       </w:r>
-      <w:hyperlink r:id="rId228" w:history="1">
+      <w:hyperlink r:id="rId229" w:history="1">
         <w:r>
           <w:rPr>
             <w:rStyle w:val="Hyperlink"/>
@@ -52245,7 +52469,7 @@
         </w:rPr>
         <w:t xml:space="preserve"> </w:t>
       </w:r>
-      <w:hyperlink r:id="rId229" w:history="1">
+      <w:hyperlink r:id="rId230" w:history="1">
         <w:r>
           <w:rPr>
             <w:rStyle w:val="Hyperlink"/>
@@ -52317,7 +52541,7 @@
         </w:rPr>
         <w:t xml:space="preserve">, 1411-1428. </w:t>
       </w:r>
-      <w:hyperlink r:id="rId230" w:tgtFrame="_blank" w:history="1">
+      <w:hyperlink r:id="rId231" w:tgtFrame="_blank" w:history="1">
         <w:r>
           <w:rPr>
             <w:rStyle w:val="Hyperlink"/>
@@ -52961,7 +53185,7 @@
         </w:rPr>
         <w:t xml:space="preserve">. </w:t>
       </w:r>
-      <w:hyperlink r:id="rId231" w:history="1">
+      <w:hyperlink r:id="rId232" w:history="1">
         <w:r>
           <w:rPr>
             <w:rStyle w:val="Hyperlink"/>
@@ -53067,7 +53291,7 @@
         </w:rPr>
         <w:t xml:space="preserve">. </w:t>
       </w:r>
-      <w:hyperlink r:id="rId232" w:history="1">
+      <w:hyperlink r:id="rId233" w:history="1">
         <w:r>
           <w:rPr>
             <w:rStyle w:val="Hyperlink"/>
@@ -53244,7 +53468,7 @@
         </w:rPr>
         <w:t xml:space="preserve">, 1355-1373. </w:t>
       </w:r>
-      <w:hyperlink r:id="rId233" w:tgtFrame="_blank" w:history="1">
+      <w:hyperlink r:id="rId234" w:tgtFrame="_blank" w:history="1">
         <w:r>
           <w:rPr>
             <w:rStyle w:val="Hyperlink"/>
@@ -53452,7 +53676,7 @@
         </w:rPr>
         <w:t xml:space="preserve"> 1962-1980. </w:t>
       </w:r>
-      <w:hyperlink r:id="rId234" w:tgtFrame="_blank" w:history="1">
+      <w:hyperlink r:id="rId235" w:tgtFrame="_blank" w:history="1">
         <w:r>
           <w:rPr>
             <w:rStyle w:val="Hyperlink"/>
@@ -53651,7 +53875,7 @@
         </w:rPr>
         <w:t xml:space="preserve"> 1981-2000. </w:t>
       </w:r>
-      <w:hyperlink r:id="rId235" w:tgtFrame="_blank" w:history="1">
+      <w:hyperlink r:id="rId236" w:tgtFrame="_blank" w:history="1">
         <w:r>
           <w:rPr>
             <w:rStyle w:val="Hyperlink"/>
@@ -53829,7 +54053,7 @@
         </w:rPr>
         <w:t xml:space="preserve"> </w:t>
       </w:r>
-      <w:hyperlink r:id="rId236" w:tgtFrame="_blank" w:history="1">
+      <w:hyperlink r:id="rId237" w:tgtFrame="_blank" w:history="1">
         <w:r>
           <w:rPr>
             <w:rStyle w:val="Hyperlink"/>
@@ -54061,7 +54285,7 @@
         </w:rPr>
         <w:t xml:space="preserve"> </w:t>
       </w:r>
-      <w:hyperlink r:id="rId237" w:history="1">
+      <w:hyperlink r:id="rId238" w:history="1">
         <w:r>
           <w:rPr>
             <w:rStyle w:val="Hyperlink"/>
@@ -54231,7 +54455,7 @@
         </w:rPr>
         <w:t xml:space="preserve"> 1757– 1771.  </w:t>
       </w:r>
-      <w:hyperlink r:id="rId238" w:history="1">
+      <w:hyperlink r:id="rId239" w:history="1">
         <w:r>
           <w:rPr>
             <w:rStyle w:val="Hyperlink"/>
@@ -54438,7 +54662,7 @@
         </w:rPr>
         <w:t xml:space="preserve">. </w:t>
       </w:r>
-      <w:hyperlink r:id="rId239" w:tgtFrame="_blank" w:history="1">
+      <w:hyperlink r:id="rId240" w:tgtFrame="_blank" w:history="1">
         <w:r>
           <w:rPr>
             <w:rStyle w:val="Hyperlink"/>
@@ -54561,7 +54785,7 @@
         </w:rPr>
         <w:t xml:space="preserve">, 857-873. </w:t>
       </w:r>
-      <w:hyperlink r:id="rId240" w:tgtFrame="_blank" w:history="1">
+      <w:hyperlink r:id="rId241" w:tgtFrame="_blank" w:history="1">
         <w:r>
           <w:rPr>
             <w:rStyle w:val="Hyperlink"/>
@@ -54656,7 +54880,7 @@
         </w:rPr>
         <w:t xml:space="preserve">, 1575–1582 (2015). </w:t>
       </w:r>
-      <w:hyperlink r:id="rId241" w:history="1">
+      <w:hyperlink r:id="rId242" w:history="1">
         <w:r>
           <w:rPr>
             <w:rStyle w:val="Hyperlink"/>
@@ -54828,7 +55052,7 @@
         </w:rPr>
         <w:t xml:space="preserve">, 914-932. </w:t>
       </w:r>
-      <w:hyperlink r:id="rId242" w:tgtFrame="_blank" w:history="1">
+      <w:hyperlink r:id="rId243" w:tgtFrame="_blank" w:history="1">
         <w:r>
           <w:rPr>
             <w:rStyle w:val="Hyperlink"/>
@@ -55055,7 +55279,7 @@
         </w:rPr>
         <w:t xml:space="preserve">, </w:t>
       </w:r>
-      <w:hyperlink r:id="rId243" w:tgtFrame="_blank" w:history="1">
+      <w:hyperlink r:id="rId244" w:tgtFrame="_blank" w:history="1">
         <w:r>
           <w:rPr>
             <w:rStyle w:val="Hyperlink"/>
@@ -55359,7 +55583,7 @@
         </w:rPr>
         <w:t xml:space="preserve">. </w:t>
       </w:r>
-      <w:hyperlink r:id="rId244" w:history="1">
+      <w:hyperlink r:id="rId245" w:history="1">
         <w:r>
           <w:rPr>
             <w:rStyle w:val="Hyperlink"/>
@@ -55503,7 +55727,7 @@
         </w:rPr>
         <w:t xml:space="preserve">, 3774-3803. </w:t>
       </w:r>
-      <w:hyperlink r:id="rId245" w:tgtFrame="_blank" w:history="1">
+      <w:hyperlink r:id="rId246" w:tgtFrame="_blank" w:history="1">
         <w:r>
           <w:rPr>
             <w:rStyle w:val="Hyperlink"/>
@@ -55614,7 +55838,7 @@
         </w:rPr>
         <w:t xml:space="preserve"> 1109-1124. </w:t>
       </w:r>
-      <w:hyperlink r:id="rId246" w:tgtFrame="_blank" w:history="1">
+      <w:hyperlink r:id="rId247" w:tgtFrame="_blank" w:history="1">
         <w:r>
           <w:rPr>
             <w:rStyle w:val="Hyperlink"/>
@@ -55803,7 +56027,7 @@
         </w:rPr>
         <w:t xml:space="preserve">, 1–27 (2015). </w:t>
       </w:r>
-      <w:hyperlink r:id="rId247" w:history="1">
+      <w:hyperlink r:id="rId248" w:history="1">
         <w:r>
           <w:rPr>
             <w:rStyle w:val="Hyperlink"/>
@@ -55843,7 +56067,7 @@
 </file>
 
 <file path=word/numbering.xml><?xml version="1.0" encoding="utf-8"?>
-<w:numbering xmlns:wpc="http://schemas.microsoft.com/office/word/2010/wordprocessingCanvas" xmlns:cx="http://schemas.microsoft.com/office/drawing/2014/chartex" xmlns:cx1="http://schemas.microsoft.com/office/drawing/2015/9/8/chartex" xmlns:cx2="http://schemas.microsoft.com/office/drawing/2015/10/21/chartex" xmlns:cx3="http://schemas.microsoft.com/office/drawing/2016/5/9/chartex" xmlns:cx4="http://schemas.microsoft.com/office/drawing/2016/5/10/chartex" xmlns:cx5="http://schemas.microsoft.com/office/drawing/2016/5/11/chartex" xmlns:cx6="http://schemas.microsoft.com/office/drawing/2016/5/12/chartex" xmlns:cx7="http://schemas.microsoft.com/office/drawing/2016/5/13/chartex" xmlns:cx8="http://schemas.microsoft.com/office/drawing/2016/5/14/chartex" xmlns:mc="http://schemas.openxmlformats.org/markup-compatibility/2006" xmlns:aink="http://schemas.microsoft.com/office/drawing/2016/ink" xmlns:am3d="http://schemas.microsoft.com/office/drawing/2017/model3d" xmlns:o="urn:schemas-microsoft-com:office:office" xmlns:r="http://schemas.openxmlformats.org/officeDocument/2006/relationships" xmlns:m="http://schemas.openxmlformats.org/officeDocument/2006/math" xmlns:v="urn:schemas-microsoft-com:vml" xmlns:wp14="http://schemas.microsoft.com/office/word/2010/wordprocessingDrawing" xmlns:wp="http://schemas.openxmlformats.org/drawingml/2006/wordprocessingDrawing" xmlns:w10="urn:schemas-microsoft-com:office:word" xmlns:w="http://schemas.openxmlformats.org/wordprocessingml/2006/main" xmlns:w14="http://schemas.microsoft.com/office/word/2010/wordml" xmlns:w15="http://schemas.microsoft.com/office/word/2012/wordml" xmlns:w16cex="http://schemas.microsoft.com/office/word/2018/wordml/cex" xmlns:w16cid="http://schemas.microsoft.com/office/word/2016/wordml/cid" xmlns:w16="http://schemas.microsoft.com/office/word/2018/wordml" xmlns:w16se="http://schemas.microsoft.com/office/word/2015/wordml/symex" xmlns:wpg="http://schemas.microsoft.com/office/word/2010/wordprocessingGroup" xmlns:wpi="http://schemas.microsoft.com/office/word/2010/wordprocessingInk" xmlns:wne="http://schemas.microsoft.com/office/word/2006/wordml" xmlns:wps="http://schemas.microsoft.com/office/word/2010/wordprocessingShape" mc:Ignorable="w14 w15 w16se w16cid w16 w16cex wp14">
+<w:numbering xmlns:wpc="http://schemas.microsoft.com/office/word/2010/wordprocessingCanvas" xmlns:cx="http://schemas.microsoft.com/office/drawing/2014/chartex" xmlns:cx1="http://schemas.microsoft.com/office/drawing/2015/9/8/chartex" xmlns:cx2="http://schemas.microsoft.com/office/drawing/2015/10/21/chartex" xmlns:cx3="http://schemas.microsoft.com/office/drawing/2016/5/9/chartex" xmlns:cx4="http://schemas.microsoft.com/office/drawing/2016/5/10/chartex" xmlns:cx5="http://schemas.microsoft.com/office/drawing/2016/5/11/chartex" xmlns:cx6="http://schemas.microsoft.com/office/drawing/2016/5/12/chartex" xmlns:cx7="http://schemas.microsoft.com/office/drawing/2016/5/13/chartex" xmlns:cx8="http://schemas.microsoft.com/office/drawing/2016/5/14/chartex" xmlns:mc="http://schemas.openxmlformats.org/markup-compatibility/2006" xmlns:aink="http://schemas.microsoft.com/office/drawing/2016/ink" xmlns:am3d="http://schemas.microsoft.com/office/drawing/2017/model3d" xmlns:o="urn:schemas-microsoft-com:office:office" xmlns:r="http://schemas.openxmlformats.org/officeDocument/2006/relationships" xmlns:m="http://schemas.openxmlformats.org/officeDocument/2006/math" xmlns:v="urn:schemas-microsoft-com:vml" xmlns:wp14="http://schemas.microsoft.com/office/word/2010/wordprocessingDrawing" xmlns:wp="http://schemas.openxmlformats.org/drawingml/2006/wordprocessingDrawing" xmlns:w10="urn:schemas-microsoft-com:office:word" xmlns:w="http://schemas.openxmlformats.org/wordprocessingml/2006/main" xmlns:w14="http://schemas.microsoft.com/office/word/2010/wordml" xmlns:w15="http://schemas.microsoft.com/office/word/2012/wordml" xmlns:w16cex="http://schemas.microsoft.com/office/word/2018/wordml/cex" xmlns:w16cid="http://schemas.microsoft.com/office/word/2016/wordml/cid" xmlns:w16="http://schemas.microsoft.com/office/word/2018/wordml" xmlns:w16sdtdh="http://schemas.microsoft.com/office/word/2020/wordml/sdtdatahash" xmlns:w16se="http://schemas.microsoft.com/office/word/2015/wordml/symex" xmlns:wpg="http://schemas.microsoft.com/office/word/2010/wordprocessingGroup" xmlns:wpi="http://schemas.microsoft.com/office/word/2010/wordprocessingInk" xmlns:wne="http://schemas.microsoft.com/office/word/2006/wordml" xmlns:wps="http://schemas.microsoft.com/office/word/2010/wordprocessingShape" mc:Ignorable="w14 w15 w16se w16cid w16 w16cex w16sdtdh wp14">
   <w:abstractNum w:abstractNumId="0" w15:restartNumberingAfterBreak="0">
     <w:nsid w:val="388B72F9"/>
     <w:multiLevelType w:val="multilevel"/>
@@ -56152,7 +56376,7 @@
 </file>
 
 <file path=word/styles.xml><?xml version="1.0" encoding="utf-8"?>
-<w:styles xmlns:mc="http://schemas.openxmlformats.org/markup-compatibility/2006" xmlns:r="http://schemas.openxmlformats.org/officeDocument/2006/relationships" xmlns:w="http://schemas.openxmlformats.org/wordprocessingml/2006/main" xmlns:w14="http://schemas.microsoft.com/office/word/2010/wordml" xmlns:w15="http://schemas.microsoft.com/office/word/2012/wordml" xmlns:w16cex="http://schemas.microsoft.com/office/word/2018/wordml/cex" xmlns:w16cid="http://schemas.microsoft.com/office/word/2016/wordml/cid" xmlns:w16="http://schemas.microsoft.com/office/word/2018/wordml" xmlns:w16se="http://schemas.microsoft.com/office/word/2015/wordml/symex" mc:Ignorable="w14 w15 w16se w16cid w16 w16cex">
+<w:styles xmlns:mc="http://schemas.openxmlformats.org/markup-compatibility/2006" xmlns:r="http://schemas.openxmlformats.org/officeDocument/2006/relationships" xmlns:w="http://schemas.openxmlformats.org/wordprocessingml/2006/main" xmlns:w14="http://schemas.microsoft.com/office/word/2010/wordml" xmlns:w15="http://schemas.microsoft.com/office/word/2012/wordml" xmlns:w16cex="http://schemas.microsoft.com/office/word/2018/wordml/cex" xmlns:w16cid="http://schemas.microsoft.com/office/word/2016/wordml/cid" xmlns:w16="http://schemas.microsoft.com/office/word/2018/wordml" xmlns:w16sdtdh="http://schemas.microsoft.com/office/word/2020/wordml/sdtdatahash" xmlns:w16se="http://schemas.microsoft.com/office/word/2015/wordml/symex" mc:Ignorable="w14 w15 w16se w16cid w16 w16cex w16sdtdh">
   <w:docDefaults>
     <w:rPrDefault>
       <w:rPr>
@@ -56576,7 +56800,6 @@
   <w:style w:type="character" w:default="1" w:styleId="DefaultParagraphFont">
     <w:name w:val="Default Paragraph Font"/>
     <w:uiPriority w:val="1"/>
-    <w:semiHidden/>
     <w:unhideWhenUsed/>
   </w:style>
   <w:style w:type="table" w:default="1" w:styleId="TableNormal">

</xml_diff>

<commit_message>
Fix EMC Publications Page (remove duplicate paper)
</commit_message>
<xml_diff>
--- a/emc/docs/EMC_Pubs_List.docx
+++ b/emc/docs/EMC_Pubs_List.docx
@@ -142,19 +142,22 @@
           <w:szCs w:val="36"/>
         </w:rPr>
       </w:pPr>
+      <w:bookmarkStart w:id="0" w:name="_GoBack"/>
+      <w:bookmarkEnd w:id="0"/>
       <w:r>
         <w:rPr>
           <w:rFonts w:ascii="Arial" w:hAnsi="Arial" w:cs="Arial"/>
           <w:sz w:val="36"/>
           <w:szCs w:val="36"/>
         </w:rPr>
-        <w:t>2022</w:t>
+        <w:t>2021</w:t>
       </w:r>
     </w:p>
     <w:p>
       <w:pPr>
         <w:pStyle w:val="NormalWeb"/>
         <w:spacing w:before="0" w:beforeAutospacing="0" w:after="0" w:afterAutospacing="0"/>
+        <w:jc w:val="center"/>
         <w:rPr>
           <w:rFonts w:ascii="Arial" w:hAnsi="Arial" w:cs="Arial"/>
           <w:sz w:val="36"/>
@@ -167,257 +170,6 @@
         <w:pStyle w:val="NormalWeb"/>
         <w:spacing w:before="0" w:beforeAutospacing="0" w:after="0" w:afterAutospacing="0"/>
         <w:rPr>
-          <w:rStyle w:val="Hyperlink"/>
-          <w:rFonts w:ascii="Arial" w:eastAsiaTheme="minorHAnsi" w:hAnsi="Arial" w:cs="Arial"/>
-          <w:color w:val="auto"/>
-          <w:u w:val="none"/>
-          <w:shd w:val="clear" w:color="auto" w:fill="FFFFFF"/>
-        </w:rPr>
-      </w:pPr>
-      <w:r>
-        <w:rPr>
-          <w:rStyle w:val="Hyperlink"/>
-          <w:rFonts w:ascii="Arial" w:eastAsiaTheme="minorHAnsi" w:hAnsi="Arial" w:cs="Arial"/>
-          <w:color w:val="auto"/>
-          <w:u w:val="none"/>
-          <w:shd w:val="clear" w:color="auto" w:fill="FFFFFF"/>
-        </w:rPr>
-        <w:t xml:space="preserve">Hamill, T., </w:t>
-      </w:r>
-      <w:r>
-        <w:rPr>
-          <w:rStyle w:val="Hyperlink"/>
-          <w:rFonts w:ascii="Arial" w:eastAsiaTheme="minorHAnsi" w:hAnsi="Arial" w:cs="Arial"/>
-          <w:color w:val="auto"/>
-          <w:u w:val="none"/>
-          <w:shd w:val="clear" w:color="auto" w:fill="FFFFFF"/>
-        </w:rPr>
-        <w:t xml:space="preserve">Whitaker, J. S., Shlyaeva, A., Bates, G., Fredrick, S., Pegion, P., </w:t>
-      </w:r>
-      <w:r>
-        <w:rPr>
-          <w:rStyle w:val="Hyperlink"/>
-          <w:rFonts w:ascii="Arial" w:eastAsiaTheme="minorHAnsi" w:hAnsi="Arial" w:cs="Arial"/>
-          <w:b/>
-          <w:color w:val="C00000"/>
-          <w:u w:val="none"/>
-          <w:shd w:val="clear" w:color="auto" w:fill="FFFFFF"/>
-        </w:rPr>
-        <w:t>Sinsky, E.</w:t>
-      </w:r>
-      <w:r>
-        <w:rPr>
-          <w:rStyle w:val="Hyperlink"/>
-          <w:rFonts w:ascii="Arial" w:eastAsiaTheme="minorHAnsi" w:hAnsi="Arial" w:cs="Arial"/>
-          <w:color w:val="auto"/>
-          <w:u w:val="none"/>
-          <w:shd w:val="clear" w:color="auto" w:fill="FFFFFF"/>
-        </w:rPr>
-        <w:t xml:space="preserve">, </w:t>
-      </w:r>
-      <w:r>
-        <w:rPr>
-          <w:rStyle w:val="Hyperlink"/>
-          <w:rFonts w:ascii="Arial" w:eastAsiaTheme="minorHAnsi" w:hAnsi="Arial" w:cs="Arial"/>
-          <w:b/>
-          <w:color w:val="auto"/>
-          <w:u w:val="none"/>
-          <w:shd w:val="clear" w:color="auto" w:fill="FFFFFF"/>
-        </w:rPr>
-        <w:t>Zhu, Y.</w:t>
-      </w:r>
-      <w:r>
-        <w:rPr>
-          <w:rStyle w:val="Hyperlink"/>
-          <w:rFonts w:ascii="Arial" w:eastAsiaTheme="minorHAnsi" w:hAnsi="Arial" w:cs="Arial"/>
-          <w:color w:val="auto"/>
-          <w:u w:val="none"/>
-          <w:shd w:val="clear" w:color="auto" w:fill="FFFFFF"/>
-        </w:rPr>
-        <w:t xml:space="preserve">, </w:t>
-      </w:r>
-      <w:r>
-        <w:rPr>
-          <w:rStyle w:val="Hyperlink"/>
-          <w:rFonts w:ascii="Arial" w:eastAsiaTheme="minorHAnsi" w:hAnsi="Arial" w:cs="Arial"/>
-          <w:b/>
-          <w:color w:val="auto"/>
-          <w:u w:val="none"/>
-          <w:shd w:val="clear" w:color="auto" w:fill="FFFFFF"/>
-        </w:rPr>
-        <w:t>Tallapragada, V.</w:t>
-      </w:r>
-      <w:r>
-        <w:rPr>
-          <w:rStyle w:val="Hyperlink"/>
-          <w:rFonts w:ascii="Arial" w:eastAsiaTheme="minorHAnsi" w:hAnsi="Arial" w:cs="Arial"/>
-          <w:color w:val="auto"/>
-          <w:u w:val="none"/>
-          <w:shd w:val="clear" w:color="auto" w:fill="FFFFFF"/>
-        </w:rPr>
-        <w:t xml:space="preserve">, </w:t>
-      </w:r>
-      <w:r>
-        <w:rPr>
-          <w:rStyle w:val="Hyperlink"/>
-          <w:rFonts w:ascii="Arial" w:eastAsiaTheme="minorHAnsi" w:hAnsi="Arial" w:cs="Arial"/>
-          <w:b/>
-          <w:color w:val="C00000"/>
-          <w:u w:val="none"/>
-          <w:shd w:val="clear" w:color="auto" w:fill="FFFFFF"/>
-        </w:rPr>
-        <w:t>Guan, H</w:t>
-      </w:r>
-      <w:r>
-        <w:rPr>
-          <w:rStyle w:val="Hyperlink"/>
-          <w:rFonts w:ascii="Arial" w:eastAsiaTheme="minorHAnsi" w:hAnsi="Arial" w:cs="Arial"/>
-          <w:color w:val="auto"/>
-          <w:u w:val="none"/>
-          <w:shd w:val="clear" w:color="auto" w:fill="FFFFFF"/>
-        </w:rPr>
-        <w:t xml:space="preserve">., </w:t>
-      </w:r>
-      <w:r>
-        <w:rPr>
-          <w:rStyle w:val="Hyperlink"/>
-          <w:rFonts w:ascii="Arial" w:eastAsiaTheme="minorHAnsi" w:hAnsi="Arial" w:cs="Arial"/>
-          <w:b/>
-          <w:color w:val="C00000"/>
-          <w:u w:val="none"/>
-          <w:shd w:val="clear" w:color="auto" w:fill="FFFFFF"/>
-        </w:rPr>
-        <w:t>Zhou, X.</w:t>
-      </w:r>
-      <w:r>
-        <w:rPr>
-          <w:rStyle w:val="Hyperlink"/>
-          <w:rFonts w:ascii="Arial" w:eastAsiaTheme="minorHAnsi" w:hAnsi="Arial" w:cs="Arial"/>
-          <w:color w:val="auto"/>
-          <w:u w:val="none"/>
-          <w:shd w:val="clear" w:color="auto" w:fill="FFFFFF"/>
-        </w:rPr>
-        <w:t xml:space="preserve">, </w:t>
-      </w:r>
-      <w:r>
-        <w:rPr>
-          <w:rStyle w:val="Hyperlink"/>
-          <w:rFonts w:ascii="Arial" w:eastAsiaTheme="minorHAnsi" w:hAnsi="Arial" w:cs="Arial"/>
-          <w:color w:val="auto"/>
-          <w:u w:val="none"/>
-          <w:shd w:val="clear" w:color="auto" w:fill="FFFFFF"/>
-        </w:rPr>
-        <w:t>and</w:t>
-      </w:r>
-      <w:r>
-        <w:rPr>
-          <w:rStyle w:val="Hyperlink"/>
-          <w:rFonts w:ascii="Arial" w:eastAsiaTheme="minorHAnsi" w:hAnsi="Arial" w:cs="Arial"/>
-          <w:color w:val="auto"/>
-          <w:u w:val="none"/>
-          <w:shd w:val="clear" w:color="auto" w:fill="FFFFFF"/>
-        </w:rPr>
-        <w:t xml:space="preserve"> </w:t>
-      </w:r>
-      <w:r>
-        <w:rPr>
-          <w:rStyle w:val="Hyperlink"/>
-          <w:rFonts w:ascii="Arial" w:eastAsiaTheme="minorHAnsi" w:hAnsi="Arial" w:cs="Arial"/>
-          <w:b/>
-          <w:color w:val="C00000"/>
-          <w:u w:val="none"/>
-          <w:shd w:val="clear" w:color="auto" w:fill="FFFFFF"/>
-        </w:rPr>
-        <w:t>Woollen, J.</w:t>
-      </w:r>
-      <w:r>
-        <w:rPr>
-          <w:rStyle w:val="Hyperlink"/>
-          <w:rFonts w:ascii="Arial" w:eastAsiaTheme="minorHAnsi" w:hAnsi="Arial" w:cs="Arial"/>
-          <w:color w:val="auto"/>
-          <w:u w:val="none"/>
-          <w:shd w:val="clear" w:color="auto" w:fill="FFFFFF"/>
-        </w:rPr>
-        <w:t xml:space="preserve"> (2021). The Reanalysis for the Global Ensemble Forecast System, version 12. </w:t>
-      </w:r>
-      <w:r>
-        <w:rPr>
-          <w:rStyle w:val="Hyperlink"/>
-          <w:rFonts w:ascii="Arial" w:eastAsiaTheme="minorHAnsi" w:hAnsi="Arial" w:cs="Arial"/>
-          <w:i/>
-          <w:color w:val="auto"/>
-          <w:u w:val="none"/>
-          <w:shd w:val="clear" w:color="auto" w:fill="FFFFFF"/>
-        </w:rPr>
-        <w:t>Mon. Wea. Rev.</w:t>
-      </w:r>
-      <w:r>
-        <w:rPr>
-          <w:rStyle w:val="Hyperlink"/>
-          <w:rFonts w:ascii="Arial" w:eastAsiaTheme="minorHAnsi" w:hAnsi="Arial" w:cs="Arial"/>
-          <w:color w:val="auto"/>
-          <w:u w:val="none"/>
-          <w:shd w:val="clear" w:color="auto" w:fill="FFFFFF"/>
-        </w:rPr>
-        <w:t xml:space="preserve">, </w:t>
-      </w:r>
-      <w:hyperlink r:id="rId6" w:history="1">
-        <w:r>
-          <w:rPr>
-            <w:rStyle w:val="Hyperlink"/>
-            <w:rFonts w:ascii="Arial" w:eastAsiaTheme="minorHAnsi" w:hAnsi="Arial" w:cs="Arial"/>
-            <w:shd w:val="clear" w:color="auto" w:fill="FFFFFF"/>
-          </w:rPr>
-          <w:t>https://doi.org/10.1175/MWR-D-21-0023.1</w:t>
-        </w:r>
-      </w:hyperlink>
-    </w:p>
-    <w:p>
-      <w:pPr>
-        <w:pStyle w:val="NormalWeb"/>
-        <w:spacing w:before="0" w:beforeAutospacing="0" w:after="0" w:afterAutospacing="0"/>
-        <w:rPr>
-          <w:rFonts w:ascii="Arial" w:eastAsiaTheme="minorHAnsi" w:hAnsi="Arial" w:cs="Arial"/>
-          <w:shd w:val="clear" w:color="auto" w:fill="FFFFFF"/>
-        </w:rPr>
-      </w:pPr>
-    </w:p>
-    <w:p>
-      <w:pPr>
-        <w:pStyle w:val="NormalWeb"/>
-        <w:spacing w:before="0" w:beforeAutospacing="0" w:after="0" w:afterAutospacing="0"/>
-        <w:rPr>
-          <w:rFonts w:ascii="Arial" w:hAnsi="Arial" w:cs="Arial"/>
-          <w:sz w:val="36"/>
-          <w:szCs w:val="36"/>
-        </w:rPr>
-      </w:pPr>
-      <w:r>
-        <w:rPr>
-          <w:rFonts w:ascii="Arial" w:hAnsi="Arial" w:cs="Arial"/>
-          <w:sz w:val="36"/>
-          <w:szCs w:val="36"/>
-        </w:rPr>
-        <w:t>2021</w:t>
-      </w:r>
-    </w:p>
-    <w:p>
-      <w:pPr>
-        <w:pStyle w:val="NormalWeb"/>
-        <w:spacing w:before="0" w:beforeAutospacing="0" w:after="0" w:afterAutospacing="0"/>
-        <w:jc w:val="center"/>
-        <w:rPr>
-          <w:rFonts w:ascii="Arial" w:hAnsi="Arial" w:cs="Arial"/>
-          <w:sz w:val="36"/>
-          <w:szCs w:val="36"/>
-        </w:rPr>
-      </w:pPr>
-    </w:p>
-    <w:p>
-      <w:pPr>
-        <w:pStyle w:val="NormalWeb"/>
-        <w:spacing w:before="0" w:beforeAutospacing="0" w:after="0" w:afterAutospacing="0"/>
-        <w:rPr>
           <w:rFonts w:ascii="Arial" w:eastAsiaTheme="minorHAnsi" w:hAnsi="Arial" w:cs="Arial"/>
           <w:color w:val="1155CC"/>
           <w:u w:val="single"/>
@@ -535,7 +287,7 @@
         </w:rPr>
         <w:t xml:space="preserve">. </w:t>
       </w:r>
-      <w:hyperlink r:id="rId7" w:tgtFrame="_blank" w:history="1">
+      <w:hyperlink r:id="rId6" w:tgtFrame="_blank" w:history="1">
         <w:r>
           <w:rPr>
             <w:rFonts w:ascii="Arial" w:eastAsiaTheme="minorHAnsi" w:hAnsi="Arial" w:cs="Arial"/>
@@ -552,7 +304,7 @@
         </w:rPr>
         <w:t xml:space="preserve"> or </w:t>
       </w:r>
-      <w:hyperlink r:id="rId8" w:tgtFrame="_blank" w:history="1">
+      <w:hyperlink r:id="rId7" w:tgtFrame="_blank" w:history="1">
         <w:r>
           <w:rPr>
             <w:rFonts w:ascii="Arial" w:eastAsiaTheme="minorHAnsi" w:hAnsi="Arial" w:cs="Arial"/>
@@ -686,7 +438,7 @@
         </w:rPr>
         <w:t xml:space="preserve">. </w:t>
       </w:r>
-      <w:hyperlink r:id="rId9" w:history="1">
+      <w:hyperlink r:id="rId8" w:history="1">
         <w:r>
           <w:rPr>
             <w:rStyle w:val="Hyperlink"/>
@@ -970,7 +722,7 @@
         </w:rPr>
         <w:t xml:space="preserve">, </w:t>
       </w:r>
-      <w:hyperlink r:id="rId10" w:history="1">
+      <w:hyperlink r:id="rId9" w:history="1">
         <w:r>
           <w:rPr>
             <w:rStyle w:val="Hyperlink"/>
@@ -1160,8 +912,6 @@
         </w:rPr>
         <w:t>,</w:t>
       </w:r>
-      <w:bookmarkStart w:id="0" w:name="_GoBack"/>
-      <w:bookmarkEnd w:id="0"/>
       <w:r>
         <w:rPr>
           <w:rFonts w:ascii="Arial" w:eastAsiaTheme="minorHAnsi" w:hAnsi="Arial" w:cs="Arial"/>
@@ -1199,7 +949,7 @@
         </w:rPr>
         <w:t xml:space="preserve"> </w:t>
       </w:r>
-      <w:hyperlink r:id="rId11" w:history="1">
+      <w:hyperlink r:id="rId10" w:history="1">
         <w:r>
           <w:rPr>
             <w:rStyle w:val="Hyperlink"/>
@@ -1350,7 +1100,7 @@
         </w:rPr>
         <w:t xml:space="preserve">2917-2938. </w:t>
       </w:r>
-      <w:hyperlink r:id="rId12" w:history="1">
+      <w:hyperlink r:id="rId11" w:history="1">
         <w:r>
           <w:rPr>
             <w:rStyle w:val="Hyperlink"/>
@@ -1394,7 +1144,6 @@
           <w:color w:val="222222"/>
           <w:shd w:val="clear" w:color="auto" w:fill="FFFFFF"/>
         </w:rPr>
-        <w:lastRenderedPageBreak/>
         <w:t>Carley, J. R.</w:t>
       </w:r>
       <w:r>
@@ -1495,7 +1244,7 @@
         </w:rPr>
         <w:t> e14. </w:t>
       </w:r>
-      <w:hyperlink r:id="rId13" w:tgtFrame="_blank" w:history="1">
+      <w:hyperlink r:id="rId12" w:tgtFrame="_blank" w:history="1">
         <w:r>
           <w:rPr>
             <w:rFonts w:ascii="Arial" w:eastAsiaTheme="minorHAnsi" w:hAnsi="Arial" w:cs="Arial"/>
@@ -1517,6 +1266,169 @@
           <w:sz w:val="22"/>
           <w:szCs w:val="22"/>
           <w:u w:val="single"/>
+          <w:shd w:val="clear" w:color="auto" w:fill="FFFFFF"/>
+        </w:rPr>
+      </w:pPr>
+    </w:p>
+    <w:p>
+      <w:pPr>
+        <w:pStyle w:val="NormalWeb"/>
+        <w:spacing w:before="0" w:beforeAutospacing="0" w:after="0" w:afterAutospacing="0"/>
+        <w:rPr>
+          <w:rFonts w:ascii="Arial" w:eastAsiaTheme="minorHAnsi" w:hAnsi="Arial" w:cs="Arial"/>
+          <w:shd w:val="clear" w:color="auto" w:fill="FFFFFF"/>
+        </w:rPr>
+      </w:pPr>
+      <w:r>
+        <w:rPr>
+          <w:rFonts w:ascii="Arial" w:eastAsiaTheme="minorHAnsi" w:hAnsi="Arial" w:cs="Arial"/>
+          <w:shd w:val="clear" w:color="auto" w:fill="FFFFFF"/>
+        </w:rPr>
+        <w:t>Deb, M</w:t>
+      </w:r>
+      <w:r>
+        <w:rPr>
+          <w:rFonts w:ascii="Arial" w:eastAsiaTheme="minorHAnsi" w:hAnsi="Arial" w:cs="Arial"/>
+          <w:shd w:val="clear" w:color="auto" w:fill="FFFFFF"/>
+        </w:rPr>
+        <w:t>.</w:t>
+      </w:r>
+      <w:r>
+        <w:rPr>
+          <w:rFonts w:ascii="Arial" w:eastAsiaTheme="minorHAnsi" w:hAnsi="Arial" w:cs="Arial"/>
+          <w:shd w:val="clear" w:color="auto" w:fill="FFFFFF"/>
+        </w:rPr>
+        <w:t xml:space="preserve">, </w:t>
+      </w:r>
+      <w:r>
+        <w:rPr>
+          <w:rFonts w:ascii="Arial" w:eastAsiaTheme="minorHAnsi" w:hAnsi="Arial" w:cs="Arial"/>
+          <w:b/>
+          <w:color w:val="C00000"/>
+          <w:shd w:val="clear" w:color="auto" w:fill="FFFFFF"/>
+        </w:rPr>
+        <w:t xml:space="preserve">Abdolali, </w:t>
+      </w:r>
+      <w:proofErr w:type="gramStart"/>
+      <w:r>
+        <w:rPr>
+          <w:rFonts w:ascii="Arial" w:eastAsiaTheme="minorHAnsi" w:hAnsi="Arial" w:cs="Arial"/>
+          <w:b/>
+          <w:color w:val="C00000"/>
+          <w:shd w:val="clear" w:color="auto" w:fill="FFFFFF"/>
+        </w:rPr>
+        <w:t>A</w:t>
+      </w:r>
+      <w:proofErr w:type="gramEnd"/>
+      <w:r>
+        <w:rPr>
+          <w:rFonts w:ascii="Arial" w:eastAsiaTheme="minorHAnsi" w:hAnsi="Arial" w:cs="Arial"/>
+          <w:shd w:val="clear" w:color="auto" w:fill="FFFFFF"/>
+        </w:rPr>
+        <w:t>, Kirby, J</w:t>
+      </w:r>
+      <w:r>
+        <w:rPr>
+          <w:rFonts w:ascii="Arial" w:eastAsiaTheme="minorHAnsi" w:hAnsi="Arial" w:cs="Arial"/>
+          <w:shd w:val="clear" w:color="auto" w:fill="FFFFFF"/>
+        </w:rPr>
+        <w:t>.</w:t>
+      </w:r>
+      <w:r>
+        <w:rPr>
+          <w:rFonts w:ascii="Arial" w:eastAsiaTheme="minorHAnsi" w:hAnsi="Arial" w:cs="Arial"/>
+          <w:shd w:val="clear" w:color="auto" w:fill="FFFFFF"/>
+        </w:rPr>
+        <w:t>T</w:t>
+      </w:r>
+      <w:r>
+        <w:rPr>
+          <w:rFonts w:ascii="Arial" w:eastAsiaTheme="minorHAnsi" w:hAnsi="Arial" w:cs="Arial"/>
+          <w:shd w:val="clear" w:color="auto" w:fill="FFFFFF"/>
+        </w:rPr>
+        <w:t>.</w:t>
+      </w:r>
+      <w:r>
+        <w:rPr>
+          <w:rFonts w:ascii="Arial" w:eastAsiaTheme="minorHAnsi" w:hAnsi="Arial" w:cs="Arial"/>
+          <w:shd w:val="clear" w:color="auto" w:fill="FFFFFF"/>
+        </w:rPr>
+        <w:t>, Shi, F</w:t>
+      </w:r>
+      <w:r>
+        <w:rPr>
+          <w:rFonts w:ascii="Arial" w:eastAsiaTheme="minorHAnsi" w:hAnsi="Arial" w:cs="Arial"/>
+          <w:shd w:val="clear" w:color="auto" w:fill="FFFFFF"/>
+        </w:rPr>
+        <w:t>.</w:t>
+      </w:r>
+      <w:r>
+        <w:rPr>
+          <w:rFonts w:ascii="Arial" w:eastAsiaTheme="minorHAnsi" w:hAnsi="Arial" w:cs="Arial"/>
+          <w:shd w:val="clear" w:color="auto" w:fill="FFFFFF"/>
+        </w:rPr>
+        <w:t>, Guiteras, S</w:t>
+      </w:r>
+      <w:r>
+        <w:rPr>
+          <w:rFonts w:ascii="Arial" w:eastAsiaTheme="minorHAnsi" w:hAnsi="Arial" w:cs="Arial"/>
+          <w:shd w:val="clear" w:color="auto" w:fill="FFFFFF"/>
+        </w:rPr>
+        <w:t>.</w:t>
+      </w:r>
+      <w:r>
+        <w:rPr>
+          <w:rFonts w:ascii="Arial" w:eastAsiaTheme="minorHAnsi" w:hAnsi="Arial" w:cs="Arial"/>
+          <w:shd w:val="clear" w:color="auto" w:fill="FFFFFF"/>
+        </w:rPr>
+        <w:t>, McDowell, C.</w:t>
+      </w:r>
+      <w:r>
+        <w:rPr>
+          <w:rFonts w:ascii="Arial" w:eastAsiaTheme="minorHAnsi" w:hAnsi="Arial" w:cs="Arial"/>
+          <w:shd w:val="clear" w:color="auto" w:fill="FFFFFF"/>
+        </w:rPr>
+        <w:t xml:space="preserve">, 2021: </w:t>
+      </w:r>
+      <w:r>
+        <w:rPr>
+          <w:rFonts w:ascii="Arial" w:eastAsiaTheme="minorHAnsi" w:hAnsi="Arial" w:cs="Arial"/>
+          <w:shd w:val="clear" w:color="auto" w:fill="FFFFFF"/>
+        </w:rPr>
+        <w:t xml:space="preserve">Sensitivity of tidal hydrodynamics to varying bathymetric configurations in a multi-inlet rapidly eroding salt marsh system: A numerical study. </w:t>
+      </w:r>
+      <w:r>
+        <w:rPr>
+          <w:rFonts w:ascii="Arial" w:eastAsiaTheme="minorHAnsi" w:hAnsi="Arial" w:cs="Arial"/>
+          <w:i/>
+          <w:shd w:val="clear" w:color="auto" w:fill="FFFFFF"/>
+        </w:rPr>
+        <w:t>Earth Surf Process Landforms</w:t>
+      </w:r>
+      <w:r>
+        <w:rPr>
+          <w:rFonts w:ascii="Arial" w:eastAsiaTheme="minorHAnsi" w:hAnsi="Arial" w:cs="Arial"/>
+          <w:shd w:val="clear" w:color="auto" w:fill="FFFFFF"/>
+        </w:rPr>
+        <w:t xml:space="preserve">. 2021. </w:t>
+      </w:r>
+      <w:hyperlink r:id="rId13" w:history="1">
+        <w:r>
+          <w:rPr>
+            <w:rStyle w:val="Hyperlink"/>
+            <w:rFonts w:ascii="Arial" w:eastAsiaTheme="minorHAnsi" w:hAnsi="Arial" w:cs="Arial"/>
+            <w:shd w:val="clear" w:color="auto" w:fill="FFFFFF"/>
+          </w:rPr>
+          <w:t>https://doi.org/10.1002/esp.5308</w:t>
+        </w:r>
+      </w:hyperlink>
+    </w:p>
+    <w:p>
+      <w:pPr>
+        <w:pStyle w:val="NormalWeb"/>
+        <w:spacing w:before="0" w:beforeAutospacing="0" w:after="0" w:afterAutospacing="0"/>
+        <w:rPr>
+          <w:rFonts w:ascii="Arial" w:eastAsiaTheme="minorHAnsi" w:hAnsi="Arial" w:cs="Arial"/>
           <w:shd w:val="clear" w:color="auto" w:fill="FFFFFF"/>
         </w:rPr>
       </w:pPr>
@@ -3003,6 +2915,7 @@
           <w:rFonts w:ascii="Arial" w:eastAsiaTheme="minorHAnsi" w:hAnsi="Arial" w:cs="Arial"/>
           <w:shd w:val="clear" w:color="auto" w:fill="FFFFFF"/>
         </w:rPr>
+        <w:lastRenderedPageBreak/>
         <w:t>Peters-Lidard</w:t>
       </w:r>
       <w:r>
@@ -50644,7 +50557,7 @@
 </file>
 
 <file path=customXml/itemProps1.xml><?xml version="1.0" encoding="utf-8"?>
-<ds:datastoreItem xmlns:ds="http://schemas.openxmlformats.org/officeDocument/2006/customXml" ds:itemID="{6D85BEA4-136F-46B4-8C50-32A2A9463197}">
+<ds:datastoreItem xmlns:ds="http://schemas.openxmlformats.org/officeDocument/2006/customXml" ds:itemID="{DBE7D996-CC34-4E5C-B551-3797A91BAD39}">
   <ds:schemaRefs>
     <ds:schemaRef ds:uri="http://schemas.openxmlformats.org/officeDocument/2006/bibliography"/>
   </ds:schemaRefs>

</xml_diff>

<commit_message>
Fix typo on Publications page
</commit_message>
<xml_diff>
--- a/emc/docs/EMC_Pubs_List.docx
+++ b/emc/docs/EMC_Pubs_List.docx
@@ -532,8 +532,6 @@
         <w:rPr>
           <w:rStyle w:val="Hyperlink"/>
           <w:rFonts w:ascii="Arial" w:hAnsi="Arial" w:cs="Arial"/>
-          <w:color w:val="auto"/>
-          <w:u w:val="none"/>
         </w:rPr>
       </w:pPr>
       <w:r>
@@ -623,6 +621,30 @@
           <w:t>https://journals.ametsoc.org/view/journals/wefo/aop/WAF-D-21-0164.1/WAF-D-21-0164.1.xml</w:t>
         </w:r>
       </w:hyperlink>
+    </w:p>
+    <w:p>
+      <w:pPr>
+        <w:pStyle w:val="NormalWeb"/>
+        <w:spacing w:before="0" w:beforeAutospacing="0" w:after="0" w:afterAutospacing="0"/>
+        <w:rPr>
+          <w:rStyle w:val="Hyperlink"/>
+          <w:rFonts w:ascii="Arial" w:hAnsi="Arial" w:cs="Arial"/>
+        </w:rPr>
+      </w:pPr>
+    </w:p>
+    <w:p>
+      <w:pPr>
+        <w:pStyle w:val="NormalWeb"/>
+        <w:spacing w:before="0" w:beforeAutospacing="0" w:after="0" w:afterAutospacing="0"/>
+        <w:rPr>
+          <w:rStyle w:val="Hyperlink"/>
+          <w:rFonts w:ascii="Arial" w:hAnsi="Arial" w:cs="Arial"/>
+          <w:color w:val="auto"/>
+          <w:u w:val="none"/>
+        </w:rPr>
+      </w:pPr>
+      <w:bookmarkStart w:id="0" w:name="_GoBack"/>
+      <w:bookmarkEnd w:id="0"/>
       <w:r>
         <w:rPr>
           <w:rStyle w:val="Hyperlink"/>
@@ -1699,6 +1721,7 @@
         </w:rPr>
         <w:t xml:space="preserve">, Emanuel Dutra, John M. Edwards, William Maurel, Irina Sandu, Olivier Traullé, Etienne Vignon, Ayrton Zadra, </w:t>
       </w:r>
+      <w:proofErr w:type="gramStart"/>
       <w:r>
         <w:rPr>
           <w:rFonts w:ascii="Arial" w:eastAsiaTheme="minorHAnsi" w:hAnsi="Arial" w:cs="Arial"/>
@@ -1706,7 +1729,17 @@
           <w:color w:val="FF0000"/>
           <w:shd w:val="clear" w:color="auto" w:fill="FFFFFF"/>
         </w:rPr>
-        <w:t>Weizhong Zheng</w:t>
+        <w:t>Weizhong</w:t>
+      </w:r>
+      <w:proofErr w:type="gramEnd"/>
+      <w:r>
+        <w:rPr>
+          <w:rFonts w:ascii="Arial" w:eastAsiaTheme="minorHAnsi" w:hAnsi="Arial" w:cs="Arial"/>
+          <w:b/>
+          <w:color w:val="FF0000"/>
+          <w:shd w:val="clear" w:color="auto" w:fill="FFFFFF"/>
+        </w:rPr>
+        <w:t xml:space="preserve"> Zheng</w:t>
       </w:r>
       <w:r>
         <w:rPr>
@@ -1743,8 +1776,17 @@
           <w:rFonts w:ascii="Arial" w:eastAsiaTheme="minorHAnsi" w:hAnsi="Arial" w:cs="Arial"/>
           <w:shd w:val="clear" w:color="auto" w:fill="FFFFFF"/>
         </w:rPr>
-        <w:t>(6), 2183,2202</w:t>
-      </w:r>
+        <w:t>(6), 2183</w:t>
+      </w:r>
+      <w:proofErr w:type="gramStart"/>
+      <w:r>
+        <w:rPr>
+          <w:rFonts w:ascii="Arial" w:eastAsiaTheme="minorHAnsi" w:hAnsi="Arial" w:cs="Arial"/>
+          <w:shd w:val="clear" w:color="auto" w:fill="FFFFFF"/>
+        </w:rPr>
+        <w:t>,2202</w:t>
+      </w:r>
+      <w:proofErr w:type="gramEnd"/>
       <w:r>
         <w:rPr>
           <w:rFonts w:ascii="Arial" w:eastAsiaTheme="minorHAnsi" w:hAnsi="Arial" w:cs="Arial"/>
@@ -2568,7 +2610,29 @@
           <w:u w:val="none"/>
           <w:shd w:val="clear" w:color="auto" w:fill="FFFFFF"/>
         </w:rPr>
-        <w:t xml:space="preserve">nomaly Based Synoptic Analysis and Model Prediction of Six Dust Storms Moving From Mongolia to Northern China in Spring 2021. </w:t>
+        <w:t xml:space="preserve">nomaly Based Synoptic Analysis and Model Prediction of Six Dust Storms Moving From Mongolia to Northern China in </w:t>
+      </w:r>
+      <w:proofErr w:type="gramStart"/>
+      <w:r>
+        <w:rPr>
+          <w:rStyle w:val="Hyperlink"/>
+          <w:rFonts w:ascii="Arial" w:eastAsiaTheme="minorHAnsi" w:hAnsi="Arial" w:cs="Arial"/>
+          <w:color w:val="auto"/>
+          <w:u w:val="none"/>
+          <w:shd w:val="clear" w:color="auto" w:fill="FFFFFF"/>
+        </w:rPr>
+        <w:t>Spring</w:t>
+      </w:r>
+      <w:proofErr w:type="gramEnd"/>
+      <w:r>
+        <w:rPr>
+          <w:rStyle w:val="Hyperlink"/>
+          <w:rFonts w:ascii="Arial" w:eastAsiaTheme="minorHAnsi" w:hAnsi="Arial" w:cs="Arial"/>
+          <w:color w:val="auto"/>
+          <w:u w:val="none"/>
+          <w:shd w:val="clear" w:color="auto" w:fill="FFFFFF"/>
+        </w:rPr>
+        <w:t xml:space="preserve"> 2021. </w:t>
       </w:r>
       <w:r>
         <w:rPr>
@@ -4078,6 +4142,7 @@
         </w:rPr>
         <w:t xml:space="preserve"> Forecasting</w:t>
       </w:r>
+      <w:proofErr w:type="gramStart"/>
       <w:r>
         <w:rPr>
           <w:rStyle w:val="Hyperlink"/>
@@ -4098,16 +4163,32 @@
         </w:rPr>
         <w:t xml:space="preserve"> </w:t>
       </w:r>
-      <w:hyperlink r:id="rId28" w:history="1">
-        <w:r>
-          <w:rPr>
-            <w:rStyle w:val="Hyperlink"/>
-            <w:rFonts w:ascii="Arial" w:eastAsiaTheme="minorHAnsi" w:hAnsi="Arial" w:cs="Arial"/>
-            <w:shd w:val="clear" w:color="auto" w:fill="FFFFFF"/>
-          </w:rPr>
-          <w:t>https://doi.org/10.1175/WAF-D-21-0112.1</w:t>
-        </w:r>
-      </w:hyperlink>
+      <w:proofErr w:type="gramEnd"/>
+      <w:r>
+        <w:fldChar w:fldCharType="begin"/>
+      </w:r>
+      <w:r>
+        <w:instrText xml:space="preserve"> HYPERLINK "https://doi.org/10.1175/WAF-D-21-0112.1" </w:instrText>
+      </w:r>
+      <w:r>
+        <w:fldChar w:fldCharType="separate"/>
+      </w:r>
+      <w:r>
+        <w:rPr>
+          <w:rStyle w:val="Hyperlink"/>
+          <w:rFonts w:ascii="Arial" w:eastAsiaTheme="minorHAnsi" w:hAnsi="Arial" w:cs="Arial"/>
+          <w:shd w:val="clear" w:color="auto" w:fill="FFFFFF"/>
+        </w:rPr>
+        <w:t>https://doi.org/10.1175/WAF-D-21-0112.1</w:t>
+      </w:r>
+      <w:r>
+        <w:rPr>
+          <w:rStyle w:val="Hyperlink"/>
+          <w:rFonts w:ascii="Arial" w:eastAsiaTheme="minorHAnsi" w:hAnsi="Arial" w:cs="Arial"/>
+          <w:shd w:val="clear" w:color="auto" w:fill="FFFFFF"/>
+        </w:rPr>
+        <w:fldChar w:fldCharType="end"/>
+      </w:r>
     </w:p>
     <w:p>
       <w:pPr>
@@ -4273,7 +4354,7 @@
         </w:rPr>
         <w:t xml:space="preserve">. </w:t>
       </w:r>
-      <w:hyperlink r:id="rId29" w:tgtFrame="_blank" w:history="1">
+      <w:hyperlink r:id="rId28" w:tgtFrame="_blank" w:history="1">
         <w:r>
           <w:rPr>
             <w:rFonts w:ascii="Arial" w:eastAsiaTheme="minorHAnsi" w:hAnsi="Arial" w:cs="Arial"/>
@@ -4290,7 +4371,7 @@
         </w:rPr>
         <w:t xml:space="preserve"> or </w:t>
       </w:r>
-      <w:hyperlink r:id="rId30" w:tgtFrame="_blank" w:history="1">
+      <w:hyperlink r:id="rId29" w:tgtFrame="_blank" w:history="1">
         <w:r>
           <w:rPr>
             <w:rFonts w:ascii="Arial" w:eastAsiaTheme="minorHAnsi" w:hAnsi="Arial" w:cs="Arial"/>
@@ -4424,7 +4505,7 @@
         </w:rPr>
         <w:t xml:space="preserve">. </w:t>
       </w:r>
-      <w:hyperlink r:id="rId31" w:history="1">
+      <w:hyperlink r:id="rId30" w:history="1">
         <w:r>
           <w:rPr>
             <w:rStyle w:val="Hyperlink"/>
@@ -4708,7 +4789,7 @@
         </w:rPr>
         <w:t xml:space="preserve">, </w:t>
       </w:r>
-      <w:hyperlink r:id="rId32" w:history="1">
+      <w:hyperlink r:id="rId31" w:history="1">
         <w:r>
           <w:rPr>
             <w:rStyle w:val="Hyperlink"/>
@@ -4935,7 +5016,7 @@
         </w:rPr>
         <w:t xml:space="preserve"> </w:t>
       </w:r>
-      <w:hyperlink r:id="rId33" w:history="1">
+      <w:hyperlink r:id="rId32" w:history="1">
         <w:r>
           <w:rPr>
             <w:rStyle w:val="Hyperlink"/>
@@ -5086,7 +5167,7 @@
         </w:rPr>
         <w:t xml:space="preserve">2917-2938. </w:t>
       </w:r>
-      <w:hyperlink r:id="rId34" w:history="1">
+      <w:hyperlink r:id="rId33" w:history="1">
         <w:r>
           <w:rPr>
             <w:rStyle w:val="Hyperlink"/>
@@ -5230,7 +5311,7 @@
         </w:rPr>
         <w:t> e14. </w:t>
       </w:r>
-      <w:hyperlink r:id="rId35" w:tgtFrame="_blank" w:history="1">
+      <w:hyperlink r:id="rId34" w:tgtFrame="_blank" w:history="1">
         <w:r>
           <w:rPr>
             <w:rFonts w:ascii="Arial" w:eastAsiaTheme="minorHAnsi" w:hAnsi="Arial" w:cs="Arial"/>
@@ -5293,8 +5374,19 @@
           <w:color w:val="C00000"/>
           <w:shd w:val="clear" w:color="auto" w:fill="FFFFFF"/>
         </w:rPr>
-        <w:t>Abdolali, A</w:t>
-      </w:r>
+        <w:t xml:space="preserve">Abdolali, </w:t>
+      </w:r>
+      <w:proofErr w:type="gramStart"/>
+      <w:r>
+        <w:rPr>
+          <w:rFonts w:ascii="Arial" w:eastAsiaTheme="minorHAnsi" w:hAnsi="Arial" w:cs="Arial"/>
+          <w:b/>
+          <w:color w:val="C00000"/>
+          <w:shd w:val="clear" w:color="auto" w:fill="FFFFFF"/>
+        </w:rPr>
+        <w:t>A</w:t>
+      </w:r>
+      <w:proofErr w:type="gramEnd"/>
       <w:r>
         <w:rPr>
           <w:rFonts w:ascii="Arial" w:eastAsiaTheme="minorHAnsi" w:hAnsi="Arial" w:cs="Arial"/>
@@ -5387,7 +5479,7 @@
         </w:rPr>
         <w:t xml:space="preserve">. 2021. </w:t>
       </w:r>
-      <w:hyperlink r:id="rId36" w:history="1">
+      <w:hyperlink r:id="rId35" w:history="1">
         <w:r>
           <w:rPr>
             <w:rStyle w:val="Hyperlink"/>
@@ -5432,7 +5524,7 @@
         </w:rPr>
         <w:t> </w:t>
       </w:r>
-      <w:hyperlink r:id="rId37" w:history="1">
+      <w:hyperlink r:id="rId36" w:history="1">
         <w:r>
           <w:rPr>
             <w:rStyle w:val="Hyperlink"/>
@@ -5453,7 +5545,7 @@
         </w:rPr>
         <w:t>, </w:t>
       </w:r>
-      <w:hyperlink r:id="rId38" w:history="1">
+      <w:hyperlink r:id="rId37" w:history="1">
         <w:r>
           <w:rPr>
             <w:rStyle w:val="Hyperlink"/>
@@ -5485,7 +5577,7 @@
           <w:t xml:space="preserve"> van den Dool</w:t>
         </w:r>
       </w:hyperlink>
-      <w:hyperlink r:id="rId39" w:anchor="affiliation0" w:history="1">
+      <w:hyperlink r:id="rId38" w:anchor="affiliation0" w:history="1">
         <w:r>
           <w:rPr>
             <w:rStyle w:val="Hyperlink"/>
@@ -5505,7 +5597,7 @@
         </w:rPr>
         <w:t>, </w:t>
       </w:r>
-      <w:hyperlink r:id="rId40" w:history="1">
+      <w:hyperlink r:id="rId39" w:history="1">
         <w:r>
           <w:rPr>
             <w:rStyle w:val="Hyperlink"/>
@@ -5557,7 +5649,7 @@
           <w:t>Wu</w:t>
         </w:r>
       </w:hyperlink>
-      <w:hyperlink r:id="rId41" w:anchor="affiliation0" w:history="1"/>
+      <w:hyperlink r:id="rId40" w:anchor="affiliation0" w:history="1"/>
       <w:r>
         <w:rPr>
           <w:rFonts w:ascii="Arial" w:eastAsiaTheme="minorHAnsi" w:hAnsi="Arial" w:cs="Arial"/>
@@ -5565,7 +5657,7 @@
         </w:rPr>
         <w:t>, and </w:t>
       </w:r>
-      <w:hyperlink r:id="rId42" w:history="1">
+      <w:hyperlink r:id="rId41" w:history="1">
         <w:r>
           <w:rPr>
             <w:rStyle w:val="Hyperlink"/>
@@ -5636,8 +5728,6 @@
         </w:rPr>
         <w:t>ther and</w:t>
       </w:r>
-      <w:bookmarkStart w:id="0" w:name="_GoBack"/>
-      <w:bookmarkEnd w:id="0"/>
       <w:r>
         <w:rPr>
           <w:rFonts w:ascii="Arial" w:eastAsiaTheme="minorHAnsi" w:hAnsi="Arial" w:cs="Arial"/>
@@ -5670,7 +5760,7 @@
         </w:rPr>
         <w:t xml:space="preserve">, </w:t>
       </w:r>
-      <w:hyperlink r:id="rId43" w:history="1">
+      <w:hyperlink r:id="rId42" w:history="1">
         <w:r>
           <w:rPr>
             <w:rStyle w:val="Hyperlink"/>
@@ -5948,7 +6038,7 @@
         </w:rPr>
         <w:t xml:space="preserve">519-538. </w:t>
       </w:r>
-      <w:hyperlink r:id="rId44" w:history="1">
+      <w:hyperlink r:id="rId43" w:history="1">
         <w:r>
           <w:rPr>
             <w:rStyle w:val="Hyperlink"/>
@@ -6160,7 +6250,7 @@
         </w:rPr>
         <w:t>48, </w:t>
       </w:r>
-      <w:hyperlink r:id="rId45" w:history="1">
+      <w:hyperlink r:id="rId44" w:history="1">
         <w:r>
           <w:rPr>
             <w:rStyle w:val="Hyperlink"/>
@@ -6386,7 +6476,7 @@
         </w:rPr>
         <w:t xml:space="preserve">, 1372-1394. </w:t>
       </w:r>
-      <w:hyperlink r:id="rId46" w:history="1">
+      <w:hyperlink r:id="rId45" w:history="1">
         <w:r>
           <w:rPr>
             <w:rStyle w:val="Hyperlink"/>
@@ -6514,7 +6604,7 @@
         </w:rPr>
         <w:t xml:space="preserve">, 1-20, </w:t>
       </w:r>
-      <w:hyperlink r:id="rId47" w:history="1">
+      <w:hyperlink r:id="rId46" w:history="1">
         <w:r>
           <w:rPr>
             <w:rStyle w:val="Hyperlink"/>
@@ -6651,7 +6741,7 @@
         </w:rPr>
         <w:t xml:space="preserve"> </w:t>
       </w:r>
-      <w:hyperlink r:id="rId48" w:history="1">
+      <w:hyperlink r:id="rId47" w:history="1">
         <w:r>
           <w:rPr>
             <w:rStyle w:val="Hyperlink"/>
@@ -6872,7 +6962,7 @@
         </w:rPr>
         <w:t xml:space="preserve"> </w:t>
       </w:r>
-      <w:hyperlink r:id="rId49" w:history="1">
+      <w:hyperlink r:id="rId48" w:history="1">
         <w:r>
           <w:rPr>
             <w:rStyle w:val="Hyperlink"/>
@@ -6990,7 +7080,7 @@
         </w:rPr>
         <w:t> </w:t>
       </w:r>
-      <w:hyperlink r:id="rId50" w:tgtFrame="_blank" w:history="1">
+      <w:hyperlink r:id="rId49" w:tgtFrame="_blank" w:history="1">
         <w:r>
           <w:rPr>
             <w:rStyle w:val="Hyperlink"/>
@@ -7142,7 +7232,7 @@
         </w:rPr>
         <w:t xml:space="preserve">, 1-16, </w:t>
       </w:r>
-      <w:hyperlink r:id="rId51" w:history="1">
+      <w:hyperlink r:id="rId50" w:history="1">
         <w:r>
           <w:rPr>
             <w:rStyle w:val="Hyperlink"/>
@@ -7282,7 +7372,7 @@
         </w:rPr>
         <w:t xml:space="preserve"> </w:t>
       </w:r>
-      <w:hyperlink r:id="rId52" w:history="1">
+      <w:hyperlink r:id="rId51" w:history="1">
         <w:r>
           <w:rPr>
             <w:rStyle w:val="Hyperlink"/>
@@ -7371,7 +7461,7 @@
         </w:rPr>
         <w:t xml:space="preserve">. </w:t>
       </w:r>
-      <w:hyperlink r:id="rId53" w:history="1">
+      <w:hyperlink r:id="rId52" w:history="1">
         <w:r>
           <w:rPr>
             <w:rStyle w:val="Hyperlink"/>
@@ -7725,7 +7815,7 @@
         </w:rPr>
         <w:t xml:space="preserve"> </w:t>
       </w:r>
-      <w:hyperlink r:id="rId54" w:history="1">
+      <w:hyperlink r:id="rId53" w:history="1">
         <w:r>
           <w:rPr>
             <w:rStyle w:val="Hyperlink"/>
@@ -7928,7 +8018,7 @@
         </w:rPr>
         <w:t xml:space="preserve">. </w:t>
       </w:r>
-      <w:hyperlink r:id="rId55" w:history="1">
+      <w:hyperlink r:id="rId54" w:history="1">
         <w:r>
           <w:rPr>
             <w:rStyle w:val="Hyperlink"/>
@@ -8066,7 +8156,7 @@
         </w:rPr>
         <w:t xml:space="preserve">679-695. </w:t>
       </w:r>
-      <w:hyperlink r:id="rId56" w:history="1">
+      <w:hyperlink r:id="rId55" w:history="1">
         <w:r>
           <w:rPr>
             <w:rStyle w:val="Hyperlink"/>
@@ -8161,7 +8251,7 @@
         </w:rPr>
         <w:t xml:space="preserve">A108. </w:t>
       </w:r>
-      <w:hyperlink r:id="rId57" w:history="1">
+      <w:hyperlink r:id="rId56" w:history="1">
         <w:r>
           <w:rPr>
             <w:rStyle w:val="Hyperlink"/>
@@ -8398,7 +8488,7 @@
         </w:rPr>
         <w:t xml:space="preserve">, 1945-1959. </w:t>
       </w:r>
-      <w:hyperlink r:id="rId58" w:history="1">
+      <w:hyperlink r:id="rId57" w:history="1">
         <w:r>
           <w:rPr>
             <w:rStyle w:val="Hyperlink"/>
@@ -8614,7 +8704,7 @@
         </w:rPr>
         <w:t xml:space="preserve"> </w:t>
       </w:r>
-      <w:hyperlink r:id="rId59" w:history="1">
+      <w:hyperlink r:id="rId58" w:history="1">
         <w:r>
           <w:rPr>
             <w:rStyle w:val="Hyperlink"/>
@@ -8919,7 +9009,7 @@
         </w:rPr>
         <w:t xml:space="preserve">, </w:t>
       </w:r>
-      <w:hyperlink r:id="rId60" w:history="1">
+      <w:hyperlink r:id="rId59" w:history="1">
         <w:r>
           <w:rPr>
             <w:rStyle w:val="Hyperlink"/>
@@ -9187,7 +9277,7 @@
         </w:rPr>
         <w:t xml:space="preserve">. </w:t>
       </w:r>
-      <w:hyperlink r:id="rId61" w:history="1">
+      <w:hyperlink r:id="rId60" w:history="1">
         <w:r>
           <w:rPr>
             <w:rStyle w:val="Hyperlink"/>
@@ -9410,7 +9500,7 @@
         </w:rPr>
         <w:t xml:space="preserve">, </w:t>
       </w:r>
-      <w:hyperlink r:id="rId62" w:history="1">
+      <w:hyperlink r:id="rId61" w:history="1">
         <w:r>
           <w:rPr>
             <w:rStyle w:val="Hyperlink"/>
@@ -9572,7 +9662,7 @@
         </w:rPr>
         <w:t xml:space="preserve">, 103656, </w:t>
       </w:r>
-      <w:hyperlink r:id="rId63" w:history="1">
+      <w:hyperlink r:id="rId62" w:history="1">
         <w:r>
           <w:rPr>
             <w:rStyle w:val="Hyperlink"/>
@@ -9684,7 +9774,7 @@
         </w:rPr>
         <w:t xml:space="preserve">, 22 pp. </w:t>
       </w:r>
-      <w:hyperlink r:id="rId64" w:history="1">
+      <w:hyperlink r:id="rId63" w:history="1">
         <w:r>
           <w:rPr>
             <w:rStyle w:val="Hyperlink"/>
@@ -9763,7 +9853,7 @@
         </w:rPr>
         <w:t xml:space="preserve">, </w:t>
       </w:r>
-      <w:hyperlink r:id="rId65" w:history="1">
+      <w:hyperlink r:id="rId64" w:history="1">
         <w:r>
           <w:rPr>
             <w:rStyle w:val="Hyperlink"/>
@@ -9821,7 +9911,7 @@
         </w:rPr>
         <w:t xml:space="preserve">, 2020: A documentation of the NMMB’s nesting capabilities and mechanisms. NOAA/NCEP Office Note 503.  </w:t>
       </w:r>
-      <w:hyperlink r:id="rId66" w:history="1">
+      <w:hyperlink r:id="rId65" w:history="1">
         <w:r>
           <w:rPr>
             <w:rStyle w:val="Hyperlink"/>
@@ -10028,7 +10118,7 @@
         </w:rPr>
         <w:t xml:space="preserve">, 405–419 (2020). </w:t>
       </w:r>
-      <w:hyperlink r:id="rId67" w:history="1">
+      <w:hyperlink r:id="rId66" w:history="1">
         <w:r>
           <w:rPr>
             <w:rStyle w:val="Hyperlink"/>
@@ -10200,6 +10290,7 @@
         </w:rPr>
         <w:t>Ocean Modelling</w:t>
       </w:r>
+      <w:proofErr w:type="gramStart"/>
       <w:r>
         <w:rPr>
           <w:rStyle w:val="Hyperlink"/>
@@ -10235,6 +10326,7 @@
         </w:rPr>
         <w:t>149</w:t>
       </w:r>
+      <w:proofErr w:type="gramEnd"/>
       <w:r>
         <w:rPr>
           <w:rStyle w:val="Hyperlink"/>
@@ -10246,7 +10338,7 @@
         </w:rPr>
         <w:t xml:space="preserve">, May 2020, </w:t>
       </w:r>
-      <w:hyperlink r:id="rId68" w:tgtFrame="_blank" w:tooltip="Persistent link using digital object identifier" w:history="1">
+      <w:hyperlink r:id="rId67" w:tgtFrame="_blank" w:tooltip="Persistent link using digital object identifier" w:history="1">
         <w:r>
           <w:rPr>
             <w:rStyle w:val="Hyperlink"/>
@@ -10440,7 +10532,7 @@
         </w:rPr>
         <w:t xml:space="preserve">, 1913-1922. </w:t>
       </w:r>
-      <w:hyperlink r:id="rId69" w:tgtFrame="_blank" w:history="1">
+      <w:hyperlink r:id="rId68" w:tgtFrame="_blank" w:history="1">
         <w:r>
           <w:rPr>
             <w:rStyle w:val="Hyperlink"/>
@@ -10473,6 +10565,7 @@
         </w:rPr>
         <w:t xml:space="preserve">Chen, J., J. Z. Wang, </w:t>
       </w:r>
+      <w:proofErr w:type="gramStart"/>
       <w:r>
         <w:rPr>
           <w:rFonts w:ascii="Arial" w:eastAsia="Times New Roman" w:hAnsi="Arial" w:cs="Arial"/>
@@ -10483,7 +10576,20 @@
           <w:szCs w:val="24"/>
           <w:shd w:val="clear" w:color="auto" w:fill="FCFCFC"/>
         </w:rPr>
-        <w:t>J. Du</w:t>
+        <w:t>J</w:t>
+      </w:r>
+      <w:proofErr w:type="gramEnd"/>
+      <w:r>
+        <w:rPr>
+          <w:rFonts w:ascii="Arial" w:eastAsia="Times New Roman" w:hAnsi="Arial" w:cs="Arial"/>
+          <w:b/>
+          <w:bCs/>
+          <w:color w:val="333333"/>
+          <w:sz w:val="24"/>
+          <w:szCs w:val="24"/>
+          <w:shd w:val="clear" w:color="auto" w:fill="FCFCFC"/>
+        </w:rPr>
+        <w:t>. Du</w:t>
       </w:r>
       <w:r>
         <w:rPr>
@@ -10539,6 +10645,7 @@
         </w:rPr>
         <w:t>, 1149-1168</w:t>
       </w:r>
+      <w:proofErr w:type="gramStart"/>
       <w:r>
         <w:rPr>
           <w:rFonts w:ascii="Arial" w:eastAsia="Times New Roman" w:hAnsi="Arial" w:cs="Arial"/>
@@ -10549,19 +10656,38 @@
         </w:rPr>
         <w:t>,  </w:t>
       </w:r>
-      <w:hyperlink r:id="rId70" w:tgtFrame="_blank" w:history="1">
-        <w:r>
-          <w:rPr>
-            <w:rStyle w:val="Hyperlink"/>
-            <w:rFonts w:ascii="Arial" w:eastAsia="Times New Roman" w:hAnsi="Arial" w:cs="Arial"/>
-            <w:color w:val="4472C4" w:themeColor="accent1"/>
-            <w:sz w:val="24"/>
-            <w:szCs w:val="24"/>
-            <w:shd w:val="clear" w:color="auto" w:fill="FCFCFC"/>
-          </w:rPr>
-          <w:t>https://doi.org/10.1002/qj.3730</w:t>
-        </w:r>
-      </w:hyperlink>
+      <w:proofErr w:type="gramEnd"/>
+      <w:r>
+        <w:fldChar w:fldCharType="begin"/>
+      </w:r>
+      <w:r>
+        <w:instrText xml:space="preserve"> HYPERLINK "https://doi.org/10.1002/qj.3730" \t "_blank" </w:instrText>
+      </w:r>
+      <w:r>
+        <w:fldChar w:fldCharType="separate"/>
+      </w:r>
+      <w:r>
+        <w:rPr>
+          <w:rStyle w:val="Hyperlink"/>
+          <w:rFonts w:ascii="Arial" w:eastAsia="Times New Roman" w:hAnsi="Arial" w:cs="Arial"/>
+          <w:color w:val="4472C4" w:themeColor="accent1"/>
+          <w:sz w:val="24"/>
+          <w:szCs w:val="24"/>
+          <w:shd w:val="clear" w:color="auto" w:fill="FCFCFC"/>
+        </w:rPr>
+        <w:t>https://doi.org/10.1002/qj.3730</w:t>
+      </w:r>
+      <w:r>
+        <w:rPr>
+          <w:rStyle w:val="Hyperlink"/>
+          <w:rFonts w:ascii="Arial" w:eastAsia="Times New Roman" w:hAnsi="Arial" w:cs="Arial"/>
+          <w:color w:val="4472C4" w:themeColor="accent1"/>
+          <w:sz w:val="24"/>
+          <w:szCs w:val="24"/>
+          <w:shd w:val="clear" w:color="auto" w:fill="FCFCFC"/>
+        </w:rPr>
+        <w:fldChar w:fldCharType="end"/>
+      </w:r>
       <w:r>
         <w:rPr>
           <w:rFonts w:ascii="Arial" w:eastAsia="Times New Roman" w:hAnsi="Arial" w:cs="Arial"/>
@@ -10716,7 +10842,7 @@
         </w:rPr>
         <w:t xml:space="preserve">, 617. </w:t>
       </w:r>
-      <w:hyperlink r:id="rId71" w:history="1">
+      <w:hyperlink r:id="rId69" w:history="1">
         <w:r>
           <w:rPr>
             <w:rStyle w:val="Hyperlink"/>
@@ -10801,7 +10927,7 @@
         </w:rPr>
         <w:t>, </w:t>
       </w:r>
-      <w:hyperlink r:id="rId72" w:tgtFrame="_blank" w:history="1">
+      <w:hyperlink r:id="rId70" w:tgtFrame="_blank" w:history="1">
         <w:r>
           <w:rPr>
             <w:rStyle w:val="Hyperlink"/>
@@ -10908,7 +11034,7 @@
         </w:rPr>
         <w:t xml:space="preserve"> </w:t>
       </w:r>
-      <w:hyperlink r:id="rId73" w:history="1">
+      <w:hyperlink r:id="rId71" w:history="1">
         <w:r>
           <w:rPr>
             <w:rStyle w:val="Hyperlink"/>
@@ -11821,7 +11947,7 @@
         </w:rPr>
         <w:t xml:space="preserve">, E1718-E1742. </w:t>
       </w:r>
-      <w:hyperlink r:id="rId74" w:tgtFrame="_blank" w:history="1">
+      <w:hyperlink r:id="rId72" w:tgtFrame="_blank" w:history="1">
         <w:r>
           <w:rPr>
             <w:rStyle w:val="Hyperlink"/>
@@ -12088,7 +12214,7 @@
         </w:rPr>
         <w:t xml:space="preserve">, 1447-1458. </w:t>
       </w:r>
-      <w:hyperlink r:id="rId75" w:tgtFrame="_blank" w:history="1">
+      <w:hyperlink r:id="rId73" w:tgtFrame="_blank" w:history="1">
         <w:r>
           <w:rPr>
             <w:rStyle w:val="Hyperlink"/>
@@ -12327,7 +12453,7 @@
         </w:rPr>
         <w:t xml:space="preserve">), </w:t>
       </w:r>
-      <w:hyperlink r:id="rId76" w:history="1">
+      <w:hyperlink r:id="rId74" w:history="1">
         <w:r>
           <w:rPr>
             <w:rStyle w:val="Hyperlink"/>
@@ -12625,7 +12751,7 @@
         </w:rPr>
         <w:t xml:space="preserve">, </w:t>
       </w:r>
-      <w:hyperlink r:id="rId77" w:history="1">
+      <w:hyperlink r:id="rId75" w:history="1">
         <w:r>
           <w:rPr>
             <w:rStyle w:val="Hyperlink"/>
@@ -12737,7 +12863,7 @@
         </w:rPr>
         <w:t xml:space="preserve">. 2020, 8, 308. </w:t>
       </w:r>
-      <w:hyperlink r:id="rId78" w:history="1">
+      <w:hyperlink r:id="rId76" w:history="1">
         <w:r>
           <w:rPr>
             <w:rStyle w:val="Hyperlink"/>
@@ -12864,7 +12990,7 @@
         </w:rPr>
         <w:t>, 977–996, </w:t>
       </w:r>
-      <w:hyperlink r:id="rId79" w:tgtFrame="_blank" w:history="1">
+      <w:hyperlink r:id="rId77" w:tgtFrame="_blank" w:history="1">
         <w:r>
           <w:rPr>
             <w:rStyle w:val="Hyperlink"/>
@@ -13024,7 +13150,7 @@
           <w:rFonts w:ascii="Arial" w:hAnsi="Arial" w:cs="Arial"/>
         </w:rPr>
       </w:pPr>
-      <w:hyperlink r:id="rId80" w:history="1">
+      <w:hyperlink r:id="rId78" w:history="1">
         <w:r>
           <w:rPr>
             <w:rStyle w:val="Hyperlink"/>
@@ -13158,7 +13284,7 @@
         </w:rPr>
         <w:t>, 1395–1416, </w:t>
       </w:r>
-      <w:hyperlink r:id="rId81" w:tgtFrame="_blank" w:history="1">
+      <w:hyperlink r:id="rId79" w:tgtFrame="_blank" w:history="1">
         <w:r>
           <w:rPr>
             <w:rStyle w:val="Hyperlink"/>
@@ -13248,7 +13374,7 @@
         </w:rPr>
         <w:t>, 2567–2590, </w:t>
       </w:r>
-      <w:hyperlink r:id="rId82" w:tgtFrame="_blank" w:history="1">
+      <w:hyperlink r:id="rId80" w:tgtFrame="_blank" w:history="1">
         <w:r>
           <w:rPr>
             <w:rStyle w:val="Hyperlink"/>
@@ -13309,7 +13435,7 @@
         </w:rPr>
         <w:t xml:space="preserve">, 2020: Description and some formal properties of beta filters; compact support quasi-Gaussian convolution operators with applications to the construction of spatial covariances. NOAA/NCEP Office Note 498.  </w:t>
       </w:r>
-      <w:hyperlink r:id="rId83" w:history="1">
+      <w:hyperlink r:id="rId81" w:history="1">
         <w:r>
           <w:rPr>
             <w:rStyle w:val="Hyperlink"/>
@@ -13358,7 +13484,7 @@
         </w:rPr>
         <w:t xml:space="preserve"> 2020: A formulation of the hexad algorithm using the geometry of the Fano projective plane. NOAA/NCEP Office Note 499. </w:t>
       </w:r>
-      <w:hyperlink r:id="rId84" w:history="1">
+      <w:hyperlink r:id="rId82" w:history="1">
         <w:r>
           <w:rPr>
             <w:rStyle w:val="Hyperlink"/>
@@ -13395,9 +13521,27 @@
           <w:sz w:val="24"/>
           <w:szCs w:val="24"/>
         </w:rPr>
-        <w:t xml:space="preserve">, 2020: A formulation of the decad algorithm using the symmetries of the Galois field, GF(16). NOAA/NCEP Office Note 500. </w:t>
-      </w:r>
-      <w:hyperlink r:id="rId85" w:history="1">
+        <w:t xml:space="preserve">, 2020: A formulation of the decad algorithm using the symmetries of the Galois field, </w:t>
+      </w:r>
+      <w:proofErr w:type="gramStart"/>
+      <w:r>
+        <w:rPr>
+          <w:rFonts w:ascii="Arial" w:hAnsi="Arial" w:cs="Arial"/>
+          <w:sz w:val="24"/>
+          <w:szCs w:val="24"/>
+        </w:rPr>
+        <w:t>GF(</w:t>
+      </w:r>
+      <w:proofErr w:type="gramEnd"/>
+      <w:r>
+        <w:rPr>
+          <w:rFonts w:ascii="Arial" w:hAnsi="Arial" w:cs="Arial"/>
+          <w:sz w:val="24"/>
+          <w:szCs w:val="24"/>
+        </w:rPr>
+        <w:t xml:space="preserve">16). NOAA/NCEP Office Note 500. </w:t>
+      </w:r>
+      <w:hyperlink r:id="rId83" w:history="1">
         <w:r>
           <w:rPr>
             <w:rStyle w:val="Hyperlink"/>
@@ -13466,7 +13610,7 @@
         </w:rPr>
         <w:t xml:space="preserve">, 2020: Solving the Laplace equation in a right-angled bicorn and constructing smooth functions for conformal overset grids. NOAA/NCEP Office Note 501. </w:t>
       </w:r>
-      <w:hyperlink r:id="rId86" w:history="1">
+      <w:hyperlink r:id="rId84" w:history="1">
         <w:r>
           <w:rPr>
             <w:rStyle w:val="Hyperlink"/>
@@ -14039,7 +14183,7 @@
         </w:rPr>
         <w:t xml:space="preserve">. </w:t>
       </w:r>
-      <w:hyperlink r:id="rId87" w:tgtFrame="_blank" w:history="1">
+      <w:hyperlink r:id="rId85" w:tgtFrame="_blank" w:history="1">
         <w:r>
           <w:rPr>
             <w:rStyle w:val="Hyperlink"/>
@@ -14132,7 +14276,7 @@
         </w:rPr>
         <w:t>, e2020WR027556. </w:t>
       </w:r>
-      <w:hyperlink r:id="rId88" w:tgtFrame="_blank" w:history="1">
+      <w:hyperlink r:id="rId86" w:tgtFrame="_blank" w:history="1">
         <w:r>
           <w:rPr>
             <w:rStyle w:val="Hyperlink"/>
@@ -14358,7 +14502,7 @@
         </w:rPr>
         <w:t xml:space="preserve">, 601, </w:t>
       </w:r>
-      <w:hyperlink r:id="rId89" w:history="1">
+      <w:hyperlink r:id="rId87" w:history="1">
         <w:r>
           <w:rPr>
             <w:rStyle w:val="Hyperlink"/>
@@ -14754,7 +14898,7 @@
         </w:rPr>
         <w:t xml:space="preserve"> </w:t>
       </w:r>
-      <w:hyperlink r:id="rId90" w:history="1">
+      <w:hyperlink r:id="rId88" w:history="1">
         <w:r>
           <w:rPr>
             <w:rStyle w:val="Hyperlink"/>
@@ -15013,7 +15157,7 @@
         </w:rPr>
         <w:t xml:space="preserve">, 2971-2995. </w:t>
       </w:r>
-      <w:hyperlink r:id="rId91" w:tgtFrame="_blank" w:history="1">
+      <w:hyperlink r:id="rId89" w:tgtFrame="_blank" w:history="1">
         <w:r>
           <w:rPr>
             <w:rStyle w:val="Hyperlink"/>
@@ -15425,7 +15569,7 @@
         </w:rPr>
         <w:t xml:space="preserve">, E968-E987. </w:t>
       </w:r>
-      <w:hyperlink r:id="rId92" w:tgtFrame="_blank" w:history="1">
+      <w:hyperlink r:id="rId90" w:tgtFrame="_blank" w:history="1">
         <w:r>
           <w:rPr>
             <w:rStyle w:val="Hyperlink"/>
@@ -15530,7 +15674,7 @@
       <w:r>
         <w:t xml:space="preserve"> </w:t>
       </w:r>
-      <w:hyperlink r:id="rId93" w:history="1">
+      <w:hyperlink r:id="rId91" w:history="1">
         <w:r>
           <w:rPr>
             <w:rStyle w:val="Hyperlink"/>
@@ -15621,7 +15765,7 @@
         </w:rPr>
         <w:t xml:space="preserve">, </w:t>
       </w:r>
-      <w:hyperlink r:id="rId94" w:history="1">
+      <w:hyperlink r:id="rId92" w:history="1">
         <w:r>
           <w:rPr>
             <w:rStyle w:val="Hyperlink"/>
@@ -15767,7 +15911,21 @@
         <w:rPr>
           <w:rFonts w:ascii="Arial" w:hAnsi="Arial" w:cs="Arial"/>
         </w:rPr>
-        <w:t xml:space="preserve">, 2020 : The Impact of Stochastic Physics-Based Hybrid GSI/EnKF Data Assimilation on Hurricane Forecasts Using EMC Operational Hurricane Modeling System, </w:t>
+        <w:t xml:space="preserve">, </w:t>
+      </w:r>
+      <w:proofErr w:type="gramStart"/>
+      <w:r>
+        <w:rPr>
+          <w:rFonts w:ascii="Arial" w:hAnsi="Arial" w:cs="Arial"/>
+        </w:rPr>
+        <w:t>2020 :</w:t>
+      </w:r>
+      <w:proofErr w:type="gramEnd"/>
+      <w:r>
+        <w:rPr>
+          <w:rFonts w:ascii="Arial" w:hAnsi="Arial" w:cs="Arial"/>
+        </w:rPr>
+        <w:t xml:space="preserve"> The Impact of Stochastic Physics-Based Hybrid GSI/EnKF Data Assimilation on Hurricane Forecasts Using EMC Operational Hurricane Modeling System, </w:t>
       </w:r>
       <w:r>
         <w:rPr>
@@ -15797,7 +15955,7 @@
         </w:rPr>
         <w:t xml:space="preserve">20 pp. </w:t>
       </w:r>
-      <w:hyperlink r:id="rId95" w:tgtFrame="_blank" w:history="1">
+      <w:hyperlink r:id="rId93" w:tgtFrame="_blank" w:history="1">
         <w:r>
           <w:rPr>
             <w:rStyle w:val="Hyperlink"/>
@@ -15897,7 +16055,7 @@
         </w:rPr>
         <w:t xml:space="preserve">, </w:t>
       </w:r>
-      <w:hyperlink r:id="rId96" w:history="1">
+      <w:hyperlink r:id="rId94" w:history="1">
         <w:r>
           <w:rPr>
             <w:rStyle w:val="Hyperlink"/>
@@ -16114,7 +16272,7 @@
         </w:rPr>
         <w:t xml:space="preserve">, 1889-1908. </w:t>
       </w:r>
-      <w:hyperlink r:id="rId97" w:tgtFrame="_blank" w:history="1">
+      <w:hyperlink r:id="rId95" w:tgtFrame="_blank" w:history="1">
         <w:r>
           <w:rPr>
             <w:rStyle w:val="Hyperlink"/>
@@ -16230,7 +16388,7 @@
         </w:rPr>
         <w:t xml:space="preserve">, </w:t>
       </w:r>
-      <w:hyperlink r:id="rId98" w:history="1">
+      <w:hyperlink r:id="rId96" w:history="1">
         <w:r>
           <w:rPr>
             <w:rStyle w:val="Hyperlink"/>
@@ -16451,7 +16609,7 @@
         </w:rPr>
         <w:t xml:space="preserve">, ES473-ES491. </w:t>
       </w:r>
-      <w:hyperlink r:id="rId99" w:tgtFrame="_blank" w:history="1">
+      <w:hyperlink r:id="rId97" w:tgtFrame="_blank" w:history="1">
         <w:r>
           <w:rPr>
             <w:rStyle w:val="Hyperlink"/>
@@ -16841,7 +16999,7 @@
         </w:rPr>
         <w:t xml:space="preserve">, 113-127. </w:t>
       </w:r>
-      <w:hyperlink r:id="rId100" w:tgtFrame="_blank" w:history="1">
+      <w:hyperlink r:id="rId98" w:tgtFrame="_blank" w:history="1">
         <w:r>
           <w:rPr>
             <w:rStyle w:val="Hyperlink"/>
@@ -16912,7 +17070,27 @@
           <w:sz w:val="24"/>
           <w:szCs w:val="24"/>
         </w:rPr>
-        <w:t> Y.-J. Chen, and T. Rolinski, 2019:  FireBuster—A web application for high-resolution fire weather modeling. </w:t>
+        <w:t> Y.-J. Chen, and T. Rolinski, 2019:  FireBuster—</w:t>
+      </w:r>
+      <w:proofErr w:type="gramStart"/>
+      <w:r>
+        <w:rPr>
+          <w:rFonts w:ascii="Arial" w:eastAsia="Times New Roman" w:hAnsi="Arial" w:cs="Arial"/>
+          <w:color w:val="222222"/>
+          <w:sz w:val="24"/>
+          <w:szCs w:val="24"/>
+        </w:rPr>
+        <w:t>A</w:t>
+      </w:r>
+      <w:proofErr w:type="gramEnd"/>
+      <w:r>
+        <w:rPr>
+          <w:rFonts w:ascii="Arial" w:eastAsia="Times New Roman" w:hAnsi="Arial" w:cs="Arial"/>
+          <w:color w:val="222222"/>
+          <w:sz w:val="24"/>
+          <w:szCs w:val="24"/>
+        </w:rPr>
+        <w:t xml:space="preserve"> web application for high-resolution fire weather modeling. </w:t>
       </w:r>
       <w:r>
         <w:rPr>
@@ -16934,7 +17112,7 @@
         </w:rPr>
         <w:t xml:space="preserve"> 22 pp. </w:t>
       </w:r>
-      <w:hyperlink r:id="rId101" w:history="1">
+      <w:hyperlink r:id="rId99" w:history="1">
         <w:r>
           <w:rPr>
             <w:rStyle w:val="Hyperlink"/>
@@ -17047,7 +17225,7 @@
         </w:rPr>
         <w:t xml:space="preserve"> </w:t>
       </w:r>
-      <w:hyperlink r:id="rId102" w:history="1">
+      <w:hyperlink r:id="rId100" w:history="1">
         <w:r>
           <w:rPr>
             <w:rStyle w:val="Hyperlink"/>
@@ -17286,7 +17464,7 @@
         </w:rPr>
         <w:t xml:space="preserve">. </w:t>
       </w:r>
-      <w:hyperlink r:id="rId103" w:history="1">
+      <w:hyperlink r:id="rId101" w:history="1">
         <w:r>
           <w:rPr>
             <w:rStyle w:val="Hyperlink"/>
@@ -17446,7 +17624,7 @@
         </w:rPr>
         <w:t xml:space="preserve"> </w:t>
       </w:r>
-      <w:hyperlink r:id="rId104" w:history="1">
+      <w:hyperlink r:id="rId102" w:history="1">
         <w:r>
           <w:rPr>
             <w:rStyle w:val="Hyperlink"/>
@@ -17571,7 +17749,7 @@
         </w:rPr>
         <w:t>, 603–615, </w:t>
       </w:r>
-      <w:hyperlink r:id="rId105" w:tgtFrame="_blank" w:history="1">
+      <w:hyperlink r:id="rId103" w:tgtFrame="_blank" w:history="1">
         <w:r>
           <w:rPr>
             <w:rStyle w:val="Hyperlink"/>
@@ -17680,7 +17858,7 @@
           <w:color w:val="1A1A1A"/>
         </w:rPr>
       </w:pPr>
-      <w:hyperlink r:id="rId106" w:history="1">
+      <w:hyperlink r:id="rId104" w:history="1">
         <w:r>
           <w:rPr>
             <w:rStyle w:val="Hyperlink"/>
@@ -17841,7 +18019,7 @@
         </w:rPr>
         <w:t xml:space="preserve">, 1319-1340. </w:t>
       </w:r>
-      <w:hyperlink r:id="rId107" w:tgtFrame="_blank" w:history="1">
+      <w:hyperlink r:id="rId105" w:tgtFrame="_blank" w:history="1">
         <w:r>
           <w:rPr>
             <w:rStyle w:val="Hyperlink"/>
@@ -18149,7 +18327,7 @@
         </w:rPr>
         <w:t xml:space="preserve">, 361-376. </w:t>
       </w:r>
-      <w:hyperlink r:id="rId108" w:history="1">
+      <w:hyperlink r:id="rId106" w:history="1">
         <w:r>
           <w:rPr>
             <w:rStyle w:val="Hyperlink"/>
@@ -18327,7 +18505,7 @@
       <w:r>
         <w:t xml:space="preserve"> </w:t>
       </w:r>
-      <w:hyperlink r:id="rId109" w:tgtFrame="_blank" w:history="1">
+      <w:hyperlink r:id="rId107" w:tgtFrame="_blank" w:history="1">
         <w:r>
           <w:rPr>
             <w:rStyle w:val="Hyperlink"/>
@@ -18577,7 +18755,7 @@
         </w:rPr>
         <w:t xml:space="preserve">3773–3789 (2019). </w:t>
       </w:r>
-      <w:hyperlink r:id="rId110" w:history="1">
+      <w:hyperlink r:id="rId108" w:history="1">
         <w:r>
           <w:rPr>
             <w:rStyle w:val="Hyperlink"/>
@@ -18632,7 +18810,7 @@
         </w:rPr>
         <w:t xml:space="preserve">., 2019: The Surface Layer Parameterization in the NMM Models. </w:t>
       </w:r>
-      <w:hyperlink r:id="rId111" w:history="1">
+      <w:hyperlink r:id="rId109" w:history="1">
         <w:r>
           <w:rPr>
             <w:rStyle w:val="Hyperlink"/>
@@ -18903,7 +19081,7 @@
         </w:rPr>
         <w:t xml:space="preserve">, 4923–4936. </w:t>
       </w:r>
-      <w:hyperlink r:id="rId112" w:history="1">
+      <w:hyperlink r:id="rId110" w:history="1">
         <w:r>
           <w:rPr>
             <w:rStyle w:val="Hyperlink"/>
@@ -19256,7 +19434,7 @@
         </w:rPr>
         <w:t xml:space="preserve">, 177-198. </w:t>
       </w:r>
-      <w:hyperlink r:id="rId113" w:tgtFrame="_blank" w:history="1">
+      <w:hyperlink r:id="rId111" w:tgtFrame="_blank" w:history="1">
         <w:r>
           <w:rPr>
             <w:rStyle w:val="Hyperlink"/>
@@ -19339,7 +19517,7 @@
         </w:rPr>
         <w:t>, 3609–3632, </w:t>
       </w:r>
-      <w:hyperlink r:id="rId114" w:tgtFrame="_blank" w:history="1">
+      <w:hyperlink r:id="rId112" w:tgtFrame="_blank" w:history="1">
         <w:r>
           <w:rPr>
             <w:rStyle w:val="Hyperlink"/>
@@ -19525,7 +19703,7 @@
         </w:rPr>
         <w:t xml:space="preserve"> </w:t>
       </w:r>
-      <w:hyperlink r:id="rId115" w:history="1">
+      <w:hyperlink r:id="rId113" w:history="1">
         <w:r>
           <w:rPr>
             <w:rStyle w:val="Hyperlink"/>
@@ -19629,7 +19807,7 @@
       <w:r>
         <w:t xml:space="preserve"> </w:t>
       </w:r>
-      <w:hyperlink r:id="rId116" w:history="1">
+      <w:hyperlink r:id="rId114" w:history="1">
         <w:r>
           <w:rPr>
             <w:rStyle w:val="Hyperlink"/>
@@ -19837,7 +20015,7 @@
         </w:rPr>
         <w:t xml:space="preserve"> </w:t>
       </w:r>
-      <w:hyperlink r:id="rId117" w:history="1">
+      <w:hyperlink r:id="rId115" w:history="1">
         <w:r>
           <w:rPr>
             <w:rStyle w:val="Hyperlink"/>
@@ -20636,7 +20814,7 @@
         </w:rPr>
         <w:t xml:space="preserve">, 2043-2060. </w:t>
       </w:r>
-      <w:hyperlink r:id="rId118" w:tgtFrame="_blank" w:history="1">
+      <w:hyperlink r:id="rId116" w:tgtFrame="_blank" w:history="1">
         <w:r>
           <w:rPr>
             <w:rStyle w:val="Hyperlink"/>
@@ -21113,7 +21291,7 @@
         </w:rPr>
         <w:t xml:space="preserve">, 1395-1416. </w:t>
       </w:r>
-      <w:hyperlink r:id="rId119" w:tgtFrame="_blank" w:history="1">
+      <w:hyperlink r:id="rId117" w:tgtFrame="_blank" w:history="1">
         <w:r>
           <w:rPr>
             <w:rStyle w:val="Hyperlink"/>
@@ -21347,7 +21525,7 @@
         </w:rPr>
         <w:t xml:space="preserve">, 175-198. </w:t>
       </w:r>
-      <w:hyperlink r:id="rId120" w:tgtFrame="_blank" w:history="1">
+      <w:hyperlink r:id="rId118" w:tgtFrame="_blank" w:history="1">
         <w:r>
           <w:rPr>
             <w:rStyle w:val="Hyperlink"/>
@@ -21483,7 +21661,7 @@
         </w:rPr>
         <w:t xml:space="preserve">, 3-13.  </w:t>
       </w:r>
-      <w:hyperlink r:id="rId121" w:history="1">
+      <w:hyperlink r:id="rId119" w:history="1">
         <w:r>
           <w:rPr>
             <w:rStyle w:val="Hyperlink"/>
@@ -21749,7 +21927,7 @@
         </w:rPr>
         <w:t xml:space="preserve">-2449. </w:t>
       </w:r>
-      <w:hyperlink r:id="rId122" w:tgtFrame="_blank" w:history="1">
+      <w:hyperlink r:id="rId120" w:tgtFrame="_blank" w:history="1">
         <w:r>
           <w:rPr>
             <w:rStyle w:val="Hyperlink"/>
@@ -21853,7 +22031,7 @@
         </w:rPr>
         <w:t>, </w:t>
       </w:r>
-      <w:hyperlink r:id="rId123" w:tgtFrame="_blank" w:history="1">
+      <w:hyperlink r:id="rId121" w:tgtFrame="_blank" w:history="1">
         <w:r>
           <w:rPr>
             <w:rStyle w:val="Hyperlink"/>
@@ -22128,7 +22306,7 @@
         </w:rPr>
         <w:t xml:space="preserve"> </w:t>
       </w:r>
-      <w:hyperlink r:id="rId124" w:tgtFrame="_blank" w:history="1">
+      <w:hyperlink r:id="rId122" w:tgtFrame="_blank" w:history="1">
         <w:r>
           <w:rPr>
             <w:rStyle w:val="Hyperlink"/>
@@ -22299,7 +22477,7 @@
         </w:rPr>
         <w:t xml:space="preserve"> </w:t>
       </w:r>
-      <w:hyperlink r:id="rId125" w:history="1">
+      <w:hyperlink r:id="rId123" w:history="1">
         <w:r>
           <w:rPr>
             <w:rStyle w:val="Hyperlink"/>
@@ -22392,8 +22570,18 @@
           <w:sz w:val="24"/>
           <w:szCs w:val="24"/>
         </w:rPr>
-        <w:t>, N</w:t>
-      </w:r>
+        <w:t xml:space="preserve">, </w:t>
+      </w:r>
+      <w:proofErr w:type="gramStart"/>
+      <w:r>
+        <w:rPr>
+          <w:rFonts w:ascii="Arial" w:eastAsia="Times New Roman" w:hAnsi="Arial" w:cs="Arial"/>
+          <w:sz w:val="24"/>
+          <w:szCs w:val="24"/>
+        </w:rPr>
+        <w:t>N</w:t>
+      </w:r>
+      <w:proofErr w:type="gramEnd"/>
       <w:r>
         <w:rPr>
           <w:rFonts w:ascii="Arial" w:eastAsia="Times New Roman" w:hAnsi="Arial" w:cs="Arial"/>
@@ -22486,7 +22674,7 @@
         </w:rPr>
         <w:t xml:space="preserve">. </w:t>
       </w:r>
-      <w:hyperlink r:id="rId126" w:tgtFrame="_blank" w:history="1">
+      <w:hyperlink r:id="rId124" w:tgtFrame="_blank" w:history="1">
         <w:r>
           <w:rPr>
             <w:rStyle w:val="Hyperlink"/>
@@ -22641,7 +22829,7 @@
         </w:rPr>
         <w:t xml:space="preserve">, 2603-2620. </w:t>
       </w:r>
-      <w:hyperlink r:id="rId127" w:tgtFrame="_blank" w:history="1">
+      <w:hyperlink r:id="rId125" w:tgtFrame="_blank" w:history="1">
         <w:r>
           <w:rPr>
             <w:rStyle w:val="Hyperlink"/>
@@ -22880,7 +23068,27 @@
           <w:sz w:val="24"/>
           <w:szCs w:val="24"/>
         </w:rPr>
-        <w:t xml:space="preserve"> Kirby, J., 2018, On the propagation of acoustic–gravity waves under ela</w:t>
+        <w:t xml:space="preserve"> Kirby, J., 2018, </w:t>
+      </w:r>
+      <w:proofErr w:type="gramStart"/>
+      <w:r>
+        <w:rPr>
+          <w:rFonts w:ascii="Arial" w:eastAsia="Times New Roman" w:hAnsi="Arial" w:cs="Arial"/>
+          <w:color w:val="000000"/>
+          <w:sz w:val="24"/>
+          <w:szCs w:val="24"/>
+        </w:rPr>
+        <w:t>On</w:t>
+      </w:r>
+      <w:proofErr w:type="gramEnd"/>
+      <w:r>
+        <w:rPr>
+          <w:rFonts w:ascii="Arial" w:eastAsia="Times New Roman" w:hAnsi="Arial" w:cs="Arial"/>
+          <w:color w:val="000000"/>
+          <w:sz w:val="24"/>
+          <w:szCs w:val="24"/>
+        </w:rPr>
+        <w:t xml:space="preserve"> the propagation of acoustic–gravity waves under ela</w:t>
       </w:r>
       <w:r>
         <w:rPr>
@@ -22938,7 +23146,7 @@
         </w:rPr>
         <w:t xml:space="preserve"> </w:t>
       </w:r>
-      <w:hyperlink r:id="rId128" w:history="1">
+      <w:hyperlink r:id="rId126" w:history="1">
         <w:r>
           <w:rPr>
             <w:rStyle w:val="Hyperlink"/>
@@ -23083,7 +23291,7 @@
         </w:rPr>
         <w:t xml:space="preserve">, 4115-4153. </w:t>
       </w:r>
-      <w:hyperlink r:id="rId129" w:history="1">
+      <w:hyperlink r:id="rId127" w:history="1">
         <w:r>
           <w:rPr>
             <w:rStyle w:val="Hyperlink"/>
@@ -23484,7 +23692,7 @@
         </w:rPr>
         <w:t xml:space="preserve">, 1155-1176. </w:t>
       </w:r>
-      <w:hyperlink r:id="rId130" w:tgtFrame="_blank" w:history="1">
+      <w:hyperlink r:id="rId128" w:tgtFrame="_blank" w:history="1">
         <w:r>
           <w:rPr>
             <w:rStyle w:val="Hyperlink"/>
@@ -23715,7 +23923,7 @@
         </w:rPr>
         <w:t xml:space="preserve">. </w:t>
       </w:r>
-      <w:hyperlink r:id="rId131" w:history="1">
+      <w:hyperlink r:id="rId129" w:history="1">
         <w:r>
           <w:rPr>
             <w:rStyle w:val="Hyperlink"/>
@@ -23776,7 +23984,7 @@
         </w:rPr>
         <w:t xml:space="preserve">, 2018: Major operational ensemble prediction systems (EPS) and the future of EPS. Handbook of Hydrometeorological Ensemble Forecasting (edited by Q. Duan et al.), Springer, Berlin, Heidelberg, pp 1-43, </w:t>
       </w:r>
-      <w:hyperlink r:id="rId132" w:tgtFrame="_blank" w:history="1">
+      <w:hyperlink r:id="rId130" w:tgtFrame="_blank" w:history="1">
         <w:r>
           <w:rPr>
             <w:rStyle w:val="Hyperlink"/>
@@ -23909,7 +24117,7 @@
         </w:rPr>
         <w:t xml:space="preserve">, 1533-1546. </w:t>
       </w:r>
-      <w:hyperlink r:id="rId133" w:tgtFrame="_blank" w:history="1">
+      <w:hyperlink r:id="rId131" w:tgtFrame="_blank" w:history="1">
         <w:r>
           <w:rPr>
             <w:rStyle w:val="Hyperlink"/>
@@ -24050,7 +24258,7 @@
         </w:rPr>
         <w:t xml:space="preserve">. </w:t>
       </w:r>
-      <w:hyperlink r:id="rId134" w:tgtFrame="_blank" w:tooltip="Persistent link using digital object identifier" w:history="1">
+      <w:hyperlink r:id="rId132" w:tgtFrame="_blank" w:tooltip="Persistent link using digital object identifier" w:history="1">
         <w:r>
           <w:rPr>
             <w:rStyle w:val="Hyperlink"/>
@@ -24518,7 +24726,7 @@
         </w:rPr>
         <w:t xml:space="preserve">, 1433-1448. </w:t>
       </w:r>
-      <w:hyperlink r:id="rId135" w:tgtFrame="_blank" w:history="1">
+      <w:hyperlink r:id="rId133" w:tgtFrame="_blank" w:history="1">
         <w:r>
           <w:rPr>
             <w:rStyle w:val="Hyperlink"/>
@@ -24624,7 +24832,7 @@
         </w:rPr>
         <w:t xml:space="preserve"> </w:t>
       </w:r>
-      <w:hyperlink r:id="rId136" w:history="1">
+      <w:hyperlink r:id="rId134" w:history="1">
         <w:r>
           <w:rPr>
             <w:rStyle w:val="Hyperlink"/>
@@ -24832,7 +25040,7 @@
         </w:rPr>
         <w:t xml:space="preserve">(2019). </w:t>
       </w:r>
-      <w:hyperlink r:id="rId137" w:history="1">
+      <w:hyperlink r:id="rId135" w:history="1">
         <w:r>
           <w:rPr>
             <w:rStyle w:val="Hyperlink"/>
@@ -25215,7 +25423,7 @@
         </w:rPr>
         <w:t xml:space="preserve">, 375-392. </w:t>
       </w:r>
-      <w:hyperlink r:id="rId138" w:tgtFrame="_blank" w:history="1">
+      <w:hyperlink r:id="rId136" w:tgtFrame="_blank" w:history="1">
         <w:r>
           <w:rPr>
             <w:rStyle w:val="Hyperlink"/>
@@ -25418,7 +25626,7 @@
         </w:rPr>
         <w:t>, 2018: Ensemble methods for meteorological predictions. Handbook of Hydrometeorological Ensemble Forecasting (edited by Q. Duan et al.), Springer, Berlin, Heidelberg, pp 1-52, </w:t>
       </w:r>
-      <w:hyperlink r:id="rId139" w:history="1">
+      <w:hyperlink r:id="rId137" w:history="1">
         <w:r>
           <w:rPr>
             <w:rStyle w:val="Hyperlink"/>
@@ -25815,7 +26023,7 @@
         </w:rPr>
         <w:t xml:space="preserve">. </w:t>
       </w:r>
-      <w:hyperlink r:id="rId140" w:history="1">
+      <w:hyperlink r:id="rId138" w:history="1">
         <w:r>
           <w:rPr>
             <w:rStyle w:val="Hyperlink"/>
@@ -25930,7 +26138,7 @@
         </w:rPr>
         <w:t xml:space="preserve"> </w:t>
       </w:r>
-      <w:hyperlink r:id="rId141" w:history="1">
+      <w:hyperlink r:id="rId139" w:history="1">
         <w:r>
           <w:rPr>
             <w:rStyle w:val="Hyperlink"/>
@@ -26058,7 +26266,7 @@
         </w:rPr>
         <w:t xml:space="preserve"> </w:t>
       </w:r>
-      <w:hyperlink r:id="rId142" w:history="1">
+      <w:hyperlink r:id="rId140" w:history="1">
         <w:r>
           <w:rPr>
             <w:rStyle w:val="Hyperlink"/>
@@ -26404,7 +26612,7 @@
         </w:rPr>
         <w:t xml:space="preserve">285–301 (2018). </w:t>
       </w:r>
-      <w:hyperlink r:id="rId143" w:history="1">
+      <w:hyperlink r:id="rId141" w:history="1">
         <w:r>
           <w:rPr>
             <w:rStyle w:val="Hyperlink"/>
@@ -26611,7 +26819,7 @@
         </w:rPr>
         <w:t xml:space="preserve">, 1661-1679. </w:t>
       </w:r>
-      <w:hyperlink r:id="rId144" w:tgtFrame="_blank" w:history="1">
+      <w:hyperlink r:id="rId142" w:tgtFrame="_blank" w:history="1">
         <w:r>
           <w:rPr>
             <w:rStyle w:val="Hyperlink"/>
@@ -26892,6 +27100,7 @@
         </w:rPr>
         <w:t xml:space="preserve"> Gopalakrishnan, </w:t>
       </w:r>
+      <w:proofErr w:type="gramStart"/>
       <w:r>
         <w:rPr>
           <w:rFonts w:ascii="Arial" w:eastAsia="Times New Roman" w:hAnsi="Arial" w:cs="Arial"/>
@@ -26901,7 +27110,19 @@
           <w:sz w:val="24"/>
           <w:szCs w:val="24"/>
         </w:rPr>
-        <w:t>S. Trahan</w:t>
+        <w:t>S</w:t>
+      </w:r>
+      <w:proofErr w:type="gramEnd"/>
+      <w:r>
+        <w:rPr>
+          <w:rFonts w:ascii="Arial" w:eastAsia="Times New Roman" w:hAnsi="Arial" w:cs="Arial"/>
+          <w:b/>
+          <w:bCs/>
+          <w:color w:val="C00000"/>
+          <w:sz w:val="24"/>
+          <w:szCs w:val="24"/>
+        </w:rPr>
+        <w:t>. Trahan</w:t>
       </w:r>
       <w:r>
         <w:rPr>
@@ -26988,7 +27209,7 @@
         </w:rPr>
         <w:t xml:space="preserve">. </w:t>
       </w:r>
-      <w:hyperlink r:id="rId145" w:history="1">
+      <w:hyperlink r:id="rId143" w:history="1">
         <w:r>
           <w:rPr>
             <w:rStyle w:val="Hyperlink"/>
@@ -27303,7 +27524,7 @@
         </w:rPr>
         <w:t xml:space="preserve">. </w:t>
       </w:r>
-      <w:hyperlink r:id="rId146" w:history="1">
+      <w:hyperlink r:id="rId144" w:history="1">
         <w:r>
           <w:rPr>
             <w:rStyle w:val="Hyperlink"/>
@@ -27548,7 +27769,7 @@
         </w:rPr>
         <w:t xml:space="preserve">. </w:t>
       </w:r>
-      <w:hyperlink r:id="rId147" w:tgtFrame="_blank" w:history="1">
+      <w:hyperlink r:id="rId145" w:tgtFrame="_blank" w:history="1">
         <w:r>
           <w:rPr>
             <w:rStyle w:val="Hyperlink"/>
@@ -27889,8 +28110,9 @@
           <w:sz w:val="24"/>
           <w:szCs w:val="24"/>
         </w:rPr>
-        <w:t xml:space="preserve"> Dyn</w:t>
-      </w:r>
+        <w:t xml:space="preserve"> </w:t>
+      </w:r>
+      <w:proofErr w:type="gramStart"/>
       <w:r>
         <w:rPr>
           <w:rFonts w:ascii="Arial" w:eastAsia="Times New Roman" w:hAnsi="Arial" w:cs="Arial"/>
@@ -27900,26 +28122,47 @@
           <w:sz w:val="24"/>
           <w:szCs w:val="24"/>
         </w:rPr>
-        <w:t>.</w:t>
-      </w:r>
-      <w:r>
-        <w:rPr>
-          <w:rFonts w:ascii="Arial" w:eastAsia="Times New Roman" w:hAnsi="Arial" w:cs="Arial"/>
+        <w:t>Dyn</w:t>
+      </w:r>
+      <w:r>
+        <w:rPr>
+          <w:rFonts w:ascii="Arial" w:eastAsia="Times New Roman" w:hAnsi="Arial" w:cs="Arial"/>
+          <w:i/>
+          <w:iCs/>
           <w:color w:val="000000"/>
           <w:sz w:val="24"/>
           <w:szCs w:val="24"/>
         </w:rPr>
-        <w:t xml:space="preserve">, </w:t>
-      </w:r>
-      <w:r>
-        <w:rPr>
-          <w:rFonts w:ascii="Arial" w:eastAsia="Times New Roman" w:hAnsi="Arial" w:cs="Arial"/>
-          <w:b/>
-          <w:bCs/>
+        <w:t>.</w:t>
+      </w:r>
+      <w:r>
+        <w:rPr>
+          <w:rFonts w:ascii="Arial" w:eastAsia="Times New Roman" w:hAnsi="Arial" w:cs="Arial"/>
           <w:color w:val="000000"/>
           <w:sz w:val="24"/>
           <w:szCs w:val="24"/>
         </w:rPr>
+        <w:t>,</w:t>
+      </w:r>
+      <w:proofErr w:type="gramEnd"/>
+      <w:r>
+        <w:rPr>
+          <w:rFonts w:ascii="Arial" w:eastAsia="Times New Roman" w:hAnsi="Arial" w:cs="Arial"/>
+          <w:color w:val="000000"/>
+          <w:sz w:val="24"/>
+          <w:szCs w:val="24"/>
+        </w:rPr>
+        <w:t xml:space="preserve"> </w:t>
+      </w:r>
+      <w:r>
+        <w:rPr>
+          <w:rFonts w:ascii="Arial" w:eastAsia="Times New Roman" w:hAnsi="Arial" w:cs="Arial"/>
+          <w:b/>
+          <w:bCs/>
+          <w:color w:val="000000"/>
+          <w:sz w:val="24"/>
+          <w:szCs w:val="24"/>
+        </w:rPr>
         <w:t>51, </w:t>
       </w:r>
       <w:r>
@@ -27931,7 +28174,7 @@
         </w:rPr>
         <w:t xml:space="preserve">701–717 (2018). </w:t>
       </w:r>
-      <w:hyperlink r:id="rId148" w:history="1">
+      <w:hyperlink r:id="rId146" w:history="1">
         <w:r>
           <w:rPr>
             <w:rStyle w:val="Hyperlink"/>
@@ -28005,7 +28248,31 @@
           <w:sz w:val="24"/>
           <w:szCs w:val="24"/>
         </w:rPr>
-        <w:t xml:space="preserve"> Tallapragada, V.</w:t>
+        <w:t xml:space="preserve"> </w:t>
+      </w:r>
+      <w:proofErr w:type="gramStart"/>
+      <w:r>
+        <w:rPr>
+          <w:rFonts w:ascii="Arial" w:eastAsia="Times New Roman" w:hAnsi="Arial" w:cs="Arial"/>
+          <w:b/>
+          <w:bCs/>
+          <w:color w:val="1A1A1A"/>
+          <w:sz w:val="24"/>
+          <w:szCs w:val="24"/>
+        </w:rPr>
+        <w:t>Tallapragada</w:t>
+      </w:r>
+      <w:proofErr w:type="gramEnd"/>
+      <w:r>
+        <w:rPr>
+          <w:rFonts w:ascii="Arial" w:eastAsia="Times New Roman" w:hAnsi="Arial" w:cs="Arial"/>
+          <w:b/>
+          <w:bCs/>
+          <w:color w:val="1A1A1A"/>
+          <w:sz w:val="24"/>
+          <w:szCs w:val="24"/>
+        </w:rPr>
+        <w:t>, V.</w:t>
       </w:r>
       <w:r>
         <w:rPr>
@@ -28287,7 +28554,7 @@
         </w:rPr>
         <w:t xml:space="preserve">. </w:t>
       </w:r>
-      <w:hyperlink r:id="rId149" w:history="1">
+      <w:hyperlink r:id="rId147" w:history="1">
         <w:r>
           <w:rPr>
             <w:rStyle w:val="Hyperlink"/>
@@ -28373,7 +28640,7 @@
         </w:rPr>
         <w:t xml:space="preserve">. </w:t>
       </w:r>
-      <w:hyperlink r:id="rId150" w:history="1">
+      <w:hyperlink r:id="rId148" w:history="1">
         <w:r>
           <w:rPr>
             <w:rStyle w:val="Hyperlink"/>
@@ -28446,7 +28713,7 @@
         </w:rPr>
         <w:t xml:space="preserve">. </w:t>
       </w:r>
-      <w:hyperlink r:id="rId151" w:history="1">
+      <w:hyperlink r:id="rId149" w:history="1">
         <w:r>
           <w:rPr>
             <w:rStyle w:val="Hyperlink"/>
@@ -28863,7 +29130,7 @@
         </w:rPr>
         <w:t xml:space="preserve">. </w:t>
       </w:r>
-      <w:hyperlink r:id="rId152" w:tgtFrame="_blank" w:history="1">
+      <w:hyperlink r:id="rId150" w:tgtFrame="_blank" w:history="1">
         <w:r>
           <w:rPr>
             <w:rStyle w:val="Hyperlink"/>
@@ -29354,7 +29621,7 @@
         </w:rPr>
         <w:t xml:space="preserve">. </w:t>
       </w:r>
-      <w:hyperlink r:id="rId153" w:history="1">
+      <w:hyperlink r:id="rId151" w:history="1">
         <w:r>
           <w:rPr>
             <w:rStyle w:val="Hyperlink"/>
@@ -29525,9 +29792,29 @@
           <w:sz w:val="24"/>
           <w:szCs w:val="24"/>
         </w:rPr>
-        <w:t>: 794-803. doi: </w:t>
-      </w:r>
-      <w:hyperlink r:id="rId154" w:tgtFrame="_blank" w:history="1">
+        <w:t>: 794-803. </w:t>
+      </w:r>
+      <w:proofErr w:type="gramStart"/>
+      <w:r>
+        <w:rPr>
+          <w:rFonts w:ascii="Arial" w:eastAsia="Times New Roman" w:hAnsi="Arial" w:cs="Arial"/>
+          <w:color w:val="1A1A1A"/>
+          <w:sz w:val="24"/>
+          <w:szCs w:val="24"/>
+        </w:rPr>
+        <w:t>doi</w:t>
+      </w:r>
+      <w:proofErr w:type="gramEnd"/>
+      <w:r>
+        <w:rPr>
+          <w:rFonts w:ascii="Arial" w:eastAsia="Times New Roman" w:hAnsi="Arial" w:cs="Arial"/>
+          <w:color w:val="1A1A1A"/>
+          <w:sz w:val="24"/>
+          <w:szCs w:val="24"/>
+        </w:rPr>
+        <w:t>: </w:t>
+      </w:r>
+      <w:hyperlink r:id="rId152" w:tgtFrame="_blank" w:history="1">
         <w:r>
           <w:rPr>
             <w:rStyle w:val="Hyperlink"/>
@@ -29658,7 +29945,7 @@
         </w:rPr>
         <w:t>, 203-213</w:t>
       </w:r>
-      <w:hyperlink r:id="rId155" w:history="1">
+      <w:hyperlink r:id="rId153" w:history="1">
         <w:r>
           <w:rPr>
             <w:rStyle w:val="Hyperlink"/>
@@ -29892,7 +30179,7 @@
         </w:rPr>
         <w:t xml:space="preserve">. Mon. Wea. Rev., 146, 4155-4177. </w:t>
       </w:r>
-      <w:hyperlink r:id="rId156" w:tgtFrame="_blank" w:history="1">
+      <w:hyperlink r:id="rId154" w:tgtFrame="_blank" w:history="1">
         <w:r>
           <w:rPr>
             <w:rStyle w:val="Hyperlink"/>
@@ -30162,7 +30449,7 @@
         </w:rPr>
         <w:t xml:space="preserve">. </w:t>
       </w:r>
-      <w:hyperlink r:id="rId157" w:history="1">
+      <w:hyperlink r:id="rId155" w:history="1">
         <w:r>
           <w:rPr>
             <w:rStyle w:val="Hyperlink"/>
@@ -30383,7 +30670,7 @@
         </w:rPr>
         <w:t>96, </w:t>
       </w:r>
-      <w:hyperlink r:id="rId158" w:tgtFrame="_blank" w:history="1">
+      <w:hyperlink r:id="rId156" w:tgtFrame="_blank" w:history="1">
         <w:r>
           <w:rPr>
             <w:rStyle w:val="Hyperlink"/>
@@ -30818,7 +31105,7 @@
         </w:rPr>
         <w:t xml:space="preserve">. </w:t>
       </w:r>
-      <w:hyperlink r:id="rId159" w:history="1">
+      <w:hyperlink r:id="rId157" w:history="1">
         <w:r>
           <w:rPr>
             <w:rStyle w:val="Hyperlink"/>
@@ -30956,7 +31243,7 @@
         </w:rPr>
         <w:t>, 887–898, </w:t>
       </w:r>
-      <w:hyperlink r:id="rId160" w:tgtFrame="_blank" w:history="1">
+      <w:hyperlink r:id="rId158" w:tgtFrame="_blank" w:history="1">
         <w:r>
           <w:rPr>
             <w:rFonts w:ascii="Arial" w:hAnsi="Arial" w:cs="Arial"/>
@@ -31100,7 +31387,7 @@
         </w:rPr>
         <w:t xml:space="preserve"> </w:t>
       </w:r>
-      <w:hyperlink r:id="rId161" w:history="1">
+      <w:hyperlink r:id="rId159" w:history="1">
         <w:r>
           <w:rPr>
             <w:rStyle w:val="Hyperlink"/>
@@ -31329,7 +31616,7 @@
         </w:rPr>
         <w:t xml:space="preserve">. </w:t>
       </w:r>
-      <w:hyperlink r:id="rId162" w:history="1">
+      <w:hyperlink r:id="rId160" w:history="1">
         <w:r>
           <w:rPr>
             <w:rStyle w:val="Hyperlink"/>
@@ -31665,7 +31952,7 @@
         </w:rPr>
         <w:t xml:space="preserve">. </w:t>
       </w:r>
-      <w:hyperlink r:id="rId163" w:history="1">
+      <w:hyperlink r:id="rId161" w:history="1">
         <w:r>
           <w:rPr>
             <w:rStyle w:val="Hyperlink"/>
@@ -31887,7 +32174,7 @@
         </w:rPr>
         <w:t xml:space="preserve">, 317-329. </w:t>
       </w:r>
-      <w:hyperlink r:id="rId164" w:tgtFrame="_blank" w:history="1">
+      <w:hyperlink r:id="rId162" w:tgtFrame="_blank" w:history="1">
         <w:r>
           <w:rPr>
             <w:rStyle w:val="Hyperlink"/>
@@ -31989,7 +32276,7 @@
         </w:rPr>
         <w:t>, vol. 2018, Article ID 7363194, 12 pages, 2018. </w:t>
       </w:r>
-      <w:hyperlink r:id="rId165" w:history="1">
+      <w:hyperlink r:id="rId163" w:history="1">
         <w:r>
           <w:rPr>
             <w:rStyle w:val="Hyperlink"/>
@@ -32177,7 +32464,7 @@
         </w:rPr>
         <w:t xml:space="preserve">. </w:t>
       </w:r>
-      <w:hyperlink r:id="rId166" w:history="1">
+      <w:hyperlink r:id="rId164" w:history="1">
         <w:r>
           <w:rPr>
             <w:rStyle w:val="Hyperlink"/>
@@ -32306,7 +32593,7 @@
         </w:rPr>
         <w:t xml:space="preserve">. </w:t>
       </w:r>
-      <w:hyperlink r:id="rId167" w:history="1">
+      <w:hyperlink r:id="rId165" w:history="1">
         <w:r>
           <w:rPr>
             <w:rStyle w:val="Hyperlink"/>
@@ -32408,8 +32695,19 @@
           <w:color w:val="auto"/>
           <w:u w:val="none"/>
         </w:rPr>
-        <w:t>, Parente, C</w:t>
-      </w:r>
+        <w:t xml:space="preserve">, Parente, </w:t>
+      </w:r>
+      <w:proofErr w:type="gramStart"/>
+      <w:r>
+        <w:rPr>
+          <w:rStyle w:val="Hyperlink"/>
+          <w:rFonts w:ascii="Arial" w:hAnsi="Arial" w:cs="Arial"/>
+          <w:color w:val="auto"/>
+          <w:u w:val="none"/>
+        </w:rPr>
+        <w:t>C</w:t>
+      </w:r>
+      <w:proofErr w:type="gramEnd"/>
       <w:r>
         <w:rPr>
           <w:rStyle w:val="Hyperlink"/>
@@ -32455,7 +32753,7 @@
         </w:rPr>
         <w:t xml:space="preserve">. </w:t>
       </w:r>
-      <w:hyperlink r:id="rId168" w:history="1">
+      <w:hyperlink r:id="rId166" w:history="1">
         <w:r>
           <w:rPr>
             <w:rStyle w:val="Hyperlink"/>
@@ -32716,7 +33014,7 @@
         </w:rPr>
         <w:t xml:space="preserve">. </w:t>
       </w:r>
-      <w:hyperlink r:id="rId169" w:history="1">
+      <w:hyperlink r:id="rId167" w:history="1">
         <w:r>
           <w:rPr>
             <w:rStyle w:val="Hyperlink"/>
@@ -33036,7 +33334,7 @@
         </w:rPr>
         <w:t xml:space="preserve">. </w:t>
       </w:r>
-      <w:hyperlink r:id="rId170" w:history="1">
+      <w:hyperlink r:id="rId168" w:history="1">
         <w:r>
           <w:rPr>
             <w:rStyle w:val="Hyperlink"/>
@@ -33189,7 +33487,7 @@
         </w:rPr>
         <w:t xml:space="preserve">, 899-904. </w:t>
       </w:r>
-      <w:hyperlink r:id="rId171" w:tgtFrame="_blank" w:history="1">
+      <w:hyperlink r:id="rId169" w:tgtFrame="_blank" w:history="1">
         <w:r>
           <w:rPr>
             <w:rStyle w:val="Hyperlink"/>
@@ -33239,7 +33537,7 @@
         </w:rPr>
         <w:t xml:space="preserve">, and S. Penny, 2017: Improving NCEP's Probabilistic Wave Height Forecasts Using Neural Networks: A Pilot Study Using Buoy Data. </w:t>
       </w:r>
-      <w:hyperlink r:id="rId172" w:history="1">
+      <w:hyperlink r:id="rId170" w:history="1">
         <w:r>
           <w:rPr>
             <w:rStyle w:val="Hyperlink"/>
@@ -33386,7 +33684,7 @@
         </w:rPr>
         <w:t xml:space="preserve">797-819. </w:t>
       </w:r>
-      <w:hyperlink r:id="rId173" w:tgtFrame="_blank" w:history="1">
+      <w:hyperlink r:id="rId171" w:tgtFrame="_blank" w:history="1">
         <w:r>
           <w:rPr>
             <w:rStyle w:val="Hyperlink"/>
@@ -33537,7 +33835,7 @@
         </w:rPr>
         <w:t xml:space="preserve">, 925-947. </w:t>
       </w:r>
-      <w:hyperlink r:id="rId174" w:tgtFrame="_blank" w:history="1">
+      <w:hyperlink r:id="rId172" w:tgtFrame="_blank" w:history="1">
         <w:r>
           <w:rPr>
             <w:rStyle w:val="Hyperlink"/>
@@ -33649,7 +33947,7 @@
         </w:rPr>
         <w:t xml:space="preserve">. </w:t>
       </w:r>
-      <w:hyperlink r:id="rId175" w:history="1">
+      <w:hyperlink r:id="rId173" w:history="1">
         <w:r>
           <w:rPr>
             <w:rStyle w:val="Hyperlink"/>
@@ -33714,7 +34012,7 @@
         </w:rPr>
         <w:t xml:space="preserve"> challenges and advancements in observations, modeling, and forecasting" (eds. by D. Koracin and C. E. Dorman). Springer, 477–509, doi: </w:t>
       </w:r>
-      <w:hyperlink r:id="rId176" w:tgtFrame="_blank" w:history="1">
+      <w:hyperlink r:id="rId174" w:tgtFrame="_blank" w:history="1">
         <w:r>
           <w:rPr>
             <w:rStyle w:val="Hyperlink"/>
@@ -33815,7 +34113,7 @@
         </w:rPr>
         <w:t xml:space="preserve"> </w:t>
       </w:r>
-      <w:hyperlink r:id="rId177" w:history="1">
+      <w:hyperlink r:id="rId175" w:history="1">
         <w:r>
           <w:rPr>
             <w:rStyle w:val="Hyperlink"/>
@@ -33940,7 +34238,7 @@
         </w:rPr>
         <w:t xml:space="preserve">, 470-491. </w:t>
       </w:r>
-      <w:hyperlink r:id="rId178" w:history="1">
+      <w:hyperlink r:id="rId176" w:history="1">
         <w:r>
           <w:rPr>
             <w:rStyle w:val="Hyperlink"/>
@@ -34002,7 +34300,21 @@
         <w:rPr>
           <w:rFonts w:ascii="Arial" w:hAnsi="Arial" w:cs="Arial"/>
         </w:rPr>
-        <w:t xml:space="preserve">, and R. Atlas, 2017: OSSE quantitative assessment of rapid-response prestorm ocean surveys to improve coupled tropical cyclone prediction. </w:t>
+        <w:t xml:space="preserve">, and R. Atlas, 2017: OSSE quantitative assessment of rapid-response </w:t>
+      </w:r>
+      <w:proofErr w:type="gramStart"/>
+      <w:r>
+        <w:rPr>
+          <w:rFonts w:ascii="Arial" w:hAnsi="Arial" w:cs="Arial"/>
+        </w:rPr>
+        <w:t>prestorm ocean</w:t>
+      </w:r>
+      <w:proofErr w:type="gramEnd"/>
+      <w:r>
+        <w:rPr>
+          <w:rFonts w:ascii="Arial" w:hAnsi="Arial" w:cs="Arial"/>
+        </w:rPr>
+        <w:t xml:space="preserve"> surveys to improve coupled tropical cyclone prediction. </w:t>
       </w:r>
       <w:r>
         <w:rPr>
@@ -34032,7 +34344,7 @@
         </w:rPr>
         <w:t xml:space="preserve">, </w:t>
       </w:r>
-      <w:hyperlink r:id="rId179" w:history="1">
+      <w:hyperlink r:id="rId177" w:history="1">
         <w:r>
           <w:rPr>
             <w:rStyle w:val="Hyperlink"/>
@@ -34128,7 +34440,7 @@
         </w:rPr>
         <w:t xml:space="preserve">, 1879-1896. </w:t>
       </w:r>
-      <w:hyperlink r:id="rId180" w:tgtFrame="_blank" w:history="1">
+      <w:hyperlink r:id="rId178" w:tgtFrame="_blank" w:history="1">
         <w:r>
           <w:rPr>
             <w:rFonts w:ascii="Arial" w:eastAsia="Times New Roman" w:hAnsi="Arial" w:cs="Arial"/>
@@ -34336,7 +34648,7 @@
         </w:rPr>
         <w:t xml:space="preserve">, 2005–2017. </w:t>
       </w:r>
-      <w:hyperlink r:id="rId181">
+      <w:hyperlink r:id="rId179">
         <w:r>
           <w:rPr>
             <w:rFonts w:ascii="Roboto" w:eastAsia="Roboto" w:hAnsi="Roboto" w:cs="Roboto"/>
@@ -34571,7 +34883,7 @@
         </w:rPr>
         <w:t xml:space="preserve">, 407-421. </w:t>
       </w:r>
-      <w:hyperlink r:id="rId182" w:history="1">
+      <w:hyperlink r:id="rId180" w:history="1">
         <w:r>
           <w:rPr>
             <w:rStyle w:val="Hyperlink"/>
@@ -34678,8 +34990,21 @@
           <w:szCs w:val="24"/>
           <w:u w:val="none"/>
         </w:rPr>
-        <w:t>, B. Wan, J. Gao</w:t>
-      </w:r>
+        <w:t xml:space="preserve">, B. Wan, J. </w:t>
+      </w:r>
+      <w:proofErr w:type="gramStart"/>
+      <w:r>
+        <w:rPr>
+          <w:rStyle w:val="Hyperlink"/>
+          <w:rFonts w:ascii="Roboto" w:eastAsia="Roboto" w:hAnsi="Roboto" w:cs="Roboto"/>
+          <w:color w:val="auto"/>
+          <w:sz w:val="24"/>
+          <w:szCs w:val="24"/>
+          <w:u w:val="none"/>
+        </w:rPr>
+        <w:t>Gao</w:t>
+      </w:r>
+      <w:proofErr w:type="gramEnd"/>
       <w:r>
         <w:rPr>
           <w:rStyle w:val="Hyperlink"/>
@@ -34783,7 +35108,7 @@
         </w:rPr>
         <w:t xml:space="preserve">. </w:t>
       </w:r>
-      <w:hyperlink r:id="rId183" w:history="1">
+      <w:hyperlink r:id="rId181" w:history="1">
         <w:r>
           <w:rPr>
             <w:rStyle w:val="Hyperlink"/>
@@ -34853,7 +35178,7 @@
         </w:rPr>
         <w:t xml:space="preserve">. </w:t>
       </w:r>
-      <w:hyperlink r:id="rId184" w:history="1">
+      <w:hyperlink r:id="rId182" w:history="1">
         <w:r>
           <w:rPr>
             <w:rStyle w:val="Hyperlink"/>
@@ -35012,7 +35337,7 @@
         </w:rPr>
         <w:t xml:space="preserve">. </w:t>
       </w:r>
-      <w:hyperlink r:id="rId185" w:history="1">
+      <w:hyperlink r:id="rId183" w:history="1">
         <w:r>
           <w:rPr>
             <w:rStyle w:val="Hyperlink"/>
@@ -35136,7 +35461,7 @@
         </w:rPr>
         <w:t xml:space="preserve">, 8941–8965. </w:t>
       </w:r>
-      <w:hyperlink r:id="rId186" w:history="1">
+      <w:hyperlink r:id="rId184" w:history="1">
         <w:r>
           <w:rPr>
             <w:rStyle w:val="Hyperlink"/>
@@ -35468,7 +35793,7 @@
         </w:rPr>
         <w:t xml:space="preserve">, 343-360. </w:t>
       </w:r>
-      <w:hyperlink r:id="rId187" w:tgtFrame="_blank" w:history="1">
+      <w:hyperlink r:id="rId185" w:tgtFrame="_blank" w:history="1">
         <w:r>
           <w:rPr>
             <w:rStyle w:val="Hyperlink"/>
@@ -35656,7 +35981,7 @@
         </w:rPr>
         <w:t xml:space="preserve">, 78-91. </w:t>
       </w:r>
-      <w:hyperlink r:id="rId188" w:tgtFrame="_blank" w:tooltip="Persistent link using digital object identifier" w:history="1">
+      <w:hyperlink r:id="rId186" w:tgtFrame="_blank" w:tooltip="Persistent link using digital object identifier" w:history="1">
         <w:r>
           <w:rPr>
             <w:rStyle w:val="Hyperlink"/>
@@ -35736,7 +36061,21 @@
         <w:rPr>
           <w:rFonts w:ascii="Arial" w:hAnsi="Arial" w:cs="Arial"/>
         </w:rPr>
-        <w:t>GSI-Based, Continuously Cycled, Dual-Resolution Hybrid Ensemble–Variational Data Assimilation System for HWRF: System Description and Experiments with Edouard (2014)</w:t>
+        <w:t xml:space="preserve">GSI-Based, Continuously Cycled, </w:t>
+      </w:r>
+      <w:proofErr w:type="gramStart"/>
+      <w:r>
+        <w:rPr>
+          <w:rFonts w:ascii="Arial" w:hAnsi="Arial" w:cs="Arial"/>
+        </w:rPr>
+        <w:t>Dual</w:t>
+      </w:r>
+      <w:proofErr w:type="gramEnd"/>
+      <w:r>
+        <w:rPr>
+          <w:rFonts w:ascii="Arial" w:hAnsi="Arial" w:cs="Arial"/>
+        </w:rPr>
+        <w:t>-Resolution Hybrid Ensemble–Variational Data Assimilation System for HWRF: System Description and Experiments with Edouard (2014)</w:t>
       </w:r>
       <w:r>
         <w:rPr>
@@ -35772,7 +36111,7 @@
         </w:rPr>
         <w:t xml:space="preserve">, 4877-4898. </w:t>
       </w:r>
-      <w:hyperlink r:id="rId189" w:tgtFrame="_blank" w:history="1">
+      <w:hyperlink r:id="rId187" w:tgtFrame="_blank" w:history="1">
         <w:r>
           <w:rPr>
             <w:rStyle w:val="Hyperlink"/>
@@ -36301,7 +36640,7 @@
         </w:rPr>
         <w:t xml:space="preserve">, 999-1013. </w:t>
       </w:r>
-      <w:hyperlink r:id="rId190" w:tgtFrame="_blank" w:history="1">
+      <w:hyperlink r:id="rId188" w:tgtFrame="_blank" w:history="1">
         <w:r>
           <w:rPr>
             <w:rStyle w:val="Hyperlink"/>
@@ -36364,7 +36703,21 @@
         <w:rPr>
           <w:rFonts w:ascii="Arial" w:hAnsi="Arial" w:cs="Arial"/>
         </w:rPr>
-        <w:t>, Cai, X., Zhang, Y., Ma, Y., &amp; Fang, Y., 2017: A systematic evaluation of Noah</w:t>
+        <w:t xml:space="preserve">, </w:t>
+      </w:r>
+      <w:proofErr w:type="gramStart"/>
+      <w:r>
+        <w:rPr>
+          <w:rFonts w:ascii="Arial" w:hAnsi="Arial" w:cs="Arial"/>
+        </w:rPr>
+        <w:t>Cai</w:t>
+      </w:r>
+      <w:proofErr w:type="gramEnd"/>
+      <w:r>
+        <w:rPr>
+          <w:rFonts w:ascii="Arial" w:hAnsi="Arial" w:cs="Arial"/>
+        </w:rPr>
+        <w:t>, X., Zhang, Y., Ma, Y., &amp; Fang, Y., 2017: A systematic evaluation of Noah</w:t>
       </w:r>
       <w:r>
         <w:rPr>
@@ -36424,7 +36777,7 @@
         </w:rPr>
         <w:t xml:space="preserve"> </w:t>
       </w:r>
-      <w:hyperlink r:id="rId191" w:history="1">
+      <w:hyperlink r:id="rId189" w:history="1">
         <w:r>
           <w:rPr>
             <w:rStyle w:val="Hyperlink"/>
@@ -36604,7 +36957,7 @@
         </w:rPr>
         <w:t xml:space="preserve">. </w:t>
       </w:r>
-      <w:hyperlink r:id="rId192" w:history="1">
+      <w:hyperlink r:id="rId190" w:history="1">
         <w:r>
           <w:rPr>
             <w:rStyle w:val="Hyperlink"/>
@@ -36820,7 +37173,7 @@
         </w:rPr>
         <w:t xml:space="preserve">, 8, 15 pp. </w:t>
       </w:r>
-      <w:hyperlink r:id="rId193" w:history="1">
+      <w:hyperlink r:id="rId191" w:history="1">
         <w:r>
           <w:rPr>
             <w:rStyle w:val="Hyperlink"/>
@@ -37404,7 +37757,7 @@
         </w:rPr>
         <w:t xml:space="preserve">, 1717-1737. </w:t>
       </w:r>
-      <w:hyperlink r:id="rId194" w:tgtFrame="_blank" w:history="1">
+      <w:hyperlink r:id="rId192" w:tgtFrame="_blank" w:history="1">
         <w:r>
           <w:rPr>
             <w:rStyle w:val="Hyperlink"/>
@@ -37493,7 +37846,7 @@
         </w:rPr>
         <w:t xml:space="preserve">. </w:t>
       </w:r>
-      <w:hyperlink r:id="rId195" w:history="1">
+      <w:hyperlink r:id="rId193" w:history="1">
         <w:r>
           <w:rPr>
             <w:rStyle w:val="Hyperlink"/>
@@ -37542,7 +37895,7 @@
         </w:rPr>
         <w:t xml:space="preserve">. </w:t>
       </w:r>
-      <w:hyperlink r:id="rId196" w:history="1">
+      <w:hyperlink r:id="rId194" w:history="1">
         <w:r>
           <w:rPr>
             <w:rStyle w:val="Hyperlink"/>
@@ -37668,7 +38021,7 @@
         </w:rPr>
         <w:t xml:space="preserve">, 1083-1105. </w:t>
       </w:r>
-      <w:hyperlink r:id="rId197" w:tgtFrame="_blank" w:history="1">
+      <w:hyperlink r:id="rId195" w:tgtFrame="_blank" w:history="1">
         <w:r>
           <w:rPr>
             <w:rStyle w:val="Hyperlink"/>
@@ -38019,7 +38372,7 @@
         </w:rPr>
         <w:t xml:space="preserve">. </w:t>
       </w:r>
-      <w:hyperlink r:id="rId198" w:history="1">
+      <w:hyperlink r:id="rId196" w:history="1">
         <w:r>
           <w:rPr>
             <w:rStyle w:val="Hyperlink"/>
@@ -38056,7 +38409,21 @@
         <w:rPr>
           <w:rFonts w:ascii="Arial" w:hAnsi="Arial" w:cs="Arial"/>
         </w:rPr>
-        <w:t xml:space="preserve">, and J. Gao, 2017: An index of anomalous convective instability to detect tornadic and hail storms. </w:t>
+        <w:t xml:space="preserve">, and J. </w:t>
+      </w:r>
+      <w:proofErr w:type="gramStart"/>
+      <w:r>
+        <w:rPr>
+          <w:rFonts w:ascii="Arial" w:hAnsi="Arial" w:cs="Arial"/>
+        </w:rPr>
+        <w:t>Gao</w:t>
+      </w:r>
+      <w:proofErr w:type="gramEnd"/>
+      <w:r>
+        <w:rPr>
+          <w:rFonts w:ascii="Arial" w:hAnsi="Arial" w:cs="Arial"/>
+        </w:rPr>
+        <w:t xml:space="preserve">, 2017: An index of anomalous convective instability to detect tornadic and hail storms. </w:t>
       </w:r>
       <w:r>
         <w:rPr>
@@ -38113,7 +38480,7 @@
         </w:rPr>
         <w:t xml:space="preserve">. </w:t>
       </w:r>
-      <w:hyperlink r:id="rId199" w:history="1">
+      <w:hyperlink r:id="rId197" w:history="1">
         <w:r>
           <w:rPr>
             <w:rStyle w:val="Hyperlink"/>
@@ -38190,7 +38557,7 @@
         </w:rPr>
         <w:t xml:space="preserve"> </w:t>
       </w:r>
-      <w:hyperlink r:id="rId200" w:history="1">
+      <w:hyperlink r:id="rId198" w:history="1">
         <w:r>
           <w:rPr>
             <w:rStyle w:val="Hyperlink"/>
@@ -38269,7 +38636,7 @@
         </w:rPr>
         <w:t xml:space="preserve">, 83-96. </w:t>
       </w:r>
-      <w:hyperlink r:id="rId201" w:history="1">
+      <w:hyperlink r:id="rId199" w:history="1">
         <w:r>
           <w:rPr>
             <w:rStyle w:val="Hyperlink"/>
@@ -38452,7 +38819,7 @@
         </w:rPr>
         <w:t xml:space="preserve">, 625-649. </w:t>
       </w:r>
-      <w:hyperlink r:id="rId202" w:tgtFrame="_blank" w:history="1">
+      <w:hyperlink r:id="rId200" w:tgtFrame="_blank" w:history="1">
         <w:r>
           <w:rPr>
             <w:rFonts w:ascii="Arial" w:eastAsia="Times New Roman" w:hAnsi="Arial" w:cs="Arial"/>
@@ -38617,7 +38984,7 @@
         </w:rPr>
         <w:t xml:space="preserve">, 1413-1426. </w:t>
       </w:r>
-      <w:hyperlink r:id="rId203" w:tgtFrame="_blank" w:history="1">
+      <w:hyperlink r:id="rId201" w:tgtFrame="_blank" w:history="1">
         <w:r>
           <w:rPr>
             <w:rStyle w:val="Hyperlink"/>
@@ -38774,7 +39141,7 @@
         </w:rPr>
         <w:t xml:space="preserve">, 881-903. </w:t>
       </w:r>
-      <w:hyperlink r:id="rId204" w:tgtFrame="_blank" w:history="1">
+      <w:hyperlink r:id="rId202" w:tgtFrame="_blank" w:history="1">
         <w:r>
           <w:rPr>
             <w:rStyle w:val="Hyperlink"/>
@@ -38964,7 +39331,7 @@
         </w:rPr>
         <w:t xml:space="preserve">, 3969-3987. </w:t>
       </w:r>
-      <w:hyperlink r:id="rId205" w:tgtFrame="_blank" w:history="1">
+      <w:hyperlink r:id="rId203" w:tgtFrame="_blank" w:history="1">
         <w:r>
           <w:rPr>
             <w:rStyle w:val="Hyperlink"/>
@@ -39171,7 +39538,7 @@
       <w:r>
         <w:t xml:space="preserve"> </w:t>
       </w:r>
-      <w:hyperlink r:id="rId206" w:history="1">
+      <w:hyperlink r:id="rId204" w:history="1">
         <w:r>
           <w:rPr>
             <w:rStyle w:val="Hyperlink"/>
@@ -39332,7 +39699,7 @@
         </w:rPr>
         <w:t xml:space="preserve">, 2159-2173. </w:t>
       </w:r>
-      <w:hyperlink r:id="rId207" w:history="1">
+      <w:hyperlink r:id="rId205" w:history="1">
         <w:r>
           <w:rPr>
             <w:rStyle w:val="Hyperlink"/>
@@ -39539,7 +39906,7 @@
         </w:rPr>
         <w:t xml:space="preserve">, 47 pp. </w:t>
       </w:r>
-      <w:hyperlink r:id="rId208" w:history="1">
+      <w:hyperlink r:id="rId206" w:history="1">
         <w:r>
           <w:rPr>
             <w:rStyle w:val="Hyperlink"/>
@@ -39816,7 +40183,7 @@
         </w:rPr>
         <w:t xml:space="preserve">, 1669-1694. </w:t>
       </w:r>
-      <w:hyperlink r:id="rId209" w:tgtFrame="_blank" w:history="1">
+      <w:hyperlink r:id="rId207" w:tgtFrame="_blank" w:history="1">
         <w:r>
           <w:rPr>
             <w:rStyle w:val="Hyperlink"/>
@@ -39999,7 +40366,7 @@
         </w:rPr>
         <w:t xml:space="preserve">, 353-360. </w:t>
       </w:r>
-      <w:hyperlink r:id="rId210" w:tgtFrame="_blank" w:history="1">
+      <w:hyperlink r:id="rId208" w:tgtFrame="_blank" w:history="1">
         <w:r>
           <w:rPr>
             <w:rStyle w:val="Hyperlink"/>
@@ -40348,7 +40715,7 @@
         </w:rPr>
         <w:t xml:space="preserve">. </w:t>
       </w:r>
-      <w:hyperlink r:id="rId211" w:tgtFrame="_blank" w:history="1">
+      <w:hyperlink r:id="rId209" w:tgtFrame="_blank" w:history="1">
         <w:r>
           <w:rPr>
             <w:rStyle w:val="Hyperlink"/>
@@ -40868,7 +41235,21 @@
         <w:rPr>
           <w:rFonts w:ascii="Arial" w:hAnsi="Arial" w:cs="Arial"/>
         </w:rPr>
-        <w:t>S4: An O2R/R2O Infrastructure for Optimizing Satellite Data Utilization in NOAA Numerical Modeling Systems: A Step Toward Bridging the Gap between Research and Operations</w:t>
+        <w:t xml:space="preserve">S4: An O2R/R2O Infrastructure for Optimizing Satellite Data Utilization in NOAA Numerical Modeling Systems: A Step </w:t>
+      </w:r>
+      <w:proofErr w:type="gramStart"/>
+      <w:r>
+        <w:rPr>
+          <w:rFonts w:ascii="Arial" w:hAnsi="Arial" w:cs="Arial"/>
+        </w:rPr>
+        <w:t>Toward</w:t>
+      </w:r>
+      <w:proofErr w:type="gramEnd"/>
+      <w:r>
+        <w:rPr>
+          <w:rFonts w:ascii="Arial" w:hAnsi="Arial" w:cs="Arial"/>
+        </w:rPr>
+        <w:t xml:space="preserve"> Bridging the Gap between Research and Operations</w:t>
       </w:r>
       <w:r>
         <w:rPr>
@@ -40904,7 +41285,7 @@
         </w:rPr>
         <w:t xml:space="preserve">, 2358-2378. </w:t>
       </w:r>
-      <w:hyperlink r:id="rId212" w:tgtFrame="_blank" w:history="1">
+      <w:hyperlink r:id="rId210" w:tgtFrame="_blank" w:history="1">
         <w:r>
           <w:rPr>
             <w:rStyle w:val="Hyperlink"/>
@@ -41068,7 +41449,7 @@
         </w:rPr>
         <w:t xml:space="preserve">, 1475-1489. </w:t>
       </w:r>
-      <w:hyperlink r:id="rId213" w:history="1">
+      <w:hyperlink r:id="rId211" w:history="1">
         <w:r>
           <w:rPr>
             <w:rStyle w:val="Hyperlink"/>
@@ -41283,7 +41664,7 @@
         </w:rPr>
         <w:t xml:space="preserve">, 1049-1067. </w:t>
       </w:r>
-      <w:hyperlink r:id="rId214" w:tgtFrame="_blank" w:history="1">
+      <w:hyperlink r:id="rId212" w:tgtFrame="_blank" w:history="1">
         <w:r>
           <w:rPr>
             <w:rStyle w:val="Hyperlink"/>
@@ -41394,7 +41775,7 @@
         </w:rPr>
         <w:t xml:space="preserve">, 553-579. </w:t>
       </w:r>
-      <w:hyperlink r:id="rId215" w:tgtFrame="_blank" w:history="1">
+      <w:hyperlink r:id="rId213" w:tgtFrame="_blank" w:history="1">
         <w:r>
           <w:rPr>
             <w:rStyle w:val="Hyperlink"/>
@@ -41532,7 +41913,7 @@
         </w:rPr>
         <w:t xml:space="preserve">, 2125-2135. </w:t>
       </w:r>
-      <w:hyperlink r:id="rId216" w:tgtFrame="_blank" w:history="1">
+      <w:hyperlink r:id="rId214" w:tgtFrame="_blank" w:history="1">
         <w:r>
           <w:rPr>
             <w:rStyle w:val="Hyperlink"/>
@@ -41704,7 +42085,7 @@
         </w:rPr>
         <w:t xml:space="preserve">, 341-352. </w:t>
       </w:r>
-      <w:hyperlink r:id="rId217" w:tgtFrame="_blank" w:history="1">
+      <w:hyperlink r:id="rId215" w:tgtFrame="_blank" w:history="1">
         <w:r>
           <w:rPr>
             <w:rStyle w:val="Hyperlink"/>
@@ -42037,7 +42418,7 @@
         </w:rPr>
         <w:t xml:space="preserve">. </w:t>
       </w:r>
-      <w:hyperlink r:id="rId218" w:tgtFrame="_blank" w:history="1">
+      <w:hyperlink r:id="rId216" w:tgtFrame="_blank" w:history="1">
         <w:r>
           <w:rPr>
             <w:rStyle w:val="Hyperlink"/>
@@ -42174,11 +42555,19 @@
         </w:rPr>
         <w:t xml:space="preserve"> </w:t>
       </w:r>
-      <w:r>
-        <w:rPr>
-          <w:rFonts w:ascii="Arial" w:hAnsi="Arial" w:cs="Arial"/>
-        </w:rPr>
-        <w:t>doi:10.1007/s11069-016-2500-0.</w:t>
+      <w:proofErr w:type="gramStart"/>
+      <w:r>
+        <w:rPr>
+          <w:rFonts w:ascii="Arial" w:hAnsi="Arial" w:cs="Arial"/>
+        </w:rPr>
+        <w:t>doi:</w:t>
+      </w:r>
+      <w:proofErr w:type="gramEnd"/>
+      <w:r>
+        <w:rPr>
+          <w:rFonts w:ascii="Arial" w:hAnsi="Arial" w:cs="Arial"/>
+        </w:rPr>
+        <w:t>10.1007/s11069-016-2500-0.</w:t>
       </w:r>
     </w:p>
     <w:p>
@@ -42300,7 +42689,7 @@
         </w:rPr>
         <w:t>, vol. 2016, Article ID 6156513, 9 pages, 2016. </w:t>
       </w:r>
-      <w:hyperlink r:id="rId219" w:history="1">
+      <w:hyperlink r:id="rId217" w:history="1">
         <w:r>
           <w:rPr>
             <w:rStyle w:val="Hyperlink"/>
@@ -42437,7 +42826,7 @@
         </w:rPr>
         <w:t xml:space="preserve">. </w:t>
       </w:r>
-      <w:hyperlink r:id="rId220" w:tgtFrame="_blank" w:history="1">
+      <w:hyperlink r:id="rId218" w:tgtFrame="_blank" w:history="1">
         <w:r>
           <w:rPr>
             <w:rStyle w:val="Hyperlink"/>
@@ -42697,7 +43086,7 @@
         </w:rPr>
         <w:t xml:space="preserve">, 1951-1972. </w:t>
       </w:r>
-      <w:hyperlink r:id="rId221" w:tgtFrame="_blank" w:history="1">
+      <w:hyperlink r:id="rId219" w:tgtFrame="_blank" w:history="1">
         <w:r>
           <w:rPr>
             <w:rStyle w:val="Hyperlink"/>
@@ -42876,7 +43265,7 @@
         </w:rPr>
         <w:t xml:space="preserve">, 627-642. </w:t>
       </w:r>
-      <w:hyperlink r:id="rId222" w:tgtFrame="_blank" w:history="1">
+      <w:hyperlink r:id="rId220" w:tgtFrame="_blank" w:history="1">
         <w:r>
           <w:rPr>
             <w:rStyle w:val="Hyperlink"/>
@@ -43073,7 +43462,7 @@
         </w:rPr>
         <w:t xml:space="preserve">, 2047-2055. </w:t>
       </w:r>
-      <w:hyperlink r:id="rId223" w:tgtFrame="_blank" w:history="1">
+      <w:hyperlink r:id="rId221" w:tgtFrame="_blank" w:history="1">
         <w:r>
           <w:rPr>
             <w:rStyle w:val="Hyperlink"/>
@@ -43368,7 +43757,7 @@
         </w:rPr>
         <w:t xml:space="preserve">, 9(5), 1905-1919. </w:t>
       </w:r>
-      <w:hyperlink r:id="rId224" w:history="1">
+      <w:hyperlink r:id="rId222" w:history="1">
         <w:r>
           <w:rPr>
             <w:rStyle w:val="Hyperlink"/>
@@ -43513,7 +43902,7 @@
         </w:rPr>
         <w:t xml:space="preserve">. </w:t>
       </w:r>
-      <w:hyperlink r:id="rId225" w:history="1">
+      <w:hyperlink r:id="rId223" w:history="1">
         <w:r>
           <w:rPr>
             <w:rStyle w:val="Hyperlink"/>
@@ -43689,7 +44078,7 @@
         </w:rPr>
         <w:t xml:space="preserve">, 745-759. </w:t>
       </w:r>
-      <w:hyperlink r:id="rId226" w:tgtFrame="_blank" w:history="1">
+      <w:hyperlink r:id="rId224" w:tgtFrame="_blank" w:history="1">
         <w:r>
           <w:rPr>
             <w:rStyle w:val="Hyperlink"/>
@@ -43896,7 +44285,7 @@
         </w:rPr>
         <w:t xml:space="preserve">. </w:t>
       </w:r>
-      <w:hyperlink r:id="rId227" w:history="1">
+      <w:hyperlink r:id="rId225" w:history="1">
         <w:r>
           <w:rPr>
             <w:rStyle w:val="Hyperlink"/>
@@ -44068,7 +44457,7 @@
         </w:rPr>
         <w:t xml:space="preserve">, 4911-4925. </w:t>
       </w:r>
-      <w:hyperlink r:id="rId228" w:tgtFrame="_blank" w:history="1">
+      <w:hyperlink r:id="rId226" w:tgtFrame="_blank" w:history="1">
         <w:r>
           <w:rPr>
             <w:rStyle w:val="Hyperlink"/>
@@ -44134,7 +44523,7 @@
         </w:rPr>
         <w:t xml:space="preserve">. </w:t>
       </w:r>
-      <w:hyperlink r:id="rId229" w:history="1">
+      <w:hyperlink r:id="rId227" w:history="1">
         <w:r>
           <w:rPr>
             <w:rStyle w:val="Hyperlink"/>
@@ -44201,7 +44590,25 @@
           <w:i/>
           <w:iCs/>
         </w:rPr>
-        <w:t>Wea. and Forecasting</w:t>
+        <w:t xml:space="preserve">Wea. </w:t>
+      </w:r>
+      <w:proofErr w:type="gramStart"/>
+      <w:r>
+        <w:rPr>
+          <w:rFonts w:ascii="Arial" w:hAnsi="Arial" w:cs="Arial"/>
+          <w:i/>
+          <w:iCs/>
+        </w:rPr>
+        <w:t>and</w:t>
+      </w:r>
+      <w:proofErr w:type="gramEnd"/>
+      <w:r>
+        <w:rPr>
+          <w:rFonts w:ascii="Arial" w:hAnsi="Arial" w:cs="Arial"/>
+          <w:i/>
+          <w:iCs/>
+        </w:rPr>
+        <w:t xml:space="preserve"> Forecasting</w:t>
       </w:r>
       <w:r>
         <w:rPr>
@@ -44229,7 +44636,7 @@
         </w:rPr>
         <w:t xml:space="preserve"> </w:t>
       </w:r>
-      <w:hyperlink r:id="rId230" w:tgtFrame="_blank" w:history="1">
+      <w:hyperlink r:id="rId228" w:tgtFrame="_blank" w:history="1">
         <w:r>
           <w:rPr>
             <w:rStyle w:val="Hyperlink"/>
@@ -44330,7 +44737,7 @@
         </w:rPr>
         <w:t xml:space="preserve"> </w:t>
       </w:r>
-      <w:hyperlink r:id="rId231" w:history="1">
+      <w:hyperlink r:id="rId229" w:history="1">
         <w:r>
           <w:rPr>
             <w:rStyle w:val="Hyperlink"/>
@@ -44409,7 +44816,25 @@
           <w:i/>
           <w:iCs/>
         </w:rPr>
-        <w:t>Wea. and Forecasting</w:t>
+        <w:t xml:space="preserve">Wea. </w:t>
+      </w:r>
+      <w:proofErr w:type="gramStart"/>
+      <w:r>
+        <w:rPr>
+          <w:rFonts w:ascii="Arial" w:hAnsi="Arial" w:cs="Arial"/>
+          <w:i/>
+          <w:iCs/>
+        </w:rPr>
+        <w:t>and</w:t>
+      </w:r>
+      <w:proofErr w:type="gramEnd"/>
+      <w:r>
+        <w:rPr>
+          <w:rFonts w:ascii="Arial" w:hAnsi="Arial" w:cs="Arial"/>
+          <w:i/>
+          <w:iCs/>
+        </w:rPr>
+        <w:t xml:space="preserve"> Forecasting</w:t>
       </w:r>
       <w:r>
         <w:rPr>
@@ -44439,7 +44864,7 @@
         </w:rPr>
         <w:t xml:space="preserve"> </w:t>
       </w:r>
-      <w:hyperlink r:id="rId232" w:tgtFrame="_blank" w:history="1">
+      <w:hyperlink r:id="rId230" w:tgtFrame="_blank" w:history="1">
         <w:r>
           <w:rPr>
             <w:rStyle w:val="Hyperlink"/>
@@ -44870,7 +45295,7 @@
         </w:rPr>
         <w:t xml:space="preserve"> </w:t>
       </w:r>
-      <w:hyperlink r:id="rId233" w:history="1">
+      <w:hyperlink r:id="rId231" w:history="1">
         <w:r>
           <w:rPr>
             <w:rStyle w:val="Hyperlink"/>
@@ -45095,7 +45520,7 @@
         </w:rPr>
         <w:t xml:space="preserve">, 1427-1440. </w:t>
       </w:r>
-      <w:hyperlink r:id="rId234" w:tgtFrame="_blank" w:history="1">
+      <w:hyperlink r:id="rId232" w:tgtFrame="_blank" w:history="1">
         <w:r>
           <w:rPr>
             <w:rStyle w:val="Hyperlink"/>
@@ -45160,7 +45585,27 @@
           <w:color w:val="auto"/>
           <w:u w:val="none"/>
         </w:rPr>
-        <w:t xml:space="preserve"> Overview of the NOAA/NCEP Operational Hurricane Weather Research and Forecast (HWRF) Modelling System. In: Mohanty U.C., Gopalakrishnan S.G. (eds) Advanced Numerical Modeling and Data Assimilation Techniques for Tropical Cyclone Predictio</w:t>
+        <w:t xml:space="preserve"> Overview of the NOAA/NCEP Operational Hurricane Weather Research and Forecast (HWRF) Modelling System. In: Mohanty U.C., Gopalakrishnan S.G. (</w:t>
+      </w:r>
+      <w:proofErr w:type="gramStart"/>
+      <w:r>
+        <w:rPr>
+          <w:rStyle w:val="Hyperlink"/>
+          <w:rFonts w:ascii="Arial" w:hAnsi="Arial" w:cs="Arial"/>
+          <w:color w:val="auto"/>
+          <w:u w:val="none"/>
+        </w:rPr>
+        <w:t>eds</w:t>
+      </w:r>
+      <w:proofErr w:type="gramEnd"/>
+      <w:r>
+        <w:rPr>
+          <w:rStyle w:val="Hyperlink"/>
+          <w:rFonts w:ascii="Arial" w:hAnsi="Arial" w:cs="Arial"/>
+          <w:color w:val="auto"/>
+          <w:u w:val="none"/>
+        </w:rPr>
+        <w:t>) Advanced Numerical Modeling and Data Assimilation Techniques for Tropical Cyclone Predictio</w:t>
       </w:r>
       <w:r>
         <w:rPr>
@@ -45180,7 +45625,7 @@
         </w:rPr>
         <w:t xml:space="preserve">. Springer, Dordrecht. </w:t>
       </w:r>
-      <w:hyperlink r:id="rId235" w:history="1">
+      <w:hyperlink r:id="rId233" w:history="1">
         <w:r>
           <w:rPr>
             <w:rStyle w:val="Hyperlink"/>
@@ -45347,7 +45792,7 @@
         </w:rPr>
         <w:t xml:space="preserve">, 877-894. </w:t>
       </w:r>
-      <w:hyperlink r:id="rId236" w:tgtFrame="_blank" w:history="1">
+      <w:hyperlink r:id="rId234" w:tgtFrame="_blank" w:history="1">
         <w:r>
           <w:rPr>
             <w:rStyle w:val="Hyperlink"/>
@@ -45481,7 +45926,7 @@
         </w:rPr>
         <w:t xml:space="preserve">, 1229-1247. </w:t>
       </w:r>
-      <w:hyperlink r:id="rId237" w:tgtFrame="_blank" w:history="1">
+      <w:hyperlink r:id="rId235" w:tgtFrame="_blank" w:history="1">
         <w:r>
           <w:rPr>
             <w:rStyle w:val="Hyperlink"/>
@@ -45655,7 +46100,7 @@
         </w:rPr>
         <w:t xml:space="preserve">, 2135-2147. </w:t>
       </w:r>
-      <w:hyperlink r:id="rId238" w:tgtFrame="_blank" w:history="1">
+      <w:hyperlink r:id="rId236" w:tgtFrame="_blank" w:history="1">
         <w:r>
           <w:rPr>
             <w:rStyle w:val="Hyperlink"/>
@@ -45955,7 +46400,7 @@
         </w:rPr>
         <w:t xml:space="preserve">. </w:t>
       </w:r>
-      <w:hyperlink r:id="rId239" w:history="1">
+      <w:hyperlink r:id="rId237" w:history="1">
         <w:r>
           <w:rPr>
             <w:rStyle w:val="Hyperlink"/>
@@ -46397,7 +46842,7 @@
         </w:rPr>
         <w:t xml:space="preserve">. </w:t>
       </w:r>
-      <w:hyperlink r:id="rId240" w:history="1">
+      <w:hyperlink r:id="rId238" w:history="1">
         <w:r>
           <w:rPr>
             <w:rStyle w:val="Hyperlink"/>
@@ -46609,7 +47054,7 @@
         </w:rPr>
         <w:t xml:space="preserve">). </w:t>
       </w:r>
-      <w:hyperlink r:id="rId241" w:history="1">
+      <w:hyperlink r:id="rId239" w:history="1">
         <w:r>
           <w:rPr>
             <w:rStyle w:val="Hyperlink"/>
@@ -46858,7 +47303,7 @@
         </w:rPr>
         <w:t xml:space="preserve">, 2019-2034. </w:t>
       </w:r>
-      <w:hyperlink r:id="rId242" w:tgtFrame="_blank" w:history="1">
+      <w:hyperlink r:id="rId240" w:tgtFrame="_blank" w:history="1">
         <w:r>
           <w:rPr>
             <w:rStyle w:val="Hyperlink"/>
@@ -46992,7 +47437,7 @@
         </w:rPr>
         <w:t xml:space="preserve"> (6), 2058-2074. </w:t>
       </w:r>
-      <w:hyperlink r:id="rId243" w:history="1">
+      <w:hyperlink r:id="rId241" w:history="1">
         <w:r>
           <w:rPr>
             <w:rStyle w:val="Hyperlink"/>
@@ -47144,7 +47589,7 @@
         </w:rPr>
         <w:t xml:space="preserve">, 4709-4735. </w:t>
       </w:r>
-      <w:hyperlink r:id="rId244" w:tgtFrame="_blank" w:history="1">
+      <w:hyperlink r:id="rId242" w:tgtFrame="_blank" w:history="1">
         <w:r>
           <w:rPr>
             <w:rStyle w:val="Hyperlink"/>
@@ -47286,7 +47731,7 @@
         </w:rPr>
         <w:t xml:space="preserve">, 1687-1702. </w:t>
       </w:r>
-      <w:hyperlink r:id="rId245" w:tgtFrame="_blank" w:history="1">
+      <w:hyperlink r:id="rId243" w:tgtFrame="_blank" w:history="1">
         <w:r>
           <w:rPr>
             <w:rStyle w:val="Hyperlink"/>
@@ -47387,7 +47832,7 @@
         </w:rPr>
         <w:t xml:space="preserve">, 149-160. </w:t>
       </w:r>
-      <w:hyperlink r:id="rId246" w:history="1">
+      <w:hyperlink r:id="rId244" w:history="1">
         <w:r>
           <w:rPr>
             <w:rStyle w:val="Hyperlink"/>
@@ -47549,7 +47994,7 @@
         </w:rPr>
         <w:t xml:space="preserve">, 953-960. </w:t>
       </w:r>
-      <w:hyperlink r:id="rId247" w:tgtFrame="_blank" w:history="1">
+      <w:hyperlink r:id="rId245" w:tgtFrame="_blank" w:history="1">
         <w:r>
           <w:rPr>
             <w:rStyle w:val="Hyperlink"/>
@@ -47710,7 +48155,7 @@
         </w:rPr>
         <w:t xml:space="preserve">. </w:t>
       </w:r>
-      <w:hyperlink r:id="rId248" w:tgtFrame="_blank" w:history="1">
+      <w:hyperlink r:id="rId246" w:tgtFrame="_blank" w:history="1">
         <w:r>
           <w:rPr>
             <w:rStyle w:val="Hyperlink"/>
@@ -47831,7 +48276,7 @@
         </w:rPr>
         <w:t xml:space="preserve">. </w:t>
       </w:r>
-      <w:hyperlink r:id="rId249" w:history="1">
+      <w:hyperlink r:id="rId247" w:history="1">
         <w:r>
           <w:rPr>
             <w:rStyle w:val="Hyperlink"/>
@@ -48053,7 +48498,7 @@
         </w:rPr>
         <w:t xml:space="preserve">. </w:t>
       </w:r>
-      <w:hyperlink r:id="rId250" w:tgtFrame="_blank" w:history="1">
+      <w:hyperlink r:id="rId248" w:tgtFrame="_blank" w:history="1">
         <w:r>
           <w:rPr>
             <w:rStyle w:val="Hyperlink"/>
@@ -48102,7 +48547,7 @@
         </w:rPr>
         <w:t xml:space="preserve">, T. Langel, S. McKeen, E. J. Williams, and S. S. Brown, 2015: </w:t>
       </w:r>
-      <w:hyperlink r:id="rId251" w:history="1">
+      <w:hyperlink r:id="rId249" w:history="1">
         <w:r>
           <w:rPr>
             <w:rStyle w:val="Hyperlink"/>
@@ -48147,7 +48592,7 @@
         </w:rPr>
         <w:t xml:space="preserve">. </w:t>
       </w:r>
-      <w:hyperlink r:id="rId252" w:history="1">
+      <w:hyperlink r:id="rId250" w:history="1">
         <w:r>
           <w:rPr>
             <w:rStyle w:val="Hyperlink"/>
@@ -48306,7 +48751,7 @@
         </w:rPr>
         <w:t xml:space="preserve">1205–1221 (2015). </w:t>
       </w:r>
-      <w:hyperlink r:id="rId253" w:history="1">
+      <w:hyperlink r:id="rId251" w:history="1">
         <w:r>
           <w:rPr>
             <w:rStyle w:val="Hyperlink"/>
@@ -48521,7 +48966,7 @@
         </w:rPr>
         <w:t xml:space="preserve">. </w:t>
       </w:r>
-      <w:hyperlink r:id="rId254" w:history="1">
+      <w:hyperlink r:id="rId252" w:history="1">
         <w:r>
           <w:rPr>
             <w:rStyle w:val="Hyperlink"/>
@@ -48556,7 +49001,21 @@
         <w:rPr>
           <w:rFonts w:ascii="Arial" w:hAnsi="Arial" w:cs="Arial"/>
         </w:rPr>
-        <w:t xml:space="preserve">, T. Quirino, F. Marks, Jr., </w:t>
+        <w:t xml:space="preserve">, T. Quirino, </w:t>
+      </w:r>
+      <w:proofErr w:type="gramStart"/>
+      <w:r>
+        <w:rPr>
+          <w:rFonts w:ascii="Arial" w:hAnsi="Arial" w:cs="Arial"/>
+        </w:rPr>
+        <w:t>F</w:t>
+      </w:r>
+      <w:proofErr w:type="gramEnd"/>
+      <w:r>
+        <w:rPr>
+          <w:rFonts w:ascii="Arial" w:hAnsi="Arial" w:cs="Arial"/>
+        </w:rPr>
+        <w:t xml:space="preserve">. Marks, Jr., </w:t>
       </w:r>
       <w:r>
         <w:rPr>
@@ -48625,7 +49084,7 @@
         </w:rPr>
         <w:t xml:space="preserve">729. </w:t>
       </w:r>
-      <w:hyperlink r:id="rId255" w:tgtFrame="_blank" w:history="1">
+      <w:hyperlink r:id="rId253" w:tgtFrame="_blank" w:history="1">
         <w:r>
           <w:rPr>
             <w:rStyle w:val="Hyperlink"/>
@@ -48744,7 +49203,7 @@
         </w:rPr>
         <w:t xml:space="preserve">, 841-854. </w:t>
       </w:r>
-      <w:hyperlink r:id="rId256" w:tgtFrame="_blank" w:history="1">
+      <w:hyperlink r:id="rId254" w:tgtFrame="_blank" w:history="1">
         <w:r>
           <w:rPr>
             <w:rStyle w:val="Hyperlink"/>
@@ -48780,7 +49239,21 @@
         <w:rPr>
           <w:rFonts w:ascii="Arial" w:hAnsi="Arial" w:cs="Arial"/>
         </w:rPr>
-        <w:t xml:space="preserve">, W. Qian, 2015: </w:t>
+        <w:t xml:space="preserve">, </w:t>
+      </w:r>
+      <w:proofErr w:type="gramStart"/>
+      <w:r>
+        <w:rPr>
+          <w:rFonts w:ascii="Arial" w:hAnsi="Arial" w:cs="Arial"/>
+        </w:rPr>
+        <w:t>W</w:t>
+      </w:r>
+      <w:proofErr w:type="gramEnd"/>
+      <w:r>
+        <w:rPr>
+          <w:rFonts w:ascii="Arial" w:hAnsi="Arial" w:cs="Arial"/>
+        </w:rPr>
+        <w:t xml:space="preserve">. Qian, 2015: </w:t>
       </w:r>
       <w:r>
         <w:rPr>
@@ -48822,7 +49295,7 @@
         </w:rPr>
         <w:t xml:space="preserve">, 771-792. </w:t>
       </w:r>
-      <w:hyperlink r:id="rId257" w:tgtFrame="_blank" w:history="1">
+      <w:hyperlink r:id="rId255" w:tgtFrame="_blank" w:history="1">
         <w:r>
           <w:rPr>
             <w:rStyle w:val="Hyperlink"/>
@@ -49093,7 +49566,7 @@
         </w:rPr>
         <w:t xml:space="preserve">. </w:t>
       </w:r>
-      <w:hyperlink r:id="rId258" w:history="1">
+      <w:hyperlink r:id="rId256" w:history="1">
         <w:r>
           <w:rPr>
             <w:rStyle w:val="Hyperlink"/>
@@ -49240,7 +49713,7 @@
         </w:rPr>
         <w:t xml:space="preserve">, 3087-3018. </w:t>
       </w:r>
-      <w:hyperlink r:id="rId259" w:tgtFrame="_blank" w:history="1">
+      <w:hyperlink r:id="rId257" w:tgtFrame="_blank" w:history="1">
         <w:r>
           <w:rPr>
             <w:rStyle w:val="Hyperlink"/>
@@ -49354,7 +49827,7 @@
         </w:rPr>
         <w:t xml:space="preserve">, 3204-3213. </w:t>
       </w:r>
-      <w:hyperlink r:id="rId260" w:tgtFrame="_blank" w:history="1">
+      <w:hyperlink r:id="rId258" w:tgtFrame="_blank" w:history="1">
         <w:r>
           <w:rPr>
             <w:rStyle w:val="Hyperlink"/>
@@ -49446,7 +49919,7 @@
         </w:rPr>
         <w:t xml:space="preserve">, 1689–1705. </w:t>
       </w:r>
-      <w:hyperlink r:id="rId261" w:tgtFrame="_blank" w:history="1">
+      <w:hyperlink r:id="rId259" w:tgtFrame="_blank" w:history="1">
         <w:r>
           <w:rPr>
             <w:rStyle w:val="Hyperlink"/>
@@ -49602,7 +50075,7 @@
         </w:rPr>
         <w:t xml:space="preserve">. </w:t>
       </w:r>
-      <w:hyperlink r:id="rId262" w:tgtFrame="_blank" w:history="1">
+      <w:hyperlink r:id="rId260" w:tgtFrame="_blank" w:history="1">
         <w:r>
           <w:rPr>
             <w:rStyle w:val="Hyperlink"/>
@@ -49817,7 +50290,7 @@
         </w:rPr>
         <w:t xml:space="preserve">, 1-11. </w:t>
       </w:r>
-      <w:hyperlink r:id="rId263" w:tgtFrame="_blank" w:history="1">
+      <w:hyperlink r:id="rId261" w:tgtFrame="_blank" w:history="1">
         <w:r>
           <w:rPr>
             <w:rStyle w:val="Hyperlink"/>
@@ -49901,7 +50374,7 @@
         </w:rPr>
         <w:t xml:space="preserve">, 827-840. </w:t>
       </w:r>
-      <w:hyperlink r:id="rId264" w:tgtFrame="_blank" w:history="1">
+      <w:hyperlink r:id="rId262" w:tgtFrame="_blank" w:history="1">
         <w:r>
           <w:rPr>
             <w:rStyle w:val="Hyperlink"/>
@@ -50025,7 +50498,7 @@
         </w:rPr>
         <w:t xml:space="preserve"> </w:t>
       </w:r>
-      <w:hyperlink r:id="rId265" w:history="1">
+      <w:hyperlink r:id="rId263" w:history="1">
         <w:r>
           <w:rPr>
             <w:rStyle w:val="Hyperlink"/>
@@ -50099,7 +50572,7 @@
         </w:rPr>
         <w:t xml:space="preserve">. </w:t>
       </w:r>
-      <w:hyperlink r:id="rId266" w:history="1">
+      <w:hyperlink r:id="rId264" w:history="1">
         <w:r>
           <w:rPr>
             <w:rStyle w:val="Hyperlink"/>
@@ -50143,7 +50616,7 @@
         </w:rPr>
         <w:t xml:space="preserve"> </w:t>
       </w:r>
-      <w:hyperlink r:id="rId267" w:history="1">
+      <w:hyperlink r:id="rId265" w:history="1">
         <w:r>
           <w:rPr>
             <w:rStyle w:val="Hyperlink"/>
@@ -50193,7 +50666,25 @@
           <w:i/>
           <w:iCs/>
         </w:rPr>
-        <w:t>Wea. and Forecasting</w:t>
+        <w:t xml:space="preserve">Wea. </w:t>
+      </w:r>
+      <w:proofErr w:type="gramStart"/>
+      <w:r>
+        <w:rPr>
+          <w:rFonts w:ascii="Arial" w:hAnsi="Arial" w:cs="Arial"/>
+          <w:i/>
+          <w:iCs/>
+        </w:rPr>
+        <w:t>and</w:t>
+      </w:r>
+      <w:proofErr w:type="gramEnd"/>
+      <w:r>
+        <w:rPr>
+          <w:rFonts w:ascii="Arial" w:hAnsi="Arial" w:cs="Arial"/>
+          <w:i/>
+          <w:iCs/>
+        </w:rPr>
+        <w:t xml:space="preserve"> Forecasting</w:t>
       </w:r>
       <w:r>
         <w:rPr>
@@ -50215,7 +50706,7 @@
         </w:rPr>
         <w:t xml:space="preserve">, 1411-1428. </w:t>
       </w:r>
-      <w:hyperlink r:id="rId268" w:tgtFrame="_blank" w:history="1">
+      <w:hyperlink r:id="rId266" w:tgtFrame="_blank" w:history="1">
         <w:r>
           <w:rPr>
             <w:rStyle w:val="Hyperlink"/>
@@ -50747,7 +51238,7 @@
         </w:rPr>
         <w:t xml:space="preserve">. </w:t>
       </w:r>
-      <w:hyperlink r:id="rId269" w:history="1">
+      <w:hyperlink r:id="rId267" w:history="1">
         <w:r>
           <w:rPr>
             <w:rStyle w:val="Hyperlink"/>
@@ -50768,7 +51259,21 @@
         <w:rPr>
           <w:rFonts w:ascii="Arial" w:hAnsi="Arial" w:cs="Arial"/>
         </w:rPr>
-        <w:t>Sun, Y., Fu, R., Dickinson, R., Joiner, J., Frankenberg, C., Gu, L., </w:t>
+        <w:t>Sun, Y., Fu, R., Dickinson, R., Joiner, J., Frankenberg, C., </w:t>
+      </w:r>
+      <w:proofErr w:type="gramStart"/>
+      <w:r>
+        <w:rPr>
+          <w:rFonts w:ascii="Arial" w:hAnsi="Arial" w:cs="Arial"/>
+        </w:rPr>
+        <w:t>Gu</w:t>
+      </w:r>
+      <w:proofErr w:type="gramEnd"/>
+      <w:r>
+        <w:rPr>
+          <w:rFonts w:ascii="Arial" w:hAnsi="Arial" w:cs="Arial"/>
+        </w:rPr>
+        <w:t>, L., </w:t>
       </w:r>
       <w:r>
         <w:rPr>
@@ -50817,7 +51322,7 @@
         </w:rPr>
         <w:t xml:space="preserve">. </w:t>
       </w:r>
-      <w:hyperlink r:id="rId270" w:history="1">
+      <w:hyperlink r:id="rId268" w:history="1">
         <w:r>
           <w:rPr>
             <w:rStyle w:val="Hyperlink"/>
@@ -50959,7 +51464,7 @@
         </w:rPr>
         <w:t xml:space="preserve">, 1355-1373. </w:t>
       </w:r>
-      <w:hyperlink r:id="rId271" w:tgtFrame="_blank" w:history="1">
+      <w:hyperlink r:id="rId269" w:tgtFrame="_blank" w:history="1">
         <w:r>
           <w:rPr>
             <w:rStyle w:val="Hyperlink"/>
@@ -51143,7 +51648,7 @@
         </w:rPr>
         <w:t xml:space="preserve"> 1962-1980. </w:t>
       </w:r>
-      <w:hyperlink r:id="rId272" w:tgtFrame="_blank" w:history="1">
+      <w:hyperlink r:id="rId270" w:tgtFrame="_blank" w:history="1">
         <w:r>
           <w:rPr>
             <w:rStyle w:val="Hyperlink"/>
@@ -51318,7 +51823,7 @@
         </w:rPr>
         <w:t xml:space="preserve"> 1981-2000. </w:t>
       </w:r>
-      <w:hyperlink r:id="rId273" w:tgtFrame="_blank" w:history="1">
+      <w:hyperlink r:id="rId271" w:tgtFrame="_blank" w:history="1">
         <w:r>
           <w:rPr>
             <w:rStyle w:val="Hyperlink"/>
@@ -51440,13 +51945,29 @@
           <w:i/>
           <w:iCs/>
         </w:rPr>
-        <w:t>J. Appl. Meteor. Climatol.</w:t>
-      </w:r>
-      <w:r>
-        <w:rPr>
-          <w:rFonts w:ascii="Arial" w:hAnsi="Arial" w:cs="Arial"/>
-        </w:rPr>
-        <w:t xml:space="preserve">, </w:t>
+        <w:t xml:space="preserve">J. Appl. Meteor. </w:t>
+      </w:r>
+      <w:proofErr w:type="gramStart"/>
+      <w:r>
+        <w:rPr>
+          <w:rFonts w:ascii="Arial" w:hAnsi="Arial" w:cs="Arial"/>
+          <w:i/>
+          <w:iCs/>
+        </w:rPr>
+        <w:t>Climatol.</w:t>
+      </w:r>
+      <w:r>
+        <w:rPr>
+          <w:rFonts w:ascii="Arial" w:hAnsi="Arial" w:cs="Arial"/>
+        </w:rPr>
+        <w:t>,</w:t>
+      </w:r>
+      <w:proofErr w:type="gramEnd"/>
+      <w:r>
+        <w:rPr>
+          <w:rFonts w:ascii="Arial" w:hAnsi="Arial" w:cs="Arial"/>
+        </w:rPr>
+        <w:t xml:space="preserve"> </w:t>
       </w:r>
       <w:r>
         <w:rPr>
@@ -51468,7 +51989,7 @@
         </w:rPr>
         <w:t xml:space="preserve"> </w:t>
       </w:r>
-      <w:hyperlink r:id="rId274" w:tgtFrame="_blank" w:history="1">
+      <w:hyperlink r:id="rId272" w:tgtFrame="_blank" w:history="1">
         <w:r>
           <w:rPr>
             <w:rStyle w:val="Hyperlink"/>
@@ -51612,26 +52133,48 @@
           <w:sz w:val="24"/>
           <w:szCs w:val="24"/>
         </w:rPr>
-        <w:t>Hydrol. Process.</w:t>
-      </w:r>
-      <w:r>
-        <w:rPr>
-          <w:rFonts w:ascii="Arial" w:eastAsia="Times New Roman" w:hAnsi="Arial" w:cs="Arial"/>
+        <w:t xml:space="preserve">Hydrol. </w:t>
+      </w:r>
+      <w:proofErr w:type="gramStart"/>
+      <w:r>
+        <w:rPr>
+          <w:rFonts w:ascii="Arial" w:eastAsia="Times New Roman" w:hAnsi="Arial" w:cs="Arial"/>
+          <w:i/>
+          <w:iCs/>
           <w:color w:val="222222"/>
           <w:sz w:val="24"/>
           <w:szCs w:val="24"/>
         </w:rPr>
-        <w:t>, </w:t>
-      </w:r>
-      <w:r>
-        <w:rPr>
-          <w:rFonts w:ascii="Arial" w:eastAsia="Times New Roman" w:hAnsi="Arial" w:cs="Arial"/>
-          <w:b/>
-          <w:bCs/>
+        <w:t>Process.</w:t>
+      </w:r>
+      <w:r>
+        <w:rPr>
+          <w:rFonts w:ascii="Arial" w:eastAsia="Times New Roman" w:hAnsi="Arial" w:cs="Arial"/>
           <w:color w:val="222222"/>
           <w:sz w:val="24"/>
           <w:szCs w:val="24"/>
         </w:rPr>
+        <w:t>,</w:t>
+      </w:r>
+      <w:proofErr w:type="gramEnd"/>
+      <w:r>
+        <w:rPr>
+          <w:rFonts w:ascii="Arial" w:eastAsia="Times New Roman" w:hAnsi="Arial" w:cs="Arial"/>
+          <w:color w:val="222222"/>
+          <w:sz w:val="24"/>
+          <w:szCs w:val="24"/>
+        </w:rPr>
+        <w:t> </w:t>
+      </w:r>
+      <w:r>
+        <w:rPr>
+          <w:rFonts w:ascii="Arial" w:eastAsia="Times New Roman" w:hAnsi="Arial" w:cs="Arial"/>
+          <w:b/>
+          <w:bCs/>
+          <w:color w:val="222222"/>
+          <w:sz w:val="24"/>
+          <w:szCs w:val="24"/>
+        </w:rPr>
         <w:t>29</w:t>
       </w:r>
       <w:r>
@@ -51652,7 +52195,7 @@
         </w:rPr>
         <w:t xml:space="preserve"> </w:t>
       </w:r>
-      <w:hyperlink r:id="rId275" w:history="1">
+      <w:hyperlink r:id="rId273" w:history="1">
         <w:r>
           <w:rPr>
             <w:rStyle w:val="Hyperlink"/>
@@ -51754,26 +52297,48 @@
           <w:sz w:val="24"/>
           <w:szCs w:val="24"/>
         </w:rPr>
-        <w:t>Hydrol. Process.</w:t>
-      </w:r>
-      <w:r>
-        <w:rPr>
-          <w:rFonts w:ascii="Arial" w:eastAsia="Times New Roman" w:hAnsi="Arial" w:cs="Arial"/>
+        <w:t xml:space="preserve">Hydrol. </w:t>
+      </w:r>
+      <w:proofErr w:type="gramStart"/>
+      <w:r>
+        <w:rPr>
+          <w:rFonts w:ascii="Arial" w:eastAsia="Times New Roman" w:hAnsi="Arial" w:cs="Arial"/>
+          <w:i/>
+          <w:iCs/>
           <w:color w:val="222222"/>
           <w:sz w:val="24"/>
           <w:szCs w:val="24"/>
         </w:rPr>
-        <w:t>, </w:t>
-      </w:r>
-      <w:r>
-        <w:rPr>
-          <w:rFonts w:ascii="Arial" w:eastAsia="Times New Roman" w:hAnsi="Arial" w:cs="Arial"/>
-          <w:b/>
-          <w:bCs/>
+        <w:t>Process.</w:t>
+      </w:r>
+      <w:r>
+        <w:rPr>
+          <w:rFonts w:ascii="Arial" w:eastAsia="Times New Roman" w:hAnsi="Arial" w:cs="Arial"/>
           <w:color w:val="222222"/>
           <w:sz w:val="24"/>
           <w:szCs w:val="24"/>
         </w:rPr>
+        <w:t>,</w:t>
+      </w:r>
+      <w:proofErr w:type="gramEnd"/>
+      <w:r>
+        <w:rPr>
+          <w:rFonts w:ascii="Arial" w:eastAsia="Times New Roman" w:hAnsi="Arial" w:cs="Arial"/>
+          <w:color w:val="222222"/>
+          <w:sz w:val="24"/>
+          <w:szCs w:val="24"/>
+        </w:rPr>
+        <w:t> </w:t>
+      </w:r>
+      <w:r>
+        <w:rPr>
+          <w:rFonts w:ascii="Arial" w:eastAsia="Times New Roman" w:hAnsi="Arial" w:cs="Arial"/>
+          <w:b/>
+          <w:bCs/>
+          <w:color w:val="222222"/>
+          <w:sz w:val="24"/>
+          <w:szCs w:val="24"/>
+        </w:rPr>
         <w:t>29</w:t>
       </w:r>
       <w:r>
@@ -51796,7 +52361,7 @@
         </w:rPr>
         <w:t xml:space="preserve"> 1757– 1771.  </w:t>
       </w:r>
-      <w:hyperlink r:id="rId276" w:history="1">
+      <w:hyperlink r:id="rId274" w:history="1">
         <w:r>
           <w:rPr>
             <w:rStyle w:val="Hyperlink"/>
@@ -51950,7 +52515,7 @@
         </w:rPr>
         <w:t xml:space="preserve">. </w:t>
       </w:r>
-      <w:hyperlink r:id="rId277" w:tgtFrame="_blank" w:history="1">
+      <w:hyperlink r:id="rId275" w:tgtFrame="_blank" w:history="1">
         <w:r>
           <w:rPr>
             <w:rStyle w:val="Hyperlink"/>
@@ -52047,7 +52612,7 @@
         </w:rPr>
         <w:t xml:space="preserve">, 857-873. </w:t>
       </w:r>
-      <w:hyperlink r:id="rId278" w:tgtFrame="_blank" w:history="1">
+      <w:hyperlink r:id="rId276" w:tgtFrame="_blank" w:history="1">
         <w:r>
           <w:rPr>
             <w:rStyle w:val="Hyperlink"/>
@@ -52070,13 +52635,23 @@
         </w:rPr>
         <w:t xml:space="preserve">Zhang, B., </w:t>
       </w:r>
-      <w:r>
-        <w:rPr>
-          <w:rFonts w:ascii="Arial" w:hAnsi="Arial" w:cs="Arial"/>
-          <w:b/>
-          <w:bCs/>
-        </w:rPr>
-        <w:t>Tallapragada, V.</w:t>
+      <w:proofErr w:type="gramStart"/>
+      <w:r>
+        <w:rPr>
+          <w:rFonts w:ascii="Arial" w:hAnsi="Arial" w:cs="Arial"/>
+          <w:b/>
+          <w:bCs/>
+        </w:rPr>
+        <w:t>Tallapragada</w:t>
+      </w:r>
+      <w:proofErr w:type="gramEnd"/>
+      <w:r>
+        <w:rPr>
+          <w:rFonts w:ascii="Arial" w:hAnsi="Arial" w:cs="Arial"/>
+          <w:b/>
+          <w:bCs/>
+        </w:rPr>
+        <w:t>, V.</w:t>
       </w:r>
       <w:r>
         <w:rPr>
@@ -52124,7 +52699,7 @@
         </w:rPr>
         <w:t xml:space="preserve">, 1575–1582 (2015). </w:t>
       </w:r>
-      <w:hyperlink r:id="rId279" w:history="1">
+      <w:hyperlink r:id="rId277" w:history="1">
         <w:r>
           <w:rPr>
             <w:rStyle w:val="Hyperlink"/>
@@ -52283,7 +52858,7 @@
         </w:rPr>
         <w:t xml:space="preserve">, 914-932. </w:t>
       </w:r>
-      <w:hyperlink r:id="rId280" w:tgtFrame="_blank" w:history="1">
+      <w:hyperlink r:id="rId278" w:tgtFrame="_blank" w:history="1">
         <w:r>
           <w:rPr>
             <w:rStyle w:val="Hyperlink"/>
@@ -52401,16 +52976,29 @@
         </w:rPr>
         <w:t xml:space="preserve"> Rogers, </w:t>
       </w:r>
-      <w:r>
-        <w:rPr>
-          <w:rStyle w:val="Hyperlink"/>
-          <w:rFonts w:ascii="Arial" w:hAnsi="Arial" w:cs="Arial"/>
-          <w:b/>
-          <w:bCs/>
-          <w:color w:val="auto"/>
-          <w:u w:val="none"/>
-        </w:rPr>
-        <w:t>V. Tallapragada</w:t>
+      <w:proofErr w:type="gramStart"/>
+      <w:r>
+        <w:rPr>
+          <w:rStyle w:val="Hyperlink"/>
+          <w:rFonts w:ascii="Arial" w:hAnsi="Arial" w:cs="Arial"/>
+          <w:b/>
+          <w:bCs/>
+          <w:color w:val="auto"/>
+          <w:u w:val="none"/>
+        </w:rPr>
+        <w:t>V</w:t>
+      </w:r>
+      <w:proofErr w:type="gramEnd"/>
+      <w:r>
+        <w:rPr>
+          <w:rStyle w:val="Hyperlink"/>
+          <w:rFonts w:ascii="Arial" w:hAnsi="Arial" w:cs="Arial"/>
+          <w:b/>
+          <w:bCs/>
+          <w:color w:val="auto"/>
+          <w:u w:val="none"/>
+        </w:rPr>
+        <w:t>. Tallapragada</w:t>
       </w:r>
       <w:r>
         <w:rPr>
@@ -52497,7 +53085,7 @@
         </w:rPr>
         <w:t xml:space="preserve">, </w:t>
       </w:r>
-      <w:hyperlink r:id="rId281" w:tgtFrame="_blank" w:history="1">
+      <w:hyperlink r:id="rId279" w:tgtFrame="_blank" w:history="1">
         <w:r>
           <w:rPr>
             <w:rStyle w:val="Hyperlink"/>
@@ -52670,8 +53258,19 @@
           <w:color w:val="auto"/>
           <w:u w:val="none"/>
         </w:rPr>
-        <w:t>Cen Gao</w:t>
-      </w:r>
+        <w:t xml:space="preserve">Cen </w:t>
+      </w:r>
+      <w:proofErr w:type="gramStart"/>
+      <w:r>
+        <w:rPr>
+          <w:rStyle w:val="Hyperlink"/>
+          <w:rFonts w:ascii="Arial" w:hAnsi="Arial" w:cs="Arial"/>
+          <w:color w:val="auto"/>
+          <w:u w:val="none"/>
+        </w:rPr>
+        <w:t>Gao</w:t>
+      </w:r>
+      <w:proofErr w:type="gramEnd"/>
       <w:r>
         <w:rPr>
           <w:rStyle w:val="Hyperlink"/>
@@ -52777,7 +53376,7 @@
         </w:rPr>
         <w:t xml:space="preserve">. </w:t>
       </w:r>
-      <w:hyperlink r:id="rId282" w:history="1">
+      <w:hyperlink r:id="rId280" w:history="1">
         <w:r>
           <w:rPr>
             <w:rStyle w:val="Hyperlink"/>
@@ -52881,7 +53480,7 @@
         </w:rPr>
         <w:t xml:space="preserve">, 3774-3803. </w:t>
       </w:r>
-      <w:hyperlink r:id="rId283" w:tgtFrame="_blank" w:history="1">
+      <w:hyperlink r:id="rId281" w:tgtFrame="_blank" w:history="1">
         <w:r>
           <w:rPr>
             <w:rStyle w:val="Hyperlink"/>
@@ -52954,7 +53553,25 @@
           <w:i/>
           <w:iCs/>
         </w:rPr>
-        <w:t>Wea. and Forecasting</w:t>
+        <w:t xml:space="preserve">Wea. </w:t>
+      </w:r>
+      <w:proofErr w:type="gramStart"/>
+      <w:r>
+        <w:rPr>
+          <w:rFonts w:ascii="Arial" w:hAnsi="Arial" w:cs="Arial"/>
+          <w:i/>
+          <w:iCs/>
+        </w:rPr>
+        <w:t>and</w:t>
+      </w:r>
+      <w:proofErr w:type="gramEnd"/>
+      <w:r>
+        <w:rPr>
+          <w:rFonts w:ascii="Arial" w:hAnsi="Arial" w:cs="Arial"/>
+          <w:i/>
+          <w:iCs/>
+        </w:rPr>
+        <w:t xml:space="preserve"> Forecasting</w:t>
       </w:r>
       <w:r>
         <w:rPr>
@@ -52982,7 +53599,7 @@
         </w:rPr>
         <w:t xml:space="preserve"> 1109-1124. </w:t>
       </w:r>
-      <w:hyperlink r:id="rId284" w:tgtFrame="_blank" w:history="1">
+      <w:hyperlink r:id="rId282" w:tgtFrame="_blank" w:history="1">
         <w:r>
           <w:rPr>
             <w:rStyle w:val="Hyperlink"/>
@@ -53143,7 +53760,7 @@
         </w:rPr>
         <w:t xml:space="preserve">, 1–27 (2015). </w:t>
       </w:r>
-      <w:hyperlink r:id="rId285" w:history="1">
+      <w:hyperlink r:id="rId283" w:history="1">
         <w:r>
           <w:rPr>
             <w:rStyle w:val="Hyperlink"/>
@@ -54414,7 +55031,7 @@
 </file>
 
 <file path=customXml/itemProps1.xml><?xml version="1.0" encoding="utf-8"?>
-<ds:datastoreItem xmlns:ds="http://schemas.openxmlformats.org/officeDocument/2006/customXml" ds:itemID="{1FAE2E47-5889-4064-B689-83D093FC10BC}">
+<ds:datastoreItem xmlns:ds="http://schemas.openxmlformats.org/officeDocument/2006/customXml" ds:itemID="{D8C2A025-03F7-4A9A-86DC-089CF498E93D}">
   <ds:schemaRefs>
     <ds:schemaRef ds:uri="http://schemas.openxmlformats.org/officeDocument/2006/bibliography"/>
   </ds:schemaRefs>

</xml_diff>

<commit_message>
Update EMC Publications List and add latest paper to Pubs list on EMC front page
</commit_message>
<xml_diff>
--- a/emc/docs/EMC_Pubs_List.docx
+++ b/emc/docs/EMC_Pubs_List.docx
@@ -643,8 +643,6 @@
           <w:u w:val="none"/>
         </w:rPr>
       </w:pPr>
-      <w:bookmarkStart w:id="0" w:name="_GoBack"/>
-      <w:bookmarkEnd w:id="0"/>
       <w:r>
         <w:rPr>
           <w:rStyle w:val="Hyperlink"/>
@@ -903,10 +901,140 @@
           <w:rStyle w:val="Hyperlink"/>
           <w:rFonts w:ascii="Arial" w:eastAsiaTheme="minorHAnsi" w:hAnsi="Arial" w:cs="Arial"/>
           <w:b/>
+          <w:color w:val="auto"/>
+          <w:u w:val="none"/>
+          <w:shd w:val="clear" w:color="auto" w:fill="FFFFFF"/>
+        </w:rPr>
+        <w:t>Du, J.</w:t>
+      </w:r>
+      <w:r>
+        <w:rPr>
+          <w:rStyle w:val="Hyperlink"/>
+          <w:rFonts w:ascii="Arial" w:eastAsiaTheme="minorHAnsi" w:hAnsi="Arial" w:cs="Arial"/>
+          <w:color w:val="auto"/>
+          <w:u w:val="none"/>
+          <w:shd w:val="clear" w:color="auto" w:fill="FFFFFF"/>
+        </w:rPr>
+        <w:t>, and G. Deng. 2022</w:t>
+      </w:r>
+      <w:r>
+        <w:rPr>
+          <w:rStyle w:val="Hyperlink"/>
+          <w:rFonts w:ascii="Arial" w:eastAsiaTheme="minorHAnsi" w:hAnsi="Arial" w:cs="Arial"/>
+          <w:color w:val="auto"/>
+          <w:u w:val="none"/>
+          <w:shd w:val="clear" w:color="auto" w:fill="FFFFFF"/>
+        </w:rPr>
+        <w:t xml:space="preserve">: </w:t>
+      </w:r>
+      <w:r>
+        <w:rPr>
+          <w:rStyle w:val="Hyperlink"/>
+          <w:rFonts w:ascii="Arial" w:eastAsiaTheme="minorHAnsi" w:hAnsi="Arial" w:cs="Arial"/>
+          <w:color w:val="auto"/>
+          <w:u w:val="none"/>
+          <w:shd w:val="clear" w:color="auto" w:fill="FFFFFF"/>
+        </w:rPr>
+        <w:t xml:space="preserve">How Should a Numerical Weather Prediction Be Used: Full Field or Anomaly? A Conceptual Demonstration with a Lorenz Model. </w:t>
+      </w:r>
+      <w:r>
+        <w:rPr>
+          <w:rStyle w:val="Hyperlink"/>
+          <w:rFonts w:ascii="Arial" w:eastAsiaTheme="minorHAnsi" w:hAnsi="Arial" w:cs="Arial"/>
+          <w:i/>
+          <w:color w:val="auto"/>
+          <w:u w:val="none"/>
+          <w:shd w:val="clear" w:color="auto" w:fill="FFFFFF"/>
+        </w:rPr>
+        <w:t>Atmosphere</w:t>
+      </w:r>
+      <w:r>
+        <w:rPr>
+          <w:rStyle w:val="Hyperlink"/>
+          <w:rFonts w:ascii="Arial" w:eastAsiaTheme="minorHAnsi" w:hAnsi="Arial" w:cs="Arial"/>
+          <w:color w:val="auto"/>
+          <w:u w:val="none"/>
+          <w:shd w:val="clear" w:color="auto" w:fill="FFFFFF"/>
+        </w:rPr>
+        <w:t xml:space="preserve"> </w:t>
+      </w:r>
+      <w:r>
+        <w:rPr>
+          <w:rStyle w:val="Hyperlink"/>
+          <w:rFonts w:ascii="Arial" w:eastAsiaTheme="minorHAnsi" w:hAnsi="Arial" w:cs="Arial"/>
+          <w:b/>
+          <w:color w:val="auto"/>
+          <w:u w:val="none"/>
+          <w:shd w:val="clear" w:color="auto" w:fill="FFFFFF"/>
+        </w:rPr>
+        <w:t>13</w:t>
+      </w:r>
+      <w:r>
+        <w:rPr>
+          <w:rStyle w:val="Hyperlink"/>
+          <w:rFonts w:ascii="Arial" w:eastAsiaTheme="minorHAnsi" w:hAnsi="Arial" w:cs="Arial"/>
+          <w:color w:val="auto"/>
+          <w:u w:val="none"/>
+          <w:shd w:val="clear" w:color="auto" w:fill="FFFFFF"/>
+        </w:rPr>
+        <w:t xml:space="preserve">(9): 1487. </w:t>
+      </w:r>
+      <w:hyperlink r:id="rId10" w:history="1">
+        <w:r>
+          <w:rPr>
+            <w:rStyle w:val="Hyperlink"/>
+            <w:rFonts w:ascii="Arial" w:eastAsiaTheme="minorHAnsi" w:hAnsi="Arial" w:cs="Arial"/>
+            <w:shd w:val="clear" w:color="auto" w:fill="FFFFFF"/>
+          </w:rPr>
+          <w:t>https://doi.org/10.3390/atmos1309</w:t>
+        </w:r>
+        <w:bookmarkStart w:id="0" w:name="_GoBack"/>
+        <w:bookmarkEnd w:id="0"/>
+        <w:r>
+          <w:rPr>
+            <w:rStyle w:val="Hyperlink"/>
+            <w:rFonts w:ascii="Arial" w:eastAsiaTheme="minorHAnsi" w:hAnsi="Arial" w:cs="Arial"/>
+            <w:shd w:val="clear" w:color="auto" w:fill="FFFFFF"/>
+          </w:rPr>
+          <w:t>1487</w:t>
+        </w:r>
+      </w:hyperlink>
+    </w:p>
+    <w:p>
+      <w:pPr>
+        <w:pStyle w:val="NormalWeb"/>
+        <w:spacing w:before="0" w:beforeAutospacing="0" w:after="0" w:afterAutospacing="0"/>
+        <w:rPr>
+          <w:rStyle w:val="Hyperlink"/>
+          <w:rFonts w:ascii="Arial" w:eastAsiaTheme="minorHAnsi" w:hAnsi="Arial" w:cs="Arial"/>
+          <w:b/>
           <w:color w:val="C00000"/>
           <w:u w:val="none"/>
           <w:shd w:val="clear" w:color="auto" w:fill="FFFFFF"/>
         </w:rPr>
+      </w:pPr>
+    </w:p>
+    <w:p>
+      <w:pPr>
+        <w:pStyle w:val="NormalWeb"/>
+        <w:spacing w:before="0" w:beforeAutospacing="0" w:after="0" w:afterAutospacing="0"/>
+        <w:rPr>
+          <w:rStyle w:val="Hyperlink"/>
+          <w:rFonts w:ascii="Arial" w:eastAsiaTheme="minorHAnsi" w:hAnsi="Arial" w:cs="Arial"/>
+          <w:color w:val="auto"/>
+          <w:u w:val="none"/>
+          <w:shd w:val="clear" w:color="auto" w:fill="FFFFFF"/>
+        </w:rPr>
+      </w:pPr>
+      <w:r>
+        <w:rPr>
+          <w:rStyle w:val="Hyperlink"/>
+          <w:rFonts w:ascii="Arial" w:eastAsiaTheme="minorHAnsi" w:hAnsi="Arial" w:cs="Arial"/>
+          <w:b/>
+          <w:color w:val="C00000"/>
+          <w:u w:val="none"/>
+          <w:shd w:val="clear" w:color="auto" w:fill="FFFFFF"/>
+        </w:rPr>
         <w:t>Guan, H.</w:t>
       </w:r>
       <w:r>
@@ -1065,7 +1193,7 @@
         </w:rPr>
         <w:t xml:space="preserve">. </w:t>
       </w:r>
-      <w:hyperlink r:id="rId10" w:history="1">
+      <w:hyperlink r:id="rId11" w:history="1">
         <w:r>
           <w:rPr>
             <w:rStyle w:val="Hyperlink"/>
@@ -1338,7 +1466,7 @@
         </w:rPr>
         <w:t xml:space="preserve">, 59-79.  </w:t>
       </w:r>
-      <w:hyperlink r:id="rId11" w:history="1">
+      <w:hyperlink r:id="rId12" w:history="1">
         <w:r>
           <w:rPr>
             <w:rStyle w:val="Hyperlink"/>
@@ -1425,7 +1553,7 @@
         </w:rPr>
         <w:t xml:space="preserve">, </w:t>
       </w:r>
-      <w:hyperlink r:id="rId12" w:history="1">
+      <w:hyperlink r:id="rId13" w:history="1">
         <w:r>
           <w:rPr>
             <w:rStyle w:val="Hyperlink"/>
@@ -1528,7 +1656,7 @@
         </w:rPr>
         <w:t xml:space="preserve">, </w:t>
       </w:r>
-      <w:hyperlink r:id="rId13" w:history="1">
+      <w:hyperlink r:id="rId14" w:history="1">
         <w:r>
           <w:rPr>
             <w:rStyle w:val="Hyperlink"/>
@@ -1654,7 +1782,7 @@
         </w:rPr>
         <w:t xml:space="preserve">, </w:t>
       </w:r>
-      <w:hyperlink r:id="rId14" w:history="1">
+      <w:hyperlink r:id="rId15" w:history="1">
         <w:r>
           <w:rPr>
             <w:rStyle w:val="Hyperlink"/>
@@ -1795,7 +1923,7 @@
         </w:rPr>
         <w:t xml:space="preserve">. </w:t>
       </w:r>
-      <w:hyperlink r:id="rId15" w:history="1">
+      <w:hyperlink r:id="rId16" w:history="1">
         <w:r>
           <w:rPr>
             <w:rStyle w:val="Hyperlink"/>
@@ -1952,7 +2080,7 @@
         </w:rPr>
         <w:t xml:space="preserve">506-517. </w:t>
       </w:r>
-      <w:hyperlink r:id="rId16" w:history="1">
+      <w:hyperlink r:id="rId17" w:history="1">
         <w:r>
           <w:rPr>
             <w:rStyle w:val="Hyperlink"/>
@@ -2108,7 +2236,7 @@
         </w:rPr>
         <w:t xml:space="preserve">. </w:t>
       </w:r>
-      <w:hyperlink r:id="rId17" w:history="1">
+      <w:hyperlink r:id="rId18" w:history="1">
         <w:r>
           <w:rPr>
             <w:rStyle w:val="Hyperlink"/>
@@ -2276,7 +2404,7 @@
         </w:rPr>
         <w:t xml:space="preserve"> </w:t>
       </w:r>
-      <w:hyperlink r:id="rId18" w:history="1">
+      <w:hyperlink r:id="rId19" w:history="1">
         <w:r>
           <w:rPr>
             <w:rStyle w:val="Hyperlink"/>
@@ -2422,7 +2550,7 @@
         </w:rPr>
         <w:t xml:space="preserve">. </w:t>
       </w:r>
-      <w:hyperlink r:id="rId19" w:history="1">
+      <w:hyperlink r:id="rId20" w:history="1">
         <w:r>
           <w:rPr>
             <w:rStyle w:val="Hyperlink"/>
@@ -2697,7 +2825,7 @@
         </w:rPr>
         <w:t xml:space="preserve"> </w:t>
       </w:r>
-      <w:hyperlink r:id="rId20" w:history="1">
+      <w:hyperlink r:id="rId21" w:history="1">
         <w:r>
           <w:rPr>
             <w:rStyle w:val="Hyperlink"/>
@@ -2792,7 +2920,7 @@
         </w:rPr>
         <w:t xml:space="preserve">, </w:t>
       </w:r>
-      <w:hyperlink r:id="rId21" w:tgtFrame="_blank" w:history="1">
+      <w:hyperlink r:id="rId22" w:tgtFrame="_blank" w:history="1">
         <w:r>
           <w:rPr>
             <w:rStyle w:val="Hyperlink"/>
@@ -3057,7 +3185,7 @@
         </w:rPr>
         <w:t xml:space="preserve">, </w:t>
       </w:r>
-      <w:hyperlink r:id="rId22" w:history="1">
+      <w:hyperlink r:id="rId23" w:history="1">
         <w:r>
           <w:rPr>
             <w:rStyle w:val="Hyperlink"/>
@@ -3204,7 +3332,7 @@
         </w:rPr>
         <w:t xml:space="preserve">. </w:t>
       </w:r>
-      <w:hyperlink r:id="rId23" w:history="1">
+      <w:hyperlink r:id="rId24" w:history="1">
         <w:r>
           <w:rPr>
             <w:rStyle w:val="Hyperlink"/>
@@ -3338,7 +3466,7 @@
         </w:rPr>
         <w:t xml:space="preserve">, </w:t>
       </w:r>
-      <w:hyperlink r:id="rId24" w:history="1">
+      <w:hyperlink r:id="rId25" w:history="1">
         <w:r>
           <w:rPr>
             <w:rStyle w:val="Hyperlink"/>
@@ -3424,7 +3552,7 @@
         </w:rPr>
         <w:t xml:space="preserve">, </w:t>
       </w:r>
-      <w:hyperlink r:id="rId25" w:history="1">
+      <w:hyperlink r:id="rId26" w:history="1">
         <w:r>
           <w:rPr>
             <w:rStyle w:val="Hyperlink"/>
@@ -3533,7 +3661,7 @@
         </w:rPr>
         <w:t xml:space="preserve">. </w:t>
       </w:r>
-      <w:hyperlink r:id="rId26" w:history="1">
+      <w:hyperlink r:id="rId27" w:history="1">
         <w:r>
           <w:rPr>
             <w:rStyle w:val="Hyperlink"/>
@@ -3742,7 +3870,7 @@
         </w:rPr>
         <w:t xml:space="preserve">. </w:t>
       </w:r>
-      <w:hyperlink r:id="rId27" w:history="1">
+      <w:hyperlink r:id="rId28" w:history="1">
         <w:r>
           <w:rPr>
             <w:rStyle w:val="Hyperlink"/>
@@ -4354,7 +4482,7 @@
         </w:rPr>
         <w:t xml:space="preserve">. </w:t>
       </w:r>
-      <w:hyperlink r:id="rId28" w:tgtFrame="_blank" w:history="1">
+      <w:hyperlink r:id="rId29" w:tgtFrame="_blank" w:history="1">
         <w:r>
           <w:rPr>
             <w:rFonts w:ascii="Arial" w:eastAsiaTheme="minorHAnsi" w:hAnsi="Arial" w:cs="Arial"/>
@@ -4371,7 +4499,7 @@
         </w:rPr>
         <w:t xml:space="preserve"> or </w:t>
       </w:r>
-      <w:hyperlink r:id="rId29" w:tgtFrame="_blank" w:history="1">
+      <w:hyperlink r:id="rId30" w:tgtFrame="_blank" w:history="1">
         <w:r>
           <w:rPr>
             <w:rFonts w:ascii="Arial" w:eastAsiaTheme="minorHAnsi" w:hAnsi="Arial" w:cs="Arial"/>
@@ -4505,7 +4633,7 @@
         </w:rPr>
         <w:t xml:space="preserve">. </w:t>
       </w:r>
-      <w:hyperlink r:id="rId30" w:history="1">
+      <w:hyperlink r:id="rId31" w:history="1">
         <w:r>
           <w:rPr>
             <w:rStyle w:val="Hyperlink"/>
@@ -4789,7 +4917,7 @@
         </w:rPr>
         <w:t xml:space="preserve">, </w:t>
       </w:r>
-      <w:hyperlink r:id="rId31" w:history="1">
+      <w:hyperlink r:id="rId32" w:history="1">
         <w:r>
           <w:rPr>
             <w:rStyle w:val="Hyperlink"/>
@@ -5016,7 +5144,7 @@
         </w:rPr>
         <w:t xml:space="preserve"> </w:t>
       </w:r>
-      <w:hyperlink r:id="rId32" w:history="1">
+      <w:hyperlink r:id="rId33" w:history="1">
         <w:r>
           <w:rPr>
             <w:rStyle w:val="Hyperlink"/>
@@ -5167,7 +5295,7 @@
         </w:rPr>
         <w:t xml:space="preserve">2917-2938. </w:t>
       </w:r>
-      <w:hyperlink r:id="rId33" w:history="1">
+      <w:hyperlink r:id="rId34" w:history="1">
         <w:r>
           <w:rPr>
             <w:rStyle w:val="Hyperlink"/>
@@ -5311,7 +5439,7 @@
         </w:rPr>
         <w:t> e14. </w:t>
       </w:r>
-      <w:hyperlink r:id="rId34" w:tgtFrame="_blank" w:history="1">
+      <w:hyperlink r:id="rId35" w:tgtFrame="_blank" w:history="1">
         <w:r>
           <w:rPr>
             <w:rFonts w:ascii="Arial" w:eastAsiaTheme="minorHAnsi" w:hAnsi="Arial" w:cs="Arial"/>
@@ -5479,7 +5607,7 @@
         </w:rPr>
         <w:t xml:space="preserve">. 2021. </w:t>
       </w:r>
-      <w:hyperlink r:id="rId35" w:history="1">
+      <w:hyperlink r:id="rId36" w:history="1">
         <w:r>
           <w:rPr>
             <w:rStyle w:val="Hyperlink"/>
@@ -5524,7 +5652,7 @@
         </w:rPr>
         <w:t> </w:t>
       </w:r>
-      <w:hyperlink r:id="rId36" w:history="1">
+      <w:hyperlink r:id="rId37" w:history="1">
         <w:r>
           <w:rPr>
             <w:rStyle w:val="Hyperlink"/>
@@ -5545,7 +5673,7 @@
         </w:rPr>
         <w:t>, </w:t>
       </w:r>
-      <w:hyperlink r:id="rId37" w:history="1">
+      <w:hyperlink r:id="rId38" w:history="1">
         <w:r>
           <w:rPr>
             <w:rStyle w:val="Hyperlink"/>
@@ -5577,7 +5705,7 @@
           <w:t xml:space="preserve"> van den Dool</w:t>
         </w:r>
       </w:hyperlink>
-      <w:hyperlink r:id="rId38" w:anchor="affiliation0" w:history="1">
+      <w:hyperlink r:id="rId39" w:anchor="affiliation0" w:history="1">
         <w:r>
           <w:rPr>
             <w:rStyle w:val="Hyperlink"/>
@@ -5597,7 +5725,7 @@
         </w:rPr>
         <w:t>, </w:t>
       </w:r>
-      <w:hyperlink r:id="rId39" w:history="1">
+      <w:hyperlink r:id="rId40" w:history="1">
         <w:r>
           <w:rPr>
             <w:rStyle w:val="Hyperlink"/>
@@ -5649,7 +5777,7 @@
           <w:t>Wu</w:t>
         </w:r>
       </w:hyperlink>
-      <w:hyperlink r:id="rId40" w:anchor="affiliation0" w:history="1"/>
+      <w:hyperlink r:id="rId41" w:anchor="affiliation0" w:history="1"/>
       <w:r>
         <w:rPr>
           <w:rFonts w:ascii="Arial" w:eastAsiaTheme="minorHAnsi" w:hAnsi="Arial" w:cs="Arial"/>
@@ -5657,7 +5785,7 @@
         </w:rPr>
         <w:t>, and </w:t>
       </w:r>
-      <w:hyperlink r:id="rId41" w:history="1">
+      <w:hyperlink r:id="rId42" w:history="1">
         <w:r>
           <w:rPr>
             <w:rStyle w:val="Hyperlink"/>
@@ -5760,7 +5888,7 @@
         </w:rPr>
         <w:t xml:space="preserve">, </w:t>
       </w:r>
-      <w:hyperlink r:id="rId42" w:history="1">
+      <w:hyperlink r:id="rId43" w:history="1">
         <w:r>
           <w:rPr>
             <w:rStyle w:val="Hyperlink"/>
@@ -6038,7 +6166,7 @@
         </w:rPr>
         <w:t xml:space="preserve">519-538. </w:t>
       </w:r>
-      <w:hyperlink r:id="rId43" w:history="1">
+      <w:hyperlink r:id="rId44" w:history="1">
         <w:r>
           <w:rPr>
             <w:rStyle w:val="Hyperlink"/>
@@ -6250,7 +6378,7 @@
         </w:rPr>
         <w:t>48, </w:t>
       </w:r>
-      <w:hyperlink r:id="rId44" w:history="1">
+      <w:hyperlink r:id="rId45" w:history="1">
         <w:r>
           <w:rPr>
             <w:rStyle w:val="Hyperlink"/>
@@ -6476,7 +6604,7 @@
         </w:rPr>
         <w:t xml:space="preserve">, 1372-1394. </w:t>
       </w:r>
-      <w:hyperlink r:id="rId45" w:history="1">
+      <w:hyperlink r:id="rId46" w:history="1">
         <w:r>
           <w:rPr>
             <w:rStyle w:val="Hyperlink"/>
@@ -6604,7 +6732,7 @@
         </w:rPr>
         <w:t xml:space="preserve">, 1-20, </w:t>
       </w:r>
-      <w:hyperlink r:id="rId46" w:history="1">
+      <w:hyperlink r:id="rId47" w:history="1">
         <w:r>
           <w:rPr>
             <w:rStyle w:val="Hyperlink"/>
@@ -6741,7 +6869,7 @@
         </w:rPr>
         <w:t xml:space="preserve"> </w:t>
       </w:r>
-      <w:hyperlink r:id="rId47" w:history="1">
+      <w:hyperlink r:id="rId48" w:history="1">
         <w:r>
           <w:rPr>
             <w:rStyle w:val="Hyperlink"/>
@@ -6962,7 +7090,7 @@
         </w:rPr>
         <w:t xml:space="preserve"> </w:t>
       </w:r>
-      <w:hyperlink r:id="rId48" w:history="1">
+      <w:hyperlink r:id="rId49" w:history="1">
         <w:r>
           <w:rPr>
             <w:rStyle w:val="Hyperlink"/>
@@ -7080,7 +7208,7 @@
         </w:rPr>
         <w:t> </w:t>
       </w:r>
-      <w:hyperlink r:id="rId49" w:tgtFrame="_blank" w:history="1">
+      <w:hyperlink r:id="rId50" w:tgtFrame="_blank" w:history="1">
         <w:r>
           <w:rPr>
             <w:rStyle w:val="Hyperlink"/>
@@ -7232,7 +7360,7 @@
         </w:rPr>
         <w:t xml:space="preserve">, 1-16, </w:t>
       </w:r>
-      <w:hyperlink r:id="rId50" w:history="1">
+      <w:hyperlink r:id="rId51" w:history="1">
         <w:r>
           <w:rPr>
             <w:rStyle w:val="Hyperlink"/>
@@ -7372,7 +7500,7 @@
         </w:rPr>
         <w:t xml:space="preserve"> </w:t>
       </w:r>
-      <w:hyperlink r:id="rId51" w:history="1">
+      <w:hyperlink r:id="rId52" w:history="1">
         <w:r>
           <w:rPr>
             <w:rStyle w:val="Hyperlink"/>
@@ -7461,7 +7589,7 @@
         </w:rPr>
         <w:t xml:space="preserve">. </w:t>
       </w:r>
-      <w:hyperlink r:id="rId52" w:history="1">
+      <w:hyperlink r:id="rId53" w:history="1">
         <w:r>
           <w:rPr>
             <w:rStyle w:val="Hyperlink"/>
@@ -7815,7 +7943,7 @@
         </w:rPr>
         <w:t xml:space="preserve"> </w:t>
       </w:r>
-      <w:hyperlink r:id="rId53" w:history="1">
+      <w:hyperlink r:id="rId54" w:history="1">
         <w:r>
           <w:rPr>
             <w:rStyle w:val="Hyperlink"/>
@@ -8018,7 +8146,7 @@
         </w:rPr>
         <w:t xml:space="preserve">. </w:t>
       </w:r>
-      <w:hyperlink r:id="rId54" w:history="1">
+      <w:hyperlink r:id="rId55" w:history="1">
         <w:r>
           <w:rPr>
             <w:rStyle w:val="Hyperlink"/>
@@ -8156,7 +8284,7 @@
         </w:rPr>
         <w:t xml:space="preserve">679-695. </w:t>
       </w:r>
-      <w:hyperlink r:id="rId55" w:history="1">
+      <w:hyperlink r:id="rId56" w:history="1">
         <w:r>
           <w:rPr>
             <w:rStyle w:val="Hyperlink"/>
@@ -8251,7 +8379,7 @@
         </w:rPr>
         <w:t xml:space="preserve">A108. </w:t>
       </w:r>
-      <w:hyperlink r:id="rId56" w:history="1">
+      <w:hyperlink r:id="rId57" w:history="1">
         <w:r>
           <w:rPr>
             <w:rStyle w:val="Hyperlink"/>
@@ -8488,7 +8616,7 @@
         </w:rPr>
         <w:t xml:space="preserve">, 1945-1959. </w:t>
       </w:r>
-      <w:hyperlink r:id="rId57" w:history="1">
+      <w:hyperlink r:id="rId58" w:history="1">
         <w:r>
           <w:rPr>
             <w:rStyle w:val="Hyperlink"/>
@@ -8704,7 +8832,7 @@
         </w:rPr>
         <w:t xml:space="preserve"> </w:t>
       </w:r>
-      <w:hyperlink r:id="rId58" w:history="1">
+      <w:hyperlink r:id="rId59" w:history="1">
         <w:r>
           <w:rPr>
             <w:rStyle w:val="Hyperlink"/>
@@ -9009,7 +9137,7 @@
         </w:rPr>
         <w:t xml:space="preserve">, </w:t>
       </w:r>
-      <w:hyperlink r:id="rId59" w:history="1">
+      <w:hyperlink r:id="rId60" w:history="1">
         <w:r>
           <w:rPr>
             <w:rStyle w:val="Hyperlink"/>
@@ -9277,7 +9405,7 @@
         </w:rPr>
         <w:t xml:space="preserve">. </w:t>
       </w:r>
-      <w:hyperlink r:id="rId60" w:history="1">
+      <w:hyperlink r:id="rId61" w:history="1">
         <w:r>
           <w:rPr>
             <w:rStyle w:val="Hyperlink"/>
@@ -9500,7 +9628,7 @@
         </w:rPr>
         <w:t xml:space="preserve">, </w:t>
       </w:r>
-      <w:hyperlink r:id="rId61" w:history="1">
+      <w:hyperlink r:id="rId62" w:history="1">
         <w:r>
           <w:rPr>
             <w:rStyle w:val="Hyperlink"/>
@@ -9662,7 +9790,7 @@
         </w:rPr>
         <w:t xml:space="preserve">, 103656, </w:t>
       </w:r>
-      <w:hyperlink r:id="rId62" w:history="1">
+      <w:hyperlink r:id="rId63" w:history="1">
         <w:r>
           <w:rPr>
             <w:rStyle w:val="Hyperlink"/>
@@ -9774,7 +9902,7 @@
         </w:rPr>
         <w:t xml:space="preserve">, 22 pp. </w:t>
       </w:r>
-      <w:hyperlink r:id="rId63" w:history="1">
+      <w:hyperlink r:id="rId64" w:history="1">
         <w:r>
           <w:rPr>
             <w:rStyle w:val="Hyperlink"/>
@@ -9853,7 +9981,7 @@
         </w:rPr>
         <w:t xml:space="preserve">, </w:t>
       </w:r>
-      <w:hyperlink r:id="rId64" w:history="1">
+      <w:hyperlink r:id="rId65" w:history="1">
         <w:r>
           <w:rPr>
             <w:rStyle w:val="Hyperlink"/>
@@ -9911,7 +10039,7 @@
         </w:rPr>
         <w:t xml:space="preserve">, 2020: A documentation of the NMMB’s nesting capabilities and mechanisms. NOAA/NCEP Office Note 503.  </w:t>
       </w:r>
-      <w:hyperlink r:id="rId65" w:history="1">
+      <w:hyperlink r:id="rId66" w:history="1">
         <w:r>
           <w:rPr>
             <w:rStyle w:val="Hyperlink"/>
@@ -10118,7 +10246,7 @@
         </w:rPr>
         <w:t xml:space="preserve">, 405–419 (2020). </w:t>
       </w:r>
-      <w:hyperlink r:id="rId66" w:history="1">
+      <w:hyperlink r:id="rId67" w:history="1">
         <w:r>
           <w:rPr>
             <w:rStyle w:val="Hyperlink"/>
@@ -10338,7 +10466,7 @@
         </w:rPr>
         <w:t xml:space="preserve">, May 2020, </w:t>
       </w:r>
-      <w:hyperlink r:id="rId67" w:tgtFrame="_blank" w:tooltip="Persistent link using digital object identifier" w:history="1">
+      <w:hyperlink r:id="rId68" w:tgtFrame="_blank" w:tooltip="Persistent link using digital object identifier" w:history="1">
         <w:r>
           <w:rPr>
             <w:rStyle w:val="Hyperlink"/>
@@ -10532,7 +10660,7 @@
         </w:rPr>
         <w:t xml:space="preserve">, 1913-1922. </w:t>
       </w:r>
-      <w:hyperlink r:id="rId68" w:tgtFrame="_blank" w:history="1">
+      <w:hyperlink r:id="rId69" w:tgtFrame="_blank" w:history="1">
         <w:r>
           <w:rPr>
             <w:rStyle w:val="Hyperlink"/>
@@ -10842,7 +10970,7 @@
         </w:rPr>
         <w:t xml:space="preserve">, 617. </w:t>
       </w:r>
-      <w:hyperlink r:id="rId69" w:history="1">
+      <w:hyperlink r:id="rId70" w:history="1">
         <w:r>
           <w:rPr>
             <w:rStyle w:val="Hyperlink"/>
@@ -10927,7 +11055,7 @@
         </w:rPr>
         <w:t>, </w:t>
       </w:r>
-      <w:hyperlink r:id="rId70" w:tgtFrame="_blank" w:history="1">
+      <w:hyperlink r:id="rId71" w:tgtFrame="_blank" w:history="1">
         <w:r>
           <w:rPr>
             <w:rStyle w:val="Hyperlink"/>
@@ -11034,7 +11162,7 @@
         </w:rPr>
         <w:t xml:space="preserve"> </w:t>
       </w:r>
-      <w:hyperlink r:id="rId71" w:history="1">
+      <w:hyperlink r:id="rId72" w:history="1">
         <w:r>
           <w:rPr>
             <w:rStyle w:val="Hyperlink"/>
@@ -11947,7 +12075,7 @@
         </w:rPr>
         <w:t xml:space="preserve">, E1718-E1742. </w:t>
       </w:r>
-      <w:hyperlink r:id="rId72" w:tgtFrame="_blank" w:history="1">
+      <w:hyperlink r:id="rId73" w:tgtFrame="_blank" w:history="1">
         <w:r>
           <w:rPr>
             <w:rStyle w:val="Hyperlink"/>
@@ -12214,7 +12342,7 @@
         </w:rPr>
         <w:t xml:space="preserve">, 1447-1458. </w:t>
       </w:r>
-      <w:hyperlink r:id="rId73" w:tgtFrame="_blank" w:history="1">
+      <w:hyperlink r:id="rId74" w:tgtFrame="_blank" w:history="1">
         <w:r>
           <w:rPr>
             <w:rStyle w:val="Hyperlink"/>
@@ -12453,7 +12581,7 @@
         </w:rPr>
         <w:t xml:space="preserve">), </w:t>
       </w:r>
-      <w:hyperlink r:id="rId74" w:history="1">
+      <w:hyperlink r:id="rId75" w:history="1">
         <w:r>
           <w:rPr>
             <w:rStyle w:val="Hyperlink"/>
@@ -12751,7 +12879,7 @@
         </w:rPr>
         <w:t xml:space="preserve">, </w:t>
       </w:r>
-      <w:hyperlink r:id="rId75" w:history="1">
+      <w:hyperlink r:id="rId76" w:history="1">
         <w:r>
           <w:rPr>
             <w:rStyle w:val="Hyperlink"/>
@@ -12863,7 +12991,7 @@
         </w:rPr>
         <w:t xml:space="preserve">. 2020, 8, 308. </w:t>
       </w:r>
-      <w:hyperlink r:id="rId76" w:history="1">
+      <w:hyperlink r:id="rId77" w:history="1">
         <w:r>
           <w:rPr>
             <w:rStyle w:val="Hyperlink"/>
@@ -12990,7 +13118,7 @@
         </w:rPr>
         <w:t>, 977–996, </w:t>
       </w:r>
-      <w:hyperlink r:id="rId77" w:tgtFrame="_blank" w:history="1">
+      <w:hyperlink r:id="rId78" w:tgtFrame="_blank" w:history="1">
         <w:r>
           <w:rPr>
             <w:rStyle w:val="Hyperlink"/>
@@ -13150,7 +13278,7 @@
           <w:rFonts w:ascii="Arial" w:hAnsi="Arial" w:cs="Arial"/>
         </w:rPr>
       </w:pPr>
-      <w:hyperlink r:id="rId78" w:history="1">
+      <w:hyperlink r:id="rId79" w:history="1">
         <w:r>
           <w:rPr>
             <w:rStyle w:val="Hyperlink"/>
@@ -13284,7 +13412,7 @@
         </w:rPr>
         <w:t>, 1395–1416, </w:t>
       </w:r>
-      <w:hyperlink r:id="rId79" w:tgtFrame="_blank" w:history="1">
+      <w:hyperlink r:id="rId80" w:tgtFrame="_blank" w:history="1">
         <w:r>
           <w:rPr>
             <w:rStyle w:val="Hyperlink"/>
@@ -13374,7 +13502,7 @@
         </w:rPr>
         <w:t>, 2567–2590, </w:t>
       </w:r>
-      <w:hyperlink r:id="rId80" w:tgtFrame="_blank" w:history="1">
+      <w:hyperlink r:id="rId81" w:tgtFrame="_blank" w:history="1">
         <w:r>
           <w:rPr>
             <w:rStyle w:val="Hyperlink"/>
@@ -13435,7 +13563,7 @@
         </w:rPr>
         <w:t xml:space="preserve">, 2020: Description and some formal properties of beta filters; compact support quasi-Gaussian convolution operators with applications to the construction of spatial covariances. NOAA/NCEP Office Note 498.  </w:t>
       </w:r>
-      <w:hyperlink r:id="rId81" w:history="1">
+      <w:hyperlink r:id="rId82" w:history="1">
         <w:r>
           <w:rPr>
             <w:rStyle w:val="Hyperlink"/>
@@ -13484,7 +13612,7 @@
         </w:rPr>
         <w:t xml:space="preserve"> 2020: A formulation of the hexad algorithm using the geometry of the Fano projective plane. NOAA/NCEP Office Note 499. </w:t>
       </w:r>
-      <w:hyperlink r:id="rId82" w:history="1">
+      <w:hyperlink r:id="rId83" w:history="1">
         <w:r>
           <w:rPr>
             <w:rStyle w:val="Hyperlink"/>
@@ -13541,7 +13669,7 @@
         </w:rPr>
         <w:t xml:space="preserve">16). NOAA/NCEP Office Note 500. </w:t>
       </w:r>
-      <w:hyperlink r:id="rId83" w:history="1">
+      <w:hyperlink r:id="rId84" w:history="1">
         <w:r>
           <w:rPr>
             <w:rStyle w:val="Hyperlink"/>
@@ -13610,7 +13738,7 @@
         </w:rPr>
         <w:t xml:space="preserve">, 2020: Solving the Laplace equation in a right-angled bicorn and constructing smooth functions for conformal overset grids. NOAA/NCEP Office Note 501. </w:t>
       </w:r>
-      <w:hyperlink r:id="rId84" w:history="1">
+      <w:hyperlink r:id="rId85" w:history="1">
         <w:r>
           <w:rPr>
             <w:rStyle w:val="Hyperlink"/>
@@ -14183,7 +14311,7 @@
         </w:rPr>
         <w:t xml:space="preserve">. </w:t>
       </w:r>
-      <w:hyperlink r:id="rId85" w:tgtFrame="_blank" w:history="1">
+      <w:hyperlink r:id="rId86" w:tgtFrame="_blank" w:history="1">
         <w:r>
           <w:rPr>
             <w:rStyle w:val="Hyperlink"/>
@@ -14276,7 +14404,7 @@
         </w:rPr>
         <w:t>, e2020WR027556. </w:t>
       </w:r>
-      <w:hyperlink r:id="rId86" w:tgtFrame="_blank" w:history="1">
+      <w:hyperlink r:id="rId87" w:tgtFrame="_blank" w:history="1">
         <w:r>
           <w:rPr>
             <w:rStyle w:val="Hyperlink"/>
@@ -14502,7 +14630,7 @@
         </w:rPr>
         <w:t xml:space="preserve">, 601, </w:t>
       </w:r>
-      <w:hyperlink r:id="rId87" w:history="1">
+      <w:hyperlink r:id="rId88" w:history="1">
         <w:r>
           <w:rPr>
             <w:rStyle w:val="Hyperlink"/>
@@ -14898,7 +15026,7 @@
         </w:rPr>
         <w:t xml:space="preserve"> </w:t>
       </w:r>
-      <w:hyperlink r:id="rId88" w:history="1">
+      <w:hyperlink r:id="rId89" w:history="1">
         <w:r>
           <w:rPr>
             <w:rStyle w:val="Hyperlink"/>
@@ -15157,7 +15285,7 @@
         </w:rPr>
         <w:t xml:space="preserve">, 2971-2995. </w:t>
       </w:r>
-      <w:hyperlink r:id="rId89" w:tgtFrame="_blank" w:history="1">
+      <w:hyperlink r:id="rId90" w:tgtFrame="_blank" w:history="1">
         <w:r>
           <w:rPr>
             <w:rStyle w:val="Hyperlink"/>
@@ -15569,7 +15697,7 @@
         </w:rPr>
         <w:t xml:space="preserve">, E968-E987. </w:t>
       </w:r>
-      <w:hyperlink r:id="rId90" w:tgtFrame="_blank" w:history="1">
+      <w:hyperlink r:id="rId91" w:tgtFrame="_blank" w:history="1">
         <w:r>
           <w:rPr>
             <w:rStyle w:val="Hyperlink"/>
@@ -15674,7 +15802,7 @@
       <w:r>
         <w:t xml:space="preserve"> </w:t>
       </w:r>
-      <w:hyperlink r:id="rId91" w:history="1">
+      <w:hyperlink r:id="rId92" w:history="1">
         <w:r>
           <w:rPr>
             <w:rStyle w:val="Hyperlink"/>
@@ -15765,7 +15893,7 @@
         </w:rPr>
         <w:t xml:space="preserve">, </w:t>
       </w:r>
-      <w:hyperlink r:id="rId92" w:history="1">
+      <w:hyperlink r:id="rId93" w:history="1">
         <w:r>
           <w:rPr>
             <w:rStyle w:val="Hyperlink"/>
@@ -15955,7 +16083,7 @@
         </w:rPr>
         <w:t xml:space="preserve">20 pp. </w:t>
       </w:r>
-      <w:hyperlink r:id="rId93" w:tgtFrame="_blank" w:history="1">
+      <w:hyperlink r:id="rId94" w:tgtFrame="_blank" w:history="1">
         <w:r>
           <w:rPr>
             <w:rStyle w:val="Hyperlink"/>
@@ -16055,7 +16183,7 @@
         </w:rPr>
         <w:t xml:space="preserve">, </w:t>
       </w:r>
-      <w:hyperlink r:id="rId94" w:history="1">
+      <w:hyperlink r:id="rId95" w:history="1">
         <w:r>
           <w:rPr>
             <w:rStyle w:val="Hyperlink"/>
@@ -16272,7 +16400,7 @@
         </w:rPr>
         <w:t xml:space="preserve">, 1889-1908. </w:t>
       </w:r>
-      <w:hyperlink r:id="rId95" w:tgtFrame="_blank" w:history="1">
+      <w:hyperlink r:id="rId96" w:tgtFrame="_blank" w:history="1">
         <w:r>
           <w:rPr>
             <w:rStyle w:val="Hyperlink"/>
@@ -16388,7 +16516,7 @@
         </w:rPr>
         <w:t xml:space="preserve">, </w:t>
       </w:r>
-      <w:hyperlink r:id="rId96" w:history="1">
+      <w:hyperlink r:id="rId97" w:history="1">
         <w:r>
           <w:rPr>
             <w:rStyle w:val="Hyperlink"/>
@@ -16609,7 +16737,7 @@
         </w:rPr>
         <w:t xml:space="preserve">, ES473-ES491. </w:t>
       </w:r>
-      <w:hyperlink r:id="rId97" w:tgtFrame="_blank" w:history="1">
+      <w:hyperlink r:id="rId98" w:tgtFrame="_blank" w:history="1">
         <w:r>
           <w:rPr>
             <w:rStyle w:val="Hyperlink"/>
@@ -16999,7 +17127,7 @@
         </w:rPr>
         <w:t xml:space="preserve">, 113-127. </w:t>
       </w:r>
-      <w:hyperlink r:id="rId98" w:tgtFrame="_blank" w:history="1">
+      <w:hyperlink r:id="rId99" w:tgtFrame="_blank" w:history="1">
         <w:r>
           <w:rPr>
             <w:rStyle w:val="Hyperlink"/>
@@ -17112,7 +17240,7 @@
         </w:rPr>
         <w:t xml:space="preserve"> 22 pp. </w:t>
       </w:r>
-      <w:hyperlink r:id="rId99" w:history="1">
+      <w:hyperlink r:id="rId100" w:history="1">
         <w:r>
           <w:rPr>
             <w:rStyle w:val="Hyperlink"/>
@@ -17225,7 +17353,7 @@
         </w:rPr>
         <w:t xml:space="preserve"> </w:t>
       </w:r>
-      <w:hyperlink r:id="rId100" w:history="1">
+      <w:hyperlink r:id="rId101" w:history="1">
         <w:r>
           <w:rPr>
             <w:rStyle w:val="Hyperlink"/>
@@ -17464,7 +17592,7 @@
         </w:rPr>
         <w:t xml:space="preserve">. </w:t>
       </w:r>
-      <w:hyperlink r:id="rId101" w:history="1">
+      <w:hyperlink r:id="rId102" w:history="1">
         <w:r>
           <w:rPr>
             <w:rStyle w:val="Hyperlink"/>
@@ -17624,7 +17752,7 @@
         </w:rPr>
         <w:t xml:space="preserve"> </w:t>
       </w:r>
-      <w:hyperlink r:id="rId102" w:history="1">
+      <w:hyperlink r:id="rId103" w:history="1">
         <w:r>
           <w:rPr>
             <w:rStyle w:val="Hyperlink"/>
@@ -17749,7 +17877,7 @@
         </w:rPr>
         <w:t>, 603–615, </w:t>
       </w:r>
-      <w:hyperlink r:id="rId103" w:tgtFrame="_blank" w:history="1">
+      <w:hyperlink r:id="rId104" w:tgtFrame="_blank" w:history="1">
         <w:r>
           <w:rPr>
             <w:rStyle w:val="Hyperlink"/>
@@ -17858,7 +17986,7 @@
           <w:color w:val="1A1A1A"/>
         </w:rPr>
       </w:pPr>
-      <w:hyperlink r:id="rId104" w:history="1">
+      <w:hyperlink r:id="rId105" w:history="1">
         <w:r>
           <w:rPr>
             <w:rStyle w:val="Hyperlink"/>
@@ -18019,7 +18147,7 @@
         </w:rPr>
         <w:t xml:space="preserve">, 1319-1340. </w:t>
       </w:r>
-      <w:hyperlink r:id="rId105" w:tgtFrame="_blank" w:history="1">
+      <w:hyperlink r:id="rId106" w:tgtFrame="_blank" w:history="1">
         <w:r>
           <w:rPr>
             <w:rStyle w:val="Hyperlink"/>
@@ -18327,7 +18455,7 @@
         </w:rPr>
         <w:t xml:space="preserve">, 361-376. </w:t>
       </w:r>
-      <w:hyperlink r:id="rId106" w:history="1">
+      <w:hyperlink r:id="rId107" w:history="1">
         <w:r>
           <w:rPr>
             <w:rStyle w:val="Hyperlink"/>
@@ -18505,7 +18633,7 @@
       <w:r>
         <w:t xml:space="preserve"> </w:t>
       </w:r>
-      <w:hyperlink r:id="rId107" w:tgtFrame="_blank" w:history="1">
+      <w:hyperlink r:id="rId108" w:tgtFrame="_blank" w:history="1">
         <w:r>
           <w:rPr>
             <w:rStyle w:val="Hyperlink"/>
@@ -18755,7 +18883,7 @@
         </w:rPr>
         <w:t xml:space="preserve">3773–3789 (2019). </w:t>
       </w:r>
-      <w:hyperlink r:id="rId108" w:history="1">
+      <w:hyperlink r:id="rId109" w:history="1">
         <w:r>
           <w:rPr>
             <w:rStyle w:val="Hyperlink"/>
@@ -18810,7 +18938,7 @@
         </w:rPr>
         <w:t xml:space="preserve">., 2019: The Surface Layer Parameterization in the NMM Models. </w:t>
       </w:r>
-      <w:hyperlink r:id="rId109" w:history="1">
+      <w:hyperlink r:id="rId110" w:history="1">
         <w:r>
           <w:rPr>
             <w:rStyle w:val="Hyperlink"/>
@@ -19081,7 +19209,7 @@
         </w:rPr>
         <w:t xml:space="preserve">, 4923–4936. </w:t>
       </w:r>
-      <w:hyperlink r:id="rId110" w:history="1">
+      <w:hyperlink r:id="rId111" w:history="1">
         <w:r>
           <w:rPr>
             <w:rStyle w:val="Hyperlink"/>
@@ -19434,7 +19562,7 @@
         </w:rPr>
         <w:t xml:space="preserve">, 177-198. </w:t>
       </w:r>
-      <w:hyperlink r:id="rId111" w:tgtFrame="_blank" w:history="1">
+      <w:hyperlink r:id="rId112" w:tgtFrame="_blank" w:history="1">
         <w:r>
           <w:rPr>
             <w:rStyle w:val="Hyperlink"/>
@@ -19517,7 +19645,7 @@
         </w:rPr>
         <w:t>, 3609–3632, </w:t>
       </w:r>
-      <w:hyperlink r:id="rId112" w:tgtFrame="_blank" w:history="1">
+      <w:hyperlink r:id="rId113" w:tgtFrame="_blank" w:history="1">
         <w:r>
           <w:rPr>
             <w:rStyle w:val="Hyperlink"/>
@@ -19703,7 +19831,7 @@
         </w:rPr>
         <w:t xml:space="preserve"> </w:t>
       </w:r>
-      <w:hyperlink r:id="rId113" w:history="1">
+      <w:hyperlink r:id="rId114" w:history="1">
         <w:r>
           <w:rPr>
             <w:rStyle w:val="Hyperlink"/>
@@ -19807,7 +19935,7 @@
       <w:r>
         <w:t xml:space="preserve"> </w:t>
       </w:r>
-      <w:hyperlink r:id="rId114" w:history="1">
+      <w:hyperlink r:id="rId115" w:history="1">
         <w:r>
           <w:rPr>
             <w:rStyle w:val="Hyperlink"/>
@@ -20015,7 +20143,7 @@
         </w:rPr>
         <w:t xml:space="preserve"> </w:t>
       </w:r>
-      <w:hyperlink r:id="rId115" w:history="1">
+      <w:hyperlink r:id="rId116" w:history="1">
         <w:r>
           <w:rPr>
             <w:rStyle w:val="Hyperlink"/>
@@ -20814,7 +20942,7 @@
         </w:rPr>
         <w:t xml:space="preserve">, 2043-2060. </w:t>
       </w:r>
-      <w:hyperlink r:id="rId116" w:tgtFrame="_blank" w:history="1">
+      <w:hyperlink r:id="rId117" w:tgtFrame="_blank" w:history="1">
         <w:r>
           <w:rPr>
             <w:rStyle w:val="Hyperlink"/>
@@ -21291,7 +21419,7 @@
         </w:rPr>
         <w:t xml:space="preserve">, 1395-1416. </w:t>
       </w:r>
-      <w:hyperlink r:id="rId117" w:tgtFrame="_blank" w:history="1">
+      <w:hyperlink r:id="rId118" w:tgtFrame="_blank" w:history="1">
         <w:r>
           <w:rPr>
             <w:rStyle w:val="Hyperlink"/>
@@ -21525,7 +21653,7 @@
         </w:rPr>
         <w:t xml:space="preserve">, 175-198. </w:t>
       </w:r>
-      <w:hyperlink r:id="rId118" w:tgtFrame="_blank" w:history="1">
+      <w:hyperlink r:id="rId119" w:tgtFrame="_blank" w:history="1">
         <w:r>
           <w:rPr>
             <w:rStyle w:val="Hyperlink"/>
@@ -21661,7 +21789,7 @@
         </w:rPr>
         <w:t xml:space="preserve">, 3-13.  </w:t>
       </w:r>
-      <w:hyperlink r:id="rId119" w:history="1">
+      <w:hyperlink r:id="rId120" w:history="1">
         <w:r>
           <w:rPr>
             <w:rStyle w:val="Hyperlink"/>
@@ -21927,7 +22055,7 @@
         </w:rPr>
         <w:t xml:space="preserve">-2449. </w:t>
       </w:r>
-      <w:hyperlink r:id="rId120" w:tgtFrame="_blank" w:history="1">
+      <w:hyperlink r:id="rId121" w:tgtFrame="_blank" w:history="1">
         <w:r>
           <w:rPr>
             <w:rStyle w:val="Hyperlink"/>
@@ -22031,7 +22159,7 @@
         </w:rPr>
         <w:t>, </w:t>
       </w:r>
-      <w:hyperlink r:id="rId121" w:tgtFrame="_blank" w:history="1">
+      <w:hyperlink r:id="rId122" w:tgtFrame="_blank" w:history="1">
         <w:r>
           <w:rPr>
             <w:rStyle w:val="Hyperlink"/>
@@ -22306,7 +22434,7 @@
         </w:rPr>
         <w:t xml:space="preserve"> </w:t>
       </w:r>
-      <w:hyperlink r:id="rId122" w:tgtFrame="_blank" w:history="1">
+      <w:hyperlink r:id="rId123" w:tgtFrame="_blank" w:history="1">
         <w:r>
           <w:rPr>
             <w:rStyle w:val="Hyperlink"/>
@@ -22477,7 +22605,7 @@
         </w:rPr>
         <w:t xml:space="preserve"> </w:t>
       </w:r>
-      <w:hyperlink r:id="rId123" w:history="1">
+      <w:hyperlink r:id="rId124" w:history="1">
         <w:r>
           <w:rPr>
             <w:rStyle w:val="Hyperlink"/>
@@ -22674,7 +22802,7 @@
         </w:rPr>
         <w:t xml:space="preserve">. </w:t>
       </w:r>
-      <w:hyperlink r:id="rId124" w:tgtFrame="_blank" w:history="1">
+      <w:hyperlink r:id="rId125" w:tgtFrame="_blank" w:history="1">
         <w:r>
           <w:rPr>
             <w:rStyle w:val="Hyperlink"/>
@@ -22829,7 +22957,7 @@
         </w:rPr>
         <w:t xml:space="preserve">, 2603-2620. </w:t>
       </w:r>
-      <w:hyperlink r:id="rId125" w:tgtFrame="_blank" w:history="1">
+      <w:hyperlink r:id="rId126" w:tgtFrame="_blank" w:history="1">
         <w:r>
           <w:rPr>
             <w:rStyle w:val="Hyperlink"/>
@@ -23146,7 +23274,7 @@
         </w:rPr>
         <w:t xml:space="preserve"> </w:t>
       </w:r>
-      <w:hyperlink r:id="rId126" w:history="1">
+      <w:hyperlink r:id="rId127" w:history="1">
         <w:r>
           <w:rPr>
             <w:rStyle w:val="Hyperlink"/>
@@ -23291,7 +23419,7 @@
         </w:rPr>
         <w:t xml:space="preserve">, 4115-4153. </w:t>
       </w:r>
-      <w:hyperlink r:id="rId127" w:history="1">
+      <w:hyperlink r:id="rId128" w:history="1">
         <w:r>
           <w:rPr>
             <w:rStyle w:val="Hyperlink"/>
@@ -23692,7 +23820,7 @@
         </w:rPr>
         <w:t xml:space="preserve">, 1155-1176. </w:t>
       </w:r>
-      <w:hyperlink r:id="rId128" w:tgtFrame="_blank" w:history="1">
+      <w:hyperlink r:id="rId129" w:tgtFrame="_blank" w:history="1">
         <w:r>
           <w:rPr>
             <w:rStyle w:val="Hyperlink"/>
@@ -23923,7 +24051,7 @@
         </w:rPr>
         <w:t xml:space="preserve">. </w:t>
       </w:r>
-      <w:hyperlink r:id="rId129" w:history="1">
+      <w:hyperlink r:id="rId130" w:history="1">
         <w:r>
           <w:rPr>
             <w:rStyle w:val="Hyperlink"/>
@@ -23984,7 +24112,7 @@
         </w:rPr>
         <w:t xml:space="preserve">, 2018: Major operational ensemble prediction systems (EPS) and the future of EPS. Handbook of Hydrometeorological Ensemble Forecasting (edited by Q. Duan et al.), Springer, Berlin, Heidelberg, pp 1-43, </w:t>
       </w:r>
-      <w:hyperlink r:id="rId130" w:tgtFrame="_blank" w:history="1">
+      <w:hyperlink r:id="rId131" w:tgtFrame="_blank" w:history="1">
         <w:r>
           <w:rPr>
             <w:rStyle w:val="Hyperlink"/>
@@ -24117,7 +24245,7 @@
         </w:rPr>
         <w:t xml:space="preserve">, 1533-1546. </w:t>
       </w:r>
-      <w:hyperlink r:id="rId131" w:tgtFrame="_blank" w:history="1">
+      <w:hyperlink r:id="rId132" w:tgtFrame="_blank" w:history="1">
         <w:r>
           <w:rPr>
             <w:rStyle w:val="Hyperlink"/>
@@ -24258,7 +24386,7 @@
         </w:rPr>
         <w:t xml:space="preserve">. </w:t>
       </w:r>
-      <w:hyperlink r:id="rId132" w:tgtFrame="_blank" w:tooltip="Persistent link using digital object identifier" w:history="1">
+      <w:hyperlink r:id="rId133" w:tgtFrame="_blank" w:tooltip="Persistent link using digital object identifier" w:history="1">
         <w:r>
           <w:rPr>
             <w:rStyle w:val="Hyperlink"/>
@@ -24726,7 +24854,7 @@
         </w:rPr>
         <w:t xml:space="preserve">, 1433-1448. </w:t>
       </w:r>
-      <w:hyperlink r:id="rId133" w:tgtFrame="_blank" w:history="1">
+      <w:hyperlink r:id="rId134" w:tgtFrame="_blank" w:history="1">
         <w:r>
           <w:rPr>
             <w:rStyle w:val="Hyperlink"/>
@@ -24832,7 +24960,7 @@
         </w:rPr>
         <w:t xml:space="preserve"> </w:t>
       </w:r>
-      <w:hyperlink r:id="rId134" w:history="1">
+      <w:hyperlink r:id="rId135" w:history="1">
         <w:r>
           <w:rPr>
             <w:rStyle w:val="Hyperlink"/>
@@ -25040,7 +25168,7 @@
         </w:rPr>
         <w:t xml:space="preserve">(2019). </w:t>
       </w:r>
-      <w:hyperlink r:id="rId135" w:history="1">
+      <w:hyperlink r:id="rId136" w:history="1">
         <w:r>
           <w:rPr>
             <w:rStyle w:val="Hyperlink"/>
@@ -25423,7 +25551,7 @@
         </w:rPr>
         <w:t xml:space="preserve">, 375-392. </w:t>
       </w:r>
-      <w:hyperlink r:id="rId136" w:tgtFrame="_blank" w:history="1">
+      <w:hyperlink r:id="rId137" w:tgtFrame="_blank" w:history="1">
         <w:r>
           <w:rPr>
             <w:rStyle w:val="Hyperlink"/>
@@ -25626,7 +25754,7 @@
         </w:rPr>
         <w:t>, 2018: Ensemble methods for meteorological predictions. Handbook of Hydrometeorological Ensemble Forecasting (edited by Q. Duan et al.), Springer, Berlin, Heidelberg, pp 1-52, </w:t>
       </w:r>
-      <w:hyperlink r:id="rId137" w:history="1">
+      <w:hyperlink r:id="rId138" w:history="1">
         <w:r>
           <w:rPr>
             <w:rStyle w:val="Hyperlink"/>
@@ -26023,7 +26151,7 @@
         </w:rPr>
         <w:t xml:space="preserve">. </w:t>
       </w:r>
-      <w:hyperlink r:id="rId138" w:history="1">
+      <w:hyperlink r:id="rId139" w:history="1">
         <w:r>
           <w:rPr>
             <w:rStyle w:val="Hyperlink"/>
@@ -26138,7 +26266,7 @@
         </w:rPr>
         <w:t xml:space="preserve"> </w:t>
       </w:r>
-      <w:hyperlink r:id="rId139" w:history="1">
+      <w:hyperlink r:id="rId140" w:history="1">
         <w:r>
           <w:rPr>
             <w:rStyle w:val="Hyperlink"/>
@@ -26266,7 +26394,7 @@
         </w:rPr>
         <w:t xml:space="preserve"> </w:t>
       </w:r>
-      <w:hyperlink r:id="rId140" w:history="1">
+      <w:hyperlink r:id="rId141" w:history="1">
         <w:r>
           <w:rPr>
             <w:rStyle w:val="Hyperlink"/>
@@ -26612,7 +26740,7 @@
         </w:rPr>
         <w:t xml:space="preserve">285–301 (2018). </w:t>
       </w:r>
-      <w:hyperlink r:id="rId141" w:history="1">
+      <w:hyperlink r:id="rId142" w:history="1">
         <w:r>
           <w:rPr>
             <w:rStyle w:val="Hyperlink"/>
@@ -26819,7 +26947,7 @@
         </w:rPr>
         <w:t xml:space="preserve">, 1661-1679. </w:t>
       </w:r>
-      <w:hyperlink r:id="rId142" w:tgtFrame="_blank" w:history="1">
+      <w:hyperlink r:id="rId143" w:tgtFrame="_blank" w:history="1">
         <w:r>
           <w:rPr>
             <w:rStyle w:val="Hyperlink"/>
@@ -27209,7 +27337,7 @@
         </w:rPr>
         <w:t xml:space="preserve">. </w:t>
       </w:r>
-      <w:hyperlink r:id="rId143" w:history="1">
+      <w:hyperlink r:id="rId144" w:history="1">
         <w:r>
           <w:rPr>
             <w:rStyle w:val="Hyperlink"/>
@@ -27524,7 +27652,7 @@
         </w:rPr>
         <w:t xml:space="preserve">. </w:t>
       </w:r>
-      <w:hyperlink r:id="rId144" w:history="1">
+      <w:hyperlink r:id="rId145" w:history="1">
         <w:r>
           <w:rPr>
             <w:rStyle w:val="Hyperlink"/>
@@ -27769,7 +27897,7 @@
         </w:rPr>
         <w:t xml:space="preserve">. </w:t>
       </w:r>
-      <w:hyperlink r:id="rId145" w:tgtFrame="_blank" w:history="1">
+      <w:hyperlink r:id="rId146" w:tgtFrame="_blank" w:history="1">
         <w:r>
           <w:rPr>
             <w:rStyle w:val="Hyperlink"/>
@@ -28174,7 +28302,7 @@
         </w:rPr>
         <w:t xml:space="preserve">701–717 (2018). </w:t>
       </w:r>
-      <w:hyperlink r:id="rId146" w:history="1">
+      <w:hyperlink r:id="rId147" w:history="1">
         <w:r>
           <w:rPr>
             <w:rStyle w:val="Hyperlink"/>
@@ -28554,7 +28682,7 @@
         </w:rPr>
         <w:t xml:space="preserve">. </w:t>
       </w:r>
-      <w:hyperlink r:id="rId147" w:history="1">
+      <w:hyperlink r:id="rId148" w:history="1">
         <w:r>
           <w:rPr>
             <w:rStyle w:val="Hyperlink"/>
@@ -28640,7 +28768,7 @@
         </w:rPr>
         <w:t xml:space="preserve">. </w:t>
       </w:r>
-      <w:hyperlink r:id="rId148" w:history="1">
+      <w:hyperlink r:id="rId149" w:history="1">
         <w:r>
           <w:rPr>
             <w:rStyle w:val="Hyperlink"/>
@@ -28713,7 +28841,7 @@
         </w:rPr>
         <w:t xml:space="preserve">. </w:t>
       </w:r>
-      <w:hyperlink r:id="rId149" w:history="1">
+      <w:hyperlink r:id="rId150" w:history="1">
         <w:r>
           <w:rPr>
             <w:rStyle w:val="Hyperlink"/>
@@ -29130,7 +29258,7 @@
         </w:rPr>
         <w:t xml:space="preserve">. </w:t>
       </w:r>
-      <w:hyperlink r:id="rId150" w:tgtFrame="_blank" w:history="1">
+      <w:hyperlink r:id="rId151" w:tgtFrame="_blank" w:history="1">
         <w:r>
           <w:rPr>
             <w:rStyle w:val="Hyperlink"/>
@@ -29621,7 +29749,7 @@
         </w:rPr>
         <w:t xml:space="preserve">. </w:t>
       </w:r>
-      <w:hyperlink r:id="rId151" w:history="1">
+      <w:hyperlink r:id="rId152" w:history="1">
         <w:r>
           <w:rPr>
             <w:rStyle w:val="Hyperlink"/>
@@ -29814,7 +29942,7 @@
         </w:rPr>
         <w:t>: </w:t>
       </w:r>
-      <w:hyperlink r:id="rId152" w:tgtFrame="_blank" w:history="1">
+      <w:hyperlink r:id="rId153" w:tgtFrame="_blank" w:history="1">
         <w:r>
           <w:rPr>
             <w:rStyle w:val="Hyperlink"/>
@@ -29945,7 +30073,7 @@
         </w:rPr>
         <w:t>, 203-213</w:t>
       </w:r>
-      <w:hyperlink r:id="rId153" w:history="1">
+      <w:hyperlink r:id="rId154" w:history="1">
         <w:r>
           <w:rPr>
             <w:rStyle w:val="Hyperlink"/>
@@ -30179,7 +30307,7 @@
         </w:rPr>
         <w:t xml:space="preserve">. Mon. Wea. Rev., 146, 4155-4177. </w:t>
       </w:r>
-      <w:hyperlink r:id="rId154" w:tgtFrame="_blank" w:history="1">
+      <w:hyperlink r:id="rId155" w:tgtFrame="_blank" w:history="1">
         <w:r>
           <w:rPr>
             <w:rStyle w:val="Hyperlink"/>
@@ -30449,7 +30577,7 @@
         </w:rPr>
         <w:t xml:space="preserve">. </w:t>
       </w:r>
-      <w:hyperlink r:id="rId155" w:history="1">
+      <w:hyperlink r:id="rId156" w:history="1">
         <w:r>
           <w:rPr>
             <w:rStyle w:val="Hyperlink"/>
@@ -30670,7 +30798,7 @@
         </w:rPr>
         <w:t>96, </w:t>
       </w:r>
-      <w:hyperlink r:id="rId156" w:tgtFrame="_blank" w:history="1">
+      <w:hyperlink r:id="rId157" w:tgtFrame="_blank" w:history="1">
         <w:r>
           <w:rPr>
             <w:rStyle w:val="Hyperlink"/>
@@ -31105,7 +31233,7 @@
         </w:rPr>
         <w:t xml:space="preserve">. </w:t>
       </w:r>
-      <w:hyperlink r:id="rId157" w:history="1">
+      <w:hyperlink r:id="rId158" w:history="1">
         <w:r>
           <w:rPr>
             <w:rStyle w:val="Hyperlink"/>
@@ -31243,7 +31371,7 @@
         </w:rPr>
         <w:t>, 887–898, </w:t>
       </w:r>
-      <w:hyperlink r:id="rId158" w:tgtFrame="_blank" w:history="1">
+      <w:hyperlink r:id="rId159" w:tgtFrame="_blank" w:history="1">
         <w:r>
           <w:rPr>
             <w:rFonts w:ascii="Arial" w:hAnsi="Arial" w:cs="Arial"/>
@@ -31387,7 +31515,7 @@
         </w:rPr>
         <w:t xml:space="preserve"> </w:t>
       </w:r>
-      <w:hyperlink r:id="rId159" w:history="1">
+      <w:hyperlink r:id="rId160" w:history="1">
         <w:r>
           <w:rPr>
             <w:rStyle w:val="Hyperlink"/>
@@ -31616,7 +31744,7 @@
         </w:rPr>
         <w:t xml:space="preserve">. </w:t>
       </w:r>
-      <w:hyperlink r:id="rId160" w:history="1">
+      <w:hyperlink r:id="rId161" w:history="1">
         <w:r>
           <w:rPr>
             <w:rStyle w:val="Hyperlink"/>
@@ -31952,7 +32080,7 @@
         </w:rPr>
         <w:t xml:space="preserve">. </w:t>
       </w:r>
-      <w:hyperlink r:id="rId161" w:history="1">
+      <w:hyperlink r:id="rId162" w:history="1">
         <w:r>
           <w:rPr>
             <w:rStyle w:val="Hyperlink"/>
@@ -32174,7 +32302,7 @@
         </w:rPr>
         <w:t xml:space="preserve">, 317-329. </w:t>
       </w:r>
-      <w:hyperlink r:id="rId162" w:tgtFrame="_blank" w:history="1">
+      <w:hyperlink r:id="rId163" w:tgtFrame="_blank" w:history="1">
         <w:r>
           <w:rPr>
             <w:rStyle w:val="Hyperlink"/>
@@ -32276,7 +32404,7 @@
         </w:rPr>
         <w:t>, vol. 2018, Article ID 7363194, 12 pages, 2018. </w:t>
       </w:r>
-      <w:hyperlink r:id="rId163" w:history="1">
+      <w:hyperlink r:id="rId164" w:history="1">
         <w:r>
           <w:rPr>
             <w:rStyle w:val="Hyperlink"/>
@@ -32464,7 +32592,7 @@
         </w:rPr>
         <w:t xml:space="preserve">. </w:t>
       </w:r>
-      <w:hyperlink r:id="rId164" w:history="1">
+      <w:hyperlink r:id="rId165" w:history="1">
         <w:r>
           <w:rPr>
             <w:rStyle w:val="Hyperlink"/>
@@ -32593,7 +32721,7 @@
         </w:rPr>
         <w:t xml:space="preserve">. </w:t>
       </w:r>
-      <w:hyperlink r:id="rId165" w:history="1">
+      <w:hyperlink r:id="rId166" w:history="1">
         <w:r>
           <w:rPr>
             <w:rStyle w:val="Hyperlink"/>
@@ -32753,7 +32881,7 @@
         </w:rPr>
         <w:t xml:space="preserve">. </w:t>
       </w:r>
-      <w:hyperlink r:id="rId166" w:history="1">
+      <w:hyperlink r:id="rId167" w:history="1">
         <w:r>
           <w:rPr>
             <w:rStyle w:val="Hyperlink"/>
@@ -33014,7 +33142,7 @@
         </w:rPr>
         <w:t xml:space="preserve">. </w:t>
       </w:r>
-      <w:hyperlink r:id="rId167" w:history="1">
+      <w:hyperlink r:id="rId168" w:history="1">
         <w:r>
           <w:rPr>
             <w:rStyle w:val="Hyperlink"/>
@@ -33334,7 +33462,7 @@
         </w:rPr>
         <w:t xml:space="preserve">. </w:t>
       </w:r>
-      <w:hyperlink r:id="rId168" w:history="1">
+      <w:hyperlink r:id="rId169" w:history="1">
         <w:r>
           <w:rPr>
             <w:rStyle w:val="Hyperlink"/>
@@ -33487,7 +33615,7 @@
         </w:rPr>
         <w:t xml:space="preserve">, 899-904. </w:t>
       </w:r>
-      <w:hyperlink r:id="rId169" w:tgtFrame="_blank" w:history="1">
+      <w:hyperlink r:id="rId170" w:tgtFrame="_blank" w:history="1">
         <w:r>
           <w:rPr>
             <w:rStyle w:val="Hyperlink"/>
@@ -33537,7 +33665,7 @@
         </w:rPr>
         <w:t xml:space="preserve">, and S. Penny, 2017: Improving NCEP's Probabilistic Wave Height Forecasts Using Neural Networks: A Pilot Study Using Buoy Data. </w:t>
       </w:r>
-      <w:hyperlink r:id="rId170" w:history="1">
+      <w:hyperlink r:id="rId171" w:history="1">
         <w:r>
           <w:rPr>
             <w:rStyle w:val="Hyperlink"/>
@@ -33684,7 +33812,7 @@
         </w:rPr>
         <w:t xml:space="preserve">797-819. </w:t>
       </w:r>
-      <w:hyperlink r:id="rId171" w:tgtFrame="_blank" w:history="1">
+      <w:hyperlink r:id="rId172" w:tgtFrame="_blank" w:history="1">
         <w:r>
           <w:rPr>
             <w:rStyle w:val="Hyperlink"/>
@@ -33835,7 +33963,7 @@
         </w:rPr>
         <w:t xml:space="preserve">, 925-947. </w:t>
       </w:r>
-      <w:hyperlink r:id="rId172" w:tgtFrame="_blank" w:history="1">
+      <w:hyperlink r:id="rId173" w:tgtFrame="_blank" w:history="1">
         <w:r>
           <w:rPr>
             <w:rStyle w:val="Hyperlink"/>
@@ -33947,7 +34075,7 @@
         </w:rPr>
         <w:t xml:space="preserve">. </w:t>
       </w:r>
-      <w:hyperlink r:id="rId173" w:history="1">
+      <w:hyperlink r:id="rId174" w:history="1">
         <w:r>
           <w:rPr>
             <w:rStyle w:val="Hyperlink"/>
@@ -34012,7 +34140,7 @@
         </w:rPr>
         <w:t xml:space="preserve"> challenges and advancements in observations, modeling, and forecasting" (eds. by D. Koracin and C. E. Dorman). Springer, 477–509, doi: </w:t>
       </w:r>
-      <w:hyperlink r:id="rId174" w:tgtFrame="_blank" w:history="1">
+      <w:hyperlink r:id="rId175" w:tgtFrame="_blank" w:history="1">
         <w:r>
           <w:rPr>
             <w:rStyle w:val="Hyperlink"/>
@@ -34113,7 +34241,7 @@
         </w:rPr>
         <w:t xml:space="preserve"> </w:t>
       </w:r>
-      <w:hyperlink r:id="rId175" w:history="1">
+      <w:hyperlink r:id="rId176" w:history="1">
         <w:r>
           <w:rPr>
             <w:rStyle w:val="Hyperlink"/>
@@ -34238,7 +34366,7 @@
         </w:rPr>
         <w:t xml:space="preserve">, 470-491. </w:t>
       </w:r>
-      <w:hyperlink r:id="rId176" w:history="1">
+      <w:hyperlink r:id="rId177" w:history="1">
         <w:r>
           <w:rPr>
             <w:rStyle w:val="Hyperlink"/>
@@ -34344,7 +34472,7 @@
         </w:rPr>
         <w:t xml:space="preserve">, </w:t>
       </w:r>
-      <w:hyperlink r:id="rId177" w:history="1">
+      <w:hyperlink r:id="rId178" w:history="1">
         <w:r>
           <w:rPr>
             <w:rStyle w:val="Hyperlink"/>
@@ -34440,7 +34568,7 @@
         </w:rPr>
         <w:t xml:space="preserve">, 1879-1896. </w:t>
       </w:r>
-      <w:hyperlink r:id="rId178" w:tgtFrame="_blank" w:history="1">
+      <w:hyperlink r:id="rId179" w:tgtFrame="_blank" w:history="1">
         <w:r>
           <w:rPr>
             <w:rFonts w:ascii="Arial" w:eastAsia="Times New Roman" w:hAnsi="Arial" w:cs="Arial"/>
@@ -34648,7 +34776,7 @@
         </w:rPr>
         <w:t xml:space="preserve">, 2005–2017. </w:t>
       </w:r>
-      <w:hyperlink r:id="rId179">
+      <w:hyperlink r:id="rId180">
         <w:r>
           <w:rPr>
             <w:rFonts w:ascii="Roboto" w:eastAsia="Roboto" w:hAnsi="Roboto" w:cs="Roboto"/>
@@ -34883,7 +35011,7 @@
         </w:rPr>
         <w:t xml:space="preserve">, 407-421. </w:t>
       </w:r>
-      <w:hyperlink r:id="rId180" w:history="1">
+      <w:hyperlink r:id="rId181" w:history="1">
         <w:r>
           <w:rPr>
             <w:rStyle w:val="Hyperlink"/>
@@ -35108,7 +35236,7 @@
         </w:rPr>
         <w:t xml:space="preserve">. </w:t>
       </w:r>
-      <w:hyperlink r:id="rId181" w:history="1">
+      <w:hyperlink r:id="rId182" w:history="1">
         <w:r>
           <w:rPr>
             <w:rStyle w:val="Hyperlink"/>
@@ -35178,7 +35306,7 @@
         </w:rPr>
         <w:t xml:space="preserve">. </w:t>
       </w:r>
-      <w:hyperlink r:id="rId182" w:history="1">
+      <w:hyperlink r:id="rId183" w:history="1">
         <w:r>
           <w:rPr>
             <w:rStyle w:val="Hyperlink"/>
@@ -35337,7 +35465,7 @@
         </w:rPr>
         <w:t xml:space="preserve">. </w:t>
       </w:r>
-      <w:hyperlink r:id="rId183" w:history="1">
+      <w:hyperlink r:id="rId184" w:history="1">
         <w:r>
           <w:rPr>
             <w:rStyle w:val="Hyperlink"/>
@@ -35461,7 +35589,7 @@
         </w:rPr>
         <w:t xml:space="preserve">, 8941–8965. </w:t>
       </w:r>
-      <w:hyperlink r:id="rId184" w:history="1">
+      <w:hyperlink r:id="rId185" w:history="1">
         <w:r>
           <w:rPr>
             <w:rStyle w:val="Hyperlink"/>
@@ -35793,7 +35921,7 @@
         </w:rPr>
         <w:t xml:space="preserve">, 343-360. </w:t>
       </w:r>
-      <w:hyperlink r:id="rId185" w:tgtFrame="_blank" w:history="1">
+      <w:hyperlink r:id="rId186" w:tgtFrame="_blank" w:history="1">
         <w:r>
           <w:rPr>
             <w:rStyle w:val="Hyperlink"/>
@@ -35981,7 +36109,7 @@
         </w:rPr>
         <w:t xml:space="preserve">, 78-91. </w:t>
       </w:r>
-      <w:hyperlink r:id="rId186" w:tgtFrame="_blank" w:tooltip="Persistent link using digital object identifier" w:history="1">
+      <w:hyperlink r:id="rId187" w:tgtFrame="_blank" w:tooltip="Persistent link using digital object identifier" w:history="1">
         <w:r>
           <w:rPr>
             <w:rStyle w:val="Hyperlink"/>
@@ -36111,7 +36239,7 @@
         </w:rPr>
         <w:t xml:space="preserve">, 4877-4898. </w:t>
       </w:r>
-      <w:hyperlink r:id="rId187" w:tgtFrame="_blank" w:history="1">
+      <w:hyperlink r:id="rId188" w:tgtFrame="_blank" w:history="1">
         <w:r>
           <w:rPr>
             <w:rStyle w:val="Hyperlink"/>
@@ -36640,7 +36768,7 @@
         </w:rPr>
         <w:t xml:space="preserve">, 999-1013. </w:t>
       </w:r>
-      <w:hyperlink r:id="rId188" w:tgtFrame="_blank" w:history="1">
+      <w:hyperlink r:id="rId189" w:tgtFrame="_blank" w:history="1">
         <w:r>
           <w:rPr>
             <w:rStyle w:val="Hyperlink"/>
@@ -36777,7 +36905,7 @@
         </w:rPr>
         <w:t xml:space="preserve"> </w:t>
       </w:r>
-      <w:hyperlink r:id="rId189" w:history="1">
+      <w:hyperlink r:id="rId190" w:history="1">
         <w:r>
           <w:rPr>
             <w:rStyle w:val="Hyperlink"/>
@@ -36957,7 +37085,7 @@
         </w:rPr>
         <w:t xml:space="preserve">. </w:t>
       </w:r>
-      <w:hyperlink r:id="rId190" w:history="1">
+      <w:hyperlink r:id="rId191" w:history="1">
         <w:r>
           <w:rPr>
             <w:rStyle w:val="Hyperlink"/>
@@ -37173,7 +37301,7 @@
         </w:rPr>
         <w:t xml:space="preserve">, 8, 15 pp. </w:t>
       </w:r>
-      <w:hyperlink r:id="rId191" w:history="1">
+      <w:hyperlink r:id="rId192" w:history="1">
         <w:r>
           <w:rPr>
             <w:rStyle w:val="Hyperlink"/>
@@ -37757,7 +37885,7 @@
         </w:rPr>
         <w:t xml:space="preserve">, 1717-1737. </w:t>
       </w:r>
-      <w:hyperlink r:id="rId192" w:tgtFrame="_blank" w:history="1">
+      <w:hyperlink r:id="rId193" w:tgtFrame="_blank" w:history="1">
         <w:r>
           <w:rPr>
             <w:rStyle w:val="Hyperlink"/>
@@ -37846,7 +37974,7 @@
         </w:rPr>
         <w:t xml:space="preserve">. </w:t>
       </w:r>
-      <w:hyperlink r:id="rId193" w:history="1">
+      <w:hyperlink r:id="rId194" w:history="1">
         <w:r>
           <w:rPr>
             <w:rStyle w:val="Hyperlink"/>
@@ -37895,7 +38023,7 @@
         </w:rPr>
         <w:t xml:space="preserve">. </w:t>
       </w:r>
-      <w:hyperlink r:id="rId194" w:history="1">
+      <w:hyperlink r:id="rId195" w:history="1">
         <w:r>
           <w:rPr>
             <w:rStyle w:val="Hyperlink"/>
@@ -38021,7 +38149,7 @@
         </w:rPr>
         <w:t xml:space="preserve">, 1083-1105. </w:t>
       </w:r>
-      <w:hyperlink r:id="rId195" w:tgtFrame="_blank" w:history="1">
+      <w:hyperlink r:id="rId196" w:tgtFrame="_blank" w:history="1">
         <w:r>
           <w:rPr>
             <w:rStyle w:val="Hyperlink"/>
@@ -38372,7 +38500,7 @@
         </w:rPr>
         <w:t xml:space="preserve">. </w:t>
       </w:r>
-      <w:hyperlink r:id="rId196" w:history="1">
+      <w:hyperlink r:id="rId197" w:history="1">
         <w:r>
           <w:rPr>
             <w:rStyle w:val="Hyperlink"/>
@@ -38480,7 +38608,7 @@
         </w:rPr>
         <w:t xml:space="preserve">. </w:t>
       </w:r>
-      <w:hyperlink r:id="rId197" w:history="1">
+      <w:hyperlink r:id="rId198" w:history="1">
         <w:r>
           <w:rPr>
             <w:rStyle w:val="Hyperlink"/>
@@ -38557,7 +38685,7 @@
         </w:rPr>
         <w:t xml:space="preserve"> </w:t>
       </w:r>
-      <w:hyperlink r:id="rId198" w:history="1">
+      <w:hyperlink r:id="rId199" w:history="1">
         <w:r>
           <w:rPr>
             <w:rStyle w:val="Hyperlink"/>
@@ -38636,7 +38764,7 @@
         </w:rPr>
         <w:t xml:space="preserve">, 83-96. </w:t>
       </w:r>
-      <w:hyperlink r:id="rId199" w:history="1">
+      <w:hyperlink r:id="rId200" w:history="1">
         <w:r>
           <w:rPr>
             <w:rStyle w:val="Hyperlink"/>
@@ -38819,7 +38947,7 @@
         </w:rPr>
         <w:t xml:space="preserve">, 625-649. </w:t>
       </w:r>
-      <w:hyperlink r:id="rId200" w:tgtFrame="_blank" w:history="1">
+      <w:hyperlink r:id="rId201" w:tgtFrame="_blank" w:history="1">
         <w:r>
           <w:rPr>
             <w:rFonts w:ascii="Arial" w:eastAsia="Times New Roman" w:hAnsi="Arial" w:cs="Arial"/>
@@ -38984,7 +39112,7 @@
         </w:rPr>
         <w:t xml:space="preserve">, 1413-1426. </w:t>
       </w:r>
-      <w:hyperlink r:id="rId201" w:tgtFrame="_blank" w:history="1">
+      <w:hyperlink r:id="rId202" w:tgtFrame="_blank" w:history="1">
         <w:r>
           <w:rPr>
             <w:rStyle w:val="Hyperlink"/>
@@ -39141,7 +39269,7 @@
         </w:rPr>
         <w:t xml:space="preserve">, 881-903. </w:t>
       </w:r>
-      <w:hyperlink r:id="rId202" w:tgtFrame="_blank" w:history="1">
+      <w:hyperlink r:id="rId203" w:tgtFrame="_blank" w:history="1">
         <w:r>
           <w:rPr>
             <w:rStyle w:val="Hyperlink"/>
@@ -39331,7 +39459,7 @@
         </w:rPr>
         <w:t xml:space="preserve">, 3969-3987. </w:t>
       </w:r>
-      <w:hyperlink r:id="rId203" w:tgtFrame="_blank" w:history="1">
+      <w:hyperlink r:id="rId204" w:tgtFrame="_blank" w:history="1">
         <w:r>
           <w:rPr>
             <w:rStyle w:val="Hyperlink"/>
@@ -39538,7 +39666,7 @@
       <w:r>
         <w:t xml:space="preserve"> </w:t>
       </w:r>
-      <w:hyperlink r:id="rId204" w:history="1">
+      <w:hyperlink r:id="rId205" w:history="1">
         <w:r>
           <w:rPr>
             <w:rStyle w:val="Hyperlink"/>
@@ -39699,7 +39827,7 @@
         </w:rPr>
         <w:t xml:space="preserve">, 2159-2173. </w:t>
       </w:r>
-      <w:hyperlink r:id="rId205" w:history="1">
+      <w:hyperlink r:id="rId206" w:history="1">
         <w:r>
           <w:rPr>
             <w:rStyle w:val="Hyperlink"/>
@@ -39906,7 +40034,7 @@
         </w:rPr>
         <w:t xml:space="preserve">, 47 pp. </w:t>
       </w:r>
-      <w:hyperlink r:id="rId206" w:history="1">
+      <w:hyperlink r:id="rId207" w:history="1">
         <w:r>
           <w:rPr>
             <w:rStyle w:val="Hyperlink"/>
@@ -40183,7 +40311,7 @@
         </w:rPr>
         <w:t xml:space="preserve">, 1669-1694. </w:t>
       </w:r>
-      <w:hyperlink r:id="rId207" w:tgtFrame="_blank" w:history="1">
+      <w:hyperlink r:id="rId208" w:tgtFrame="_blank" w:history="1">
         <w:r>
           <w:rPr>
             <w:rStyle w:val="Hyperlink"/>
@@ -40366,7 +40494,7 @@
         </w:rPr>
         <w:t xml:space="preserve">, 353-360. </w:t>
       </w:r>
-      <w:hyperlink r:id="rId208" w:tgtFrame="_blank" w:history="1">
+      <w:hyperlink r:id="rId209" w:tgtFrame="_blank" w:history="1">
         <w:r>
           <w:rPr>
             <w:rStyle w:val="Hyperlink"/>
@@ -40715,7 +40843,7 @@
         </w:rPr>
         <w:t xml:space="preserve">. </w:t>
       </w:r>
-      <w:hyperlink r:id="rId209" w:tgtFrame="_blank" w:history="1">
+      <w:hyperlink r:id="rId210" w:tgtFrame="_blank" w:history="1">
         <w:r>
           <w:rPr>
             <w:rStyle w:val="Hyperlink"/>
@@ -41285,7 +41413,7 @@
         </w:rPr>
         <w:t xml:space="preserve">, 2358-2378. </w:t>
       </w:r>
-      <w:hyperlink r:id="rId210" w:tgtFrame="_blank" w:history="1">
+      <w:hyperlink r:id="rId211" w:tgtFrame="_blank" w:history="1">
         <w:r>
           <w:rPr>
             <w:rStyle w:val="Hyperlink"/>
@@ -41449,7 +41577,7 @@
         </w:rPr>
         <w:t xml:space="preserve">, 1475-1489. </w:t>
       </w:r>
-      <w:hyperlink r:id="rId211" w:history="1">
+      <w:hyperlink r:id="rId212" w:history="1">
         <w:r>
           <w:rPr>
             <w:rStyle w:val="Hyperlink"/>
@@ -41664,7 +41792,7 @@
         </w:rPr>
         <w:t xml:space="preserve">, 1049-1067. </w:t>
       </w:r>
-      <w:hyperlink r:id="rId212" w:tgtFrame="_blank" w:history="1">
+      <w:hyperlink r:id="rId213" w:tgtFrame="_blank" w:history="1">
         <w:r>
           <w:rPr>
             <w:rStyle w:val="Hyperlink"/>
@@ -41775,7 +41903,7 @@
         </w:rPr>
         <w:t xml:space="preserve">, 553-579. </w:t>
       </w:r>
-      <w:hyperlink r:id="rId213" w:tgtFrame="_blank" w:history="1">
+      <w:hyperlink r:id="rId214" w:tgtFrame="_blank" w:history="1">
         <w:r>
           <w:rPr>
             <w:rStyle w:val="Hyperlink"/>
@@ -41913,7 +42041,7 @@
         </w:rPr>
         <w:t xml:space="preserve">, 2125-2135. </w:t>
       </w:r>
-      <w:hyperlink r:id="rId214" w:tgtFrame="_blank" w:history="1">
+      <w:hyperlink r:id="rId215" w:tgtFrame="_blank" w:history="1">
         <w:r>
           <w:rPr>
             <w:rStyle w:val="Hyperlink"/>
@@ -42085,7 +42213,7 @@
         </w:rPr>
         <w:t xml:space="preserve">, 341-352. </w:t>
       </w:r>
-      <w:hyperlink r:id="rId215" w:tgtFrame="_blank" w:history="1">
+      <w:hyperlink r:id="rId216" w:tgtFrame="_blank" w:history="1">
         <w:r>
           <w:rPr>
             <w:rStyle w:val="Hyperlink"/>
@@ -42418,7 +42546,7 @@
         </w:rPr>
         <w:t xml:space="preserve">. </w:t>
       </w:r>
-      <w:hyperlink r:id="rId216" w:tgtFrame="_blank" w:history="1">
+      <w:hyperlink r:id="rId217" w:tgtFrame="_blank" w:history="1">
         <w:r>
           <w:rPr>
             <w:rStyle w:val="Hyperlink"/>
@@ -42689,7 +42817,7 @@
         </w:rPr>
         <w:t>, vol. 2016, Article ID 6156513, 9 pages, 2016. </w:t>
       </w:r>
-      <w:hyperlink r:id="rId217" w:history="1">
+      <w:hyperlink r:id="rId218" w:history="1">
         <w:r>
           <w:rPr>
             <w:rStyle w:val="Hyperlink"/>
@@ -42826,7 +42954,7 @@
         </w:rPr>
         <w:t xml:space="preserve">. </w:t>
       </w:r>
-      <w:hyperlink r:id="rId218" w:tgtFrame="_blank" w:history="1">
+      <w:hyperlink r:id="rId219" w:tgtFrame="_blank" w:history="1">
         <w:r>
           <w:rPr>
             <w:rStyle w:val="Hyperlink"/>
@@ -43086,7 +43214,7 @@
         </w:rPr>
         <w:t xml:space="preserve">, 1951-1972. </w:t>
       </w:r>
-      <w:hyperlink r:id="rId219" w:tgtFrame="_blank" w:history="1">
+      <w:hyperlink r:id="rId220" w:tgtFrame="_blank" w:history="1">
         <w:r>
           <w:rPr>
             <w:rStyle w:val="Hyperlink"/>
@@ -43265,7 +43393,7 @@
         </w:rPr>
         <w:t xml:space="preserve">, 627-642. </w:t>
       </w:r>
-      <w:hyperlink r:id="rId220" w:tgtFrame="_blank" w:history="1">
+      <w:hyperlink r:id="rId221" w:tgtFrame="_blank" w:history="1">
         <w:r>
           <w:rPr>
             <w:rStyle w:val="Hyperlink"/>
@@ -43462,7 +43590,7 @@
         </w:rPr>
         <w:t xml:space="preserve">, 2047-2055. </w:t>
       </w:r>
-      <w:hyperlink r:id="rId221" w:tgtFrame="_blank" w:history="1">
+      <w:hyperlink r:id="rId222" w:tgtFrame="_blank" w:history="1">
         <w:r>
           <w:rPr>
             <w:rStyle w:val="Hyperlink"/>
@@ -43757,7 +43885,7 @@
         </w:rPr>
         <w:t xml:space="preserve">, 9(5), 1905-1919. </w:t>
       </w:r>
-      <w:hyperlink r:id="rId222" w:history="1">
+      <w:hyperlink r:id="rId223" w:history="1">
         <w:r>
           <w:rPr>
             <w:rStyle w:val="Hyperlink"/>
@@ -43902,7 +44030,7 @@
         </w:rPr>
         <w:t xml:space="preserve">. </w:t>
       </w:r>
-      <w:hyperlink r:id="rId223" w:history="1">
+      <w:hyperlink r:id="rId224" w:history="1">
         <w:r>
           <w:rPr>
             <w:rStyle w:val="Hyperlink"/>
@@ -44078,7 +44206,7 @@
         </w:rPr>
         <w:t xml:space="preserve">, 745-759. </w:t>
       </w:r>
-      <w:hyperlink r:id="rId224" w:tgtFrame="_blank" w:history="1">
+      <w:hyperlink r:id="rId225" w:tgtFrame="_blank" w:history="1">
         <w:r>
           <w:rPr>
             <w:rStyle w:val="Hyperlink"/>
@@ -44285,7 +44413,7 @@
         </w:rPr>
         <w:t xml:space="preserve">. </w:t>
       </w:r>
-      <w:hyperlink r:id="rId225" w:history="1">
+      <w:hyperlink r:id="rId226" w:history="1">
         <w:r>
           <w:rPr>
             <w:rStyle w:val="Hyperlink"/>
@@ -44457,7 +44585,7 @@
         </w:rPr>
         <w:t xml:space="preserve">, 4911-4925. </w:t>
       </w:r>
-      <w:hyperlink r:id="rId226" w:tgtFrame="_blank" w:history="1">
+      <w:hyperlink r:id="rId227" w:tgtFrame="_blank" w:history="1">
         <w:r>
           <w:rPr>
             <w:rStyle w:val="Hyperlink"/>
@@ -44523,7 +44651,7 @@
         </w:rPr>
         <w:t xml:space="preserve">. </w:t>
       </w:r>
-      <w:hyperlink r:id="rId227" w:history="1">
+      <w:hyperlink r:id="rId228" w:history="1">
         <w:r>
           <w:rPr>
             <w:rStyle w:val="Hyperlink"/>
@@ -44636,7 +44764,7 @@
         </w:rPr>
         <w:t xml:space="preserve"> </w:t>
       </w:r>
-      <w:hyperlink r:id="rId228" w:tgtFrame="_blank" w:history="1">
+      <w:hyperlink r:id="rId229" w:tgtFrame="_blank" w:history="1">
         <w:r>
           <w:rPr>
             <w:rStyle w:val="Hyperlink"/>
@@ -44737,7 +44865,7 @@
         </w:rPr>
         <w:t xml:space="preserve"> </w:t>
       </w:r>
-      <w:hyperlink r:id="rId229" w:history="1">
+      <w:hyperlink r:id="rId230" w:history="1">
         <w:r>
           <w:rPr>
             <w:rStyle w:val="Hyperlink"/>
@@ -44864,7 +44992,7 @@
         </w:rPr>
         <w:t xml:space="preserve"> </w:t>
       </w:r>
-      <w:hyperlink r:id="rId230" w:tgtFrame="_blank" w:history="1">
+      <w:hyperlink r:id="rId231" w:tgtFrame="_blank" w:history="1">
         <w:r>
           <w:rPr>
             <w:rStyle w:val="Hyperlink"/>
@@ -45295,7 +45423,7 @@
         </w:rPr>
         <w:t xml:space="preserve"> </w:t>
       </w:r>
-      <w:hyperlink r:id="rId231" w:history="1">
+      <w:hyperlink r:id="rId232" w:history="1">
         <w:r>
           <w:rPr>
             <w:rStyle w:val="Hyperlink"/>
@@ -45520,7 +45648,7 @@
         </w:rPr>
         <w:t xml:space="preserve">, 1427-1440. </w:t>
       </w:r>
-      <w:hyperlink r:id="rId232" w:tgtFrame="_blank" w:history="1">
+      <w:hyperlink r:id="rId233" w:tgtFrame="_blank" w:history="1">
         <w:r>
           <w:rPr>
             <w:rStyle w:val="Hyperlink"/>
@@ -45625,7 +45753,7 @@
         </w:rPr>
         <w:t xml:space="preserve">. Springer, Dordrecht. </w:t>
       </w:r>
-      <w:hyperlink r:id="rId233" w:history="1">
+      <w:hyperlink r:id="rId234" w:history="1">
         <w:r>
           <w:rPr>
             <w:rStyle w:val="Hyperlink"/>
@@ -45792,7 +45920,7 @@
         </w:rPr>
         <w:t xml:space="preserve">, 877-894. </w:t>
       </w:r>
-      <w:hyperlink r:id="rId234" w:tgtFrame="_blank" w:history="1">
+      <w:hyperlink r:id="rId235" w:tgtFrame="_blank" w:history="1">
         <w:r>
           <w:rPr>
             <w:rStyle w:val="Hyperlink"/>
@@ -45926,7 +46054,7 @@
         </w:rPr>
         <w:t xml:space="preserve">, 1229-1247. </w:t>
       </w:r>
-      <w:hyperlink r:id="rId235" w:tgtFrame="_blank" w:history="1">
+      <w:hyperlink r:id="rId236" w:tgtFrame="_blank" w:history="1">
         <w:r>
           <w:rPr>
             <w:rStyle w:val="Hyperlink"/>
@@ -46100,7 +46228,7 @@
         </w:rPr>
         <w:t xml:space="preserve">, 2135-2147. </w:t>
       </w:r>
-      <w:hyperlink r:id="rId236" w:tgtFrame="_blank" w:history="1">
+      <w:hyperlink r:id="rId237" w:tgtFrame="_blank" w:history="1">
         <w:r>
           <w:rPr>
             <w:rStyle w:val="Hyperlink"/>
@@ -46400,7 +46528,7 @@
         </w:rPr>
         <w:t xml:space="preserve">. </w:t>
       </w:r>
-      <w:hyperlink r:id="rId237" w:history="1">
+      <w:hyperlink r:id="rId238" w:history="1">
         <w:r>
           <w:rPr>
             <w:rStyle w:val="Hyperlink"/>
@@ -46842,7 +46970,7 @@
         </w:rPr>
         <w:t xml:space="preserve">. </w:t>
       </w:r>
-      <w:hyperlink r:id="rId238" w:history="1">
+      <w:hyperlink r:id="rId239" w:history="1">
         <w:r>
           <w:rPr>
             <w:rStyle w:val="Hyperlink"/>
@@ -47054,7 +47182,7 @@
         </w:rPr>
         <w:t xml:space="preserve">). </w:t>
       </w:r>
-      <w:hyperlink r:id="rId239" w:history="1">
+      <w:hyperlink r:id="rId240" w:history="1">
         <w:r>
           <w:rPr>
             <w:rStyle w:val="Hyperlink"/>
@@ -47303,7 +47431,7 @@
         </w:rPr>
         <w:t xml:space="preserve">, 2019-2034. </w:t>
       </w:r>
-      <w:hyperlink r:id="rId240" w:tgtFrame="_blank" w:history="1">
+      <w:hyperlink r:id="rId241" w:tgtFrame="_blank" w:history="1">
         <w:r>
           <w:rPr>
             <w:rStyle w:val="Hyperlink"/>
@@ -47437,7 +47565,7 @@
         </w:rPr>
         <w:t xml:space="preserve"> (6), 2058-2074. </w:t>
       </w:r>
-      <w:hyperlink r:id="rId241" w:history="1">
+      <w:hyperlink r:id="rId242" w:history="1">
         <w:r>
           <w:rPr>
             <w:rStyle w:val="Hyperlink"/>
@@ -47589,7 +47717,7 @@
         </w:rPr>
         <w:t xml:space="preserve">, 4709-4735. </w:t>
       </w:r>
-      <w:hyperlink r:id="rId242" w:tgtFrame="_blank" w:history="1">
+      <w:hyperlink r:id="rId243" w:tgtFrame="_blank" w:history="1">
         <w:r>
           <w:rPr>
             <w:rStyle w:val="Hyperlink"/>
@@ -47731,7 +47859,7 @@
         </w:rPr>
         <w:t xml:space="preserve">, 1687-1702. </w:t>
       </w:r>
-      <w:hyperlink r:id="rId243" w:tgtFrame="_blank" w:history="1">
+      <w:hyperlink r:id="rId244" w:tgtFrame="_blank" w:history="1">
         <w:r>
           <w:rPr>
             <w:rStyle w:val="Hyperlink"/>
@@ -47832,7 +47960,7 @@
         </w:rPr>
         <w:t xml:space="preserve">, 149-160. </w:t>
       </w:r>
-      <w:hyperlink r:id="rId244" w:history="1">
+      <w:hyperlink r:id="rId245" w:history="1">
         <w:r>
           <w:rPr>
             <w:rStyle w:val="Hyperlink"/>
@@ -47994,7 +48122,7 @@
         </w:rPr>
         <w:t xml:space="preserve">, 953-960. </w:t>
       </w:r>
-      <w:hyperlink r:id="rId245" w:tgtFrame="_blank" w:history="1">
+      <w:hyperlink r:id="rId246" w:tgtFrame="_blank" w:history="1">
         <w:r>
           <w:rPr>
             <w:rStyle w:val="Hyperlink"/>
@@ -48155,7 +48283,7 @@
         </w:rPr>
         <w:t xml:space="preserve">. </w:t>
       </w:r>
-      <w:hyperlink r:id="rId246" w:tgtFrame="_blank" w:history="1">
+      <w:hyperlink r:id="rId247" w:tgtFrame="_blank" w:history="1">
         <w:r>
           <w:rPr>
             <w:rStyle w:val="Hyperlink"/>
@@ -48276,7 +48404,7 @@
         </w:rPr>
         <w:t xml:space="preserve">. </w:t>
       </w:r>
-      <w:hyperlink r:id="rId247" w:history="1">
+      <w:hyperlink r:id="rId248" w:history="1">
         <w:r>
           <w:rPr>
             <w:rStyle w:val="Hyperlink"/>
@@ -48498,7 +48626,7 @@
         </w:rPr>
         <w:t xml:space="preserve">. </w:t>
       </w:r>
-      <w:hyperlink r:id="rId248" w:tgtFrame="_blank" w:history="1">
+      <w:hyperlink r:id="rId249" w:tgtFrame="_blank" w:history="1">
         <w:r>
           <w:rPr>
             <w:rStyle w:val="Hyperlink"/>
@@ -48547,7 +48675,7 @@
         </w:rPr>
         <w:t xml:space="preserve">, T. Langel, S. McKeen, E. J. Williams, and S. S. Brown, 2015: </w:t>
       </w:r>
-      <w:hyperlink r:id="rId249" w:history="1">
+      <w:hyperlink r:id="rId250" w:history="1">
         <w:r>
           <w:rPr>
             <w:rStyle w:val="Hyperlink"/>
@@ -48592,7 +48720,7 @@
         </w:rPr>
         <w:t xml:space="preserve">. </w:t>
       </w:r>
-      <w:hyperlink r:id="rId250" w:history="1">
+      <w:hyperlink r:id="rId251" w:history="1">
         <w:r>
           <w:rPr>
             <w:rStyle w:val="Hyperlink"/>
@@ -48751,7 +48879,7 @@
         </w:rPr>
         <w:t xml:space="preserve">1205–1221 (2015). </w:t>
       </w:r>
-      <w:hyperlink r:id="rId251" w:history="1">
+      <w:hyperlink r:id="rId252" w:history="1">
         <w:r>
           <w:rPr>
             <w:rStyle w:val="Hyperlink"/>
@@ -48966,7 +49094,7 @@
         </w:rPr>
         <w:t xml:space="preserve">. </w:t>
       </w:r>
-      <w:hyperlink r:id="rId252" w:history="1">
+      <w:hyperlink r:id="rId253" w:history="1">
         <w:r>
           <w:rPr>
             <w:rStyle w:val="Hyperlink"/>
@@ -49084,7 +49212,7 @@
         </w:rPr>
         <w:t xml:space="preserve">729. </w:t>
       </w:r>
-      <w:hyperlink r:id="rId253" w:tgtFrame="_blank" w:history="1">
+      <w:hyperlink r:id="rId254" w:tgtFrame="_blank" w:history="1">
         <w:r>
           <w:rPr>
             <w:rStyle w:val="Hyperlink"/>
@@ -49203,7 +49331,7 @@
         </w:rPr>
         <w:t xml:space="preserve">, 841-854. </w:t>
       </w:r>
-      <w:hyperlink r:id="rId254" w:tgtFrame="_blank" w:history="1">
+      <w:hyperlink r:id="rId255" w:tgtFrame="_blank" w:history="1">
         <w:r>
           <w:rPr>
             <w:rStyle w:val="Hyperlink"/>
@@ -49295,7 +49423,7 @@
         </w:rPr>
         <w:t xml:space="preserve">, 771-792. </w:t>
       </w:r>
-      <w:hyperlink r:id="rId255" w:tgtFrame="_blank" w:history="1">
+      <w:hyperlink r:id="rId256" w:tgtFrame="_blank" w:history="1">
         <w:r>
           <w:rPr>
             <w:rStyle w:val="Hyperlink"/>
@@ -49566,7 +49694,7 @@
         </w:rPr>
         <w:t xml:space="preserve">. </w:t>
       </w:r>
-      <w:hyperlink r:id="rId256" w:history="1">
+      <w:hyperlink r:id="rId257" w:history="1">
         <w:r>
           <w:rPr>
             <w:rStyle w:val="Hyperlink"/>
@@ -49713,7 +49841,7 @@
         </w:rPr>
         <w:t xml:space="preserve">, 3087-3018. </w:t>
       </w:r>
-      <w:hyperlink r:id="rId257" w:tgtFrame="_blank" w:history="1">
+      <w:hyperlink r:id="rId258" w:tgtFrame="_blank" w:history="1">
         <w:r>
           <w:rPr>
             <w:rStyle w:val="Hyperlink"/>
@@ -49827,7 +49955,7 @@
         </w:rPr>
         <w:t xml:space="preserve">, 3204-3213. </w:t>
       </w:r>
-      <w:hyperlink r:id="rId258" w:tgtFrame="_blank" w:history="1">
+      <w:hyperlink r:id="rId259" w:tgtFrame="_blank" w:history="1">
         <w:r>
           <w:rPr>
             <w:rStyle w:val="Hyperlink"/>
@@ -49919,7 +50047,7 @@
         </w:rPr>
         <w:t xml:space="preserve">, 1689–1705. </w:t>
       </w:r>
-      <w:hyperlink r:id="rId259" w:tgtFrame="_blank" w:history="1">
+      <w:hyperlink r:id="rId260" w:tgtFrame="_blank" w:history="1">
         <w:r>
           <w:rPr>
             <w:rStyle w:val="Hyperlink"/>
@@ -50075,7 +50203,7 @@
         </w:rPr>
         <w:t xml:space="preserve">. </w:t>
       </w:r>
-      <w:hyperlink r:id="rId260" w:tgtFrame="_blank" w:history="1">
+      <w:hyperlink r:id="rId261" w:tgtFrame="_blank" w:history="1">
         <w:r>
           <w:rPr>
             <w:rStyle w:val="Hyperlink"/>
@@ -50290,7 +50418,7 @@
         </w:rPr>
         <w:t xml:space="preserve">, 1-11. </w:t>
       </w:r>
-      <w:hyperlink r:id="rId261" w:tgtFrame="_blank" w:history="1">
+      <w:hyperlink r:id="rId262" w:tgtFrame="_blank" w:history="1">
         <w:r>
           <w:rPr>
             <w:rStyle w:val="Hyperlink"/>
@@ -50374,7 +50502,7 @@
         </w:rPr>
         <w:t xml:space="preserve">, 827-840. </w:t>
       </w:r>
-      <w:hyperlink r:id="rId262" w:tgtFrame="_blank" w:history="1">
+      <w:hyperlink r:id="rId263" w:tgtFrame="_blank" w:history="1">
         <w:r>
           <w:rPr>
             <w:rStyle w:val="Hyperlink"/>
@@ -50498,7 +50626,7 @@
         </w:rPr>
         <w:t xml:space="preserve"> </w:t>
       </w:r>
-      <w:hyperlink r:id="rId263" w:history="1">
+      <w:hyperlink r:id="rId264" w:history="1">
         <w:r>
           <w:rPr>
             <w:rStyle w:val="Hyperlink"/>
@@ -50572,7 +50700,7 @@
         </w:rPr>
         <w:t xml:space="preserve">. </w:t>
       </w:r>
-      <w:hyperlink r:id="rId264" w:history="1">
+      <w:hyperlink r:id="rId265" w:history="1">
         <w:r>
           <w:rPr>
             <w:rStyle w:val="Hyperlink"/>
@@ -50616,7 +50744,7 @@
         </w:rPr>
         <w:t xml:space="preserve"> </w:t>
       </w:r>
-      <w:hyperlink r:id="rId265" w:history="1">
+      <w:hyperlink r:id="rId266" w:history="1">
         <w:r>
           <w:rPr>
             <w:rStyle w:val="Hyperlink"/>
@@ -50706,7 +50834,7 @@
         </w:rPr>
         <w:t xml:space="preserve">, 1411-1428. </w:t>
       </w:r>
-      <w:hyperlink r:id="rId266" w:tgtFrame="_blank" w:history="1">
+      <w:hyperlink r:id="rId267" w:tgtFrame="_blank" w:history="1">
         <w:r>
           <w:rPr>
             <w:rStyle w:val="Hyperlink"/>
@@ -51238,7 +51366,7 @@
         </w:rPr>
         <w:t xml:space="preserve">. </w:t>
       </w:r>
-      <w:hyperlink r:id="rId267" w:history="1">
+      <w:hyperlink r:id="rId268" w:history="1">
         <w:r>
           <w:rPr>
             <w:rStyle w:val="Hyperlink"/>
@@ -51322,7 +51450,7 @@
         </w:rPr>
         <w:t xml:space="preserve">. </w:t>
       </w:r>
-      <w:hyperlink r:id="rId268" w:history="1">
+      <w:hyperlink r:id="rId269" w:history="1">
         <w:r>
           <w:rPr>
             <w:rStyle w:val="Hyperlink"/>
@@ -51464,7 +51592,7 @@
         </w:rPr>
         <w:t xml:space="preserve">, 1355-1373. </w:t>
       </w:r>
-      <w:hyperlink r:id="rId269" w:tgtFrame="_blank" w:history="1">
+      <w:hyperlink r:id="rId270" w:tgtFrame="_blank" w:history="1">
         <w:r>
           <w:rPr>
             <w:rStyle w:val="Hyperlink"/>
@@ -51648,7 +51776,7 @@
         </w:rPr>
         <w:t xml:space="preserve"> 1962-1980. </w:t>
       </w:r>
-      <w:hyperlink r:id="rId270" w:tgtFrame="_blank" w:history="1">
+      <w:hyperlink r:id="rId271" w:tgtFrame="_blank" w:history="1">
         <w:r>
           <w:rPr>
             <w:rStyle w:val="Hyperlink"/>
@@ -51823,7 +51951,7 @@
         </w:rPr>
         <w:t xml:space="preserve"> 1981-2000. </w:t>
       </w:r>
-      <w:hyperlink r:id="rId271" w:tgtFrame="_blank" w:history="1">
+      <w:hyperlink r:id="rId272" w:tgtFrame="_blank" w:history="1">
         <w:r>
           <w:rPr>
             <w:rStyle w:val="Hyperlink"/>
@@ -51989,7 +52117,7 @@
         </w:rPr>
         <w:t xml:space="preserve"> </w:t>
       </w:r>
-      <w:hyperlink r:id="rId272" w:tgtFrame="_blank" w:history="1">
+      <w:hyperlink r:id="rId273" w:tgtFrame="_blank" w:history="1">
         <w:r>
           <w:rPr>
             <w:rStyle w:val="Hyperlink"/>
@@ -52195,7 +52323,7 @@
         </w:rPr>
         <w:t xml:space="preserve"> </w:t>
       </w:r>
-      <w:hyperlink r:id="rId273" w:history="1">
+      <w:hyperlink r:id="rId274" w:history="1">
         <w:r>
           <w:rPr>
             <w:rStyle w:val="Hyperlink"/>
@@ -52361,7 +52489,7 @@
         </w:rPr>
         <w:t xml:space="preserve"> 1757– 1771.  </w:t>
       </w:r>
-      <w:hyperlink r:id="rId274" w:history="1">
+      <w:hyperlink r:id="rId275" w:history="1">
         <w:r>
           <w:rPr>
             <w:rStyle w:val="Hyperlink"/>
@@ -52515,7 +52643,7 @@
         </w:rPr>
         <w:t xml:space="preserve">. </w:t>
       </w:r>
-      <w:hyperlink r:id="rId275" w:tgtFrame="_blank" w:history="1">
+      <w:hyperlink r:id="rId276" w:tgtFrame="_blank" w:history="1">
         <w:r>
           <w:rPr>
             <w:rStyle w:val="Hyperlink"/>
@@ -52612,7 +52740,7 @@
         </w:rPr>
         <w:t xml:space="preserve">, 857-873. </w:t>
       </w:r>
-      <w:hyperlink r:id="rId276" w:tgtFrame="_blank" w:history="1">
+      <w:hyperlink r:id="rId277" w:tgtFrame="_blank" w:history="1">
         <w:r>
           <w:rPr>
             <w:rStyle w:val="Hyperlink"/>
@@ -52699,7 +52827,7 @@
         </w:rPr>
         <w:t xml:space="preserve">, 1575–1582 (2015). </w:t>
       </w:r>
-      <w:hyperlink r:id="rId277" w:history="1">
+      <w:hyperlink r:id="rId278" w:history="1">
         <w:r>
           <w:rPr>
             <w:rStyle w:val="Hyperlink"/>
@@ -52858,7 +52986,7 @@
         </w:rPr>
         <w:t xml:space="preserve">, 914-932. </w:t>
       </w:r>
-      <w:hyperlink r:id="rId278" w:tgtFrame="_blank" w:history="1">
+      <w:hyperlink r:id="rId279" w:tgtFrame="_blank" w:history="1">
         <w:r>
           <w:rPr>
             <w:rStyle w:val="Hyperlink"/>
@@ -53085,7 +53213,7 @@
         </w:rPr>
         <w:t xml:space="preserve">, </w:t>
       </w:r>
-      <w:hyperlink r:id="rId279" w:tgtFrame="_blank" w:history="1">
+      <w:hyperlink r:id="rId280" w:tgtFrame="_blank" w:history="1">
         <w:r>
           <w:rPr>
             <w:rStyle w:val="Hyperlink"/>
@@ -53376,7 +53504,7 @@
         </w:rPr>
         <w:t xml:space="preserve">. </w:t>
       </w:r>
-      <w:hyperlink r:id="rId280" w:history="1">
+      <w:hyperlink r:id="rId281" w:history="1">
         <w:r>
           <w:rPr>
             <w:rStyle w:val="Hyperlink"/>
@@ -53480,7 +53608,7 @@
         </w:rPr>
         <w:t xml:space="preserve">, 3774-3803. </w:t>
       </w:r>
-      <w:hyperlink r:id="rId281" w:tgtFrame="_blank" w:history="1">
+      <w:hyperlink r:id="rId282" w:tgtFrame="_blank" w:history="1">
         <w:r>
           <w:rPr>
             <w:rStyle w:val="Hyperlink"/>
@@ -53599,7 +53727,7 @@
         </w:rPr>
         <w:t xml:space="preserve"> 1109-1124. </w:t>
       </w:r>
-      <w:hyperlink r:id="rId282" w:tgtFrame="_blank" w:history="1">
+      <w:hyperlink r:id="rId283" w:tgtFrame="_blank" w:history="1">
         <w:r>
           <w:rPr>
             <w:rStyle w:val="Hyperlink"/>
@@ -53760,7 +53888,7 @@
         </w:rPr>
         <w:t xml:space="preserve">, 1–27 (2015). </w:t>
       </w:r>
-      <w:hyperlink r:id="rId283" w:history="1">
+      <w:hyperlink r:id="rId284" w:history="1">
         <w:r>
           <w:rPr>
             <w:rStyle w:val="Hyperlink"/>
@@ -55031,7 +55159,7 @@
 </file>
 
 <file path=customXml/itemProps1.xml><?xml version="1.0" encoding="utf-8"?>
-<ds:datastoreItem xmlns:ds="http://schemas.openxmlformats.org/officeDocument/2006/customXml" ds:itemID="{D8C2A025-03F7-4A9A-86DC-089CF498E93D}">
+<ds:datastoreItem xmlns:ds="http://schemas.openxmlformats.org/officeDocument/2006/customXml" ds:itemID="{8CECEB6D-BF84-4B28-A4BF-302F50A4ABB8}">
   <ds:schemaRefs>
     <ds:schemaRef ds:uri="http://schemas.openxmlformats.org/officeDocument/2006/bibliography"/>
   </ds:schemaRefs>

</xml_diff>